<commit_message>
corrected disposal constraint strategic model
</commit_message>
<xml_diff>
--- a/pareto/strategic_water_management/docs/strategic_produced_water_management_optimization.docx
+++ b/pareto/strategic_water_management/docs/strategic_produced_water_management_optimization.docx
@@ -1,6 +1,6 @@
 
 <file path=word/document.xml><?xml version="1.0" encoding="utf-8"?>
-<w:document xmlns:wpc="http://schemas.microsoft.com/office/word/2010/wordprocessingCanvas" xmlns:cx="http://schemas.microsoft.com/office/drawing/2014/chartex" xmlns:cx1="http://schemas.microsoft.com/office/drawing/2015/9/8/chartex" xmlns:cx2="http://schemas.microsoft.com/office/drawing/2015/10/21/chartex" xmlns:cx3="http://schemas.microsoft.com/office/drawing/2016/5/9/chartex" xmlns:cx4="http://schemas.microsoft.com/office/drawing/2016/5/10/chartex" xmlns:cx5="http://schemas.microsoft.com/office/drawing/2016/5/11/chartex" xmlns:cx6="http://schemas.microsoft.com/office/drawing/2016/5/12/chartex" xmlns:cx7="http://schemas.microsoft.com/office/drawing/2016/5/13/chartex" xmlns:cx8="http://schemas.microsoft.com/office/drawing/2016/5/14/chartex" xmlns:mc="http://schemas.openxmlformats.org/markup-compatibility/2006" xmlns:aink="http://schemas.microsoft.com/office/drawing/2016/ink" xmlns:am3d="http://schemas.microsoft.com/office/drawing/2017/model3d" xmlns:o="urn:schemas-microsoft-com:office:office" xmlns:r="http://schemas.openxmlformats.org/officeDocument/2006/relationships" xmlns:m="http://schemas.openxmlformats.org/officeDocument/2006/math" xmlns:v="urn:schemas-microsoft-com:vml" xmlns:wp14="http://schemas.microsoft.com/office/word/2010/wordprocessingDrawing" xmlns:wp="http://schemas.openxmlformats.org/drawingml/2006/wordprocessingDrawing" xmlns:w10="urn:schemas-microsoft-com:office:word" xmlns:w="http://schemas.openxmlformats.org/wordprocessingml/2006/main" xmlns:w14="http://schemas.microsoft.com/office/word/2010/wordml" xmlns:w15="http://schemas.microsoft.com/office/word/2012/wordml" xmlns:w16cex="http://schemas.microsoft.com/office/word/2018/wordml/cex" xmlns:w16cid="http://schemas.microsoft.com/office/word/2016/wordml/cid" xmlns:w16="http://schemas.microsoft.com/office/word/2018/wordml" xmlns:w16se="http://schemas.microsoft.com/office/word/2015/wordml/symex" xmlns:wpg="http://schemas.microsoft.com/office/word/2010/wordprocessingGroup" xmlns:wpi="http://schemas.microsoft.com/office/word/2010/wordprocessingInk" xmlns:wne="http://schemas.microsoft.com/office/word/2006/wordml" xmlns:wps="http://schemas.microsoft.com/office/word/2010/wordprocessingShape" mc:Ignorable="w14 w15 w16se w16cid w16 w16cex wp14">
+<w:document xmlns:wpc="http://schemas.microsoft.com/office/word/2010/wordprocessingCanvas" xmlns:cx="http://schemas.microsoft.com/office/drawing/2014/chartex" xmlns:cx1="http://schemas.microsoft.com/office/drawing/2015/9/8/chartex" xmlns:cx2="http://schemas.microsoft.com/office/drawing/2015/10/21/chartex" xmlns:cx3="http://schemas.microsoft.com/office/drawing/2016/5/9/chartex" xmlns:cx4="http://schemas.microsoft.com/office/drawing/2016/5/10/chartex" xmlns:cx5="http://schemas.microsoft.com/office/drawing/2016/5/11/chartex" xmlns:cx6="http://schemas.microsoft.com/office/drawing/2016/5/12/chartex" xmlns:cx7="http://schemas.microsoft.com/office/drawing/2016/5/13/chartex" xmlns:cx8="http://schemas.microsoft.com/office/drawing/2016/5/14/chartex" xmlns:mc="http://schemas.openxmlformats.org/markup-compatibility/2006" xmlns:aink="http://schemas.microsoft.com/office/drawing/2016/ink" xmlns:am3d="http://schemas.microsoft.com/office/drawing/2017/model3d" xmlns:o="urn:schemas-microsoft-com:office:office" xmlns:r="http://schemas.openxmlformats.org/officeDocument/2006/relationships" xmlns:m="http://schemas.openxmlformats.org/officeDocument/2006/math" xmlns:v="urn:schemas-microsoft-com:vml" xmlns:wp14="http://schemas.microsoft.com/office/word/2010/wordprocessingDrawing" xmlns:wp="http://schemas.openxmlformats.org/drawingml/2006/wordprocessingDrawing" xmlns:w10="urn:schemas-microsoft-com:office:word" xmlns:w="http://schemas.openxmlformats.org/wordprocessingml/2006/main" xmlns:w14="http://schemas.microsoft.com/office/word/2010/wordml" xmlns:w15="http://schemas.microsoft.com/office/word/2012/wordml" xmlns:w16cex="http://schemas.microsoft.com/office/word/2018/wordml/cex" xmlns:w16cid="http://schemas.microsoft.com/office/word/2016/wordml/cid" xmlns:w16="http://schemas.microsoft.com/office/word/2018/wordml" xmlns:w16sdtdh="http://schemas.microsoft.com/office/word/2020/wordml/sdtdatahash" xmlns:w16se="http://schemas.microsoft.com/office/word/2015/wordml/symex" xmlns:wpg="http://schemas.microsoft.com/office/word/2010/wordprocessingGroup" xmlns:wpi="http://schemas.microsoft.com/office/word/2010/wordprocessingInk" xmlns:wne="http://schemas.microsoft.com/office/word/2006/wordml" xmlns:wps="http://schemas.microsoft.com/office/word/2010/wordprocessingShape" mc:Ignorable="w14 w15 w16se w16cid w16 w16cex w16sdtdh wp14">
   <w:body>
     <w:p>
       <w:pPr>
@@ -71,7 +71,7 @@
           <w:sz w:val="26"/>
           <w:szCs w:val="26"/>
         </w:rPr>
-        <w:t>May</w:t>
+        <w:t>June</w:t>
       </w:r>
       <w:r>
         <w:rPr>
@@ -3933,31 +3933,7 @@
                 <w:sz w:val="26"/>
                 <w:szCs w:val="26"/>
               </w:rPr>
-              <m:t>k,</m:t>
-            </m:r>
-            <m:r>
-              <w:rPr>
-                <w:rFonts w:ascii="Cambria Math" w:hAnsi="Cambria Math" w:cs="Times New Roman"/>
-                <w:sz w:val="26"/>
-                <w:szCs w:val="26"/>
-              </w:rPr>
-              <m:t>[</m:t>
-            </m:r>
-            <m:r>
-              <w:rPr>
-                <w:rFonts w:ascii="Cambria Math" w:hAnsi="Cambria Math" w:cs="Times New Roman"/>
-                <w:sz w:val="26"/>
-                <w:szCs w:val="26"/>
-              </w:rPr>
-              <m:t>t</m:t>
-            </m:r>
-            <m:r>
-              <w:rPr>
-                <w:rFonts w:ascii="Cambria Math" w:hAnsi="Cambria Math" w:cs="Times New Roman"/>
-                <w:sz w:val="26"/>
-                <w:szCs w:val="26"/>
-              </w:rPr>
-              <m:t>]</m:t>
+              <m:t>k,[t]</m:t>
             </m:r>
           </m:sub>
           <m:sup>
@@ -3979,25 +3955,7 @@
           <w:szCs w:val="26"/>
         </w:rPr>
         <w:tab/>
-        <w:t xml:space="preserve">Disposal capacity </w:t>
-      </w:r>
-      <w:proofErr w:type="gramStart"/>
-      <w:r>
-        <w:rPr>
-          <w:rFonts w:ascii="Times New Roman" w:eastAsiaTheme="minorEastAsia" w:hAnsi="Times New Roman" w:cs="Times New Roman"/>
-          <w:sz w:val="26"/>
-          <w:szCs w:val="26"/>
-        </w:rPr>
-        <w:t>in a given</w:t>
-      </w:r>
-      <w:proofErr w:type="gramEnd"/>
-      <w:r>
-        <w:rPr>
-          <w:rFonts w:ascii="Times New Roman" w:eastAsiaTheme="minorEastAsia" w:hAnsi="Times New Roman" w:cs="Times New Roman"/>
-          <w:sz w:val="26"/>
-          <w:szCs w:val="26"/>
-        </w:rPr>
-        <w:t xml:space="preserve"> time period at disposal site</w:t>
+        <w:t>Disposal capacity in a given time period at disposal site</w:t>
       </w:r>
     </w:p>
     <w:p>
@@ -4038,31 +3996,7 @@
                 <w:sz w:val="26"/>
                 <w:szCs w:val="26"/>
               </w:rPr>
-              <m:t>s,</m:t>
-            </m:r>
-            <m:r>
-              <w:rPr>
-                <w:rFonts w:ascii="Cambria Math" w:hAnsi="Cambria Math" w:cs="Times New Roman"/>
-                <w:sz w:val="26"/>
-                <w:szCs w:val="26"/>
-              </w:rPr>
-              <m:t>[</m:t>
-            </m:r>
-            <m:r>
-              <w:rPr>
-                <w:rFonts w:ascii="Cambria Math" w:hAnsi="Cambria Math" w:cs="Times New Roman"/>
-                <w:sz w:val="26"/>
-                <w:szCs w:val="26"/>
-              </w:rPr>
-              <m:t>t</m:t>
-            </m:r>
-            <m:r>
-              <w:rPr>
-                <w:rFonts w:ascii="Cambria Math" w:hAnsi="Cambria Math" w:cs="Times New Roman"/>
-                <w:sz w:val="26"/>
-                <w:szCs w:val="26"/>
-              </w:rPr>
-              <m:t>]</m:t>
+              <m:t>s,[t]</m:t>
             </m:r>
           </m:sub>
           <m:sup>
@@ -4084,25 +4018,7 @@
           <w:szCs w:val="26"/>
         </w:rPr>
         <w:tab/>
-        <w:t xml:space="preserve">Storage capacity </w:t>
-      </w:r>
-      <w:proofErr w:type="gramStart"/>
-      <w:r>
-        <w:rPr>
-          <w:rFonts w:ascii="Times New Roman" w:eastAsiaTheme="minorEastAsia" w:hAnsi="Times New Roman" w:cs="Times New Roman"/>
-          <w:sz w:val="26"/>
-          <w:szCs w:val="26"/>
-        </w:rPr>
-        <w:t>in a given</w:t>
-      </w:r>
-      <w:proofErr w:type="gramEnd"/>
-      <w:r>
-        <w:rPr>
-          <w:rFonts w:ascii="Times New Roman" w:eastAsiaTheme="minorEastAsia" w:hAnsi="Times New Roman" w:cs="Times New Roman"/>
-          <w:sz w:val="26"/>
-          <w:szCs w:val="26"/>
-        </w:rPr>
-        <w:t xml:space="preserve"> time period at storage site</w:t>
+        <w:t>Storage capacity in a given time period at storage site</w:t>
       </w:r>
     </w:p>
     <w:p>
@@ -4143,31 +4059,7 @@
                 <w:sz w:val="26"/>
                 <w:szCs w:val="26"/>
               </w:rPr>
-              <m:t>l,l,</m:t>
-            </m:r>
-            <m:r>
-              <w:rPr>
-                <w:rFonts w:ascii="Cambria Math" w:hAnsi="Cambria Math" w:cs="Times New Roman"/>
-                <w:sz w:val="26"/>
-                <w:szCs w:val="26"/>
-              </w:rPr>
-              <m:t>[</m:t>
-            </m:r>
-            <m:r>
-              <w:rPr>
-                <w:rFonts w:ascii="Cambria Math" w:hAnsi="Cambria Math" w:cs="Times New Roman"/>
-                <w:sz w:val="26"/>
-                <w:szCs w:val="26"/>
-              </w:rPr>
-              <m:t>t</m:t>
-            </m:r>
-            <m:r>
-              <w:rPr>
-                <w:rFonts w:ascii="Cambria Math" w:hAnsi="Cambria Math" w:cs="Times New Roman"/>
-                <w:sz w:val="26"/>
-                <w:szCs w:val="26"/>
-              </w:rPr>
-              <m:t>]</m:t>
+              <m:t>l,l,[t]</m:t>
             </m:r>
           </m:sub>
           <m:sup>
@@ -4189,25 +4081,7 @@
           <w:szCs w:val="26"/>
         </w:rPr>
         <w:tab/>
-        <w:t xml:space="preserve">Flow capacity </w:t>
-      </w:r>
-      <w:proofErr w:type="gramStart"/>
-      <w:r>
-        <w:rPr>
-          <w:rFonts w:ascii="Times New Roman" w:eastAsiaTheme="minorEastAsia" w:hAnsi="Times New Roman" w:cs="Times New Roman"/>
-          <w:sz w:val="26"/>
-          <w:szCs w:val="26"/>
-        </w:rPr>
-        <w:t>in a given</w:t>
-      </w:r>
-      <w:proofErr w:type="gramEnd"/>
-      <w:r>
-        <w:rPr>
-          <w:rFonts w:ascii="Times New Roman" w:eastAsiaTheme="minorEastAsia" w:hAnsi="Times New Roman" w:cs="Times New Roman"/>
-          <w:sz w:val="26"/>
-          <w:szCs w:val="26"/>
-        </w:rPr>
-        <w:t xml:space="preserve"> time period between two locations</w:t>
+        <w:t>Flow capacity in a given time period between two locations</w:t>
       </w:r>
     </w:p>
     <w:p>
@@ -5613,18 +5487,8 @@
           <w:szCs w:val="26"/>
         </w:rPr>
         <w:tab/>
-        <w:t xml:space="preserve">Completions demand at a completions site in </w:t>
-      </w:r>
-      <w:proofErr w:type="gramStart"/>
-      <w:r>
-        <w:rPr>
-          <w:rFonts w:ascii="Times New Roman" w:eastAsiaTheme="minorEastAsia" w:hAnsi="Times New Roman" w:cs="Times New Roman"/>
-          <w:sz w:val="26"/>
-          <w:szCs w:val="26"/>
-        </w:rPr>
-        <w:t>a time period</w:t>
-      </w:r>
-      <w:proofErr w:type="gramEnd"/>
+        <w:t>Completions demand at a completions site in a time period</w:t>
+      </w:r>
     </w:p>
     <w:p>
       <w:pPr>
@@ -15040,25 +14904,7 @@
           <w:sz w:val="26"/>
           <w:szCs w:val="26"/>
         </w:rPr>
-        <w:t xml:space="preserve">); and even </w:t>
-      </w:r>
-      <w:proofErr w:type="gramStart"/>
-      <w:r>
-        <w:rPr>
-          <w:rFonts w:ascii="Times New Roman" w:eastAsiaTheme="minorEastAsia" w:hAnsi="Times New Roman" w:cs="Times New Roman"/>
-          <w:sz w:val="26"/>
-          <w:szCs w:val="26"/>
-        </w:rPr>
-        <w:t>then</w:t>
-      </w:r>
-      <w:proofErr w:type="gramEnd"/>
-      <w:r>
-        <w:rPr>
-          <w:rFonts w:ascii="Times New Roman" w:eastAsiaTheme="minorEastAsia" w:hAnsi="Times New Roman" w:cs="Times New Roman"/>
-          <w:sz w:val="26"/>
-          <w:szCs w:val="26"/>
-        </w:rPr>
-        <w:t xml:space="preserve"> it only needs to be defined per one reversible arc (e.g. </w:t>
+        <w:t xml:space="preserve">); and even then it only needs to be defined per one reversible arc (e.g. </w:t>
       </w:r>
       <w:r>
         <w:rPr>
@@ -18721,6 +18567,7 @@
           <w:rFonts w:ascii="Times New Roman" w:eastAsiaTheme="minorEastAsia" w:hAnsi="Times New Roman" w:cs="Times New Roman"/>
           <w:sz w:val="26"/>
           <w:szCs w:val="26"/>
+          <w:highlight w:val="yellow"/>
         </w:rPr>
       </w:pPr>
       <m:oMathPara>
@@ -18736,6 +18583,7 @@
                   <w:i/>
                   <w:sz w:val="26"/>
                   <w:szCs w:val="26"/>
+                  <w:highlight w:val="yellow"/>
                 </w:rPr>
               </m:ctrlPr>
             </m:naryPr>
@@ -18748,6 +18596,7 @@
                       <w:i/>
                       <w:sz w:val="26"/>
                       <w:szCs w:val="26"/>
+                      <w:highlight w:val="yellow"/>
                     </w:rPr>
                   </m:ctrlPr>
                 </m:dPr>
@@ -18757,6 +18606,7 @@
                       <w:rFonts w:ascii="Cambria Math" w:eastAsiaTheme="minorEastAsia" w:hAnsi="Cambria Math" w:cs="Times New Roman"/>
                       <w:sz w:val="26"/>
                       <w:szCs w:val="26"/>
+                      <w:highlight w:val="yellow"/>
                     </w:rPr>
                     <m:t>n,k</m:t>
                   </m:r>
@@ -18767,6 +18617,7 @@
                   <w:rFonts w:ascii="Cambria Math" w:eastAsiaTheme="minorEastAsia" w:hAnsi="Cambria Math" w:cs="Times New Roman"/>
                   <w:sz w:val="26"/>
                   <w:szCs w:val="26"/>
+                  <w:highlight w:val="yellow"/>
                 </w:rPr>
                 <m:t>∈NKA</m:t>
               </m:r>
@@ -18781,6 +18632,7 @@
                       <w:i/>
                       <w:sz w:val="26"/>
                       <w:szCs w:val="26"/>
+                      <w:highlight w:val="yellow"/>
                     </w:rPr>
                   </m:ctrlPr>
                 </m:sSubSupPr>
@@ -18790,6 +18642,7 @@
                       <w:rFonts w:ascii="Cambria Math" w:eastAsiaTheme="minorEastAsia" w:hAnsi="Cambria Math" w:cs="Times New Roman"/>
                       <w:sz w:val="26"/>
                       <w:szCs w:val="26"/>
+                      <w:highlight w:val="yellow"/>
                     </w:rPr>
                     <m:t>F</m:t>
                   </m:r>
@@ -18800,6 +18653,7 @@
                       <w:rFonts w:ascii="Cambria Math" w:eastAsiaTheme="minorEastAsia" w:hAnsi="Cambria Math" w:cs="Times New Roman"/>
                       <w:sz w:val="26"/>
                       <w:szCs w:val="26"/>
+                      <w:highlight w:val="yellow"/>
                     </w:rPr>
                     <m:t>l,l,t</m:t>
                   </m:r>
@@ -18810,6 +18664,7 @@
                       <w:rFonts w:ascii="Cambria Math" w:eastAsiaTheme="minorEastAsia" w:hAnsi="Cambria Math" w:cs="Times New Roman"/>
                       <w:sz w:val="26"/>
                       <w:szCs w:val="26"/>
+                      <w:highlight w:val="yellow"/>
                     </w:rPr>
                     <m:t>Piped</m:t>
                   </m:r>
@@ -18822,6 +18677,7 @@
               <w:rFonts w:ascii="Cambria Math" w:hAnsi="Cambria Math" w:cs="Times New Roman"/>
               <w:sz w:val="26"/>
               <w:szCs w:val="26"/>
+              <w:highlight w:val="yellow"/>
             </w:rPr>
             <m:t>+</m:t>
           </m:r>
@@ -18836,6 +18692,7 @@
                   <w:i/>
                   <w:sz w:val="26"/>
                   <w:szCs w:val="26"/>
+                  <w:highlight w:val="yellow"/>
                 </w:rPr>
               </m:ctrlPr>
             </m:naryPr>
@@ -18848,6 +18705,7 @@
                       <w:i/>
                       <w:sz w:val="26"/>
                       <w:szCs w:val="26"/>
+                      <w:highlight w:val="yellow"/>
                     </w:rPr>
                   </m:ctrlPr>
                 </m:dPr>
@@ -18857,6 +18715,7 @@
                       <w:rFonts w:ascii="Cambria Math" w:eastAsiaTheme="minorEastAsia" w:hAnsi="Cambria Math" w:cs="Times New Roman"/>
                       <w:sz w:val="26"/>
                       <w:szCs w:val="26"/>
+                      <w:highlight w:val="yellow"/>
                     </w:rPr>
                     <m:t>s,k</m:t>
                   </m:r>
@@ -18867,6 +18726,7 @@
                   <w:rFonts w:ascii="Cambria Math" w:eastAsiaTheme="minorEastAsia" w:hAnsi="Cambria Math" w:cs="Times New Roman"/>
                   <w:sz w:val="26"/>
                   <w:szCs w:val="26"/>
+                  <w:highlight w:val="yellow"/>
                 </w:rPr>
                 <m:t>∈SKA</m:t>
               </m:r>
@@ -18881,6 +18741,7 @@
                       <w:i/>
                       <w:sz w:val="26"/>
                       <w:szCs w:val="26"/>
+                      <w:highlight w:val="yellow"/>
                     </w:rPr>
                   </m:ctrlPr>
                 </m:sSubSupPr>
@@ -18890,6 +18751,7 @@
                       <w:rFonts w:ascii="Cambria Math" w:eastAsiaTheme="minorEastAsia" w:hAnsi="Cambria Math" w:cs="Times New Roman"/>
                       <w:sz w:val="26"/>
                       <w:szCs w:val="26"/>
+                      <w:highlight w:val="yellow"/>
                     </w:rPr>
                     <m:t>F</m:t>
                   </m:r>
@@ -18900,6 +18762,7 @@
                       <w:rFonts w:ascii="Cambria Math" w:eastAsiaTheme="minorEastAsia" w:hAnsi="Cambria Math" w:cs="Times New Roman"/>
                       <w:sz w:val="26"/>
                       <w:szCs w:val="26"/>
+                      <w:highlight w:val="yellow"/>
                     </w:rPr>
                     <m:t>l,l,t</m:t>
                   </m:r>
@@ -18910,6 +18773,7 @@
                       <w:rFonts w:ascii="Cambria Math" w:eastAsiaTheme="minorEastAsia" w:hAnsi="Cambria Math" w:cs="Times New Roman"/>
                       <w:sz w:val="26"/>
                       <w:szCs w:val="26"/>
+                      <w:highlight w:val="yellow"/>
                     </w:rPr>
                     <m:t>Piped</m:t>
                   </m:r>
@@ -18922,6 +18786,7 @@
               <w:rFonts w:ascii="Cambria Math" w:hAnsi="Cambria Math" w:cs="Times New Roman"/>
               <w:sz w:val="26"/>
               <w:szCs w:val="26"/>
+              <w:highlight w:val="yellow"/>
             </w:rPr>
             <m:t>+</m:t>
           </m:r>
@@ -18936,6 +18801,7 @@
                   <w:i/>
                   <w:sz w:val="26"/>
                   <w:szCs w:val="26"/>
+                  <w:highlight w:val="yellow"/>
                 </w:rPr>
               </m:ctrlPr>
             </m:naryPr>
@@ -18948,6 +18814,7 @@
                       <w:i/>
                       <w:sz w:val="26"/>
                       <w:szCs w:val="26"/>
+                      <w:highlight w:val="yellow"/>
                     </w:rPr>
                   </m:ctrlPr>
                 </m:dPr>
@@ -18957,6 +18824,7 @@
                       <w:rFonts w:ascii="Cambria Math" w:eastAsiaTheme="minorEastAsia" w:hAnsi="Cambria Math" w:cs="Times New Roman"/>
                       <w:sz w:val="26"/>
                       <w:szCs w:val="26"/>
+                      <w:highlight w:val="yellow"/>
                     </w:rPr>
                     <m:t>s,k</m:t>
                   </m:r>
@@ -18967,6 +18835,7 @@
                   <w:rFonts w:ascii="Cambria Math" w:eastAsiaTheme="minorEastAsia" w:hAnsi="Cambria Math" w:cs="Times New Roman"/>
                   <w:sz w:val="26"/>
                   <w:szCs w:val="26"/>
+                  <w:highlight w:val="yellow"/>
                 </w:rPr>
                 <m:t>∈SKT</m:t>
               </m:r>
@@ -18981,6 +18850,7 @@
                       <w:i/>
                       <w:sz w:val="26"/>
                       <w:szCs w:val="26"/>
+                      <w:highlight w:val="yellow"/>
                     </w:rPr>
                   </m:ctrlPr>
                 </m:sSubSupPr>
@@ -18990,6 +18860,7 @@
                       <w:rFonts w:ascii="Cambria Math" w:eastAsiaTheme="minorEastAsia" w:hAnsi="Cambria Math" w:cs="Times New Roman"/>
                       <w:sz w:val="26"/>
                       <w:szCs w:val="26"/>
+                      <w:highlight w:val="yellow"/>
                     </w:rPr>
                     <m:t>F</m:t>
                   </m:r>
@@ -19000,6 +18871,7 @@
                       <w:rFonts w:ascii="Cambria Math" w:eastAsiaTheme="minorEastAsia" w:hAnsi="Cambria Math" w:cs="Times New Roman"/>
                       <w:sz w:val="26"/>
                       <w:szCs w:val="26"/>
+                      <w:highlight w:val="yellow"/>
                     </w:rPr>
                     <m:t>l,l,t</m:t>
                   </m:r>
@@ -19010,6 +18882,7 @@
                       <w:rFonts w:ascii="Cambria Math" w:eastAsiaTheme="minorEastAsia" w:hAnsi="Cambria Math" w:cs="Times New Roman"/>
                       <w:sz w:val="26"/>
                       <w:szCs w:val="26"/>
+                      <w:highlight w:val="yellow"/>
                     </w:rPr>
                     <m:t>Trucked</m:t>
                   </m:r>
@@ -19022,6 +18895,379 @@
               <w:rFonts w:ascii="Cambria Math" w:hAnsi="Cambria Math" w:cs="Times New Roman"/>
               <w:sz w:val="26"/>
               <w:szCs w:val="26"/>
+              <w:highlight w:val="yellow"/>
+            </w:rPr>
+            <m:t>+</m:t>
+          </m:r>
+          <m:nary>
+            <m:naryPr>
+              <m:chr m:val="∑"/>
+              <m:limLoc m:val="undOvr"/>
+              <m:supHide m:val="1"/>
+              <m:ctrlPr>
+                <w:rPr>
+                  <w:rFonts w:ascii="Cambria Math" w:eastAsiaTheme="minorEastAsia" w:hAnsi="Cambria Math" w:cs="Times New Roman"/>
+                  <w:i/>
+                  <w:sz w:val="26"/>
+                  <w:szCs w:val="26"/>
+                  <w:highlight w:val="yellow"/>
+                </w:rPr>
+              </m:ctrlPr>
+            </m:naryPr>
+            <m:sub>
+              <m:d>
+                <m:dPr>
+                  <m:ctrlPr>
+                    <w:rPr>
+                      <w:rFonts w:ascii="Cambria Math" w:eastAsiaTheme="minorEastAsia" w:hAnsi="Cambria Math" w:cs="Times New Roman"/>
+                      <w:i/>
+                      <w:sz w:val="26"/>
+                      <w:szCs w:val="26"/>
+                      <w:highlight w:val="yellow"/>
+                    </w:rPr>
+                  </m:ctrlPr>
+                </m:dPr>
+                <m:e>
+                  <m:r>
+                    <w:rPr>
+                      <w:rFonts w:ascii="Cambria Math" w:eastAsiaTheme="minorEastAsia" w:hAnsi="Cambria Math" w:cs="Times New Roman"/>
+                      <w:sz w:val="26"/>
+                      <w:szCs w:val="26"/>
+                      <w:highlight w:val="yellow"/>
+                    </w:rPr>
+                    <m:t>p,k</m:t>
+                  </m:r>
+                </m:e>
+              </m:d>
+              <m:r>
+                <w:rPr>
+                  <w:rFonts w:ascii="Cambria Math" w:eastAsiaTheme="minorEastAsia" w:hAnsi="Cambria Math" w:cs="Times New Roman"/>
+                  <w:sz w:val="26"/>
+                  <w:szCs w:val="26"/>
+                  <w:highlight w:val="yellow"/>
+                </w:rPr>
+                <m:t>∈PKT</m:t>
+              </m:r>
+            </m:sub>
+            <m:sup/>
+            <m:e>
+              <m:sSubSup>
+                <m:sSubSupPr>
+                  <m:ctrlPr>
+                    <w:rPr>
+                      <w:rFonts w:ascii="Cambria Math" w:eastAsiaTheme="minorEastAsia" w:hAnsi="Cambria Math" w:cs="Times New Roman"/>
+                      <w:i/>
+                      <w:sz w:val="26"/>
+                      <w:szCs w:val="26"/>
+                      <w:highlight w:val="yellow"/>
+                    </w:rPr>
+                  </m:ctrlPr>
+                </m:sSubSupPr>
+                <m:e>
+                  <m:r>
+                    <w:rPr>
+                      <w:rFonts w:ascii="Cambria Math" w:eastAsiaTheme="minorEastAsia" w:hAnsi="Cambria Math" w:cs="Times New Roman"/>
+                      <w:sz w:val="26"/>
+                      <w:szCs w:val="26"/>
+                      <w:highlight w:val="yellow"/>
+                    </w:rPr>
+                    <m:t>F</m:t>
+                  </m:r>
+                </m:e>
+                <m:sub>
+                  <m:r>
+                    <w:rPr>
+                      <w:rFonts w:ascii="Cambria Math" w:eastAsiaTheme="minorEastAsia" w:hAnsi="Cambria Math" w:cs="Times New Roman"/>
+                      <w:sz w:val="26"/>
+                      <w:szCs w:val="26"/>
+                      <w:highlight w:val="yellow"/>
+                    </w:rPr>
+                    <m:t>l,l,t</m:t>
+                  </m:r>
+                </m:sub>
+                <m:sup>
+                  <m:r>
+                    <w:rPr>
+                      <w:rFonts w:ascii="Cambria Math" w:eastAsiaTheme="minorEastAsia" w:hAnsi="Cambria Math" w:cs="Times New Roman"/>
+                      <w:sz w:val="26"/>
+                      <w:szCs w:val="26"/>
+                      <w:highlight w:val="yellow"/>
+                    </w:rPr>
+                    <m:t>Trucked</m:t>
+                  </m:r>
+                </m:sup>
+              </m:sSubSup>
+            </m:e>
+          </m:nary>
+          <m:r>
+            <w:rPr>
+              <w:rFonts w:ascii="Cambria Math" w:hAnsi="Cambria Math" w:cs="Times New Roman"/>
+              <w:sz w:val="26"/>
+              <w:szCs w:val="26"/>
+              <w:highlight w:val="yellow"/>
+            </w:rPr>
+            <m:t>+</m:t>
+          </m:r>
+          <m:nary>
+            <m:naryPr>
+              <m:chr m:val="∑"/>
+              <m:limLoc m:val="undOvr"/>
+              <m:supHide m:val="1"/>
+              <m:ctrlPr>
+                <w:rPr>
+                  <w:rFonts w:ascii="Cambria Math" w:eastAsiaTheme="minorEastAsia" w:hAnsi="Cambria Math" w:cs="Times New Roman"/>
+                  <w:i/>
+                  <w:sz w:val="26"/>
+                  <w:szCs w:val="26"/>
+                  <w:highlight w:val="yellow"/>
+                </w:rPr>
+              </m:ctrlPr>
+            </m:naryPr>
+            <m:sub>
+              <m:d>
+                <m:dPr>
+                  <m:ctrlPr>
+                    <w:rPr>
+                      <w:rFonts w:ascii="Cambria Math" w:eastAsiaTheme="minorEastAsia" w:hAnsi="Cambria Math" w:cs="Times New Roman"/>
+                      <w:i/>
+                      <w:sz w:val="26"/>
+                      <w:szCs w:val="26"/>
+                      <w:highlight w:val="yellow"/>
+                    </w:rPr>
+                  </m:ctrlPr>
+                </m:dPr>
+                <m:e>
+                  <m:r>
+                    <w:rPr>
+                      <w:rFonts w:ascii="Cambria Math" w:eastAsiaTheme="minorEastAsia" w:hAnsi="Cambria Math" w:cs="Times New Roman"/>
+                      <w:sz w:val="26"/>
+                      <w:szCs w:val="26"/>
+                      <w:highlight w:val="yellow"/>
+                    </w:rPr>
+                    <m:t>p,k</m:t>
+                  </m:r>
+                </m:e>
+              </m:d>
+              <m:r>
+                <w:rPr>
+                  <w:rFonts w:ascii="Cambria Math" w:eastAsiaTheme="minorEastAsia" w:hAnsi="Cambria Math" w:cs="Times New Roman"/>
+                  <w:sz w:val="26"/>
+                  <w:szCs w:val="26"/>
+                  <w:highlight w:val="yellow"/>
+                </w:rPr>
+                <m:t>∈</m:t>
+              </m:r>
+              <m:r>
+                <w:rPr>
+                  <w:rFonts w:ascii="Cambria Math" w:eastAsiaTheme="minorEastAsia" w:hAnsi="Cambria Math" w:cs="Times New Roman"/>
+                  <w:sz w:val="26"/>
+                  <w:szCs w:val="26"/>
+                  <w:highlight w:val="yellow"/>
+                </w:rPr>
+                <m:t>C</m:t>
+              </m:r>
+              <m:r>
+                <w:rPr>
+                  <w:rFonts w:ascii="Cambria Math" w:eastAsiaTheme="minorEastAsia" w:hAnsi="Cambria Math" w:cs="Times New Roman"/>
+                  <w:sz w:val="26"/>
+                  <w:szCs w:val="26"/>
+                  <w:highlight w:val="yellow"/>
+                </w:rPr>
+                <m:t>KT</m:t>
+              </m:r>
+            </m:sub>
+            <m:sup/>
+            <m:e>
+              <m:sSubSup>
+                <m:sSubSupPr>
+                  <m:ctrlPr>
+                    <w:rPr>
+                      <w:rFonts w:ascii="Cambria Math" w:eastAsiaTheme="minorEastAsia" w:hAnsi="Cambria Math" w:cs="Times New Roman"/>
+                      <w:i/>
+                      <w:sz w:val="26"/>
+                      <w:szCs w:val="26"/>
+                      <w:highlight w:val="yellow"/>
+                    </w:rPr>
+                  </m:ctrlPr>
+                </m:sSubSupPr>
+                <m:e>
+                  <m:r>
+                    <w:rPr>
+                      <w:rFonts w:ascii="Cambria Math" w:eastAsiaTheme="minorEastAsia" w:hAnsi="Cambria Math" w:cs="Times New Roman"/>
+                      <w:sz w:val="26"/>
+                      <w:szCs w:val="26"/>
+                      <w:highlight w:val="yellow"/>
+                    </w:rPr>
+                    <m:t>F</m:t>
+                  </m:r>
+                </m:e>
+                <m:sub>
+                  <m:r>
+                    <w:rPr>
+                      <w:rFonts w:ascii="Cambria Math" w:eastAsiaTheme="minorEastAsia" w:hAnsi="Cambria Math" w:cs="Times New Roman"/>
+                      <w:sz w:val="26"/>
+                      <w:szCs w:val="26"/>
+                      <w:highlight w:val="yellow"/>
+                    </w:rPr>
+                    <m:t>l,l,t</m:t>
+                  </m:r>
+                </m:sub>
+                <m:sup>
+                  <m:r>
+                    <w:rPr>
+                      <w:rFonts w:ascii="Cambria Math" w:eastAsiaTheme="minorEastAsia" w:hAnsi="Cambria Math" w:cs="Times New Roman"/>
+                      <w:sz w:val="26"/>
+                      <w:szCs w:val="26"/>
+                      <w:highlight w:val="yellow"/>
+                    </w:rPr>
+                    <m:t>Trucked</m:t>
+                  </m:r>
+                </m:sup>
+              </m:sSubSup>
+            </m:e>
+          </m:nary>
+          <m:r>
+            <w:rPr>
+              <w:rFonts w:ascii="Cambria Math" w:hAnsi="Cambria Math" w:cs="Times New Roman"/>
+              <w:sz w:val="26"/>
+              <w:szCs w:val="26"/>
+              <w:highlight w:val="yellow"/>
+            </w:rPr>
+            <m:t>+</m:t>
+          </m:r>
+          <m:nary>
+            <m:naryPr>
+              <m:chr m:val="∑"/>
+              <m:limLoc m:val="undOvr"/>
+              <m:supHide m:val="1"/>
+              <m:ctrlPr>
+                <w:rPr>
+                  <w:rFonts w:ascii="Cambria Math" w:eastAsiaTheme="minorEastAsia" w:hAnsi="Cambria Math" w:cs="Times New Roman"/>
+                  <w:i/>
+                  <w:sz w:val="26"/>
+                  <w:szCs w:val="26"/>
+                  <w:highlight w:val="yellow"/>
+                </w:rPr>
+              </m:ctrlPr>
+            </m:naryPr>
+            <m:sub>
+              <m:d>
+                <m:dPr>
+                  <m:ctrlPr>
+                    <w:rPr>
+                      <w:rFonts w:ascii="Cambria Math" w:eastAsiaTheme="minorEastAsia" w:hAnsi="Cambria Math" w:cs="Times New Roman"/>
+                      <w:i/>
+                      <w:sz w:val="26"/>
+                      <w:szCs w:val="26"/>
+                      <w:highlight w:val="yellow"/>
+                    </w:rPr>
+                  </m:ctrlPr>
+                </m:dPr>
+                <m:e>
+                  <m:r>
+                    <w:rPr>
+                      <w:rFonts w:ascii="Cambria Math" w:eastAsiaTheme="minorEastAsia" w:hAnsi="Cambria Math" w:cs="Times New Roman"/>
+                      <w:sz w:val="26"/>
+                      <w:szCs w:val="26"/>
+                      <w:highlight w:val="yellow"/>
+                    </w:rPr>
+                    <m:t>r</m:t>
+                  </m:r>
+                  <m:r>
+                    <w:rPr>
+                      <w:rFonts w:ascii="Cambria Math" w:eastAsiaTheme="minorEastAsia" w:hAnsi="Cambria Math" w:cs="Times New Roman"/>
+                      <w:sz w:val="26"/>
+                      <w:szCs w:val="26"/>
+                      <w:highlight w:val="yellow"/>
+                    </w:rPr>
+                    <m:t>,k</m:t>
+                  </m:r>
+                </m:e>
+              </m:d>
+              <m:r>
+                <w:rPr>
+                  <w:rFonts w:ascii="Cambria Math" w:eastAsiaTheme="minorEastAsia" w:hAnsi="Cambria Math" w:cs="Times New Roman"/>
+                  <w:sz w:val="26"/>
+                  <w:szCs w:val="26"/>
+                  <w:highlight w:val="yellow"/>
+                </w:rPr>
+                <m:t>∈</m:t>
+              </m:r>
+              <m:r>
+                <w:rPr>
+                  <w:rFonts w:ascii="Cambria Math" w:eastAsiaTheme="minorEastAsia" w:hAnsi="Cambria Math" w:cs="Times New Roman"/>
+                  <w:sz w:val="26"/>
+                  <w:szCs w:val="26"/>
+                  <w:highlight w:val="yellow"/>
+                </w:rPr>
+                <m:t>R</m:t>
+              </m:r>
+              <m:r>
+                <w:rPr>
+                  <w:rFonts w:ascii="Cambria Math" w:eastAsiaTheme="minorEastAsia" w:hAnsi="Cambria Math" w:cs="Times New Roman"/>
+                  <w:sz w:val="26"/>
+                  <w:szCs w:val="26"/>
+                  <w:highlight w:val="yellow"/>
+                </w:rPr>
+                <m:t>KT</m:t>
+              </m:r>
+            </m:sub>
+            <m:sup/>
+            <m:e>
+              <m:sSubSup>
+                <m:sSubSupPr>
+                  <m:ctrlPr>
+                    <w:rPr>
+                      <w:rFonts w:ascii="Cambria Math" w:eastAsiaTheme="minorEastAsia" w:hAnsi="Cambria Math" w:cs="Times New Roman"/>
+                      <w:i/>
+                      <w:sz w:val="26"/>
+                      <w:szCs w:val="26"/>
+                      <w:highlight w:val="yellow"/>
+                    </w:rPr>
+                  </m:ctrlPr>
+                </m:sSubSupPr>
+                <m:e>
+                  <m:r>
+                    <w:rPr>
+                      <w:rFonts w:ascii="Cambria Math" w:eastAsiaTheme="minorEastAsia" w:hAnsi="Cambria Math" w:cs="Times New Roman"/>
+                      <w:sz w:val="26"/>
+                      <w:szCs w:val="26"/>
+                      <w:highlight w:val="yellow"/>
+                    </w:rPr>
+                    <m:t>F</m:t>
+                  </m:r>
+                </m:e>
+                <m:sub>
+                  <m:r>
+                    <w:rPr>
+                      <w:rFonts w:ascii="Cambria Math" w:eastAsiaTheme="minorEastAsia" w:hAnsi="Cambria Math" w:cs="Times New Roman"/>
+                      <w:sz w:val="26"/>
+                      <w:szCs w:val="26"/>
+                      <w:highlight w:val="yellow"/>
+                    </w:rPr>
+                    <m:t>l,l,t</m:t>
+                  </m:r>
+                </m:sub>
+                <m:sup>
+                  <m:r>
+                    <w:rPr>
+                      <w:rFonts w:ascii="Cambria Math" w:eastAsiaTheme="minorEastAsia" w:hAnsi="Cambria Math" w:cs="Times New Roman"/>
+                      <w:sz w:val="26"/>
+                      <w:szCs w:val="26"/>
+                      <w:highlight w:val="yellow"/>
+                    </w:rPr>
+                    <m:t>Trucked</m:t>
+                  </m:r>
+                </m:sup>
+              </m:sSubSup>
+            </m:e>
+          </m:nary>
+          <m:r>
+            <w:rPr>
+              <w:rFonts w:ascii="Cambria Math" w:hAnsi="Cambria Math" w:cs="Times New Roman"/>
+              <w:sz w:val="26"/>
+              <w:szCs w:val="26"/>
+              <w:highlight w:val="yellow"/>
             </w:rPr>
             <m:t>≤</m:t>
           </m:r>
@@ -19033,6 +19279,7 @@
                   <w:i/>
                   <w:sz w:val="26"/>
                   <w:szCs w:val="26"/>
+                  <w:highlight w:val="yellow"/>
                 </w:rPr>
               </m:ctrlPr>
             </m:sSubSupPr>
@@ -19042,6 +19289,7 @@
                   <w:rFonts w:ascii="Cambria Math" w:hAnsi="Cambria Math" w:cs="Times New Roman"/>
                   <w:sz w:val="26"/>
                   <w:szCs w:val="26"/>
+                  <w:highlight w:val="yellow"/>
                 </w:rPr>
                 <m:t>D</m:t>
               </m:r>
@@ -19052,6 +19300,7 @@
                   <w:rFonts w:ascii="Cambria Math" w:hAnsi="Cambria Math" w:cs="Times New Roman"/>
                   <w:sz w:val="26"/>
                   <w:szCs w:val="26"/>
+                  <w:highlight w:val="yellow"/>
                 </w:rPr>
                 <m:t>k,</m:t>
               </m:r>
@@ -19065,6 +19314,7 @@
                       <w:i/>
                       <w:sz w:val="26"/>
                       <w:szCs w:val="26"/>
+                      <w:highlight w:val="yellow"/>
                     </w:rPr>
                   </m:ctrlPr>
                 </m:dPr>
@@ -19074,6 +19324,7 @@
                       <w:rFonts w:ascii="Cambria Math" w:hAnsi="Cambria Math" w:cs="Times New Roman"/>
                       <w:sz w:val="26"/>
                       <w:szCs w:val="26"/>
+                      <w:highlight w:val="yellow"/>
                     </w:rPr>
                     <m:t>t</m:t>
                   </m:r>
@@ -19086,6 +19337,7 @@
                   <w:rFonts w:ascii="Cambria Math" w:hAnsi="Cambria Math" w:cs="Times New Roman"/>
                   <w:sz w:val="26"/>
                   <w:szCs w:val="26"/>
+                  <w:highlight w:val="yellow"/>
                 </w:rPr>
                 <m:t>Capacity</m:t>
               </m:r>
@@ -19100,6 +19352,7 @@
           <w:rFonts w:ascii="Times New Roman" w:eastAsiaTheme="minorEastAsia" w:hAnsi="Times New Roman" w:cs="Times New Roman"/>
           <w:sz w:val="26"/>
           <w:szCs w:val="26"/>
+          <w:highlight w:val="yellow"/>
         </w:rPr>
       </w:pPr>
       <m:oMathPara>
@@ -19109,6 +19362,7 @@
               <w:rFonts w:ascii="Cambria Math" w:eastAsiaTheme="minorEastAsia" w:hAnsi="Cambria Math" w:cs="Times New Roman"/>
               <w:sz w:val="26"/>
               <w:szCs w:val="26"/>
+              <w:highlight w:val="yellow"/>
             </w:rPr>
             <m:t xml:space="preserve"> </m:t>
           </m:r>
@@ -19133,16 +19387,9 @@
               <w:rFonts w:ascii="Cambria Math" w:eastAsiaTheme="minorEastAsia" w:hAnsi="Cambria Math" w:cs="Times New Roman"/>
               <w:sz w:val="26"/>
               <w:szCs w:val="26"/>
+              <w:highlight w:val="yellow"/>
             </w:rPr>
-            <m:t>∀k∈K,</m:t>
-          </m:r>
-          <m:r>
-            <w:rPr>
-              <w:rFonts w:ascii="Cambria Math" w:eastAsiaTheme="minorEastAsia" w:hAnsi="Cambria Math" w:cs="Times New Roman"/>
-              <w:sz w:val="26"/>
-              <w:szCs w:val="26"/>
-            </w:rPr>
-            <m:t>t∈T</m:t>
+            <m:t>∀k∈K,t∈T</m:t>
           </m:r>
           <m:r>
             <w:rPr>
@@ -19160,6 +19407,8 @@
         <w:ind w:left="2880" w:hanging="2880"/>
         <w:rPr>
           <w:rFonts w:ascii="Times New Roman" w:eastAsiaTheme="minorEastAsia" w:hAnsi="Times New Roman" w:cs="Times New Roman"/>
+          <w:b/>
+          <w:bCs/>
           <w:sz w:val="26"/>
           <w:szCs w:val="26"/>
         </w:rPr>
@@ -21816,7 +22065,6 @@
           <w:sz w:val="26"/>
           <w:szCs w:val="26"/>
         </w:rPr>
-        <w:lastRenderedPageBreak/>
         <w:t>Completions Reuse Cost</w:t>
       </w:r>
     </w:p>
@@ -25392,6 +25640,7 @@
           <w:sz w:val="26"/>
           <w:szCs w:val="26"/>
         </w:rPr>
+        <w:lastRenderedPageBreak/>
         <w:t>Storage Construction or Capacity Expansion Cost</w:t>
       </w:r>
     </w:p>
@@ -27661,7 +27910,6 @@
               <w:sz w:val="26"/>
               <w:szCs w:val="26"/>
             </w:rPr>
-            <w:lastRenderedPageBreak/>
             <m:t xml:space="preserve">∀ s∈S    </m:t>
           </m:r>
         </m:oMath>
@@ -28217,28 +28465,7 @@
           <w:sz w:val="26"/>
           <w:szCs w:val="26"/>
         </w:rPr>
-        <w:lastRenderedPageBreak/>
-        <w:t>Introduce slack variables where necessary or useful (</w:t>
-      </w:r>
-      <w:proofErr w:type="gramStart"/>
-      <w:r>
-        <w:rPr>
-          <w:rFonts w:ascii="Times New Roman" w:eastAsiaTheme="minorEastAsia" w:hAnsi="Times New Roman" w:cs="Times New Roman"/>
-          <w:strike/>
-          <w:sz w:val="26"/>
-          <w:szCs w:val="26"/>
-        </w:rPr>
-        <w:t>especially:</w:t>
-      </w:r>
-      <w:proofErr w:type="gramEnd"/>
-      <w:r>
-        <w:rPr>
-          <w:rFonts w:ascii="Times New Roman" w:eastAsiaTheme="minorEastAsia" w:hAnsi="Times New Roman" w:cs="Times New Roman"/>
-          <w:strike/>
-          <w:sz w:val="26"/>
-          <w:szCs w:val="26"/>
-        </w:rPr>
-        <w:t xml:space="preserve"> offloading/processing capacity constraints)</w:t>
+        <w:t>Introduce slack variables where necessary or useful (especially: offloading/processing capacity constraints)</w:t>
       </w:r>
       <w:r>
         <w:rPr>
@@ -28262,7 +28489,7 @@
 </file>
 
 <file path=word/endnotes.xml><?xml version="1.0" encoding="utf-8"?>
-<w:endnotes xmlns:wpc="http://schemas.microsoft.com/office/word/2010/wordprocessingCanvas" xmlns:cx="http://schemas.microsoft.com/office/drawing/2014/chartex" xmlns:cx1="http://schemas.microsoft.com/office/drawing/2015/9/8/chartex" xmlns:cx2="http://schemas.microsoft.com/office/drawing/2015/10/21/chartex" xmlns:cx3="http://schemas.microsoft.com/office/drawing/2016/5/9/chartex" xmlns:cx4="http://schemas.microsoft.com/office/drawing/2016/5/10/chartex" xmlns:cx5="http://schemas.microsoft.com/office/drawing/2016/5/11/chartex" xmlns:cx6="http://schemas.microsoft.com/office/drawing/2016/5/12/chartex" xmlns:cx7="http://schemas.microsoft.com/office/drawing/2016/5/13/chartex" xmlns:cx8="http://schemas.microsoft.com/office/drawing/2016/5/14/chartex" xmlns:mc="http://schemas.openxmlformats.org/markup-compatibility/2006" xmlns:aink="http://schemas.microsoft.com/office/drawing/2016/ink" xmlns:am3d="http://schemas.microsoft.com/office/drawing/2017/model3d" xmlns:o="urn:schemas-microsoft-com:office:office" xmlns:r="http://schemas.openxmlformats.org/officeDocument/2006/relationships" xmlns:m="http://schemas.openxmlformats.org/officeDocument/2006/math" xmlns:v="urn:schemas-microsoft-com:vml" xmlns:wp14="http://schemas.microsoft.com/office/word/2010/wordprocessingDrawing" xmlns:wp="http://schemas.openxmlformats.org/drawingml/2006/wordprocessingDrawing" xmlns:w10="urn:schemas-microsoft-com:office:word" xmlns:w="http://schemas.openxmlformats.org/wordprocessingml/2006/main" xmlns:w14="http://schemas.microsoft.com/office/word/2010/wordml" xmlns:w15="http://schemas.microsoft.com/office/word/2012/wordml" xmlns:w16cex="http://schemas.microsoft.com/office/word/2018/wordml/cex" xmlns:w16cid="http://schemas.microsoft.com/office/word/2016/wordml/cid" xmlns:w16="http://schemas.microsoft.com/office/word/2018/wordml" xmlns:w16se="http://schemas.microsoft.com/office/word/2015/wordml/symex" xmlns:wpg="http://schemas.microsoft.com/office/word/2010/wordprocessingGroup" xmlns:wpi="http://schemas.microsoft.com/office/word/2010/wordprocessingInk" xmlns:wne="http://schemas.microsoft.com/office/word/2006/wordml" xmlns:wps="http://schemas.microsoft.com/office/word/2010/wordprocessingShape" mc:Ignorable="w14 w15 w16se w16cid w16 w16cex wp14">
+<w:endnotes xmlns:wpc="http://schemas.microsoft.com/office/word/2010/wordprocessingCanvas" xmlns:cx="http://schemas.microsoft.com/office/drawing/2014/chartex" xmlns:cx1="http://schemas.microsoft.com/office/drawing/2015/9/8/chartex" xmlns:cx2="http://schemas.microsoft.com/office/drawing/2015/10/21/chartex" xmlns:cx3="http://schemas.microsoft.com/office/drawing/2016/5/9/chartex" xmlns:cx4="http://schemas.microsoft.com/office/drawing/2016/5/10/chartex" xmlns:cx5="http://schemas.microsoft.com/office/drawing/2016/5/11/chartex" xmlns:cx6="http://schemas.microsoft.com/office/drawing/2016/5/12/chartex" xmlns:cx7="http://schemas.microsoft.com/office/drawing/2016/5/13/chartex" xmlns:cx8="http://schemas.microsoft.com/office/drawing/2016/5/14/chartex" xmlns:mc="http://schemas.openxmlformats.org/markup-compatibility/2006" xmlns:aink="http://schemas.microsoft.com/office/drawing/2016/ink" xmlns:am3d="http://schemas.microsoft.com/office/drawing/2017/model3d" xmlns:o="urn:schemas-microsoft-com:office:office" xmlns:r="http://schemas.openxmlformats.org/officeDocument/2006/relationships" xmlns:m="http://schemas.openxmlformats.org/officeDocument/2006/math" xmlns:v="urn:schemas-microsoft-com:vml" xmlns:wp14="http://schemas.microsoft.com/office/word/2010/wordprocessingDrawing" xmlns:wp="http://schemas.openxmlformats.org/drawingml/2006/wordprocessingDrawing" xmlns:w10="urn:schemas-microsoft-com:office:word" xmlns:w="http://schemas.openxmlformats.org/wordprocessingml/2006/main" xmlns:w14="http://schemas.microsoft.com/office/word/2010/wordml" xmlns:w15="http://schemas.microsoft.com/office/word/2012/wordml" xmlns:w16cex="http://schemas.microsoft.com/office/word/2018/wordml/cex" xmlns:w16cid="http://schemas.microsoft.com/office/word/2016/wordml/cid" xmlns:w16="http://schemas.microsoft.com/office/word/2018/wordml" xmlns:w16sdtdh="http://schemas.microsoft.com/office/word/2020/wordml/sdtdatahash" xmlns:w16se="http://schemas.microsoft.com/office/word/2015/wordml/symex" xmlns:wpg="http://schemas.microsoft.com/office/word/2010/wordprocessingGroup" xmlns:wpi="http://schemas.microsoft.com/office/word/2010/wordprocessingInk" xmlns:wne="http://schemas.microsoft.com/office/word/2006/wordml" xmlns:wps="http://schemas.microsoft.com/office/word/2010/wordprocessingShape" mc:Ignorable="w14 w15 w16se w16cid w16 w16cex w16sdtdh wp14">
   <w:endnote w:type="separator" w:id="-1">
     <w:p>
       <w:pPr>
@@ -28287,7 +28514,7 @@
 </file>
 
 <file path=word/footer1.xml><?xml version="1.0" encoding="utf-8"?>
-<w:ftr xmlns:wpc="http://schemas.microsoft.com/office/word/2010/wordprocessingCanvas" xmlns:cx="http://schemas.microsoft.com/office/drawing/2014/chartex" xmlns:cx1="http://schemas.microsoft.com/office/drawing/2015/9/8/chartex" xmlns:cx2="http://schemas.microsoft.com/office/drawing/2015/10/21/chartex" xmlns:cx3="http://schemas.microsoft.com/office/drawing/2016/5/9/chartex" xmlns:cx4="http://schemas.microsoft.com/office/drawing/2016/5/10/chartex" xmlns:cx5="http://schemas.microsoft.com/office/drawing/2016/5/11/chartex" xmlns:cx6="http://schemas.microsoft.com/office/drawing/2016/5/12/chartex" xmlns:cx7="http://schemas.microsoft.com/office/drawing/2016/5/13/chartex" xmlns:cx8="http://schemas.microsoft.com/office/drawing/2016/5/14/chartex" xmlns:mc="http://schemas.openxmlformats.org/markup-compatibility/2006" xmlns:aink="http://schemas.microsoft.com/office/drawing/2016/ink" xmlns:am3d="http://schemas.microsoft.com/office/drawing/2017/model3d" xmlns:o="urn:schemas-microsoft-com:office:office" xmlns:r="http://schemas.openxmlformats.org/officeDocument/2006/relationships" xmlns:m="http://schemas.openxmlformats.org/officeDocument/2006/math" xmlns:v="urn:schemas-microsoft-com:vml" xmlns:wp14="http://schemas.microsoft.com/office/word/2010/wordprocessingDrawing" xmlns:wp="http://schemas.openxmlformats.org/drawingml/2006/wordprocessingDrawing" xmlns:w10="urn:schemas-microsoft-com:office:word" xmlns:w="http://schemas.openxmlformats.org/wordprocessingml/2006/main" xmlns:w14="http://schemas.microsoft.com/office/word/2010/wordml" xmlns:w15="http://schemas.microsoft.com/office/word/2012/wordml" xmlns:w16cex="http://schemas.microsoft.com/office/word/2018/wordml/cex" xmlns:w16cid="http://schemas.microsoft.com/office/word/2016/wordml/cid" xmlns:w16="http://schemas.microsoft.com/office/word/2018/wordml" xmlns:w16se="http://schemas.microsoft.com/office/word/2015/wordml/symex" xmlns:wpg="http://schemas.microsoft.com/office/word/2010/wordprocessingGroup" xmlns:wpi="http://schemas.microsoft.com/office/word/2010/wordprocessingInk" xmlns:wne="http://schemas.microsoft.com/office/word/2006/wordml" xmlns:wps="http://schemas.microsoft.com/office/word/2010/wordprocessingShape" mc:Ignorable="w14 w15 w16se w16cid w16 w16cex wp14">
+<w:ftr xmlns:wpc="http://schemas.microsoft.com/office/word/2010/wordprocessingCanvas" xmlns:cx="http://schemas.microsoft.com/office/drawing/2014/chartex" xmlns:cx1="http://schemas.microsoft.com/office/drawing/2015/9/8/chartex" xmlns:cx2="http://schemas.microsoft.com/office/drawing/2015/10/21/chartex" xmlns:cx3="http://schemas.microsoft.com/office/drawing/2016/5/9/chartex" xmlns:cx4="http://schemas.microsoft.com/office/drawing/2016/5/10/chartex" xmlns:cx5="http://schemas.microsoft.com/office/drawing/2016/5/11/chartex" xmlns:cx6="http://schemas.microsoft.com/office/drawing/2016/5/12/chartex" xmlns:cx7="http://schemas.microsoft.com/office/drawing/2016/5/13/chartex" xmlns:cx8="http://schemas.microsoft.com/office/drawing/2016/5/14/chartex" xmlns:mc="http://schemas.openxmlformats.org/markup-compatibility/2006" xmlns:aink="http://schemas.microsoft.com/office/drawing/2016/ink" xmlns:am3d="http://schemas.microsoft.com/office/drawing/2017/model3d" xmlns:o="urn:schemas-microsoft-com:office:office" xmlns:r="http://schemas.openxmlformats.org/officeDocument/2006/relationships" xmlns:m="http://schemas.openxmlformats.org/officeDocument/2006/math" xmlns:v="urn:schemas-microsoft-com:vml" xmlns:wp14="http://schemas.microsoft.com/office/word/2010/wordprocessingDrawing" xmlns:wp="http://schemas.openxmlformats.org/drawingml/2006/wordprocessingDrawing" xmlns:w10="urn:schemas-microsoft-com:office:word" xmlns:w="http://schemas.openxmlformats.org/wordprocessingml/2006/main" xmlns:w14="http://schemas.microsoft.com/office/word/2010/wordml" xmlns:w15="http://schemas.microsoft.com/office/word/2012/wordml" xmlns:w16cex="http://schemas.microsoft.com/office/word/2018/wordml/cex" xmlns:w16cid="http://schemas.microsoft.com/office/word/2016/wordml/cid" xmlns:w16="http://schemas.microsoft.com/office/word/2018/wordml" xmlns:w16sdtdh="http://schemas.microsoft.com/office/word/2020/wordml/sdtdatahash" xmlns:w16se="http://schemas.microsoft.com/office/word/2015/wordml/symex" xmlns:wpg="http://schemas.microsoft.com/office/word/2010/wordprocessingGroup" xmlns:wpi="http://schemas.microsoft.com/office/word/2010/wordprocessingInk" xmlns:wne="http://schemas.microsoft.com/office/word/2006/wordml" xmlns:wps="http://schemas.microsoft.com/office/word/2010/wordprocessingShape" mc:Ignorable="w14 w15 w16se w16cid w16 w16cex w16sdtdh wp14">
   <w:sdt>
     <w:sdtPr>
       <w:id w:val="-1355112318"/>
@@ -28369,7 +28596,7 @@
 </file>
 
 <file path=word/footnotes.xml><?xml version="1.0" encoding="utf-8"?>
-<w:footnotes xmlns:wpc="http://schemas.microsoft.com/office/word/2010/wordprocessingCanvas" xmlns:cx="http://schemas.microsoft.com/office/drawing/2014/chartex" xmlns:cx1="http://schemas.microsoft.com/office/drawing/2015/9/8/chartex" xmlns:cx2="http://schemas.microsoft.com/office/drawing/2015/10/21/chartex" xmlns:cx3="http://schemas.microsoft.com/office/drawing/2016/5/9/chartex" xmlns:cx4="http://schemas.microsoft.com/office/drawing/2016/5/10/chartex" xmlns:cx5="http://schemas.microsoft.com/office/drawing/2016/5/11/chartex" xmlns:cx6="http://schemas.microsoft.com/office/drawing/2016/5/12/chartex" xmlns:cx7="http://schemas.microsoft.com/office/drawing/2016/5/13/chartex" xmlns:cx8="http://schemas.microsoft.com/office/drawing/2016/5/14/chartex" xmlns:mc="http://schemas.openxmlformats.org/markup-compatibility/2006" xmlns:aink="http://schemas.microsoft.com/office/drawing/2016/ink" xmlns:am3d="http://schemas.microsoft.com/office/drawing/2017/model3d" xmlns:o="urn:schemas-microsoft-com:office:office" xmlns:r="http://schemas.openxmlformats.org/officeDocument/2006/relationships" xmlns:m="http://schemas.openxmlformats.org/officeDocument/2006/math" xmlns:v="urn:schemas-microsoft-com:vml" xmlns:wp14="http://schemas.microsoft.com/office/word/2010/wordprocessingDrawing" xmlns:wp="http://schemas.openxmlformats.org/drawingml/2006/wordprocessingDrawing" xmlns:w10="urn:schemas-microsoft-com:office:word" xmlns:w="http://schemas.openxmlformats.org/wordprocessingml/2006/main" xmlns:w14="http://schemas.microsoft.com/office/word/2010/wordml" xmlns:w15="http://schemas.microsoft.com/office/word/2012/wordml" xmlns:w16cex="http://schemas.microsoft.com/office/word/2018/wordml/cex" xmlns:w16cid="http://schemas.microsoft.com/office/word/2016/wordml/cid" xmlns:w16="http://schemas.microsoft.com/office/word/2018/wordml" xmlns:w16se="http://schemas.microsoft.com/office/word/2015/wordml/symex" xmlns:wpg="http://schemas.microsoft.com/office/word/2010/wordprocessingGroup" xmlns:wpi="http://schemas.microsoft.com/office/word/2010/wordprocessingInk" xmlns:wne="http://schemas.microsoft.com/office/word/2006/wordml" xmlns:wps="http://schemas.microsoft.com/office/word/2010/wordprocessingShape" mc:Ignorable="w14 w15 w16se w16cid w16 w16cex wp14">
+<w:footnotes xmlns:wpc="http://schemas.microsoft.com/office/word/2010/wordprocessingCanvas" xmlns:cx="http://schemas.microsoft.com/office/drawing/2014/chartex" xmlns:cx1="http://schemas.microsoft.com/office/drawing/2015/9/8/chartex" xmlns:cx2="http://schemas.microsoft.com/office/drawing/2015/10/21/chartex" xmlns:cx3="http://schemas.microsoft.com/office/drawing/2016/5/9/chartex" xmlns:cx4="http://schemas.microsoft.com/office/drawing/2016/5/10/chartex" xmlns:cx5="http://schemas.microsoft.com/office/drawing/2016/5/11/chartex" xmlns:cx6="http://schemas.microsoft.com/office/drawing/2016/5/12/chartex" xmlns:cx7="http://schemas.microsoft.com/office/drawing/2016/5/13/chartex" xmlns:cx8="http://schemas.microsoft.com/office/drawing/2016/5/14/chartex" xmlns:mc="http://schemas.openxmlformats.org/markup-compatibility/2006" xmlns:aink="http://schemas.microsoft.com/office/drawing/2016/ink" xmlns:am3d="http://schemas.microsoft.com/office/drawing/2017/model3d" xmlns:o="urn:schemas-microsoft-com:office:office" xmlns:r="http://schemas.openxmlformats.org/officeDocument/2006/relationships" xmlns:m="http://schemas.openxmlformats.org/officeDocument/2006/math" xmlns:v="urn:schemas-microsoft-com:vml" xmlns:wp14="http://schemas.microsoft.com/office/word/2010/wordprocessingDrawing" xmlns:wp="http://schemas.openxmlformats.org/drawingml/2006/wordprocessingDrawing" xmlns:w10="urn:schemas-microsoft-com:office:word" xmlns:w="http://schemas.openxmlformats.org/wordprocessingml/2006/main" xmlns:w14="http://schemas.microsoft.com/office/word/2010/wordml" xmlns:w15="http://schemas.microsoft.com/office/word/2012/wordml" xmlns:w16cex="http://schemas.microsoft.com/office/word/2018/wordml/cex" xmlns:w16cid="http://schemas.microsoft.com/office/word/2016/wordml/cid" xmlns:w16="http://schemas.microsoft.com/office/word/2018/wordml" xmlns:w16sdtdh="http://schemas.microsoft.com/office/word/2020/wordml/sdtdatahash" xmlns:w16se="http://schemas.microsoft.com/office/word/2015/wordml/symex" xmlns:wpg="http://schemas.microsoft.com/office/word/2010/wordprocessingGroup" xmlns:wpi="http://schemas.microsoft.com/office/word/2010/wordprocessingInk" xmlns:wne="http://schemas.microsoft.com/office/word/2006/wordml" xmlns:wps="http://schemas.microsoft.com/office/word/2010/wordprocessingShape" mc:Ignorable="w14 w15 w16se w16cid w16 w16cex w16sdtdh wp14">
   <w:footnote w:type="separator" w:id="-1">
     <w:p>
       <w:pPr>
@@ -28394,7 +28621,7 @@
 </file>
 
 <file path=word/numbering.xml><?xml version="1.0" encoding="utf-8"?>
-<w:numbering xmlns:wpc="http://schemas.microsoft.com/office/word/2010/wordprocessingCanvas" xmlns:cx="http://schemas.microsoft.com/office/drawing/2014/chartex" xmlns:cx1="http://schemas.microsoft.com/office/drawing/2015/9/8/chartex" xmlns:cx2="http://schemas.microsoft.com/office/drawing/2015/10/21/chartex" xmlns:cx3="http://schemas.microsoft.com/office/drawing/2016/5/9/chartex" xmlns:cx4="http://schemas.microsoft.com/office/drawing/2016/5/10/chartex" xmlns:cx5="http://schemas.microsoft.com/office/drawing/2016/5/11/chartex" xmlns:cx6="http://schemas.microsoft.com/office/drawing/2016/5/12/chartex" xmlns:cx7="http://schemas.microsoft.com/office/drawing/2016/5/13/chartex" xmlns:cx8="http://schemas.microsoft.com/office/drawing/2016/5/14/chartex" xmlns:mc="http://schemas.openxmlformats.org/markup-compatibility/2006" xmlns:aink="http://schemas.microsoft.com/office/drawing/2016/ink" xmlns:am3d="http://schemas.microsoft.com/office/drawing/2017/model3d" xmlns:o="urn:schemas-microsoft-com:office:office" xmlns:r="http://schemas.openxmlformats.org/officeDocument/2006/relationships" xmlns:m="http://schemas.openxmlformats.org/officeDocument/2006/math" xmlns:v="urn:schemas-microsoft-com:vml" xmlns:wp14="http://schemas.microsoft.com/office/word/2010/wordprocessingDrawing" xmlns:wp="http://schemas.openxmlformats.org/drawingml/2006/wordprocessingDrawing" xmlns:w10="urn:schemas-microsoft-com:office:word" xmlns:w="http://schemas.openxmlformats.org/wordprocessingml/2006/main" xmlns:w14="http://schemas.microsoft.com/office/word/2010/wordml" xmlns:w15="http://schemas.microsoft.com/office/word/2012/wordml" xmlns:w16cex="http://schemas.microsoft.com/office/word/2018/wordml/cex" xmlns:w16cid="http://schemas.microsoft.com/office/word/2016/wordml/cid" xmlns:w16="http://schemas.microsoft.com/office/word/2018/wordml" xmlns:w16se="http://schemas.microsoft.com/office/word/2015/wordml/symex" xmlns:wpg="http://schemas.microsoft.com/office/word/2010/wordprocessingGroup" xmlns:wpi="http://schemas.microsoft.com/office/word/2010/wordprocessingInk" xmlns:wne="http://schemas.microsoft.com/office/word/2006/wordml" xmlns:wps="http://schemas.microsoft.com/office/word/2010/wordprocessingShape" mc:Ignorable="w14 w15 w16se w16cid w16 w16cex wp14">
+<w:numbering xmlns:wpc="http://schemas.microsoft.com/office/word/2010/wordprocessingCanvas" xmlns:cx="http://schemas.microsoft.com/office/drawing/2014/chartex" xmlns:cx1="http://schemas.microsoft.com/office/drawing/2015/9/8/chartex" xmlns:cx2="http://schemas.microsoft.com/office/drawing/2015/10/21/chartex" xmlns:cx3="http://schemas.microsoft.com/office/drawing/2016/5/9/chartex" xmlns:cx4="http://schemas.microsoft.com/office/drawing/2016/5/10/chartex" xmlns:cx5="http://schemas.microsoft.com/office/drawing/2016/5/11/chartex" xmlns:cx6="http://schemas.microsoft.com/office/drawing/2016/5/12/chartex" xmlns:cx7="http://schemas.microsoft.com/office/drawing/2016/5/13/chartex" xmlns:cx8="http://schemas.microsoft.com/office/drawing/2016/5/14/chartex" xmlns:mc="http://schemas.openxmlformats.org/markup-compatibility/2006" xmlns:aink="http://schemas.microsoft.com/office/drawing/2016/ink" xmlns:am3d="http://schemas.microsoft.com/office/drawing/2017/model3d" xmlns:o="urn:schemas-microsoft-com:office:office" xmlns:r="http://schemas.openxmlformats.org/officeDocument/2006/relationships" xmlns:m="http://schemas.openxmlformats.org/officeDocument/2006/math" xmlns:v="urn:schemas-microsoft-com:vml" xmlns:wp14="http://schemas.microsoft.com/office/word/2010/wordprocessingDrawing" xmlns:wp="http://schemas.openxmlformats.org/drawingml/2006/wordprocessingDrawing" xmlns:w10="urn:schemas-microsoft-com:office:word" xmlns:w="http://schemas.openxmlformats.org/wordprocessingml/2006/main" xmlns:w14="http://schemas.microsoft.com/office/word/2010/wordml" xmlns:w15="http://schemas.microsoft.com/office/word/2012/wordml" xmlns:w16cex="http://schemas.microsoft.com/office/word/2018/wordml/cex" xmlns:w16cid="http://schemas.microsoft.com/office/word/2016/wordml/cid" xmlns:w16="http://schemas.microsoft.com/office/word/2018/wordml" xmlns:w16sdtdh="http://schemas.microsoft.com/office/word/2020/wordml/sdtdatahash" xmlns:w16se="http://schemas.microsoft.com/office/word/2015/wordml/symex" xmlns:wpg="http://schemas.microsoft.com/office/word/2010/wordprocessingGroup" xmlns:wpi="http://schemas.microsoft.com/office/word/2010/wordprocessingInk" xmlns:wne="http://schemas.microsoft.com/office/word/2006/wordml" xmlns:wps="http://schemas.microsoft.com/office/word/2010/wordprocessingShape" mc:Ignorable="w14 w15 w16se w16cid w16 w16cex w16sdtdh wp14">
   <w:abstractNum w:abstractNumId="0" w15:restartNumberingAfterBreak="0">
     <w:nsid w:val="2D4F6482"/>
     <w:multiLevelType w:val="hybridMultilevel"/>
@@ -28747,7 +28974,7 @@
 </file>
 
 <file path=word/styles.xml><?xml version="1.0" encoding="utf-8"?>
-<w:styles xmlns:mc="http://schemas.openxmlformats.org/markup-compatibility/2006" xmlns:r="http://schemas.openxmlformats.org/officeDocument/2006/relationships" xmlns:w="http://schemas.openxmlformats.org/wordprocessingml/2006/main" xmlns:w14="http://schemas.microsoft.com/office/word/2010/wordml" xmlns:w15="http://schemas.microsoft.com/office/word/2012/wordml" xmlns:w16cex="http://schemas.microsoft.com/office/word/2018/wordml/cex" xmlns:w16cid="http://schemas.microsoft.com/office/word/2016/wordml/cid" xmlns:w16="http://schemas.microsoft.com/office/word/2018/wordml" xmlns:w16se="http://schemas.microsoft.com/office/word/2015/wordml/symex" mc:Ignorable="w14 w15 w16se w16cid w16 w16cex">
+<w:styles xmlns:mc="http://schemas.openxmlformats.org/markup-compatibility/2006" xmlns:r="http://schemas.openxmlformats.org/officeDocument/2006/relationships" xmlns:w="http://schemas.openxmlformats.org/wordprocessingml/2006/main" xmlns:w14="http://schemas.microsoft.com/office/word/2010/wordml" xmlns:w15="http://schemas.microsoft.com/office/word/2012/wordml" xmlns:w16cex="http://schemas.microsoft.com/office/word/2018/wordml/cex" xmlns:w16cid="http://schemas.microsoft.com/office/word/2016/wordml/cid" xmlns:w16="http://schemas.microsoft.com/office/word/2018/wordml" xmlns:w16sdtdh="http://schemas.microsoft.com/office/word/2020/wordml/sdtdatahash" xmlns:w16se="http://schemas.microsoft.com/office/word/2015/wordml/symex" mc:Ignorable="w14 w15 w16se w16cid w16 w16cex w16sdtdh">
   <w:docDefaults>
     <w:rPrDefault>
       <w:rPr>

</xml_diff>

<commit_message>
completions storage strategic model
</commit_message>
<xml_diff>
--- a/pareto/strategic_water_management/docs/strategic_produced_water_management_optimization.docx
+++ b/pareto/strategic_water_management/docs/strategic_produced_water_management_optimization.docx
@@ -179,7 +179,25 @@
           <w:szCs w:val="26"/>
         </w:rPr>
         <w:tab/>
-        <w:t>Time periods (i.e. weeks)</w:t>
+        <w:t>Time periods (</w:t>
+      </w:r>
+      <w:proofErr w:type="gramStart"/>
+      <w:r>
+        <w:rPr>
+          <w:rFonts w:ascii="Times New Roman" w:eastAsiaTheme="minorEastAsia" w:hAnsi="Times New Roman" w:cs="Times New Roman"/>
+          <w:sz w:val="26"/>
+          <w:szCs w:val="26"/>
+        </w:rPr>
+        <w:t>i.e.</w:t>
+      </w:r>
+      <w:proofErr w:type="gramEnd"/>
+      <w:r>
+        <w:rPr>
+          <w:rFonts w:ascii="Times New Roman" w:eastAsiaTheme="minorEastAsia" w:hAnsi="Times New Roman" w:cs="Times New Roman"/>
+          <w:sz w:val="26"/>
+          <w:szCs w:val="26"/>
+        </w:rPr>
+        <w:t xml:space="preserve"> weeks)</w:t>
       </w:r>
     </w:p>
     <w:p>
@@ -231,7 +249,24 @@
           <w:szCs w:val="26"/>
         </w:rPr>
         <w:tab/>
-        <w:t xml:space="preserve">Well pads </w:t>
+      </w:r>
+      <w:proofErr w:type="gramStart"/>
+      <w:r>
+        <w:rPr>
+          <w:rFonts w:ascii="Times New Roman" w:eastAsiaTheme="minorEastAsia" w:hAnsi="Times New Roman" w:cs="Times New Roman"/>
+          <w:sz w:val="26"/>
+          <w:szCs w:val="26"/>
+        </w:rPr>
+        <w:t>Well</w:t>
+      </w:r>
+      <w:proofErr w:type="gramEnd"/>
+      <w:r>
+        <w:rPr>
+          <w:rFonts w:ascii="Times New Roman" w:eastAsiaTheme="minorEastAsia" w:hAnsi="Times New Roman" w:cs="Times New Roman"/>
+          <w:sz w:val="26"/>
+          <w:szCs w:val="26"/>
+        </w:rPr>
+        <w:t xml:space="preserve"> pads </w:t>
       </w:r>
     </w:p>
     <w:p>
@@ -891,7 +926,25 @@
           <w:szCs w:val="26"/>
         </w:rPr>
         <w:tab/>
-        <w:t xml:space="preserve">Injection (i.e. disposal) capacities </w:t>
+        <w:t>Injection (</w:t>
+      </w:r>
+      <w:proofErr w:type="gramStart"/>
+      <w:r>
+        <w:rPr>
+          <w:rFonts w:ascii="Times New Roman" w:eastAsiaTheme="minorEastAsia" w:hAnsi="Times New Roman" w:cs="Times New Roman"/>
+          <w:sz w:val="26"/>
+          <w:szCs w:val="26"/>
+        </w:rPr>
+        <w:t>i.e.</w:t>
+      </w:r>
+      <w:proofErr w:type="gramEnd"/>
+      <w:r>
+        <w:rPr>
+          <w:rFonts w:ascii="Times New Roman" w:eastAsiaTheme="minorEastAsia" w:hAnsi="Times New Roman" w:cs="Times New Roman"/>
+          <w:sz w:val="26"/>
+          <w:szCs w:val="26"/>
+        </w:rPr>
+        <w:t xml:space="preserve"> disposal) capacities </w:t>
       </w:r>
     </w:p>
     <w:p>
@@ -1879,7 +1932,15 @@
             <w:sz w:val="26"/>
             <w:szCs w:val="26"/>
           </w:rPr>
-          <m:t>(s,k)∈SKA</m:t>
+          <m:t>(s</m:t>
+        </m:r>
+        <m:r>
+          <w:rPr>
+            <w:rFonts w:ascii="Cambria Math" w:hAnsi="Cambria Math" w:cs="Times New Roman"/>
+            <w:sz w:val="26"/>
+            <w:szCs w:val="26"/>
+          </w:rPr>
+          <m:t>,k)∈SKA</m:t>
         </m:r>
       </m:oMath>
       <w:r>
@@ -2063,7 +2124,6 @@
             <w:rFonts w:ascii="Cambria Math" w:hAnsi="Cambria Math" w:cs="Times New Roman"/>
             <w:sz w:val="26"/>
             <w:szCs w:val="26"/>
-            <w:highlight w:val="yellow"/>
           </w:rPr>
           <m:t>(f,c)∈FCT</m:t>
         </m:r>
@@ -2073,7 +2133,6 @@
           <w:rFonts w:ascii="Times New Roman" w:eastAsiaTheme="minorEastAsia" w:hAnsi="Times New Roman" w:cs="Times New Roman"/>
           <w:sz w:val="26"/>
           <w:szCs w:val="26"/>
-          <w:highlight w:val="yellow"/>
         </w:rPr>
         <w:tab/>
       </w:r>
@@ -2082,7 +2141,6 @@
           <w:rFonts w:ascii="Times New Roman" w:eastAsiaTheme="minorEastAsia" w:hAnsi="Times New Roman" w:cs="Times New Roman"/>
           <w:sz w:val="26"/>
           <w:szCs w:val="26"/>
-          <w:highlight w:val="yellow"/>
         </w:rPr>
         <w:tab/>
       </w:r>
@@ -2091,7 +2149,6 @@
           <w:rFonts w:ascii="Times New Roman" w:eastAsiaTheme="minorEastAsia" w:hAnsi="Times New Roman" w:cs="Times New Roman"/>
           <w:sz w:val="26"/>
           <w:szCs w:val="26"/>
-          <w:highlight w:val="yellow"/>
         </w:rPr>
         <w:tab/>
         <w:t>Freshwater-to-completion trucking arcs</w:t>
@@ -2534,7 +2591,25 @@
           <w:szCs w:val="26"/>
         </w:rPr>
         <w:tab/>
-        <w:t>Treatment-to-disposal trucking arcs</w:t>
+        <w:t>Treatment-to-disposal truck</w:t>
+      </w:r>
+      <w:proofErr w:type="spellStart"/>
+      <w:r>
+        <w:rPr>
+          <w:rFonts w:ascii="Times New Roman" w:eastAsiaTheme="minorEastAsia" w:hAnsi="Times New Roman" w:cs="Times New Roman"/>
+          <w:sz w:val="26"/>
+          <w:szCs w:val="26"/>
+        </w:rPr>
+        <w:t>ing</w:t>
+      </w:r>
+      <w:proofErr w:type="spellEnd"/>
+      <w:r>
+        <w:rPr>
+          <w:rFonts w:ascii="Times New Roman" w:eastAsiaTheme="minorEastAsia" w:hAnsi="Times New Roman" w:cs="Times New Roman"/>
+          <w:sz w:val="26"/>
+          <w:szCs w:val="26"/>
+        </w:rPr>
+        <w:t xml:space="preserve"> arcs</w:t>
       </w:r>
     </w:p>
     <w:p>
@@ -2651,8 +2726,18 @@
           <w:sz w:val="26"/>
           <w:szCs w:val="26"/>
         </w:rPr>
-        <w:t>one location to another location</w:t>
-      </w:r>
+        <w:t xml:space="preserve">one location to another </w:t>
+      </w:r>
+      <w:proofErr w:type="gramStart"/>
+      <w:r>
+        <w:rPr>
+          <w:rFonts w:ascii="Times New Roman" w:eastAsiaTheme="minorEastAsia" w:hAnsi="Times New Roman" w:cs="Times New Roman"/>
+          <w:sz w:val="26"/>
+          <w:szCs w:val="26"/>
+        </w:rPr>
+        <w:t>location</w:t>
+      </w:r>
+      <w:proofErr w:type="gramEnd"/>
     </w:p>
     <w:p>
       <w:pPr>
@@ -2738,8 +2823,18 @@
           <w:sz w:val="26"/>
           <w:szCs w:val="26"/>
         </w:rPr>
-        <w:t>to another location</w:t>
-      </w:r>
+        <w:t xml:space="preserve">to another </w:t>
+      </w:r>
+      <w:proofErr w:type="gramStart"/>
+      <w:r>
+        <w:rPr>
+          <w:rFonts w:ascii="Times New Roman" w:eastAsiaTheme="minorEastAsia" w:hAnsi="Times New Roman" w:cs="Times New Roman"/>
+          <w:sz w:val="26"/>
+          <w:szCs w:val="26"/>
+        </w:rPr>
+        <w:t>location</w:t>
+      </w:r>
+      <w:proofErr w:type="gramEnd"/>
     </w:p>
     <w:p>
       <w:pPr>
@@ -2801,7 +2896,193 @@
           <w:szCs w:val="26"/>
         </w:rPr>
         <w:tab/>
-        <w:t>Fresh water sourced from source to completion pad</w:t>
+        <w:t xml:space="preserve">Fresh water sourced from source to completion </w:t>
+      </w:r>
+      <w:proofErr w:type="gramStart"/>
+      <w:r>
+        <w:rPr>
+          <w:rFonts w:ascii="Times New Roman" w:eastAsiaTheme="minorEastAsia" w:hAnsi="Times New Roman" w:cs="Times New Roman"/>
+          <w:sz w:val="26"/>
+          <w:szCs w:val="26"/>
+        </w:rPr>
+        <w:t>pad</w:t>
+      </w:r>
+      <w:proofErr w:type="gramEnd"/>
+    </w:p>
+    <w:p>
+      <w:pPr>
+        <w:ind w:left="2880" w:hanging="2880"/>
+        <w:rPr>
+          <w:rFonts w:ascii="Times New Roman" w:eastAsiaTheme="minorEastAsia" w:hAnsi="Times New Roman" w:cs="Times New Roman"/>
+          <w:sz w:val="26"/>
+          <w:szCs w:val="26"/>
+          <w:highlight w:val="yellow"/>
+        </w:rPr>
+      </w:pPr>
+      <m:oMath>
+        <m:sSubSup>
+          <m:sSubSupPr>
+            <m:ctrlPr>
+              <w:rPr>
+                <w:rFonts w:ascii="Cambria Math" w:hAnsi="Cambria Math" w:cs="Times New Roman"/>
+                <w:i/>
+                <w:sz w:val="26"/>
+                <w:szCs w:val="26"/>
+                <w:highlight w:val="yellow"/>
+              </w:rPr>
+            </m:ctrlPr>
+          </m:sSubSupPr>
+          <m:e>
+            <m:r>
+              <w:rPr>
+                <w:rFonts w:ascii="Cambria Math" w:hAnsi="Cambria Math" w:cs="Times New Roman"/>
+                <w:sz w:val="26"/>
+                <w:szCs w:val="26"/>
+                <w:highlight w:val="yellow"/>
+              </w:rPr>
+              <m:t>F</m:t>
+            </m:r>
+          </m:e>
+          <m:sub>
+            <m:r>
+              <w:rPr>
+                <w:rFonts w:ascii="Cambria Math" w:hAnsi="Cambria Math" w:cs="Times New Roman"/>
+                <w:sz w:val="26"/>
+                <w:szCs w:val="26"/>
+                <w:highlight w:val="yellow"/>
+              </w:rPr>
+              <m:t>p,t</m:t>
+            </m:r>
+          </m:sub>
+          <m:sup>
+            <m:r>
+              <w:rPr>
+                <w:rFonts w:ascii="Cambria Math" w:hAnsi="Cambria Math" w:cs="Times New Roman"/>
+                <w:sz w:val="26"/>
+                <w:szCs w:val="26"/>
+                <w:highlight w:val="yellow"/>
+              </w:rPr>
+              <m:t>PadStorageIn</m:t>
+            </m:r>
+          </m:sup>
+        </m:sSubSup>
+      </m:oMath>
+      <w:r>
+        <w:rPr>
+          <w:rFonts w:ascii="Times New Roman" w:eastAsiaTheme="minorEastAsia" w:hAnsi="Times New Roman" w:cs="Times New Roman"/>
+          <w:sz w:val="26"/>
+          <w:szCs w:val="26"/>
+          <w:highlight w:val="yellow"/>
+        </w:rPr>
+        <w:tab/>
+        <w:t xml:space="preserve">Water put into completions pad </w:t>
+      </w:r>
+      <w:proofErr w:type="gramStart"/>
+      <w:r>
+        <w:rPr>
+          <w:rFonts w:ascii="Times New Roman" w:eastAsiaTheme="minorEastAsia" w:hAnsi="Times New Roman" w:cs="Times New Roman"/>
+          <w:sz w:val="26"/>
+          <w:szCs w:val="26"/>
+          <w:highlight w:val="yellow"/>
+        </w:rPr>
+        <w:t>storage</w:t>
+      </w:r>
+      <w:proofErr w:type="gramEnd"/>
+      <w:r>
+        <w:rPr>
+          <w:rFonts w:ascii="Times New Roman" w:eastAsiaTheme="minorEastAsia" w:hAnsi="Times New Roman" w:cs="Times New Roman"/>
+          <w:sz w:val="26"/>
+          <w:szCs w:val="26"/>
+          <w:highlight w:val="yellow"/>
+        </w:rPr>
+        <w:t xml:space="preserve"> </w:t>
+      </w:r>
+    </w:p>
+    <w:p>
+      <w:pPr>
+        <w:ind w:left="2880" w:hanging="2880"/>
+        <w:rPr>
+          <w:rFonts w:ascii="Times New Roman" w:eastAsiaTheme="minorEastAsia" w:hAnsi="Times New Roman" w:cs="Times New Roman"/>
+          <w:sz w:val="26"/>
+          <w:szCs w:val="26"/>
+        </w:rPr>
+      </w:pPr>
+      <m:oMath>
+        <m:sSubSup>
+          <m:sSubSupPr>
+            <m:ctrlPr>
+              <w:rPr>
+                <w:rFonts w:ascii="Cambria Math" w:hAnsi="Cambria Math" w:cs="Times New Roman"/>
+                <w:i/>
+                <w:sz w:val="26"/>
+                <w:szCs w:val="26"/>
+                <w:highlight w:val="yellow"/>
+              </w:rPr>
+            </m:ctrlPr>
+          </m:sSubSupPr>
+          <m:e>
+            <m:r>
+              <w:rPr>
+                <w:rFonts w:ascii="Cambria Math" w:hAnsi="Cambria Math" w:cs="Times New Roman"/>
+                <w:sz w:val="26"/>
+                <w:szCs w:val="26"/>
+                <w:highlight w:val="yellow"/>
+              </w:rPr>
+              <m:t>F</m:t>
+            </m:r>
+          </m:e>
+          <m:sub>
+            <m:r>
+              <w:rPr>
+                <w:rFonts w:ascii="Cambria Math" w:hAnsi="Cambria Math" w:cs="Times New Roman"/>
+                <w:sz w:val="26"/>
+                <w:szCs w:val="26"/>
+                <w:highlight w:val="yellow"/>
+              </w:rPr>
+              <m:t>p,t</m:t>
+            </m:r>
+          </m:sub>
+          <m:sup>
+            <m:r>
+              <w:rPr>
+                <w:rFonts w:ascii="Cambria Math" w:hAnsi="Cambria Math" w:cs="Times New Roman"/>
+                <w:sz w:val="26"/>
+                <w:szCs w:val="26"/>
+                <w:highlight w:val="yellow"/>
+              </w:rPr>
+              <m:t>PadStorageOut</m:t>
+            </m:r>
+          </m:sup>
+        </m:sSubSup>
+      </m:oMath>
+      <w:r>
+        <w:rPr>
+          <w:rFonts w:ascii="Times New Roman" w:eastAsiaTheme="minorEastAsia" w:hAnsi="Times New Roman" w:cs="Times New Roman"/>
+          <w:sz w:val="26"/>
+          <w:szCs w:val="26"/>
+          <w:highlight w:val="yellow"/>
+        </w:rPr>
+        <w:tab/>
+        <w:t xml:space="preserve">Water removed from completions pad </w:t>
+      </w:r>
+      <w:proofErr w:type="gramStart"/>
+      <w:r>
+        <w:rPr>
+          <w:rFonts w:ascii="Times New Roman" w:eastAsiaTheme="minorEastAsia" w:hAnsi="Times New Roman" w:cs="Times New Roman"/>
+          <w:sz w:val="26"/>
+          <w:szCs w:val="26"/>
+          <w:highlight w:val="yellow"/>
+        </w:rPr>
+        <w:t>storage</w:t>
+      </w:r>
+      <w:proofErr w:type="gramEnd"/>
+      <w:r>
+        <w:rPr>
+          <w:rFonts w:ascii="Times New Roman" w:eastAsiaTheme="minorEastAsia" w:hAnsi="Times New Roman" w:cs="Times New Roman"/>
+          <w:sz w:val="26"/>
+          <w:szCs w:val="26"/>
+        </w:rPr>
+        <w:t xml:space="preserve"> </w:t>
       </w:r>
     </w:p>
     <w:p>
@@ -2886,6 +3167,82 @@
           <w:szCs w:val="26"/>
         </w:rPr>
       </w:pPr>
+      <m:oMath>
+        <m:sSubSup>
+          <m:sSubSupPr>
+            <m:ctrlPr>
+              <w:rPr>
+                <w:rFonts w:ascii="Cambria Math" w:hAnsi="Cambria Math" w:cs="Times New Roman"/>
+                <w:i/>
+                <w:sz w:val="26"/>
+                <w:szCs w:val="26"/>
+                <w:highlight w:val="yellow"/>
+              </w:rPr>
+            </m:ctrlPr>
+          </m:sSubSupPr>
+          <m:e>
+            <m:r>
+              <w:rPr>
+                <w:rFonts w:ascii="Cambria Math" w:hAnsi="Cambria Math" w:cs="Times New Roman"/>
+                <w:sz w:val="26"/>
+                <w:szCs w:val="26"/>
+                <w:highlight w:val="yellow"/>
+              </w:rPr>
+              <m:t>L</m:t>
+            </m:r>
+          </m:e>
+          <m:sub>
+            <m:r>
+              <w:rPr>
+                <w:rFonts w:ascii="Cambria Math" w:hAnsi="Cambria Math" w:cs="Times New Roman"/>
+                <w:sz w:val="26"/>
+                <w:szCs w:val="26"/>
+                <w:highlight w:val="yellow"/>
+              </w:rPr>
+              <m:t>p,t</m:t>
+            </m:r>
+          </m:sub>
+          <m:sup>
+            <m:r>
+              <w:rPr>
+                <w:rFonts w:ascii="Cambria Math" w:hAnsi="Cambria Math" w:cs="Times New Roman"/>
+                <w:sz w:val="26"/>
+                <w:szCs w:val="26"/>
+                <w:highlight w:val="yellow"/>
+              </w:rPr>
+              <m:t>PadStorage</m:t>
+            </m:r>
+          </m:sup>
+        </m:sSubSup>
+      </m:oMath>
+      <w:r>
+        <w:rPr>
+          <w:rFonts w:ascii="Times New Roman" w:eastAsiaTheme="minorEastAsia" w:hAnsi="Times New Roman" w:cs="Times New Roman"/>
+          <w:sz w:val="26"/>
+          <w:szCs w:val="26"/>
+          <w:highlight w:val="yellow"/>
+        </w:rPr>
+        <w:tab/>
+        <w:t>Water level in completions pad storage</w:t>
+      </w:r>
+      <w:r>
+        <w:rPr>
+          <w:rFonts w:ascii="Times New Roman" w:eastAsiaTheme="minorEastAsia" w:hAnsi="Times New Roman" w:cs="Times New Roman"/>
+          <w:sz w:val="26"/>
+          <w:szCs w:val="26"/>
+        </w:rPr>
+        <w:t xml:space="preserve"> </w:t>
+      </w:r>
+    </w:p>
+    <w:p>
+      <w:pPr>
+        <w:ind w:left="2880" w:hanging="2880"/>
+        <w:rPr>
+          <w:rFonts w:ascii="Times New Roman" w:eastAsiaTheme="minorEastAsia" w:hAnsi="Times New Roman" w:cs="Times New Roman"/>
+          <w:sz w:val="26"/>
+          <w:szCs w:val="26"/>
+        </w:rPr>
+      </w:pPr>
     </w:p>
     <w:p>
       <w:pPr>
@@ -2947,8 +3304,18 @@
           <w:szCs w:val="26"/>
         </w:rPr>
         <w:tab/>
-        <w:t>Cost of piping produced water from one location to another location</w:t>
-      </w:r>
+        <w:t xml:space="preserve">Cost of piping produced water from one location to another </w:t>
+      </w:r>
+      <w:proofErr w:type="gramStart"/>
+      <w:r>
+        <w:rPr>
+          <w:rFonts w:ascii="Times New Roman" w:eastAsiaTheme="minorEastAsia" w:hAnsi="Times New Roman" w:cs="Times New Roman"/>
+          <w:sz w:val="26"/>
+          <w:szCs w:val="26"/>
+        </w:rPr>
+        <w:t>location</w:t>
+      </w:r>
+      <w:proofErr w:type="gramEnd"/>
     </w:p>
     <w:p>
       <w:pPr>
@@ -3136,8 +3503,18 @@
           <w:szCs w:val="26"/>
         </w:rPr>
         <w:tab/>
-        <w:t>Cost of injecting produced water at disposal site</w:t>
-      </w:r>
+        <w:t xml:space="preserve">Cost of injecting produced water at disposal </w:t>
+      </w:r>
+      <w:proofErr w:type="gramStart"/>
+      <w:r>
+        <w:rPr>
+          <w:rFonts w:ascii="Times New Roman" w:eastAsiaTheme="minorEastAsia" w:hAnsi="Times New Roman" w:cs="Times New Roman"/>
+          <w:sz w:val="26"/>
+          <w:szCs w:val="26"/>
+        </w:rPr>
+        <w:t>site</w:t>
+      </w:r>
+      <w:proofErr w:type="gramEnd"/>
     </w:p>
     <w:p>
       <w:pPr>
@@ -3199,8 +3576,18 @@
           <w:szCs w:val="26"/>
         </w:rPr>
         <w:tab/>
-        <w:t>Cost of treating produced water at treatment site</w:t>
-      </w:r>
+        <w:t xml:space="preserve">Cost of treating produced water at treatment </w:t>
+      </w:r>
+      <w:proofErr w:type="gramStart"/>
+      <w:r>
+        <w:rPr>
+          <w:rFonts w:ascii="Times New Roman" w:eastAsiaTheme="minorEastAsia" w:hAnsi="Times New Roman" w:cs="Times New Roman"/>
+          <w:sz w:val="26"/>
+          <w:szCs w:val="26"/>
+        </w:rPr>
+        <w:t>site</w:t>
+      </w:r>
+      <w:proofErr w:type="gramEnd"/>
     </w:p>
     <w:p>
       <w:pPr>
@@ -3262,8 +3649,18 @@
           <w:szCs w:val="26"/>
         </w:rPr>
         <w:tab/>
-        <w:t>Cost of reusing produced water at completions site</w:t>
-      </w:r>
+        <w:t xml:space="preserve">Cost of reusing produced water at completions </w:t>
+      </w:r>
+      <w:proofErr w:type="gramStart"/>
+      <w:r>
+        <w:rPr>
+          <w:rFonts w:ascii="Times New Roman" w:eastAsiaTheme="minorEastAsia" w:hAnsi="Times New Roman" w:cs="Times New Roman"/>
+          <w:sz w:val="26"/>
+          <w:szCs w:val="26"/>
+        </w:rPr>
+        <w:t>site</w:t>
+      </w:r>
+      <w:proofErr w:type="gramEnd"/>
       <w:r>
         <w:rPr>
           <w:rFonts w:ascii="Times New Roman" w:eastAsiaTheme="minorEastAsia" w:hAnsi="Times New Roman" w:cs="Times New Roman"/>
@@ -3452,8 +3849,18 @@
           <w:sz w:val="26"/>
           <w:szCs w:val="26"/>
         </w:rPr>
-        <w:t xml:space="preserve"> storage site</w:t>
-      </w:r>
+        <w:t xml:space="preserve"> storage </w:t>
+      </w:r>
+      <w:proofErr w:type="gramStart"/>
+      <w:r>
+        <w:rPr>
+          <w:rFonts w:ascii="Times New Roman" w:eastAsiaTheme="minorEastAsia" w:hAnsi="Times New Roman" w:cs="Times New Roman"/>
+          <w:sz w:val="26"/>
+          <w:szCs w:val="26"/>
+        </w:rPr>
+        <w:t>site</w:t>
+      </w:r>
+      <w:proofErr w:type="gramEnd"/>
     </w:p>
     <w:p>
       <w:pPr>
@@ -3558,8 +3965,18 @@
           <w:szCs w:val="26"/>
         </w:rPr>
         <w:tab/>
-        <w:t>Total cost of injecting produced water</w:t>
-      </w:r>
+        <w:t xml:space="preserve">Total cost of injecting produced </w:t>
+      </w:r>
+      <w:proofErr w:type="gramStart"/>
+      <w:r>
+        <w:rPr>
+          <w:rFonts w:ascii="Times New Roman" w:eastAsiaTheme="minorEastAsia" w:hAnsi="Times New Roman" w:cs="Times New Roman"/>
+          <w:sz w:val="26"/>
+          <w:szCs w:val="26"/>
+        </w:rPr>
+        <w:t>water</w:t>
+      </w:r>
+      <w:proofErr w:type="gramEnd"/>
     </w:p>
     <w:p>
       <w:pPr>
@@ -3611,8 +4028,18 @@
           <w:szCs w:val="26"/>
         </w:rPr>
         <w:tab/>
-        <w:t>Total cost of treating produced water</w:t>
-      </w:r>
+        <w:t xml:space="preserve">Total cost of treating produced </w:t>
+      </w:r>
+      <w:proofErr w:type="gramStart"/>
+      <w:r>
+        <w:rPr>
+          <w:rFonts w:ascii="Times New Roman" w:eastAsiaTheme="minorEastAsia" w:hAnsi="Times New Roman" w:cs="Times New Roman"/>
+          <w:sz w:val="26"/>
+          <w:szCs w:val="26"/>
+        </w:rPr>
+        <w:t>water</w:t>
+      </w:r>
+      <w:proofErr w:type="gramEnd"/>
     </w:p>
     <w:p>
       <w:pPr>
@@ -3664,8 +4091,18 @@
           <w:szCs w:val="26"/>
         </w:rPr>
         <w:tab/>
-        <w:t>Total cost of reusing produced water</w:t>
-      </w:r>
+        <w:t xml:space="preserve">Total cost of reusing produced </w:t>
+      </w:r>
+      <w:proofErr w:type="gramStart"/>
+      <w:r>
+        <w:rPr>
+          <w:rFonts w:ascii="Times New Roman" w:eastAsiaTheme="minorEastAsia" w:hAnsi="Times New Roman" w:cs="Times New Roman"/>
+          <w:sz w:val="26"/>
+          <w:szCs w:val="26"/>
+        </w:rPr>
+        <w:t>water</w:t>
+      </w:r>
+      <w:proofErr w:type="gramEnd"/>
     </w:p>
     <w:p>
       <w:pPr>
@@ -3717,8 +4154,18 @@
           <w:szCs w:val="26"/>
         </w:rPr>
         <w:tab/>
-        <w:t>Total cost of piping produced water</w:t>
-      </w:r>
+        <w:t xml:space="preserve">Total cost of piping produced </w:t>
+      </w:r>
+      <w:proofErr w:type="gramStart"/>
+      <w:r>
+        <w:rPr>
+          <w:rFonts w:ascii="Times New Roman" w:eastAsiaTheme="minorEastAsia" w:hAnsi="Times New Roman" w:cs="Times New Roman"/>
+          <w:sz w:val="26"/>
+          <w:szCs w:val="26"/>
+        </w:rPr>
+        <w:t>water</w:t>
+      </w:r>
+      <w:proofErr w:type="gramEnd"/>
     </w:p>
     <w:p>
       <w:pPr>
@@ -3770,8 +4217,18 @@
           <w:szCs w:val="26"/>
         </w:rPr>
         <w:tab/>
-        <w:t>Total cost of storing produced water</w:t>
-      </w:r>
+        <w:t xml:space="preserve">Total cost of storing produced </w:t>
+      </w:r>
+      <w:proofErr w:type="gramStart"/>
+      <w:r>
+        <w:rPr>
+          <w:rFonts w:ascii="Times New Roman" w:eastAsiaTheme="minorEastAsia" w:hAnsi="Times New Roman" w:cs="Times New Roman"/>
+          <w:sz w:val="26"/>
+          <w:szCs w:val="26"/>
+        </w:rPr>
+        <w:t>water</w:t>
+      </w:r>
+      <w:proofErr w:type="gramEnd"/>
     </w:p>
     <w:p>
       <w:pPr>
@@ -3929,8 +4386,18 @@
           <w:szCs w:val="26"/>
         </w:rPr>
         <w:tab/>
-        <w:t>Total credit for withdrawing produced water</w:t>
-      </w:r>
+        <w:t xml:space="preserve">Total credit for withdrawing produced </w:t>
+      </w:r>
+      <w:proofErr w:type="gramStart"/>
+      <w:r>
+        <w:rPr>
+          <w:rFonts w:ascii="Times New Roman" w:eastAsiaTheme="minorEastAsia" w:hAnsi="Times New Roman" w:cs="Times New Roman"/>
+          <w:sz w:val="26"/>
+          <w:szCs w:val="26"/>
+        </w:rPr>
+        <w:t>water</w:t>
+      </w:r>
+      <w:proofErr w:type="gramEnd"/>
     </w:p>
     <w:p>
       <w:pPr>
@@ -4002,8 +4469,18 @@
           <w:szCs w:val="26"/>
         </w:rPr>
         <w:tab/>
-        <w:t>Disposal capacity in a given time period at disposal site</w:t>
-      </w:r>
+        <w:t xml:space="preserve">Disposal capacity in a given time period at disposal </w:t>
+      </w:r>
+      <w:proofErr w:type="gramStart"/>
+      <w:r>
+        <w:rPr>
+          <w:rFonts w:ascii="Times New Roman" w:eastAsiaTheme="minorEastAsia" w:hAnsi="Times New Roman" w:cs="Times New Roman"/>
+          <w:sz w:val="26"/>
+          <w:szCs w:val="26"/>
+        </w:rPr>
+        <w:t>site</w:t>
+      </w:r>
+      <w:proofErr w:type="gramEnd"/>
     </w:p>
     <w:p>
       <w:pPr>
@@ -4065,8 +4542,18 @@
           <w:szCs w:val="26"/>
         </w:rPr>
         <w:tab/>
-        <w:t>Storage capacity in a given time period at storage site</w:t>
-      </w:r>
+        <w:t xml:space="preserve">Storage capacity in a given time period at storage </w:t>
+      </w:r>
+      <w:proofErr w:type="gramStart"/>
+      <w:r>
+        <w:rPr>
+          <w:rFonts w:ascii="Times New Roman" w:eastAsiaTheme="minorEastAsia" w:hAnsi="Times New Roman" w:cs="Times New Roman"/>
+          <w:sz w:val="26"/>
+          <w:szCs w:val="26"/>
+        </w:rPr>
+        <w:t>site</w:t>
+      </w:r>
+      <w:proofErr w:type="gramEnd"/>
     </w:p>
     <w:p>
       <w:pPr>
@@ -4128,8 +4615,18 @@
           <w:szCs w:val="26"/>
         </w:rPr>
         <w:tab/>
-        <w:t>Flow capacity in a given time period between two locations</w:t>
-      </w:r>
+        <w:t xml:space="preserve">Flow capacity in a given time period between two </w:t>
+      </w:r>
+      <w:proofErr w:type="gramStart"/>
+      <w:r>
+        <w:rPr>
+          <w:rFonts w:ascii="Times New Roman" w:eastAsiaTheme="minorEastAsia" w:hAnsi="Times New Roman" w:cs="Times New Roman"/>
+          <w:sz w:val="26"/>
+          <w:szCs w:val="26"/>
+        </w:rPr>
+        <w:t>locations</w:t>
+      </w:r>
+      <w:proofErr w:type="gramEnd"/>
     </w:p>
     <w:p>
       <w:pPr>
@@ -4217,7 +4714,25 @@
           <w:szCs w:val="26"/>
         </w:rPr>
         <w:tab/>
-        <w:t xml:space="preserve">Capital cost of constructing or expanding disposal capacity </w:t>
+        <w:t xml:space="preserve">Capital cost of constructing or expanding disposal </w:t>
+      </w:r>
+      <w:proofErr w:type="gramStart"/>
+      <w:r>
+        <w:rPr>
+          <w:rFonts w:ascii="Times New Roman" w:eastAsiaTheme="minorEastAsia" w:hAnsi="Times New Roman" w:cs="Times New Roman"/>
+          <w:sz w:val="26"/>
+          <w:szCs w:val="26"/>
+        </w:rPr>
+        <w:t>capacity</w:t>
+      </w:r>
+      <w:proofErr w:type="gramEnd"/>
+      <w:r>
+        <w:rPr>
+          <w:rFonts w:ascii="Times New Roman" w:eastAsiaTheme="minorEastAsia" w:hAnsi="Times New Roman" w:cs="Times New Roman"/>
+          <w:sz w:val="26"/>
+          <w:szCs w:val="26"/>
+        </w:rPr>
+        <w:t xml:space="preserve"> </w:t>
       </w:r>
     </w:p>
     <w:p>
@@ -4296,7 +4811,25 @@
           <w:szCs w:val="26"/>
         </w:rPr>
         <w:tab/>
-        <w:t xml:space="preserve">Capital cost of constructing or expanding piping capacity </w:t>
+        <w:t xml:space="preserve">Capital cost of constructing or expanding piping </w:t>
+      </w:r>
+      <w:proofErr w:type="gramStart"/>
+      <w:r>
+        <w:rPr>
+          <w:rFonts w:ascii="Times New Roman" w:eastAsiaTheme="minorEastAsia" w:hAnsi="Times New Roman" w:cs="Times New Roman"/>
+          <w:sz w:val="26"/>
+          <w:szCs w:val="26"/>
+        </w:rPr>
+        <w:t>capacity</w:t>
+      </w:r>
+      <w:proofErr w:type="gramEnd"/>
+      <w:r>
+        <w:rPr>
+          <w:rFonts w:ascii="Times New Roman" w:eastAsiaTheme="minorEastAsia" w:hAnsi="Times New Roman" w:cs="Times New Roman"/>
+          <w:sz w:val="26"/>
+          <w:szCs w:val="26"/>
+        </w:rPr>
+        <w:t xml:space="preserve"> </w:t>
       </w:r>
     </w:p>
     <w:p>
@@ -4375,7 +4908,25 @@
           <w:szCs w:val="26"/>
         </w:rPr>
         <w:tab/>
-        <w:t xml:space="preserve">Capital cost of constructing or expanding storage capacity </w:t>
+        <w:t xml:space="preserve">Capital cost of constructing or expanding storage </w:t>
+      </w:r>
+      <w:proofErr w:type="gramStart"/>
+      <w:r>
+        <w:rPr>
+          <w:rFonts w:ascii="Times New Roman" w:eastAsiaTheme="minorEastAsia" w:hAnsi="Times New Roman" w:cs="Times New Roman"/>
+          <w:sz w:val="26"/>
+          <w:szCs w:val="26"/>
+        </w:rPr>
+        <w:t>capacity</w:t>
+      </w:r>
+      <w:proofErr w:type="gramEnd"/>
+      <w:r>
+        <w:rPr>
+          <w:rFonts w:ascii="Times New Roman" w:eastAsiaTheme="minorEastAsia" w:hAnsi="Times New Roman" w:cs="Times New Roman"/>
+          <w:sz w:val="26"/>
+          <w:szCs w:val="26"/>
+        </w:rPr>
+        <w:t xml:space="preserve"> </w:t>
       </w:r>
     </w:p>
     <w:p>
@@ -4455,8 +5006,18 @@
           <w:sz w:val="26"/>
           <w:szCs w:val="26"/>
         </w:rPr>
-        <w:t>Slack variable to meet the completions water demand</w:t>
-      </w:r>
+        <w:t xml:space="preserve">Slack variable to meet the completions water </w:t>
+      </w:r>
+      <w:proofErr w:type="gramStart"/>
+      <w:r>
+        <w:rPr>
+          <w:rFonts w:ascii="Times New Roman" w:eastAsiaTheme="minorEastAsia" w:hAnsi="Times New Roman" w:cs="Times New Roman"/>
+          <w:sz w:val="26"/>
+          <w:szCs w:val="26"/>
+        </w:rPr>
+        <w:t>demand</w:t>
+      </w:r>
+      <w:proofErr w:type="gramEnd"/>
     </w:p>
     <w:p>
       <w:pPr>
@@ -4518,7 +5079,25 @@
           <w:szCs w:val="26"/>
         </w:rPr>
         <w:tab/>
-        <w:t xml:space="preserve">Slack variable to process produced water production </w:t>
+        <w:t xml:space="preserve">Slack variable to process produced water </w:t>
+      </w:r>
+      <w:proofErr w:type="gramStart"/>
+      <w:r>
+        <w:rPr>
+          <w:rFonts w:ascii="Times New Roman" w:eastAsiaTheme="minorEastAsia" w:hAnsi="Times New Roman" w:cs="Times New Roman"/>
+          <w:sz w:val="26"/>
+          <w:szCs w:val="26"/>
+        </w:rPr>
+        <w:t>production</w:t>
+      </w:r>
+      <w:proofErr w:type="gramEnd"/>
+      <w:r>
+        <w:rPr>
+          <w:rFonts w:ascii="Times New Roman" w:eastAsiaTheme="minorEastAsia" w:hAnsi="Times New Roman" w:cs="Times New Roman"/>
+          <w:sz w:val="26"/>
+          <w:szCs w:val="26"/>
+        </w:rPr>
+        <w:t xml:space="preserve"> </w:t>
       </w:r>
     </w:p>
     <w:p>
@@ -4644,7 +5223,25 @@
           <w:szCs w:val="26"/>
         </w:rPr>
         <w:tab/>
-        <w:t xml:space="preserve">Slack variable to provide necessary pipeline capacity </w:t>
+        <w:t xml:space="preserve">Slack variable to provide necessary pipeline </w:t>
+      </w:r>
+      <w:proofErr w:type="gramStart"/>
+      <w:r>
+        <w:rPr>
+          <w:rFonts w:ascii="Times New Roman" w:eastAsiaTheme="minorEastAsia" w:hAnsi="Times New Roman" w:cs="Times New Roman"/>
+          <w:sz w:val="26"/>
+          <w:szCs w:val="26"/>
+        </w:rPr>
+        <w:t>capacity</w:t>
+      </w:r>
+      <w:proofErr w:type="gramEnd"/>
+      <w:r>
+        <w:rPr>
+          <w:rFonts w:ascii="Times New Roman" w:eastAsiaTheme="minorEastAsia" w:hAnsi="Times New Roman" w:cs="Times New Roman"/>
+          <w:sz w:val="26"/>
+          <w:szCs w:val="26"/>
+        </w:rPr>
+        <w:t xml:space="preserve"> </w:t>
       </w:r>
     </w:p>
     <w:p>
@@ -4707,7 +5304,25 @@
           <w:szCs w:val="26"/>
         </w:rPr>
         <w:tab/>
-        <w:t xml:space="preserve">Slack variable to provide necessary storage capacity </w:t>
+        <w:t xml:space="preserve">Slack variable to provide necessary storage </w:t>
+      </w:r>
+      <w:proofErr w:type="gramStart"/>
+      <w:r>
+        <w:rPr>
+          <w:rFonts w:ascii="Times New Roman" w:eastAsiaTheme="minorEastAsia" w:hAnsi="Times New Roman" w:cs="Times New Roman"/>
+          <w:sz w:val="26"/>
+          <w:szCs w:val="26"/>
+        </w:rPr>
+        <w:t>capacity</w:t>
+      </w:r>
+      <w:proofErr w:type="gramEnd"/>
+      <w:r>
+        <w:rPr>
+          <w:rFonts w:ascii="Times New Roman" w:eastAsiaTheme="minorEastAsia" w:hAnsi="Times New Roman" w:cs="Times New Roman"/>
+          <w:sz w:val="26"/>
+          <w:szCs w:val="26"/>
+        </w:rPr>
+        <w:t xml:space="preserve"> </w:t>
       </w:r>
     </w:p>
     <w:p>
@@ -4770,7 +5385,25 @@
           <w:szCs w:val="26"/>
         </w:rPr>
         <w:tab/>
-        <w:t xml:space="preserve">Slack variable to provide necessary disposal capacity </w:t>
+        <w:t xml:space="preserve">Slack variable to provide necessary disposal </w:t>
+      </w:r>
+      <w:proofErr w:type="gramStart"/>
+      <w:r>
+        <w:rPr>
+          <w:rFonts w:ascii="Times New Roman" w:eastAsiaTheme="minorEastAsia" w:hAnsi="Times New Roman" w:cs="Times New Roman"/>
+          <w:sz w:val="26"/>
+          <w:szCs w:val="26"/>
+        </w:rPr>
+        <w:t>capacity</w:t>
+      </w:r>
+      <w:proofErr w:type="gramEnd"/>
+      <w:r>
+        <w:rPr>
+          <w:rFonts w:ascii="Times New Roman" w:eastAsiaTheme="minorEastAsia" w:hAnsi="Times New Roman" w:cs="Times New Roman"/>
+          <w:sz w:val="26"/>
+          <w:szCs w:val="26"/>
+        </w:rPr>
+        <w:t xml:space="preserve"> </w:t>
       </w:r>
     </w:p>
     <w:p>
@@ -4833,7 +5466,25 @@
           <w:szCs w:val="26"/>
         </w:rPr>
         <w:tab/>
-        <w:t xml:space="preserve">Slack variable to provide necessary treatment capacity </w:t>
+        <w:t xml:space="preserve">Slack variable to provide necessary treatment </w:t>
+      </w:r>
+      <w:proofErr w:type="gramStart"/>
+      <w:r>
+        <w:rPr>
+          <w:rFonts w:ascii="Times New Roman" w:eastAsiaTheme="minorEastAsia" w:hAnsi="Times New Roman" w:cs="Times New Roman"/>
+          <w:sz w:val="26"/>
+          <w:szCs w:val="26"/>
+        </w:rPr>
+        <w:t>capacity</w:t>
+      </w:r>
+      <w:proofErr w:type="gramEnd"/>
+      <w:r>
+        <w:rPr>
+          <w:rFonts w:ascii="Times New Roman" w:eastAsiaTheme="minorEastAsia" w:hAnsi="Times New Roman" w:cs="Times New Roman"/>
+          <w:sz w:val="26"/>
+          <w:szCs w:val="26"/>
+        </w:rPr>
+        <w:t xml:space="preserve"> </w:t>
       </w:r>
     </w:p>
     <w:p>
@@ -4896,7 +5547,25 @@
           <w:szCs w:val="26"/>
         </w:rPr>
         <w:tab/>
-        <w:t xml:space="preserve">Slack variable to provide necessary reuse capacity </w:t>
+        <w:t xml:space="preserve">Slack variable to provide necessary reuse </w:t>
+      </w:r>
+      <w:proofErr w:type="gramStart"/>
+      <w:r>
+        <w:rPr>
+          <w:rFonts w:ascii="Times New Roman" w:eastAsiaTheme="minorEastAsia" w:hAnsi="Times New Roman" w:cs="Times New Roman"/>
+          <w:sz w:val="26"/>
+          <w:szCs w:val="26"/>
+        </w:rPr>
+        <w:t>capacity</w:t>
+      </w:r>
+      <w:proofErr w:type="gramEnd"/>
+      <w:r>
+        <w:rPr>
+          <w:rFonts w:ascii="Times New Roman" w:eastAsiaTheme="minorEastAsia" w:hAnsi="Times New Roman" w:cs="Times New Roman"/>
+          <w:sz w:val="26"/>
+          <w:szCs w:val="26"/>
+        </w:rPr>
+        <w:t xml:space="preserve"> </w:t>
       </w:r>
     </w:p>
     <w:p>
@@ -4988,8 +5657,36 @@
           <w:szCs w:val="26"/>
         </w:rPr>
         <w:tab/>
-        <w:t>New pipeline installed between one location and another location with specific diameter</w:t>
-      </w:r>
+        <w:t>New pipeline installed between one location and another location with sp</w:t>
+      </w:r>
+      <w:proofErr w:type="spellStart"/>
+      <w:r>
+        <w:rPr>
+          <w:rFonts w:ascii="Times New Roman" w:eastAsiaTheme="minorEastAsia" w:hAnsi="Times New Roman" w:cs="Times New Roman"/>
+          <w:sz w:val="26"/>
+          <w:szCs w:val="26"/>
+        </w:rPr>
+        <w:t>ecific</w:t>
+      </w:r>
+      <w:proofErr w:type="spellEnd"/>
+      <w:r>
+        <w:rPr>
+          <w:rFonts w:ascii="Times New Roman" w:eastAsiaTheme="minorEastAsia" w:hAnsi="Times New Roman" w:cs="Times New Roman"/>
+          <w:sz w:val="26"/>
+          <w:szCs w:val="26"/>
+        </w:rPr>
+        <w:t xml:space="preserve"> </w:t>
+      </w:r>
+      <w:proofErr w:type="gramStart"/>
+      <w:r>
+        <w:rPr>
+          <w:rFonts w:ascii="Times New Roman" w:eastAsiaTheme="minorEastAsia" w:hAnsi="Times New Roman" w:cs="Times New Roman"/>
+          <w:sz w:val="26"/>
+          <w:szCs w:val="26"/>
+        </w:rPr>
+        <w:t>diameter</w:t>
+      </w:r>
+      <w:proofErr w:type="gramEnd"/>
     </w:p>
     <w:p>
       <w:pPr>
@@ -5083,8 +5780,18 @@
           <w:sz w:val="26"/>
           <w:szCs w:val="26"/>
         </w:rPr>
-        <w:t>at storage site with specific storage capacity</w:t>
-      </w:r>
+        <w:t xml:space="preserve">at storage site with specific storage </w:t>
+      </w:r>
+      <w:proofErr w:type="gramStart"/>
+      <w:r>
+        <w:rPr>
+          <w:rFonts w:ascii="Times New Roman" w:eastAsiaTheme="minorEastAsia" w:hAnsi="Times New Roman" w:cs="Times New Roman"/>
+          <w:sz w:val="26"/>
+          <w:szCs w:val="26"/>
+        </w:rPr>
+        <w:t>capacity</w:t>
+      </w:r>
+      <w:proofErr w:type="gramEnd"/>
     </w:p>
     <w:p>
       <w:pPr>
@@ -5162,8 +5869,18 @@
           <w:sz w:val="26"/>
           <w:szCs w:val="26"/>
         </w:rPr>
-        <w:t>installed at disposal site with specific injection capacity</w:t>
-      </w:r>
+        <w:t xml:space="preserve">installed at disposal site with specific injection </w:t>
+      </w:r>
+      <w:proofErr w:type="gramStart"/>
+      <w:r>
+        <w:rPr>
+          <w:rFonts w:ascii="Times New Roman" w:eastAsiaTheme="minorEastAsia" w:hAnsi="Times New Roman" w:cs="Times New Roman"/>
+          <w:sz w:val="26"/>
+          <w:szCs w:val="26"/>
+        </w:rPr>
+        <w:t>capacity</w:t>
+      </w:r>
+      <w:proofErr w:type="gramEnd"/>
     </w:p>
     <w:p>
       <w:pPr>
@@ -5534,8 +6251,18 @@
           <w:szCs w:val="26"/>
         </w:rPr>
         <w:tab/>
-        <w:t>Completions demand at a completions site in a time period</w:t>
-      </w:r>
+        <w:t xml:space="preserve">Completions demand at a completions site in a time </w:t>
+      </w:r>
+      <w:proofErr w:type="gramStart"/>
+      <w:r>
+        <w:rPr>
+          <w:rFonts w:ascii="Times New Roman" w:eastAsiaTheme="minorEastAsia" w:hAnsi="Times New Roman" w:cs="Times New Roman"/>
+          <w:sz w:val="26"/>
+          <w:szCs w:val="26"/>
+        </w:rPr>
+        <w:t>period</w:t>
+      </w:r>
+      <w:proofErr w:type="gramEnd"/>
     </w:p>
     <w:p>
       <w:pPr>
@@ -5597,7 +6324,25 @@
           <w:szCs w:val="26"/>
         </w:rPr>
         <w:tab/>
-        <w:t xml:space="preserve">Produced water supply forecast for a production pad </w:t>
+        <w:t xml:space="preserve">Produced water supply forecast for a production </w:t>
+      </w:r>
+      <w:proofErr w:type="gramStart"/>
+      <w:r>
+        <w:rPr>
+          <w:rFonts w:ascii="Times New Roman" w:eastAsiaTheme="minorEastAsia" w:hAnsi="Times New Roman" w:cs="Times New Roman"/>
+          <w:sz w:val="26"/>
+          <w:szCs w:val="26"/>
+        </w:rPr>
+        <w:t>pad</w:t>
+      </w:r>
+      <w:proofErr w:type="gramEnd"/>
+      <w:r>
+        <w:rPr>
+          <w:rFonts w:ascii="Times New Roman" w:eastAsiaTheme="minorEastAsia" w:hAnsi="Times New Roman" w:cs="Times New Roman"/>
+          <w:sz w:val="26"/>
+          <w:szCs w:val="26"/>
+        </w:rPr>
+        <w:t xml:space="preserve"> </w:t>
       </w:r>
     </w:p>
     <w:p>
@@ -5902,6 +6647,7 @@
                 <w:i/>
                 <w:sz w:val="26"/>
                 <w:szCs w:val="26"/>
+                <w:highlight w:val="yellow"/>
               </w:rPr>
             </m:ctrlPr>
           </m:sSubSupPr>
@@ -5911,6 +6657,7 @@
                 <w:rFonts w:ascii="Cambria Math" w:hAnsi="Cambria Math" w:cs="Times New Roman"/>
                 <w:sz w:val="26"/>
                 <w:szCs w:val="26"/>
+                <w:highlight w:val="yellow"/>
               </w:rPr>
               <m:t>σ</m:t>
             </m:r>
@@ -5921,6 +6668,90 @@
                 <w:rFonts w:ascii="Cambria Math" w:hAnsi="Cambria Math" w:cs="Times New Roman"/>
                 <w:sz w:val="26"/>
                 <w:szCs w:val="26"/>
+                <w:highlight w:val="yellow"/>
+              </w:rPr>
+              <m:t>p</m:t>
+            </m:r>
+          </m:sub>
+          <m:sup>
+            <m:r>
+              <w:rPr>
+                <w:rFonts w:ascii="Cambria Math" w:hAnsi="Cambria Math" w:cs="Times New Roman"/>
+                <w:sz w:val="26"/>
+                <w:szCs w:val="26"/>
+                <w:highlight w:val="yellow"/>
+              </w:rPr>
+              <m:t>PadStorage</m:t>
+            </m:r>
+          </m:sup>
+        </m:sSubSup>
+      </m:oMath>
+      <w:r>
+        <w:rPr>
+          <w:rFonts w:ascii="Times New Roman" w:eastAsiaTheme="minorEastAsia" w:hAnsi="Times New Roman" w:cs="Times New Roman"/>
+          <w:sz w:val="26"/>
+          <w:szCs w:val="26"/>
+          <w:highlight w:val="yellow"/>
+        </w:rPr>
+        <w:tab/>
+        <w:t xml:space="preserve">Storage capacity </w:t>
+      </w:r>
+      <w:r>
+        <w:rPr>
+          <w:rFonts w:ascii="Times New Roman" w:eastAsiaTheme="minorEastAsia" w:hAnsi="Times New Roman" w:cs="Times New Roman"/>
+          <w:sz w:val="26"/>
+          <w:szCs w:val="26"/>
+          <w:highlight w:val="yellow"/>
+        </w:rPr>
+        <w:t xml:space="preserve">at </w:t>
+      </w:r>
+      <w:r>
+        <w:rPr>
+          <w:rFonts w:ascii="Times New Roman" w:eastAsiaTheme="minorEastAsia" w:hAnsi="Times New Roman" w:cs="Times New Roman"/>
+          <w:sz w:val="26"/>
+          <w:szCs w:val="26"/>
+          <w:highlight w:val="yellow"/>
+        </w:rPr>
+        <w:t>completions site</w:t>
+      </w:r>
+    </w:p>
+    <w:p>
+      <w:pPr>
+        <w:ind w:left="2880" w:hanging="2880"/>
+        <w:rPr>
+          <w:rFonts w:ascii="Times New Roman" w:eastAsiaTheme="minorEastAsia" w:hAnsi="Times New Roman" w:cs="Times New Roman"/>
+          <w:sz w:val="26"/>
+          <w:szCs w:val="26"/>
+        </w:rPr>
+      </w:pPr>
+      <m:oMath>
+        <m:sSubSup>
+          <m:sSubSupPr>
+            <m:ctrlPr>
+              <w:rPr>
+                <w:rFonts w:ascii="Cambria Math" w:hAnsi="Cambria Math" w:cs="Times New Roman"/>
+                <w:i/>
+                <w:sz w:val="26"/>
+                <w:szCs w:val="26"/>
+              </w:rPr>
+            </m:ctrlPr>
+          </m:sSubSupPr>
+          <m:e>
+            <m:r>
+              <w:rPr>
+                <w:rFonts w:ascii="Cambria Math" w:hAnsi="Cambria Math" w:cs="Times New Roman"/>
+                <w:sz w:val="26"/>
+                <w:szCs w:val="26"/>
+              </w:rPr>
+              <m:t>σ</m:t>
+            </m:r>
+          </m:e>
+          <m:sub>
+            <m:r>
+              <w:rPr>
+                <w:rFonts w:ascii="Cambria Math" w:hAnsi="Cambria Math" w:cs="Times New Roman"/>
+                <w:sz w:val="26"/>
+                <w:szCs w:val="26"/>
               </w:rPr>
               <m:t>r</m:t>
             </m:r>
@@ -6310,7 +7141,25 @@
           <w:szCs w:val="26"/>
         </w:rPr>
         <w:tab/>
-        <w:t xml:space="preserve">Weekly processing (e.g. clarification) capacity per pad </w:t>
+        <w:t>Weekly processing (</w:t>
+      </w:r>
+      <w:proofErr w:type="gramStart"/>
+      <w:r>
+        <w:rPr>
+          <w:rFonts w:ascii="Times New Roman" w:eastAsiaTheme="minorEastAsia" w:hAnsi="Times New Roman" w:cs="Times New Roman"/>
+          <w:sz w:val="26"/>
+          <w:szCs w:val="26"/>
+        </w:rPr>
+        <w:t>e.g.</w:t>
+      </w:r>
+      <w:proofErr w:type="gramEnd"/>
+      <w:r>
+        <w:rPr>
+          <w:rFonts w:ascii="Times New Roman" w:eastAsiaTheme="minorEastAsia" w:hAnsi="Times New Roman" w:cs="Times New Roman"/>
+          <w:sz w:val="26"/>
+          <w:szCs w:val="26"/>
+        </w:rPr>
+        <w:t xml:space="preserve"> clarification) capacity per pad </w:t>
       </w:r>
     </w:p>
     <w:p>
@@ -6373,7 +7222,25 @@
           <w:szCs w:val="26"/>
         </w:rPr>
         <w:tab/>
-        <w:t>Weekly processing (e.g. clarification) capacity at storage site</w:t>
+        <w:t>Weekly processing (</w:t>
+      </w:r>
+      <w:proofErr w:type="gramStart"/>
+      <w:r>
+        <w:rPr>
+          <w:rFonts w:ascii="Times New Roman" w:eastAsiaTheme="minorEastAsia" w:hAnsi="Times New Roman" w:cs="Times New Roman"/>
+          <w:sz w:val="26"/>
+          <w:szCs w:val="26"/>
+        </w:rPr>
+        <w:t>e.g.</w:t>
+      </w:r>
+      <w:proofErr w:type="gramEnd"/>
+      <w:r>
+        <w:rPr>
+          <w:rFonts w:ascii="Times New Roman" w:eastAsiaTheme="minorEastAsia" w:hAnsi="Times New Roman" w:cs="Times New Roman"/>
+          <w:sz w:val="26"/>
+          <w:szCs w:val="26"/>
+        </w:rPr>
+        <w:t xml:space="preserve"> clarification) capacity at storage site</w:t>
       </w:r>
     </w:p>
     <w:p>
@@ -7402,6 +8269,7 @@
                 <w:i/>
                 <w:sz w:val="26"/>
                 <w:szCs w:val="26"/>
+                <w:highlight w:val="yellow"/>
               </w:rPr>
             </m:ctrlPr>
           </m:sSubSupPr>
@@ -7411,6 +8279,7 @@
                 <w:rFonts w:ascii="Cambria Math" w:hAnsi="Cambria Math" w:cs="Times New Roman"/>
                 <w:sz w:val="26"/>
                 <w:szCs w:val="26"/>
+                <w:highlight w:val="yellow"/>
               </w:rPr>
               <m:t>λ</m:t>
             </m:r>
@@ -7421,6 +8290,157 @@
                 <w:rFonts w:ascii="Cambria Math" w:hAnsi="Cambria Math" w:cs="Times New Roman"/>
                 <w:sz w:val="26"/>
                 <w:szCs w:val="26"/>
+                <w:highlight w:val="yellow"/>
+              </w:rPr>
+              <m:t>p</m:t>
+            </m:r>
+          </m:sub>
+          <m:sup>
+            <m:r>
+              <w:rPr>
+                <w:rFonts w:ascii="Cambria Math" w:hAnsi="Cambria Math" w:cs="Times New Roman"/>
+                <w:sz w:val="26"/>
+                <w:szCs w:val="26"/>
+                <w:highlight w:val="yellow"/>
+              </w:rPr>
+              <m:t>PadStorage</m:t>
+            </m:r>
+          </m:sup>
+        </m:sSubSup>
+      </m:oMath>
+      <w:r>
+        <w:rPr>
+          <w:rFonts w:ascii="Times New Roman" w:eastAsiaTheme="minorEastAsia" w:hAnsi="Times New Roman" w:cs="Times New Roman"/>
+          <w:sz w:val="26"/>
+          <w:szCs w:val="26"/>
+          <w:highlight w:val="yellow"/>
+        </w:rPr>
+        <w:tab/>
+        <w:t>Initial storage level at completions site</w:t>
+      </w:r>
+    </w:p>
+    <w:p>
+      <w:pPr>
+        <w:ind w:left="2880" w:hanging="2880"/>
+        <w:rPr>
+          <w:rFonts w:ascii="Times New Roman" w:eastAsiaTheme="minorEastAsia" w:hAnsi="Times New Roman" w:cs="Times New Roman"/>
+          <w:sz w:val="26"/>
+          <w:szCs w:val="26"/>
+        </w:rPr>
+      </w:pPr>
+      <m:oMath>
+        <m:sSubSup>
+          <m:sSubSupPr>
+            <m:ctrlPr>
+              <w:rPr>
+                <w:rFonts w:ascii="Cambria Math" w:hAnsi="Cambria Math" w:cs="Times New Roman"/>
+                <w:i/>
+                <w:sz w:val="26"/>
+                <w:szCs w:val="26"/>
+                <w:highlight w:val="yellow"/>
+              </w:rPr>
+            </m:ctrlPr>
+          </m:sSubSupPr>
+          <m:e>
+            <m:r>
+              <w:rPr>
+                <w:rFonts w:ascii="Cambria Math" w:hAnsi="Cambria Math" w:cs="Times New Roman"/>
+                <w:sz w:val="26"/>
+                <w:szCs w:val="26"/>
+                <w:highlight w:val="yellow"/>
+              </w:rPr>
+              <m:t>θ</m:t>
+            </m:r>
+          </m:e>
+          <m:sub>
+            <m:r>
+              <w:rPr>
+                <w:rFonts w:ascii="Cambria Math" w:hAnsi="Cambria Math" w:cs="Times New Roman"/>
+                <w:sz w:val="26"/>
+                <w:szCs w:val="26"/>
+                <w:highlight w:val="yellow"/>
+              </w:rPr>
+              <m:t>p</m:t>
+            </m:r>
+          </m:sub>
+          <m:sup>
+            <m:r>
+              <w:rPr>
+                <w:rFonts w:ascii="Cambria Math" w:hAnsi="Cambria Math" w:cs="Times New Roman"/>
+                <w:sz w:val="26"/>
+                <w:szCs w:val="26"/>
+                <w:highlight w:val="yellow"/>
+              </w:rPr>
+              <m:t>PadStorage</m:t>
+            </m:r>
+          </m:sup>
+        </m:sSubSup>
+      </m:oMath>
+      <w:r>
+        <w:rPr>
+          <w:rFonts w:ascii="Times New Roman" w:eastAsiaTheme="minorEastAsia" w:hAnsi="Times New Roman" w:cs="Times New Roman"/>
+          <w:sz w:val="26"/>
+          <w:szCs w:val="26"/>
+          <w:highlight w:val="yellow"/>
+        </w:rPr>
+        <w:tab/>
+      </w:r>
+      <w:r>
+        <w:rPr>
+          <w:rFonts w:ascii="Times New Roman" w:eastAsiaTheme="minorEastAsia" w:hAnsi="Times New Roman" w:cs="Times New Roman"/>
+          <w:sz w:val="26"/>
+          <w:szCs w:val="26"/>
+          <w:highlight w:val="yellow"/>
+        </w:rPr>
+        <w:t xml:space="preserve">Terminal </w:t>
+      </w:r>
+      <w:r>
+        <w:rPr>
+          <w:rFonts w:ascii="Times New Roman" w:eastAsiaTheme="minorEastAsia" w:hAnsi="Times New Roman" w:cs="Times New Roman"/>
+          <w:sz w:val="26"/>
+          <w:szCs w:val="26"/>
+          <w:highlight w:val="yellow"/>
+        </w:rPr>
+        <w:t>storage level at completions site</w:t>
+      </w:r>
+    </w:p>
+    <w:p>
+      <w:pPr>
+        <w:ind w:left="2880" w:hanging="2880"/>
+        <w:rPr>
+          <w:rFonts w:ascii="Times New Roman" w:eastAsiaTheme="minorEastAsia" w:hAnsi="Times New Roman" w:cs="Times New Roman"/>
+          <w:sz w:val="26"/>
+          <w:szCs w:val="26"/>
+        </w:rPr>
+      </w:pPr>
+      <m:oMath>
+        <m:sSubSup>
+          <m:sSubSupPr>
+            <m:ctrlPr>
+              <w:rPr>
+                <w:rFonts w:ascii="Cambria Math" w:hAnsi="Cambria Math" w:cs="Times New Roman"/>
+                <w:i/>
+                <w:sz w:val="26"/>
+                <w:szCs w:val="26"/>
+              </w:rPr>
+            </m:ctrlPr>
+          </m:sSubSupPr>
+          <m:e>
+            <m:r>
+              <w:rPr>
+                <w:rFonts w:ascii="Cambria Math" w:hAnsi="Cambria Math" w:cs="Times New Roman"/>
+                <w:sz w:val="26"/>
+                <w:szCs w:val="26"/>
+              </w:rPr>
+              <m:t>λ</m:t>
+            </m:r>
+          </m:e>
+          <m:sub>
+            <m:r>
+              <w:rPr>
+                <w:rFonts w:ascii="Cambria Math" w:hAnsi="Cambria Math" w:cs="Times New Roman"/>
+                <w:sz w:val="26"/>
+                <w:szCs w:val="26"/>
               </w:rPr>
               <m:t>l,l</m:t>
             </m:r>
@@ -7577,7 +8597,25 @@
           <w:szCs w:val="26"/>
         </w:rPr>
         <w:tab/>
-        <w:t>Storage construction or expansion capital cost for selected capacity increment</w:t>
+        <w:t>Storage construction or expan</w:t>
+      </w:r>
+      <w:proofErr w:type="spellStart"/>
+      <w:r>
+        <w:rPr>
+          <w:rFonts w:ascii="Times New Roman" w:eastAsiaTheme="minorEastAsia" w:hAnsi="Times New Roman" w:cs="Times New Roman"/>
+          <w:sz w:val="26"/>
+          <w:szCs w:val="26"/>
+        </w:rPr>
+        <w:t>sion</w:t>
+      </w:r>
+      <w:proofErr w:type="spellEnd"/>
+      <w:r>
+        <w:rPr>
+          <w:rFonts w:ascii="Times New Roman" w:eastAsiaTheme="minorEastAsia" w:hAnsi="Times New Roman" w:cs="Times New Roman"/>
+          <w:sz w:val="26"/>
+          <w:szCs w:val="26"/>
+        </w:rPr>
+        <w:t xml:space="preserve"> capital cost for selected capacity increment</w:t>
       </w:r>
     </w:p>
     <w:p>
@@ -7837,7 +8875,25 @@
           <w:szCs w:val="26"/>
         </w:rPr>
         <w:tab/>
-        <w:t xml:space="preserve">Reuse operational cost </w:t>
+        <w:t xml:space="preserve">Reuse operational </w:t>
+      </w:r>
+      <w:proofErr w:type="gramStart"/>
+      <w:r>
+        <w:rPr>
+          <w:rFonts w:ascii="Times New Roman" w:eastAsiaTheme="minorEastAsia" w:hAnsi="Times New Roman" w:cs="Times New Roman"/>
+          <w:sz w:val="26"/>
+          <w:szCs w:val="26"/>
+        </w:rPr>
+        <w:t>cost</w:t>
+      </w:r>
+      <w:proofErr w:type="gramEnd"/>
+      <w:r>
+        <w:rPr>
+          <w:rFonts w:ascii="Times New Roman" w:eastAsiaTheme="minorEastAsia" w:hAnsi="Times New Roman" w:cs="Times New Roman"/>
+          <w:sz w:val="26"/>
+          <w:szCs w:val="26"/>
+        </w:rPr>
+        <w:t xml:space="preserve"> </w:t>
       </w:r>
     </w:p>
     <w:p>
@@ -8773,7 +9829,6 @@
               <w:sz w:val="26"/>
               <w:szCs w:val="26"/>
             </w:rPr>
-            <w:lastRenderedPageBreak/>
             <m:t xml:space="preserve"> </m:t>
           </m:r>
           <m:func>
@@ -9995,8 +11050,100 @@
               <w:sz w:val="26"/>
               <w:szCs w:val="26"/>
             </w:rPr>
-            <m:t xml:space="preserve">    </m:t>
+            <m:t xml:space="preserve">    +</m:t>
           </m:r>
+          <m:nary>
+            <m:naryPr>
+              <m:chr m:val="∑"/>
+              <m:limLoc m:val="undOvr"/>
+              <m:supHide m:val="1"/>
+              <m:ctrlPr>
+                <w:rPr>
+                  <w:rFonts w:ascii="Cambria Math" w:eastAsiaTheme="minorEastAsia" w:hAnsi="Cambria Math" w:cs="Times New Roman"/>
+                  <w:i/>
+                  <w:sz w:val="26"/>
+                  <w:szCs w:val="26"/>
+                </w:rPr>
+              </m:ctrlPr>
+            </m:naryPr>
+            <m:sub>
+              <m:d>
+                <m:dPr>
+                  <m:ctrlPr>
+                    <w:rPr>
+                      <w:rFonts w:ascii="Cambria Math" w:eastAsiaTheme="minorEastAsia" w:hAnsi="Cambria Math" w:cs="Times New Roman"/>
+                      <w:i/>
+                      <w:sz w:val="26"/>
+                      <w:szCs w:val="26"/>
+                    </w:rPr>
+                  </m:ctrlPr>
+                </m:dPr>
+                <m:e>
+                  <m:r>
+                    <w:rPr>
+                      <w:rFonts w:ascii="Cambria Math" w:eastAsiaTheme="minorEastAsia" w:hAnsi="Cambria Math" w:cs="Times New Roman"/>
+                      <w:sz w:val="26"/>
+                      <w:szCs w:val="26"/>
+                    </w:rPr>
+                    <m:t>f,p</m:t>
+                  </m:r>
+                </m:e>
+              </m:d>
+              <m:r>
+                <w:rPr>
+                  <w:rFonts w:ascii="Cambria Math" w:eastAsiaTheme="minorEastAsia" w:hAnsi="Cambria Math" w:cs="Times New Roman"/>
+                  <w:sz w:val="26"/>
+                  <w:szCs w:val="26"/>
+                </w:rPr>
+                <m:t>∈FCT</m:t>
+              </m:r>
+            </m:sub>
+            <m:sup/>
+            <m:e>
+              <m:sSubSup>
+                <m:sSubSupPr>
+                  <m:ctrlPr>
+                    <w:rPr>
+                      <w:rFonts w:ascii="Cambria Math" w:eastAsiaTheme="minorEastAsia" w:hAnsi="Cambria Math" w:cs="Times New Roman"/>
+                      <w:i/>
+                      <w:sz w:val="26"/>
+                      <w:szCs w:val="26"/>
+                    </w:rPr>
+                  </m:ctrlPr>
+                </m:sSubSupPr>
+                <m:e>
+                  <m:r>
+                    <w:rPr>
+                      <w:rFonts w:ascii="Cambria Math" w:eastAsiaTheme="minorEastAsia" w:hAnsi="Cambria Math" w:cs="Times New Roman"/>
+                      <w:sz w:val="26"/>
+                      <w:szCs w:val="26"/>
+                    </w:rPr>
+                    <m:t>F</m:t>
+                  </m:r>
+                </m:e>
+                <m:sub>
+                  <m:r>
+                    <w:rPr>
+                      <w:rFonts w:ascii="Cambria Math" w:eastAsiaTheme="minorEastAsia" w:hAnsi="Cambria Math" w:cs="Times New Roman"/>
+                      <w:sz w:val="26"/>
+                      <w:szCs w:val="26"/>
+                    </w:rPr>
+                    <m:t>l,l,t</m:t>
+                  </m:r>
+                </m:sub>
+                <m:sup>
+                  <m:r>
+                    <w:rPr>
+                      <w:rFonts w:ascii="Cambria Math" w:eastAsiaTheme="minorEastAsia" w:hAnsi="Cambria Math" w:cs="Times New Roman"/>
+                      <w:sz w:val="26"/>
+                      <w:szCs w:val="26"/>
+                    </w:rPr>
+                    <m:t>Trucked</m:t>
+                  </m:r>
+                </m:sup>
+              </m:sSubSup>
+            </m:e>
+          </m:nary>
           <m:r>
             <w:rPr>
               <w:rFonts w:ascii="Cambria Math" w:eastAsiaTheme="minorEastAsia" w:hAnsi="Cambria Math" w:cs="Times New Roman"/>
@@ -10006,11 +11153,8 @@
             </w:rPr>
             <m:t>+</m:t>
           </m:r>
-          <m:nary>
-            <m:naryPr>
-              <m:chr m:val="∑"/>
-              <m:limLoc m:val="undOvr"/>
-              <m:supHide m:val="1"/>
+          <m:sSubSup>
+            <m:sSubSupPr>
               <m:ctrlPr>
                 <w:rPr>
                   <w:rFonts w:ascii="Cambria Math" w:eastAsiaTheme="minorEastAsia" w:hAnsi="Cambria Math" w:cs="Times New Roman"/>
@@ -10020,32 +11164,19 @@
                   <w:highlight w:val="yellow"/>
                 </w:rPr>
               </m:ctrlPr>
-            </m:naryPr>
+            </m:sSubSupPr>
+            <m:e>
+              <m:r>
+                <w:rPr>
+                  <w:rFonts w:ascii="Cambria Math" w:eastAsiaTheme="minorEastAsia" w:hAnsi="Cambria Math" w:cs="Times New Roman"/>
+                  <w:sz w:val="26"/>
+                  <w:szCs w:val="26"/>
+                  <w:highlight w:val="yellow"/>
+                </w:rPr>
+                <m:t>F</m:t>
+              </m:r>
+            </m:e>
             <m:sub>
-              <m:d>
-                <m:dPr>
-                  <m:ctrlPr>
-                    <w:rPr>
-                      <w:rFonts w:ascii="Cambria Math" w:eastAsiaTheme="minorEastAsia" w:hAnsi="Cambria Math" w:cs="Times New Roman"/>
-                      <w:i/>
-                      <w:sz w:val="26"/>
-                      <w:szCs w:val="26"/>
-                      <w:highlight w:val="yellow"/>
-                    </w:rPr>
-                  </m:ctrlPr>
-                </m:dPr>
-                <m:e>
-                  <m:r>
-                    <w:rPr>
-                      <w:rFonts w:ascii="Cambria Math" w:eastAsiaTheme="minorEastAsia" w:hAnsi="Cambria Math" w:cs="Times New Roman"/>
-                      <w:sz w:val="26"/>
-                      <w:szCs w:val="26"/>
-                      <w:highlight w:val="yellow"/>
-                    </w:rPr>
-                    <m:t>f,p</m:t>
-                  </m:r>
-                </m:e>
-              </m:d>
               <m:r>
                 <w:rPr>
                   <w:rFonts w:ascii="Cambria Math" w:eastAsiaTheme="minorEastAsia" w:hAnsi="Cambria Math" w:cs="Times New Roman"/>
@@ -10053,59 +11184,76 @@
                   <w:szCs w:val="26"/>
                   <w:highlight w:val="yellow"/>
                 </w:rPr>
-                <m:t>∈FCT</m:t>
+                <m:t>p,t</m:t>
               </m:r>
             </m:sub>
-            <m:sup/>
+            <m:sup>
+              <m:r>
+                <w:rPr>
+                  <w:rFonts w:ascii="Cambria Math" w:eastAsiaTheme="minorEastAsia" w:hAnsi="Cambria Math" w:cs="Times New Roman"/>
+                  <w:sz w:val="26"/>
+                  <w:szCs w:val="26"/>
+                  <w:highlight w:val="yellow"/>
+                </w:rPr>
+                <m:t>PadStorageOut</m:t>
+              </m:r>
+            </m:sup>
+          </m:sSubSup>
+          <m:r>
+            <w:rPr>
+              <w:rFonts w:ascii="Cambria Math" w:eastAsiaTheme="minorEastAsia" w:hAnsi="Cambria Math" w:cs="Times New Roman"/>
+              <w:sz w:val="26"/>
+              <w:szCs w:val="26"/>
+              <w:highlight w:val="yellow"/>
+            </w:rPr>
+            <m:t>-</m:t>
+          </m:r>
+          <m:sSubSup>
+            <m:sSubSupPr>
+              <m:ctrlPr>
+                <w:rPr>
+                  <w:rFonts w:ascii="Cambria Math" w:eastAsiaTheme="minorEastAsia" w:hAnsi="Cambria Math" w:cs="Times New Roman"/>
+                  <w:i/>
+                  <w:sz w:val="26"/>
+                  <w:szCs w:val="26"/>
+                  <w:highlight w:val="yellow"/>
+                </w:rPr>
+              </m:ctrlPr>
+            </m:sSubSupPr>
             <m:e>
-              <m:sSubSup>
-                <m:sSubSupPr>
-                  <m:ctrlPr>
-                    <w:rPr>
-                      <w:rFonts w:ascii="Cambria Math" w:eastAsiaTheme="minorEastAsia" w:hAnsi="Cambria Math" w:cs="Times New Roman"/>
-                      <w:i/>
-                      <w:sz w:val="26"/>
-                      <w:szCs w:val="26"/>
-                      <w:highlight w:val="yellow"/>
-                    </w:rPr>
-                  </m:ctrlPr>
-                </m:sSubSupPr>
-                <m:e>
-                  <m:r>
-                    <w:rPr>
-                      <w:rFonts w:ascii="Cambria Math" w:eastAsiaTheme="minorEastAsia" w:hAnsi="Cambria Math" w:cs="Times New Roman"/>
-                      <w:sz w:val="26"/>
-                      <w:szCs w:val="26"/>
-                      <w:highlight w:val="yellow"/>
-                    </w:rPr>
-                    <m:t>F</m:t>
-                  </m:r>
-                </m:e>
-                <m:sub>
-                  <m:r>
-                    <w:rPr>
-                      <w:rFonts w:ascii="Cambria Math" w:eastAsiaTheme="minorEastAsia" w:hAnsi="Cambria Math" w:cs="Times New Roman"/>
-                      <w:sz w:val="26"/>
-                      <w:szCs w:val="26"/>
-                      <w:highlight w:val="yellow"/>
-                    </w:rPr>
-                    <m:t>l,l,t</m:t>
-                  </m:r>
-                </m:sub>
-                <m:sup>
-                  <m:r>
-                    <w:rPr>
-                      <w:rFonts w:ascii="Cambria Math" w:eastAsiaTheme="minorEastAsia" w:hAnsi="Cambria Math" w:cs="Times New Roman"/>
-                      <w:sz w:val="26"/>
-                      <w:szCs w:val="26"/>
-                      <w:highlight w:val="yellow"/>
-                    </w:rPr>
-                    <m:t>Trucked</m:t>
-                  </m:r>
-                </m:sup>
-              </m:sSubSup>
+              <m:r>
+                <w:rPr>
+                  <w:rFonts w:ascii="Cambria Math" w:eastAsiaTheme="minorEastAsia" w:hAnsi="Cambria Math" w:cs="Times New Roman"/>
+                  <w:sz w:val="26"/>
+                  <w:szCs w:val="26"/>
+                  <w:highlight w:val="yellow"/>
+                </w:rPr>
+                <m:t>F</m:t>
+              </m:r>
             </m:e>
-          </m:nary>
+            <m:sub>
+              <m:r>
+                <w:rPr>
+                  <w:rFonts w:ascii="Cambria Math" w:eastAsiaTheme="minorEastAsia" w:hAnsi="Cambria Math" w:cs="Times New Roman"/>
+                  <w:sz w:val="26"/>
+                  <w:szCs w:val="26"/>
+                  <w:highlight w:val="yellow"/>
+                </w:rPr>
+                <m:t>p,t</m:t>
+              </m:r>
+            </m:sub>
+            <m:sup>
+              <m:r>
+                <w:rPr>
+                  <w:rFonts w:ascii="Cambria Math" w:eastAsiaTheme="minorEastAsia" w:hAnsi="Cambria Math" w:cs="Times New Roman"/>
+                  <w:sz w:val="26"/>
+                  <w:szCs w:val="26"/>
+                  <w:highlight w:val="yellow"/>
+                </w:rPr>
+                <m:t>PadStorageIn</m:t>
+              </m:r>
+            </m:sup>
+          </m:sSubSup>
           <m:r>
             <w:rPr>
               <w:rFonts w:ascii="Cambria Math" w:eastAsiaTheme="minorEastAsia" w:hAnsi="Cambria Math" w:cs="Times New Roman"/>
@@ -10214,8 +11362,761 @@
           <w:rFonts w:ascii="Times New Roman" w:eastAsiaTheme="minorEastAsia" w:hAnsi="Times New Roman" w:cs="Times New Roman"/>
           <w:sz w:val="26"/>
           <w:szCs w:val="26"/>
-        </w:rPr>
-      </w:pPr>
+          <w:highlight w:val="yellow"/>
+        </w:rPr>
+      </w:pPr>
+      <w:r>
+        <w:rPr>
+          <w:rFonts w:ascii="Times New Roman" w:eastAsiaTheme="minorEastAsia" w:hAnsi="Times New Roman" w:cs="Times New Roman"/>
+          <w:b/>
+          <w:sz w:val="26"/>
+          <w:szCs w:val="26"/>
+          <w:highlight w:val="yellow"/>
+        </w:rPr>
+        <w:t>Completions Pad Storage Balance</w:t>
+      </w:r>
+    </w:p>
+    <w:p>
+      <w:pPr>
+        <w:jc w:val="center"/>
+        <w:rPr>
+          <w:rFonts w:ascii="Times New Roman" w:eastAsiaTheme="minorEastAsia" w:hAnsi="Times New Roman" w:cs="Times New Roman"/>
+          <w:sz w:val="26"/>
+          <w:szCs w:val="26"/>
+        </w:rPr>
+      </w:pPr>
+      <m:oMathPara>
+        <m:oMathParaPr>
+          <m:jc m:val="center"/>
+        </m:oMathParaPr>
+        <m:oMath>
+          <m:sSubSup>
+            <m:sSubSupPr>
+              <m:ctrlPr>
+                <w:rPr>
+                  <w:rFonts w:ascii="Cambria Math" w:hAnsi="Cambria Math" w:cs="Times New Roman"/>
+                  <w:i/>
+                  <w:sz w:val="26"/>
+                  <w:szCs w:val="26"/>
+                  <w:highlight w:val="yellow"/>
+                </w:rPr>
+              </m:ctrlPr>
+            </m:sSubSupPr>
+            <m:e>
+              <m:r>
+                <w:rPr>
+                  <w:rFonts w:ascii="Cambria Math" w:hAnsi="Cambria Math" w:cs="Times New Roman"/>
+                  <w:sz w:val="26"/>
+                  <w:szCs w:val="26"/>
+                  <w:highlight w:val="yellow"/>
+                </w:rPr>
+                <m:t>L</m:t>
+              </m:r>
+            </m:e>
+            <m:sub>
+              <m:r>
+                <w:rPr>
+                  <w:rFonts w:ascii="Cambria Math" w:hAnsi="Cambria Math" w:cs="Times New Roman"/>
+                  <w:sz w:val="26"/>
+                  <w:szCs w:val="26"/>
+                  <w:highlight w:val="yellow"/>
+                </w:rPr>
+                <m:t>p,t</m:t>
+              </m:r>
+            </m:sub>
+            <m:sup>
+              <m:r>
+                <w:rPr>
+                  <w:rFonts w:ascii="Cambria Math" w:hAnsi="Cambria Math" w:cs="Times New Roman"/>
+                  <w:sz w:val="26"/>
+                  <w:szCs w:val="26"/>
+                  <w:highlight w:val="yellow"/>
+                </w:rPr>
+                <m:t>PadStorage</m:t>
+              </m:r>
+            </m:sup>
+          </m:sSubSup>
+          <m:r>
+            <w:rPr>
+              <w:rFonts w:ascii="Cambria Math" w:eastAsiaTheme="minorEastAsia" w:hAnsi="Cambria Math" w:cs="Times New Roman"/>
+              <w:sz w:val="26"/>
+              <w:szCs w:val="26"/>
+              <w:highlight w:val="yellow"/>
+            </w:rPr>
+            <m:t>=</m:t>
+          </m:r>
+          <m:sSubSup>
+            <m:sSubSupPr>
+              <m:ctrlPr>
+                <w:rPr>
+                  <w:rFonts w:ascii="Cambria Math" w:hAnsi="Cambria Math" w:cs="Times New Roman"/>
+                  <w:i/>
+                  <w:sz w:val="26"/>
+                  <w:szCs w:val="26"/>
+                  <w:highlight w:val="yellow"/>
+                </w:rPr>
+              </m:ctrlPr>
+            </m:sSubSupPr>
+            <m:e>
+              <m:r>
+                <w:rPr>
+                  <w:rFonts w:ascii="Cambria Math" w:hAnsi="Cambria Math" w:cs="Times New Roman"/>
+                  <w:sz w:val="26"/>
+                  <w:szCs w:val="26"/>
+                  <w:highlight w:val="yellow"/>
+                </w:rPr>
+                <m:t>λ</m:t>
+              </m:r>
+            </m:e>
+            <m:sub>
+              <m:r>
+                <w:rPr>
+                  <w:rFonts w:ascii="Cambria Math" w:hAnsi="Cambria Math" w:cs="Times New Roman"/>
+                  <w:sz w:val="26"/>
+                  <w:szCs w:val="26"/>
+                  <w:highlight w:val="yellow"/>
+                </w:rPr>
+                <m:t>p,t=1</m:t>
+              </m:r>
+            </m:sub>
+            <m:sup>
+              <m:r>
+                <w:rPr>
+                  <w:rFonts w:ascii="Cambria Math" w:hAnsi="Cambria Math" w:cs="Times New Roman"/>
+                  <w:sz w:val="26"/>
+                  <w:szCs w:val="26"/>
+                  <w:highlight w:val="yellow"/>
+                </w:rPr>
+                <m:t>PadStorage</m:t>
+              </m:r>
+            </m:sup>
+          </m:sSubSup>
+          <m:r>
+            <w:rPr>
+              <w:rFonts w:ascii="Cambria Math" w:hAnsi="Cambria Math" w:cs="Times New Roman"/>
+              <w:sz w:val="26"/>
+              <w:szCs w:val="26"/>
+              <w:highlight w:val="yellow"/>
+            </w:rPr>
+            <m:t>+</m:t>
+          </m:r>
+          <m:sSubSup>
+            <m:sSubSupPr>
+              <m:ctrlPr>
+                <w:rPr>
+                  <w:rFonts w:ascii="Cambria Math" w:hAnsi="Cambria Math" w:cs="Times New Roman"/>
+                  <w:i/>
+                  <w:sz w:val="26"/>
+                  <w:szCs w:val="26"/>
+                  <w:highlight w:val="yellow"/>
+                </w:rPr>
+              </m:ctrlPr>
+            </m:sSubSupPr>
+            <m:e>
+              <m:r>
+                <w:rPr>
+                  <w:rFonts w:ascii="Cambria Math" w:hAnsi="Cambria Math" w:cs="Times New Roman"/>
+                  <w:sz w:val="26"/>
+                  <w:szCs w:val="26"/>
+                  <w:highlight w:val="yellow"/>
+                </w:rPr>
+                <m:t>L</m:t>
+              </m:r>
+            </m:e>
+            <m:sub>
+              <m:r>
+                <w:rPr>
+                  <w:rFonts w:ascii="Cambria Math" w:hAnsi="Cambria Math" w:cs="Times New Roman"/>
+                  <w:sz w:val="26"/>
+                  <w:szCs w:val="26"/>
+                  <w:highlight w:val="yellow"/>
+                </w:rPr>
+                <m:t>p,t-1</m:t>
+              </m:r>
+            </m:sub>
+            <m:sup>
+              <m:r>
+                <w:rPr>
+                  <w:rFonts w:ascii="Cambria Math" w:hAnsi="Cambria Math" w:cs="Times New Roman"/>
+                  <w:sz w:val="26"/>
+                  <w:szCs w:val="26"/>
+                  <w:highlight w:val="yellow"/>
+                </w:rPr>
+                <m:t>PadStorage</m:t>
+              </m:r>
+            </m:sup>
+          </m:sSubSup>
+          <m:r>
+            <w:rPr>
+              <w:rFonts w:ascii="Cambria Math" w:hAnsi="Cambria Math" w:cs="Times New Roman"/>
+              <w:sz w:val="26"/>
+              <w:szCs w:val="26"/>
+              <w:highlight w:val="yellow"/>
+            </w:rPr>
+            <m:t>+</m:t>
+          </m:r>
+          <m:sSubSup>
+            <m:sSubSupPr>
+              <m:ctrlPr>
+                <w:rPr>
+                  <w:rFonts w:ascii="Cambria Math" w:hAnsi="Cambria Math" w:cs="Times New Roman"/>
+                  <w:i/>
+                  <w:sz w:val="26"/>
+                  <w:szCs w:val="26"/>
+                </w:rPr>
+              </m:ctrlPr>
+            </m:sSubSupPr>
+            <m:e>
+              <m:r>
+                <w:rPr>
+                  <w:rFonts w:ascii="Cambria Math" w:hAnsi="Cambria Math" w:cs="Times New Roman"/>
+                  <w:sz w:val="26"/>
+                  <w:szCs w:val="26"/>
+                  <w:highlight w:val="yellow"/>
+                </w:rPr>
+                <m:t>F</m:t>
+              </m:r>
+              <m:ctrlPr>
+                <w:rPr>
+                  <w:rFonts w:ascii="Cambria Math" w:hAnsi="Cambria Math" w:cs="Times New Roman"/>
+                  <w:i/>
+                  <w:sz w:val="26"/>
+                  <w:szCs w:val="26"/>
+                  <w:highlight w:val="yellow"/>
+                </w:rPr>
+              </m:ctrlPr>
+            </m:e>
+            <m:sub>
+              <m:r>
+                <w:rPr>
+                  <w:rFonts w:ascii="Cambria Math" w:hAnsi="Cambria Math" w:cs="Times New Roman"/>
+                  <w:sz w:val="26"/>
+                  <w:szCs w:val="26"/>
+                </w:rPr>
+                <m:t>p,t</m:t>
+              </m:r>
+            </m:sub>
+            <m:sup>
+              <m:r>
+                <w:rPr>
+                  <w:rFonts w:ascii="Cambria Math" w:hAnsi="Cambria Math" w:cs="Times New Roman"/>
+                  <w:sz w:val="26"/>
+                  <w:szCs w:val="26"/>
+                </w:rPr>
+                <m:t>StorageIn</m:t>
+              </m:r>
+            </m:sup>
+          </m:sSubSup>
+          <m:r>
+            <w:rPr>
+              <w:rFonts w:ascii="Cambria Math" w:hAnsi="Cambria Math" w:cs="Times New Roman"/>
+              <w:sz w:val="26"/>
+              <w:szCs w:val="26"/>
+              <w:highlight w:val="yellow"/>
+            </w:rPr>
+            <m:t>-</m:t>
+          </m:r>
+          <m:sSubSup>
+            <m:sSubSupPr>
+              <m:ctrlPr>
+                <w:rPr>
+                  <w:rFonts w:ascii="Cambria Math" w:hAnsi="Cambria Math" w:cs="Times New Roman"/>
+                  <w:i/>
+                  <w:sz w:val="26"/>
+                  <w:szCs w:val="26"/>
+                  <w:highlight w:val="yellow"/>
+                </w:rPr>
+              </m:ctrlPr>
+            </m:sSubSupPr>
+            <m:e>
+              <m:r>
+                <w:rPr>
+                  <w:rFonts w:ascii="Cambria Math" w:hAnsi="Cambria Math" w:cs="Times New Roman"/>
+                  <w:sz w:val="26"/>
+                  <w:szCs w:val="26"/>
+                  <w:highlight w:val="yellow"/>
+                </w:rPr>
+                <m:t>F</m:t>
+              </m:r>
+            </m:e>
+            <m:sub>
+              <m:r>
+                <w:rPr>
+                  <w:rFonts w:ascii="Cambria Math" w:hAnsi="Cambria Math" w:cs="Times New Roman"/>
+                  <w:sz w:val="26"/>
+                  <w:szCs w:val="26"/>
+                  <w:highlight w:val="yellow"/>
+                </w:rPr>
+                <m:t>p,t</m:t>
+              </m:r>
+            </m:sub>
+            <m:sup>
+              <m:r>
+                <w:rPr>
+                  <w:rFonts w:ascii="Cambria Math" w:hAnsi="Cambria Math" w:cs="Times New Roman"/>
+                  <w:sz w:val="26"/>
+                  <w:szCs w:val="26"/>
+                  <w:highlight w:val="yellow"/>
+                </w:rPr>
+                <m:t>StorageOut</m:t>
+              </m:r>
+            </m:sup>
+          </m:sSubSup>
+        </m:oMath>
+      </m:oMathPara>
+    </w:p>
+    <w:p>
+      <w:pPr>
+        <w:jc w:val="center"/>
+        <w:rPr>
+          <w:rFonts w:ascii="Times New Roman" w:eastAsiaTheme="minorEastAsia" w:hAnsi="Times New Roman" w:cs="Times New Roman"/>
+          <w:b/>
+          <w:sz w:val="26"/>
+          <w:szCs w:val="26"/>
+        </w:rPr>
+      </w:pPr>
+    </w:p>
+    <w:p>
+      <w:pPr>
+        <w:rPr>
+          <w:rFonts w:ascii="Times New Roman" w:eastAsiaTheme="minorEastAsia" w:hAnsi="Times New Roman" w:cs="Times New Roman"/>
+          <w:sz w:val="26"/>
+          <w:szCs w:val="26"/>
+        </w:rPr>
+      </w:pPr>
+      <m:oMathPara>
+        <m:oMath>
+          <m:r>
+            <w:rPr>
+              <w:rFonts w:ascii="Cambria Math" w:eastAsiaTheme="minorEastAsia" w:hAnsi="Cambria Math" w:cs="Times New Roman"/>
+              <w:sz w:val="26"/>
+              <w:szCs w:val="26"/>
+              <w:highlight w:val="yellow"/>
+            </w:rPr>
+            <m:t>∀p∈CP,t∈T</m:t>
+          </m:r>
+        </m:oMath>
+      </m:oMathPara>
+    </w:p>
+    <w:p>
+      <w:pPr>
+        <w:ind w:left="2880" w:hanging="2880"/>
+        <w:rPr>
+          <w:rFonts w:ascii="Times New Roman" w:eastAsiaTheme="minorEastAsia" w:hAnsi="Times New Roman" w:cs="Times New Roman"/>
+          <w:sz w:val="26"/>
+          <w:szCs w:val="26"/>
+        </w:rPr>
+      </w:pPr>
+    </w:p>
+    <w:p>
+      <w:pPr>
+        <w:rPr>
+          <w:rFonts w:ascii="Times New Roman" w:eastAsiaTheme="minorEastAsia" w:hAnsi="Times New Roman" w:cs="Times New Roman"/>
+          <w:b/>
+          <w:sz w:val="26"/>
+          <w:szCs w:val="26"/>
+          <w:highlight w:val="yellow"/>
+        </w:rPr>
+      </w:pPr>
+      <w:r>
+        <w:rPr>
+          <w:rFonts w:ascii="Times New Roman" w:eastAsiaTheme="minorEastAsia" w:hAnsi="Times New Roman" w:cs="Times New Roman"/>
+          <w:b/>
+          <w:sz w:val="26"/>
+          <w:szCs w:val="26"/>
+          <w:highlight w:val="yellow"/>
+        </w:rPr>
+        <w:t xml:space="preserve">Completions Pad Storage </w:t>
+      </w:r>
+      <w:r>
+        <w:rPr>
+          <w:rFonts w:ascii="Times New Roman" w:eastAsiaTheme="minorEastAsia" w:hAnsi="Times New Roman" w:cs="Times New Roman"/>
+          <w:b/>
+          <w:sz w:val="26"/>
+          <w:szCs w:val="26"/>
+          <w:highlight w:val="yellow"/>
+        </w:rPr>
+        <w:t xml:space="preserve">Capacity </w:t>
+      </w:r>
+    </w:p>
+    <w:p>
+      <w:pPr>
+        <w:jc w:val="center"/>
+        <w:rPr>
+          <w:rFonts w:ascii="Times New Roman" w:eastAsiaTheme="minorEastAsia" w:hAnsi="Times New Roman" w:cs="Times New Roman"/>
+          <w:sz w:val="26"/>
+          <w:szCs w:val="26"/>
+          <w:highlight w:val="yellow"/>
+        </w:rPr>
+      </w:pPr>
+      <m:oMathPara>
+        <m:oMath>
+          <m:sSubSup>
+            <m:sSubSupPr>
+              <m:ctrlPr>
+                <w:rPr>
+                  <w:rFonts w:ascii="Cambria Math" w:hAnsi="Cambria Math" w:cs="Times New Roman"/>
+                  <w:i/>
+                  <w:sz w:val="26"/>
+                  <w:szCs w:val="26"/>
+                  <w:highlight w:val="yellow"/>
+                </w:rPr>
+              </m:ctrlPr>
+            </m:sSubSupPr>
+            <m:e>
+              <m:r>
+                <w:rPr>
+                  <w:rFonts w:ascii="Cambria Math" w:hAnsi="Cambria Math" w:cs="Times New Roman"/>
+                  <w:sz w:val="26"/>
+                  <w:szCs w:val="26"/>
+                  <w:highlight w:val="yellow"/>
+                </w:rPr>
+                <m:t>L</m:t>
+              </m:r>
+            </m:e>
+            <m:sub>
+              <m:r>
+                <w:rPr>
+                  <w:rFonts w:ascii="Cambria Math" w:hAnsi="Cambria Math" w:cs="Times New Roman"/>
+                  <w:sz w:val="26"/>
+                  <w:szCs w:val="26"/>
+                  <w:highlight w:val="yellow"/>
+                </w:rPr>
+                <m:t>p,t</m:t>
+              </m:r>
+            </m:sub>
+            <m:sup>
+              <m:r>
+                <w:rPr>
+                  <w:rFonts w:ascii="Cambria Math" w:hAnsi="Cambria Math" w:cs="Times New Roman"/>
+                  <w:sz w:val="26"/>
+                  <w:szCs w:val="26"/>
+                  <w:highlight w:val="yellow"/>
+                </w:rPr>
+                <m:t>PadStorage</m:t>
+              </m:r>
+            </m:sup>
+          </m:sSubSup>
+          <m:r>
+            <w:rPr>
+              <w:rFonts w:ascii="Cambria Math" w:hAnsi="Cambria Math" w:cs="Times New Roman"/>
+              <w:sz w:val="26"/>
+              <w:szCs w:val="26"/>
+              <w:highlight w:val="yellow"/>
+            </w:rPr>
+            <m:t>≤</m:t>
+          </m:r>
+          <m:sSubSup>
+            <m:sSubSupPr>
+              <m:ctrlPr>
+                <w:rPr>
+                  <w:rFonts w:ascii="Cambria Math" w:hAnsi="Cambria Math" w:cs="Times New Roman"/>
+                  <w:i/>
+                  <w:sz w:val="26"/>
+                  <w:szCs w:val="26"/>
+                  <w:highlight w:val="yellow"/>
+                </w:rPr>
+              </m:ctrlPr>
+            </m:sSubSupPr>
+            <m:e>
+              <m:r>
+                <w:rPr>
+                  <w:rFonts w:ascii="Cambria Math" w:hAnsi="Cambria Math" w:cs="Times New Roman"/>
+                  <w:sz w:val="26"/>
+                  <w:szCs w:val="26"/>
+                  <w:highlight w:val="yellow"/>
+                </w:rPr>
+                <m:t>σ</m:t>
+              </m:r>
+            </m:e>
+            <m:sub>
+              <m:r>
+                <w:rPr>
+                  <w:rFonts w:ascii="Cambria Math" w:hAnsi="Cambria Math" w:cs="Times New Roman"/>
+                  <w:sz w:val="26"/>
+                  <w:szCs w:val="26"/>
+                  <w:highlight w:val="yellow"/>
+                </w:rPr>
+                <m:t>p</m:t>
+              </m:r>
+            </m:sub>
+            <m:sup>
+              <m:r>
+                <w:rPr>
+                  <w:rFonts w:ascii="Cambria Math" w:hAnsi="Cambria Math" w:cs="Times New Roman"/>
+                  <w:sz w:val="26"/>
+                  <w:szCs w:val="26"/>
+                  <w:highlight w:val="yellow"/>
+                </w:rPr>
+                <m:t>PadStorage</m:t>
+              </m:r>
+            </m:sup>
+          </m:sSubSup>
+        </m:oMath>
+      </m:oMathPara>
+    </w:p>
+    <w:p>
+      <w:pPr>
+        <w:jc w:val="center"/>
+        <w:rPr>
+          <w:rFonts w:ascii="Times New Roman" w:eastAsiaTheme="minorEastAsia" w:hAnsi="Times New Roman" w:cs="Times New Roman"/>
+          <w:sz w:val="26"/>
+          <w:szCs w:val="26"/>
+          <w:highlight w:val="yellow"/>
+        </w:rPr>
+      </w:pPr>
+    </w:p>
+    <w:p>
+      <w:pPr>
+        <w:rPr>
+          <w:rFonts w:ascii="Times New Roman" w:eastAsiaTheme="minorEastAsia" w:hAnsi="Times New Roman" w:cs="Times New Roman"/>
+          <w:sz w:val="26"/>
+          <w:szCs w:val="26"/>
+          <w:highlight w:val="yellow"/>
+        </w:rPr>
+      </w:pPr>
+      <m:oMathPara>
+        <m:oMath>
+          <m:r>
+            <w:rPr>
+              <w:rFonts w:ascii="Cambria Math" w:eastAsiaTheme="minorEastAsia" w:hAnsi="Cambria Math" w:cs="Times New Roman"/>
+              <w:sz w:val="26"/>
+              <w:szCs w:val="26"/>
+              <w:highlight w:val="yellow"/>
+            </w:rPr>
+            <w:lastRenderedPageBreak/>
+            <m:t>∀p∈CP,t∈T</m:t>
+          </m:r>
+        </m:oMath>
+      </m:oMathPara>
+    </w:p>
+    <w:p>
+      <w:pPr>
+        <w:jc w:val="center"/>
+        <w:rPr>
+          <w:rFonts w:ascii="Times New Roman" w:eastAsiaTheme="minorEastAsia" w:hAnsi="Times New Roman" w:cs="Times New Roman"/>
+          <w:b/>
+          <w:sz w:val="26"/>
+          <w:szCs w:val="26"/>
+          <w:highlight w:val="yellow"/>
+        </w:rPr>
+      </w:pPr>
+    </w:p>
+    <w:p>
+      <w:pPr>
+        <w:rPr>
+          <w:rFonts w:ascii="Times New Roman" w:eastAsiaTheme="minorEastAsia" w:hAnsi="Times New Roman" w:cs="Times New Roman"/>
+          <w:b/>
+          <w:bCs/>
+          <w:sz w:val="26"/>
+          <w:szCs w:val="26"/>
+          <w:highlight w:val="yellow"/>
+        </w:rPr>
+      </w:pPr>
+      <w:r>
+        <w:rPr>
+          <w:rFonts w:ascii="Times New Roman" w:eastAsiaTheme="minorEastAsia" w:hAnsi="Times New Roman" w:cs="Times New Roman"/>
+          <w:b/>
+          <w:bCs/>
+          <w:sz w:val="26"/>
+          <w:szCs w:val="26"/>
+          <w:highlight w:val="yellow"/>
+        </w:rPr>
+        <w:t xml:space="preserve">Terminal </w:t>
+      </w:r>
+      <w:r>
+        <w:rPr>
+          <w:rFonts w:ascii="Times New Roman" w:eastAsiaTheme="minorEastAsia" w:hAnsi="Times New Roman" w:cs="Times New Roman"/>
+          <w:b/>
+          <w:bCs/>
+          <w:sz w:val="26"/>
+          <w:szCs w:val="26"/>
+          <w:highlight w:val="yellow"/>
+        </w:rPr>
+        <w:t>Completions Pad</w:t>
+      </w:r>
+      <w:r>
+        <w:rPr>
+          <w:rFonts w:ascii="Times New Roman" w:eastAsiaTheme="minorEastAsia" w:hAnsi="Times New Roman" w:cs="Times New Roman"/>
+          <w:b/>
+          <w:bCs/>
+          <w:sz w:val="26"/>
+          <w:szCs w:val="26"/>
+          <w:highlight w:val="yellow"/>
+        </w:rPr>
+        <w:t xml:space="preserve"> </w:t>
+      </w:r>
+      <w:r>
+        <w:rPr>
+          <w:rFonts w:ascii="Times New Roman" w:eastAsiaTheme="minorEastAsia" w:hAnsi="Times New Roman" w:cs="Times New Roman"/>
+          <w:b/>
+          <w:bCs/>
+          <w:sz w:val="26"/>
+          <w:szCs w:val="26"/>
+          <w:highlight w:val="yellow"/>
+        </w:rPr>
+        <w:t xml:space="preserve">Storage </w:t>
+      </w:r>
+      <w:r>
+        <w:rPr>
+          <w:rFonts w:ascii="Times New Roman" w:eastAsiaTheme="minorEastAsia" w:hAnsi="Times New Roman" w:cs="Times New Roman"/>
+          <w:b/>
+          <w:bCs/>
+          <w:sz w:val="26"/>
+          <w:szCs w:val="26"/>
+          <w:highlight w:val="yellow"/>
+        </w:rPr>
+        <w:t xml:space="preserve">Level </w:t>
+      </w:r>
+    </w:p>
+    <w:p>
+      <w:pPr>
+        <w:jc w:val="center"/>
+        <w:rPr>
+          <w:rFonts w:ascii="Times New Roman" w:eastAsiaTheme="minorEastAsia" w:hAnsi="Times New Roman" w:cs="Times New Roman"/>
+          <w:sz w:val="26"/>
+          <w:szCs w:val="26"/>
+          <w:highlight w:val="yellow"/>
+        </w:rPr>
+      </w:pPr>
+      <m:oMathPara>
+        <m:oMath>
+          <m:sSubSup>
+            <m:sSubSupPr>
+              <m:ctrlPr>
+                <w:rPr>
+                  <w:rFonts w:ascii="Cambria Math" w:hAnsi="Cambria Math" w:cs="Times New Roman"/>
+                  <w:i/>
+                  <w:sz w:val="26"/>
+                  <w:szCs w:val="26"/>
+                  <w:highlight w:val="yellow"/>
+                </w:rPr>
+              </m:ctrlPr>
+            </m:sSubSupPr>
+            <m:e>
+              <m:r>
+                <w:rPr>
+                  <w:rFonts w:ascii="Cambria Math" w:hAnsi="Cambria Math" w:cs="Times New Roman"/>
+                  <w:sz w:val="26"/>
+                  <w:szCs w:val="26"/>
+                  <w:highlight w:val="yellow"/>
+                </w:rPr>
+                <m:t>L</m:t>
+              </m:r>
+            </m:e>
+            <m:sub>
+              <m:r>
+                <w:rPr>
+                  <w:rFonts w:ascii="Cambria Math" w:hAnsi="Cambria Math" w:cs="Times New Roman"/>
+                  <w:sz w:val="26"/>
+                  <w:szCs w:val="26"/>
+                  <w:highlight w:val="yellow"/>
+                </w:rPr>
+                <m:t>p,t=T</m:t>
+              </m:r>
+            </m:sub>
+            <m:sup>
+              <m:r>
+                <w:rPr>
+                  <w:rFonts w:ascii="Cambria Math" w:hAnsi="Cambria Math" w:cs="Times New Roman"/>
+                  <w:sz w:val="26"/>
+                  <w:szCs w:val="26"/>
+                  <w:highlight w:val="yellow"/>
+                </w:rPr>
+                <m:t>PadStorage</m:t>
+              </m:r>
+            </m:sup>
+          </m:sSubSup>
+          <m:r>
+            <w:rPr>
+              <w:rFonts w:ascii="Cambria Math" w:hAnsi="Cambria Math" w:cs="Times New Roman"/>
+              <w:sz w:val="26"/>
+              <w:szCs w:val="26"/>
+              <w:highlight w:val="yellow"/>
+            </w:rPr>
+            <m:t>≤</m:t>
+          </m:r>
+          <m:sSubSup>
+            <m:sSubSupPr>
+              <m:ctrlPr>
+                <w:rPr>
+                  <w:rFonts w:ascii="Cambria Math" w:hAnsi="Cambria Math" w:cs="Times New Roman"/>
+                  <w:i/>
+                  <w:sz w:val="26"/>
+                  <w:szCs w:val="26"/>
+                  <w:highlight w:val="yellow"/>
+                </w:rPr>
+              </m:ctrlPr>
+            </m:sSubSupPr>
+            <m:e>
+              <m:r>
+                <w:rPr>
+                  <w:rFonts w:ascii="Cambria Math" w:hAnsi="Cambria Math" w:cs="Times New Roman"/>
+                  <w:sz w:val="26"/>
+                  <w:szCs w:val="26"/>
+                  <w:highlight w:val="yellow"/>
+                </w:rPr>
+                <m:t>θ</m:t>
+              </m:r>
+            </m:e>
+            <m:sub>
+              <m:r>
+                <w:rPr>
+                  <w:rFonts w:ascii="Cambria Math" w:hAnsi="Cambria Math" w:cs="Times New Roman"/>
+                  <w:sz w:val="26"/>
+                  <w:szCs w:val="26"/>
+                  <w:highlight w:val="yellow"/>
+                </w:rPr>
+                <m:t>p</m:t>
+              </m:r>
+            </m:sub>
+            <m:sup>
+              <m:r>
+                <w:rPr>
+                  <w:rFonts w:ascii="Cambria Math" w:hAnsi="Cambria Math" w:cs="Times New Roman"/>
+                  <w:sz w:val="26"/>
+                  <w:szCs w:val="26"/>
+                  <w:highlight w:val="yellow"/>
+                </w:rPr>
+                <m:t>PadStorage</m:t>
+              </m:r>
+            </m:sup>
+          </m:sSubSup>
+        </m:oMath>
+      </m:oMathPara>
+    </w:p>
+    <w:p>
+      <w:pPr>
+        <w:jc w:val="center"/>
+        <w:rPr>
+          <w:rFonts w:ascii="Times New Roman" w:eastAsiaTheme="minorEastAsia" w:hAnsi="Times New Roman" w:cs="Times New Roman"/>
+          <w:sz w:val="26"/>
+          <w:szCs w:val="26"/>
+          <w:highlight w:val="yellow"/>
+        </w:rPr>
+      </w:pPr>
+    </w:p>
+    <w:p>
+      <w:pPr>
+        <w:rPr>
+          <w:rFonts w:ascii="Times New Roman" w:eastAsiaTheme="minorEastAsia" w:hAnsi="Times New Roman" w:cs="Times New Roman"/>
+          <w:sz w:val="26"/>
+          <w:szCs w:val="26"/>
+        </w:rPr>
+      </w:pPr>
+      <m:oMathPara>
+        <m:oMath>
+          <m:r>
+            <w:rPr>
+              <w:rFonts w:ascii="Cambria Math" w:eastAsiaTheme="minorEastAsia" w:hAnsi="Cambria Math" w:cs="Times New Roman"/>
+              <w:sz w:val="26"/>
+              <w:szCs w:val="26"/>
+              <w:highlight w:val="yellow"/>
+            </w:rPr>
+            <m:t>∀p∈CP,t∈T</m:t>
+          </m:r>
+        </m:oMath>
+      </m:oMathPara>
     </w:p>
     <w:p>
       <w:pPr>
@@ -10354,7 +12255,6 @@
               <w:rFonts w:ascii="Cambria Math" w:eastAsiaTheme="minorEastAsia" w:hAnsi="Cambria Math" w:cs="Times New Roman"/>
               <w:sz w:val="26"/>
               <w:szCs w:val="26"/>
-              <w:highlight w:val="yellow"/>
             </w:rPr>
             <m:t>+</m:t>
           </m:r>
@@ -10369,7 +12269,6 @@
                   <w:i/>
                   <w:sz w:val="26"/>
                   <w:szCs w:val="26"/>
-                  <w:highlight w:val="yellow"/>
                 </w:rPr>
               </m:ctrlPr>
             </m:naryPr>
@@ -10382,7 +12281,6 @@
                       <w:i/>
                       <w:sz w:val="26"/>
                       <w:szCs w:val="26"/>
-                      <w:highlight w:val="yellow"/>
                     </w:rPr>
                   </m:ctrlPr>
                 </m:dPr>
@@ -10392,7 +12290,6 @@
                       <w:rFonts w:ascii="Cambria Math" w:eastAsiaTheme="minorEastAsia" w:hAnsi="Cambria Math" w:cs="Times New Roman"/>
                       <w:sz w:val="26"/>
                       <w:szCs w:val="26"/>
-                      <w:highlight w:val="yellow"/>
                     </w:rPr>
                     <m:t>f,p</m:t>
                   </m:r>
@@ -10403,7 +12300,6 @@
                   <w:rFonts w:ascii="Cambria Math" w:eastAsiaTheme="minorEastAsia" w:hAnsi="Cambria Math" w:cs="Times New Roman"/>
                   <w:sz w:val="26"/>
                   <w:szCs w:val="26"/>
-                  <w:highlight w:val="yellow"/>
                 </w:rPr>
                 <m:t>∈FCT</m:t>
               </m:r>
@@ -10418,7 +12314,6 @@
                       <w:i/>
                       <w:sz w:val="26"/>
                       <w:szCs w:val="26"/>
-                      <w:highlight w:val="yellow"/>
                     </w:rPr>
                   </m:ctrlPr>
                 </m:sSubSupPr>
@@ -10428,7 +12323,6 @@
                       <w:rFonts w:ascii="Cambria Math" w:eastAsiaTheme="minorEastAsia" w:hAnsi="Cambria Math" w:cs="Times New Roman"/>
                       <w:sz w:val="26"/>
                       <w:szCs w:val="26"/>
-                      <w:highlight w:val="yellow"/>
                     </w:rPr>
                     <m:t>F</m:t>
                   </m:r>
@@ -10439,7 +12333,6 @@
                       <w:rFonts w:ascii="Cambria Math" w:eastAsiaTheme="minorEastAsia" w:hAnsi="Cambria Math" w:cs="Times New Roman"/>
                       <w:sz w:val="26"/>
                       <w:szCs w:val="26"/>
-                      <w:highlight w:val="yellow"/>
                     </w:rPr>
                     <m:t>l,l,t</m:t>
                   </m:r>
@@ -10450,7 +12343,6 @@
                       <w:rFonts w:ascii="Cambria Math" w:eastAsiaTheme="minorEastAsia" w:hAnsi="Cambria Math" w:cs="Times New Roman"/>
                       <w:sz w:val="26"/>
                       <w:szCs w:val="26"/>
-                      <w:highlight w:val="yellow"/>
                     </w:rPr>
                     <m:t>Trucked</m:t>
                   </m:r>
@@ -10804,7 +12696,6 @@
                   <w:rFonts w:ascii="Cambria Math" w:eastAsiaTheme="minorEastAsia" w:hAnsi="Cambria Math" w:cs="Times New Roman"/>
                   <w:sz w:val="26"/>
                   <w:szCs w:val="26"/>
-                  <w:highlight w:val="yellow"/>
                 </w:rPr>
                 <m:t>+</m:t>
               </m:r>
@@ -10819,7 +12710,6 @@
                       <w:i/>
                       <w:sz w:val="26"/>
                       <w:szCs w:val="26"/>
-                      <w:highlight w:val="yellow"/>
                     </w:rPr>
                   </m:ctrlPr>
                 </m:naryPr>
@@ -10832,7 +12722,6 @@
                           <w:i/>
                           <w:sz w:val="26"/>
                           <w:szCs w:val="26"/>
-                          <w:highlight w:val="yellow"/>
                         </w:rPr>
                       </m:ctrlPr>
                     </m:dPr>
@@ -10842,7 +12731,6 @@
                           <w:rFonts w:ascii="Cambria Math" w:eastAsiaTheme="minorEastAsia" w:hAnsi="Cambria Math" w:cs="Times New Roman"/>
                           <w:sz w:val="26"/>
                           <w:szCs w:val="26"/>
-                          <w:highlight w:val="yellow"/>
                         </w:rPr>
                         <m:t>f,p</m:t>
                       </m:r>
@@ -10853,7 +12741,6 @@
                       <w:rFonts w:ascii="Cambria Math" w:eastAsiaTheme="minorEastAsia" w:hAnsi="Cambria Math" w:cs="Times New Roman"/>
                       <w:sz w:val="26"/>
                       <w:szCs w:val="26"/>
-                      <w:highlight w:val="yellow"/>
                     </w:rPr>
                     <m:t>∈FCT</m:t>
                   </m:r>
@@ -10868,7 +12755,6 @@
                           <w:i/>
                           <w:sz w:val="26"/>
                           <w:szCs w:val="26"/>
-                          <w:highlight w:val="yellow"/>
                         </w:rPr>
                       </m:ctrlPr>
                     </m:sSubSupPr>
@@ -10878,7 +12764,6 @@
                           <w:rFonts w:ascii="Cambria Math" w:eastAsiaTheme="minorEastAsia" w:hAnsi="Cambria Math" w:cs="Times New Roman"/>
                           <w:sz w:val="26"/>
                           <w:szCs w:val="26"/>
-                          <w:highlight w:val="yellow"/>
                         </w:rPr>
                         <m:t>F</m:t>
                       </m:r>
@@ -10889,7 +12774,6 @@
                           <w:rFonts w:ascii="Cambria Math" w:eastAsiaTheme="minorEastAsia" w:hAnsi="Cambria Math" w:cs="Times New Roman"/>
                           <w:sz w:val="26"/>
                           <w:szCs w:val="26"/>
-                          <w:highlight w:val="yellow"/>
                         </w:rPr>
                         <m:t>l,l,t</m:t>
                       </m:r>
@@ -10900,7 +12784,6 @@
                           <w:rFonts w:ascii="Cambria Math" w:eastAsiaTheme="minorEastAsia" w:hAnsi="Cambria Math" w:cs="Times New Roman"/>
                           <w:sz w:val="26"/>
                           <w:szCs w:val="26"/>
-                          <w:highlight w:val="yellow"/>
                         </w:rPr>
                         <m:t>Trucked</m:t>
                       </m:r>
@@ -13482,8 +15365,27 @@
           <w:sz w:val="26"/>
           <w:szCs w:val="26"/>
         </w:rPr>
-        <w:lastRenderedPageBreak/>
-        <w:t>Completions Pad Supply Balance (i.e. Flowback Balance)</w:t>
+        <w:t>Completions Pad Supply Balance (</w:t>
+      </w:r>
+      <w:proofErr w:type="gramStart"/>
+      <w:r>
+        <w:rPr>
+          <w:rFonts w:ascii="Times New Roman" w:eastAsiaTheme="minorEastAsia" w:hAnsi="Times New Roman" w:cs="Times New Roman"/>
+          <w:b/>
+          <w:sz w:val="26"/>
+          <w:szCs w:val="26"/>
+        </w:rPr>
+        <w:t>i.e.</w:t>
+      </w:r>
+      <w:proofErr w:type="gramEnd"/>
+      <w:r>
+        <w:rPr>
+          <w:rFonts w:ascii="Times New Roman" w:eastAsiaTheme="minorEastAsia" w:hAnsi="Times New Roman" w:cs="Times New Roman"/>
+          <w:b/>
+          <w:sz w:val="26"/>
+          <w:szCs w:val="26"/>
+        </w:rPr>
+        <w:t xml:space="preserve"> Flowback Balance)</w:t>
       </w:r>
     </w:p>
     <w:p>
@@ -14037,6 +15939,7 @@
               <w:sz w:val="26"/>
               <w:szCs w:val="26"/>
             </w:rPr>
+            <w:lastRenderedPageBreak/>
             <m:t xml:space="preserve">∀p∈CP, t∈T    </m:t>
           </m:r>
         </m:oMath>
@@ -15370,7 +17273,25 @@
           <w:sz w:val="26"/>
           <w:szCs w:val="26"/>
         </w:rPr>
-        <w:t xml:space="preserve">Note: Technically this constraint should only be enforced for truly reversible arcs (e.g. </w:t>
+        <w:t>Note: Technically this constraint should only be enforced for truly reversible arcs (</w:t>
+      </w:r>
+      <w:proofErr w:type="gramStart"/>
+      <w:r>
+        <w:rPr>
+          <w:rFonts w:ascii="Times New Roman" w:eastAsiaTheme="minorEastAsia" w:hAnsi="Times New Roman" w:cs="Times New Roman"/>
+          <w:sz w:val="26"/>
+          <w:szCs w:val="26"/>
+        </w:rPr>
+        <w:t>e.g.</w:t>
+      </w:r>
+      <w:proofErr w:type="gramEnd"/>
+      <w:r>
+        <w:rPr>
+          <w:rFonts w:ascii="Times New Roman" w:eastAsiaTheme="minorEastAsia" w:hAnsi="Times New Roman" w:cs="Times New Roman"/>
+          <w:sz w:val="26"/>
+          <w:szCs w:val="26"/>
+        </w:rPr>
+        <w:t xml:space="preserve"> </w:t>
       </w:r>
       <w:r>
         <w:rPr>
@@ -17701,7 +19622,25 @@
           <w:sz w:val="26"/>
           <w:szCs w:val="26"/>
         </w:rPr>
-        <w:t>is Hazen-Williams exponent as per Cafaro &amp; Grossmann (2020)</w:t>
+        <w:t>is Hazen-</w:t>
+      </w:r>
+      <w:proofErr w:type="gramStart"/>
+      <w:r>
+        <w:rPr>
+          <w:rFonts w:ascii="Times New Roman" w:eastAsiaTheme="minorEastAsia" w:hAnsi="Times New Roman" w:cs="Times New Roman"/>
+          <w:sz w:val="26"/>
+          <w:szCs w:val="26"/>
+        </w:rPr>
+        <w:t>Williams</w:t>
+      </w:r>
+      <w:proofErr w:type="gramEnd"/>
+      <w:r>
+        <w:rPr>
+          <w:rFonts w:ascii="Times New Roman" w:eastAsiaTheme="minorEastAsia" w:hAnsi="Times New Roman" w:cs="Times New Roman"/>
+          <w:sz w:val="26"/>
+          <w:szCs w:val="26"/>
+        </w:rPr>
+        <w:t xml:space="preserve"> exponent as per Cafaro &amp; Grossmann (2020)</w:t>
       </w:r>
       <w:r>
         <w:rPr>
@@ -18358,7 +20297,6 @@
               <w:sz w:val="26"/>
               <w:szCs w:val="26"/>
             </w:rPr>
-            <w:lastRenderedPageBreak/>
             <m:t xml:space="preserve">  </m:t>
           </m:r>
         </m:oMath>
@@ -19779,15 +21717,7 @@
               <w:sz w:val="26"/>
               <w:szCs w:val="26"/>
             </w:rPr>
-            <m:t>∀k∈K,t∈T</m:t>
-          </m:r>
-          <m:r>
-            <w:rPr>
-              <w:rFonts w:ascii="Cambria Math" w:eastAsiaTheme="minorEastAsia" w:hAnsi="Cambria Math" w:cs="Times New Roman"/>
-              <w:sz w:val="26"/>
-              <w:szCs w:val="26"/>
-            </w:rPr>
-            <m:t xml:space="preserve">  </m:t>
+            <m:t xml:space="preserve">∀k∈K,t∈T  </m:t>
           </m:r>
         </m:oMath>
       </m:oMathPara>
@@ -20400,7 +22330,6 @@
           <w:sz w:val="26"/>
           <w:szCs w:val="26"/>
         </w:rPr>
-        <w:lastRenderedPageBreak/>
         <w:t xml:space="preserve">Beneficial </w:t>
       </w:r>
       <w:r>
@@ -21029,7 +22958,6 @@
                           <w:i/>
                           <w:sz w:val="26"/>
                           <w:szCs w:val="26"/>
-                          <w:highlight w:val="yellow"/>
                         </w:rPr>
                       </m:ctrlPr>
                     </m:sSubSupPr>
@@ -21039,7 +22967,6 @@
                           <w:rFonts w:ascii="Cambria Math" w:eastAsiaTheme="minorEastAsia" w:hAnsi="Cambria Math" w:cs="Times New Roman"/>
                           <w:sz w:val="26"/>
                           <w:szCs w:val="26"/>
-                          <w:highlight w:val="yellow"/>
                         </w:rPr>
                         <m:t>F</m:t>
                       </m:r>
@@ -21050,7 +22977,6 @@
                           <w:rFonts w:ascii="Cambria Math" w:eastAsiaTheme="minorEastAsia" w:hAnsi="Cambria Math" w:cs="Times New Roman"/>
                           <w:sz w:val="26"/>
                           <w:szCs w:val="26"/>
-                          <w:highlight w:val="yellow"/>
                         </w:rPr>
                         <m:t>f,p,t</m:t>
                       </m:r>
@@ -21061,7 +22987,6 @@
                           <w:rFonts w:ascii="Cambria Math" w:eastAsiaTheme="minorEastAsia" w:hAnsi="Cambria Math" w:cs="Times New Roman"/>
                           <w:sz w:val="26"/>
                           <w:szCs w:val="26"/>
-                          <w:highlight w:val="yellow"/>
                         </w:rPr>
                         <m:t>Trucked</m:t>
                       </m:r>
@@ -22524,6 +24449,7 @@
           <w:sz w:val="26"/>
           <w:szCs w:val="26"/>
         </w:rPr>
+        <w:lastRenderedPageBreak/>
         <w:t>Completions Reuse Cost</w:t>
       </w:r>
     </w:p>
@@ -23513,7 +25439,6 @@
                   <w:rFonts w:ascii="Cambria Math" w:eastAsiaTheme="minorEastAsia" w:hAnsi="Cambria Math" w:cs="Times New Roman"/>
                   <w:sz w:val="26"/>
                   <w:szCs w:val="26"/>
-                  <w:highlight w:val="yellow"/>
                 </w:rPr>
                 <m:t>+</m:t>
               </m:r>
@@ -23525,7 +25450,6 @@
                       <w:i/>
                       <w:sz w:val="26"/>
                       <w:szCs w:val="26"/>
-                      <w:highlight w:val="yellow"/>
                     </w:rPr>
                   </m:ctrlPr>
                 </m:sSubSupPr>
@@ -23535,7 +25459,6 @@
                       <w:rFonts w:ascii="Cambria Math" w:eastAsiaTheme="minorEastAsia" w:hAnsi="Cambria Math" w:cs="Times New Roman"/>
                       <w:sz w:val="26"/>
                       <w:szCs w:val="26"/>
-                      <w:highlight w:val="yellow"/>
                     </w:rPr>
                     <m:t>F</m:t>
                   </m:r>
@@ -23546,7 +25469,6 @@
                       <w:rFonts w:ascii="Cambria Math" w:eastAsiaTheme="minorEastAsia" w:hAnsi="Cambria Math" w:cs="Times New Roman"/>
                       <w:sz w:val="26"/>
                       <w:szCs w:val="26"/>
-                      <w:highlight w:val="yellow"/>
                     </w:rPr>
                     <m:t>l,l,t</m:t>
                   </m:r>
@@ -23557,7 +25479,6 @@
                       <w:rFonts w:ascii="Cambria Math" w:eastAsiaTheme="minorEastAsia" w:hAnsi="Cambria Math" w:cs="Times New Roman"/>
                       <w:sz w:val="26"/>
                       <w:szCs w:val="26"/>
-                      <w:highlight w:val="yellow"/>
                     </w:rPr>
                     <m:t>Sourced</m:t>
                   </m:r>
@@ -23703,7 +25624,6 @@
                   <w:i/>
                   <w:sz w:val="26"/>
                   <w:szCs w:val="26"/>
-                  <w:highlight w:val="yellow"/>
                 </w:rPr>
               </m:ctrlPr>
             </m:sSupPr>
@@ -23713,7 +25633,6 @@
                   <w:rFonts w:ascii="Cambria Math" w:hAnsi="Cambria Math" w:cs="Times New Roman"/>
                   <w:sz w:val="26"/>
                   <w:szCs w:val="26"/>
-                  <w:highlight w:val="yellow"/>
                 </w:rPr>
                 <m:t>C</m:t>
               </m:r>
@@ -23724,7 +25643,6 @@
                   <w:rFonts w:ascii="Cambria Math" w:hAnsi="Cambria Math" w:cs="Times New Roman"/>
                   <w:sz w:val="26"/>
                   <w:szCs w:val="26"/>
-                  <w:highlight w:val="yellow"/>
                 </w:rPr>
                 <m:t>TotalPiping</m:t>
               </m:r>
@@ -23735,7 +25653,6 @@
               <w:rFonts w:ascii="Cambria Math" w:hAnsi="Cambria Math" w:cs="Times New Roman"/>
               <w:sz w:val="26"/>
               <w:szCs w:val="26"/>
-              <w:highlight w:val="yellow"/>
             </w:rPr>
             <m:t>=</m:t>
           </m:r>
@@ -23750,7 +25667,6 @@
                   <w:i/>
                   <w:sz w:val="26"/>
                   <w:szCs w:val="26"/>
-                  <w:highlight w:val="yellow"/>
                 </w:rPr>
               </m:ctrlPr>
             </m:naryPr>
@@ -23760,7 +25676,6 @@
                   <w:rFonts w:ascii="Cambria Math" w:eastAsiaTheme="minorEastAsia" w:hAnsi="Cambria Math" w:cs="Times New Roman"/>
                   <w:sz w:val="26"/>
                   <w:szCs w:val="26"/>
-                  <w:highlight w:val="yellow"/>
                 </w:rPr>
                 <m:t>∀t∈T</m:t>
               </m:r>
@@ -23778,7 +25693,6 @@
                       <w:i/>
                       <w:sz w:val="26"/>
                       <w:szCs w:val="26"/>
-                      <w:highlight w:val="yellow"/>
                     </w:rPr>
                   </m:ctrlPr>
                 </m:naryPr>
@@ -23788,7 +25702,6 @@
                       <w:rFonts w:ascii="Cambria Math" w:eastAsiaTheme="minorEastAsia" w:hAnsi="Cambria Math" w:cs="Times New Roman"/>
                       <w:sz w:val="26"/>
                       <w:szCs w:val="26"/>
-                      <w:highlight w:val="yellow"/>
                     </w:rPr>
                     <m:t>∀</m:t>
                   </m:r>
@@ -23800,7 +25713,6 @@
                           <w:i/>
                           <w:sz w:val="26"/>
                           <w:szCs w:val="26"/>
-                          <w:highlight w:val="yellow"/>
                         </w:rPr>
                       </m:ctrlPr>
                     </m:dPr>
@@ -23810,7 +25722,6 @@
                           <w:rFonts w:ascii="Cambria Math" w:eastAsiaTheme="minorEastAsia" w:hAnsi="Cambria Math" w:cs="Times New Roman"/>
                           <w:sz w:val="26"/>
                           <w:szCs w:val="26"/>
-                          <w:highlight w:val="yellow"/>
                         </w:rPr>
                         <m:t>l,l</m:t>
                       </m:r>
@@ -23821,7 +25732,6 @@
                       <w:rFonts w:ascii="Cambria Math" w:eastAsiaTheme="minorEastAsia" w:hAnsi="Cambria Math" w:cs="Times New Roman"/>
                       <w:sz w:val="26"/>
                       <w:szCs w:val="26"/>
-                      <w:highlight w:val="yellow"/>
                     </w:rPr>
                     <m:t>∈{PPA,…}</m:t>
                   </m:r>
@@ -23836,7 +25746,6 @@
                           <w:i/>
                           <w:sz w:val="26"/>
                           <w:szCs w:val="26"/>
-                          <w:highlight w:val="yellow"/>
                         </w:rPr>
                       </m:ctrlPr>
                     </m:sSubSupPr>
@@ -23846,7 +25755,6 @@
                           <w:rFonts w:ascii="Cambria Math" w:hAnsi="Cambria Math" w:cs="Times New Roman"/>
                           <w:sz w:val="26"/>
                           <w:szCs w:val="26"/>
-                          <w:highlight w:val="yellow"/>
                         </w:rPr>
                         <m:t>C</m:t>
                       </m:r>
@@ -23857,7 +25765,6 @@
                           <w:rFonts w:ascii="Cambria Math" w:hAnsi="Cambria Math" w:cs="Times New Roman"/>
                           <w:sz w:val="26"/>
                           <w:szCs w:val="26"/>
-                          <w:highlight w:val="yellow"/>
                         </w:rPr>
                         <m:t>l,l,t</m:t>
                       </m:r>
@@ -23868,7 +25775,6 @@
                           <w:rFonts w:ascii="Cambria Math" w:hAnsi="Cambria Math" w:cs="Times New Roman"/>
                           <w:sz w:val="26"/>
                           <w:szCs w:val="26"/>
-                          <w:highlight w:val="yellow"/>
                         </w:rPr>
                         <m:t>Piped</m:t>
                       </m:r>
@@ -23887,88 +25793,24 @@
           <w:rFonts w:ascii="Times New Roman" w:eastAsiaTheme="minorEastAsia" w:hAnsi="Times New Roman" w:cs="Times New Roman"/>
           <w:sz w:val="26"/>
           <w:szCs w:val="26"/>
-          <w:highlight w:val="yellow"/>
-        </w:rPr>
-      </w:pPr>
-    </w:p>
-    <w:p>
-      <w:pPr>
-        <w:rPr>
-          <w:rFonts w:ascii="Times New Roman" w:eastAsiaTheme="minorEastAsia" w:hAnsi="Times New Roman" w:cs="Times New Roman"/>
-          <w:sz w:val="26"/>
-          <w:szCs w:val="26"/>
-        </w:rPr>
-      </w:pPr>
-      <w:r>
-        <w:rPr>
-          <w:rFonts w:ascii="Times New Roman" w:eastAsiaTheme="minorEastAsia" w:hAnsi="Times New Roman" w:cs="Times New Roman"/>
-          <w:sz w:val="26"/>
-          <w:szCs w:val="26"/>
-          <w:highlight w:val="yellow"/>
-        </w:rPr>
-        <w:t>Note: the constraint</w:t>
-      </w:r>
-      <w:r>
-        <w:rPr>
-          <w:rFonts w:ascii="Times New Roman" w:eastAsiaTheme="minorEastAsia" w:hAnsi="Times New Roman" w:cs="Times New Roman"/>
-          <w:sz w:val="26"/>
-          <w:szCs w:val="26"/>
-          <w:highlight w:val="yellow"/>
-        </w:rPr>
-        <w:t>s</w:t>
-      </w:r>
-      <w:r>
-        <w:rPr>
-          <w:rFonts w:ascii="Times New Roman" w:eastAsiaTheme="minorEastAsia" w:hAnsi="Times New Roman" w:cs="Times New Roman"/>
-          <w:sz w:val="26"/>
-          <w:szCs w:val="26"/>
-          <w:highlight w:val="yellow"/>
-        </w:rPr>
-        <w:t xml:space="preserve"> above explicitly consider freshwater </w:t>
-      </w:r>
-      <w:r>
-        <w:rPr>
-          <w:rFonts w:ascii="Times New Roman" w:eastAsiaTheme="minorEastAsia" w:hAnsi="Times New Roman" w:cs="Times New Roman"/>
-          <w:sz w:val="26"/>
-          <w:szCs w:val="26"/>
-          <w:highlight w:val="yellow"/>
-        </w:rPr>
-        <w:t>piping</w:t>
-      </w:r>
-      <w:r>
-        <w:rPr>
-          <w:rFonts w:ascii="Times New Roman" w:eastAsiaTheme="minorEastAsia" w:hAnsi="Times New Roman" w:cs="Times New Roman"/>
-          <w:sz w:val="26"/>
-          <w:szCs w:val="26"/>
-          <w:highlight w:val="yellow"/>
-        </w:rPr>
-        <w:t xml:space="preserve"> via FC</w:t>
-      </w:r>
-      <w:r>
-        <w:rPr>
-          <w:rFonts w:ascii="Times New Roman" w:eastAsiaTheme="minorEastAsia" w:hAnsi="Times New Roman" w:cs="Times New Roman"/>
-          <w:sz w:val="26"/>
-          <w:szCs w:val="26"/>
-          <w:highlight w:val="yellow"/>
-        </w:rPr>
-        <w:t>A</w:t>
-      </w:r>
-      <w:r>
-        <w:rPr>
-          <w:rFonts w:ascii="Times New Roman" w:eastAsiaTheme="minorEastAsia" w:hAnsi="Times New Roman" w:cs="Times New Roman"/>
-          <w:sz w:val="26"/>
-          <w:szCs w:val="26"/>
-          <w:highlight w:val="yellow"/>
-        </w:rPr>
-        <w:t xml:space="preserve"> arcs.</w:t>
-      </w:r>
-      <w:r>
-        <w:rPr>
-          <w:rFonts w:ascii="Times New Roman" w:eastAsiaTheme="minorEastAsia" w:hAnsi="Times New Roman" w:cs="Times New Roman"/>
-          <w:sz w:val="26"/>
-          <w:szCs w:val="26"/>
-        </w:rPr>
-        <w:t xml:space="preserve"> </w:t>
+        </w:rPr>
+      </w:pPr>
+    </w:p>
+    <w:p>
+      <w:pPr>
+        <w:rPr>
+          <w:rFonts w:ascii="Times New Roman" w:eastAsiaTheme="minorEastAsia" w:hAnsi="Times New Roman" w:cs="Times New Roman"/>
+          <w:sz w:val="26"/>
+          <w:szCs w:val="26"/>
+        </w:rPr>
+      </w:pPr>
+      <w:r>
+        <w:rPr>
+          <w:rFonts w:ascii="Times New Roman" w:eastAsiaTheme="minorEastAsia" w:hAnsi="Times New Roman" w:cs="Times New Roman"/>
+          <w:sz w:val="26"/>
+          <w:szCs w:val="26"/>
+        </w:rPr>
+        <w:t xml:space="preserve">Note: the constraints above explicitly consider freshwater piping via FCA arcs. </w:t>
       </w:r>
     </w:p>
     <w:p>
@@ -25253,7 +27095,6 @@
                   <w:i/>
                   <w:sz w:val="26"/>
                   <w:szCs w:val="26"/>
-                  <w:highlight w:val="yellow"/>
                 </w:rPr>
               </m:ctrlPr>
             </m:sSubSupPr>
@@ -25266,7 +27107,6 @@
                       <w:i/>
                       <w:sz w:val="26"/>
                       <w:szCs w:val="26"/>
-                      <w:highlight w:val="yellow"/>
                     </w:rPr>
                   </m:ctrlPr>
                 </m:sSubSupPr>
@@ -25279,7 +27119,6 @@
                           <w:i/>
                           <w:sz w:val="26"/>
                           <w:szCs w:val="26"/>
-                          <w:highlight w:val="yellow"/>
                         </w:rPr>
                       </m:ctrlPr>
                     </m:sSubSupPr>
@@ -25289,7 +27128,6 @@
                           <w:rFonts w:ascii="Cambria Math" w:hAnsi="Cambria Math" w:cs="Times New Roman"/>
                           <w:sz w:val="26"/>
                           <w:szCs w:val="26"/>
-                          <w:highlight w:val="yellow"/>
                         </w:rPr>
                         <m:t>C</m:t>
                       </m:r>
@@ -25300,7 +27138,6 @@
                           <w:rFonts w:ascii="Cambria Math" w:hAnsi="Cambria Math" w:cs="Times New Roman"/>
                           <w:sz w:val="26"/>
                           <w:szCs w:val="26"/>
-                          <w:highlight w:val="yellow"/>
                         </w:rPr>
                         <m:t>l,</m:t>
                       </m:r>
@@ -25313,7 +27150,6 @@
                               <w:i/>
                               <w:sz w:val="26"/>
                               <w:szCs w:val="26"/>
-                              <w:highlight w:val="yellow"/>
                             </w:rPr>
                           </m:ctrlPr>
                         </m:accPr>
@@ -25323,7 +27159,6 @@
                               <w:rFonts w:ascii="Cambria Math" w:hAnsi="Cambria Math" w:cs="Times New Roman"/>
                               <w:sz w:val="26"/>
                               <w:szCs w:val="26"/>
-                              <w:highlight w:val="yellow"/>
                             </w:rPr>
                             <m:t>l</m:t>
                           </m:r>
@@ -25334,7 +27169,6 @@
                           <w:rFonts w:ascii="Cambria Math" w:hAnsi="Cambria Math" w:cs="Times New Roman"/>
                           <w:sz w:val="26"/>
                           <w:szCs w:val="26"/>
-                          <w:highlight w:val="yellow"/>
                         </w:rPr>
                         <m:t xml:space="preserve"> ,t</m:t>
                       </m:r>
@@ -25345,7 +27179,6 @@
                           <w:rFonts w:ascii="Cambria Math" w:hAnsi="Cambria Math" w:cs="Times New Roman"/>
                           <w:sz w:val="26"/>
                           <w:szCs w:val="26"/>
-                          <w:highlight w:val="yellow"/>
                         </w:rPr>
                         <m:t>Trucked</m:t>
                       </m:r>
@@ -25356,7 +27189,6 @@
                       <w:rFonts w:ascii="Cambria Math" w:hAnsi="Cambria Math" w:cs="Times New Roman"/>
                       <w:sz w:val="26"/>
                       <w:szCs w:val="26"/>
-                      <w:highlight w:val="yellow"/>
                     </w:rPr>
                     <m:t>=F</m:t>
                   </m:r>
@@ -25367,7 +27199,6 @@
                       <w:rFonts w:ascii="Cambria Math" w:hAnsi="Cambria Math" w:cs="Times New Roman"/>
                       <w:sz w:val="26"/>
                       <w:szCs w:val="26"/>
-                      <w:highlight w:val="yellow"/>
                     </w:rPr>
                     <m:t>l,</m:t>
                   </m:r>
@@ -25380,7 +27211,6 @@
                           <w:i/>
                           <w:sz w:val="26"/>
                           <w:szCs w:val="26"/>
-                          <w:highlight w:val="yellow"/>
                         </w:rPr>
                       </m:ctrlPr>
                     </m:accPr>
@@ -25390,7 +27220,6 @@
                           <w:rFonts w:ascii="Cambria Math" w:hAnsi="Cambria Math" w:cs="Times New Roman"/>
                           <w:sz w:val="26"/>
                           <w:szCs w:val="26"/>
-                          <w:highlight w:val="yellow"/>
                         </w:rPr>
                         <m:t>l</m:t>
                       </m:r>
@@ -25401,7 +27230,6 @@
                       <w:rFonts w:ascii="Cambria Math" w:hAnsi="Cambria Math" w:cs="Times New Roman"/>
                       <w:sz w:val="26"/>
                       <w:szCs w:val="26"/>
-                      <w:highlight w:val="yellow"/>
                     </w:rPr>
                     <m:t>,t</m:t>
                   </m:r>
@@ -25412,7 +27240,6 @@
                       <w:rFonts w:ascii="Cambria Math" w:hAnsi="Cambria Math" w:cs="Times New Roman"/>
                       <w:sz w:val="26"/>
                       <w:szCs w:val="26"/>
-                      <w:highlight w:val="yellow"/>
                     </w:rPr>
                     <m:t>Trucked</m:t>
                   </m:r>
@@ -25423,7 +27250,6 @@
                   <w:rFonts w:ascii="Cambria Math" w:hAnsi="Cambria Math" w:cs="Times New Roman"/>
                   <w:sz w:val="26"/>
                   <w:szCs w:val="26"/>
-                  <w:highlight w:val="yellow"/>
                 </w:rPr>
                 <m:t>⋅</m:t>
               </m:r>
@@ -25436,7 +27262,6 @@
                       <w:i/>
                       <w:sz w:val="26"/>
                       <w:szCs w:val="26"/>
-                      <w:highlight w:val="yellow"/>
                     </w:rPr>
                   </m:ctrlPr>
                 </m:fPr>
@@ -25446,7 +27271,6 @@
                       <w:rFonts w:ascii="Cambria Math" w:hAnsi="Cambria Math" w:cs="Times New Roman"/>
                       <w:sz w:val="26"/>
                       <w:szCs w:val="26"/>
-                      <w:highlight w:val="yellow"/>
                     </w:rPr>
                     <m:t>1</m:t>
                   </m:r>
@@ -25460,7 +27284,6 @@
                           <w:i/>
                           <w:sz w:val="26"/>
                           <w:szCs w:val="26"/>
-                          <w:highlight w:val="yellow"/>
                         </w:rPr>
                       </m:ctrlPr>
                     </m:sSupPr>
@@ -25470,7 +27293,6 @@
                           <w:rFonts w:ascii="Cambria Math" w:hAnsi="Cambria Math" w:cs="Times New Roman"/>
                           <w:sz w:val="26"/>
                           <w:szCs w:val="26"/>
-                          <w:highlight w:val="yellow"/>
                         </w:rPr>
                         <m:t>δ</m:t>
                       </m:r>
@@ -25481,7 +27303,6 @@
                           <w:rFonts w:ascii="Cambria Math" w:hAnsi="Cambria Math" w:cs="Times New Roman"/>
                           <w:sz w:val="26"/>
                           <w:szCs w:val="26"/>
-                          <w:highlight w:val="yellow"/>
                         </w:rPr>
                         <m:t>Truck</m:t>
                       </m:r>
@@ -25494,7 +27315,6 @@
                   <w:rFonts w:ascii="Cambria Math" w:hAnsi="Cambria Math" w:cs="Times New Roman"/>
                   <w:sz w:val="26"/>
                   <w:szCs w:val="26"/>
-                  <w:highlight w:val="yellow"/>
                 </w:rPr>
                 <m:t>⋅τ</m:t>
               </m:r>
@@ -25505,7 +27325,6 @@
                   <w:rFonts w:ascii="Cambria Math" w:hAnsi="Cambria Math" w:cs="Times New Roman"/>
                   <w:sz w:val="26"/>
                   <w:szCs w:val="26"/>
-                  <w:highlight w:val="yellow"/>
                 </w:rPr>
                 <m:t>p,p</m:t>
               </m:r>
@@ -25516,7 +27335,6 @@
                   <w:rFonts w:ascii="Cambria Math" w:hAnsi="Cambria Math" w:cs="Times New Roman"/>
                   <w:sz w:val="26"/>
                   <w:szCs w:val="26"/>
-                  <w:highlight w:val="yellow"/>
                 </w:rPr>
                 <m:t>Trucking</m:t>
               </m:r>
@@ -25527,7 +27345,6 @@
               <w:rFonts w:ascii="Cambria Math" w:hAnsi="Cambria Math" w:cs="Times New Roman"/>
               <w:sz w:val="26"/>
               <w:szCs w:val="26"/>
-              <w:highlight w:val="yellow"/>
             </w:rPr>
             <m:t>⋅</m:t>
           </m:r>
@@ -25539,7 +27356,6 @@
                   <w:i/>
                   <w:sz w:val="26"/>
                   <w:szCs w:val="26"/>
-                  <w:highlight w:val="yellow"/>
                 </w:rPr>
               </m:ctrlPr>
             </m:sSubSupPr>
@@ -25549,7 +27365,6 @@
                   <w:rFonts w:ascii="Cambria Math" w:hAnsi="Cambria Math" w:cs="Times New Roman"/>
                   <w:sz w:val="26"/>
                   <w:szCs w:val="26"/>
-                  <w:highlight w:val="yellow"/>
                 </w:rPr>
                 <m:t>π</m:t>
               </m:r>
@@ -25560,7 +27375,6 @@
                   <w:rFonts w:ascii="Cambria Math" w:hAnsi="Cambria Math" w:cs="Times New Roman"/>
                   <w:sz w:val="26"/>
                   <w:szCs w:val="26"/>
-                  <w:highlight w:val="yellow"/>
                 </w:rPr>
                 <m:t>l</m:t>
               </m:r>
@@ -25571,7 +27385,6 @@
                   <w:rFonts w:ascii="Cambria Math" w:hAnsi="Cambria Math" w:cs="Times New Roman"/>
                   <w:sz w:val="26"/>
                   <w:szCs w:val="26"/>
-                  <w:highlight w:val="yellow"/>
                 </w:rPr>
                 <m:t>Trucking</m:t>
               </m:r>
@@ -25672,7 +27485,6 @@
                   <w:i/>
                   <w:sz w:val="26"/>
                   <w:szCs w:val="26"/>
-                  <w:highlight w:val="yellow"/>
                 </w:rPr>
               </m:ctrlPr>
             </m:sSupPr>
@@ -25682,7 +27494,6 @@
                   <w:rFonts w:ascii="Cambria Math" w:hAnsi="Cambria Math" w:cs="Times New Roman"/>
                   <w:sz w:val="26"/>
                   <w:szCs w:val="26"/>
-                  <w:highlight w:val="yellow"/>
                 </w:rPr>
                 <m:t>C</m:t>
               </m:r>
@@ -25693,7 +27504,6 @@
                   <w:rFonts w:ascii="Cambria Math" w:hAnsi="Cambria Math" w:cs="Times New Roman"/>
                   <w:sz w:val="26"/>
                   <w:szCs w:val="26"/>
-                  <w:highlight w:val="yellow"/>
                 </w:rPr>
                 <m:t>TotalTrucking</m:t>
               </m:r>
@@ -25704,7 +27514,6 @@
               <w:rFonts w:ascii="Cambria Math" w:hAnsi="Cambria Math" w:cs="Times New Roman"/>
               <w:sz w:val="26"/>
               <w:szCs w:val="26"/>
-              <w:highlight w:val="yellow"/>
             </w:rPr>
             <m:t>=</m:t>
           </m:r>
@@ -25719,7 +27528,6 @@
                   <w:i/>
                   <w:sz w:val="26"/>
                   <w:szCs w:val="26"/>
-                  <w:highlight w:val="yellow"/>
                 </w:rPr>
               </m:ctrlPr>
             </m:naryPr>
@@ -25729,7 +27537,6 @@
                   <w:rFonts w:ascii="Cambria Math" w:eastAsiaTheme="minorEastAsia" w:hAnsi="Cambria Math" w:cs="Times New Roman"/>
                   <w:sz w:val="26"/>
                   <w:szCs w:val="26"/>
-                  <w:highlight w:val="yellow"/>
                 </w:rPr>
                 <m:t>∀t∈T</m:t>
               </m:r>
@@ -25747,7 +27554,6 @@
                       <w:i/>
                       <w:sz w:val="26"/>
                       <w:szCs w:val="26"/>
-                      <w:highlight w:val="yellow"/>
                     </w:rPr>
                   </m:ctrlPr>
                 </m:naryPr>
@@ -25757,7 +27563,6 @@
                       <w:rFonts w:ascii="Cambria Math" w:eastAsiaTheme="minorEastAsia" w:hAnsi="Cambria Math" w:cs="Times New Roman"/>
                       <w:sz w:val="26"/>
                       <w:szCs w:val="26"/>
-                      <w:highlight w:val="yellow"/>
                     </w:rPr>
                     <m:t>∀</m:t>
                   </m:r>
@@ -25769,7 +27574,6 @@
                           <w:i/>
                           <w:sz w:val="26"/>
                           <w:szCs w:val="26"/>
-                          <w:highlight w:val="yellow"/>
                         </w:rPr>
                       </m:ctrlPr>
                     </m:dPr>
@@ -25779,7 +27583,6 @@
                           <w:rFonts w:ascii="Cambria Math" w:eastAsiaTheme="minorEastAsia" w:hAnsi="Cambria Math" w:cs="Times New Roman"/>
                           <w:sz w:val="26"/>
                           <w:szCs w:val="26"/>
-                          <w:highlight w:val="yellow"/>
                         </w:rPr>
                         <m:t>l,l</m:t>
                       </m:r>
@@ -25790,7 +27593,6 @@
                       <w:rFonts w:ascii="Cambria Math" w:eastAsiaTheme="minorEastAsia" w:hAnsi="Cambria Math" w:cs="Times New Roman"/>
                       <w:sz w:val="26"/>
                       <w:szCs w:val="26"/>
-                      <w:highlight w:val="yellow"/>
                     </w:rPr>
                     <m:t>∈{PPA,…}</m:t>
                   </m:r>
@@ -25805,7 +27607,6 @@
                           <w:i/>
                           <w:sz w:val="26"/>
                           <w:szCs w:val="26"/>
-                          <w:highlight w:val="yellow"/>
                         </w:rPr>
                       </m:ctrlPr>
                     </m:sSubSupPr>
@@ -25815,7 +27616,6 @@
                           <w:rFonts w:ascii="Cambria Math" w:hAnsi="Cambria Math" w:cs="Times New Roman"/>
                           <w:sz w:val="26"/>
                           <w:szCs w:val="26"/>
-                          <w:highlight w:val="yellow"/>
                         </w:rPr>
                         <m:t>C</m:t>
                       </m:r>
@@ -25826,7 +27626,6 @@
                           <w:rFonts w:ascii="Cambria Math" w:hAnsi="Cambria Math" w:cs="Times New Roman"/>
                           <w:sz w:val="26"/>
                           <w:szCs w:val="26"/>
-                          <w:highlight w:val="yellow"/>
                         </w:rPr>
                         <m:t>l,</m:t>
                       </m:r>
@@ -25839,7 +27638,6 @@
                               <w:i/>
                               <w:sz w:val="26"/>
                               <w:szCs w:val="26"/>
-                              <w:highlight w:val="yellow"/>
                             </w:rPr>
                           </m:ctrlPr>
                         </m:accPr>
@@ -25849,7 +27647,6 @@
                               <w:rFonts w:ascii="Cambria Math" w:hAnsi="Cambria Math" w:cs="Times New Roman"/>
                               <w:sz w:val="26"/>
                               <w:szCs w:val="26"/>
-                              <w:highlight w:val="yellow"/>
                             </w:rPr>
                             <m:t>l</m:t>
                           </m:r>
@@ -25860,7 +27657,6 @@
                           <w:rFonts w:ascii="Cambria Math" w:hAnsi="Cambria Math" w:cs="Times New Roman"/>
                           <w:sz w:val="26"/>
                           <w:szCs w:val="26"/>
-                          <w:highlight w:val="yellow"/>
                         </w:rPr>
                         <m:t xml:space="preserve"> ,t</m:t>
                       </m:r>
@@ -25871,7 +27667,6 @@
                           <w:rFonts w:ascii="Cambria Math" w:hAnsi="Cambria Math" w:cs="Times New Roman"/>
                           <w:sz w:val="26"/>
                           <w:szCs w:val="26"/>
-                          <w:highlight w:val="yellow"/>
                         </w:rPr>
                         <m:t>Trucked</m:t>
                       </m:r>
@@ -25890,52 +27685,24 @@
           <w:rFonts w:ascii="Times New Roman" w:eastAsiaTheme="minorEastAsia" w:hAnsi="Times New Roman" w:cs="Times New Roman"/>
           <w:sz w:val="26"/>
           <w:szCs w:val="26"/>
-          <w:highlight w:val="yellow"/>
-        </w:rPr>
-      </w:pPr>
-    </w:p>
-    <w:p>
-      <w:pPr>
-        <w:rPr>
-          <w:rFonts w:ascii="Times New Roman" w:eastAsiaTheme="minorEastAsia" w:hAnsi="Times New Roman" w:cs="Times New Roman"/>
-          <w:sz w:val="26"/>
-          <w:szCs w:val="26"/>
-        </w:rPr>
-      </w:pPr>
-      <w:r>
-        <w:rPr>
-          <w:rFonts w:ascii="Times New Roman" w:eastAsiaTheme="minorEastAsia" w:hAnsi="Times New Roman" w:cs="Times New Roman"/>
-          <w:sz w:val="26"/>
-          <w:szCs w:val="26"/>
-          <w:highlight w:val="yellow"/>
-        </w:rPr>
-        <w:t>Note: the constraint</w:t>
-      </w:r>
-      <w:r>
-        <w:rPr>
-          <w:rFonts w:ascii="Times New Roman" w:eastAsiaTheme="minorEastAsia" w:hAnsi="Times New Roman" w:cs="Times New Roman"/>
-          <w:sz w:val="26"/>
-          <w:szCs w:val="26"/>
-          <w:highlight w:val="yellow"/>
-        </w:rPr>
-        <w:t>s</w:t>
-      </w:r>
-      <w:r>
-        <w:rPr>
-          <w:rFonts w:ascii="Times New Roman" w:eastAsiaTheme="minorEastAsia" w:hAnsi="Times New Roman" w:cs="Times New Roman"/>
-          <w:sz w:val="26"/>
-          <w:szCs w:val="26"/>
-          <w:highlight w:val="yellow"/>
-        </w:rPr>
-        <w:t xml:space="preserve"> above explicitly consider freshwater trucking via FCT arcs.</w:t>
-      </w:r>
-      <w:r>
-        <w:rPr>
-          <w:rFonts w:ascii="Times New Roman" w:eastAsiaTheme="minorEastAsia" w:hAnsi="Times New Roman" w:cs="Times New Roman"/>
-          <w:sz w:val="26"/>
-          <w:szCs w:val="26"/>
-        </w:rPr>
-        <w:t xml:space="preserve"> </w:t>
+        </w:rPr>
+      </w:pPr>
+    </w:p>
+    <w:p>
+      <w:pPr>
+        <w:rPr>
+          <w:rFonts w:ascii="Times New Roman" w:eastAsiaTheme="minorEastAsia" w:hAnsi="Times New Roman" w:cs="Times New Roman"/>
+          <w:sz w:val="26"/>
+          <w:szCs w:val="26"/>
+        </w:rPr>
+      </w:pPr>
+      <w:r>
+        <w:rPr>
+          <w:rFonts w:ascii="Times New Roman" w:eastAsiaTheme="minorEastAsia" w:hAnsi="Times New Roman" w:cs="Times New Roman"/>
+          <w:sz w:val="26"/>
+          <w:szCs w:val="26"/>
+        </w:rPr>
+        <w:t xml:space="preserve">Note: the constraints above explicitly consider freshwater trucking via FCT arcs. </w:t>
       </w:r>
     </w:p>
     <w:p>
@@ -25963,7 +27730,6 @@
           <w:sz w:val="26"/>
           <w:szCs w:val="26"/>
         </w:rPr>
-        <w:lastRenderedPageBreak/>
         <w:t>Disposal Construction or Capacity Expansion Cost</w:t>
       </w:r>
     </w:p>
@@ -28491,6 +30257,7 @@
               <w:sz w:val="26"/>
               <w:szCs w:val="26"/>
             </w:rPr>
+            <w:lastRenderedPageBreak/>
             <m:t xml:space="preserve">∀ k∈K    </m:t>
           </m:r>
         </m:oMath>
@@ -28976,7 +30743,25 @@
           <w:sz w:val="26"/>
           <w:szCs w:val="26"/>
         </w:rPr>
-        <w:t xml:space="preserve">At this time the framework is primarily geared towards the design and operation of a </w:t>
+        <w:t xml:space="preserve">At this </w:t>
+      </w:r>
+      <w:proofErr w:type="gramStart"/>
+      <w:r>
+        <w:rPr>
+          <w:rFonts w:ascii="Times New Roman" w:eastAsiaTheme="minorEastAsia" w:hAnsi="Times New Roman" w:cs="Times New Roman"/>
+          <w:sz w:val="26"/>
+          <w:szCs w:val="26"/>
+        </w:rPr>
+        <w:t>time</w:t>
+      </w:r>
+      <w:proofErr w:type="gramEnd"/>
+      <w:r>
+        <w:rPr>
+          <w:rFonts w:ascii="Times New Roman" w:eastAsiaTheme="minorEastAsia" w:hAnsi="Times New Roman" w:cs="Times New Roman"/>
+          <w:sz w:val="26"/>
+          <w:szCs w:val="26"/>
+        </w:rPr>
+        <w:t xml:space="preserve"> the framework is primarily geared towards the design and operation of a </w:t>
       </w:r>
       <w:r>
         <w:rPr>
@@ -29103,7 +30888,6 @@
           <w:sz w:val="26"/>
           <w:szCs w:val="26"/>
         </w:rPr>
-        <w:lastRenderedPageBreak/>
         <w:t>Should “storage costs” include a cost term specifically dedicated to treating the water to “clean brine” specification?</w:t>
       </w:r>
     </w:p>
@@ -29126,7 +30910,25 @@
           <w:sz w:val="26"/>
           <w:szCs w:val="26"/>
         </w:rPr>
-        <w:t xml:space="preserve">Should we develop a water scheduling model in addition to the water management model? Would a scheduling horizon be more suitable for Marcellus and/or DJ operations? Does that conflict with Revonos’ business model? </w:t>
+        <w:t xml:space="preserve">Should we develop a water scheduling model in addition to the water management model? Would a scheduling horizon be more suitable for Marcellus and/or DJ operations? Does that conflict with </w:t>
+      </w:r>
+      <w:proofErr w:type="spellStart"/>
+      <w:r>
+        <w:rPr>
+          <w:rFonts w:ascii="Times New Roman" w:eastAsiaTheme="minorEastAsia" w:hAnsi="Times New Roman" w:cs="Times New Roman"/>
+          <w:sz w:val="26"/>
+          <w:szCs w:val="26"/>
+        </w:rPr>
+        <w:t>Revonos</w:t>
+      </w:r>
+      <w:proofErr w:type="spellEnd"/>
+      <w:r>
+        <w:rPr>
+          <w:rFonts w:ascii="Times New Roman" w:eastAsiaTheme="minorEastAsia" w:hAnsi="Times New Roman" w:cs="Times New Roman"/>
+          <w:sz w:val="26"/>
+          <w:szCs w:val="26"/>
+        </w:rPr>
+        <w:t xml:space="preserve">’ business model? </w:t>
       </w:r>
     </w:p>
     <w:p>
@@ -29148,6 +30950,7 @@
           <w:sz w:val="26"/>
           <w:szCs w:val="26"/>
         </w:rPr>
+        <w:lastRenderedPageBreak/>
         <w:t>How do we capture the treatment setups in the Permian and the DJ basins? Do we simply assume pad-based treatment pre-frac or central treatment with pad delivery?</w:t>
       </w:r>
     </w:p>
@@ -29200,7 +31003,27 @@
           <w:sz w:val="26"/>
           <w:szCs w:val="26"/>
         </w:rPr>
-        <w:t>Introduce slack variables where necessary or useful (especially: offloading/processing capacity constraints)</w:t>
+        <w:t>Introduce slack variables where necessary or useful (</w:t>
+      </w:r>
+      <w:proofErr w:type="gramStart"/>
+      <w:r>
+        <w:rPr>
+          <w:rFonts w:ascii="Times New Roman" w:eastAsiaTheme="minorEastAsia" w:hAnsi="Times New Roman" w:cs="Times New Roman"/>
+          <w:strike/>
+          <w:sz w:val="26"/>
+          <w:szCs w:val="26"/>
+        </w:rPr>
+        <w:t>especially:</w:t>
+      </w:r>
+      <w:proofErr w:type="gramEnd"/>
+      <w:r>
+        <w:rPr>
+          <w:rFonts w:ascii="Times New Roman" w:eastAsiaTheme="minorEastAsia" w:hAnsi="Times New Roman" w:cs="Times New Roman"/>
+          <w:strike/>
+          <w:sz w:val="26"/>
+          <w:szCs w:val="26"/>
+        </w:rPr>
+        <w:t xml:space="preserve"> offloading/processing capacity constraints)</w:t>
       </w:r>
       <w:r>
         <w:rPr>

</xml_diff>

<commit_message>
improved flowback processing - strategic
</commit_message>
<xml_diff>
--- a/pareto/strategic_water_management/docs/strategic_produced_water_management_optimization.docx
+++ b/pareto/strategic_water_management/docs/strategic_produced_water_management_optimization.docx
@@ -1,6 +1,6 @@
 
 <file path=word/document.xml><?xml version="1.0" encoding="utf-8"?>
-<w:document xmlns:wpc="http://schemas.microsoft.com/office/word/2010/wordprocessingCanvas" xmlns:cx="http://schemas.microsoft.com/office/drawing/2014/chartex" xmlns:cx1="http://schemas.microsoft.com/office/drawing/2015/9/8/chartex" xmlns:cx2="http://schemas.microsoft.com/office/drawing/2015/10/21/chartex" xmlns:cx3="http://schemas.microsoft.com/office/drawing/2016/5/9/chartex" xmlns:cx4="http://schemas.microsoft.com/office/drawing/2016/5/10/chartex" xmlns:cx5="http://schemas.microsoft.com/office/drawing/2016/5/11/chartex" xmlns:cx6="http://schemas.microsoft.com/office/drawing/2016/5/12/chartex" xmlns:cx7="http://schemas.microsoft.com/office/drawing/2016/5/13/chartex" xmlns:cx8="http://schemas.microsoft.com/office/drawing/2016/5/14/chartex" xmlns:mc="http://schemas.openxmlformats.org/markup-compatibility/2006" xmlns:aink="http://schemas.microsoft.com/office/drawing/2016/ink" xmlns:am3d="http://schemas.microsoft.com/office/drawing/2017/model3d" xmlns:o="urn:schemas-microsoft-com:office:office" xmlns:r="http://schemas.openxmlformats.org/officeDocument/2006/relationships" xmlns:m="http://schemas.openxmlformats.org/officeDocument/2006/math" xmlns:v="urn:schemas-microsoft-com:vml" xmlns:wp14="http://schemas.microsoft.com/office/word/2010/wordprocessingDrawing" xmlns:wp="http://schemas.openxmlformats.org/drawingml/2006/wordprocessingDrawing" xmlns:w10="urn:schemas-microsoft-com:office:word" xmlns:w="http://schemas.openxmlformats.org/wordprocessingml/2006/main" xmlns:w14="http://schemas.microsoft.com/office/word/2010/wordml" xmlns:w15="http://schemas.microsoft.com/office/word/2012/wordml" xmlns:w16cex="http://schemas.microsoft.com/office/word/2018/wordml/cex" xmlns:w16cid="http://schemas.microsoft.com/office/word/2016/wordml/cid" xmlns:w16="http://schemas.microsoft.com/office/word/2018/wordml" xmlns:w16sdtdh="http://schemas.microsoft.com/office/word/2020/wordml/sdtdatahash" xmlns:w16se="http://schemas.microsoft.com/office/word/2015/wordml/symex" xmlns:wpg="http://schemas.microsoft.com/office/word/2010/wordprocessingGroup" xmlns:wpi="http://schemas.microsoft.com/office/word/2010/wordprocessingInk" xmlns:wne="http://schemas.microsoft.com/office/word/2006/wordml" xmlns:wps="http://schemas.microsoft.com/office/word/2010/wordprocessingShape" mc:Ignorable="w14 w15 w16se w16cid w16 w16cex w16sdtdh wp14">
+<w:document xmlns:wpc="http://schemas.microsoft.com/office/word/2010/wordprocessingCanvas" xmlns:cx="http://schemas.microsoft.com/office/drawing/2014/chartex" xmlns:cx1="http://schemas.microsoft.com/office/drawing/2015/9/8/chartex" xmlns:cx2="http://schemas.microsoft.com/office/drawing/2015/10/21/chartex" xmlns:cx3="http://schemas.microsoft.com/office/drawing/2016/5/9/chartex" xmlns:cx4="http://schemas.microsoft.com/office/drawing/2016/5/10/chartex" xmlns:cx5="http://schemas.microsoft.com/office/drawing/2016/5/11/chartex" xmlns:cx6="http://schemas.microsoft.com/office/drawing/2016/5/12/chartex" xmlns:cx7="http://schemas.microsoft.com/office/drawing/2016/5/13/chartex" xmlns:cx8="http://schemas.microsoft.com/office/drawing/2016/5/14/chartex" xmlns:mc="http://schemas.openxmlformats.org/markup-compatibility/2006" xmlns:aink="http://schemas.microsoft.com/office/drawing/2016/ink" xmlns:am3d="http://schemas.microsoft.com/office/drawing/2017/model3d" xmlns:o="urn:schemas-microsoft-com:office:office" xmlns:r="http://schemas.openxmlformats.org/officeDocument/2006/relationships" xmlns:m="http://schemas.openxmlformats.org/officeDocument/2006/math" xmlns:v="urn:schemas-microsoft-com:vml" xmlns:wp14="http://schemas.microsoft.com/office/word/2010/wordprocessingDrawing" xmlns:wp="http://schemas.openxmlformats.org/drawingml/2006/wordprocessingDrawing" xmlns:w10="urn:schemas-microsoft-com:office:word" xmlns:w="http://schemas.openxmlformats.org/wordprocessingml/2006/main" xmlns:w14="http://schemas.microsoft.com/office/word/2010/wordml" xmlns:w15="http://schemas.microsoft.com/office/word/2012/wordml" xmlns:w16cex="http://schemas.microsoft.com/office/word/2018/wordml/cex" xmlns:w16cid="http://schemas.microsoft.com/office/word/2016/wordml/cid" xmlns:w16="http://schemas.microsoft.com/office/word/2018/wordml" xmlns:w16se="http://schemas.microsoft.com/office/word/2015/wordml/symex" xmlns:wpg="http://schemas.microsoft.com/office/word/2010/wordprocessingGroup" xmlns:wpi="http://schemas.microsoft.com/office/word/2010/wordprocessingInk" xmlns:wne="http://schemas.microsoft.com/office/word/2006/wordml" xmlns:wps="http://schemas.microsoft.com/office/word/2010/wordprocessingShape" mc:Ignorable="w14 w15 w16se w16cid w16 w16cex wp14">
   <w:body>
     <w:p>
       <w:pPr>
@@ -71,7 +71,7 @@
           <w:sz w:val="26"/>
           <w:szCs w:val="26"/>
         </w:rPr>
-        <w:t>June</w:t>
+        <w:t>July</w:t>
       </w:r>
       <w:r>
         <w:rPr>
@@ -1241,6 +1241,54 @@
             <w:rFonts w:ascii="Cambria Math" w:hAnsi="Cambria Math" w:cs="Times New Roman"/>
             <w:sz w:val="26"/>
             <w:szCs w:val="26"/>
+            <w:highlight w:val="green"/>
+          </w:rPr>
+          <m:t>(p,p)∈CCA</m:t>
+        </m:r>
+      </m:oMath>
+      <w:r>
+        <w:rPr>
+          <w:rFonts w:ascii="Times New Roman" w:eastAsiaTheme="minorEastAsia" w:hAnsi="Times New Roman" w:cs="Times New Roman"/>
+          <w:sz w:val="26"/>
+          <w:szCs w:val="26"/>
+          <w:highlight w:val="green"/>
+        </w:rPr>
+        <w:tab/>
+      </w:r>
+      <w:r>
+        <w:rPr>
+          <w:rFonts w:ascii="Times New Roman" w:eastAsiaTheme="minorEastAsia" w:hAnsi="Times New Roman" w:cs="Times New Roman"/>
+          <w:sz w:val="26"/>
+          <w:szCs w:val="26"/>
+          <w:highlight w:val="green"/>
+        </w:rPr>
+        <w:tab/>
+      </w:r>
+      <w:r>
+        <w:rPr>
+          <w:rFonts w:ascii="Times New Roman" w:eastAsiaTheme="minorEastAsia" w:hAnsi="Times New Roman" w:cs="Times New Roman"/>
+          <w:sz w:val="26"/>
+          <w:szCs w:val="26"/>
+          <w:highlight w:val="green"/>
+        </w:rPr>
+        <w:tab/>
+        <w:t>Completion-to-completion pipeline arcs</w:t>
+      </w:r>
+    </w:p>
+    <w:p>
+      <w:pPr>
+        <w:rPr>
+          <w:rFonts w:ascii="Times New Roman" w:eastAsiaTheme="minorEastAsia" w:hAnsi="Times New Roman" w:cs="Times New Roman"/>
+          <w:sz w:val="26"/>
+          <w:szCs w:val="26"/>
+        </w:rPr>
+      </w:pPr>
+      <m:oMath>
+        <m:r>
+          <w:rPr>
+            <w:rFonts w:ascii="Cambria Math" w:hAnsi="Cambria Math" w:cs="Times New Roman"/>
+            <w:sz w:val="26"/>
+            <w:szCs w:val="26"/>
           </w:rPr>
           <m:t>(n,n)∈NNA</m:t>
         </m:r>
@@ -1354,6 +1402,7 @@
             <w:sz w:val="26"/>
             <w:szCs w:val="26"/>
           </w:rPr>
+          <w:lastRenderedPageBreak/>
           <m:t>(n,k)∈NKA</m:t>
         </m:r>
       </m:oMath>
@@ -1406,7 +1455,6 @@
             <w:sz w:val="26"/>
             <w:szCs w:val="26"/>
           </w:rPr>
-          <w:lastRenderedPageBreak/>
           <m:t>(n,s)∈NSA</m:t>
         </m:r>
       </m:oMath>
@@ -1932,15 +1980,7 @@
             <w:sz w:val="26"/>
             <w:szCs w:val="26"/>
           </w:rPr>
-          <m:t>(s</m:t>
-        </m:r>
-        <m:r>
-          <w:rPr>
-            <w:rFonts w:ascii="Cambria Math" w:hAnsi="Cambria Math" w:cs="Times New Roman"/>
-            <w:sz w:val="26"/>
-            <w:szCs w:val="26"/>
-          </w:rPr>
-          <m:t>,k)∈SKA</m:t>
+          <m:t>(s,k)∈SKA</m:t>
         </m:r>
       </m:oMath>
       <w:r>
@@ -2471,6 +2511,78 @@
         </w:rPr>
       </w:pPr>
       <m:oMath>
+        <m:d>
+          <m:dPr>
+            <m:ctrlPr>
+              <w:rPr>
+                <w:rFonts w:ascii="Cambria Math" w:hAnsi="Cambria Math" w:cs="Times New Roman"/>
+                <w:i/>
+                <w:sz w:val="26"/>
+                <w:szCs w:val="26"/>
+                <w:highlight w:val="green"/>
+              </w:rPr>
+            </m:ctrlPr>
+          </m:dPr>
+          <m:e>
+            <m:r>
+              <w:rPr>
+                <w:rFonts w:ascii="Cambria Math" w:hAnsi="Cambria Math" w:cs="Times New Roman"/>
+                <w:sz w:val="26"/>
+                <w:szCs w:val="26"/>
+                <w:highlight w:val="green"/>
+              </w:rPr>
+              <m:t>p,p</m:t>
+            </m:r>
+          </m:e>
+        </m:d>
+        <m:r>
+          <w:rPr>
+            <w:rFonts w:ascii="Cambria Math" w:hAnsi="Cambria Math" w:cs="Times New Roman"/>
+            <w:sz w:val="26"/>
+            <w:szCs w:val="26"/>
+            <w:highlight w:val="green"/>
+          </w:rPr>
+          <m:t>∈CCT</m:t>
+        </m:r>
+      </m:oMath>
+      <w:r>
+        <w:rPr>
+          <w:rFonts w:ascii="Times New Roman" w:eastAsiaTheme="minorEastAsia" w:hAnsi="Times New Roman" w:cs="Times New Roman"/>
+          <w:sz w:val="26"/>
+          <w:szCs w:val="26"/>
+          <w:highlight w:val="green"/>
+        </w:rPr>
+        <w:tab/>
+      </w:r>
+      <w:r>
+        <w:rPr>
+          <w:rFonts w:ascii="Times New Roman" w:eastAsiaTheme="minorEastAsia" w:hAnsi="Times New Roman" w:cs="Times New Roman"/>
+          <w:sz w:val="26"/>
+          <w:szCs w:val="26"/>
+          <w:highlight w:val="green"/>
+        </w:rPr>
+        <w:tab/>
+      </w:r>
+      <w:r>
+        <w:rPr>
+          <w:rFonts w:ascii="Times New Roman" w:eastAsiaTheme="minorEastAsia" w:hAnsi="Times New Roman" w:cs="Times New Roman"/>
+          <w:sz w:val="26"/>
+          <w:szCs w:val="26"/>
+          <w:highlight w:val="green"/>
+        </w:rPr>
+        <w:tab/>
+        <w:t>Completion-to-completion trucking arcs (flowback reuse)</w:t>
+      </w:r>
+    </w:p>
+    <w:p>
+      <w:pPr>
+        <w:rPr>
+          <w:rFonts w:ascii="Times New Roman" w:eastAsiaTheme="minorEastAsia" w:hAnsi="Times New Roman" w:cs="Times New Roman"/>
+          <w:sz w:val="26"/>
+          <w:szCs w:val="26"/>
+        </w:rPr>
+      </w:pPr>
+      <m:oMath>
         <m:r>
           <w:rPr>
             <w:rFonts w:ascii="Cambria Math" w:hAnsi="Cambria Math" w:cs="Times New Roman"/>
@@ -2591,25 +2703,7 @@
           <w:szCs w:val="26"/>
         </w:rPr>
         <w:tab/>
-        <w:t>Treatment-to-disposal truck</w:t>
-      </w:r>
-      <w:proofErr w:type="spellStart"/>
-      <w:r>
-        <w:rPr>
-          <w:rFonts w:ascii="Times New Roman" w:eastAsiaTheme="minorEastAsia" w:hAnsi="Times New Roman" w:cs="Times New Roman"/>
-          <w:sz w:val="26"/>
-          <w:szCs w:val="26"/>
-        </w:rPr>
-        <w:t>ing</w:t>
-      </w:r>
-      <w:proofErr w:type="spellEnd"/>
-      <w:r>
-        <w:rPr>
-          <w:rFonts w:ascii="Times New Roman" w:eastAsiaTheme="minorEastAsia" w:hAnsi="Times New Roman" w:cs="Times New Roman"/>
-          <w:sz w:val="26"/>
-          <w:szCs w:val="26"/>
-        </w:rPr>
-        <w:t xml:space="preserve"> arcs</w:t>
+        <w:t>Treatment-to-disposal trucking arcs</w:t>
       </w:r>
     </w:p>
     <w:p>
@@ -2916,7 +3010,6 @@
           <w:rFonts w:ascii="Times New Roman" w:eastAsiaTheme="minorEastAsia" w:hAnsi="Times New Roman" w:cs="Times New Roman"/>
           <w:sz w:val="26"/>
           <w:szCs w:val="26"/>
-          <w:highlight w:val="yellow"/>
         </w:rPr>
       </w:pPr>
       <m:oMath>
@@ -2928,7 +3021,6 @@
                 <w:i/>
                 <w:sz w:val="26"/>
                 <w:szCs w:val="26"/>
-                <w:highlight w:val="yellow"/>
               </w:rPr>
             </m:ctrlPr>
           </m:sSubSupPr>
@@ -2938,7 +3030,6 @@
                 <w:rFonts w:ascii="Cambria Math" w:hAnsi="Cambria Math" w:cs="Times New Roman"/>
                 <w:sz w:val="26"/>
                 <w:szCs w:val="26"/>
-                <w:highlight w:val="yellow"/>
               </w:rPr>
               <m:t>F</m:t>
             </m:r>
@@ -2949,7 +3040,6 @@
                 <w:rFonts w:ascii="Cambria Math" w:hAnsi="Cambria Math" w:cs="Times New Roman"/>
                 <w:sz w:val="26"/>
                 <w:szCs w:val="26"/>
-                <w:highlight w:val="yellow"/>
               </w:rPr>
               <m:t>p,t</m:t>
             </m:r>
@@ -2960,7 +3050,6 @@
                 <w:rFonts w:ascii="Cambria Math" w:hAnsi="Cambria Math" w:cs="Times New Roman"/>
                 <w:sz w:val="26"/>
                 <w:szCs w:val="26"/>
-                <w:highlight w:val="yellow"/>
               </w:rPr>
               <m:t>PadStorageIn</m:t>
             </m:r>
@@ -2972,7 +3061,6 @@
           <w:rFonts w:ascii="Times New Roman" w:eastAsiaTheme="minorEastAsia" w:hAnsi="Times New Roman" w:cs="Times New Roman"/>
           <w:sz w:val="26"/>
           <w:szCs w:val="26"/>
-          <w:highlight w:val="yellow"/>
         </w:rPr>
         <w:tab/>
         <w:t xml:space="preserve">Water put into completions pad </w:t>
@@ -2983,7 +3071,6 @@
           <w:rFonts w:ascii="Times New Roman" w:eastAsiaTheme="minorEastAsia" w:hAnsi="Times New Roman" w:cs="Times New Roman"/>
           <w:sz w:val="26"/>
           <w:szCs w:val="26"/>
-          <w:highlight w:val="yellow"/>
         </w:rPr>
         <w:t>storage</w:t>
       </w:r>
@@ -2993,7 +3080,6 @@
           <w:rFonts w:ascii="Times New Roman" w:eastAsiaTheme="minorEastAsia" w:hAnsi="Times New Roman" w:cs="Times New Roman"/>
           <w:sz w:val="26"/>
           <w:szCs w:val="26"/>
-          <w:highlight w:val="yellow"/>
         </w:rPr>
         <w:t xml:space="preserve"> </w:t>
       </w:r>
@@ -3016,7 +3102,6 @@
                 <w:i/>
                 <w:sz w:val="26"/>
                 <w:szCs w:val="26"/>
-                <w:highlight w:val="yellow"/>
               </w:rPr>
             </m:ctrlPr>
           </m:sSubSupPr>
@@ -3026,7 +3111,6 @@
                 <w:rFonts w:ascii="Cambria Math" w:hAnsi="Cambria Math" w:cs="Times New Roman"/>
                 <w:sz w:val="26"/>
                 <w:szCs w:val="26"/>
-                <w:highlight w:val="yellow"/>
               </w:rPr>
               <m:t>F</m:t>
             </m:r>
@@ -3037,7 +3121,6 @@
                 <w:rFonts w:ascii="Cambria Math" w:hAnsi="Cambria Math" w:cs="Times New Roman"/>
                 <w:sz w:val="26"/>
                 <w:szCs w:val="26"/>
-                <w:highlight w:val="yellow"/>
               </w:rPr>
               <m:t>p,t</m:t>
             </m:r>
@@ -3048,7 +3131,6 @@
                 <w:rFonts w:ascii="Cambria Math" w:hAnsi="Cambria Math" w:cs="Times New Roman"/>
                 <w:sz w:val="26"/>
                 <w:szCs w:val="26"/>
-                <w:highlight w:val="yellow"/>
               </w:rPr>
               <m:t>PadStorageOut</m:t>
             </m:r>
@@ -3060,7 +3142,6 @@
           <w:rFonts w:ascii="Times New Roman" w:eastAsiaTheme="minorEastAsia" w:hAnsi="Times New Roman" w:cs="Times New Roman"/>
           <w:sz w:val="26"/>
           <w:szCs w:val="26"/>
-          <w:highlight w:val="yellow"/>
         </w:rPr>
         <w:tab/>
         <w:t xml:space="preserve">Water removed from completions pad </w:t>
@@ -3071,7 +3152,6 @@
           <w:rFonts w:ascii="Times New Roman" w:eastAsiaTheme="minorEastAsia" w:hAnsi="Times New Roman" w:cs="Times New Roman"/>
           <w:sz w:val="26"/>
           <w:szCs w:val="26"/>
-          <w:highlight w:val="yellow"/>
         </w:rPr>
         <w:t>storage</w:t>
       </w:r>
@@ -3176,7 +3256,6 @@
                 <w:i/>
                 <w:sz w:val="26"/>
                 <w:szCs w:val="26"/>
-                <w:highlight w:val="yellow"/>
               </w:rPr>
             </m:ctrlPr>
           </m:sSubSupPr>
@@ -3186,7 +3265,6 @@
                 <w:rFonts w:ascii="Cambria Math" w:hAnsi="Cambria Math" w:cs="Times New Roman"/>
                 <w:sz w:val="26"/>
                 <w:szCs w:val="26"/>
-                <w:highlight w:val="yellow"/>
               </w:rPr>
               <m:t>L</m:t>
             </m:r>
@@ -3197,7 +3275,6 @@
                 <w:rFonts w:ascii="Cambria Math" w:hAnsi="Cambria Math" w:cs="Times New Roman"/>
                 <w:sz w:val="26"/>
                 <w:szCs w:val="26"/>
-                <w:highlight w:val="yellow"/>
               </w:rPr>
               <m:t>p,t</m:t>
             </m:r>
@@ -3208,7 +3285,6 @@
                 <w:rFonts w:ascii="Cambria Math" w:hAnsi="Cambria Math" w:cs="Times New Roman"/>
                 <w:sz w:val="26"/>
                 <w:szCs w:val="26"/>
-                <w:highlight w:val="yellow"/>
               </w:rPr>
               <m:t>PadStorage</m:t>
             </m:r>
@@ -3220,7 +3296,6 @@
           <w:rFonts w:ascii="Times New Roman" w:eastAsiaTheme="minorEastAsia" w:hAnsi="Times New Roman" w:cs="Times New Roman"/>
           <w:sz w:val="26"/>
           <w:szCs w:val="26"/>
-          <w:highlight w:val="yellow"/>
         </w:rPr>
         <w:tab/>
         <w:t>Water level in completions pad storage</w:t>
@@ -5657,25 +5732,7 @@
           <w:szCs w:val="26"/>
         </w:rPr>
         <w:tab/>
-        <w:t>New pipeline installed between one location and another location with sp</w:t>
-      </w:r>
-      <w:proofErr w:type="spellStart"/>
-      <w:r>
-        <w:rPr>
-          <w:rFonts w:ascii="Times New Roman" w:eastAsiaTheme="minorEastAsia" w:hAnsi="Times New Roman" w:cs="Times New Roman"/>
-          <w:sz w:val="26"/>
-          <w:szCs w:val="26"/>
-        </w:rPr>
-        <w:t>ecific</w:t>
-      </w:r>
-      <w:proofErr w:type="spellEnd"/>
-      <w:r>
-        <w:rPr>
-          <w:rFonts w:ascii="Times New Roman" w:eastAsiaTheme="minorEastAsia" w:hAnsi="Times New Roman" w:cs="Times New Roman"/>
-          <w:sz w:val="26"/>
-          <w:szCs w:val="26"/>
-        </w:rPr>
-        <w:t xml:space="preserve"> </w:t>
+        <w:t xml:space="preserve">New pipeline installed between one location and another location with specific </w:t>
       </w:r>
       <w:proofErr w:type="gramStart"/>
       <w:r>
@@ -6647,7 +6704,6 @@
                 <w:i/>
                 <w:sz w:val="26"/>
                 <w:szCs w:val="26"/>
-                <w:highlight w:val="yellow"/>
               </w:rPr>
             </m:ctrlPr>
           </m:sSubSupPr>
@@ -6657,7 +6713,6 @@
                 <w:rFonts w:ascii="Cambria Math" w:hAnsi="Cambria Math" w:cs="Times New Roman"/>
                 <w:sz w:val="26"/>
                 <w:szCs w:val="26"/>
-                <w:highlight w:val="yellow"/>
               </w:rPr>
               <m:t>σ</m:t>
             </m:r>
@@ -6668,7 +6723,6 @@
                 <w:rFonts w:ascii="Cambria Math" w:hAnsi="Cambria Math" w:cs="Times New Roman"/>
                 <w:sz w:val="26"/>
                 <w:szCs w:val="26"/>
-                <w:highlight w:val="yellow"/>
               </w:rPr>
               <m:t>p</m:t>
             </m:r>
@@ -6679,7 +6733,6 @@
                 <w:rFonts w:ascii="Cambria Math" w:hAnsi="Cambria Math" w:cs="Times New Roman"/>
                 <w:sz w:val="26"/>
                 <w:szCs w:val="26"/>
-                <w:highlight w:val="yellow"/>
               </w:rPr>
               <m:t>PadStorage</m:t>
             </m:r>
@@ -6691,28 +6744,9 @@
           <w:rFonts w:ascii="Times New Roman" w:eastAsiaTheme="minorEastAsia" w:hAnsi="Times New Roman" w:cs="Times New Roman"/>
           <w:sz w:val="26"/>
           <w:szCs w:val="26"/>
-          <w:highlight w:val="yellow"/>
         </w:rPr>
         <w:tab/>
-        <w:t xml:space="preserve">Storage capacity </w:t>
-      </w:r>
-      <w:r>
-        <w:rPr>
-          <w:rFonts w:ascii="Times New Roman" w:eastAsiaTheme="minorEastAsia" w:hAnsi="Times New Roman" w:cs="Times New Roman"/>
-          <w:sz w:val="26"/>
-          <w:szCs w:val="26"/>
-          <w:highlight w:val="yellow"/>
-        </w:rPr>
-        <w:t xml:space="preserve">at </w:t>
-      </w:r>
-      <w:r>
-        <w:rPr>
-          <w:rFonts w:ascii="Times New Roman" w:eastAsiaTheme="minorEastAsia" w:hAnsi="Times New Roman" w:cs="Times New Roman"/>
-          <w:sz w:val="26"/>
-          <w:szCs w:val="26"/>
-          <w:highlight w:val="yellow"/>
-        </w:rPr>
-        <w:t>completions site</w:t>
+        <w:t>Storage capacity at completions site</w:t>
       </w:r>
     </w:p>
     <w:p>
@@ -8269,7 +8303,6 @@
                 <w:i/>
                 <w:sz w:val="26"/>
                 <w:szCs w:val="26"/>
-                <w:highlight w:val="yellow"/>
               </w:rPr>
             </m:ctrlPr>
           </m:sSubSupPr>
@@ -8279,7 +8312,6 @@
                 <w:rFonts w:ascii="Cambria Math" w:hAnsi="Cambria Math" w:cs="Times New Roman"/>
                 <w:sz w:val="26"/>
                 <w:szCs w:val="26"/>
-                <w:highlight w:val="yellow"/>
               </w:rPr>
               <m:t>λ</m:t>
             </m:r>
@@ -8290,7 +8322,6 @@
                 <w:rFonts w:ascii="Cambria Math" w:hAnsi="Cambria Math" w:cs="Times New Roman"/>
                 <w:sz w:val="26"/>
                 <w:szCs w:val="26"/>
-                <w:highlight w:val="yellow"/>
               </w:rPr>
               <m:t>p</m:t>
             </m:r>
@@ -8301,7 +8332,6 @@
                 <w:rFonts w:ascii="Cambria Math" w:hAnsi="Cambria Math" w:cs="Times New Roman"/>
                 <w:sz w:val="26"/>
                 <w:szCs w:val="26"/>
-                <w:highlight w:val="yellow"/>
               </w:rPr>
               <m:t>PadStorage</m:t>
             </m:r>
@@ -8313,7 +8343,6 @@
           <w:rFonts w:ascii="Times New Roman" w:eastAsiaTheme="minorEastAsia" w:hAnsi="Times New Roman" w:cs="Times New Roman"/>
           <w:sz w:val="26"/>
           <w:szCs w:val="26"/>
-          <w:highlight w:val="yellow"/>
         </w:rPr>
         <w:tab/>
         <w:t>Initial storage level at completions site</w:t>
@@ -8337,7 +8366,6 @@
                 <w:i/>
                 <w:sz w:val="26"/>
                 <w:szCs w:val="26"/>
-                <w:highlight w:val="yellow"/>
               </w:rPr>
             </m:ctrlPr>
           </m:sSubSupPr>
@@ -8347,7 +8375,6 @@
                 <w:rFonts w:ascii="Cambria Math" w:hAnsi="Cambria Math" w:cs="Times New Roman"/>
                 <w:sz w:val="26"/>
                 <w:szCs w:val="26"/>
-                <w:highlight w:val="yellow"/>
               </w:rPr>
               <m:t>θ</m:t>
             </m:r>
@@ -8358,7 +8385,6 @@
                 <w:rFonts w:ascii="Cambria Math" w:hAnsi="Cambria Math" w:cs="Times New Roman"/>
                 <w:sz w:val="26"/>
                 <w:szCs w:val="26"/>
-                <w:highlight w:val="yellow"/>
               </w:rPr>
               <m:t>p</m:t>
             </m:r>
@@ -8369,7 +8395,6 @@
                 <w:rFonts w:ascii="Cambria Math" w:hAnsi="Cambria Math" w:cs="Times New Roman"/>
                 <w:sz w:val="26"/>
                 <w:szCs w:val="26"/>
-                <w:highlight w:val="yellow"/>
               </w:rPr>
               <m:t>PadStorage</m:t>
             </m:r>
@@ -8381,27 +8406,9 @@
           <w:rFonts w:ascii="Times New Roman" w:eastAsiaTheme="minorEastAsia" w:hAnsi="Times New Roman" w:cs="Times New Roman"/>
           <w:sz w:val="26"/>
           <w:szCs w:val="26"/>
-          <w:highlight w:val="yellow"/>
         </w:rPr>
         <w:tab/>
-      </w:r>
-      <w:r>
-        <w:rPr>
-          <w:rFonts w:ascii="Times New Roman" w:eastAsiaTheme="minorEastAsia" w:hAnsi="Times New Roman" w:cs="Times New Roman"/>
-          <w:sz w:val="26"/>
-          <w:szCs w:val="26"/>
-          <w:highlight w:val="yellow"/>
-        </w:rPr>
-        <w:t xml:space="preserve">Terminal </w:t>
-      </w:r>
-      <w:r>
-        <w:rPr>
-          <w:rFonts w:ascii="Times New Roman" w:eastAsiaTheme="minorEastAsia" w:hAnsi="Times New Roman" w:cs="Times New Roman"/>
-          <w:sz w:val="26"/>
-          <w:szCs w:val="26"/>
-          <w:highlight w:val="yellow"/>
-        </w:rPr>
-        <w:t>storage level at completions site</w:t>
+        <w:t>Terminal storage level at completions site</w:t>
       </w:r>
     </w:p>
     <w:p>
@@ -8597,25 +8604,7 @@
           <w:szCs w:val="26"/>
         </w:rPr>
         <w:tab/>
-        <w:t>Storage construction or expan</w:t>
-      </w:r>
-      <w:proofErr w:type="spellStart"/>
-      <w:r>
-        <w:rPr>
-          <w:rFonts w:ascii="Times New Roman" w:eastAsiaTheme="minorEastAsia" w:hAnsi="Times New Roman" w:cs="Times New Roman"/>
-          <w:sz w:val="26"/>
-          <w:szCs w:val="26"/>
-        </w:rPr>
-        <w:t>sion</w:t>
-      </w:r>
-      <w:proofErr w:type="spellEnd"/>
-      <w:r>
-        <w:rPr>
-          <w:rFonts w:ascii="Times New Roman" w:eastAsiaTheme="minorEastAsia" w:hAnsi="Times New Roman" w:cs="Times New Roman"/>
-          <w:sz w:val="26"/>
-          <w:szCs w:val="26"/>
-        </w:rPr>
-        <w:t xml:space="preserve"> capital cost for selected capacity increment</w:t>
+        <w:t>Storage construction or expansion capital cost for selected capacity increment</w:t>
       </w:r>
     </w:p>
     <w:p>
@@ -10749,6 +10738,7 @@
               <w:rFonts w:ascii="Cambria Math" w:eastAsiaTheme="minorEastAsia" w:hAnsi="Cambria Math" w:cs="Times New Roman"/>
               <w:sz w:val="26"/>
               <w:szCs w:val="26"/>
+              <w:highlight w:val="green"/>
             </w:rPr>
             <m:t>+</m:t>
           </m:r>
@@ -10763,6 +10753,7 @@
                   <w:i/>
                   <w:sz w:val="26"/>
                   <w:szCs w:val="26"/>
+                  <w:highlight w:val="green"/>
                 </w:rPr>
               </m:ctrlPr>
             </m:naryPr>
@@ -10775,6 +10766,7 @@
                       <w:i/>
                       <w:sz w:val="26"/>
                       <w:szCs w:val="26"/>
+                      <w:highlight w:val="green"/>
                     </w:rPr>
                   </m:ctrlPr>
                 </m:dPr>
@@ -10784,8 +10776,9 @@
                       <w:rFonts w:ascii="Cambria Math" w:eastAsiaTheme="minorEastAsia" w:hAnsi="Cambria Math" w:cs="Times New Roman"/>
                       <w:sz w:val="26"/>
                       <w:szCs w:val="26"/>
-                    </w:rPr>
-                    <m:t>f,p</m:t>
+                      <w:highlight w:val="green"/>
+                    </w:rPr>
+                    <m:t>p,c</m:t>
                   </m:r>
                 </m:e>
               </m:d>
@@ -10794,8 +10787,9 @@
                   <w:rFonts w:ascii="Cambria Math" w:eastAsiaTheme="minorEastAsia" w:hAnsi="Cambria Math" w:cs="Times New Roman"/>
                   <w:sz w:val="26"/>
                   <w:szCs w:val="26"/>
-                </w:rPr>
-                <m:t>∈FCA</m:t>
+                  <w:highlight w:val="green"/>
+                </w:rPr>
+                <m:t>∈CCA</m:t>
               </m:r>
             </m:sub>
             <m:sup/>
@@ -10808,6 +10802,7 @@
                       <w:i/>
                       <w:sz w:val="26"/>
                       <w:szCs w:val="26"/>
+                      <w:highlight w:val="green"/>
                     </w:rPr>
                   </m:ctrlPr>
                 </m:sSubSupPr>
@@ -10817,6 +10812,7 @@
                       <w:rFonts w:ascii="Cambria Math" w:eastAsiaTheme="minorEastAsia" w:hAnsi="Cambria Math" w:cs="Times New Roman"/>
                       <w:sz w:val="26"/>
                       <w:szCs w:val="26"/>
+                      <w:highlight w:val="green"/>
                     </w:rPr>
                     <m:t>F</m:t>
                   </m:r>
@@ -10827,6 +10823,7 @@
                       <w:rFonts w:ascii="Cambria Math" w:eastAsiaTheme="minorEastAsia" w:hAnsi="Cambria Math" w:cs="Times New Roman"/>
                       <w:sz w:val="26"/>
                       <w:szCs w:val="26"/>
+                      <w:highlight w:val="green"/>
                     </w:rPr>
                     <m:t>l,l,t</m:t>
                   </m:r>
@@ -10837,8 +10834,9 @@
                       <w:rFonts w:ascii="Cambria Math" w:eastAsiaTheme="minorEastAsia" w:hAnsi="Cambria Math" w:cs="Times New Roman"/>
                       <w:sz w:val="26"/>
                       <w:szCs w:val="26"/>
-                    </w:rPr>
-                    <m:t>Sourced</m:t>
+                      <w:highlight w:val="green"/>
+                    </w:rPr>
+                    <m:t>Piped</m:t>
                   </m:r>
                 </m:sup>
               </m:sSubSup>
@@ -10885,7 +10883,7 @@
                       <w:sz w:val="26"/>
                       <w:szCs w:val="26"/>
                     </w:rPr>
-                    <m:t>p,p</m:t>
+                    <m:t>f,p</m:t>
                   </m:r>
                 </m:e>
               </m:d>
@@ -10895,7 +10893,7 @@
                   <w:sz w:val="26"/>
                   <w:szCs w:val="26"/>
                 </w:rPr>
-                <m:t>∈PCT</m:t>
+                <m:t>∈FCA</m:t>
               </m:r>
             </m:sub>
             <m:sup/>
@@ -10937,6 +10935,115 @@
                       <w:rFonts w:ascii="Cambria Math" w:eastAsiaTheme="minorEastAsia" w:hAnsi="Cambria Math" w:cs="Times New Roman"/>
                       <w:sz w:val="26"/>
                       <w:szCs w:val="26"/>
+                    </w:rPr>
+                    <m:t>Sourced</m:t>
+                  </m:r>
+                </m:sup>
+              </m:sSubSup>
+            </m:e>
+          </m:nary>
+          <m:r>
+            <w:rPr>
+              <w:rFonts w:ascii="Cambria Math" w:eastAsiaTheme="minorEastAsia" w:hAnsi="Cambria Math" w:cs="Times New Roman"/>
+              <w:sz w:val="26"/>
+              <w:szCs w:val="26"/>
+              <w:highlight w:val="green"/>
+            </w:rPr>
+            <m:t>+</m:t>
+          </m:r>
+          <m:nary>
+            <m:naryPr>
+              <m:chr m:val="∑"/>
+              <m:limLoc m:val="undOvr"/>
+              <m:supHide m:val="1"/>
+              <m:ctrlPr>
+                <w:rPr>
+                  <w:rFonts w:ascii="Cambria Math" w:eastAsiaTheme="minorEastAsia" w:hAnsi="Cambria Math" w:cs="Times New Roman"/>
+                  <w:i/>
+                  <w:sz w:val="26"/>
+                  <w:szCs w:val="26"/>
+                  <w:highlight w:val="green"/>
+                </w:rPr>
+              </m:ctrlPr>
+            </m:naryPr>
+            <m:sub>
+              <m:d>
+                <m:dPr>
+                  <m:ctrlPr>
+                    <w:rPr>
+                      <w:rFonts w:ascii="Cambria Math" w:eastAsiaTheme="minorEastAsia" w:hAnsi="Cambria Math" w:cs="Times New Roman"/>
+                      <w:i/>
+                      <w:sz w:val="26"/>
+                      <w:szCs w:val="26"/>
+                      <w:highlight w:val="green"/>
+                    </w:rPr>
+                  </m:ctrlPr>
+                </m:dPr>
+                <m:e>
+                  <m:r>
+                    <w:rPr>
+                      <w:rFonts w:ascii="Cambria Math" w:eastAsiaTheme="minorEastAsia" w:hAnsi="Cambria Math" w:cs="Times New Roman"/>
+                      <w:sz w:val="26"/>
+                      <w:szCs w:val="26"/>
+                      <w:highlight w:val="green"/>
+                    </w:rPr>
+                    <m:t>p,p</m:t>
+                  </m:r>
+                </m:e>
+              </m:d>
+              <m:r>
+                <w:rPr>
+                  <w:rFonts w:ascii="Cambria Math" w:eastAsiaTheme="minorEastAsia" w:hAnsi="Cambria Math" w:cs="Times New Roman"/>
+                  <w:sz w:val="26"/>
+                  <w:szCs w:val="26"/>
+                  <w:highlight w:val="green"/>
+                </w:rPr>
+                <m:t>∈CCT</m:t>
+              </m:r>
+            </m:sub>
+            <m:sup/>
+            <m:e>
+              <m:sSubSup>
+                <m:sSubSupPr>
+                  <m:ctrlPr>
+                    <w:rPr>
+                      <w:rFonts w:ascii="Cambria Math" w:eastAsiaTheme="minorEastAsia" w:hAnsi="Cambria Math" w:cs="Times New Roman"/>
+                      <w:i/>
+                      <w:sz w:val="26"/>
+                      <w:szCs w:val="26"/>
+                      <w:highlight w:val="green"/>
+                    </w:rPr>
+                  </m:ctrlPr>
+                </m:sSubSupPr>
+                <m:e>
+                  <m:r>
+                    <w:rPr>
+                      <w:rFonts w:ascii="Cambria Math" w:eastAsiaTheme="minorEastAsia" w:hAnsi="Cambria Math" w:cs="Times New Roman"/>
+                      <w:sz w:val="26"/>
+                      <w:szCs w:val="26"/>
+                      <w:highlight w:val="green"/>
+                    </w:rPr>
+                    <m:t>F</m:t>
+                  </m:r>
+                </m:e>
+                <m:sub>
+                  <m:r>
+                    <w:rPr>
+                      <w:rFonts w:ascii="Cambria Math" w:eastAsiaTheme="minorEastAsia" w:hAnsi="Cambria Math" w:cs="Times New Roman"/>
+                      <w:sz w:val="26"/>
+                      <w:szCs w:val="26"/>
+                      <w:highlight w:val="green"/>
+                    </w:rPr>
+                    <m:t>l,l,t</m:t>
+                  </m:r>
+                </m:sub>
+                <m:sup>
+                  <m:r>
+                    <w:rPr>
+                      <w:rFonts w:ascii="Cambria Math" w:eastAsiaTheme="minorEastAsia" w:hAnsi="Cambria Math" w:cs="Times New Roman"/>
+                      <w:sz w:val="26"/>
+                      <w:szCs w:val="26"/>
+                      <w:highlight w:val="green"/>
                     </w:rPr>
                     <m:t>Trucked</m:t>
                   </m:r>
@@ -10985,6 +11092,106 @@
                       <w:sz w:val="26"/>
                       <w:szCs w:val="26"/>
                     </w:rPr>
+                    <m:t>p,p</m:t>
+                  </m:r>
+                </m:e>
+              </m:d>
+              <m:r>
+                <w:rPr>
+                  <w:rFonts w:ascii="Cambria Math" w:eastAsiaTheme="minorEastAsia" w:hAnsi="Cambria Math" w:cs="Times New Roman"/>
+                  <w:sz w:val="26"/>
+                  <w:szCs w:val="26"/>
+                </w:rPr>
+                <m:t>∈PCT</m:t>
+              </m:r>
+            </m:sub>
+            <m:sup/>
+            <m:e>
+              <m:sSubSup>
+                <m:sSubSupPr>
+                  <m:ctrlPr>
+                    <w:rPr>
+                      <w:rFonts w:ascii="Cambria Math" w:eastAsiaTheme="minorEastAsia" w:hAnsi="Cambria Math" w:cs="Times New Roman"/>
+                      <w:i/>
+                      <w:sz w:val="26"/>
+                      <w:szCs w:val="26"/>
+                    </w:rPr>
+                  </m:ctrlPr>
+                </m:sSubSupPr>
+                <m:e>
+                  <m:r>
+                    <w:rPr>
+                      <w:rFonts w:ascii="Cambria Math" w:eastAsiaTheme="minorEastAsia" w:hAnsi="Cambria Math" w:cs="Times New Roman"/>
+                      <w:sz w:val="26"/>
+                      <w:szCs w:val="26"/>
+                    </w:rPr>
+                    <m:t>F</m:t>
+                  </m:r>
+                </m:e>
+                <m:sub>
+                  <m:r>
+                    <w:rPr>
+                      <w:rFonts w:ascii="Cambria Math" w:eastAsiaTheme="minorEastAsia" w:hAnsi="Cambria Math" w:cs="Times New Roman"/>
+                      <w:sz w:val="26"/>
+                      <w:szCs w:val="26"/>
+                    </w:rPr>
+                    <m:t>l,l,t</m:t>
+                  </m:r>
+                </m:sub>
+                <m:sup>
+                  <m:r>
+                    <w:rPr>
+                      <w:rFonts w:ascii="Cambria Math" w:eastAsiaTheme="minorEastAsia" w:hAnsi="Cambria Math" w:cs="Times New Roman"/>
+                      <w:sz w:val="26"/>
+                      <w:szCs w:val="26"/>
+                    </w:rPr>
+                    <m:t>Trucked</m:t>
+                  </m:r>
+                </m:sup>
+              </m:sSubSup>
+            </m:e>
+          </m:nary>
+          <m:r>
+            <w:rPr>
+              <w:rFonts w:ascii="Cambria Math" w:eastAsiaTheme="minorEastAsia" w:hAnsi="Cambria Math" w:cs="Times New Roman"/>
+              <w:sz w:val="26"/>
+              <w:szCs w:val="26"/>
+            </w:rPr>
+            <m:t>+</m:t>
+          </m:r>
+          <m:nary>
+            <m:naryPr>
+              <m:chr m:val="∑"/>
+              <m:limLoc m:val="undOvr"/>
+              <m:supHide m:val="1"/>
+              <m:ctrlPr>
+                <w:rPr>
+                  <w:rFonts w:ascii="Cambria Math" w:eastAsiaTheme="minorEastAsia" w:hAnsi="Cambria Math" w:cs="Times New Roman"/>
+                  <w:i/>
+                  <w:sz w:val="26"/>
+                  <w:szCs w:val="26"/>
+                </w:rPr>
+              </m:ctrlPr>
+            </m:naryPr>
+            <m:sub>
+              <m:d>
+                <m:dPr>
+                  <m:ctrlPr>
+                    <w:rPr>
+                      <w:rFonts w:ascii="Cambria Math" w:eastAsiaTheme="minorEastAsia" w:hAnsi="Cambria Math" w:cs="Times New Roman"/>
+                      <w:i/>
+                      <w:sz w:val="26"/>
+                      <w:szCs w:val="26"/>
+                    </w:rPr>
+                  </m:ctrlPr>
+                </m:dPr>
+                <m:e>
+                  <m:r>
+                    <w:rPr>
+                      <w:rFonts w:ascii="Cambria Math" w:eastAsiaTheme="minorEastAsia" w:hAnsi="Cambria Math" w:cs="Times New Roman"/>
+                      <w:sz w:val="26"/>
+                      <w:szCs w:val="26"/>
+                    </w:rPr>
                     <m:t>s,p</m:t>
                   </m:r>
                 </m:e>
@@ -11149,7 +11356,6 @@
               <w:rFonts w:ascii="Cambria Math" w:eastAsiaTheme="minorEastAsia" w:hAnsi="Cambria Math" w:cs="Times New Roman"/>
               <w:sz w:val="26"/>
               <w:szCs w:val="26"/>
-              <w:highlight w:val="yellow"/>
             </w:rPr>
             <m:t>+</m:t>
           </m:r>
@@ -11161,7 +11367,6 @@
                   <w:i/>
                   <w:sz w:val="26"/>
                   <w:szCs w:val="26"/>
-                  <w:highlight w:val="yellow"/>
                 </w:rPr>
               </m:ctrlPr>
             </m:sSubSupPr>
@@ -11171,7 +11376,6 @@
                   <w:rFonts w:ascii="Cambria Math" w:eastAsiaTheme="minorEastAsia" w:hAnsi="Cambria Math" w:cs="Times New Roman"/>
                   <w:sz w:val="26"/>
                   <w:szCs w:val="26"/>
-                  <w:highlight w:val="yellow"/>
                 </w:rPr>
                 <m:t>F</m:t>
               </m:r>
@@ -11182,7 +11386,6 @@
                   <w:rFonts w:ascii="Cambria Math" w:eastAsiaTheme="minorEastAsia" w:hAnsi="Cambria Math" w:cs="Times New Roman"/>
                   <w:sz w:val="26"/>
                   <w:szCs w:val="26"/>
-                  <w:highlight w:val="yellow"/>
                 </w:rPr>
                 <m:t>p,t</m:t>
               </m:r>
@@ -11193,7 +11396,6 @@
                   <w:rFonts w:ascii="Cambria Math" w:eastAsiaTheme="minorEastAsia" w:hAnsi="Cambria Math" w:cs="Times New Roman"/>
                   <w:sz w:val="26"/>
                   <w:szCs w:val="26"/>
-                  <w:highlight w:val="yellow"/>
                 </w:rPr>
                 <m:t>PadStorageOut</m:t>
               </m:r>
@@ -11204,7 +11406,6 @@
               <w:rFonts w:ascii="Cambria Math" w:eastAsiaTheme="minorEastAsia" w:hAnsi="Cambria Math" w:cs="Times New Roman"/>
               <w:sz w:val="26"/>
               <w:szCs w:val="26"/>
-              <w:highlight w:val="yellow"/>
             </w:rPr>
             <m:t>-</m:t>
           </m:r>
@@ -11216,7 +11417,6 @@
                   <w:i/>
                   <w:sz w:val="26"/>
                   <w:szCs w:val="26"/>
-                  <w:highlight w:val="yellow"/>
                 </w:rPr>
               </m:ctrlPr>
             </m:sSubSupPr>
@@ -11226,7 +11426,6 @@
                   <w:rFonts w:ascii="Cambria Math" w:eastAsiaTheme="minorEastAsia" w:hAnsi="Cambria Math" w:cs="Times New Roman"/>
                   <w:sz w:val="26"/>
                   <w:szCs w:val="26"/>
-                  <w:highlight w:val="yellow"/>
                 </w:rPr>
                 <m:t>F</m:t>
               </m:r>
@@ -11237,7 +11436,6 @@
                   <w:rFonts w:ascii="Cambria Math" w:eastAsiaTheme="minorEastAsia" w:hAnsi="Cambria Math" w:cs="Times New Roman"/>
                   <w:sz w:val="26"/>
                   <w:szCs w:val="26"/>
-                  <w:highlight w:val="yellow"/>
                 </w:rPr>
                 <m:t>p,t</m:t>
               </m:r>
@@ -11248,7 +11446,6 @@
                   <w:rFonts w:ascii="Cambria Math" w:eastAsiaTheme="minorEastAsia" w:hAnsi="Cambria Math" w:cs="Times New Roman"/>
                   <w:sz w:val="26"/>
                   <w:szCs w:val="26"/>
-                  <w:highlight w:val="yellow"/>
                 </w:rPr>
                 <m:t>PadStorageIn</m:t>
               </m:r>
@@ -11362,7 +11559,6 @@
           <w:rFonts w:ascii="Times New Roman" w:eastAsiaTheme="minorEastAsia" w:hAnsi="Times New Roman" w:cs="Times New Roman"/>
           <w:sz w:val="26"/>
           <w:szCs w:val="26"/>
-          <w:highlight w:val="yellow"/>
         </w:rPr>
       </w:pPr>
       <w:r>
@@ -11371,7 +11567,6 @@
           <w:b/>
           <w:sz w:val="26"/>
           <w:szCs w:val="26"/>
-          <w:highlight w:val="yellow"/>
         </w:rPr>
         <w:t>Completions Pad Storage Balance</w:t>
       </w:r>
@@ -11398,7 +11593,6 @@
                   <w:i/>
                   <w:sz w:val="26"/>
                   <w:szCs w:val="26"/>
-                  <w:highlight w:val="yellow"/>
                 </w:rPr>
               </m:ctrlPr>
             </m:sSubSupPr>
@@ -11408,7 +11602,6 @@
                   <w:rFonts w:ascii="Cambria Math" w:hAnsi="Cambria Math" w:cs="Times New Roman"/>
                   <w:sz w:val="26"/>
                   <w:szCs w:val="26"/>
-                  <w:highlight w:val="yellow"/>
                 </w:rPr>
                 <m:t>L</m:t>
               </m:r>
@@ -11419,7 +11612,6 @@
                   <w:rFonts w:ascii="Cambria Math" w:hAnsi="Cambria Math" w:cs="Times New Roman"/>
                   <w:sz w:val="26"/>
                   <w:szCs w:val="26"/>
-                  <w:highlight w:val="yellow"/>
                 </w:rPr>
                 <m:t>p,t</m:t>
               </m:r>
@@ -11430,7 +11622,6 @@
                   <w:rFonts w:ascii="Cambria Math" w:hAnsi="Cambria Math" w:cs="Times New Roman"/>
                   <w:sz w:val="26"/>
                   <w:szCs w:val="26"/>
-                  <w:highlight w:val="yellow"/>
                 </w:rPr>
                 <m:t>PadStorage</m:t>
               </m:r>
@@ -11441,7 +11632,6 @@
               <w:rFonts w:ascii="Cambria Math" w:eastAsiaTheme="minorEastAsia" w:hAnsi="Cambria Math" w:cs="Times New Roman"/>
               <w:sz w:val="26"/>
               <w:szCs w:val="26"/>
-              <w:highlight w:val="yellow"/>
             </w:rPr>
             <m:t>=</m:t>
           </m:r>
@@ -11453,7 +11643,6 @@
                   <w:i/>
                   <w:sz w:val="26"/>
                   <w:szCs w:val="26"/>
-                  <w:highlight w:val="yellow"/>
                 </w:rPr>
               </m:ctrlPr>
             </m:sSubSupPr>
@@ -11463,7 +11652,6 @@
                   <w:rFonts w:ascii="Cambria Math" w:hAnsi="Cambria Math" w:cs="Times New Roman"/>
                   <w:sz w:val="26"/>
                   <w:szCs w:val="26"/>
-                  <w:highlight w:val="yellow"/>
                 </w:rPr>
                 <m:t>λ</m:t>
               </m:r>
@@ -11474,7 +11662,6 @@
                   <w:rFonts w:ascii="Cambria Math" w:hAnsi="Cambria Math" w:cs="Times New Roman"/>
                   <w:sz w:val="26"/>
                   <w:szCs w:val="26"/>
-                  <w:highlight w:val="yellow"/>
                 </w:rPr>
                 <m:t>p,t=1</m:t>
               </m:r>
@@ -11485,7 +11672,6 @@
                   <w:rFonts w:ascii="Cambria Math" w:hAnsi="Cambria Math" w:cs="Times New Roman"/>
                   <w:sz w:val="26"/>
                   <w:szCs w:val="26"/>
-                  <w:highlight w:val="yellow"/>
                 </w:rPr>
                 <m:t>PadStorage</m:t>
               </m:r>
@@ -11496,7 +11682,6 @@
               <w:rFonts w:ascii="Cambria Math" w:hAnsi="Cambria Math" w:cs="Times New Roman"/>
               <w:sz w:val="26"/>
               <w:szCs w:val="26"/>
-              <w:highlight w:val="yellow"/>
             </w:rPr>
             <m:t>+</m:t>
           </m:r>
@@ -11508,7 +11693,6 @@
                   <w:i/>
                   <w:sz w:val="26"/>
                   <w:szCs w:val="26"/>
-                  <w:highlight w:val="yellow"/>
                 </w:rPr>
               </m:ctrlPr>
             </m:sSubSupPr>
@@ -11518,7 +11702,6 @@
                   <w:rFonts w:ascii="Cambria Math" w:hAnsi="Cambria Math" w:cs="Times New Roman"/>
                   <w:sz w:val="26"/>
                   <w:szCs w:val="26"/>
-                  <w:highlight w:val="yellow"/>
                 </w:rPr>
                 <m:t>L</m:t>
               </m:r>
@@ -11529,7 +11712,6 @@
                   <w:rFonts w:ascii="Cambria Math" w:hAnsi="Cambria Math" w:cs="Times New Roman"/>
                   <w:sz w:val="26"/>
                   <w:szCs w:val="26"/>
-                  <w:highlight w:val="yellow"/>
                 </w:rPr>
                 <m:t>p,t-1</m:t>
               </m:r>
@@ -11540,7 +11722,6 @@
                   <w:rFonts w:ascii="Cambria Math" w:hAnsi="Cambria Math" w:cs="Times New Roman"/>
                   <w:sz w:val="26"/>
                   <w:szCs w:val="26"/>
-                  <w:highlight w:val="yellow"/>
                 </w:rPr>
                 <m:t>PadStorage</m:t>
               </m:r>
@@ -11551,7 +11732,6 @@
               <w:rFonts w:ascii="Cambria Math" w:hAnsi="Cambria Math" w:cs="Times New Roman"/>
               <w:sz w:val="26"/>
               <w:szCs w:val="26"/>
-              <w:highlight w:val="yellow"/>
             </w:rPr>
             <m:t>+</m:t>
           </m:r>
@@ -11572,19 +11752,9 @@
                   <w:rFonts w:ascii="Cambria Math" w:hAnsi="Cambria Math" w:cs="Times New Roman"/>
                   <w:sz w:val="26"/>
                   <w:szCs w:val="26"/>
-                  <w:highlight w:val="yellow"/>
                 </w:rPr>
                 <m:t>F</m:t>
               </m:r>
-              <m:ctrlPr>
-                <w:rPr>
-                  <w:rFonts w:ascii="Cambria Math" w:hAnsi="Cambria Math" w:cs="Times New Roman"/>
-                  <w:i/>
-                  <w:sz w:val="26"/>
-                  <w:szCs w:val="26"/>
-                  <w:highlight w:val="yellow"/>
-                </w:rPr>
-              </m:ctrlPr>
             </m:e>
             <m:sub>
               <m:r>
@@ -11612,7 +11782,6 @@
               <w:rFonts w:ascii="Cambria Math" w:hAnsi="Cambria Math" w:cs="Times New Roman"/>
               <w:sz w:val="26"/>
               <w:szCs w:val="26"/>
-              <w:highlight w:val="yellow"/>
             </w:rPr>
             <m:t>-</m:t>
           </m:r>
@@ -11624,7 +11793,6 @@
                   <w:i/>
                   <w:sz w:val="26"/>
                   <w:szCs w:val="26"/>
-                  <w:highlight w:val="yellow"/>
                 </w:rPr>
               </m:ctrlPr>
             </m:sSubSupPr>
@@ -11634,7 +11802,6 @@
                   <w:rFonts w:ascii="Cambria Math" w:hAnsi="Cambria Math" w:cs="Times New Roman"/>
                   <w:sz w:val="26"/>
                   <w:szCs w:val="26"/>
-                  <w:highlight w:val="yellow"/>
                 </w:rPr>
                 <m:t>F</m:t>
               </m:r>
@@ -11645,7 +11812,6 @@
                   <w:rFonts w:ascii="Cambria Math" w:hAnsi="Cambria Math" w:cs="Times New Roman"/>
                   <w:sz w:val="26"/>
                   <w:szCs w:val="26"/>
-                  <w:highlight w:val="yellow"/>
                 </w:rPr>
                 <m:t>p,t</m:t>
               </m:r>
@@ -11656,7 +11822,6 @@
                   <w:rFonts w:ascii="Cambria Math" w:hAnsi="Cambria Math" w:cs="Times New Roman"/>
                   <w:sz w:val="26"/>
                   <w:szCs w:val="26"/>
-                  <w:highlight w:val="yellow"/>
                 </w:rPr>
                 <m:t>StorageOut</m:t>
               </m:r>
@@ -11691,7 +11856,6 @@
               <w:rFonts w:ascii="Cambria Math" w:eastAsiaTheme="minorEastAsia" w:hAnsi="Cambria Math" w:cs="Times New Roman"/>
               <w:sz w:val="26"/>
               <w:szCs w:val="26"/>
-              <w:highlight w:val="yellow"/>
             </w:rPr>
             <m:t>∀p∈CP,t∈T</m:t>
           </m:r>
@@ -11715,7 +11879,6 @@
           <w:b/>
           <w:sz w:val="26"/>
           <w:szCs w:val="26"/>
-          <w:highlight w:val="yellow"/>
         </w:rPr>
       </w:pPr>
       <w:r>
@@ -11724,19 +11887,8 @@
           <w:b/>
           <w:sz w:val="26"/>
           <w:szCs w:val="26"/>
-          <w:highlight w:val="yellow"/>
-        </w:rPr>
-        <w:t xml:space="preserve">Completions Pad Storage </w:t>
-      </w:r>
-      <w:r>
-        <w:rPr>
-          <w:rFonts w:ascii="Times New Roman" w:eastAsiaTheme="minorEastAsia" w:hAnsi="Times New Roman" w:cs="Times New Roman"/>
-          <w:b/>
-          <w:sz w:val="26"/>
-          <w:szCs w:val="26"/>
-          <w:highlight w:val="yellow"/>
-        </w:rPr>
-        <w:t xml:space="preserve">Capacity </w:t>
+        </w:rPr>
+        <w:t xml:space="preserve">Completions Pad Storage Capacity </w:t>
       </w:r>
     </w:p>
     <w:p>
@@ -11746,7 +11898,6 @@
           <w:rFonts w:ascii="Times New Roman" w:eastAsiaTheme="minorEastAsia" w:hAnsi="Times New Roman" w:cs="Times New Roman"/>
           <w:sz w:val="26"/>
           <w:szCs w:val="26"/>
-          <w:highlight w:val="yellow"/>
         </w:rPr>
       </w:pPr>
       <m:oMathPara>
@@ -11759,7 +11910,6 @@
                   <w:i/>
                   <w:sz w:val="26"/>
                   <w:szCs w:val="26"/>
-                  <w:highlight w:val="yellow"/>
                 </w:rPr>
               </m:ctrlPr>
             </m:sSubSupPr>
@@ -11769,7 +11919,6 @@
                   <w:rFonts w:ascii="Cambria Math" w:hAnsi="Cambria Math" w:cs="Times New Roman"/>
                   <w:sz w:val="26"/>
                   <w:szCs w:val="26"/>
-                  <w:highlight w:val="yellow"/>
                 </w:rPr>
                 <m:t>L</m:t>
               </m:r>
@@ -11780,7 +11929,6 @@
                   <w:rFonts w:ascii="Cambria Math" w:hAnsi="Cambria Math" w:cs="Times New Roman"/>
                   <w:sz w:val="26"/>
                   <w:szCs w:val="26"/>
-                  <w:highlight w:val="yellow"/>
                 </w:rPr>
                 <m:t>p,t</m:t>
               </m:r>
@@ -11791,7 +11939,6 @@
                   <w:rFonts w:ascii="Cambria Math" w:hAnsi="Cambria Math" w:cs="Times New Roman"/>
                   <w:sz w:val="26"/>
                   <w:szCs w:val="26"/>
-                  <w:highlight w:val="yellow"/>
                 </w:rPr>
                 <m:t>PadStorage</m:t>
               </m:r>
@@ -11802,7 +11949,6 @@
               <w:rFonts w:ascii="Cambria Math" w:hAnsi="Cambria Math" w:cs="Times New Roman"/>
               <w:sz w:val="26"/>
               <w:szCs w:val="26"/>
-              <w:highlight w:val="yellow"/>
             </w:rPr>
             <m:t>≤</m:t>
           </m:r>
@@ -11814,7 +11960,6 @@
                   <w:i/>
                   <w:sz w:val="26"/>
                   <w:szCs w:val="26"/>
-                  <w:highlight w:val="yellow"/>
                 </w:rPr>
               </m:ctrlPr>
             </m:sSubSupPr>
@@ -11824,7 +11969,6 @@
                   <w:rFonts w:ascii="Cambria Math" w:hAnsi="Cambria Math" w:cs="Times New Roman"/>
                   <w:sz w:val="26"/>
                   <w:szCs w:val="26"/>
-                  <w:highlight w:val="yellow"/>
                 </w:rPr>
                 <m:t>σ</m:t>
               </m:r>
@@ -11835,7 +11979,6 @@
                   <w:rFonts w:ascii="Cambria Math" w:hAnsi="Cambria Math" w:cs="Times New Roman"/>
                   <w:sz w:val="26"/>
                   <w:szCs w:val="26"/>
-                  <w:highlight w:val="yellow"/>
                 </w:rPr>
                 <m:t>p</m:t>
               </m:r>
@@ -11846,7 +11989,6 @@
                   <w:rFonts w:ascii="Cambria Math" w:hAnsi="Cambria Math" w:cs="Times New Roman"/>
                   <w:sz w:val="26"/>
                   <w:szCs w:val="26"/>
-                  <w:highlight w:val="yellow"/>
                 </w:rPr>
                 <m:t>PadStorage</m:t>
               </m:r>
@@ -11862,17 +12004,15 @@
           <w:rFonts w:ascii="Times New Roman" w:eastAsiaTheme="minorEastAsia" w:hAnsi="Times New Roman" w:cs="Times New Roman"/>
           <w:sz w:val="26"/>
           <w:szCs w:val="26"/>
-          <w:highlight w:val="yellow"/>
-        </w:rPr>
-      </w:pPr>
-    </w:p>
-    <w:p>
-      <w:pPr>
-        <w:rPr>
-          <w:rFonts w:ascii="Times New Roman" w:eastAsiaTheme="minorEastAsia" w:hAnsi="Times New Roman" w:cs="Times New Roman"/>
-          <w:sz w:val="26"/>
-          <w:szCs w:val="26"/>
-          <w:highlight w:val="yellow"/>
+        </w:rPr>
+      </w:pPr>
+    </w:p>
+    <w:p>
+      <w:pPr>
+        <w:rPr>
+          <w:rFonts w:ascii="Times New Roman" w:eastAsiaTheme="minorEastAsia" w:hAnsi="Times New Roman" w:cs="Times New Roman"/>
+          <w:sz w:val="26"/>
+          <w:szCs w:val="26"/>
         </w:rPr>
       </w:pPr>
       <m:oMathPara>
@@ -11882,9 +12022,7 @@
               <w:rFonts w:ascii="Cambria Math" w:eastAsiaTheme="minorEastAsia" w:hAnsi="Cambria Math" w:cs="Times New Roman"/>
               <w:sz w:val="26"/>
               <w:szCs w:val="26"/>
-              <w:highlight w:val="yellow"/>
             </w:rPr>
-            <w:lastRenderedPageBreak/>
             <m:t>∀p∈CP,t∈T</m:t>
           </m:r>
         </m:oMath>
@@ -11898,7 +12036,6 @@
           <w:b/>
           <w:sz w:val="26"/>
           <w:szCs w:val="26"/>
-          <w:highlight w:val="yellow"/>
         </w:rPr>
       </w:pPr>
     </w:p>
@@ -11910,7 +12047,6 @@
           <w:bCs/>
           <w:sz w:val="26"/>
           <w:szCs w:val="26"/>
-          <w:highlight w:val="yellow"/>
         </w:rPr>
       </w:pPr>
       <w:r>
@@ -11920,53 +12056,8 @@
           <w:bCs/>
           <w:sz w:val="26"/>
           <w:szCs w:val="26"/>
-          <w:highlight w:val="yellow"/>
-        </w:rPr>
-        <w:t xml:space="preserve">Terminal </w:t>
-      </w:r>
-      <w:r>
-        <w:rPr>
-          <w:rFonts w:ascii="Times New Roman" w:eastAsiaTheme="minorEastAsia" w:hAnsi="Times New Roman" w:cs="Times New Roman"/>
-          <w:b/>
-          <w:bCs/>
-          <w:sz w:val="26"/>
-          <w:szCs w:val="26"/>
-          <w:highlight w:val="yellow"/>
-        </w:rPr>
-        <w:t>Completions Pad</w:t>
-      </w:r>
-      <w:r>
-        <w:rPr>
-          <w:rFonts w:ascii="Times New Roman" w:eastAsiaTheme="minorEastAsia" w:hAnsi="Times New Roman" w:cs="Times New Roman"/>
-          <w:b/>
-          <w:bCs/>
-          <w:sz w:val="26"/>
-          <w:szCs w:val="26"/>
-          <w:highlight w:val="yellow"/>
-        </w:rPr>
-        <w:t xml:space="preserve"> </w:t>
-      </w:r>
-      <w:r>
-        <w:rPr>
-          <w:rFonts w:ascii="Times New Roman" w:eastAsiaTheme="minorEastAsia" w:hAnsi="Times New Roman" w:cs="Times New Roman"/>
-          <w:b/>
-          <w:bCs/>
-          <w:sz w:val="26"/>
-          <w:szCs w:val="26"/>
-          <w:highlight w:val="yellow"/>
-        </w:rPr>
-        <w:t xml:space="preserve">Storage </w:t>
-      </w:r>
-      <w:r>
-        <w:rPr>
-          <w:rFonts w:ascii="Times New Roman" w:eastAsiaTheme="minorEastAsia" w:hAnsi="Times New Roman" w:cs="Times New Roman"/>
-          <w:b/>
-          <w:bCs/>
-          <w:sz w:val="26"/>
-          <w:szCs w:val="26"/>
-          <w:highlight w:val="yellow"/>
-        </w:rPr>
-        <w:t xml:space="preserve">Level </w:t>
+        </w:rPr>
+        <w:t xml:space="preserve">Terminal Completions Pad Storage Level </w:t>
       </w:r>
     </w:p>
     <w:p>
@@ -11976,7 +12067,6 @@
           <w:rFonts w:ascii="Times New Roman" w:eastAsiaTheme="minorEastAsia" w:hAnsi="Times New Roman" w:cs="Times New Roman"/>
           <w:sz w:val="26"/>
           <w:szCs w:val="26"/>
-          <w:highlight w:val="yellow"/>
         </w:rPr>
       </w:pPr>
       <m:oMathPara>
@@ -11989,7 +12079,6 @@
                   <w:i/>
                   <w:sz w:val="26"/>
                   <w:szCs w:val="26"/>
-                  <w:highlight w:val="yellow"/>
                 </w:rPr>
               </m:ctrlPr>
             </m:sSubSupPr>
@@ -11999,7 +12088,6 @@
                   <w:rFonts w:ascii="Cambria Math" w:hAnsi="Cambria Math" w:cs="Times New Roman"/>
                   <w:sz w:val="26"/>
                   <w:szCs w:val="26"/>
-                  <w:highlight w:val="yellow"/>
                 </w:rPr>
                 <m:t>L</m:t>
               </m:r>
@@ -12010,7 +12098,6 @@
                   <w:rFonts w:ascii="Cambria Math" w:hAnsi="Cambria Math" w:cs="Times New Roman"/>
                   <w:sz w:val="26"/>
                   <w:szCs w:val="26"/>
-                  <w:highlight w:val="yellow"/>
                 </w:rPr>
                 <m:t>p,t=T</m:t>
               </m:r>
@@ -12021,7 +12108,6 @@
                   <w:rFonts w:ascii="Cambria Math" w:hAnsi="Cambria Math" w:cs="Times New Roman"/>
                   <w:sz w:val="26"/>
                   <w:szCs w:val="26"/>
-                  <w:highlight w:val="yellow"/>
                 </w:rPr>
                 <m:t>PadStorage</m:t>
               </m:r>
@@ -12032,7 +12118,6 @@
               <w:rFonts w:ascii="Cambria Math" w:hAnsi="Cambria Math" w:cs="Times New Roman"/>
               <w:sz w:val="26"/>
               <w:szCs w:val="26"/>
-              <w:highlight w:val="yellow"/>
             </w:rPr>
             <m:t>≤</m:t>
           </m:r>
@@ -12044,7 +12129,6 @@
                   <w:i/>
                   <w:sz w:val="26"/>
                   <w:szCs w:val="26"/>
-                  <w:highlight w:val="yellow"/>
                 </w:rPr>
               </m:ctrlPr>
             </m:sSubSupPr>
@@ -12054,7 +12138,6 @@
                   <w:rFonts w:ascii="Cambria Math" w:hAnsi="Cambria Math" w:cs="Times New Roman"/>
                   <w:sz w:val="26"/>
                   <w:szCs w:val="26"/>
-                  <w:highlight w:val="yellow"/>
                 </w:rPr>
                 <m:t>θ</m:t>
               </m:r>
@@ -12065,7 +12148,6 @@
                   <w:rFonts w:ascii="Cambria Math" w:hAnsi="Cambria Math" w:cs="Times New Roman"/>
                   <w:sz w:val="26"/>
                   <w:szCs w:val="26"/>
-                  <w:highlight w:val="yellow"/>
                 </w:rPr>
                 <m:t>p</m:t>
               </m:r>
@@ -12076,7 +12158,6 @@
                   <w:rFonts w:ascii="Cambria Math" w:hAnsi="Cambria Math" w:cs="Times New Roman"/>
                   <w:sz w:val="26"/>
                   <w:szCs w:val="26"/>
-                  <w:highlight w:val="yellow"/>
                 </w:rPr>
                 <m:t>PadStorage</m:t>
               </m:r>
@@ -12092,7 +12173,6 @@
           <w:rFonts w:ascii="Times New Roman" w:eastAsiaTheme="minorEastAsia" w:hAnsi="Times New Roman" w:cs="Times New Roman"/>
           <w:sz w:val="26"/>
           <w:szCs w:val="26"/>
-          <w:highlight w:val="yellow"/>
         </w:rPr>
       </w:pPr>
     </w:p>
@@ -12111,7 +12191,6 @@
               <w:rFonts w:ascii="Cambria Math" w:eastAsiaTheme="minorEastAsia" w:hAnsi="Cambria Math" w:cs="Times New Roman"/>
               <w:sz w:val="26"/>
               <w:szCs w:val="26"/>
-              <w:highlight w:val="yellow"/>
             </w:rPr>
             <m:t>∀p∈CP,t∈T</m:t>
           </m:r>
@@ -12789,6 +12868,115 @@
                       </m:r>
                     </m:sup>
                   </m:sSubSup>
+                  <m:r>
+                    <w:rPr>
+                      <w:rFonts w:ascii="Cambria Math" w:eastAsiaTheme="minorEastAsia" w:hAnsi="Cambria Math" w:cs="Times New Roman"/>
+                      <w:sz w:val="26"/>
+                      <w:szCs w:val="26"/>
+                      <w:highlight w:val="green"/>
+                    </w:rPr>
+                    <m:t>+</m:t>
+                  </m:r>
+                  <m:nary>
+                    <m:naryPr>
+                      <m:chr m:val="∑"/>
+                      <m:limLoc m:val="undOvr"/>
+                      <m:supHide m:val="1"/>
+                      <m:ctrlPr>
+                        <w:rPr>
+                          <w:rFonts w:ascii="Cambria Math" w:eastAsiaTheme="minorEastAsia" w:hAnsi="Cambria Math" w:cs="Times New Roman"/>
+                          <w:i/>
+                          <w:sz w:val="26"/>
+                          <w:szCs w:val="26"/>
+                          <w:highlight w:val="green"/>
+                        </w:rPr>
+                      </m:ctrlPr>
+                    </m:naryPr>
+                    <m:sub>
+                      <m:d>
+                        <m:dPr>
+                          <m:ctrlPr>
+                            <w:rPr>
+                              <w:rFonts w:ascii="Cambria Math" w:eastAsiaTheme="minorEastAsia" w:hAnsi="Cambria Math" w:cs="Times New Roman"/>
+                              <w:i/>
+                              <w:sz w:val="26"/>
+                              <w:szCs w:val="26"/>
+                              <w:highlight w:val="green"/>
+                            </w:rPr>
+                          </m:ctrlPr>
+                        </m:dPr>
+                        <m:e>
+                          <m:r>
+                            <w:rPr>
+                              <w:rFonts w:ascii="Cambria Math" w:eastAsiaTheme="minorEastAsia" w:hAnsi="Cambria Math" w:cs="Times New Roman"/>
+                              <w:sz w:val="26"/>
+                              <w:szCs w:val="26"/>
+                              <w:highlight w:val="green"/>
+                            </w:rPr>
+                            <m:t>p,p</m:t>
+                          </m:r>
+                        </m:e>
+                      </m:d>
+                      <m:r>
+                        <w:rPr>
+                          <w:rFonts w:ascii="Cambria Math" w:eastAsiaTheme="minorEastAsia" w:hAnsi="Cambria Math" w:cs="Times New Roman"/>
+                          <w:sz w:val="26"/>
+                          <w:szCs w:val="26"/>
+                          <w:highlight w:val="green"/>
+                        </w:rPr>
+                        <m:t>∈CCT</m:t>
+                      </m:r>
+                    </m:sub>
+                    <m:sup/>
+                    <m:e>
+                      <m:sSubSup>
+                        <m:sSubSupPr>
+                          <m:ctrlPr>
+                            <w:rPr>
+                              <w:rFonts w:ascii="Cambria Math" w:eastAsiaTheme="minorEastAsia" w:hAnsi="Cambria Math" w:cs="Times New Roman"/>
+                              <w:i/>
+                              <w:sz w:val="26"/>
+                              <w:szCs w:val="26"/>
+                              <w:highlight w:val="green"/>
+                            </w:rPr>
+                          </m:ctrlPr>
+                        </m:sSubSupPr>
+                        <m:e>
+                          <m:r>
+                            <w:rPr>
+                              <w:rFonts w:ascii="Cambria Math" w:eastAsiaTheme="minorEastAsia" w:hAnsi="Cambria Math" w:cs="Times New Roman"/>
+                              <w:sz w:val="26"/>
+                              <w:szCs w:val="26"/>
+                              <w:highlight w:val="green"/>
+                            </w:rPr>
+                            <m:t>F</m:t>
+                          </m:r>
+                        </m:e>
+                        <m:sub>
+                          <m:r>
+                            <w:rPr>
+                              <w:rFonts w:ascii="Cambria Math" w:eastAsiaTheme="minorEastAsia" w:hAnsi="Cambria Math" w:cs="Times New Roman"/>
+                              <w:sz w:val="26"/>
+                              <w:szCs w:val="26"/>
+                              <w:highlight w:val="green"/>
+                            </w:rPr>
+                            <m:t>l,l,t</m:t>
+                          </m:r>
+                        </m:sub>
+                        <m:sup>
+                          <m:r>
+                            <w:rPr>
+                              <w:rFonts w:ascii="Cambria Math" w:eastAsiaTheme="minorEastAsia" w:hAnsi="Cambria Math" w:cs="Times New Roman"/>
+                              <w:sz w:val="26"/>
+                              <w:szCs w:val="26"/>
+                              <w:highlight w:val="green"/>
+                            </w:rPr>
+                            <m:t>Trucked</m:t>
+                          </m:r>
+                        </m:sup>
+                      </m:sSubSup>
+                    </m:e>
+                  </m:nary>
                 </m:e>
               </m:nary>
             </m:e>
@@ -12902,7 +13090,6 @@
           <w:b/>
           <w:sz w:val="26"/>
           <w:szCs w:val="26"/>
-          <w:highlight w:val="green"/>
         </w:rPr>
       </w:pPr>
       <w:r>
@@ -12911,7 +13098,6 @@
           <w:b/>
           <w:sz w:val="26"/>
           <w:szCs w:val="26"/>
-          <w:highlight w:val="green"/>
         </w:rPr>
         <w:t>Completions Pad Processing Capacity</w:t>
       </w:r>
@@ -12923,7 +13109,6 @@
           <w:b/>
           <w:sz w:val="26"/>
           <w:szCs w:val="26"/>
-          <w:highlight w:val="green"/>
         </w:rPr>
       </w:pPr>
     </w:p>
@@ -12948,7 +13133,6 @@
                   <w:i/>
                   <w:sz w:val="26"/>
                   <w:szCs w:val="26"/>
-                  <w:highlight w:val="green"/>
                 </w:rPr>
               </m:ctrlPr>
             </m:naryPr>
@@ -12961,7 +13145,6 @@
                       <w:i/>
                       <w:sz w:val="26"/>
                       <w:szCs w:val="26"/>
-                      <w:highlight w:val="green"/>
                     </w:rPr>
                   </m:ctrlPr>
                 </m:dPr>
@@ -12971,7 +13154,6 @@
                       <w:rFonts w:ascii="Cambria Math" w:eastAsiaTheme="minorEastAsia" w:hAnsi="Cambria Math" w:cs="Times New Roman"/>
                       <w:sz w:val="26"/>
                       <w:szCs w:val="26"/>
-                      <w:highlight w:val="green"/>
                     </w:rPr>
                     <m:t>n,p</m:t>
                   </m:r>
@@ -12982,7 +13164,6 @@
                   <w:rFonts w:ascii="Cambria Math" w:eastAsiaTheme="minorEastAsia" w:hAnsi="Cambria Math" w:cs="Times New Roman"/>
                   <w:sz w:val="26"/>
                   <w:szCs w:val="26"/>
-                  <w:highlight w:val="green"/>
                 </w:rPr>
                 <m:t>∈NCA</m:t>
               </m:r>
@@ -12997,7 +13178,6 @@
                       <w:i/>
                       <w:sz w:val="26"/>
                       <w:szCs w:val="26"/>
-                      <w:highlight w:val="green"/>
                     </w:rPr>
                   </m:ctrlPr>
                 </m:sSubSupPr>
@@ -13007,7 +13187,6 @@
                       <w:rFonts w:ascii="Cambria Math" w:eastAsiaTheme="minorEastAsia" w:hAnsi="Cambria Math" w:cs="Times New Roman"/>
                       <w:sz w:val="26"/>
                       <w:szCs w:val="26"/>
-                      <w:highlight w:val="green"/>
                     </w:rPr>
                     <m:t>F</m:t>
                   </m:r>
@@ -13018,7 +13197,6 @@
                       <w:rFonts w:ascii="Cambria Math" w:eastAsiaTheme="minorEastAsia" w:hAnsi="Cambria Math" w:cs="Times New Roman"/>
                       <w:sz w:val="26"/>
                       <w:szCs w:val="26"/>
-                      <w:highlight w:val="green"/>
                     </w:rPr>
                     <m:t>l,l,t</m:t>
                   </m:r>
@@ -13029,7 +13207,206 @@
                       <w:rFonts w:ascii="Cambria Math" w:eastAsiaTheme="minorEastAsia" w:hAnsi="Cambria Math" w:cs="Times New Roman"/>
                       <w:sz w:val="26"/>
                       <w:szCs w:val="26"/>
-                      <w:highlight w:val="green"/>
+                    </w:rPr>
+                    <m:t>Piped</m:t>
+                  </m:r>
+                </m:sup>
+              </m:sSubSup>
+            </m:e>
+          </m:nary>
+          <m:r>
+            <w:rPr>
+              <w:rFonts w:ascii="Cambria Math" w:eastAsiaTheme="minorEastAsia" w:hAnsi="Cambria Math" w:cs="Times New Roman"/>
+              <w:sz w:val="26"/>
+              <w:szCs w:val="26"/>
+            </w:rPr>
+            <m:t>+</m:t>
+          </m:r>
+          <m:nary>
+            <m:naryPr>
+              <m:chr m:val="∑"/>
+              <m:limLoc m:val="undOvr"/>
+              <m:supHide m:val="1"/>
+              <m:ctrlPr>
+                <w:rPr>
+                  <w:rFonts w:ascii="Cambria Math" w:eastAsiaTheme="minorEastAsia" w:hAnsi="Cambria Math" w:cs="Times New Roman"/>
+                  <w:i/>
+                  <w:sz w:val="26"/>
+                  <w:szCs w:val="26"/>
+                </w:rPr>
+              </m:ctrlPr>
+            </m:naryPr>
+            <m:sub>
+              <m:d>
+                <m:dPr>
+                  <m:ctrlPr>
+                    <w:rPr>
+                      <w:rFonts w:ascii="Cambria Math" w:eastAsiaTheme="minorEastAsia" w:hAnsi="Cambria Math" w:cs="Times New Roman"/>
+                      <w:i/>
+                      <w:sz w:val="26"/>
+                      <w:szCs w:val="26"/>
+                    </w:rPr>
+                  </m:ctrlPr>
+                </m:dPr>
+                <m:e>
+                  <m:r>
+                    <w:rPr>
+                      <w:rFonts w:ascii="Cambria Math" w:eastAsiaTheme="minorEastAsia" w:hAnsi="Cambria Math" w:cs="Times New Roman"/>
+                      <w:sz w:val="26"/>
+                      <w:szCs w:val="26"/>
+                    </w:rPr>
+                    <m:t>p,p</m:t>
+                  </m:r>
+                </m:e>
+              </m:d>
+              <m:r>
+                <w:rPr>
+                  <w:rFonts w:ascii="Cambria Math" w:eastAsiaTheme="minorEastAsia" w:hAnsi="Cambria Math" w:cs="Times New Roman"/>
+                  <w:sz w:val="26"/>
+                  <w:szCs w:val="26"/>
+                </w:rPr>
+                <m:t>∈PCA</m:t>
+              </m:r>
+            </m:sub>
+            <m:sup/>
+            <m:e>
+              <m:sSubSup>
+                <m:sSubSupPr>
+                  <m:ctrlPr>
+                    <w:rPr>
+                      <w:rFonts w:ascii="Cambria Math" w:eastAsiaTheme="minorEastAsia" w:hAnsi="Cambria Math" w:cs="Times New Roman"/>
+                      <w:i/>
+                      <w:sz w:val="26"/>
+                      <w:szCs w:val="26"/>
+                    </w:rPr>
+                  </m:ctrlPr>
+                </m:sSubSupPr>
+                <m:e>
+                  <m:r>
+                    <w:rPr>
+                      <w:rFonts w:ascii="Cambria Math" w:eastAsiaTheme="minorEastAsia" w:hAnsi="Cambria Math" w:cs="Times New Roman"/>
+                      <w:sz w:val="26"/>
+                      <w:szCs w:val="26"/>
+                    </w:rPr>
+                    <m:t>F</m:t>
+                  </m:r>
+                </m:e>
+                <m:sub>
+                  <m:r>
+                    <w:rPr>
+                      <w:rFonts w:ascii="Cambria Math" w:eastAsiaTheme="minorEastAsia" w:hAnsi="Cambria Math" w:cs="Times New Roman"/>
+                      <w:sz w:val="26"/>
+                      <w:szCs w:val="26"/>
+                    </w:rPr>
+                    <m:t>l,l,t</m:t>
+                  </m:r>
+                </m:sub>
+                <m:sup>
+                  <m:r>
+                    <w:rPr>
+                      <w:rFonts w:ascii="Cambria Math" w:eastAsiaTheme="minorEastAsia" w:hAnsi="Cambria Math" w:cs="Times New Roman"/>
+                      <w:sz w:val="26"/>
+                      <w:szCs w:val="26"/>
+                    </w:rPr>
+                    <m:t>Piped</m:t>
+                  </m:r>
+                </m:sup>
+              </m:sSubSup>
+            </m:e>
+          </m:nary>
+          <m:r>
+            <w:rPr>
+              <w:rFonts w:ascii="Cambria Math" w:eastAsiaTheme="minorEastAsia" w:hAnsi="Cambria Math" w:cs="Times New Roman"/>
+              <w:sz w:val="26"/>
+              <w:szCs w:val="26"/>
+            </w:rPr>
+            <m:t>+</m:t>
+          </m:r>
+          <m:nary>
+            <m:naryPr>
+              <m:chr m:val="∑"/>
+              <m:limLoc m:val="undOvr"/>
+              <m:supHide m:val="1"/>
+              <m:ctrlPr>
+                <w:rPr>
+                  <w:rFonts w:ascii="Cambria Math" w:eastAsiaTheme="minorEastAsia" w:hAnsi="Cambria Math" w:cs="Times New Roman"/>
+                  <w:i/>
+                  <w:sz w:val="26"/>
+                  <w:szCs w:val="26"/>
+                </w:rPr>
+              </m:ctrlPr>
+            </m:naryPr>
+            <m:sub>
+              <m:d>
+                <m:dPr>
+                  <m:ctrlPr>
+                    <w:rPr>
+                      <w:rFonts w:ascii="Cambria Math" w:eastAsiaTheme="minorEastAsia" w:hAnsi="Cambria Math" w:cs="Times New Roman"/>
+                      <w:i/>
+                      <w:sz w:val="26"/>
+                      <w:szCs w:val="26"/>
+                    </w:rPr>
+                  </m:ctrlPr>
+                </m:dPr>
+                <m:e>
+                  <m:r>
+                    <w:rPr>
+                      <w:rFonts w:ascii="Cambria Math" w:eastAsiaTheme="minorEastAsia" w:hAnsi="Cambria Math" w:cs="Times New Roman"/>
+                      <w:sz w:val="26"/>
+                      <w:szCs w:val="26"/>
+                    </w:rPr>
+                    <m:t>s,p</m:t>
+                  </m:r>
+                </m:e>
+              </m:d>
+              <m:r>
+                <w:rPr>
+                  <w:rFonts w:ascii="Cambria Math" w:eastAsiaTheme="minorEastAsia" w:hAnsi="Cambria Math" w:cs="Times New Roman"/>
+                  <w:sz w:val="26"/>
+                  <w:szCs w:val="26"/>
+                </w:rPr>
+                <m:t>∈SCA</m:t>
+              </m:r>
+            </m:sub>
+            <m:sup/>
+            <m:e>
+              <m:sSubSup>
+                <m:sSubSupPr>
+                  <m:ctrlPr>
+                    <w:rPr>
+                      <w:rFonts w:ascii="Cambria Math" w:eastAsiaTheme="minorEastAsia" w:hAnsi="Cambria Math" w:cs="Times New Roman"/>
+                      <w:i/>
+                      <w:sz w:val="26"/>
+                      <w:szCs w:val="26"/>
+                    </w:rPr>
+                  </m:ctrlPr>
+                </m:sSubSupPr>
+                <m:e>
+                  <m:r>
+                    <w:rPr>
+                      <w:rFonts w:ascii="Cambria Math" w:eastAsiaTheme="minorEastAsia" w:hAnsi="Cambria Math" w:cs="Times New Roman"/>
+                      <w:sz w:val="26"/>
+                      <w:szCs w:val="26"/>
+                    </w:rPr>
+                    <m:t>F</m:t>
+                  </m:r>
+                </m:e>
+                <m:sub>
+                  <m:r>
+                    <w:rPr>
+                      <w:rFonts w:ascii="Cambria Math" w:eastAsiaTheme="minorEastAsia" w:hAnsi="Cambria Math" w:cs="Times New Roman"/>
+                      <w:sz w:val="26"/>
+                      <w:szCs w:val="26"/>
+                    </w:rPr>
+                    <m:t>l,l,t</m:t>
+                  </m:r>
+                </m:sub>
+                <m:sup>
+                  <m:r>
+                    <w:rPr>
+                      <w:rFonts w:ascii="Cambria Math" w:eastAsiaTheme="minorEastAsia" w:hAnsi="Cambria Math" w:cs="Times New Roman"/>
+                      <w:sz w:val="26"/>
+                      <w:szCs w:val="26"/>
                     </w:rPr>
                     <m:t>Piped</m:t>
                   </m:r>
@@ -13082,7 +13459,7 @@
                       <w:szCs w:val="26"/>
                       <w:highlight w:val="green"/>
                     </w:rPr>
-                    <m:t>p,p</m:t>
+                    <m:t>p,c</m:t>
                   </m:r>
                 </m:e>
               </m:d>
@@ -13093,7 +13470,7 @@
                   <w:szCs w:val="26"/>
                   <w:highlight w:val="green"/>
                 </w:rPr>
-                <m:t>∈PCA</m:t>
+                <m:t>∈CCA</m:t>
               </m:r>
             </m:sub>
             <m:sup/>
@@ -13141,6 +13518,206 @@
                       <w:highlight w:val="green"/>
                     </w:rPr>
                     <m:t>Piped</m:t>
+                  </m:r>
+                </m:sup>
+              </m:sSubSup>
+            </m:e>
+          </m:nary>
+          <m:r>
+            <w:rPr>
+              <w:rFonts w:ascii="Cambria Math" w:eastAsiaTheme="minorEastAsia" w:hAnsi="Cambria Math" w:cs="Times New Roman"/>
+              <w:sz w:val="26"/>
+              <w:szCs w:val="26"/>
+            </w:rPr>
+            <m:t>+</m:t>
+          </m:r>
+          <m:nary>
+            <m:naryPr>
+              <m:chr m:val="∑"/>
+              <m:limLoc m:val="undOvr"/>
+              <m:supHide m:val="1"/>
+              <m:ctrlPr>
+                <w:rPr>
+                  <w:rFonts w:ascii="Cambria Math" w:eastAsiaTheme="minorEastAsia" w:hAnsi="Cambria Math" w:cs="Times New Roman"/>
+                  <w:i/>
+                  <w:sz w:val="26"/>
+                  <w:szCs w:val="26"/>
+                </w:rPr>
+              </m:ctrlPr>
+            </m:naryPr>
+            <m:sub>
+              <m:d>
+                <m:dPr>
+                  <m:ctrlPr>
+                    <w:rPr>
+                      <w:rFonts w:ascii="Cambria Math" w:eastAsiaTheme="minorEastAsia" w:hAnsi="Cambria Math" w:cs="Times New Roman"/>
+                      <w:i/>
+                      <w:sz w:val="26"/>
+                      <w:szCs w:val="26"/>
+                    </w:rPr>
+                  </m:ctrlPr>
+                </m:dPr>
+                <m:e>
+                  <m:r>
+                    <w:rPr>
+                      <w:rFonts w:ascii="Cambria Math" w:eastAsiaTheme="minorEastAsia" w:hAnsi="Cambria Math" w:cs="Times New Roman"/>
+                      <w:sz w:val="26"/>
+                      <w:szCs w:val="26"/>
+                    </w:rPr>
+                    <m:t>p,p</m:t>
+                  </m:r>
+                </m:e>
+              </m:d>
+              <m:r>
+                <w:rPr>
+                  <w:rFonts w:ascii="Cambria Math" w:eastAsiaTheme="minorEastAsia" w:hAnsi="Cambria Math" w:cs="Times New Roman"/>
+                  <w:sz w:val="26"/>
+                  <w:szCs w:val="26"/>
+                </w:rPr>
+                <m:t>∈PCT</m:t>
+              </m:r>
+            </m:sub>
+            <m:sup/>
+            <m:e>
+              <m:sSubSup>
+                <m:sSubSupPr>
+                  <m:ctrlPr>
+                    <w:rPr>
+                      <w:rFonts w:ascii="Cambria Math" w:eastAsiaTheme="minorEastAsia" w:hAnsi="Cambria Math" w:cs="Times New Roman"/>
+                      <w:i/>
+                      <w:sz w:val="26"/>
+                      <w:szCs w:val="26"/>
+                    </w:rPr>
+                  </m:ctrlPr>
+                </m:sSubSupPr>
+                <m:e>
+                  <m:r>
+                    <w:rPr>
+                      <w:rFonts w:ascii="Cambria Math" w:eastAsiaTheme="minorEastAsia" w:hAnsi="Cambria Math" w:cs="Times New Roman"/>
+                      <w:sz w:val="26"/>
+                      <w:szCs w:val="26"/>
+                    </w:rPr>
+                    <m:t>F</m:t>
+                  </m:r>
+                </m:e>
+                <m:sub>
+                  <m:r>
+                    <w:rPr>
+                      <w:rFonts w:ascii="Cambria Math" w:eastAsiaTheme="minorEastAsia" w:hAnsi="Cambria Math" w:cs="Times New Roman"/>
+                      <w:sz w:val="26"/>
+                      <w:szCs w:val="26"/>
+                    </w:rPr>
+                    <m:t>l,l,t</m:t>
+                  </m:r>
+                </m:sub>
+                <m:sup>
+                  <m:r>
+                    <w:rPr>
+                      <w:rFonts w:ascii="Cambria Math" w:eastAsiaTheme="minorEastAsia" w:hAnsi="Cambria Math" w:cs="Times New Roman"/>
+                      <w:sz w:val="26"/>
+                      <w:szCs w:val="26"/>
+                    </w:rPr>
+                    <m:t>Trucked</m:t>
+                  </m:r>
+                </m:sup>
+              </m:sSubSup>
+            </m:e>
+          </m:nary>
+          <m:r>
+            <w:rPr>
+              <w:rFonts w:ascii="Cambria Math" w:eastAsiaTheme="minorEastAsia" w:hAnsi="Cambria Math" w:cs="Times New Roman"/>
+              <w:sz w:val="26"/>
+              <w:szCs w:val="26"/>
+            </w:rPr>
+            <m:t>+</m:t>
+          </m:r>
+          <m:nary>
+            <m:naryPr>
+              <m:chr m:val="∑"/>
+              <m:limLoc m:val="undOvr"/>
+              <m:supHide m:val="1"/>
+              <m:ctrlPr>
+                <w:rPr>
+                  <w:rFonts w:ascii="Cambria Math" w:eastAsiaTheme="minorEastAsia" w:hAnsi="Cambria Math" w:cs="Times New Roman"/>
+                  <w:i/>
+                  <w:sz w:val="26"/>
+                  <w:szCs w:val="26"/>
+                </w:rPr>
+              </m:ctrlPr>
+            </m:naryPr>
+            <m:sub>
+              <m:d>
+                <m:dPr>
+                  <m:ctrlPr>
+                    <w:rPr>
+                      <w:rFonts w:ascii="Cambria Math" w:eastAsiaTheme="minorEastAsia" w:hAnsi="Cambria Math" w:cs="Times New Roman"/>
+                      <w:i/>
+                      <w:sz w:val="26"/>
+                      <w:szCs w:val="26"/>
+                    </w:rPr>
+                  </m:ctrlPr>
+                </m:dPr>
+                <m:e>
+                  <m:r>
+                    <w:rPr>
+                      <w:rFonts w:ascii="Cambria Math" w:eastAsiaTheme="minorEastAsia" w:hAnsi="Cambria Math" w:cs="Times New Roman"/>
+                      <w:sz w:val="26"/>
+                      <w:szCs w:val="26"/>
+                    </w:rPr>
+                    <m:t>s,p</m:t>
+                  </m:r>
+                </m:e>
+              </m:d>
+              <m:r>
+                <w:rPr>
+                  <w:rFonts w:ascii="Cambria Math" w:eastAsiaTheme="minorEastAsia" w:hAnsi="Cambria Math" w:cs="Times New Roman"/>
+                  <w:sz w:val="26"/>
+                  <w:szCs w:val="26"/>
+                </w:rPr>
+                <m:t>∈SCT</m:t>
+              </m:r>
+            </m:sub>
+            <m:sup/>
+            <m:e>
+              <m:sSubSup>
+                <m:sSubSupPr>
+                  <m:ctrlPr>
+                    <w:rPr>
+                      <w:rFonts w:ascii="Cambria Math" w:eastAsiaTheme="minorEastAsia" w:hAnsi="Cambria Math" w:cs="Times New Roman"/>
+                      <w:i/>
+                      <w:sz w:val="26"/>
+                      <w:szCs w:val="26"/>
+                    </w:rPr>
+                  </m:ctrlPr>
+                </m:sSubSupPr>
+                <m:e>
+                  <m:r>
+                    <w:rPr>
+                      <w:rFonts w:ascii="Cambria Math" w:eastAsiaTheme="minorEastAsia" w:hAnsi="Cambria Math" w:cs="Times New Roman"/>
+                      <w:sz w:val="26"/>
+                      <w:szCs w:val="26"/>
+                    </w:rPr>
+                    <m:t>F</m:t>
+                  </m:r>
+                </m:e>
+                <m:sub>
+                  <m:r>
+                    <w:rPr>
+                      <w:rFonts w:ascii="Cambria Math" w:eastAsiaTheme="minorEastAsia" w:hAnsi="Cambria Math" w:cs="Times New Roman"/>
+                      <w:sz w:val="26"/>
+                      <w:szCs w:val="26"/>
+                    </w:rPr>
+                    <m:t>l,l,t</m:t>
+                  </m:r>
+                </m:sub>
+                <m:sup>
+                  <m:r>
+                    <w:rPr>
+                      <w:rFonts w:ascii="Cambria Math" w:eastAsiaTheme="minorEastAsia" w:hAnsi="Cambria Math" w:cs="Times New Roman"/>
+                      <w:sz w:val="26"/>
+                      <w:szCs w:val="26"/>
+                    </w:rPr>
+                    <m:t>Trucked</m:t>
                   </m:r>
                 </m:sup>
               </m:sSubSup>
@@ -13191,7 +13768,7 @@
                       <w:szCs w:val="26"/>
                       <w:highlight w:val="green"/>
                     </w:rPr>
-                    <m:t>s,p</m:t>
+                    <m:t>p,p</m:t>
                   </m:r>
                 </m:e>
               </m:d>
@@ -13202,7 +13779,7 @@
                   <w:szCs w:val="26"/>
                   <w:highlight w:val="green"/>
                 </w:rPr>
-                <m:t>∈SCA</m:t>
+                <m:t>∈CCT</m:t>
               </m:r>
             </m:sub>
             <m:sup/>
@@ -13249,7 +13826,7 @@
                       <w:szCs w:val="26"/>
                       <w:highlight w:val="green"/>
                     </w:rPr>
-                    <m:t>Piped</m:t>
+                    <m:t>Trucked</m:t>
                   </m:r>
                 </m:sup>
               </m:sSubSup>
@@ -13260,225 +13837,6 @@
               <w:rFonts w:ascii="Cambria Math" w:eastAsiaTheme="minorEastAsia" w:hAnsi="Cambria Math" w:cs="Times New Roman"/>
               <w:sz w:val="26"/>
               <w:szCs w:val="26"/>
-              <w:highlight w:val="green"/>
-            </w:rPr>
-            <m:t>+</m:t>
-          </m:r>
-          <m:nary>
-            <m:naryPr>
-              <m:chr m:val="∑"/>
-              <m:limLoc m:val="undOvr"/>
-              <m:supHide m:val="1"/>
-              <m:ctrlPr>
-                <w:rPr>
-                  <w:rFonts w:ascii="Cambria Math" w:eastAsiaTheme="minorEastAsia" w:hAnsi="Cambria Math" w:cs="Times New Roman"/>
-                  <w:i/>
-                  <w:sz w:val="26"/>
-                  <w:szCs w:val="26"/>
-                  <w:highlight w:val="green"/>
-                </w:rPr>
-              </m:ctrlPr>
-            </m:naryPr>
-            <m:sub>
-              <m:d>
-                <m:dPr>
-                  <m:ctrlPr>
-                    <w:rPr>
-                      <w:rFonts w:ascii="Cambria Math" w:eastAsiaTheme="minorEastAsia" w:hAnsi="Cambria Math" w:cs="Times New Roman"/>
-                      <w:i/>
-                      <w:sz w:val="26"/>
-                      <w:szCs w:val="26"/>
-                      <w:highlight w:val="green"/>
-                    </w:rPr>
-                  </m:ctrlPr>
-                </m:dPr>
-                <m:e>
-                  <m:r>
-                    <w:rPr>
-                      <w:rFonts w:ascii="Cambria Math" w:eastAsiaTheme="minorEastAsia" w:hAnsi="Cambria Math" w:cs="Times New Roman"/>
-                      <w:sz w:val="26"/>
-                      <w:szCs w:val="26"/>
-                      <w:highlight w:val="green"/>
-                    </w:rPr>
-                    <m:t>p,p</m:t>
-                  </m:r>
-                </m:e>
-              </m:d>
-              <m:r>
-                <w:rPr>
-                  <w:rFonts w:ascii="Cambria Math" w:eastAsiaTheme="minorEastAsia" w:hAnsi="Cambria Math" w:cs="Times New Roman"/>
-                  <w:sz w:val="26"/>
-                  <w:szCs w:val="26"/>
-                  <w:highlight w:val="green"/>
-                </w:rPr>
-                <m:t>∈PCT</m:t>
-              </m:r>
-            </m:sub>
-            <m:sup/>
-            <m:e>
-              <m:sSubSup>
-                <m:sSubSupPr>
-                  <m:ctrlPr>
-                    <w:rPr>
-                      <w:rFonts w:ascii="Cambria Math" w:eastAsiaTheme="minorEastAsia" w:hAnsi="Cambria Math" w:cs="Times New Roman"/>
-                      <w:i/>
-                      <w:sz w:val="26"/>
-                      <w:szCs w:val="26"/>
-                      <w:highlight w:val="green"/>
-                    </w:rPr>
-                  </m:ctrlPr>
-                </m:sSubSupPr>
-                <m:e>
-                  <m:r>
-                    <w:rPr>
-                      <w:rFonts w:ascii="Cambria Math" w:eastAsiaTheme="minorEastAsia" w:hAnsi="Cambria Math" w:cs="Times New Roman"/>
-                      <w:sz w:val="26"/>
-                      <w:szCs w:val="26"/>
-                      <w:highlight w:val="green"/>
-                    </w:rPr>
-                    <m:t>F</m:t>
-                  </m:r>
-                </m:e>
-                <m:sub>
-                  <m:r>
-                    <w:rPr>
-                      <w:rFonts w:ascii="Cambria Math" w:eastAsiaTheme="minorEastAsia" w:hAnsi="Cambria Math" w:cs="Times New Roman"/>
-                      <w:sz w:val="26"/>
-                      <w:szCs w:val="26"/>
-                      <w:highlight w:val="green"/>
-                    </w:rPr>
-                    <m:t>l,l,t</m:t>
-                  </m:r>
-                </m:sub>
-                <m:sup>
-                  <m:r>
-                    <w:rPr>
-                      <w:rFonts w:ascii="Cambria Math" w:eastAsiaTheme="minorEastAsia" w:hAnsi="Cambria Math" w:cs="Times New Roman"/>
-                      <w:sz w:val="26"/>
-                      <w:szCs w:val="26"/>
-                      <w:highlight w:val="green"/>
-                    </w:rPr>
-                    <m:t>Trucked</m:t>
-                  </m:r>
-                </m:sup>
-              </m:sSubSup>
-            </m:e>
-          </m:nary>
-          <m:r>
-            <w:rPr>
-              <w:rFonts w:ascii="Cambria Math" w:eastAsiaTheme="minorEastAsia" w:hAnsi="Cambria Math" w:cs="Times New Roman"/>
-              <w:sz w:val="26"/>
-              <w:szCs w:val="26"/>
-              <w:highlight w:val="green"/>
-            </w:rPr>
-            <m:t>+</m:t>
-          </m:r>
-          <m:nary>
-            <m:naryPr>
-              <m:chr m:val="∑"/>
-              <m:limLoc m:val="undOvr"/>
-              <m:supHide m:val="1"/>
-              <m:ctrlPr>
-                <w:rPr>
-                  <w:rFonts w:ascii="Cambria Math" w:eastAsiaTheme="minorEastAsia" w:hAnsi="Cambria Math" w:cs="Times New Roman"/>
-                  <w:i/>
-                  <w:sz w:val="26"/>
-                  <w:szCs w:val="26"/>
-                  <w:highlight w:val="green"/>
-                </w:rPr>
-              </m:ctrlPr>
-            </m:naryPr>
-            <m:sub>
-              <m:d>
-                <m:dPr>
-                  <m:ctrlPr>
-                    <w:rPr>
-                      <w:rFonts w:ascii="Cambria Math" w:eastAsiaTheme="minorEastAsia" w:hAnsi="Cambria Math" w:cs="Times New Roman"/>
-                      <w:i/>
-                      <w:sz w:val="26"/>
-                      <w:szCs w:val="26"/>
-                      <w:highlight w:val="green"/>
-                    </w:rPr>
-                  </m:ctrlPr>
-                </m:dPr>
-                <m:e>
-                  <m:r>
-                    <w:rPr>
-                      <w:rFonts w:ascii="Cambria Math" w:eastAsiaTheme="minorEastAsia" w:hAnsi="Cambria Math" w:cs="Times New Roman"/>
-                      <w:sz w:val="26"/>
-                      <w:szCs w:val="26"/>
-                      <w:highlight w:val="green"/>
-                    </w:rPr>
-                    <m:t>s,p</m:t>
-                  </m:r>
-                </m:e>
-              </m:d>
-              <m:r>
-                <w:rPr>
-                  <w:rFonts w:ascii="Cambria Math" w:eastAsiaTheme="minorEastAsia" w:hAnsi="Cambria Math" w:cs="Times New Roman"/>
-                  <w:sz w:val="26"/>
-                  <w:szCs w:val="26"/>
-                  <w:highlight w:val="green"/>
-                </w:rPr>
-                <m:t>∈SCT</m:t>
-              </m:r>
-            </m:sub>
-            <m:sup/>
-            <m:e>
-              <m:sSubSup>
-                <m:sSubSupPr>
-                  <m:ctrlPr>
-                    <w:rPr>
-                      <w:rFonts w:ascii="Cambria Math" w:eastAsiaTheme="minorEastAsia" w:hAnsi="Cambria Math" w:cs="Times New Roman"/>
-                      <w:i/>
-                      <w:sz w:val="26"/>
-                      <w:szCs w:val="26"/>
-                      <w:highlight w:val="green"/>
-                    </w:rPr>
-                  </m:ctrlPr>
-                </m:sSubSupPr>
-                <m:e>
-                  <m:r>
-                    <w:rPr>
-                      <w:rFonts w:ascii="Cambria Math" w:eastAsiaTheme="minorEastAsia" w:hAnsi="Cambria Math" w:cs="Times New Roman"/>
-                      <w:sz w:val="26"/>
-                      <w:szCs w:val="26"/>
-                      <w:highlight w:val="green"/>
-                    </w:rPr>
-                    <m:t>F</m:t>
-                  </m:r>
-                </m:e>
-                <m:sub>
-                  <m:r>
-                    <w:rPr>
-                      <w:rFonts w:ascii="Cambria Math" w:eastAsiaTheme="minorEastAsia" w:hAnsi="Cambria Math" w:cs="Times New Roman"/>
-                      <w:sz w:val="26"/>
-                      <w:szCs w:val="26"/>
-                      <w:highlight w:val="green"/>
-                    </w:rPr>
-                    <m:t>l,l,t</m:t>
-                  </m:r>
-                </m:sub>
-                <m:sup>
-                  <m:r>
-                    <w:rPr>
-                      <w:rFonts w:ascii="Cambria Math" w:eastAsiaTheme="minorEastAsia" w:hAnsi="Cambria Math" w:cs="Times New Roman"/>
-                      <w:sz w:val="26"/>
-                      <w:szCs w:val="26"/>
-                      <w:highlight w:val="green"/>
-                    </w:rPr>
-                    <m:t>Trucked</m:t>
-                  </m:r>
-                </m:sup>
-              </m:sSubSup>
-            </m:e>
-          </m:nary>
-          <m:r>
-            <w:rPr>
-              <w:rFonts w:ascii="Cambria Math" w:eastAsiaTheme="minorEastAsia" w:hAnsi="Cambria Math" w:cs="Times New Roman"/>
-              <w:sz w:val="26"/>
-              <w:szCs w:val="26"/>
-              <w:highlight w:val="green"/>
             </w:rPr>
             <m:t>≤</m:t>
           </m:r>
@@ -13490,7 +13848,6 @@
                   <w:i/>
                   <w:sz w:val="26"/>
                   <w:szCs w:val="26"/>
-                  <w:highlight w:val="green"/>
                 </w:rPr>
               </m:ctrlPr>
             </m:sSubSupPr>
@@ -13500,7 +13857,6 @@
                   <w:rFonts w:ascii="Cambria Math" w:hAnsi="Cambria Math" w:cs="Times New Roman"/>
                   <w:sz w:val="26"/>
                   <w:szCs w:val="26"/>
-                  <w:highlight w:val="green"/>
                 </w:rPr>
                 <m:t>σ</m:t>
               </m:r>
@@ -13511,7 +13867,6 @@
                   <w:rFonts w:ascii="Cambria Math" w:hAnsi="Cambria Math" w:cs="Times New Roman"/>
                   <w:sz w:val="26"/>
                   <w:szCs w:val="26"/>
-                  <w:highlight w:val="green"/>
                 </w:rPr>
                 <m:t>p</m:t>
               </m:r>
@@ -13522,7 +13877,6 @@
                   <w:rFonts w:ascii="Cambria Math" w:hAnsi="Cambria Math" w:cs="Times New Roman"/>
                   <w:sz w:val="26"/>
                   <w:szCs w:val="26"/>
-                  <w:highlight w:val="green"/>
                 </w:rPr>
                 <m:t>Processing, Pad</m:t>
               </m:r>
@@ -13557,43 +13911,7 @@
           <w:sz w:val="26"/>
           <w:szCs w:val="26"/>
         </w:rPr>
-        <w:t>Note: this constraint has</w:t>
-      </w:r>
-      <w:r>
-        <w:rPr>
-          <w:rFonts w:ascii="Times New Roman" w:eastAsiaTheme="minorEastAsia" w:hAnsi="Times New Roman" w:cs="Times New Roman"/>
-          <w:bCs/>
-          <w:sz w:val="26"/>
-          <w:szCs w:val="26"/>
-        </w:rPr>
-        <w:t xml:space="preserve"> </w:t>
-      </w:r>
-      <w:r>
-        <w:rPr>
-          <w:rFonts w:ascii="Times New Roman" w:eastAsiaTheme="minorEastAsia" w:hAnsi="Times New Roman" w:cs="Times New Roman"/>
-          <w:bCs/>
-          <w:sz w:val="26"/>
-          <w:szCs w:val="26"/>
-        </w:rPr>
-        <w:t>n</w:t>
-      </w:r>
-      <w:r>
-        <w:rPr>
-          <w:rFonts w:ascii="Times New Roman" w:eastAsiaTheme="minorEastAsia" w:hAnsi="Times New Roman" w:cs="Times New Roman"/>
-          <w:bCs/>
-          <w:sz w:val="26"/>
-          <w:szCs w:val="26"/>
-        </w:rPr>
-        <w:t>o</w:t>
-      </w:r>
-      <w:r>
-        <w:rPr>
-          <w:rFonts w:ascii="Times New Roman" w:eastAsiaTheme="minorEastAsia" w:hAnsi="Times New Roman" w:cs="Times New Roman"/>
-          <w:bCs/>
-          <w:sz w:val="26"/>
-          <w:szCs w:val="26"/>
-        </w:rPr>
-        <w:t xml:space="preserve">t actually been implemented yet. </w:t>
+        <w:t xml:space="preserve">Note: this constraint has not actually been implemented yet. </w:t>
       </w:r>
     </w:p>
     <w:p>
@@ -15365,6 +15683,7 @@
           <w:sz w:val="26"/>
           <w:szCs w:val="26"/>
         </w:rPr>
+        <w:lastRenderedPageBreak/>
         <w:t>Completions Pad Supply Balance (</w:t>
       </w:r>
       <w:proofErr w:type="gramStart"/>
@@ -15549,7 +15868,233 @@
               <w:sz w:val="26"/>
               <w:szCs w:val="26"/>
             </w:rPr>
-            <m:t xml:space="preserve">   +</m:t>
+            <m:t xml:space="preserve">   </m:t>
+          </m:r>
+          <m:r>
+            <w:rPr>
+              <w:rFonts w:ascii="Cambria Math" w:eastAsiaTheme="minorEastAsia" w:hAnsi="Cambria Math" w:cs="Times New Roman"/>
+              <w:sz w:val="26"/>
+              <w:szCs w:val="26"/>
+              <w:highlight w:val="green"/>
+            </w:rPr>
+            <m:t>+</m:t>
+          </m:r>
+          <m:nary>
+            <m:naryPr>
+              <m:chr m:val="∑"/>
+              <m:limLoc m:val="undOvr"/>
+              <m:supHide m:val="1"/>
+              <m:ctrlPr>
+                <w:rPr>
+                  <w:rFonts w:ascii="Cambria Math" w:eastAsiaTheme="minorEastAsia" w:hAnsi="Cambria Math" w:cs="Times New Roman"/>
+                  <w:i/>
+                  <w:sz w:val="26"/>
+                  <w:szCs w:val="26"/>
+                  <w:highlight w:val="green"/>
+                </w:rPr>
+              </m:ctrlPr>
+            </m:naryPr>
+            <m:sub>
+              <m:d>
+                <m:dPr>
+                  <m:ctrlPr>
+                    <w:rPr>
+                      <w:rFonts w:ascii="Cambria Math" w:eastAsiaTheme="minorEastAsia" w:hAnsi="Cambria Math" w:cs="Times New Roman"/>
+                      <w:i/>
+                      <w:sz w:val="26"/>
+                      <w:szCs w:val="26"/>
+                      <w:highlight w:val="green"/>
+                    </w:rPr>
+                  </m:ctrlPr>
+                </m:dPr>
+                <m:e>
+                  <m:r>
+                    <w:rPr>
+                      <w:rFonts w:ascii="Cambria Math" w:eastAsiaTheme="minorEastAsia" w:hAnsi="Cambria Math" w:cs="Times New Roman"/>
+                      <w:sz w:val="26"/>
+                      <w:szCs w:val="26"/>
+                      <w:highlight w:val="green"/>
+                    </w:rPr>
+                    <m:t>p,c</m:t>
+                  </m:r>
+                </m:e>
+              </m:d>
+              <m:r>
+                <w:rPr>
+                  <w:rFonts w:ascii="Cambria Math" w:eastAsiaTheme="minorEastAsia" w:hAnsi="Cambria Math" w:cs="Times New Roman"/>
+                  <w:sz w:val="26"/>
+                  <w:szCs w:val="26"/>
+                  <w:highlight w:val="green"/>
+                </w:rPr>
+                <m:t>∈CCA</m:t>
+              </m:r>
+            </m:sub>
+            <m:sup/>
+            <m:e>
+              <m:sSubSup>
+                <m:sSubSupPr>
+                  <m:ctrlPr>
+                    <w:rPr>
+                      <w:rFonts w:ascii="Cambria Math" w:eastAsiaTheme="minorEastAsia" w:hAnsi="Cambria Math" w:cs="Times New Roman"/>
+                      <w:i/>
+                      <w:sz w:val="26"/>
+                      <w:szCs w:val="26"/>
+                      <w:highlight w:val="green"/>
+                    </w:rPr>
+                  </m:ctrlPr>
+                </m:sSubSupPr>
+                <m:e>
+                  <m:r>
+                    <w:rPr>
+                      <w:rFonts w:ascii="Cambria Math" w:eastAsiaTheme="minorEastAsia" w:hAnsi="Cambria Math" w:cs="Times New Roman"/>
+                      <w:sz w:val="26"/>
+                      <w:szCs w:val="26"/>
+                      <w:highlight w:val="green"/>
+                    </w:rPr>
+                    <m:t>F</m:t>
+                  </m:r>
+                </m:e>
+                <m:sub>
+                  <m:r>
+                    <w:rPr>
+                      <w:rFonts w:ascii="Cambria Math" w:eastAsiaTheme="minorEastAsia" w:hAnsi="Cambria Math" w:cs="Times New Roman"/>
+                      <w:sz w:val="26"/>
+                      <w:szCs w:val="26"/>
+                      <w:highlight w:val="green"/>
+                    </w:rPr>
+                    <m:t>l,l,t</m:t>
+                  </m:r>
+                </m:sub>
+                <m:sup>
+                  <m:r>
+                    <w:rPr>
+                      <w:rFonts w:ascii="Cambria Math" w:eastAsiaTheme="minorEastAsia" w:hAnsi="Cambria Math" w:cs="Times New Roman"/>
+                      <w:sz w:val="26"/>
+                      <w:szCs w:val="26"/>
+                      <w:highlight w:val="green"/>
+                    </w:rPr>
+                    <m:t>Piped</m:t>
+                  </m:r>
+                </m:sup>
+              </m:sSubSup>
+              <m:r>
+                <w:rPr>
+                  <w:rFonts w:ascii="Cambria Math" w:eastAsiaTheme="minorEastAsia" w:hAnsi="Cambria Math" w:cs="Times New Roman"/>
+                  <w:sz w:val="26"/>
+                  <w:szCs w:val="26"/>
+                  <w:highlight w:val="green"/>
+                </w:rPr>
+                <m:t>+</m:t>
+              </m:r>
+              <m:nary>
+                <m:naryPr>
+                  <m:chr m:val="∑"/>
+                  <m:limLoc m:val="undOvr"/>
+                  <m:supHide m:val="1"/>
+                  <m:ctrlPr>
+                    <w:rPr>
+                      <w:rFonts w:ascii="Cambria Math" w:eastAsiaTheme="minorEastAsia" w:hAnsi="Cambria Math" w:cs="Times New Roman"/>
+                      <w:i/>
+                      <w:sz w:val="26"/>
+                      <w:szCs w:val="26"/>
+                      <w:highlight w:val="green"/>
+                    </w:rPr>
+                  </m:ctrlPr>
+                </m:naryPr>
+                <m:sub>
+                  <m:d>
+                    <m:dPr>
+                      <m:ctrlPr>
+                        <w:rPr>
+                          <w:rFonts w:ascii="Cambria Math" w:eastAsiaTheme="minorEastAsia" w:hAnsi="Cambria Math" w:cs="Times New Roman"/>
+                          <w:i/>
+                          <w:sz w:val="26"/>
+                          <w:szCs w:val="26"/>
+                          <w:highlight w:val="green"/>
+                        </w:rPr>
+                      </m:ctrlPr>
+                    </m:dPr>
+                    <m:e>
+                      <m:r>
+                        <w:rPr>
+                          <w:rFonts w:ascii="Cambria Math" w:eastAsiaTheme="minorEastAsia" w:hAnsi="Cambria Math" w:cs="Times New Roman"/>
+                          <w:sz w:val="26"/>
+                          <w:szCs w:val="26"/>
+                          <w:highlight w:val="green"/>
+                        </w:rPr>
+                        <m:t>p,p</m:t>
+                      </m:r>
+                    </m:e>
+                  </m:d>
+                  <m:r>
+                    <w:rPr>
+                      <w:rFonts w:ascii="Cambria Math" w:eastAsiaTheme="minorEastAsia" w:hAnsi="Cambria Math" w:cs="Times New Roman"/>
+                      <w:sz w:val="26"/>
+                      <w:szCs w:val="26"/>
+                      <w:highlight w:val="green"/>
+                    </w:rPr>
+                    <m:t>∈CCT</m:t>
+                  </m:r>
+                </m:sub>
+                <m:sup/>
+                <m:e>
+                  <m:sSubSup>
+                    <m:sSubSupPr>
+                      <m:ctrlPr>
+                        <w:rPr>
+                          <w:rFonts w:ascii="Cambria Math" w:eastAsiaTheme="minorEastAsia" w:hAnsi="Cambria Math" w:cs="Times New Roman"/>
+                          <w:i/>
+                          <w:sz w:val="26"/>
+                          <w:szCs w:val="26"/>
+                          <w:highlight w:val="green"/>
+                        </w:rPr>
+                      </m:ctrlPr>
+                    </m:sSubSupPr>
+                    <m:e>
+                      <m:r>
+                        <w:rPr>
+                          <w:rFonts w:ascii="Cambria Math" w:eastAsiaTheme="minorEastAsia" w:hAnsi="Cambria Math" w:cs="Times New Roman"/>
+                          <w:sz w:val="26"/>
+                          <w:szCs w:val="26"/>
+                          <w:highlight w:val="green"/>
+                        </w:rPr>
+                        <m:t>F</m:t>
+                      </m:r>
+                    </m:e>
+                    <m:sub>
+                      <m:r>
+                        <w:rPr>
+                          <w:rFonts w:ascii="Cambria Math" w:eastAsiaTheme="minorEastAsia" w:hAnsi="Cambria Math" w:cs="Times New Roman"/>
+                          <w:sz w:val="26"/>
+                          <w:szCs w:val="26"/>
+                          <w:highlight w:val="green"/>
+                        </w:rPr>
+                        <m:t>l,l,t</m:t>
+                      </m:r>
+                    </m:sub>
+                    <m:sup>
+                      <m:r>
+                        <w:rPr>
+                          <w:rFonts w:ascii="Cambria Math" w:eastAsiaTheme="minorEastAsia" w:hAnsi="Cambria Math" w:cs="Times New Roman"/>
+                          <w:sz w:val="26"/>
+                          <w:szCs w:val="26"/>
+                          <w:highlight w:val="green"/>
+                        </w:rPr>
+                        <m:t>Trucked</m:t>
+                      </m:r>
+                    </m:sup>
+                  </m:sSubSup>
+                </m:e>
+              </m:nary>
+            </m:e>
+          </m:nary>
+          <m:r>
+            <w:rPr>
+              <w:rFonts w:ascii="Cambria Math" w:eastAsiaTheme="minorEastAsia" w:hAnsi="Cambria Math" w:cs="Times New Roman"/>
+              <w:sz w:val="26"/>
+              <w:szCs w:val="26"/>
+            </w:rPr>
+            <m:t>+</m:t>
           </m:r>
           <m:nary>
             <m:naryPr>
@@ -15939,7 +16484,6 @@
               <w:sz w:val="26"/>
               <w:szCs w:val="26"/>
             </w:rPr>
-            <w:lastRenderedPageBreak/>
             <m:t xml:space="preserve">∀p∈CP, t∈T    </m:t>
           </m:r>
         </m:oMath>
@@ -20297,6 +20841,7 @@
               <w:sz w:val="26"/>
               <w:szCs w:val="26"/>
             </w:rPr>
+            <w:lastRenderedPageBreak/>
             <m:t xml:space="preserve">  </m:t>
           </m:r>
         </m:oMath>
@@ -22330,6 +22875,7 @@
           <w:sz w:val="26"/>
           <w:szCs w:val="26"/>
         </w:rPr>
+        <w:lastRenderedPageBreak/>
         <w:t xml:space="preserve">Beneficial </w:t>
       </w:r>
       <w:r>
@@ -24449,7 +24995,6 @@
           <w:sz w:val="26"/>
           <w:szCs w:val="26"/>
         </w:rPr>
-        <w:lastRenderedPageBreak/>
         <w:t>Completions Reuse Cost</w:t>
       </w:r>
     </w:p>
@@ -24918,6 +25463,224 @@
                       </m:r>
                     </m:sup>
                   </m:sSubSup>
+                </m:e>
+              </m:nary>
+              <m:r>
+                <w:rPr>
+                  <w:rFonts w:ascii="Cambria Math" w:eastAsiaTheme="minorEastAsia" w:hAnsi="Cambria Math" w:cs="Times New Roman"/>
+                  <w:sz w:val="26"/>
+                  <w:szCs w:val="26"/>
+                  <w:highlight w:val="green"/>
+                </w:rPr>
+                <m:t>+</m:t>
+              </m:r>
+              <m:nary>
+                <m:naryPr>
+                  <m:chr m:val="∑"/>
+                  <m:limLoc m:val="undOvr"/>
+                  <m:supHide m:val="1"/>
+                  <m:ctrlPr>
+                    <w:rPr>
+                      <w:rFonts w:ascii="Cambria Math" w:eastAsiaTheme="minorEastAsia" w:hAnsi="Cambria Math" w:cs="Times New Roman"/>
+                      <w:i/>
+                      <w:sz w:val="26"/>
+                      <w:szCs w:val="26"/>
+                      <w:highlight w:val="green"/>
+                    </w:rPr>
+                  </m:ctrlPr>
+                </m:naryPr>
+                <m:sub>
+                  <m:d>
+                    <m:dPr>
+                      <m:ctrlPr>
+                        <w:rPr>
+                          <w:rFonts w:ascii="Cambria Math" w:eastAsiaTheme="minorEastAsia" w:hAnsi="Cambria Math" w:cs="Times New Roman"/>
+                          <w:i/>
+                          <w:sz w:val="26"/>
+                          <w:szCs w:val="26"/>
+                          <w:highlight w:val="green"/>
+                        </w:rPr>
+                      </m:ctrlPr>
+                    </m:dPr>
+                    <m:e>
+                      <m:r>
+                        <w:rPr>
+                          <w:rFonts w:ascii="Cambria Math" w:eastAsiaTheme="minorEastAsia" w:hAnsi="Cambria Math" w:cs="Times New Roman"/>
+                          <w:sz w:val="26"/>
+                          <w:szCs w:val="26"/>
+                          <w:highlight w:val="green"/>
+                        </w:rPr>
+                        <m:t>p,c</m:t>
+                      </m:r>
+                    </m:e>
+                  </m:d>
+                  <m:r>
+                    <w:rPr>
+                      <w:rFonts w:ascii="Cambria Math" w:eastAsiaTheme="minorEastAsia" w:hAnsi="Cambria Math" w:cs="Times New Roman"/>
+                      <w:sz w:val="26"/>
+                      <w:szCs w:val="26"/>
+                      <w:highlight w:val="green"/>
+                    </w:rPr>
+                    <m:t>∈CCA</m:t>
+                  </m:r>
+                </m:sub>
+                <m:sup/>
+                <m:e>
+                  <m:sSubSup>
+                    <m:sSubSupPr>
+                      <m:ctrlPr>
+                        <w:rPr>
+                          <w:rFonts w:ascii="Cambria Math" w:eastAsiaTheme="minorEastAsia" w:hAnsi="Cambria Math" w:cs="Times New Roman"/>
+                          <w:i/>
+                          <w:sz w:val="26"/>
+                          <w:szCs w:val="26"/>
+                          <w:highlight w:val="green"/>
+                        </w:rPr>
+                      </m:ctrlPr>
+                    </m:sSubSupPr>
+                    <m:e>
+                      <m:r>
+                        <w:rPr>
+                          <w:rFonts w:ascii="Cambria Math" w:eastAsiaTheme="minorEastAsia" w:hAnsi="Cambria Math" w:cs="Times New Roman"/>
+                          <w:sz w:val="26"/>
+                          <w:szCs w:val="26"/>
+                          <w:highlight w:val="green"/>
+                        </w:rPr>
+                        <m:t>F</m:t>
+                      </m:r>
+                    </m:e>
+                    <m:sub>
+                      <m:r>
+                        <w:rPr>
+                          <w:rFonts w:ascii="Cambria Math" w:eastAsiaTheme="minorEastAsia" w:hAnsi="Cambria Math" w:cs="Times New Roman"/>
+                          <w:sz w:val="26"/>
+                          <w:szCs w:val="26"/>
+                          <w:highlight w:val="green"/>
+                        </w:rPr>
+                        <m:t>l,l,t</m:t>
+                      </m:r>
+                    </m:sub>
+                    <m:sup>
+                      <m:r>
+                        <w:rPr>
+                          <w:rFonts w:ascii="Cambria Math" w:eastAsiaTheme="minorEastAsia" w:hAnsi="Cambria Math" w:cs="Times New Roman"/>
+                          <w:sz w:val="26"/>
+                          <w:szCs w:val="26"/>
+                          <w:highlight w:val="green"/>
+                        </w:rPr>
+                        <m:t>Piped</m:t>
+                      </m:r>
+                    </m:sup>
+                  </m:sSubSup>
+                  <m:r>
+                    <w:rPr>
+                      <w:rFonts w:ascii="Cambria Math" w:eastAsiaTheme="minorEastAsia" w:hAnsi="Cambria Math" w:cs="Times New Roman"/>
+                      <w:sz w:val="26"/>
+                      <w:szCs w:val="26"/>
+                      <w:highlight w:val="green"/>
+                    </w:rPr>
+                    <m:t>+</m:t>
+                  </m:r>
+                  <m:nary>
+                    <m:naryPr>
+                      <m:chr m:val="∑"/>
+                      <m:limLoc m:val="undOvr"/>
+                      <m:supHide m:val="1"/>
+                      <m:ctrlPr>
+                        <w:rPr>
+                          <w:rFonts w:ascii="Cambria Math" w:eastAsiaTheme="minorEastAsia" w:hAnsi="Cambria Math" w:cs="Times New Roman"/>
+                          <w:i/>
+                          <w:sz w:val="26"/>
+                          <w:szCs w:val="26"/>
+                          <w:highlight w:val="green"/>
+                        </w:rPr>
+                      </m:ctrlPr>
+                    </m:naryPr>
+                    <m:sub>
+                      <m:d>
+                        <m:dPr>
+                          <m:ctrlPr>
+                            <w:rPr>
+                              <w:rFonts w:ascii="Cambria Math" w:eastAsiaTheme="minorEastAsia" w:hAnsi="Cambria Math" w:cs="Times New Roman"/>
+                              <w:i/>
+                              <w:sz w:val="26"/>
+                              <w:szCs w:val="26"/>
+                              <w:highlight w:val="green"/>
+                            </w:rPr>
+                          </m:ctrlPr>
+                        </m:dPr>
+                        <m:e>
+                          <m:r>
+                            <w:rPr>
+                              <w:rFonts w:ascii="Cambria Math" w:eastAsiaTheme="minorEastAsia" w:hAnsi="Cambria Math" w:cs="Times New Roman"/>
+                              <w:sz w:val="26"/>
+                              <w:szCs w:val="26"/>
+                              <w:highlight w:val="green"/>
+                            </w:rPr>
+                            <m:t>p,p</m:t>
+                          </m:r>
+                        </m:e>
+                      </m:d>
+                      <m:r>
+                        <w:rPr>
+                          <w:rFonts w:ascii="Cambria Math" w:eastAsiaTheme="minorEastAsia" w:hAnsi="Cambria Math" w:cs="Times New Roman"/>
+                          <w:sz w:val="26"/>
+                          <w:szCs w:val="26"/>
+                          <w:highlight w:val="green"/>
+                        </w:rPr>
+                        <m:t>∈CCT</m:t>
+                      </m:r>
+                    </m:sub>
+                    <m:sup/>
+                    <m:e>
+                      <m:sSubSup>
+                        <m:sSubSupPr>
+                          <m:ctrlPr>
+                            <w:rPr>
+                              <w:rFonts w:ascii="Cambria Math" w:eastAsiaTheme="minorEastAsia" w:hAnsi="Cambria Math" w:cs="Times New Roman"/>
+                              <w:i/>
+                              <w:sz w:val="26"/>
+                              <w:szCs w:val="26"/>
+                              <w:highlight w:val="green"/>
+                            </w:rPr>
+                          </m:ctrlPr>
+                        </m:sSubSupPr>
+                        <m:e>
+                          <m:r>
+                            <w:rPr>
+                              <w:rFonts w:ascii="Cambria Math" w:eastAsiaTheme="minorEastAsia" w:hAnsi="Cambria Math" w:cs="Times New Roman"/>
+                              <w:sz w:val="26"/>
+                              <w:szCs w:val="26"/>
+                              <w:highlight w:val="green"/>
+                            </w:rPr>
+                            <m:t>F</m:t>
+                          </m:r>
+                        </m:e>
+                        <m:sub>
+                          <m:r>
+                            <w:rPr>
+                              <w:rFonts w:ascii="Cambria Math" w:eastAsiaTheme="minorEastAsia" w:hAnsi="Cambria Math" w:cs="Times New Roman"/>
+                              <w:sz w:val="26"/>
+                              <w:szCs w:val="26"/>
+                              <w:highlight w:val="green"/>
+                            </w:rPr>
+                            <m:t>l,l,t</m:t>
+                          </m:r>
+                        </m:sub>
+                        <m:sup>
+                          <m:r>
+                            <w:rPr>
+                              <w:rFonts w:ascii="Cambria Math" w:eastAsiaTheme="minorEastAsia" w:hAnsi="Cambria Math" w:cs="Times New Roman"/>
+                              <w:sz w:val="26"/>
+                              <w:szCs w:val="26"/>
+                              <w:highlight w:val="green"/>
+                            </w:rPr>
+                            <m:t>Trucked</m:t>
+                          </m:r>
+                        </m:sup>
+                      </m:sSubSup>
+                    </m:e>
+                  </m:nary>
                 </m:e>
               </m:nary>
               <m:r>
@@ -25597,7 +26360,24 @@
               <w:sz w:val="26"/>
               <w:szCs w:val="26"/>
             </w:rPr>
-            <m:t xml:space="preserve">∈{PPA,…}, t∈T    </m:t>
+            <m:t>∈{PPA,…,</m:t>
+          </m:r>
+          <m:r>
+            <w:rPr>
+              <w:rFonts w:ascii="Cambria Math" w:eastAsiaTheme="minorEastAsia" w:hAnsi="Cambria Math" w:cs="Times New Roman"/>
+              <w:sz w:val="26"/>
+              <w:szCs w:val="26"/>
+              <w:highlight w:val="green"/>
+            </w:rPr>
+            <m:t>CCA</m:t>
+          </m:r>
+          <m:r>
+            <w:rPr>
+              <w:rFonts w:ascii="Cambria Math" w:eastAsiaTheme="minorEastAsia" w:hAnsi="Cambria Math" w:cs="Times New Roman"/>
+              <w:sz w:val="26"/>
+              <w:szCs w:val="26"/>
+            </w:rPr>
+            <m:t xml:space="preserve">}, t∈T    </m:t>
           </m:r>
         </m:oMath>
       </m:oMathPara>
@@ -25733,7 +26513,24 @@
                       <w:sz w:val="26"/>
                       <w:szCs w:val="26"/>
                     </w:rPr>
-                    <m:t>∈{PPA,…}</m:t>
+                    <m:t>∈{PPA,…,</m:t>
+                  </m:r>
+                  <m:r>
+                    <w:rPr>
+                      <w:rFonts w:ascii="Cambria Math" w:eastAsiaTheme="minorEastAsia" w:hAnsi="Cambria Math" w:cs="Times New Roman"/>
+                      <w:sz w:val="26"/>
+                      <w:szCs w:val="26"/>
+                      <w:highlight w:val="green"/>
+                    </w:rPr>
+                    <m:t>CCA</m:t>
+                  </m:r>
+                  <m:r>
+                    <w:rPr>
+                      <w:rFonts w:ascii="Cambria Math" w:eastAsiaTheme="minorEastAsia" w:hAnsi="Cambria Math" w:cs="Times New Roman"/>
+                      <w:sz w:val="26"/>
+                      <w:szCs w:val="26"/>
+                    </w:rPr>
+                    <m:t>}</m:t>
                   </m:r>
                 </m:sub>
                 <m:sup/>
@@ -27418,7 +28215,16 @@
               <w:sz w:val="26"/>
               <w:szCs w:val="26"/>
             </w:rPr>
-            <m:t>∀l∈L,</m:t>
+            <m:t>∀</m:t>
+          </m:r>
+          <m:r>
+            <w:rPr>
+              <w:rFonts w:ascii="Cambria Math" w:eastAsiaTheme="minorEastAsia" w:hAnsi="Cambria Math" w:cs="Times New Roman"/>
+              <w:sz w:val="26"/>
+              <w:szCs w:val="26"/>
+              <w:highlight w:val="green"/>
+            </w:rPr>
+            <m:t>l∈L,</m:t>
           </m:r>
           <m:acc>
             <m:accPr>
@@ -27429,6 +28235,7 @@
                   <w:i/>
                   <w:sz w:val="26"/>
                   <w:szCs w:val="26"/>
+                  <w:highlight w:val="green"/>
                 </w:rPr>
               </m:ctrlPr>
             </m:accPr>
@@ -27438,6 +28245,7 @@
                   <w:rFonts w:ascii="Cambria Math" w:hAnsi="Cambria Math" w:cs="Times New Roman"/>
                   <w:sz w:val="26"/>
                   <w:szCs w:val="26"/>
+                  <w:highlight w:val="green"/>
                 </w:rPr>
                 <m:t>l</m:t>
               </m:r>
@@ -27448,8 +28256,17 @@
               <w:rFonts w:ascii="Cambria Math" w:eastAsiaTheme="minorEastAsia" w:hAnsi="Cambria Math" w:cs="Times New Roman"/>
               <w:sz w:val="26"/>
               <w:szCs w:val="26"/>
+              <w:highlight w:val="green"/>
             </w:rPr>
-            <m:t xml:space="preserve">∈L, t∈T    </m:t>
+            <m:t>∈L</m:t>
+          </m:r>
+          <m:r>
+            <w:rPr>
+              <w:rFonts w:ascii="Cambria Math" w:eastAsiaTheme="minorEastAsia" w:hAnsi="Cambria Math" w:cs="Times New Roman"/>
+              <w:sz w:val="26"/>
+              <w:szCs w:val="26"/>
+            </w:rPr>
+            <m:t xml:space="preserve">, t∈T    </m:t>
           </m:r>
         </m:oMath>
       </m:oMathPara>
@@ -27594,7 +28411,24 @@
                       <w:sz w:val="26"/>
                       <w:szCs w:val="26"/>
                     </w:rPr>
-                    <m:t>∈{PPA,…}</m:t>
+                    <m:t>∈{PPA,…</m:t>
+                  </m:r>
+                  <m:r>
+                    <w:rPr>
+                      <w:rFonts w:ascii="Cambria Math" w:eastAsiaTheme="minorEastAsia" w:hAnsi="Cambria Math" w:cs="Times New Roman"/>
+                      <w:sz w:val="26"/>
+                      <w:szCs w:val="26"/>
+                      <w:highlight w:val="green"/>
+                    </w:rPr>
+                    <m:t>,CCT</m:t>
+                  </m:r>
+                  <m:r>
+                    <w:rPr>
+                      <w:rFonts w:ascii="Cambria Math" w:eastAsiaTheme="minorEastAsia" w:hAnsi="Cambria Math" w:cs="Times New Roman"/>
+                      <w:sz w:val="26"/>
+                      <w:szCs w:val="26"/>
+                    </w:rPr>
+                    <m:t>}</m:t>
                   </m:r>
                 </m:sub>
                 <m:sup/>
@@ -27730,6 +28564,7 @@
           <w:sz w:val="26"/>
           <w:szCs w:val="26"/>
         </w:rPr>
+        <w:lastRenderedPageBreak/>
         <w:t>Disposal Construction or Capacity Expansion Cost</w:t>
       </w:r>
     </w:p>
@@ -30257,7 +31092,6 @@
               <w:sz w:val="26"/>
               <w:szCs w:val="26"/>
             </w:rPr>
-            <w:lastRenderedPageBreak/>
             <m:t xml:space="preserve">∀ k∈K    </m:t>
           </m:r>
         </m:oMath>
@@ -30888,6 +31722,7 @@
           <w:sz w:val="26"/>
           <w:szCs w:val="26"/>
         </w:rPr>
+        <w:lastRenderedPageBreak/>
         <w:t>Should “storage costs” include a cost term specifically dedicated to treating the water to “clean brine” specification?</w:t>
       </w:r>
     </w:p>
@@ -30950,7 +31785,6 @@
           <w:sz w:val="26"/>
           <w:szCs w:val="26"/>
         </w:rPr>
-        <w:lastRenderedPageBreak/>
         <w:t>How do we capture the treatment setups in the Permian and the DJ basins? Do we simply assume pad-based treatment pre-frac or central treatment with pad delivery?</w:t>
       </w:r>
     </w:p>
@@ -31047,7 +31881,7 @@
 </file>
 
 <file path=word/endnotes.xml><?xml version="1.0" encoding="utf-8"?>
-<w:endnotes xmlns:wpc="http://schemas.microsoft.com/office/word/2010/wordprocessingCanvas" xmlns:cx="http://schemas.microsoft.com/office/drawing/2014/chartex" xmlns:cx1="http://schemas.microsoft.com/office/drawing/2015/9/8/chartex" xmlns:cx2="http://schemas.microsoft.com/office/drawing/2015/10/21/chartex" xmlns:cx3="http://schemas.microsoft.com/office/drawing/2016/5/9/chartex" xmlns:cx4="http://schemas.microsoft.com/office/drawing/2016/5/10/chartex" xmlns:cx5="http://schemas.microsoft.com/office/drawing/2016/5/11/chartex" xmlns:cx6="http://schemas.microsoft.com/office/drawing/2016/5/12/chartex" xmlns:cx7="http://schemas.microsoft.com/office/drawing/2016/5/13/chartex" xmlns:cx8="http://schemas.microsoft.com/office/drawing/2016/5/14/chartex" xmlns:mc="http://schemas.openxmlformats.org/markup-compatibility/2006" xmlns:aink="http://schemas.microsoft.com/office/drawing/2016/ink" xmlns:am3d="http://schemas.microsoft.com/office/drawing/2017/model3d" xmlns:o="urn:schemas-microsoft-com:office:office" xmlns:r="http://schemas.openxmlformats.org/officeDocument/2006/relationships" xmlns:m="http://schemas.openxmlformats.org/officeDocument/2006/math" xmlns:v="urn:schemas-microsoft-com:vml" xmlns:wp14="http://schemas.microsoft.com/office/word/2010/wordprocessingDrawing" xmlns:wp="http://schemas.openxmlformats.org/drawingml/2006/wordprocessingDrawing" xmlns:w10="urn:schemas-microsoft-com:office:word" xmlns:w="http://schemas.openxmlformats.org/wordprocessingml/2006/main" xmlns:w14="http://schemas.microsoft.com/office/word/2010/wordml" xmlns:w15="http://schemas.microsoft.com/office/word/2012/wordml" xmlns:w16cex="http://schemas.microsoft.com/office/word/2018/wordml/cex" xmlns:w16cid="http://schemas.microsoft.com/office/word/2016/wordml/cid" xmlns:w16="http://schemas.microsoft.com/office/word/2018/wordml" xmlns:w16sdtdh="http://schemas.microsoft.com/office/word/2020/wordml/sdtdatahash" xmlns:w16se="http://schemas.microsoft.com/office/word/2015/wordml/symex" xmlns:wpg="http://schemas.microsoft.com/office/word/2010/wordprocessingGroup" xmlns:wpi="http://schemas.microsoft.com/office/word/2010/wordprocessingInk" xmlns:wne="http://schemas.microsoft.com/office/word/2006/wordml" xmlns:wps="http://schemas.microsoft.com/office/word/2010/wordprocessingShape" mc:Ignorable="w14 w15 w16se w16cid w16 w16cex w16sdtdh wp14">
+<w:endnotes xmlns:wpc="http://schemas.microsoft.com/office/word/2010/wordprocessingCanvas" xmlns:cx="http://schemas.microsoft.com/office/drawing/2014/chartex" xmlns:cx1="http://schemas.microsoft.com/office/drawing/2015/9/8/chartex" xmlns:cx2="http://schemas.microsoft.com/office/drawing/2015/10/21/chartex" xmlns:cx3="http://schemas.microsoft.com/office/drawing/2016/5/9/chartex" xmlns:cx4="http://schemas.microsoft.com/office/drawing/2016/5/10/chartex" xmlns:cx5="http://schemas.microsoft.com/office/drawing/2016/5/11/chartex" xmlns:cx6="http://schemas.microsoft.com/office/drawing/2016/5/12/chartex" xmlns:cx7="http://schemas.microsoft.com/office/drawing/2016/5/13/chartex" xmlns:cx8="http://schemas.microsoft.com/office/drawing/2016/5/14/chartex" xmlns:mc="http://schemas.openxmlformats.org/markup-compatibility/2006" xmlns:aink="http://schemas.microsoft.com/office/drawing/2016/ink" xmlns:am3d="http://schemas.microsoft.com/office/drawing/2017/model3d" xmlns:o="urn:schemas-microsoft-com:office:office" xmlns:r="http://schemas.openxmlformats.org/officeDocument/2006/relationships" xmlns:m="http://schemas.openxmlformats.org/officeDocument/2006/math" xmlns:v="urn:schemas-microsoft-com:vml" xmlns:wp14="http://schemas.microsoft.com/office/word/2010/wordprocessingDrawing" xmlns:wp="http://schemas.openxmlformats.org/drawingml/2006/wordprocessingDrawing" xmlns:w10="urn:schemas-microsoft-com:office:word" xmlns:w="http://schemas.openxmlformats.org/wordprocessingml/2006/main" xmlns:w14="http://schemas.microsoft.com/office/word/2010/wordml" xmlns:w15="http://schemas.microsoft.com/office/word/2012/wordml" xmlns:w16cex="http://schemas.microsoft.com/office/word/2018/wordml/cex" xmlns:w16cid="http://schemas.microsoft.com/office/word/2016/wordml/cid" xmlns:w16="http://schemas.microsoft.com/office/word/2018/wordml" xmlns:w16se="http://schemas.microsoft.com/office/word/2015/wordml/symex" xmlns:wpg="http://schemas.microsoft.com/office/word/2010/wordprocessingGroup" xmlns:wpi="http://schemas.microsoft.com/office/word/2010/wordprocessingInk" xmlns:wne="http://schemas.microsoft.com/office/word/2006/wordml" xmlns:wps="http://schemas.microsoft.com/office/word/2010/wordprocessingShape" mc:Ignorable="w14 w15 w16se w16cid w16 w16cex wp14">
   <w:endnote w:type="separator" w:id="-1">
     <w:p>
       <w:pPr>
@@ -31072,7 +31906,7 @@
 </file>
 
 <file path=word/footer1.xml><?xml version="1.0" encoding="utf-8"?>
-<w:ftr xmlns:wpc="http://schemas.microsoft.com/office/word/2010/wordprocessingCanvas" xmlns:cx="http://schemas.microsoft.com/office/drawing/2014/chartex" xmlns:cx1="http://schemas.microsoft.com/office/drawing/2015/9/8/chartex" xmlns:cx2="http://schemas.microsoft.com/office/drawing/2015/10/21/chartex" xmlns:cx3="http://schemas.microsoft.com/office/drawing/2016/5/9/chartex" xmlns:cx4="http://schemas.microsoft.com/office/drawing/2016/5/10/chartex" xmlns:cx5="http://schemas.microsoft.com/office/drawing/2016/5/11/chartex" xmlns:cx6="http://schemas.microsoft.com/office/drawing/2016/5/12/chartex" xmlns:cx7="http://schemas.microsoft.com/office/drawing/2016/5/13/chartex" xmlns:cx8="http://schemas.microsoft.com/office/drawing/2016/5/14/chartex" xmlns:mc="http://schemas.openxmlformats.org/markup-compatibility/2006" xmlns:aink="http://schemas.microsoft.com/office/drawing/2016/ink" xmlns:am3d="http://schemas.microsoft.com/office/drawing/2017/model3d" xmlns:o="urn:schemas-microsoft-com:office:office" xmlns:r="http://schemas.openxmlformats.org/officeDocument/2006/relationships" xmlns:m="http://schemas.openxmlformats.org/officeDocument/2006/math" xmlns:v="urn:schemas-microsoft-com:vml" xmlns:wp14="http://schemas.microsoft.com/office/word/2010/wordprocessingDrawing" xmlns:wp="http://schemas.openxmlformats.org/drawingml/2006/wordprocessingDrawing" xmlns:w10="urn:schemas-microsoft-com:office:word" xmlns:w="http://schemas.openxmlformats.org/wordprocessingml/2006/main" xmlns:w14="http://schemas.microsoft.com/office/word/2010/wordml" xmlns:w15="http://schemas.microsoft.com/office/word/2012/wordml" xmlns:w16cex="http://schemas.microsoft.com/office/word/2018/wordml/cex" xmlns:w16cid="http://schemas.microsoft.com/office/word/2016/wordml/cid" xmlns:w16="http://schemas.microsoft.com/office/word/2018/wordml" xmlns:w16sdtdh="http://schemas.microsoft.com/office/word/2020/wordml/sdtdatahash" xmlns:w16se="http://schemas.microsoft.com/office/word/2015/wordml/symex" xmlns:wpg="http://schemas.microsoft.com/office/word/2010/wordprocessingGroup" xmlns:wpi="http://schemas.microsoft.com/office/word/2010/wordprocessingInk" xmlns:wne="http://schemas.microsoft.com/office/word/2006/wordml" xmlns:wps="http://schemas.microsoft.com/office/word/2010/wordprocessingShape" mc:Ignorable="w14 w15 w16se w16cid w16 w16cex w16sdtdh wp14">
+<w:ftr xmlns:wpc="http://schemas.microsoft.com/office/word/2010/wordprocessingCanvas" xmlns:cx="http://schemas.microsoft.com/office/drawing/2014/chartex" xmlns:cx1="http://schemas.microsoft.com/office/drawing/2015/9/8/chartex" xmlns:cx2="http://schemas.microsoft.com/office/drawing/2015/10/21/chartex" xmlns:cx3="http://schemas.microsoft.com/office/drawing/2016/5/9/chartex" xmlns:cx4="http://schemas.microsoft.com/office/drawing/2016/5/10/chartex" xmlns:cx5="http://schemas.microsoft.com/office/drawing/2016/5/11/chartex" xmlns:cx6="http://schemas.microsoft.com/office/drawing/2016/5/12/chartex" xmlns:cx7="http://schemas.microsoft.com/office/drawing/2016/5/13/chartex" xmlns:cx8="http://schemas.microsoft.com/office/drawing/2016/5/14/chartex" xmlns:mc="http://schemas.openxmlformats.org/markup-compatibility/2006" xmlns:aink="http://schemas.microsoft.com/office/drawing/2016/ink" xmlns:am3d="http://schemas.microsoft.com/office/drawing/2017/model3d" xmlns:o="urn:schemas-microsoft-com:office:office" xmlns:r="http://schemas.openxmlformats.org/officeDocument/2006/relationships" xmlns:m="http://schemas.openxmlformats.org/officeDocument/2006/math" xmlns:v="urn:schemas-microsoft-com:vml" xmlns:wp14="http://schemas.microsoft.com/office/word/2010/wordprocessingDrawing" xmlns:wp="http://schemas.openxmlformats.org/drawingml/2006/wordprocessingDrawing" xmlns:w10="urn:schemas-microsoft-com:office:word" xmlns:w="http://schemas.openxmlformats.org/wordprocessingml/2006/main" xmlns:w14="http://schemas.microsoft.com/office/word/2010/wordml" xmlns:w15="http://schemas.microsoft.com/office/word/2012/wordml" xmlns:w16cex="http://schemas.microsoft.com/office/word/2018/wordml/cex" xmlns:w16cid="http://schemas.microsoft.com/office/word/2016/wordml/cid" xmlns:w16="http://schemas.microsoft.com/office/word/2018/wordml" xmlns:w16se="http://schemas.microsoft.com/office/word/2015/wordml/symex" xmlns:wpg="http://schemas.microsoft.com/office/word/2010/wordprocessingGroup" xmlns:wpi="http://schemas.microsoft.com/office/word/2010/wordprocessingInk" xmlns:wne="http://schemas.microsoft.com/office/word/2006/wordml" xmlns:wps="http://schemas.microsoft.com/office/word/2010/wordprocessingShape" mc:Ignorable="w14 w15 w16se w16cid w16 w16cex wp14">
   <w:sdt>
     <w:sdtPr>
       <w:id w:val="-1355112318"/>
@@ -31154,7 +31988,7 @@
 </file>
 
 <file path=word/footnotes.xml><?xml version="1.0" encoding="utf-8"?>
-<w:footnotes xmlns:wpc="http://schemas.microsoft.com/office/word/2010/wordprocessingCanvas" xmlns:cx="http://schemas.microsoft.com/office/drawing/2014/chartex" xmlns:cx1="http://schemas.microsoft.com/office/drawing/2015/9/8/chartex" xmlns:cx2="http://schemas.microsoft.com/office/drawing/2015/10/21/chartex" xmlns:cx3="http://schemas.microsoft.com/office/drawing/2016/5/9/chartex" xmlns:cx4="http://schemas.microsoft.com/office/drawing/2016/5/10/chartex" xmlns:cx5="http://schemas.microsoft.com/office/drawing/2016/5/11/chartex" xmlns:cx6="http://schemas.microsoft.com/office/drawing/2016/5/12/chartex" xmlns:cx7="http://schemas.microsoft.com/office/drawing/2016/5/13/chartex" xmlns:cx8="http://schemas.microsoft.com/office/drawing/2016/5/14/chartex" xmlns:mc="http://schemas.openxmlformats.org/markup-compatibility/2006" xmlns:aink="http://schemas.microsoft.com/office/drawing/2016/ink" xmlns:am3d="http://schemas.microsoft.com/office/drawing/2017/model3d" xmlns:o="urn:schemas-microsoft-com:office:office" xmlns:r="http://schemas.openxmlformats.org/officeDocument/2006/relationships" xmlns:m="http://schemas.openxmlformats.org/officeDocument/2006/math" xmlns:v="urn:schemas-microsoft-com:vml" xmlns:wp14="http://schemas.microsoft.com/office/word/2010/wordprocessingDrawing" xmlns:wp="http://schemas.openxmlformats.org/drawingml/2006/wordprocessingDrawing" xmlns:w10="urn:schemas-microsoft-com:office:word" xmlns:w="http://schemas.openxmlformats.org/wordprocessingml/2006/main" xmlns:w14="http://schemas.microsoft.com/office/word/2010/wordml" xmlns:w15="http://schemas.microsoft.com/office/word/2012/wordml" xmlns:w16cex="http://schemas.microsoft.com/office/word/2018/wordml/cex" xmlns:w16cid="http://schemas.microsoft.com/office/word/2016/wordml/cid" xmlns:w16="http://schemas.microsoft.com/office/word/2018/wordml" xmlns:w16sdtdh="http://schemas.microsoft.com/office/word/2020/wordml/sdtdatahash" xmlns:w16se="http://schemas.microsoft.com/office/word/2015/wordml/symex" xmlns:wpg="http://schemas.microsoft.com/office/word/2010/wordprocessingGroup" xmlns:wpi="http://schemas.microsoft.com/office/word/2010/wordprocessingInk" xmlns:wne="http://schemas.microsoft.com/office/word/2006/wordml" xmlns:wps="http://schemas.microsoft.com/office/word/2010/wordprocessingShape" mc:Ignorable="w14 w15 w16se w16cid w16 w16cex w16sdtdh wp14">
+<w:footnotes xmlns:wpc="http://schemas.microsoft.com/office/word/2010/wordprocessingCanvas" xmlns:cx="http://schemas.microsoft.com/office/drawing/2014/chartex" xmlns:cx1="http://schemas.microsoft.com/office/drawing/2015/9/8/chartex" xmlns:cx2="http://schemas.microsoft.com/office/drawing/2015/10/21/chartex" xmlns:cx3="http://schemas.microsoft.com/office/drawing/2016/5/9/chartex" xmlns:cx4="http://schemas.microsoft.com/office/drawing/2016/5/10/chartex" xmlns:cx5="http://schemas.microsoft.com/office/drawing/2016/5/11/chartex" xmlns:cx6="http://schemas.microsoft.com/office/drawing/2016/5/12/chartex" xmlns:cx7="http://schemas.microsoft.com/office/drawing/2016/5/13/chartex" xmlns:cx8="http://schemas.microsoft.com/office/drawing/2016/5/14/chartex" xmlns:mc="http://schemas.openxmlformats.org/markup-compatibility/2006" xmlns:aink="http://schemas.microsoft.com/office/drawing/2016/ink" xmlns:am3d="http://schemas.microsoft.com/office/drawing/2017/model3d" xmlns:o="urn:schemas-microsoft-com:office:office" xmlns:r="http://schemas.openxmlformats.org/officeDocument/2006/relationships" xmlns:m="http://schemas.openxmlformats.org/officeDocument/2006/math" xmlns:v="urn:schemas-microsoft-com:vml" xmlns:wp14="http://schemas.microsoft.com/office/word/2010/wordprocessingDrawing" xmlns:wp="http://schemas.openxmlformats.org/drawingml/2006/wordprocessingDrawing" xmlns:w10="urn:schemas-microsoft-com:office:word" xmlns:w="http://schemas.openxmlformats.org/wordprocessingml/2006/main" xmlns:w14="http://schemas.microsoft.com/office/word/2010/wordml" xmlns:w15="http://schemas.microsoft.com/office/word/2012/wordml" xmlns:w16cex="http://schemas.microsoft.com/office/word/2018/wordml/cex" xmlns:w16cid="http://schemas.microsoft.com/office/word/2016/wordml/cid" xmlns:w16="http://schemas.microsoft.com/office/word/2018/wordml" xmlns:w16se="http://schemas.microsoft.com/office/word/2015/wordml/symex" xmlns:wpg="http://schemas.microsoft.com/office/word/2010/wordprocessingGroup" xmlns:wpi="http://schemas.microsoft.com/office/word/2010/wordprocessingInk" xmlns:wne="http://schemas.microsoft.com/office/word/2006/wordml" xmlns:wps="http://schemas.microsoft.com/office/word/2010/wordprocessingShape" mc:Ignorable="w14 w15 w16se w16cid w16 w16cex wp14">
   <w:footnote w:type="separator" w:id="-1">
     <w:p>
       <w:pPr>
@@ -31179,7 +32013,7 @@
 </file>
 
 <file path=word/numbering.xml><?xml version="1.0" encoding="utf-8"?>
-<w:numbering xmlns:wpc="http://schemas.microsoft.com/office/word/2010/wordprocessingCanvas" xmlns:cx="http://schemas.microsoft.com/office/drawing/2014/chartex" xmlns:cx1="http://schemas.microsoft.com/office/drawing/2015/9/8/chartex" xmlns:cx2="http://schemas.microsoft.com/office/drawing/2015/10/21/chartex" xmlns:cx3="http://schemas.microsoft.com/office/drawing/2016/5/9/chartex" xmlns:cx4="http://schemas.microsoft.com/office/drawing/2016/5/10/chartex" xmlns:cx5="http://schemas.microsoft.com/office/drawing/2016/5/11/chartex" xmlns:cx6="http://schemas.microsoft.com/office/drawing/2016/5/12/chartex" xmlns:cx7="http://schemas.microsoft.com/office/drawing/2016/5/13/chartex" xmlns:cx8="http://schemas.microsoft.com/office/drawing/2016/5/14/chartex" xmlns:mc="http://schemas.openxmlformats.org/markup-compatibility/2006" xmlns:aink="http://schemas.microsoft.com/office/drawing/2016/ink" xmlns:am3d="http://schemas.microsoft.com/office/drawing/2017/model3d" xmlns:o="urn:schemas-microsoft-com:office:office" xmlns:r="http://schemas.openxmlformats.org/officeDocument/2006/relationships" xmlns:m="http://schemas.openxmlformats.org/officeDocument/2006/math" xmlns:v="urn:schemas-microsoft-com:vml" xmlns:wp14="http://schemas.microsoft.com/office/word/2010/wordprocessingDrawing" xmlns:wp="http://schemas.openxmlformats.org/drawingml/2006/wordprocessingDrawing" xmlns:w10="urn:schemas-microsoft-com:office:word" xmlns:w="http://schemas.openxmlformats.org/wordprocessingml/2006/main" xmlns:w14="http://schemas.microsoft.com/office/word/2010/wordml" xmlns:w15="http://schemas.microsoft.com/office/word/2012/wordml" xmlns:w16cex="http://schemas.microsoft.com/office/word/2018/wordml/cex" xmlns:w16cid="http://schemas.microsoft.com/office/word/2016/wordml/cid" xmlns:w16="http://schemas.microsoft.com/office/word/2018/wordml" xmlns:w16sdtdh="http://schemas.microsoft.com/office/word/2020/wordml/sdtdatahash" xmlns:w16se="http://schemas.microsoft.com/office/word/2015/wordml/symex" xmlns:wpg="http://schemas.microsoft.com/office/word/2010/wordprocessingGroup" xmlns:wpi="http://schemas.microsoft.com/office/word/2010/wordprocessingInk" xmlns:wne="http://schemas.microsoft.com/office/word/2006/wordml" xmlns:wps="http://schemas.microsoft.com/office/word/2010/wordprocessingShape" mc:Ignorable="w14 w15 w16se w16cid w16 w16cex w16sdtdh wp14">
+<w:numbering xmlns:wpc="http://schemas.microsoft.com/office/word/2010/wordprocessingCanvas" xmlns:cx="http://schemas.microsoft.com/office/drawing/2014/chartex" xmlns:cx1="http://schemas.microsoft.com/office/drawing/2015/9/8/chartex" xmlns:cx2="http://schemas.microsoft.com/office/drawing/2015/10/21/chartex" xmlns:cx3="http://schemas.microsoft.com/office/drawing/2016/5/9/chartex" xmlns:cx4="http://schemas.microsoft.com/office/drawing/2016/5/10/chartex" xmlns:cx5="http://schemas.microsoft.com/office/drawing/2016/5/11/chartex" xmlns:cx6="http://schemas.microsoft.com/office/drawing/2016/5/12/chartex" xmlns:cx7="http://schemas.microsoft.com/office/drawing/2016/5/13/chartex" xmlns:cx8="http://schemas.microsoft.com/office/drawing/2016/5/14/chartex" xmlns:mc="http://schemas.openxmlformats.org/markup-compatibility/2006" xmlns:aink="http://schemas.microsoft.com/office/drawing/2016/ink" xmlns:am3d="http://schemas.microsoft.com/office/drawing/2017/model3d" xmlns:o="urn:schemas-microsoft-com:office:office" xmlns:r="http://schemas.openxmlformats.org/officeDocument/2006/relationships" xmlns:m="http://schemas.openxmlformats.org/officeDocument/2006/math" xmlns:v="urn:schemas-microsoft-com:vml" xmlns:wp14="http://schemas.microsoft.com/office/word/2010/wordprocessingDrawing" xmlns:wp="http://schemas.openxmlformats.org/drawingml/2006/wordprocessingDrawing" xmlns:w10="urn:schemas-microsoft-com:office:word" xmlns:w="http://schemas.openxmlformats.org/wordprocessingml/2006/main" xmlns:w14="http://schemas.microsoft.com/office/word/2010/wordml" xmlns:w15="http://schemas.microsoft.com/office/word/2012/wordml" xmlns:w16cex="http://schemas.microsoft.com/office/word/2018/wordml/cex" xmlns:w16cid="http://schemas.microsoft.com/office/word/2016/wordml/cid" xmlns:w16="http://schemas.microsoft.com/office/word/2018/wordml" xmlns:w16se="http://schemas.microsoft.com/office/word/2015/wordml/symex" xmlns:wpg="http://schemas.microsoft.com/office/word/2010/wordprocessingGroup" xmlns:wpi="http://schemas.microsoft.com/office/word/2010/wordprocessingInk" xmlns:wne="http://schemas.microsoft.com/office/word/2006/wordml" xmlns:wps="http://schemas.microsoft.com/office/word/2010/wordprocessingShape" mc:Ignorable="w14 w15 w16se w16cid w16 w16cex wp14">
   <w:abstractNum w:abstractNumId="0" w15:restartNumberingAfterBreak="0">
     <w:nsid w:val="2D4F6482"/>
     <w:multiLevelType w:val="hybridMultilevel"/>
@@ -31532,7 +32366,7 @@
 </file>
 
 <file path=word/styles.xml><?xml version="1.0" encoding="utf-8"?>
-<w:styles xmlns:mc="http://schemas.openxmlformats.org/markup-compatibility/2006" xmlns:r="http://schemas.openxmlformats.org/officeDocument/2006/relationships" xmlns:w="http://schemas.openxmlformats.org/wordprocessingml/2006/main" xmlns:w14="http://schemas.microsoft.com/office/word/2010/wordml" xmlns:w15="http://schemas.microsoft.com/office/word/2012/wordml" xmlns:w16cex="http://schemas.microsoft.com/office/word/2018/wordml/cex" xmlns:w16cid="http://schemas.microsoft.com/office/word/2016/wordml/cid" xmlns:w16="http://schemas.microsoft.com/office/word/2018/wordml" xmlns:w16sdtdh="http://schemas.microsoft.com/office/word/2020/wordml/sdtdatahash" xmlns:w16se="http://schemas.microsoft.com/office/word/2015/wordml/symex" mc:Ignorable="w14 w15 w16se w16cid w16 w16cex w16sdtdh">
+<w:styles xmlns:mc="http://schemas.openxmlformats.org/markup-compatibility/2006" xmlns:r="http://schemas.openxmlformats.org/officeDocument/2006/relationships" xmlns:w="http://schemas.openxmlformats.org/wordprocessingml/2006/main" xmlns:w14="http://schemas.microsoft.com/office/word/2010/wordml" xmlns:w15="http://schemas.microsoft.com/office/word/2012/wordml" xmlns:w16cex="http://schemas.microsoft.com/office/word/2018/wordml/cex" xmlns:w16cid="http://schemas.microsoft.com/office/word/2016/wordml/cid" xmlns:w16="http://schemas.microsoft.com/office/word/2018/wordml" xmlns:w16se="http://schemas.microsoft.com/office/word/2015/wordml/symex" mc:Ignorable="w14 w15 w16se w16cid w16 w16cex">
   <w:docDefaults>
     <w:rPrDefault>
       <w:rPr>

</xml_diff>

<commit_message>
network node balance and bi-directional capacity improvements
</commit_message>
<xml_diff>
--- a/pareto/strategic_water_management/docs/strategic_produced_water_management_optimization.docx
+++ b/pareto/strategic_water_management/docs/strategic_produced_water_management_optimization.docx
@@ -8014,25 +8014,7 @@
           <w:highlight w:val="magenta"/>
         </w:rPr>
         <w:tab/>
-        <w:t xml:space="preserve">Terminal storage level at </w:t>
-      </w:r>
-      <w:r>
-        <w:rPr>
-          <w:rFonts w:ascii="Times New Roman" w:eastAsiaTheme="minorEastAsia" w:hAnsi="Times New Roman" w:cs="Times New Roman"/>
-          <w:sz w:val="26"/>
-          <w:szCs w:val="26"/>
-          <w:highlight w:val="magenta"/>
-        </w:rPr>
-        <w:t xml:space="preserve">storage </w:t>
-      </w:r>
-      <w:r>
-        <w:rPr>
-          <w:rFonts w:ascii="Times New Roman" w:eastAsiaTheme="minorEastAsia" w:hAnsi="Times New Roman" w:cs="Times New Roman"/>
-          <w:sz w:val="26"/>
-          <w:szCs w:val="26"/>
-          <w:highlight w:val="magenta"/>
-        </w:rPr>
-        <w:t>site</w:t>
+        <w:t>Terminal storage level at storage site</w:t>
       </w:r>
     </w:p>
     <w:p>
@@ -16177,6 +16159,7 @@
           <w:bCs/>
           <w:sz w:val="26"/>
           <w:szCs w:val="26"/>
+          <w:highlight w:val="cyan"/>
         </w:rPr>
       </w:pPr>
       <w:r>
@@ -16186,6 +16169,7 @@
           <w:bCs/>
           <w:sz w:val="26"/>
           <w:szCs w:val="26"/>
+          <w:highlight w:val="cyan"/>
         </w:rPr>
         <w:t>Network Node Balance</w:t>
       </w:r>
@@ -16214,6 +16198,7 @@
                   <w:i/>
                   <w:sz w:val="26"/>
                   <w:szCs w:val="26"/>
+                  <w:highlight w:val="cyan"/>
                 </w:rPr>
               </m:ctrlPr>
             </m:naryPr>
@@ -16226,6 +16211,7 @@
                       <w:i/>
                       <w:sz w:val="26"/>
                       <w:szCs w:val="26"/>
+                      <w:highlight w:val="cyan"/>
                     </w:rPr>
                   </m:ctrlPr>
                 </m:dPr>
@@ -16235,6 +16221,7 @@
                       <w:rFonts w:ascii="Cambria Math" w:eastAsiaTheme="minorEastAsia" w:hAnsi="Cambria Math" w:cs="Times New Roman"/>
                       <w:sz w:val="26"/>
                       <w:szCs w:val="26"/>
+                      <w:highlight w:val="cyan"/>
                     </w:rPr>
                     <m:t>p,n</m:t>
                   </m:r>
@@ -16245,8 +16232,2045 @@
                   <w:rFonts w:ascii="Cambria Math" w:eastAsiaTheme="minorEastAsia" w:hAnsi="Cambria Math" w:cs="Times New Roman"/>
                   <w:sz w:val="26"/>
                   <w:szCs w:val="26"/>
+                  <w:highlight w:val="cyan"/>
                 </w:rPr>
                 <m:t>∈PNA</m:t>
+              </m:r>
+            </m:sub>
+            <m:sup/>
+            <m:e>
+              <m:sSubSup>
+                <m:sSubSupPr>
+                  <m:ctrlPr>
+                    <w:rPr>
+                      <w:rFonts w:ascii="Cambria Math" w:eastAsiaTheme="minorEastAsia" w:hAnsi="Cambria Math" w:cs="Times New Roman"/>
+                      <w:i/>
+                      <w:sz w:val="26"/>
+                      <w:szCs w:val="26"/>
+                      <w:highlight w:val="cyan"/>
+                    </w:rPr>
+                  </m:ctrlPr>
+                </m:sSubSupPr>
+                <m:e>
+                  <m:r>
+                    <w:rPr>
+                      <w:rFonts w:ascii="Cambria Math" w:eastAsiaTheme="minorEastAsia" w:hAnsi="Cambria Math" w:cs="Times New Roman"/>
+                      <w:sz w:val="26"/>
+                      <w:szCs w:val="26"/>
+                      <w:highlight w:val="cyan"/>
+                    </w:rPr>
+                    <m:t>F</m:t>
+                  </m:r>
+                </m:e>
+                <m:sub>
+                  <m:r>
+                    <w:rPr>
+                      <w:rFonts w:ascii="Cambria Math" w:eastAsiaTheme="minorEastAsia" w:hAnsi="Cambria Math" w:cs="Times New Roman"/>
+                      <w:sz w:val="26"/>
+                      <w:szCs w:val="26"/>
+                      <w:highlight w:val="cyan"/>
+                    </w:rPr>
+                    <m:t>l,l,t</m:t>
+                  </m:r>
+                </m:sub>
+                <m:sup>
+                  <m:r>
+                    <w:rPr>
+                      <w:rFonts w:ascii="Cambria Math" w:eastAsiaTheme="minorEastAsia" w:hAnsi="Cambria Math" w:cs="Times New Roman"/>
+                      <w:sz w:val="26"/>
+                      <w:szCs w:val="26"/>
+                      <w:highlight w:val="cyan"/>
+                    </w:rPr>
+                    <m:t>Piped</m:t>
+                  </m:r>
+                </m:sup>
+              </m:sSubSup>
+            </m:e>
+          </m:nary>
+          <m:r>
+            <w:rPr>
+              <w:rFonts w:ascii="Cambria Math" w:eastAsiaTheme="minorEastAsia" w:hAnsi="Cambria Math" w:cs="Times New Roman"/>
+              <w:sz w:val="26"/>
+              <w:szCs w:val="26"/>
+              <w:highlight w:val="cyan"/>
+            </w:rPr>
+            <m:t>+</m:t>
+          </m:r>
+          <m:nary>
+            <m:naryPr>
+              <m:chr m:val="∑"/>
+              <m:limLoc m:val="undOvr"/>
+              <m:supHide m:val="1"/>
+              <m:ctrlPr>
+                <w:rPr>
+                  <w:rFonts w:ascii="Cambria Math" w:eastAsiaTheme="minorEastAsia" w:hAnsi="Cambria Math" w:cs="Times New Roman"/>
+                  <w:i/>
+                  <w:sz w:val="26"/>
+                  <w:szCs w:val="26"/>
+                  <w:highlight w:val="cyan"/>
+                </w:rPr>
+              </m:ctrlPr>
+            </m:naryPr>
+            <m:sub>
+              <m:d>
+                <m:dPr>
+                  <m:ctrlPr>
+                    <w:rPr>
+                      <w:rFonts w:ascii="Cambria Math" w:eastAsiaTheme="minorEastAsia" w:hAnsi="Cambria Math" w:cs="Times New Roman"/>
+                      <w:i/>
+                      <w:sz w:val="26"/>
+                      <w:szCs w:val="26"/>
+                      <w:highlight w:val="cyan"/>
+                    </w:rPr>
+                  </m:ctrlPr>
+                </m:dPr>
+                <m:e>
+                  <m:r>
+                    <w:rPr>
+                      <w:rFonts w:ascii="Cambria Math" w:eastAsiaTheme="minorEastAsia" w:hAnsi="Cambria Math" w:cs="Times New Roman"/>
+                      <w:sz w:val="26"/>
+                      <w:szCs w:val="26"/>
+                      <w:highlight w:val="cyan"/>
+                    </w:rPr>
+                    <m:t>p,n</m:t>
+                  </m:r>
+                </m:e>
+              </m:d>
+              <m:r>
+                <w:rPr>
+                  <w:rFonts w:ascii="Cambria Math" w:eastAsiaTheme="minorEastAsia" w:hAnsi="Cambria Math" w:cs="Times New Roman"/>
+                  <w:sz w:val="26"/>
+                  <w:szCs w:val="26"/>
+                  <w:highlight w:val="cyan"/>
+                </w:rPr>
+                <m:t>∈CNA</m:t>
+              </m:r>
+            </m:sub>
+            <m:sup/>
+            <m:e>
+              <m:sSubSup>
+                <m:sSubSupPr>
+                  <m:ctrlPr>
+                    <w:rPr>
+                      <w:rFonts w:ascii="Cambria Math" w:eastAsiaTheme="minorEastAsia" w:hAnsi="Cambria Math" w:cs="Times New Roman"/>
+                      <w:i/>
+                      <w:sz w:val="26"/>
+                      <w:szCs w:val="26"/>
+                      <w:highlight w:val="cyan"/>
+                    </w:rPr>
+                  </m:ctrlPr>
+                </m:sSubSupPr>
+                <m:e>
+                  <m:r>
+                    <w:rPr>
+                      <w:rFonts w:ascii="Cambria Math" w:eastAsiaTheme="minorEastAsia" w:hAnsi="Cambria Math" w:cs="Times New Roman"/>
+                      <w:sz w:val="26"/>
+                      <w:szCs w:val="26"/>
+                      <w:highlight w:val="cyan"/>
+                    </w:rPr>
+                    <m:t>F</m:t>
+                  </m:r>
+                </m:e>
+                <m:sub>
+                  <m:r>
+                    <w:rPr>
+                      <w:rFonts w:ascii="Cambria Math" w:eastAsiaTheme="minorEastAsia" w:hAnsi="Cambria Math" w:cs="Times New Roman"/>
+                      <w:sz w:val="26"/>
+                      <w:szCs w:val="26"/>
+                      <w:highlight w:val="cyan"/>
+                    </w:rPr>
+                    <m:t>l,l,t</m:t>
+                  </m:r>
+                </m:sub>
+                <m:sup>
+                  <m:r>
+                    <w:rPr>
+                      <w:rFonts w:ascii="Cambria Math" w:eastAsiaTheme="minorEastAsia" w:hAnsi="Cambria Math" w:cs="Times New Roman"/>
+                      <w:sz w:val="26"/>
+                      <w:szCs w:val="26"/>
+                      <w:highlight w:val="cyan"/>
+                    </w:rPr>
+                    <m:t>Piped</m:t>
+                  </m:r>
+                </m:sup>
+              </m:sSubSup>
+            </m:e>
+          </m:nary>
+          <m:r>
+            <w:rPr>
+              <w:rFonts w:ascii="Cambria Math" w:eastAsiaTheme="minorEastAsia" w:hAnsi="Cambria Math" w:cs="Times New Roman"/>
+              <w:sz w:val="26"/>
+              <w:szCs w:val="26"/>
+              <w:highlight w:val="cyan"/>
+            </w:rPr>
+            <m:t>+</m:t>
+          </m:r>
+          <m:nary>
+            <m:naryPr>
+              <m:chr m:val="∑"/>
+              <m:limLoc m:val="undOvr"/>
+              <m:supHide m:val="1"/>
+              <m:ctrlPr>
+                <w:rPr>
+                  <w:rFonts w:ascii="Cambria Math" w:eastAsiaTheme="minorEastAsia" w:hAnsi="Cambria Math" w:cs="Times New Roman"/>
+                  <w:i/>
+                  <w:sz w:val="26"/>
+                  <w:szCs w:val="26"/>
+                  <w:highlight w:val="cyan"/>
+                </w:rPr>
+              </m:ctrlPr>
+            </m:naryPr>
+            <m:sub>
+              <m:d>
+                <m:dPr>
+                  <m:ctrlPr>
+                    <w:rPr>
+                      <w:rFonts w:ascii="Cambria Math" w:eastAsiaTheme="minorEastAsia" w:hAnsi="Cambria Math" w:cs="Times New Roman"/>
+                      <w:i/>
+                      <w:sz w:val="26"/>
+                      <w:szCs w:val="26"/>
+                      <w:highlight w:val="cyan"/>
+                    </w:rPr>
+                  </m:ctrlPr>
+                </m:dPr>
+                <m:e>
+                  <m:acc>
+                    <m:accPr>
+                      <m:chr m:val="̃"/>
+                      <m:ctrlPr>
+                        <w:rPr>
+                          <w:rFonts w:ascii="Cambria Math" w:eastAsiaTheme="minorEastAsia" w:hAnsi="Cambria Math" w:cs="Times New Roman"/>
+                          <w:i/>
+                          <w:sz w:val="26"/>
+                          <w:szCs w:val="26"/>
+                          <w:highlight w:val="cyan"/>
+                        </w:rPr>
+                      </m:ctrlPr>
+                    </m:accPr>
+                    <m:e>
+                      <m:r>
+                        <w:rPr>
+                          <w:rFonts w:ascii="Cambria Math" w:eastAsiaTheme="minorEastAsia" w:hAnsi="Cambria Math" w:cs="Times New Roman"/>
+                          <w:sz w:val="26"/>
+                          <w:szCs w:val="26"/>
+                          <w:highlight w:val="cyan"/>
+                        </w:rPr>
+                        <m:t>n</m:t>
+                      </m:r>
+                    </m:e>
+                  </m:acc>
+                  <m:r>
+                    <w:rPr>
+                      <w:rFonts w:ascii="Cambria Math" w:eastAsiaTheme="minorEastAsia" w:hAnsi="Cambria Math" w:cs="Times New Roman"/>
+                      <w:sz w:val="26"/>
+                      <w:szCs w:val="26"/>
+                      <w:highlight w:val="cyan"/>
+                    </w:rPr>
+                    <m:t>,n</m:t>
+                  </m:r>
+                </m:e>
+              </m:d>
+              <m:r>
+                <w:rPr>
+                  <w:rFonts w:ascii="Cambria Math" w:eastAsiaTheme="minorEastAsia" w:hAnsi="Cambria Math" w:cs="Times New Roman"/>
+                  <w:sz w:val="26"/>
+                  <w:szCs w:val="26"/>
+                  <w:highlight w:val="cyan"/>
+                </w:rPr>
+                <m:t>∈NNA</m:t>
+              </m:r>
+            </m:sub>
+            <m:sup/>
+            <m:e>
+              <m:sSubSup>
+                <m:sSubSupPr>
+                  <m:ctrlPr>
+                    <w:rPr>
+                      <w:rFonts w:ascii="Cambria Math" w:eastAsiaTheme="minorEastAsia" w:hAnsi="Cambria Math" w:cs="Times New Roman"/>
+                      <w:i/>
+                      <w:sz w:val="26"/>
+                      <w:szCs w:val="26"/>
+                      <w:highlight w:val="cyan"/>
+                    </w:rPr>
+                  </m:ctrlPr>
+                </m:sSubSupPr>
+                <m:e>
+                  <m:r>
+                    <w:rPr>
+                      <w:rFonts w:ascii="Cambria Math" w:eastAsiaTheme="minorEastAsia" w:hAnsi="Cambria Math" w:cs="Times New Roman"/>
+                      <w:sz w:val="26"/>
+                      <w:szCs w:val="26"/>
+                      <w:highlight w:val="cyan"/>
+                    </w:rPr>
+                    <m:t>F</m:t>
+                  </m:r>
+                </m:e>
+                <m:sub>
+                  <m:r>
+                    <w:rPr>
+                      <w:rFonts w:ascii="Cambria Math" w:eastAsiaTheme="minorEastAsia" w:hAnsi="Cambria Math" w:cs="Times New Roman"/>
+                      <w:sz w:val="26"/>
+                      <w:szCs w:val="26"/>
+                      <w:highlight w:val="cyan"/>
+                    </w:rPr>
+                    <m:t>l,l,t</m:t>
+                  </m:r>
+                </m:sub>
+                <m:sup>
+                  <m:r>
+                    <w:rPr>
+                      <w:rFonts w:ascii="Cambria Math" w:eastAsiaTheme="minorEastAsia" w:hAnsi="Cambria Math" w:cs="Times New Roman"/>
+                      <w:sz w:val="26"/>
+                      <w:szCs w:val="26"/>
+                      <w:highlight w:val="cyan"/>
+                    </w:rPr>
+                    <m:t>Piped</m:t>
+                  </m:r>
+                </m:sup>
+              </m:sSubSup>
+            </m:e>
+          </m:nary>
+          <m:r>
+            <w:rPr>
+              <w:rFonts w:ascii="Cambria Math" w:eastAsiaTheme="minorEastAsia" w:hAnsi="Cambria Math" w:cs="Times New Roman"/>
+              <w:sz w:val="26"/>
+              <w:szCs w:val="26"/>
+              <w:highlight w:val="cyan"/>
+            </w:rPr>
+            <m:t>+</m:t>
+          </m:r>
+          <m:nary>
+            <m:naryPr>
+              <m:chr m:val="∑"/>
+              <m:limLoc m:val="undOvr"/>
+              <m:supHide m:val="1"/>
+              <m:ctrlPr>
+                <w:rPr>
+                  <w:rFonts w:ascii="Cambria Math" w:eastAsiaTheme="minorEastAsia" w:hAnsi="Cambria Math" w:cs="Times New Roman"/>
+                  <w:i/>
+                  <w:sz w:val="26"/>
+                  <w:szCs w:val="26"/>
+                  <w:highlight w:val="cyan"/>
+                </w:rPr>
+              </m:ctrlPr>
+            </m:naryPr>
+            <m:sub>
+              <m:d>
+                <m:dPr>
+                  <m:ctrlPr>
+                    <w:rPr>
+                      <w:rFonts w:ascii="Cambria Math" w:eastAsiaTheme="minorEastAsia" w:hAnsi="Cambria Math" w:cs="Times New Roman"/>
+                      <w:i/>
+                      <w:sz w:val="26"/>
+                      <w:szCs w:val="26"/>
+                      <w:highlight w:val="cyan"/>
+                    </w:rPr>
+                  </m:ctrlPr>
+                </m:dPr>
+                <m:e>
+                  <m:r>
+                    <w:rPr>
+                      <w:rFonts w:ascii="Cambria Math" w:eastAsiaTheme="minorEastAsia" w:hAnsi="Cambria Math" w:cs="Times New Roman"/>
+                      <w:sz w:val="26"/>
+                      <w:szCs w:val="26"/>
+                      <w:highlight w:val="cyan"/>
+                    </w:rPr>
+                    <m:t>s</m:t>
+                  </m:r>
+                  <m:r>
+                    <w:rPr>
+                      <w:rFonts w:ascii="Cambria Math" w:eastAsiaTheme="minorEastAsia" w:hAnsi="Cambria Math" w:cs="Times New Roman"/>
+                      <w:sz w:val="26"/>
+                      <w:szCs w:val="26"/>
+                      <w:highlight w:val="cyan"/>
+                    </w:rPr>
+                    <m:t>,n</m:t>
+                  </m:r>
+                </m:e>
+              </m:d>
+              <m:r>
+                <w:rPr>
+                  <w:rFonts w:ascii="Cambria Math" w:eastAsiaTheme="minorEastAsia" w:hAnsi="Cambria Math" w:cs="Times New Roman"/>
+                  <w:sz w:val="26"/>
+                  <w:szCs w:val="26"/>
+                  <w:highlight w:val="cyan"/>
+                </w:rPr>
+                <m:t>∈</m:t>
+              </m:r>
+              <m:r>
+                <w:rPr>
+                  <w:rFonts w:ascii="Cambria Math" w:eastAsiaTheme="minorEastAsia" w:hAnsi="Cambria Math" w:cs="Times New Roman"/>
+                  <w:sz w:val="26"/>
+                  <w:szCs w:val="26"/>
+                  <w:highlight w:val="cyan"/>
+                </w:rPr>
+                <m:t>S</m:t>
+              </m:r>
+              <m:r>
+                <w:rPr>
+                  <w:rFonts w:ascii="Cambria Math" w:eastAsiaTheme="minorEastAsia" w:hAnsi="Cambria Math" w:cs="Times New Roman"/>
+                  <w:sz w:val="26"/>
+                  <w:szCs w:val="26"/>
+                  <w:highlight w:val="cyan"/>
+                </w:rPr>
+                <m:t>NA</m:t>
+              </m:r>
+            </m:sub>
+            <m:sup/>
+            <m:e>
+              <m:sSubSup>
+                <m:sSubSupPr>
+                  <m:ctrlPr>
+                    <w:rPr>
+                      <w:rFonts w:ascii="Cambria Math" w:eastAsiaTheme="minorEastAsia" w:hAnsi="Cambria Math" w:cs="Times New Roman"/>
+                      <w:i/>
+                      <w:sz w:val="26"/>
+                      <w:szCs w:val="26"/>
+                      <w:highlight w:val="cyan"/>
+                    </w:rPr>
+                  </m:ctrlPr>
+                </m:sSubSupPr>
+                <m:e>
+                  <m:r>
+                    <w:rPr>
+                      <w:rFonts w:ascii="Cambria Math" w:eastAsiaTheme="minorEastAsia" w:hAnsi="Cambria Math" w:cs="Times New Roman"/>
+                      <w:sz w:val="26"/>
+                      <w:szCs w:val="26"/>
+                      <w:highlight w:val="cyan"/>
+                    </w:rPr>
+                    <m:t>F</m:t>
+                  </m:r>
+                </m:e>
+                <m:sub>
+                  <m:r>
+                    <w:rPr>
+                      <w:rFonts w:ascii="Cambria Math" w:eastAsiaTheme="minorEastAsia" w:hAnsi="Cambria Math" w:cs="Times New Roman"/>
+                      <w:sz w:val="26"/>
+                      <w:szCs w:val="26"/>
+                      <w:highlight w:val="cyan"/>
+                    </w:rPr>
+                    <m:t>l,l,t</m:t>
+                  </m:r>
+                </m:sub>
+                <m:sup>
+                  <m:r>
+                    <w:rPr>
+                      <w:rFonts w:ascii="Cambria Math" w:eastAsiaTheme="minorEastAsia" w:hAnsi="Cambria Math" w:cs="Times New Roman"/>
+                      <w:sz w:val="26"/>
+                      <w:szCs w:val="26"/>
+                      <w:highlight w:val="cyan"/>
+                    </w:rPr>
+                    <m:t>Piped</m:t>
+                  </m:r>
+                </m:sup>
+              </m:sSubSup>
+            </m:e>
+          </m:nary>
+          <m:r>
+            <w:rPr>
+              <w:rFonts w:ascii="Cambria Math" w:eastAsiaTheme="minorEastAsia" w:hAnsi="Cambria Math" w:cs="Times New Roman"/>
+              <w:sz w:val="26"/>
+              <w:szCs w:val="26"/>
+              <w:highlight w:val="cyan"/>
+            </w:rPr>
+            <m:t>=</m:t>
+          </m:r>
+          <m:nary>
+            <m:naryPr>
+              <m:chr m:val="∑"/>
+              <m:limLoc m:val="undOvr"/>
+              <m:supHide m:val="1"/>
+              <m:ctrlPr>
+                <w:rPr>
+                  <w:rFonts w:ascii="Cambria Math" w:eastAsiaTheme="minorEastAsia" w:hAnsi="Cambria Math" w:cs="Times New Roman"/>
+                  <w:i/>
+                  <w:sz w:val="26"/>
+                  <w:szCs w:val="26"/>
+                  <w:highlight w:val="cyan"/>
+                </w:rPr>
+              </m:ctrlPr>
+            </m:naryPr>
+            <m:sub>
+              <m:d>
+                <m:dPr>
+                  <m:ctrlPr>
+                    <w:rPr>
+                      <w:rFonts w:ascii="Cambria Math" w:eastAsiaTheme="minorEastAsia" w:hAnsi="Cambria Math" w:cs="Times New Roman"/>
+                      <w:i/>
+                      <w:sz w:val="26"/>
+                      <w:szCs w:val="26"/>
+                      <w:highlight w:val="cyan"/>
+                    </w:rPr>
+                  </m:ctrlPr>
+                </m:dPr>
+                <m:e>
+                  <m:r>
+                    <w:rPr>
+                      <w:rFonts w:ascii="Cambria Math" w:eastAsiaTheme="minorEastAsia" w:hAnsi="Cambria Math" w:cs="Times New Roman"/>
+                      <w:sz w:val="26"/>
+                      <w:szCs w:val="26"/>
+                      <w:highlight w:val="cyan"/>
+                    </w:rPr>
+                    <m:t>n,</m:t>
+                  </m:r>
+                  <m:acc>
+                    <m:accPr>
+                      <m:chr m:val="̃"/>
+                      <m:ctrlPr>
+                        <w:rPr>
+                          <w:rFonts w:ascii="Cambria Math" w:eastAsiaTheme="minorEastAsia" w:hAnsi="Cambria Math" w:cs="Times New Roman"/>
+                          <w:i/>
+                          <w:sz w:val="26"/>
+                          <w:szCs w:val="26"/>
+                          <w:highlight w:val="cyan"/>
+                        </w:rPr>
+                      </m:ctrlPr>
+                    </m:accPr>
+                    <m:e>
+                      <m:r>
+                        <w:rPr>
+                          <w:rFonts w:ascii="Cambria Math" w:eastAsiaTheme="minorEastAsia" w:hAnsi="Cambria Math" w:cs="Times New Roman"/>
+                          <w:sz w:val="26"/>
+                          <w:szCs w:val="26"/>
+                          <w:highlight w:val="cyan"/>
+                        </w:rPr>
+                        <m:t>n</m:t>
+                      </m:r>
+                    </m:e>
+                  </m:acc>
+                </m:e>
+              </m:d>
+              <m:r>
+                <w:rPr>
+                  <w:rFonts w:ascii="Cambria Math" w:eastAsiaTheme="minorEastAsia" w:hAnsi="Cambria Math" w:cs="Times New Roman"/>
+                  <w:sz w:val="26"/>
+                  <w:szCs w:val="26"/>
+                  <w:highlight w:val="cyan"/>
+                </w:rPr>
+                <m:t>∈NNA</m:t>
+              </m:r>
+            </m:sub>
+            <m:sup/>
+            <m:e>
+              <m:sSubSup>
+                <m:sSubSupPr>
+                  <m:ctrlPr>
+                    <w:rPr>
+                      <w:rFonts w:ascii="Cambria Math" w:eastAsiaTheme="minorEastAsia" w:hAnsi="Cambria Math" w:cs="Times New Roman"/>
+                      <w:i/>
+                      <w:sz w:val="26"/>
+                      <w:szCs w:val="26"/>
+                      <w:highlight w:val="cyan"/>
+                    </w:rPr>
+                  </m:ctrlPr>
+                </m:sSubSupPr>
+                <m:e>
+                  <m:r>
+                    <w:rPr>
+                      <w:rFonts w:ascii="Cambria Math" w:eastAsiaTheme="minorEastAsia" w:hAnsi="Cambria Math" w:cs="Times New Roman"/>
+                      <w:sz w:val="26"/>
+                      <w:szCs w:val="26"/>
+                      <w:highlight w:val="cyan"/>
+                    </w:rPr>
+                    <m:t>F</m:t>
+                  </m:r>
+                </m:e>
+                <m:sub>
+                  <m:r>
+                    <w:rPr>
+                      <w:rFonts w:ascii="Cambria Math" w:eastAsiaTheme="minorEastAsia" w:hAnsi="Cambria Math" w:cs="Times New Roman"/>
+                      <w:sz w:val="26"/>
+                      <w:szCs w:val="26"/>
+                      <w:highlight w:val="cyan"/>
+                    </w:rPr>
+                    <m:t>l,l,t</m:t>
+                  </m:r>
+                </m:sub>
+                <m:sup>
+                  <m:r>
+                    <w:rPr>
+                      <w:rFonts w:ascii="Cambria Math" w:eastAsiaTheme="minorEastAsia" w:hAnsi="Cambria Math" w:cs="Times New Roman"/>
+                      <w:sz w:val="26"/>
+                      <w:szCs w:val="26"/>
+                      <w:highlight w:val="cyan"/>
+                    </w:rPr>
+                    <m:t>Piped</m:t>
+                  </m:r>
+                </m:sup>
+              </m:sSubSup>
+            </m:e>
+          </m:nary>
+          <m:r>
+            <w:rPr>
+              <w:rFonts w:ascii="Cambria Math" w:eastAsiaTheme="minorEastAsia" w:hAnsi="Cambria Math" w:cs="Times New Roman"/>
+              <w:sz w:val="26"/>
+              <w:szCs w:val="26"/>
+              <w:highlight w:val="cyan"/>
+            </w:rPr>
+            <m:t>+</m:t>
+          </m:r>
+          <m:nary>
+            <m:naryPr>
+              <m:chr m:val="∑"/>
+              <m:limLoc m:val="undOvr"/>
+              <m:supHide m:val="1"/>
+              <m:ctrlPr>
+                <w:rPr>
+                  <w:rFonts w:ascii="Cambria Math" w:eastAsiaTheme="minorEastAsia" w:hAnsi="Cambria Math" w:cs="Times New Roman"/>
+                  <w:i/>
+                  <w:sz w:val="26"/>
+                  <w:szCs w:val="26"/>
+                  <w:highlight w:val="cyan"/>
+                </w:rPr>
+              </m:ctrlPr>
+            </m:naryPr>
+            <m:sub>
+              <m:d>
+                <m:dPr>
+                  <m:ctrlPr>
+                    <w:rPr>
+                      <w:rFonts w:ascii="Cambria Math" w:eastAsiaTheme="minorEastAsia" w:hAnsi="Cambria Math" w:cs="Times New Roman"/>
+                      <w:i/>
+                      <w:sz w:val="26"/>
+                      <w:szCs w:val="26"/>
+                      <w:highlight w:val="cyan"/>
+                    </w:rPr>
+                  </m:ctrlPr>
+                </m:dPr>
+                <m:e>
+                  <m:r>
+                    <w:rPr>
+                      <w:rFonts w:ascii="Cambria Math" w:eastAsiaTheme="minorEastAsia" w:hAnsi="Cambria Math" w:cs="Times New Roman"/>
+                      <w:sz w:val="26"/>
+                      <w:szCs w:val="26"/>
+                      <w:highlight w:val="cyan"/>
+                    </w:rPr>
+                    <m:t>n,p</m:t>
+                  </m:r>
+                </m:e>
+              </m:d>
+              <m:r>
+                <w:rPr>
+                  <w:rFonts w:ascii="Cambria Math" w:eastAsiaTheme="minorEastAsia" w:hAnsi="Cambria Math" w:cs="Times New Roman"/>
+                  <w:sz w:val="26"/>
+                  <w:szCs w:val="26"/>
+                  <w:highlight w:val="cyan"/>
+                </w:rPr>
+                <m:t>∈NCA</m:t>
+              </m:r>
+            </m:sub>
+            <m:sup/>
+            <m:e>
+              <m:sSubSup>
+                <m:sSubSupPr>
+                  <m:ctrlPr>
+                    <w:rPr>
+                      <w:rFonts w:ascii="Cambria Math" w:eastAsiaTheme="minorEastAsia" w:hAnsi="Cambria Math" w:cs="Times New Roman"/>
+                      <w:i/>
+                      <w:sz w:val="26"/>
+                      <w:szCs w:val="26"/>
+                      <w:highlight w:val="cyan"/>
+                    </w:rPr>
+                  </m:ctrlPr>
+                </m:sSubSupPr>
+                <m:e>
+                  <m:r>
+                    <w:rPr>
+                      <w:rFonts w:ascii="Cambria Math" w:eastAsiaTheme="minorEastAsia" w:hAnsi="Cambria Math" w:cs="Times New Roman"/>
+                      <w:sz w:val="26"/>
+                      <w:szCs w:val="26"/>
+                      <w:highlight w:val="cyan"/>
+                    </w:rPr>
+                    <m:t>F</m:t>
+                  </m:r>
+                </m:e>
+                <m:sub>
+                  <m:r>
+                    <w:rPr>
+                      <w:rFonts w:ascii="Cambria Math" w:eastAsiaTheme="minorEastAsia" w:hAnsi="Cambria Math" w:cs="Times New Roman"/>
+                      <w:sz w:val="26"/>
+                      <w:szCs w:val="26"/>
+                      <w:highlight w:val="cyan"/>
+                    </w:rPr>
+                    <m:t>l,l,t</m:t>
+                  </m:r>
+                </m:sub>
+                <m:sup>
+                  <m:r>
+                    <w:rPr>
+                      <w:rFonts w:ascii="Cambria Math" w:eastAsiaTheme="minorEastAsia" w:hAnsi="Cambria Math" w:cs="Times New Roman"/>
+                      <w:sz w:val="26"/>
+                      <w:szCs w:val="26"/>
+                      <w:highlight w:val="cyan"/>
+                    </w:rPr>
+                    <m:t>Piped</m:t>
+                  </m:r>
+                </m:sup>
+              </m:sSubSup>
+            </m:e>
+          </m:nary>
+          <m:r>
+            <w:rPr>
+              <w:rFonts w:ascii="Cambria Math" w:eastAsiaTheme="minorEastAsia" w:hAnsi="Cambria Math" w:cs="Times New Roman"/>
+              <w:sz w:val="26"/>
+              <w:szCs w:val="26"/>
+              <w:highlight w:val="cyan"/>
+            </w:rPr>
+            <m:t>+</m:t>
+          </m:r>
+          <m:nary>
+            <m:naryPr>
+              <m:chr m:val="∑"/>
+              <m:limLoc m:val="undOvr"/>
+              <m:supHide m:val="1"/>
+              <m:ctrlPr>
+                <w:rPr>
+                  <w:rFonts w:ascii="Cambria Math" w:eastAsiaTheme="minorEastAsia" w:hAnsi="Cambria Math" w:cs="Times New Roman"/>
+                  <w:i/>
+                  <w:sz w:val="26"/>
+                  <w:szCs w:val="26"/>
+                  <w:highlight w:val="cyan"/>
+                </w:rPr>
+              </m:ctrlPr>
+            </m:naryPr>
+            <m:sub>
+              <m:d>
+                <m:dPr>
+                  <m:ctrlPr>
+                    <w:rPr>
+                      <w:rFonts w:ascii="Cambria Math" w:eastAsiaTheme="minorEastAsia" w:hAnsi="Cambria Math" w:cs="Times New Roman"/>
+                      <w:i/>
+                      <w:sz w:val="26"/>
+                      <w:szCs w:val="26"/>
+                      <w:highlight w:val="cyan"/>
+                    </w:rPr>
+                  </m:ctrlPr>
+                </m:dPr>
+                <m:e>
+                  <m:r>
+                    <w:rPr>
+                      <w:rFonts w:ascii="Cambria Math" w:eastAsiaTheme="minorEastAsia" w:hAnsi="Cambria Math" w:cs="Times New Roman"/>
+                      <w:sz w:val="26"/>
+                      <w:szCs w:val="26"/>
+                      <w:highlight w:val="cyan"/>
+                    </w:rPr>
+                    <m:t>n,k</m:t>
+                  </m:r>
+                </m:e>
+              </m:d>
+              <m:r>
+                <w:rPr>
+                  <w:rFonts w:ascii="Cambria Math" w:eastAsiaTheme="minorEastAsia" w:hAnsi="Cambria Math" w:cs="Times New Roman"/>
+                  <w:sz w:val="26"/>
+                  <w:szCs w:val="26"/>
+                  <w:highlight w:val="cyan"/>
+                </w:rPr>
+                <m:t>∈NKA</m:t>
+              </m:r>
+            </m:sub>
+            <m:sup/>
+            <m:e>
+              <m:sSubSup>
+                <m:sSubSupPr>
+                  <m:ctrlPr>
+                    <w:rPr>
+                      <w:rFonts w:ascii="Cambria Math" w:eastAsiaTheme="minorEastAsia" w:hAnsi="Cambria Math" w:cs="Times New Roman"/>
+                      <w:i/>
+                      <w:sz w:val="26"/>
+                      <w:szCs w:val="26"/>
+                      <w:highlight w:val="cyan"/>
+                    </w:rPr>
+                  </m:ctrlPr>
+                </m:sSubSupPr>
+                <m:e>
+                  <m:r>
+                    <w:rPr>
+                      <w:rFonts w:ascii="Cambria Math" w:eastAsiaTheme="minorEastAsia" w:hAnsi="Cambria Math" w:cs="Times New Roman"/>
+                      <w:sz w:val="26"/>
+                      <w:szCs w:val="26"/>
+                      <w:highlight w:val="cyan"/>
+                    </w:rPr>
+                    <m:t>F</m:t>
+                  </m:r>
+                </m:e>
+                <m:sub>
+                  <m:r>
+                    <w:rPr>
+                      <w:rFonts w:ascii="Cambria Math" w:eastAsiaTheme="minorEastAsia" w:hAnsi="Cambria Math" w:cs="Times New Roman"/>
+                      <w:sz w:val="26"/>
+                      <w:szCs w:val="26"/>
+                      <w:highlight w:val="cyan"/>
+                    </w:rPr>
+                    <m:t>l,l,t</m:t>
+                  </m:r>
+                </m:sub>
+                <m:sup>
+                  <m:r>
+                    <w:rPr>
+                      <w:rFonts w:ascii="Cambria Math" w:eastAsiaTheme="minorEastAsia" w:hAnsi="Cambria Math" w:cs="Times New Roman"/>
+                      <w:sz w:val="26"/>
+                      <w:szCs w:val="26"/>
+                      <w:highlight w:val="cyan"/>
+                    </w:rPr>
+                    <m:t>Piped</m:t>
+                  </m:r>
+                </m:sup>
+              </m:sSubSup>
+            </m:e>
+          </m:nary>
+          <m:r>
+            <w:rPr>
+              <w:rFonts w:ascii="Cambria Math" w:eastAsiaTheme="minorEastAsia" w:hAnsi="Cambria Math" w:cs="Times New Roman"/>
+              <w:sz w:val="26"/>
+              <w:szCs w:val="26"/>
+              <w:highlight w:val="cyan"/>
+            </w:rPr>
+            <m:t>+</m:t>
+          </m:r>
+          <m:nary>
+            <m:naryPr>
+              <m:chr m:val="∑"/>
+              <m:limLoc m:val="undOvr"/>
+              <m:supHide m:val="1"/>
+              <m:ctrlPr>
+                <w:rPr>
+                  <w:rFonts w:ascii="Cambria Math" w:eastAsiaTheme="minorEastAsia" w:hAnsi="Cambria Math" w:cs="Times New Roman"/>
+                  <w:i/>
+                  <w:sz w:val="26"/>
+                  <w:szCs w:val="26"/>
+                  <w:highlight w:val="cyan"/>
+                </w:rPr>
+              </m:ctrlPr>
+            </m:naryPr>
+            <m:sub>
+              <m:d>
+                <m:dPr>
+                  <m:ctrlPr>
+                    <w:rPr>
+                      <w:rFonts w:ascii="Cambria Math" w:eastAsiaTheme="minorEastAsia" w:hAnsi="Cambria Math" w:cs="Times New Roman"/>
+                      <w:i/>
+                      <w:sz w:val="26"/>
+                      <w:szCs w:val="26"/>
+                      <w:highlight w:val="cyan"/>
+                    </w:rPr>
+                  </m:ctrlPr>
+                </m:dPr>
+                <m:e>
+                  <m:r>
+                    <w:rPr>
+                      <w:rFonts w:ascii="Cambria Math" w:eastAsiaTheme="minorEastAsia" w:hAnsi="Cambria Math" w:cs="Times New Roman"/>
+                      <w:sz w:val="26"/>
+                      <w:szCs w:val="26"/>
+                      <w:highlight w:val="cyan"/>
+                    </w:rPr>
+                    <m:t>n,r</m:t>
+                  </m:r>
+                </m:e>
+              </m:d>
+              <m:r>
+                <w:rPr>
+                  <w:rFonts w:ascii="Cambria Math" w:eastAsiaTheme="minorEastAsia" w:hAnsi="Cambria Math" w:cs="Times New Roman"/>
+                  <w:sz w:val="26"/>
+                  <w:szCs w:val="26"/>
+                  <w:highlight w:val="cyan"/>
+                </w:rPr>
+                <m:t>∈NRA</m:t>
+              </m:r>
+            </m:sub>
+            <m:sup/>
+            <m:e>
+              <m:sSubSup>
+                <m:sSubSupPr>
+                  <m:ctrlPr>
+                    <w:rPr>
+                      <w:rFonts w:ascii="Cambria Math" w:eastAsiaTheme="minorEastAsia" w:hAnsi="Cambria Math" w:cs="Times New Roman"/>
+                      <w:i/>
+                      <w:sz w:val="26"/>
+                      <w:szCs w:val="26"/>
+                      <w:highlight w:val="cyan"/>
+                    </w:rPr>
+                  </m:ctrlPr>
+                </m:sSubSupPr>
+                <m:e>
+                  <m:r>
+                    <w:rPr>
+                      <w:rFonts w:ascii="Cambria Math" w:eastAsiaTheme="minorEastAsia" w:hAnsi="Cambria Math" w:cs="Times New Roman"/>
+                      <w:sz w:val="26"/>
+                      <w:szCs w:val="26"/>
+                      <w:highlight w:val="cyan"/>
+                    </w:rPr>
+                    <m:t>F</m:t>
+                  </m:r>
+                </m:e>
+                <m:sub>
+                  <m:r>
+                    <w:rPr>
+                      <w:rFonts w:ascii="Cambria Math" w:eastAsiaTheme="minorEastAsia" w:hAnsi="Cambria Math" w:cs="Times New Roman"/>
+                      <w:sz w:val="26"/>
+                      <w:szCs w:val="26"/>
+                      <w:highlight w:val="cyan"/>
+                    </w:rPr>
+                    <m:t>l,l,t</m:t>
+                  </m:r>
+                </m:sub>
+                <m:sup>
+                  <m:r>
+                    <w:rPr>
+                      <w:rFonts w:ascii="Cambria Math" w:eastAsiaTheme="minorEastAsia" w:hAnsi="Cambria Math" w:cs="Times New Roman"/>
+                      <w:sz w:val="26"/>
+                      <w:szCs w:val="26"/>
+                      <w:highlight w:val="cyan"/>
+                    </w:rPr>
+                    <m:t>Piped</m:t>
+                  </m:r>
+                </m:sup>
+              </m:sSubSup>
+            </m:e>
+          </m:nary>
+          <m:r>
+            <w:rPr>
+              <w:rFonts w:ascii="Cambria Math" w:eastAsiaTheme="minorEastAsia" w:hAnsi="Cambria Math" w:cs="Times New Roman"/>
+              <w:sz w:val="26"/>
+              <w:szCs w:val="26"/>
+              <w:highlight w:val="cyan"/>
+            </w:rPr>
+            <m:t>+</m:t>
+          </m:r>
+          <m:nary>
+            <m:naryPr>
+              <m:chr m:val="∑"/>
+              <m:limLoc m:val="undOvr"/>
+              <m:supHide m:val="1"/>
+              <m:ctrlPr>
+                <w:rPr>
+                  <w:rFonts w:ascii="Cambria Math" w:eastAsiaTheme="minorEastAsia" w:hAnsi="Cambria Math" w:cs="Times New Roman"/>
+                  <w:i/>
+                  <w:sz w:val="26"/>
+                  <w:szCs w:val="26"/>
+                  <w:highlight w:val="cyan"/>
+                </w:rPr>
+              </m:ctrlPr>
+            </m:naryPr>
+            <m:sub>
+              <m:d>
+                <m:dPr>
+                  <m:ctrlPr>
+                    <w:rPr>
+                      <w:rFonts w:ascii="Cambria Math" w:eastAsiaTheme="minorEastAsia" w:hAnsi="Cambria Math" w:cs="Times New Roman"/>
+                      <w:i/>
+                      <w:sz w:val="26"/>
+                      <w:szCs w:val="26"/>
+                      <w:highlight w:val="cyan"/>
+                    </w:rPr>
+                  </m:ctrlPr>
+                </m:dPr>
+                <m:e>
+                  <m:r>
+                    <w:rPr>
+                      <w:rFonts w:ascii="Cambria Math" w:eastAsiaTheme="minorEastAsia" w:hAnsi="Cambria Math" w:cs="Times New Roman"/>
+                      <w:sz w:val="26"/>
+                      <w:szCs w:val="26"/>
+                      <w:highlight w:val="cyan"/>
+                    </w:rPr>
+                    <m:t>n,s</m:t>
+                  </m:r>
+                </m:e>
+              </m:d>
+              <m:r>
+                <w:rPr>
+                  <w:rFonts w:ascii="Cambria Math" w:eastAsiaTheme="minorEastAsia" w:hAnsi="Cambria Math" w:cs="Times New Roman"/>
+                  <w:sz w:val="26"/>
+                  <w:szCs w:val="26"/>
+                  <w:highlight w:val="cyan"/>
+                </w:rPr>
+                <m:t>∈NSA</m:t>
+              </m:r>
+            </m:sub>
+            <m:sup/>
+            <m:e>
+              <m:sSubSup>
+                <m:sSubSupPr>
+                  <m:ctrlPr>
+                    <w:rPr>
+                      <w:rFonts w:ascii="Cambria Math" w:eastAsiaTheme="minorEastAsia" w:hAnsi="Cambria Math" w:cs="Times New Roman"/>
+                      <w:i/>
+                      <w:sz w:val="26"/>
+                      <w:szCs w:val="26"/>
+                      <w:highlight w:val="cyan"/>
+                    </w:rPr>
+                  </m:ctrlPr>
+                </m:sSubSupPr>
+                <m:e>
+                  <m:r>
+                    <w:rPr>
+                      <w:rFonts w:ascii="Cambria Math" w:eastAsiaTheme="minorEastAsia" w:hAnsi="Cambria Math" w:cs="Times New Roman"/>
+                      <w:sz w:val="26"/>
+                      <w:szCs w:val="26"/>
+                      <w:highlight w:val="cyan"/>
+                    </w:rPr>
+                    <m:t>F</m:t>
+                  </m:r>
+                </m:e>
+                <m:sub>
+                  <m:r>
+                    <w:rPr>
+                      <w:rFonts w:ascii="Cambria Math" w:eastAsiaTheme="minorEastAsia" w:hAnsi="Cambria Math" w:cs="Times New Roman"/>
+                      <w:sz w:val="26"/>
+                      <w:szCs w:val="26"/>
+                      <w:highlight w:val="cyan"/>
+                    </w:rPr>
+                    <m:t>l,l,t</m:t>
+                  </m:r>
+                </m:sub>
+                <m:sup>
+                  <m:r>
+                    <w:rPr>
+                      <w:rFonts w:ascii="Cambria Math" w:eastAsiaTheme="minorEastAsia" w:hAnsi="Cambria Math" w:cs="Times New Roman"/>
+                      <w:sz w:val="26"/>
+                      <w:szCs w:val="26"/>
+                      <w:highlight w:val="cyan"/>
+                    </w:rPr>
+                    <m:t>Piped</m:t>
+                  </m:r>
+                </m:sup>
+              </m:sSubSup>
+            </m:e>
+          </m:nary>
+          <m:r>
+            <w:rPr>
+              <w:rFonts w:ascii="Cambria Math" w:eastAsiaTheme="minorEastAsia" w:hAnsi="Cambria Math" w:cs="Times New Roman"/>
+              <w:sz w:val="26"/>
+              <w:szCs w:val="26"/>
+              <w:highlight w:val="cyan"/>
+            </w:rPr>
+            <m:t>+</m:t>
+          </m:r>
+          <m:nary>
+            <m:naryPr>
+              <m:chr m:val="∑"/>
+              <m:limLoc m:val="undOvr"/>
+              <m:supHide m:val="1"/>
+              <m:ctrlPr>
+                <w:rPr>
+                  <w:rFonts w:ascii="Cambria Math" w:eastAsiaTheme="minorEastAsia" w:hAnsi="Cambria Math" w:cs="Times New Roman"/>
+                  <w:i/>
+                  <w:sz w:val="26"/>
+                  <w:szCs w:val="26"/>
+                  <w:highlight w:val="cyan"/>
+                </w:rPr>
+              </m:ctrlPr>
+            </m:naryPr>
+            <m:sub>
+              <m:d>
+                <m:dPr>
+                  <m:ctrlPr>
+                    <w:rPr>
+                      <w:rFonts w:ascii="Cambria Math" w:eastAsiaTheme="minorEastAsia" w:hAnsi="Cambria Math" w:cs="Times New Roman"/>
+                      <w:i/>
+                      <w:sz w:val="26"/>
+                      <w:szCs w:val="26"/>
+                      <w:highlight w:val="cyan"/>
+                    </w:rPr>
+                  </m:ctrlPr>
+                </m:dPr>
+                <m:e>
+                  <m:r>
+                    <w:rPr>
+                      <w:rFonts w:ascii="Cambria Math" w:eastAsiaTheme="minorEastAsia" w:hAnsi="Cambria Math" w:cs="Times New Roman"/>
+                      <w:sz w:val="26"/>
+                      <w:szCs w:val="26"/>
+                      <w:highlight w:val="cyan"/>
+                    </w:rPr>
+                    <m:t>n,o</m:t>
+                  </m:r>
+                </m:e>
+              </m:d>
+              <m:r>
+                <w:rPr>
+                  <w:rFonts w:ascii="Cambria Math" w:eastAsiaTheme="minorEastAsia" w:hAnsi="Cambria Math" w:cs="Times New Roman"/>
+                  <w:sz w:val="26"/>
+                  <w:szCs w:val="26"/>
+                  <w:highlight w:val="cyan"/>
+                </w:rPr>
+                <m:t>∈NOA</m:t>
+              </m:r>
+            </m:sub>
+            <m:sup/>
+            <m:e>
+              <m:sSubSup>
+                <m:sSubSupPr>
+                  <m:ctrlPr>
+                    <w:rPr>
+                      <w:rFonts w:ascii="Cambria Math" w:eastAsiaTheme="minorEastAsia" w:hAnsi="Cambria Math" w:cs="Times New Roman"/>
+                      <w:i/>
+                      <w:sz w:val="26"/>
+                      <w:szCs w:val="26"/>
+                      <w:highlight w:val="cyan"/>
+                    </w:rPr>
+                  </m:ctrlPr>
+                </m:sSubSupPr>
+                <m:e>
+                  <m:r>
+                    <w:rPr>
+                      <w:rFonts w:ascii="Cambria Math" w:eastAsiaTheme="minorEastAsia" w:hAnsi="Cambria Math" w:cs="Times New Roman"/>
+                      <w:sz w:val="26"/>
+                      <w:szCs w:val="26"/>
+                      <w:highlight w:val="cyan"/>
+                    </w:rPr>
+                    <m:t>F</m:t>
+                  </m:r>
+                </m:e>
+                <m:sub>
+                  <m:r>
+                    <w:rPr>
+                      <w:rFonts w:ascii="Cambria Math" w:eastAsiaTheme="minorEastAsia" w:hAnsi="Cambria Math" w:cs="Times New Roman"/>
+                      <w:sz w:val="26"/>
+                      <w:szCs w:val="26"/>
+                      <w:highlight w:val="cyan"/>
+                    </w:rPr>
+                    <m:t>l,l,t</m:t>
+                  </m:r>
+                </m:sub>
+                <m:sup>
+                  <m:r>
+                    <w:rPr>
+                      <w:rFonts w:ascii="Cambria Math" w:eastAsiaTheme="minorEastAsia" w:hAnsi="Cambria Math" w:cs="Times New Roman"/>
+                      <w:sz w:val="26"/>
+                      <w:szCs w:val="26"/>
+                      <w:highlight w:val="cyan"/>
+                    </w:rPr>
+                    <m:t>Piped</m:t>
+                  </m:r>
+                </m:sup>
+              </m:sSubSup>
+            </m:e>
+          </m:nary>
+        </m:oMath>
+      </m:oMathPara>
+    </w:p>
+    <w:p>
+      <w:pPr>
+        <w:rPr>
+          <w:rFonts w:ascii="Times New Roman" w:eastAsiaTheme="minorEastAsia" w:hAnsi="Times New Roman" w:cs="Times New Roman"/>
+          <w:sz w:val="26"/>
+          <w:szCs w:val="26"/>
+        </w:rPr>
+      </w:pPr>
+      <m:oMathPara>
+        <m:oMathParaPr>
+          <m:jc m:val="center"/>
+        </m:oMathParaPr>
+        <m:oMath>
+          <m:r>
+            <w:rPr>
+              <w:rFonts w:ascii="Cambria Math" w:eastAsiaTheme="minorEastAsia" w:hAnsi="Cambria Math" w:cs="Times New Roman"/>
+              <w:sz w:val="26"/>
+              <w:szCs w:val="26"/>
+            </w:rPr>
+            <m:t xml:space="preserve">  </m:t>
+          </m:r>
+        </m:oMath>
+      </m:oMathPara>
+    </w:p>
+    <w:p>
+      <w:pPr>
+        <w:rPr>
+          <w:rFonts w:ascii="Times New Roman" w:eastAsiaTheme="minorEastAsia" w:hAnsi="Times New Roman" w:cs="Times New Roman"/>
+          <w:sz w:val="26"/>
+          <w:szCs w:val="26"/>
+        </w:rPr>
+      </w:pPr>
+      <m:oMathPara>
+        <m:oMathParaPr>
+          <m:jc m:val="center"/>
+        </m:oMathParaPr>
+        <m:oMath>
+          <m:r>
+            <w:rPr>
+              <w:rFonts w:ascii="Cambria Math" w:eastAsiaTheme="minorEastAsia" w:hAnsi="Cambria Math" w:cs="Times New Roman"/>
+              <w:sz w:val="26"/>
+              <w:szCs w:val="26"/>
+            </w:rPr>
+            <m:t xml:space="preserve">∀n∈N, t∈T    </m:t>
+          </m:r>
+        </m:oMath>
+      </m:oMathPara>
+    </w:p>
+    <w:p>
+      <w:pPr>
+        <w:ind w:left="2880" w:hanging="2880"/>
+        <w:rPr>
+          <w:rFonts w:ascii="Times New Roman" w:eastAsiaTheme="minorEastAsia" w:hAnsi="Times New Roman" w:cs="Times New Roman"/>
+          <w:bCs/>
+          <w:sz w:val="26"/>
+          <w:szCs w:val="26"/>
+        </w:rPr>
+      </w:pPr>
+    </w:p>
+    <w:p>
+      <w:pPr>
+        <w:ind w:left="2880" w:hanging="2880"/>
+        <w:rPr>
+          <w:rFonts w:ascii="Times New Roman" w:eastAsiaTheme="minorEastAsia" w:hAnsi="Times New Roman" w:cs="Times New Roman"/>
+          <w:b/>
+          <w:bCs/>
+          <w:sz w:val="26"/>
+          <w:szCs w:val="26"/>
+        </w:rPr>
+      </w:pPr>
+      <w:r>
+        <w:rPr>
+          <w:rFonts w:ascii="Times New Roman" w:eastAsiaTheme="minorEastAsia" w:hAnsi="Times New Roman" w:cs="Times New Roman"/>
+          <w:b/>
+          <w:bCs/>
+          <w:sz w:val="26"/>
+          <w:szCs w:val="26"/>
+        </w:rPr>
+        <w:t>Bi-Directional Flow</w:t>
+      </w:r>
+    </w:p>
+    <w:p>
+      <w:pPr>
+        <w:rPr>
+          <w:rFonts w:ascii="Times New Roman" w:eastAsiaTheme="minorEastAsia" w:hAnsi="Times New Roman" w:cs="Times New Roman"/>
+          <w:sz w:val="26"/>
+          <w:szCs w:val="26"/>
+        </w:rPr>
+      </w:pPr>
+    </w:p>
+    <w:p>
+      <w:pPr>
+        <w:rPr>
+          <w:rFonts w:ascii="Times New Roman" w:eastAsiaTheme="minorEastAsia" w:hAnsi="Times New Roman" w:cs="Times New Roman"/>
+          <w:sz w:val="26"/>
+          <w:szCs w:val="26"/>
+        </w:rPr>
+      </w:pPr>
+      <m:oMathPara>
+        <m:oMathParaPr>
+          <m:jc m:val="center"/>
+        </m:oMathParaPr>
+        <m:oMath>
+          <m:r>
+            <w:rPr>
+              <w:rFonts w:ascii="Cambria Math" w:eastAsiaTheme="minorEastAsia" w:hAnsi="Cambria Math" w:cs="Times New Roman"/>
+              <w:sz w:val="26"/>
+              <w:szCs w:val="26"/>
+            </w:rPr>
+            <m:t xml:space="preserve">  </m:t>
+          </m:r>
+          <m:sSubSup>
+            <m:sSubSupPr>
+              <m:ctrlPr>
+                <w:rPr>
+                  <w:rFonts w:ascii="Cambria Math" w:hAnsi="Cambria Math" w:cs="Times New Roman"/>
+                  <w:i/>
+                  <w:sz w:val="26"/>
+                  <w:szCs w:val="26"/>
+                </w:rPr>
+              </m:ctrlPr>
+            </m:sSubSupPr>
+            <m:e>
+              <m:r>
+                <w:rPr>
+                  <w:rFonts w:ascii="Cambria Math" w:hAnsi="Cambria Math" w:cs="Times New Roman"/>
+                  <w:sz w:val="26"/>
+                  <w:szCs w:val="26"/>
+                </w:rPr>
+                <m:t>y</m:t>
+              </m:r>
+            </m:e>
+            <m:sub>
+              <m:r>
+                <w:rPr>
+                  <w:rFonts w:ascii="Cambria Math" w:hAnsi="Cambria Math" w:cs="Times New Roman"/>
+                  <w:sz w:val="26"/>
+                  <w:szCs w:val="26"/>
+                </w:rPr>
+                <m:t>l,</m:t>
+              </m:r>
+              <m:acc>
+                <m:accPr>
+                  <m:chr m:val="̃"/>
+                  <m:ctrlPr>
+                    <w:rPr>
+                      <w:rFonts w:ascii="Cambria Math" w:hAnsi="Cambria Math" w:cs="Times New Roman"/>
+                      <w:i/>
+                      <w:sz w:val="26"/>
+                      <w:szCs w:val="26"/>
+                    </w:rPr>
+                  </m:ctrlPr>
+                </m:accPr>
+                <m:e>
+                  <m:r>
+                    <w:rPr>
+                      <w:rFonts w:ascii="Cambria Math" w:hAnsi="Cambria Math" w:cs="Times New Roman"/>
+                      <w:sz w:val="26"/>
+                      <w:szCs w:val="26"/>
+                    </w:rPr>
+                    <m:t>l</m:t>
+                  </m:r>
+                </m:e>
+              </m:acc>
+              <m:r>
+                <w:rPr>
+                  <w:rFonts w:ascii="Cambria Math" w:hAnsi="Cambria Math" w:cs="Times New Roman"/>
+                  <w:sz w:val="26"/>
+                  <w:szCs w:val="26"/>
+                </w:rPr>
+                <m:t>,t</m:t>
+              </m:r>
+            </m:sub>
+            <m:sup>
+              <m:r>
+                <w:rPr>
+                  <w:rFonts w:ascii="Cambria Math" w:hAnsi="Cambria Math" w:cs="Times New Roman"/>
+                  <w:sz w:val="26"/>
+                  <w:szCs w:val="26"/>
+                </w:rPr>
+                <m:t>Flow</m:t>
+              </m:r>
+            </m:sup>
+          </m:sSubSup>
+          <m:r>
+            <w:rPr>
+              <w:rFonts w:ascii="Cambria Math" w:hAnsi="Cambria Math" w:cs="Times New Roman"/>
+              <w:sz w:val="26"/>
+              <w:szCs w:val="26"/>
+            </w:rPr>
+            <m:t>+</m:t>
+          </m:r>
+          <m:sSubSup>
+            <m:sSubSupPr>
+              <m:ctrlPr>
+                <w:rPr>
+                  <w:rFonts w:ascii="Cambria Math" w:hAnsi="Cambria Math" w:cs="Times New Roman"/>
+                  <w:i/>
+                  <w:sz w:val="26"/>
+                  <w:szCs w:val="26"/>
+                </w:rPr>
+              </m:ctrlPr>
+            </m:sSubSupPr>
+            <m:e>
+              <m:r>
+                <w:rPr>
+                  <w:rFonts w:ascii="Cambria Math" w:hAnsi="Cambria Math" w:cs="Times New Roman"/>
+                  <w:sz w:val="26"/>
+                  <w:szCs w:val="26"/>
+                </w:rPr>
+                <m:t>y</m:t>
+              </m:r>
+            </m:e>
+            <m:sub>
+              <m:acc>
+                <m:accPr>
+                  <m:chr m:val="̃"/>
+                  <m:ctrlPr>
+                    <w:rPr>
+                      <w:rFonts w:ascii="Cambria Math" w:hAnsi="Cambria Math" w:cs="Times New Roman"/>
+                      <w:i/>
+                      <w:sz w:val="26"/>
+                      <w:szCs w:val="26"/>
+                    </w:rPr>
+                  </m:ctrlPr>
+                </m:accPr>
+                <m:e>
+                  <m:r>
+                    <w:rPr>
+                      <w:rFonts w:ascii="Cambria Math" w:hAnsi="Cambria Math" w:cs="Times New Roman"/>
+                      <w:sz w:val="26"/>
+                      <w:szCs w:val="26"/>
+                    </w:rPr>
+                    <m:t>l</m:t>
+                  </m:r>
+                </m:e>
+              </m:acc>
+              <m:r>
+                <w:rPr>
+                  <w:rFonts w:ascii="Cambria Math" w:hAnsi="Cambria Math" w:cs="Times New Roman"/>
+                  <w:sz w:val="26"/>
+                  <w:szCs w:val="26"/>
+                </w:rPr>
+                <m:t>,l,t</m:t>
+              </m:r>
+            </m:sub>
+            <m:sup>
+              <m:r>
+                <w:rPr>
+                  <w:rFonts w:ascii="Cambria Math" w:hAnsi="Cambria Math" w:cs="Times New Roman"/>
+                  <w:sz w:val="26"/>
+                  <w:szCs w:val="26"/>
+                </w:rPr>
+                <m:t>Flow</m:t>
+              </m:r>
+            </m:sup>
+          </m:sSubSup>
+          <m:r>
+            <w:rPr>
+              <w:rFonts w:ascii="Cambria Math" w:eastAsiaTheme="minorEastAsia" w:hAnsi="Cambria Math" w:cs="Times New Roman"/>
+              <w:sz w:val="26"/>
+              <w:szCs w:val="26"/>
+            </w:rPr>
+            <m:t>=1</m:t>
+          </m:r>
+        </m:oMath>
+      </m:oMathPara>
+    </w:p>
+    <w:p>
+      <w:pPr>
+        <w:ind w:left="2880" w:hanging="2880"/>
+        <w:rPr>
+          <w:rFonts w:ascii="Times New Roman" w:eastAsiaTheme="minorEastAsia" w:hAnsi="Times New Roman" w:cs="Times New Roman"/>
+          <w:sz w:val="26"/>
+          <w:szCs w:val="26"/>
+        </w:rPr>
+      </w:pPr>
+    </w:p>
+    <w:p>
+      <w:pPr>
+        <w:rPr>
+          <w:rFonts w:ascii="Times New Roman" w:eastAsiaTheme="minorEastAsia" w:hAnsi="Times New Roman" w:cs="Times New Roman"/>
+          <w:sz w:val="26"/>
+          <w:szCs w:val="26"/>
+        </w:rPr>
+      </w:pPr>
+      <m:oMathPara>
+        <m:oMath>
+          <m:r>
+            <w:rPr>
+              <w:rFonts w:ascii="Cambria Math" w:eastAsiaTheme="minorEastAsia" w:hAnsi="Cambria Math" w:cs="Times New Roman"/>
+              <w:sz w:val="26"/>
+              <w:szCs w:val="26"/>
+            </w:rPr>
+            <m:t>∀</m:t>
+          </m:r>
+          <m:d>
+            <m:dPr>
+              <m:ctrlPr>
+                <w:rPr>
+                  <w:rFonts w:ascii="Cambria Math" w:eastAsiaTheme="minorEastAsia" w:hAnsi="Cambria Math" w:cs="Times New Roman"/>
+                  <w:i/>
+                  <w:sz w:val="26"/>
+                  <w:szCs w:val="26"/>
+                </w:rPr>
+              </m:ctrlPr>
+            </m:dPr>
+            <m:e>
+              <m:r>
+                <w:rPr>
+                  <w:rFonts w:ascii="Cambria Math" w:eastAsiaTheme="minorEastAsia" w:hAnsi="Cambria Math" w:cs="Times New Roman"/>
+                  <w:sz w:val="26"/>
+                  <w:szCs w:val="26"/>
+                </w:rPr>
+                <m:t>l,l</m:t>
+              </m:r>
+            </m:e>
+          </m:d>
+          <m:r>
+            <w:rPr>
+              <w:rFonts w:ascii="Cambria Math" w:eastAsiaTheme="minorEastAsia" w:hAnsi="Cambria Math" w:cs="Times New Roman"/>
+              <w:sz w:val="26"/>
+              <w:szCs w:val="26"/>
+            </w:rPr>
+            <m:t xml:space="preserve">∈{PCA, PNA, PPA, CNA, NNA, NCA,NKA,NSA,NRA,…, SOA}, t∈T    </m:t>
+          </m:r>
+        </m:oMath>
+      </m:oMathPara>
+    </w:p>
+    <w:p>
+      <w:pPr>
+        <w:rPr>
+          <w:rFonts w:ascii="Times New Roman" w:eastAsiaTheme="minorEastAsia" w:hAnsi="Times New Roman" w:cs="Times New Roman"/>
+          <w:sz w:val="26"/>
+          <w:szCs w:val="26"/>
+        </w:rPr>
+      </w:pPr>
+      <w:r>
+        <w:rPr>
+          <w:rFonts w:ascii="Times New Roman" w:eastAsiaTheme="minorEastAsia" w:hAnsi="Times New Roman" w:cs="Times New Roman"/>
+          <w:sz w:val="26"/>
+          <w:szCs w:val="26"/>
+        </w:rPr>
+        <w:t>Note: Technically this constraint should only be enforced for truly reversible arcs (</w:t>
+      </w:r>
+      <w:proofErr w:type="gramStart"/>
+      <w:r>
+        <w:rPr>
+          <w:rFonts w:ascii="Times New Roman" w:eastAsiaTheme="minorEastAsia" w:hAnsi="Times New Roman" w:cs="Times New Roman"/>
+          <w:sz w:val="26"/>
+          <w:szCs w:val="26"/>
+        </w:rPr>
+        <w:t>e.g.</w:t>
+      </w:r>
+      <w:proofErr w:type="gramEnd"/>
+      <w:r>
+        <w:rPr>
+          <w:rFonts w:ascii="Times New Roman" w:eastAsiaTheme="minorEastAsia" w:hAnsi="Times New Roman" w:cs="Times New Roman"/>
+          <w:sz w:val="26"/>
+          <w:szCs w:val="26"/>
+        </w:rPr>
+        <w:t xml:space="preserve"> </w:t>
+      </w:r>
+      <w:r>
+        <w:rPr>
+          <w:rFonts w:ascii="Times New Roman" w:eastAsiaTheme="minorEastAsia" w:hAnsi="Times New Roman" w:cs="Times New Roman"/>
+          <w:i/>
+          <w:sz w:val="26"/>
+          <w:szCs w:val="26"/>
+        </w:rPr>
+        <w:t>NCA</w:t>
+      </w:r>
+      <w:r>
+        <w:rPr>
+          <w:rFonts w:ascii="Times New Roman" w:eastAsiaTheme="minorEastAsia" w:hAnsi="Times New Roman" w:cs="Times New Roman"/>
+          <w:sz w:val="26"/>
+          <w:szCs w:val="26"/>
+        </w:rPr>
+        <w:t xml:space="preserve"> and </w:t>
+      </w:r>
+      <w:r>
+        <w:rPr>
+          <w:rFonts w:ascii="Times New Roman" w:eastAsiaTheme="minorEastAsia" w:hAnsi="Times New Roman" w:cs="Times New Roman"/>
+          <w:i/>
+          <w:sz w:val="26"/>
+          <w:szCs w:val="26"/>
+        </w:rPr>
+        <w:t>CAN</w:t>
+      </w:r>
+      <w:r>
+        <w:rPr>
+          <w:rFonts w:ascii="Times New Roman" w:eastAsiaTheme="minorEastAsia" w:hAnsi="Times New Roman" w:cs="Times New Roman"/>
+          <w:sz w:val="26"/>
+          <w:szCs w:val="26"/>
+        </w:rPr>
+        <w:t xml:space="preserve">); and even then it only needs to be defined per one reversible arc (e.g. </w:t>
+      </w:r>
+      <w:r>
+        <w:rPr>
+          <w:rFonts w:ascii="Times New Roman" w:eastAsiaTheme="minorEastAsia" w:hAnsi="Times New Roman" w:cs="Times New Roman"/>
+          <w:i/>
+          <w:sz w:val="26"/>
+          <w:szCs w:val="26"/>
+        </w:rPr>
+        <w:t>NCA</w:t>
+      </w:r>
+      <w:r>
+        <w:rPr>
+          <w:rFonts w:ascii="Times New Roman" w:eastAsiaTheme="minorEastAsia" w:hAnsi="Times New Roman" w:cs="Times New Roman"/>
+          <w:sz w:val="26"/>
+          <w:szCs w:val="26"/>
+        </w:rPr>
+        <w:t xml:space="preserve"> only and </w:t>
+      </w:r>
+      <w:r>
+        <w:rPr>
+          <w:rFonts w:ascii="Times New Roman" w:eastAsiaTheme="minorEastAsia" w:hAnsi="Times New Roman" w:cs="Times New Roman"/>
+          <w:sz w:val="26"/>
+          <w:szCs w:val="26"/>
+          <w:u w:val="single"/>
+        </w:rPr>
+        <w:t>not</w:t>
+      </w:r>
+      <w:r>
+        <w:rPr>
+          <w:rFonts w:ascii="Times New Roman" w:eastAsiaTheme="minorEastAsia" w:hAnsi="Times New Roman" w:cs="Times New Roman"/>
+          <w:sz w:val="26"/>
+          <w:szCs w:val="26"/>
+        </w:rPr>
+        <w:t xml:space="preserve"> </w:t>
+      </w:r>
+      <w:r>
+        <w:rPr>
+          <w:rFonts w:ascii="Times New Roman" w:eastAsiaTheme="minorEastAsia" w:hAnsi="Times New Roman" w:cs="Times New Roman"/>
+          <w:i/>
+          <w:sz w:val="26"/>
+          <w:szCs w:val="26"/>
+        </w:rPr>
+        <w:t>NCA</w:t>
+      </w:r>
+      <w:r>
+        <w:rPr>
+          <w:rFonts w:ascii="Times New Roman" w:eastAsiaTheme="minorEastAsia" w:hAnsi="Times New Roman" w:cs="Times New Roman"/>
+          <w:sz w:val="26"/>
+          <w:szCs w:val="26"/>
+        </w:rPr>
+        <w:t xml:space="preserve"> and </w:t>
+      </w:r>
+      <w:r>
+        <w:rPr>
+          <w:rFonts w:ascii="Times New Roman" w:eastAsiaTheme="minorEastAsia" w:hAnsi="Times New Roman" w:cs="Times New Roman"/>
+          <w:i/>
+          <w:sz w:val="26"/>
+          <w:szCs w:val="26"/>
+        </w:rPr>
+        <w:t>CAN</w:t>
+      </w:r>
+      <w:r>
+        <w:rPr>
+          <w:rFonts w:ascii="Times New Roman" w:eastAsiaTheme="minorEastAsia" w:hAnsi="Times New Roman" w:cs="Times New Roman"/>
+          <w:sz w:val="26"/>
+          <w:szCs w:val="26"/>
+        </w:rPr>
+        <w:t>).</w:t>
+      </w:r>
+    </w:p>
+    <w:p>
+      <w:pPr>
+        <w:rPr>
+          <w:rFonts w:ascii="Times New Roman" w:eastAsiaTheme="minorEastAsia" w:hAnsi="Times New Roman" w:cs="Times New Roman"/>
+          <w:sz w:val="26"/>
+          <w:szCs w:val="26"/>
+        </w:rPr>
+      </w:pPr>
+      <m:oMathPara>
+        <m:oMathParaPr>
+          <m:jc m:val="center"/>
+        </m:oMathParaPr>
+        <m:oMath>
+          <m:r>
+            <w:rPr>
+              <w:rFonts w:ascii="Cambria Math" w:eastAsiaTheme="minorEastAsia" w:hAnsi="Cambria Math" w:cs="Times New Roman"/>
+              <w:sz w:val="26"/>
+              <w:szCs w:val="26"/>
+            </w:rPr>
+            <m:t xml:space="preserve">  </m:t>
+          </m:r>
+          <m:sSubSup>
+            <m:sSubSupPr>
+              <m:ctrlPr>
+                <w:rPr>
+                  <w:rFonts w:ascii="Cambria Math" w:hAnsi="Cambria Math" w:cs="Times New Roman"/>
+                  <w:i/>
+                  <w:sz w:val="26"/>
+                  <w:szCs w:val="26"/>
+                </w:rPr>
+              </m:ctrlPr>
+            </m:sSubSupPr>
+            <m:e>
+              <m:r>
+                <w:rPr>
+                  <w:rFonts w:ascii="Cambria Math" w:hAnsi="Cambria Math" w:cs="Times New Roman"/>
+                  <w:sz w:val="26"/>
+                  <w:szCs w:val="26"/>
+                </w:rPr>
+                <m:t>F</m:t>
+              </m:r>
+            </m:e>
+            <m:sub>
+              <m:r>
+                <w:rPr>
+                  <w:rFonts w:ascii="Cambria Math" w:hAnsi="Cambria Math" w:cs="Times New Roman"/>
+                  <w:sz w:val="26"/>
+                  <w:szCs w:val="26"/>
+                </w:rPr>
+                <m:t>l,l,t</m:t>
+              </m:r>
+            </m:sub>
+            <m:sup>
+              <m:r>
+                <w:rPr>
+                  <w:rFonts w:ascii="Cambria Math" w:hAnsi="Cambria Math" w:cs="Times New Roman"/>
+                  <w:sz w:val="26"/>
+                  <w:szCs w:val="26"/>
+                </w:rPr>
+                <m:t>Piped</m:t>
+              </m:r>
+            </m:sup>
+          </m:sSubSup>
+          <m:r>
+            <w:rPr>
+              <w:rFonts w:ascii="Cambria Math" w:hAnsi="Cambria Math" w:cs="Times New Roman"/>
+              <w:sz w:val="26"/>
+              <w:szCs w:val="26"/>
+            </w:rPr>
+            <m:t>≤</m:t>
+          </m:r>
+          <m:sSubSup>
+            <m:sSubSupPr>
+              <m:ctrlPr>
+                <w:rPr>
+                  <w:rFonts w:ascii="Cambria Math" w:hAnsi="Cambria Math" w:cs="Times New Roman"/>
+                  <w:i/>
+                  <w:sz w:val="26"/>
+                  <w:szCs w:val="26"/>
+                </w:rPr>
+              </m:ctrlPr>
+            </m:sSubSupPr>
+            <m:e>
+              <m:r>
+                <w:rPr>
+                  <w:rFonts w:ascii="Cambria Math" w:hAnsi="Cambria Math" w:cs="Times New Roman"/>
+                  <w:sz w:val="26"/>
+                  <w:szCs w:val="26"/>
+                </w:rPr>
+                <m:t>y</m:t>
+              </m:r>
+            </m:e>
+            <m:sub>
+              <m:r>
+                <w:rPr>
+                  <w:rFonts w:ascii="Cambria Math" w:hAnsi="Cambria Math" w:cs="Times New Roman"/>
+                  <w:sz w:val="26"/>
+                  <w:szCs w:val="26"/>
+                </w:rPr>
+                <m:t>l,l,t</m:t>
+              </m:r>
+            </m:sub>
+            <m:sup>
+              <m:r>
+                <w:rPr>
+                  <w:rFonts w:ascii="Cambria Math" w:hAnsi="Cambria Math" w:cs="Times New Roman"/>
+                  <w:sz w:val="26"/>
+                  <w:szCs w:val="26"/>
+                </w:rPr>
+                <m:t>Flow</m:t>
+              </m:r>
+            </m:sup>
+          </m:sSubSup>
+          <m:r>
+            <w:rPr>
+              <w:rFonts w:ascii="Cambria Math" w:hAnsi="Cambria Math" w:cs="Times New Roman"/>
+              <w:sz w:val="26"/>
+              <w:szCs w:val="26"/>
+            </w:rPr>
+            <m:t>⋅</m:t>
+          </m:r>
+          <m:sSup>
+            <m:sSupPr>
+              <m:ctrlPr>
+                <w:rPr>
+                  <w:rFonts w:ascii="Cambria Math" w:hAnsi="Cambria Math" w:cs="Times New Roman"/>
+                  <w:i/>
+                  <w:sz w:val="26"/>
+                  <w:szCs w:val="26"/>
+                </w:rPr>
+              </m:ctrlPr>
+            </m:sSupPr>
+            <m:e>
+              <m:r>
+                <w:rPr>
+                  <w:rFonts w:ascii="Cambria Math" w:hAnsi="Cambria Math" w:cs="Times New Roman"/>
+                  <w:sz w:val="26"/>
+                  <w:szCs w:val="26"/>
+                </w:rPr>
+                <m:t>M</m:t>
+              </m:r>
+            </m:e>
+            <m:sup>
+              <m:r>
+                <w:rPr>
+                  <w:rFonts w:ascii="Cambria Math" w:hAnsi="Cambria Math" w:cs="Times New Roman"/>
+                  <w:sz w:val="26"/>
+                  <w:szCs w:val="26"/>
+                </w:rPr>
+                <m:t>Flow</m:t>
+              </m:r>
+            </m:sup>
+          </m:sSup>
+        </m:oMath>
+      </m:oMathPara>
+    </w:p>
+    <w:p>
+      <w:pPr>
+        <w:ind w:left="2880" w:hanging="2880"/>
+        <w:rPr>
+          <w:rFonts w:ascii="Times New Roman" w:eastAsiaTheme="minorEastAsia" w:hAnsi="Times New Roman" w:cs="Times New Roman"/>
+          <w:sz w:val="26"/>
+          <w:szCs w:val="26"/>
+        </w:rPr>
+      </w:pPr>
+    </w:p>
+    <w:p>
+      <w:pPr>
+        <w:rPr>
+          <w:rFonts w:ascii="Times New Roman" w:eastAsiaTheme="minorEastAsia" w:hAnsi="Times New Roman" w:cs="Times New Roman"/>
+          <w:sz w:val="26"/>
+          <w:szCs w:val="26"/>
+        </w:rPr>
+      </w:pPr>
+      <m:oMathPara>
+        <m:oMath>
+          <m:r>
+            <w:rPr>
+              <w:rFonts w:ascii="Cambria Math" w:eastAsiaTheme="minorEastAsia" w:hAnsi="Cambria Math" w:cs="Times New Roman"/>
+              <w:sz w:val="26"/>
+              <w:szCs w:val="26"/>
+            </w:rPr>
+            <m:t>∀</m:t>
+          </m:r>
+          <m:d>
+            <m:dPr>
+              <m:ctrlPr>
+                <w:rPr>
+                  <w:rFonts w:ascii="Cambria Math" w:eastAsiaTheme="minorEastAsia" w:hAnsi="Cambria Math" w:cs="Times New Roman"/>
+                  <w:i/>
+                  <w:sz w:val="26"/>
+                  <w:szCs w:val="26"/>
+                </w:rPr>
+              </m:ctrlPr>
+            </m:dPr>
+            <m:e>
+              <m:r>
+                <w:rPr>
+                  <w:rFonts w:ascii="Cambria Math" w:eastAsiaTheme="minorEastAsia" w:hAnsi="Cambria Math" w:cs="Times New Roman"/>
+                  <w:sz w:val="26"/>
+                  <w:szCs w:val="26"/>
+                </w:rPr>
+                <m:t>l,l</m:t>
+              </m:r>
+            </m:e>
+          </m:d>
+          <m:r>
+            <w:rPr>
+              <w:rFonts w:ascii="Cambria Math" w:eastAsiaTheme="minorEastAsia" w:hAnsi="Cambria Math" w:cs="Times New Roman"/>
+              <w:sz w:val="26"/>
+              <w:szCs w:val="26"/>
+            </w:rPr>
+            <m:t xml:space="preserve">∈{PCA, PNA, PPA, CNA, NNA, NCA,NKA,NSA,NRA,…, SOA}, t∈T    </m:t>
+          </m:r>
+        </m:oMath>
+      </m:oMathPara>
+    </w:p>
+    <w:p>
+      <w:pPr>
+        <w:ind w:left="2880" w:hanging="2880"/>
+        <w:rPr>
+          <w:rFonts w:ascii="Times New Roman" w:eastAsiaTheme="minorEastAsia" w:hAnsi="Times New Roman" w:cs="Times New Roman"/>
+          <w:b/>
+          <w:bCs/>
+          <w:sz w:val="26"/>
+          <w:szCs w:val="26"/>
+        </w:rPr>
+      </w:pPr>
+    </w:p>
+    <w:p>
+      <w:pPr>
+        <w:ind w:left="2880" w:hanging="2880"/>
+        <w:rPr>
+          <w:rFonts w:ascii="Times New Roman" w:eastAsiaTheme="minorEastAsia" w:hAnsi="Times New Roman" w:cs="Times New Roman"/>
+          <w:bCs/>
+          <w:sz w:val="26"/>
+          <w:szCs w:val="26"/>
+        </w:rPr>
+      </w:pPr>
+      <w:r>
+        <w:rPr>
+          <w:rFonts w:ascii="Times New Roman" w:eastAsiaTheme="minorEastAsia" w:hAnsi="Times New Roman" w:cs="Times New Roman"/>
+          <w:b/>
+          <w:bCs/>
+          <w:sz w:val="26"/>
+          <w:szCs w:val="26"/>
+        </w:rPr>
+        <w:t>Storage Site Balance</w:t>
+      </w:r>
+    </w:p>
+    <w:p>
+      <w:pPr>
+        <w:rPr>
+          <w:rFonts w:ascii="Times New Roman" w:eastAsiaTheme="minorEastAsia" w:hAnsi="Times New Roman" w:cs="Times New Roman"/>
+          <w:sz w:val="26"/>
+          <w:szCs w:val="26"/>
+        </w:rPr>
+      </w:pPr>
+      <m:oMathPara>
+        <m:oMathParaPr>
+          <m:jc m:val="left"/>
+        </m:oMathParaPr>
+        <m:oMath>
+          <m:sSubSup>
+            <m:sSubSupPr>
+              <m:ctrlPr>
+                <w:rPr>
+                  <w:rFonts w:ascii="Cambria Math" w:hAnsi="Cambria Math" w:cs="Times New Roman"/>
+                  <w:i/>
+                  <w:sz w:val="26"/>
+                  <w:szCs w:val="26"/>
+                </w:rPr>
+              </m:ctrlPr>
+            </m:sSubSupPr>
+            <m:e>
+              <m:r>
+                <w:rPr>
+                  <w:rFonts w:ascii="Cambria Math" w:hAnsi="Cambria Math" w:cs="Times New Roman"/>
+                  <w:sz w:val="26"/>
+                  <w:szCs w:val="26"/>
+                </w:rPr>
+                <m:t>L</m:t>
+              </m:r>
+            </m:e>
+            <m:sub>
+              <m:r>
+                <w:rPr>
+                  <w:rFonts w:ascii="Cambria Math" w:hAnsi="Cambria Math" w:cs="Times New Roman"/>
+                  <w:sz w:val="26"/>
+                  <w:szCs w:val="26"/>
+                </w:rPr>
+                <m:t>s,t</m:t>
+              </m:r>
+            </m:sub>
+            <m:sup>
+              <m:r>
+                <w:rPr>
+                  <w:rFonts w:ascii="Cambria Math" w:hAnsi="Cambria Math" w:cs="Times New Roman"/>
+                  <w:sz w:val="26"/>
+                  <w:szCs w:val="26"/>
+                </w:rPr>
+                <m:t>Storage</m:t>
+              </m:r>
+            </m:sup>
+          </m:sSubSup>
+          <m:r>
+            <w:rPr>
+              <w:rFonts w:ascii="Cambria Math" w:eastAsiaTheme="minorEastAsia" w:hAnsi="Cambria Math" w:cs="Times New Roman"/>
+              <w:sz w:val="26"/>
+              <w:szCs w:val="26"/>
+            </w:rPr>
+            <m:t>=</m:t>
+          </m:r>
+          <m:sSubSup>
+            <m:sSubSupPr>
+              <m:ctrlPr>
+                <w:rPr>
+                  <w:rFonts w:ascii="Cambria Math" w:hAnsi="Cambria Math" w:cs="Times New Roman"/>
+                  <w:i/>
+                  <w:sz w:val="26"/>
+                  <w:szCs w:val="26"/>
+                </w:rPr>
+              </m:ctrlPr>
+            </m:sSubSupPr>
+            <m:e>
+              <m:r>
+                <w:rPr>
+                  <w:rFonts w:ascii="Cambria Math" w:hAnsi="Cambria Math" w:cs="Times New Roman"/>
+                  <w:sz w:val="26"/>
+                  <w:szCs w:val="26"/>
+                </w:rPr>
+                <m:t>λ</m:t>
+              </m:r>
+            </m:e>
+            <m:sub>
+              <m:r>
+                <w:rPr>
+                  <w:rFonts w:ascii="Cambria Math" w:hAnsi="Cambria Math" w:cs="Times New Roman"/>
+                  <w:sz w:val="26"/>
+                  <w:szCs w:val="26"/>
+                </w:rPr>
+                <m:t>s,t=1</m:t>
+              </m:r>
+            </m:sub>
+            <m:sup>
+              <m:r>
+                <w:rPr>
+                  <w:rFonts w:ascii="Cambria Math" w:hAnsi="Cambria Math" w:cs="Times New Roman"/>
+                  <w:sz w:val="26"/>
+                  <w:szCs w:val="26"/>
+                </w:rPr>
+                <m:t>Storage</m:t>
+              </m:r>
+            </m:sup>
+          </m:sSubSup>
+          <m:r>
+            <w:rPr>
+              <w:rFonts w:ascii="Cambria Math" w:hAnsi="Cambria Math" w:cs="Times New Roman"/>
+              <w:sz w:val="26"/>
+              <w:szCs w:val="26"/>
+            </w:rPr>
+            <m:t>+</m:t>
+          </m:r>
+          <m:sSubSup>
+            <m:sSubSupPr>
+              <m:ctrlPr>
+                <w:rPr>
+                  <w:rFonts w:ascii="Cambria Math" w:hAnsi="Cambria Math" w:cs="Times New Roman"/>
+                  <w:i/>
+                  <w:sz w:val="26"/>
+                  <w:szCs w:val="26"/>
+                </w:rPr>
+              </m:ctrlPr>
+            </m:sSubSupPr>
+            <m:e>
+              <m:r>
+                <w:rPr>
+                  <w:rFonts w:ascii="Cambria Math" w:hAnsi="Cambria Math" w:cs="Times New Roman"/>
+                  <w:sz w:val="26"/>
+                  <w:szCs w:val="26"/>
+                </w:rPr>
+                <m:t>L</m:t>
+              </m:r>
+            </m:e>
+            <m:sub>
+              <m:r>
+                <w:rPr>
+                  <w:rFonts w:ascii="Cambria Math" w:hAnsi="Cambria Math" w:cs="Times New Roman"/>
+                  <w:sz w:val="26"/>
+                  <w:szCs w:val="26"/>
+                </w:rPr>
+                <m:t>s,t-1</m:t>
+              </m:r>
+            </m:sub>
+            <m:sup>
+              <m:r>
+                <w:rPr>
+                  <w:rFonts w:ascii="Cambria Math" w:hAnsi="Cambria Math" w:cs="Times New Roman"/>
+                  <w:sz w:val="26"/>
+                  <w:szCs w:val="26"/>
+                </w:rPr>
+                <m:t>Storage</m:t>
+              </m:r>
+            </m:sup>
+          </m:sSubSup>
+          <m:r>
+            <w:rPr>
+              <w:rFonts w:ascii="Cambria Math" w:hAnsi="Cambria Math" w:cs="Times New Roman"/>
+              <w:sz w:val="26"/>
+              <w:szCs w:val="26"/>
+            </w:rPr>
+            <m:t>+</m:t>
+          </m:r>
+          <m:nary>
+            <m:naryPr>
+              <m:chr m:val="∑"/>
+              <m:limLoc m:val="undOvr"/>
+              <m:supHide m:val="1"/>
+              <m:ctrlPr>
+                <w:rPr>
+                  <w:rFonts w:ascii="Cambria Math" w:eastAsiaTheme="minorEastAsia" w:hAnsi="Cambria Math" w:cs="Times New Roman"/>
+                  <w:i/>
+                  <w:sz w:val="26"/>
+                  <w:szCs w:val="26"/>
+                </w:rPr>
+              </m:ctrlPr>
+            </m:naryPr>
+            <m:sub>
+              <m:d>
+                <m:dPr>
+                  <m:ctrlPr>
+                    <w:rPr>
+                      <w:rFonts w:ascii="Cambria Math" w:eastAsiaTheme="minorEastAsia" w:hAnsi="Cambria Math" w:cs="Times New Roman"/>
+                      <w:i/>
+                      <w:sz w:val="26"/>
+                      <w:szCs w:val="26"/>
+                    </w:rPr>
+                  </m:ctrlPr>
+                </m:dPr>
+                <m:e>
+                  <m:r>
+                    <w:rPr>
+                      <w:rFonts w:ascii="Cambria Math" w:eastAsiaTheme="minorEastAsia" w:hAnsi="Cambria Math" w:cs="Times New Roman"/>
+                      <w:sz w:val="26"/>
+                      <w:szCs w:val="26"/>
+                    </w:rPr>
+                    <m:t>n,s</m:t>
+                  </m:r>
+                </m:e>
+              </m:d>
+              <m:r>
+                <w:rPr>
+                  <w:rFonts w:ascii="Cambria Math" w:eastAsiaTheme="minorEastAsia" w:hAnsi="Cambria Math" w:cs="Times New Roman"/>
+                  <w:sz w:val="26"/>
+                  <w:szCs w:val="26"/>
+                </w:rPr>
+                <m:t>∈NSA</m:t>
               </m:r>
             </m:sub>
             <m:sup/>
@@ -16336,7 +18360,7 @@
                       <w:sz w:val="26"/>
                       <w:szCs w:val="26"/>
                     </w:rPr>
-                    <m:t>p,n</m:t>
+                    <m:t>p,s</m:t>
                   </m:r>
                 </m:e>
               </m:d>
@@ -16346,7 +18370,7 @@
                   <w:sz w:val="26"/>
                   <w:szCs w:val="26"/>
                 </w:rPr>
-                <m:t>∈CNA</m:t>
+                <m:t>∈PST</m:t>
               </m:r>
             </m:sub>
             <m:sup/>
@@ -16389,7 +18413,7 @@
                       <w:sz w:val="26"/>
                       <w:szCs w:val="26"/>
                     </w:rPr>
-                    <m:t>Piped</m:t>
+                    <m:t>Trucked</m:t>
                   </m:r>
                 </m:sup>
               </m:sSubSup>
@@ -16430,1826 +18454,6 @@
                   </m:ctrlPr>
                 </m:dPr>
                 <m:e>
-                  <m:acc>
-                    <m:accPr>
-                      <m:chr m:val="̃"/>
-                      <m:ctrlPr>
-                        <w:rPr>
-                          <w:rFonts w:ascii="Cambria Math" w:eastAsiaTheme="minorEastAsia" w:hAnsi="Cambria Math" w:cs="Times New Roman"/>
-                          <w:i/>
-                          <w:sz w:val="26"/>
-                          <w:szCs w:val="26"/>
-                        </w:rPr>
-                      </m:ctrlPr>
-                    </m:accPr>
-                    <m:e>
-                      <m:r>
-                        <w:rPr>
-                          <w:rFonts w:ascii="Cambria Math" w:eastAsiaTheme="minorEastAsia" w:hAnsi="Cambria Math" w:cs="Times New Roman"/>
-                          <w:sz w:val="26"/>
-                          <w:szCs w:val="26"/>
-                        </w:rPr>
-                        <m:t>n</m:t>
-                      </m:r>
-                    </m:e>
-                  </m:acc>
-                  <m:r>
-                    <w:rPr>
-                      <w:rFonts w:ascii="Cambria Math" w:eastAsiaTheme="minorEastAsia" w:hAnsi="Cambria Math" w:cs="Times New Roman"/>
-                      <w:sz w:val="26"/>
-                      <w:szCs w:val="26"/>
-                    </w:rPr>
-                    <m:t>,n</m:t>
-                  </m:r>
-                </m:e>
-              </m:d>
-              <m:r>
-                <w:rPr>
-                  <w:rFonts w:ascii="Cambria Math" w:eastAsiaTheme="minorEastAsia" w:hAnsi="Cambria Math" w:cs="Times New Roman"/>
-                  <w:sz w:val="26"/>
-                  <w:szCs w:val="26"/>
-                </w:rPr>
-                <m:t>∈NNA</m:t>
-              </m:r>
-            </m:sub>
-            <m:sup/>
-            <m:e>
-              <m:sSubSup>
-                <m:sSubSupPr>
-                  <m:ctrlPr>
-                    <w:rPr>
-                      <w:rFonts w:ascii="Cambria Math" w:eastAsiaTheme="minorEastAsia" w:hAnsi="Cambria Math" w:cs="Times New Roman"/>
-                      <w:i/>
-                      <w:sz w:val="26"/>
-                      <w:szCs w:val="26"/>
-                    </w:rPr>
-                  </m:ctrlPr>
-                </m:sSubSupPr>
-                <m:e>
-                  <m:r>
-                    <w:rPr>
-                      <w:rFonts w:ascii="Cambria Math" w:eastAsiaTheme="minorEastAsia" w:hAnsi="Cambria Math" w:cs="Times New Roman"/>
-                      <w:sz w:val="26"/>
-                      <w:szCs w:val="26"/>
-                    </w:rPr>
-                    <m:t>F</m:t>
-                  </m:r>
-                </m:e>
-                <m:sub>
-                  <m:r>
-                    <w:rPr>
-                      <w:rFonts w:ascii="Cambria Math" w:eastAsiaTheme="minorEastAsia" w:hAnsi="Cambria Math" w:cs="Times New Roman"/>
-                      <w:sz w:val="26"/>
-                      <w:szCs w:val="26"/>
-                    </w:rPr>
-                    <m:t>l,l,t</m:t>
-                  </m:r>
-                </m:sub>
-                <m:sup>
-                  <m:r>
-                    <w:rPr>
-                      <w:rFonts w:ascii="Cambria Math" w:eastAsiaTheme="minorEastAsia" w:hAnsi="Cambria Math" w:cs="Times New Roman"/>
-                      <w:sz w:val="26"/>
-                      <w:szCs w:val="26"/>
-                    </w:rPr>
-                    <m:t>Piped</m:t>
-                  </m:r>
-                </m:sup>
-              </m:sSubSup>
-            </m:e>
-          </m:nary>
-          <m:r>
-            <w:rPr>
-              <w:rFonts w:ascii="Cambria Math" w:eastAsiaTheme="minorEastAsia" w:hAnsi="Cambria Math" w:cs="Times New Roman"/>
-              <w:sz w:val="26"/>
-              <w:szCs w:val="26"/>
-            </w:rPr>
-            <m:t>=</m:t>
-          </m:r>
-          <m:nary>
-            <m:naryPr>
-              <m:chr m:val="∑"/>
-              <m:limLoc m:val="undOvr"/>
-              <m:supHide m:val="1"/>
-              <m:ctrlPr>
-                <w:rPr>
-                  <w:rFonts w:ascii="Cambria Math" w:eastAsiaTheme="minorEastAsia" w:hAnsi="Cambria Math" w:cs="Times New Roman"/>
-                  <w:i/>
-                  <w:sz w:val="26"/>
-                  <w:szCs w:val="26"/>
-                </w:rPr>
-              </m:ctrlPr>
-            </m:naryPr>
-            <m:sub>
-              <m:d>
-                <m:dPr>
-                  <m:ctrlPr>
-                    <w:rPr>
-                      <w:rFonts w:ascii="Cambria Math" w:eastAsiaTheme="minorEastAsia" w:hAnsi="Cambria Math" w:cs="Times New Roman"/>
-                      <w:i/>
-                      <w:sz w:val="26"/>
-                      <w:szCs w:val="26"/>
-                    </w:rPr>
-                  </m:ctrlPr>
-                </m:dPr>
-                <m:e>
-                  <m:r>
-                    <w:rPr>
-                      <w:rFonts w:ascii="Cambria Math" w:eastAsiaTheme="minorEastAsia" w:hAnsi="Cambria Math" w:cs="Times New Roman"/>
-                      <w:sz w:val="26"/>
-                      <w:szCs w:val="26"/>
-                    </w:rPr>
-                    <m:t>n,</m:t>
-                  </m:r>
-                  <m:acc>
-                    <m:accPr>
-                      <m:chr m:val="̃"/>
-                      <m:ctrlPr>
-                        <w:rPr>
-                          <w:rFonts w:ascii="Cambria Math" w:eastAsiaTheme="minorEastAsia" w:hAnsi="Cambria Math" w:cs="Times New Roman"/>
-                          <w:i/>
-                          <w:sz w:val="26"/>
-                          <w:szCs w:val="26"/>
-                        </w:rPr>
-                      </m:ctrlPr>
-                    </m:accPr>
-                    <m:e>
-                      <m:r>
-                        <w:rPr>
-                          <w:rFonts w:ascii="Cambria Math" w:eastAsiaTheme="minorEastAsia" w:hAnsi="Cambria Math" w:cs="Times New Roman"/>
-                          <w:sz w:val="26"/>
-                          <w:szCs w:val="26"/>
-                        </w:rPr>
-                        <m:t>n</m:t>
-                      </m:r>
-                    </m:e>
-                  </m:acc>
-                </m:e>
-              </m:d>
-              <m:r>
-                <w:rPr>
-                  <w:rFonts w:ascii="Cambria Math" w:eastAsiaTheme="minorEastAsia" w:hAnsi="Cambria Math" w:cs="Times New Roman"/>
-                  <w:sz w:val="26"/>
-                  <w:szCs w:val="26"/>
-                </w:rPr>
-                <m:t>∈NNA</m:t>
-              </m:r>
-            </m:sub>
-            <m:sup/>
-            <m:e>
-              <m:sSubSup>
-                <m:sSubSupPr>
-                  <m:ctrlPr>
-                    <w:rPr>
-                      <w:rFonts w:ascii="Cambria Math" w:eastAsiaTheme="minorEastAsia" w:hAnsi="Cambria Math" w:cs="Times New Roman"/>
-                      <w:i/>
-                      <w:sz w:val="26"/>
-                      <w:szCs w:val="26"/>
-                    </w:rPr>
-                  </m:ctrlPr>
-                </m:sSubSupPr>
-                <m:e>
-                  <m:r>
-                    <w:rPr>
-                      <w:rFonts w:ascii="Cambria Math" w:eastAsiaTheme="minorEastAsia" w:hAnsi="Cambria Math" w:cs="Times New Roman"/>
-                      <w:sz w:val="26"/>
-                      <w:szCs w:val="26"/>
-                    </w:rPr>
-                    <m:t>F</m:t>
-                  </m:r>
-                </m:e>
-                <m:sub>
-                  <m:r>
-                    <w:rPr>
-                      <w:rFonts w:ascii="Cambria Math" w:eastAsiaTheme="minorEastAsia" w:hAnsi="Cambria Math" w:cs="Times New Roman"/>
-                      <w:sz w:val="26"/>
-                      <w:szCs w:val="26"/>
-                    </w:rPr>
-                    <m:t>l,l,t</m:t>
-                  </m:r>
-                </m:sub>
-                <m:sup>
-                  <m:r>
-                    <w:rPr>
-                      <w:rFonts w:ascii="Cambria Math" w:eastAsiaTheme="minorEastAsia" w:hAnsi="Cambria Math" w:cs="Times New Roman"/>
-                      <w:sz w:val="26"/>
-                      <w:szCs w:val="26"/>
-                    </w:rPr>
-                    <m:t>Piped</m:t>
-                  </m:r>
-                </m:sup>
-              </m:sSubSup>
-            </m:e>
-          </m:nary>
-          <m:r>
-            <w:rPr>
-              <w:rFonts w:ascii="Cambria Math" w:eastAsiaTheme="minorEastAsia" w:hAnsi="Cambria Math" w:cs="Times New Roman"/>
-              <w:sz w:val="26"/>
-              <w:szCs w:val="26"/>
-            </w:rPr>
-            <m:t>+</m:t>
-          </m:r>
-          <m:nary>
-            <m:naryPr>
-              <m:chr m:val="∑"/>
-              <m:limLoc m:val="undOvr"/>
-              <m:supHide m:val="1"/>
-              <m:ctrlPr>
-                <w:rPr>
-                  <w:rFonts w:ascii="Cambria Math" w:eastAsiaTheme="minorEastAsia" w:hAnsi="Cambria Math" w:cs="Times New Roman"/>
-                  <w:i/>
-                  <w:sz w:val="26"/>
-                  <w:szCs w:val="26"/>
-                </w:rPr>
-              </m:ctrlPr>
-            </m:naryPr>
-            <m:sub>
-              <m:d>
-                <m:dPr>
-                  <m:ctrlPr>
-                    <w:rPr>
-                      <w:rFonts w:ascii="Cambria Math" w:eastAsiaTheme="minorEastAsia" w:hAnsi="Cambria Math" w:cs="Times New Roman"/>
-                      <w:i/>
-                      <w:sz w:val="26"/>
-                      <w:szCs w:val="26"/>
-                    </w:rPr>
-                  </m:ctrlPr>
-                </m:dPr>
-                <m:e>
-                  <m:r>
-                    <w:rPr>
-                      <w:rFonts w:ascii="Cambria Math" w:eastAsiaTheme="minorEastAsia" w:hAnsi="Cambria Math" w:cs="Times New Roman"/>
-                      <w:sz w:val="26"/>
-                      <w:szCs w:val="26"/>
-                    </w:rPr>
-                    <m:t>n,p</m:t>
-                  </m:r>
-                </m:e>
-              </m:d>
-              <m:r>
-                <w:rPr>
-                  <w:rFonts w:ascii="Cambria Math" w:eastAsiaTheme="minorEastAsia" w:hAnsi="Cambria Math" w:cs="Times New Roman"/>
-                  <w:sz w:val="26"/>
-                  <w:szCs w:val="26"/>
-                </w:rPr>
-                <m:t>∈NCA</m:t>
-              </m:r>
-            </m:sub>
-            <m:sup/>
-            <m:e>
-              <m:sSubSup>
-                <m:sSubSupPr>
-                  <m:ctrlPr>
-                    <w:rPr>
-                      <w:rFonts w:ascii="Cambria Math" w:eastAsiaTheme="minorEastAsia" w:hAnsi="Cambria Math" w:cs="Times New Roman"/>
-                      <w:i/>
-                      <w:sz w:val="26"/>
-                      <w:szCs w:val="26"/>
-                    </w:rPr>
-                  </m:ctrlPr>
-                </m:sSubSupPr>
-                <m:e>
-                  <m:r>
-                    <w:rPr>
-                      <w:rFonts w:ascii="Cambria Math" w:eastAsiaTheme="minorEastAsia" w:hAnsi="Cambria Math" w:cs="Times New Roman"/>
-                      <w:sz w:val="26"/>
-                      <w:szCs w:val="26"/>
-                    </w:rPr>
-                    <m:t>F</m:t>
-                  </m:r>
-                </m:e>
-                <m:sub>
-                  <m:r>
-                    <w:rPr>
-                      <w:rFonts w:ascii="Cambria Math" w:eastAsiaTheme="minorEastAsia" w:hAnsi="Cambria Math" w:cs="Times New Roman"/>
-                      <w:sz w:val="26"/>
-                      <w:szCs w:val="26"/>
-                    </w:rPr>
-                    <m:t>l,l,t</m:t>
-                  </m:r>
-                </m:sub>
-                <m:sup>
-                  <m:r>
-                    <w:rPr>
-                      <w:rFonts w:ascii="Cambria Math" w:eastAsiaTheme="minorEastAsia" w:hAnsi="Cambria Math" w:cs="Times New Roman"/>
-                      <w:sz w:val="26"/>
-                      <w:szCs w:val="26"/>
-                    </w:rPr>
-                    <m:t>Piped</m:t>
-                  </m:r>
-                </m:sup>
-              </m:sSubSup>
-            </m:e>
-          </m:nary>
-          <m:r>
-            <w:rPr>
-              <w:rFonts w:ascii="Cambria Math" w:eastAsiaTheme="minorEastAsia" w:hAnsi="Cambria Math" w:cs="Times New Roman"/>
-              <w:sz w:val="26"/>
-              <w:szCs w:val="26"/>
-            </w:rPr>
-            <m:t>+</m:t>
-          </m:r>
-          <m:nary>
-            <m:naryPr>
-              <m:chr m:val="∑"/>
-              <m:limLoc m:val="undOvr"/>
-              <m:supHide m:val="1"/>
-              <m:ctrlPr>
-                <w:rPr>
-                  <w:rFonts w:ascii="Cambria Math" w:eastAsiaTheme="minorEastAsia" w:hAnsi="Cambria Math" w:cs="Times New Roman"/>
-                  <w:i/>
-                  <w:sz w:val="26"/>
-                  <w:szCs w:val="26"/>
-                </w:rPr>
-              </m:ctrlPr>
-            </m:naryPr>
-            <m:sub>
-              <m:d>
-                <m:dPr>
-                  <m:ctrlPr>
-                    <w:rPr>
-                      <w:rFonts w:ascii="Cambria Math" w:eastAsiaTheme="minorEastAsia" w:hAnsi="Cambria Math" w:cs="Times New Roman"/>
-                      <w:i/>
-                      <w:sz w:val="26"/>
-                      <w:szCs w:val="26"/>
-                    </w:rPr>
-                  </m:ctrlPr>
-                </m:dPr>
-                <m:e>
-                  <m:r>
-                    <w:rPr>
-                      <w:rFonts w:ascii="Cambria Math" w:eastAsiaTheme="minorEastAsia" w:hAnsi="Cambria Math" w:cs="Times New Roman"/>
-                      <w:sz w:val="26"/>
-                      <w:szCs w:val="26"/>
-                    </w:rPr>
-                    <m:t>n,k</m:t>
-                  </m:r>
-                </m:e>
-              </m:d>
-              <m:r>
-                <w:rPr>
-                  <w:rFonts w:ascii="Cambria Math" w:eastAsiaTheme="minorEastAsia" w:hAnsi="Cambria Math" w:cs="Times New Roman"/>
-                  <w:sz w:val="26"/>
-                  <w:szCs w:val="26"/>
-                </w:rPr>
-                <m:t>∈NKA</m:t>
-              </m:r>
-            </m:sub>
-            <m:sup/>
-            <m:e>
-              <m:sSubSup>
-                <m:sSubSupPr>
-                  <m:ctrlPr>
-                    <w:rPr>
-                      <w:rFonts w:ascii="Cambria Math" w:eastAsiaTheme="minorEastAsia" w:hAnsi="Cambria Math" w:cs="Times New Roman"/>
-                      <w:i/>
-                      <w:sz w:val="26"/>
-                      <w:szCs w:val="26"/>
-                    </w:rPr>
-                  </m:ctrlPr>
-                </m:sSubSupPr>
-                <m:e>
-                  <m:r>
-                    <w:rPr>
-                      <w:rFonts w:ascii="Cambria Math" w:eastAsiaTheme="minorEastAsia" w:hAnsi="Cambria Math" w:cs="Times New Roman"/>
-                      <w:sz w:val="26"/>
-                      <w:szCs w:val="26"/>
-                    </w:rPr>
-                    <m:t>F</m:t>
-                  </m:r>
-                </m:e>
-                <m:sub>
-                  <m:r>
-                    <w:rPr>
-                      <w:rFonts w:ascii="Cambria Math" w:eastAsiaTheme="minorEastAsia" w:hAnsi="Cambria Math" w:cs="Times New Roman"/>
-                      <w:sz w:val="26"/>
-                      <w:szCs w:val="26"/>
-                    </w:rPr>
-                    <m:t>l,l,t</m:t>
-                  </m:r>
-                </m:sub>
-                <m:sup>
-                  <m:r>
-                    <w:rPr>
-                      <w:rFonts w:ascii="Cambria Math" w:eastAsiaTheme="minorEastAsia" w:hAnsi="Cambria Math" w:cs="Times New Roman"/>
-                      <w:sz w:val="26"/>
-                      <w:szCs w:val="26"/>
-                    </w:rPr>
-                    <m:t>Piped</m:t>
-                  </m:r>
-                </m:sup>
-              </m:sSubSup>
-            </m:e>
-          </m:nary>
-          <m:r>
-            <w:rPr>
-              <w:rFonts w:ascii="Cambria Math" w:eastAsiaTheme="minorEastAsia" w:hAnsi="Cambria Math" w:cs="Times New Roman"/>
-              <w:sz w:val="26"/>
-              <w:szCs w:val="26"/>
-            </w:rPr>
-            <m:t>+</m:t>
-          </m:r>
-          <m:nary>
-            <m:naryPr>
-              <m:chr m:val="∑"/>
-              <m:limLoc m:val="undOvr"/>
-              <m:supHide m:val="1"/>
-              <m:ctrlPr>
-                <w:rPr>
-                  <w:rFonts w:ascii="Cambria Math" w:eastAsiaTheme="minorEastAsia" w:hAnsi="Cambria Math" w:cs="Times New Roman"/>
-                  <w:i/>
-                  <w:sz w:val="26"/>
-                  <w:szCs w:val="26"/>
-                </w:rPr>
-              </m:ctrlPr>
-            </m:naryPr>
-            <m:sub>
-              <m:d>
-                <m:dPr>
-                  <m:ctrlPr>
-                    <w:rPr>
-                      <w:rFonts w:ascii="Cambria Math" w:eastAsiaTheme="minorEastAsia" w:hAnsi="Cambria Math" w:cs="Times New Roman"/>
-                      <w:i/>
-                      <w:sz w:val="26"/>
-                      <w:szCs w:val="26"/>
-                    </w:rPr>
-                  </m:ctrlPr>
-                </m:dPr>
-                <m:e>
-                  <m:r>
-                    <w:rPr>
-                      <w:rFonts w:ascii="Cambria Math" w:eastAsiaTheme="minorEastAsia" w:hAnsi="Cambria Math" w:cs="Times New Roman"/>
-                      <w:sz w:val="26"/>
-                      <w:szCs w:val="26"/>
-                    </w:rPr>
-                    <m:t>n,r</m:t>
-                  </m:r>
-                </m:e>
-              </m:d>
-              <m:r>
-                <w:rPr>
-                  <w:rFonts w:ascii="Cambria Math" w:eastAsiaTheme="minorEastAsia" w:hAnsi="Cambria Math" w:cs="Times New Roman"/>
-                  <w:sz w:val="26"/>
-                  <w:szCs w:val="26"/>
-                </w:rPr>
-                <m:t>∈NRA</m:t>
-              </m:r>
-            </m:sub>
-            <m:sup/>
-            <m:e>
-              <m:sSubSup>
-                <m:sSubSupPr>
-                  <m:ctrlPr>
-                    <w:rPr>
-                      <w:rFonts w:ascii="Cambria Math" w:eastAsiaTheme="minorEastAsia" w:hAnsi="Cambria Math" w:cs="Times New Roman"/>
-                      <w:i/>
-                      <w:sz w:val="26"/>
-                      <w:szCs w:val="26"/>
-                    </w:rPr>
-                  </m:ctrlPr>
-                </m:sSubSupPr>
-                <m:e>
-                  <m:r>
-                    <w:rPr>
-                      <w:rFonts w:ascii="Cambria Math" w:eastAsiaTheme="minorEastAsia" w:hAnsi="Cambria Math" w:cs="Times New Roman"/>
-                      <w:sz w:val="26"/>
-                      <w:szCs w:val="26"/>
-                    </w:rPr>
-                    <m:t>F</m:t>
-                  </m:r>
-                </m:e>
-                <m:sub>
-                  <m:r>
-                    <w:rPr>
-                      <w:rFonts w:ascii="Cambria Math" w:eastAsiaTheme="minorEastAsia" w:hAnsi="Cambria Math" w:cs="Times New Roman"/>
-                      <w:sz w:val="26"/>
-                      <w:szCs w:val="26"/>
-                    </w:rPr>
-                    <m:t>l,l,t</m:t>
-                  </m:r>
-                </m:sub>
-                <m:sup>
-                  <m:r>
-                    <w:rPr>
-                      <w:rFonts w:ascii="Cambria Math" w:eastAsiaTheme="minorEastAsia" w:hAnsi="Cambria Math" w:cs="Times New Roman"/>
-                      <w:sz w:val="26"/>
-                      <w:szCs w:val="26"/>
-                    </w:rPr>
-                    <m:t>Piped</m:t>
-                  </m:r>
-                </m:sup>
-              </m:sSubSup>
-            </m:e>
-          </m:nary>
-          <m:r>
-            <w:rPr>
-              <w:rFonts w:ascii="Cambria Math" w:eastAsiaTheme="minorEastAsia" w:hAnsi="Cambria Math" w:cs="Times New Roman"/>
-              <w:sz w:val="26"/>
-              <w:szCs w:val="26"/>
-            </w:rPr>
-            <m:t>+</m:t>
-          </m:r>
-          <m:nary>
-            <m:naryPr>
-              <m:chr m:val="∑"/>
-              <m:limLoc m:val="undOvr"/>
-              <m:supHide m:val="1"/>
-              <m:ctrlPr>
-                <w:rPr>
-                  <w:rFonts w:ascii="Cambria Math" w:eastAsiaTheme="minorEastAsia" w:hAnsi="Cambria Math" w:cs="Times New Roman"/>
-                  <w:i/>
-                  <w:sz w:val="26"/>
-                  <w:szCs w:val="26"/>
-                </w:rPr>
-              </m:ctrlPr>
-            </m:naryPr>
-            <m:sub>
-              <m:d>
-                <m:dPr>
-                  <m:ctrlPr>
-                    <w:rPr>
-                      <w:rFonts w:ascii="Cambria Math" w:eastAsiaTheme="minorEastAsia" w:hAnsi="Cambria Math" w:cs="Times New Roman"/>
-                      <w:i/>
-                      <w:sz w:val="26"/>
-                      <w:szCs w:val="26"/>
-                    </w:rPr>
-                  </m:ctrlPr>
-                </m:dPr>
-                <m:e>
-                  <m:r>
-                    <w:rPr>
-                      <w:rFonts w:ascii="Cambria Math" w:eastAsiaTheme="minorEastAsia" w:hAnsi="Cambria Math" w:cs="Times New Roman"/>
-                      <w:sz w:val="26"/>
-                      <w:szCs w:val="26"/>
-                    </w:rPr>
-                    <m:t>n,s</m:t>
-                  </m:r>
-                </m:e>
-              </m:d>
-              <m:r>
-                <w:rPr>
-                  <w:rFonts w:ascii="Cambria Math" w:eastAsiaTheme="minorEastAsia" w:hAnsi="Cambria Math" w:cs="Times New Roman"/>
-                  <w:sz w:val="26"/>
-                  <w:szCs w:val="26"/>
-                </w:rPr>
-                <m:t>∈NSA</m:t>
-              </m:r>
-            </m:sub>
-            <m:sup/>
-            <m:e>
-              <m:sSubSup>
-                <m:sSubSupPr>
-                  <m:ctrlPr>
-                    <w:rPr>
-                      <w:rFonts w:ascii="Cambria Math" w:eastAsiaTheme="minorEastAsia" w:hAnsi="Cambria Math" w:cs="Times New Roman"/>
-                      <w:i/>
-                      <w:sz w:val="26"/>
-                      <w:szCs w:val="26"/>
-                    </w:rPr>
-                  </m:ctrlPr>
-                </m:sSubSupPr>
-                <m:e>
-                  <m:r>
-                    <w:rPr>
-                      <w:rFonts w:ascii="Cambria Math" w:eastAsiaTheme="minorEastAsia" w:hAnsi="Cambria Math" w:cs="Times New Roman"/>
-                      <w:sz w:val="26"/>
-                      <w:szCs w:val="26"/>
-                    </w:rPr>
-                    <m:t>F</m:t>
-                  </m:r>
-                </m:e>
-                <m:sub>
-                  <m:r>
-                    <w:rPr>
-                      <w:rFonts w:ascii="Cambria Math" w:eastAsiaTheme="minorEastAsia" w:hAnsi="Cambria Math" w:cs="Times New Roman"/>
-                      <w:sz w:val="26"/>
-                      <w:szCs w:val="26"/>
-                    </w:rPr>
-                    <m:t>l,l,t</m:t>
-                  </m:r>
-                </m:sub>
-                <m:sup>
-                  <m:r>
-                    <w:rPr>
-                      <w:rFonts w:ascii="Cambria Math" w:eastAsiaTheme="minorEastAsia" w:hAnsi="Cambria Math" w:cs="Times New Roman"/>
-                      <w:sz w:val="26"/>
-                      <w:szCs w:val="26"/>
-                    </w:rPr>
-                    <m:t>Piped</m:t>
-                  </m:r>
-                </m:sup>
-              </m:sSubSup>
-            </m:e>
-          </m:nary>
-          <m:r>
-            <w:rPr>
-              <w:rFonts w:ascii="Cambria Math" w:eastAsiaTheme="minorEastAsia" w:hAnsi="Cambria Math" w:cs="Times New Roman"/>
-              <w:sz w:val="26"/>
-              <w:szCs w:val="26"/>
-            </w:rPr>
-            <m:t>+</m:t>
-          </m:r>
-          <m:nary>
-            <m:naryPr>
-              <m:chr m:val="∑"/>
-              <m:limLoc m:val="undOvr"/>
-              <m:supHide m:val="1"/>
-              <m:ctrlPr>
-                <w:rPr>
-                  <w:rFonts w:ascii="Cambria Math" w:eastAsiaTheme="minorEastAsia" w:hAnsi="Cambria Math" w:cs="Times New Roman"/>
-                  <w:i/>
-                  <w:sz w:val="26"/>
-                  <w:szCs w:val="26"/>
-                </w:rPr>
-              </m:ctrlPr>
-            </m:naryPr>
-            <m:sub>
-              <m:d>
-                <m:dPr>
-                  <m:ctrlPr>
-                    <w:rPr>
-                      <w:rFonts w:ascii="Cambria Math" w:eastAsiaTheme="minorEastAsia" w:hAnsi="Cambria Math" w:cs="Times New Roman"/>
-                      <w:i/>
-                      <w:sz w:val="26"/>
-                      <w:szCs w:val="26"/>
-                    </w:rPr>
-                  </m:ctrlPr>
-                </m:dPr>
-                <m:e>
-                  <m:r>
-                    <w:rPr>
-                      <w:rFonts w:ascii="Cambria Math" w:eastAsiaTheme="minorEastAsia" w:hAnsi="Cambria Math" w:cs="Times New Roman"/>
-                      <w:sz w:val="26"/>
-                      <w:szCs w:val="26"/>
-                    </w:rPr>
-                    <m:t>n,o</m:t>
-                  </m:r>
-                </m:e>
-              </m:d>
-              <m:r>
-                <w:rPr>
-                  <w:rFonts w:ascii="Cambria Math" w:eastAsiaTheme="minorEastAsia" w:hAnsi="Cambria Math" w:cs="Times New Roman"/>
-                  <w:sz w:val="26"/>
-                  <w:szCs w:val="26"/>
-                </w:rPr>
-                <m:t>∈NOA</m:t>
-              </m:r>
-            </m:sub>
-            <m:sup/>
-            <m:e>
-              <m:sSubSup>
-                <m:sSubSupPr>
-                  <m:ctrlPr>
-                    <w:rPr>
-                      <w:rFonts w:ascii="Cambria Math" w:eastAsiaTheme="minorEastAsia" w:hAnsi="Cambria Math" w:cs="Times New Roman"/>
-                      <w:i/>
-                      <w:sz w:val="26"/>
-                      <w:szCs w:val="26"/>
-                    </w:rPr>
-                  </m:ctrlPr>
-                </m:sSubSupPr>
-                <m:e>
-                  <m:r>
-                    <w:rPr>
-                      <w:rFonts w:ascii="Cambria Math" w:eastAsiaTheme="minorEastAsia" w:hAnsi="Cambria Math" w:cs="Times New Roman"/>
-                      <w:sz w:val="26"/>
-                      <w:szCs w:val="26"/>
-                    </w:rPr>
-                    <m:t>F</m:t>
-                  </m:r>
-                </m:e>
-                <m:sub>
-                  <m:r>
-                    <w:rPr>
-                      <w:rFonts w:ascii="Cambria Math" w:eastAsiaTheme="minorEastAsia" w:hAnsi="Cambria Math" w:cs="Times New Roman"/>
-                      <w:sz w:val="26"/>
-                      <w:szCs w:val="26"/>
-                    </w:rPr>
-                    <m:t>l,l,t</m:t>
-                  </m:r>
-                </m:sub>
-                <m:sup>
-                  <m:r>
-                    <w:rPr>
-                      <w:rFonts w:ascii="Cambria Math" w:eastAsiaTheme="minorEastAsia" w:hAnsi="Cambria Math" w:cs="Times New Roman"/>
-                      <w:sz w:val="26"/>
-                      <w:szCs w:val="26"/>
-                    </w:rPr>
-                    <m:t>Piped</m:t>
-                  </m:r>
-                </m:sup>
-              </m:sSubSup>
-            </m:e>
-          </m:nary>
-        </m:oMath>
-      </m:oMathPara>
-    </w:p>
-    <w:p>
-      <w:pPr>
-        <w:rPr>
-          <w:rFonts w:ascii="Times New Roman" w:eastAsiaTheme="minorEastAsia" w:hAnsi="Times New Roman" w:cs="Times New Roman"/>
-          <w:sz w:val="26"/>
-          <w:szCs w:val="26"/>
-        </w:rPr>
-      </w:pPr>
-      <m:oMathPara>
-        <m:oMathParaPr>
-          <m:jc m:val="center"/>
-        </m:oMathParaPr>
-        <m:oMath>
-          <m:r>
-            <w:rPr>
-              <w:rFonts w:ascii="Cambria Math" w:eastAsiaTheme="minorEastAsia" w:hAnsi="Cambria Math" w:cs="Times New Roman"/>
-              <w:sz w:val="26"/>
-              <w:szCs w:val="26"/>
-            </w:rPr>
-            <m:t xml:space="preserve">  </m:t>
-          </m:r>
-        </m:oMath>
-      </m:oMathPara>
-    </w:p>
-    <w:p>
-      <w:pPr>
-        <w:rPr>
-          <w:rFonts w:ascii="Times New Roman" w:eastAsiaTheme="minorEastAsia" w:hAnsi="Times New Roman" w:cs="Times New Roman"/>
-          <w:sz w:val="26"/>
-          <w:szCs w:val="26"/>
-        </w:rPr>
-      </w:pPr>
-      <m:oMathPara>
-        <m:oMathParaPr>
-          <m:jc m:val="center"/>
-        </m:oMathParaPr>
-        <m:oMath>
-          <m:r>
-            <w:rPr>
-              <w:rFonts w:ascii="Cambria Math" w:eastAsiaTheme="minorEastAsia" w:hAnsi="Cambria Math" w:cs="Times New Roman"/>
-              <w:sz w:val="26"/>
-              <w:szCs w:val="26"/>
-            </w:rPr>
-            <m:t xml:space="preserve">∀n∈N, t∈T    </m:t>
-          </m:r>
-        </m:oMath>
-      </m:oMathPara>
-    </w:p>
-    <w:p>
-      <w:pPr>
-        <w:ind w:left="2880" w:hanging="2880"/>
-        <w:rPr>
-          <w:rFonts w:ascii="Times New Roman" w:eastAsiaTheme="minorEastAsia" w:hAnsi="Times New Roman" w:cs="Times New Roman"/>
-          <w:bCs/>
-          <w:sz w:val="26"/>
-          <w:szCs w:val="26"/>
-        </w:rPr>
-      </w:pPr>
-    </w:p>
-    <w:p>
-      <w:pPr>
-        <w:ind w:left="2880" w:hanging="2880"/>
-        <w:rPr>
-          <w:rFonts w:ascii="Times New Roman" w:eastAsiaTheme="minorEastAsia" w:hAnsi="Times New Roman" w:cs="Times New Roman"/>
-          <w:b/>
-          <w:bCs/>
-          <w:sz w:val="26"/>
-          <w:szCs w:val="26"/>
-        </w:rPr>
-      </w:pPr>
-      <w:r>
-        <w:rPr>
-          <w:rFonts w:ascii="Times New Roman" w:eastAsiaTheme="minorEastAsia" w:hAnsi="Times New Roman" w:cs="Times New Roman"/>
-          <w:b/>
-          <w:bCs/>
-          <w:sz w:val="26"/>
-          <w:szCs w:val="26"/>
-        </w:rPr>
-        <w:t>Bi-Directional Flow</w:t>
-      </w:r>
-    </w:p>
-    <w:p>
-      <w:pPr>
-        <w:rPr>
-          <w:rFonts w:ascii="Times New Roman" w:eastAsiaTheme="minorEastAsia" w:hAnsi="Times New Roman" w:cs="Times New Roman"/>
-          <w:sz w:val="26"/>
-          <w:szCs w:val="26"/>
-        </w:rPr>
-      </w:pPr>
-    </w:p>
-    <w:p>
-      <w:pPr>
-        <w:rPr>
-          <w:rFonts w:ascii="Times New Roman" w:eastAsiaTheme="minorEastAsia" w:hAnsi="Times New Roman" w:cs="Times New Roman"/>
-          <w:sz w:val="26"/>
-          <w:szCs w:val="26"/>
-        </w:rPr>
-      </w:pPr>
-      <m:oMathPara>
-        <m:oMathParaPr>
-          <m:jc m:val="center"/>
-        </m:oMathParaPr>
-        <m:oMath>
-          <m:r>
-            <w:rPr>
-              <w:rFonts w:ascii="Cambria Math" w:eastAsiaTheme="minorEastAsia" w:hAnsi="Cambria Math" w:cs="Times New Roman"/>
-              <w:sz w:val="26"/>
-              <w:szCs w:val="26"/>
-            </w:rPr>
-            <m:t xml:space="preserve">  </m:t>
-          </m:r>
-          <m:sSubSup>
-            <m:sSubSupPr>
-              <m:ctrlPr>
-                <w:rPr>
-                  <w:rFonts w:ascii="Cambria Math" w:hAnsi="Cambria Math" w:cs="Times New Roman"/>
-                  <w:i/>
-                  <w:sz w:val="26"/>
-                  <w:szCs w:val="26"/>
-                </w:rPr>
-              </m:ctrlPr>
-            </m:sSubSupPr>
-            <m:e>
-              <m:r>
-                <w:rPr>
-                  <w:rFonts w:ascii="Cambria Math" w:hAnsi="Cambria Math" w:cs="Times New Roman"/>
-                  <w:sz w:val="26"/>
-                  <w:szCs w:val="26"/>
-                </w:rPr>
-                <m:t>y</m:t>
-              </m:r>
-            </m:e>
-            <m:sub>
-              <m:r>
-                <w:rPr>
-                  <w:rFonts w:ascii="Cambria Math" w:hAnsi="Cambria Math" w:cs="Times New Roman"/>
-                  <w:sz w:val="26"/>
-                  <w:szCs w:val="26"/>
-                </w:rPr>
-                <m:t>l,</m:t>
-              </m:r>
-              <m:acc>
-                <m:accPr>
-                  <m:chr m:val="̃"/>
-                  <m:ctrlPr>
-                    <w:rPr>
-                      <w:rFonts w:ascii="Cambria Math" w:hAnsi="Cambria Math" w:cs="Times New Roman"/>
-                      <w:i/>
-                      <w:sz w:val="26"/>
-                      <w:szCs w:val="26"/>
-                    </w:rPr>
-                  </m:ctrlPr>
-                </m:accPr>
-                <m:e>
-                  <m:r>
-                    <w:rPr>
-                      <w:rFonts w:ascii="Cambria Math" w:hAnsi="Cambria Math" w:cs="Times New Roman"/>
-                      <w:sz w:val="26"/>
-                      <w:szCs w:val="26"/>
-                    </w:rPr>
-                    <m:t>l</m:t>
-                  </m:r>
-                </m:e>
-              </m:acc>
-              <m:r>
-                <w:rPr>
-                  <w:rFonts w:ascii="Cambria Math" w:hAnsi="Cambria Math" w:cs="Times New Roman"/>
-                  <w:sz w:val="26"/>
-                  <w:szCs w:val="26"/>
-                </w:rPr>
-                <m:t>,t</m:t>
-              </m:r>
-            </m:sub>
-            <m:sup>
-              <m:r>
-                <w:rPr>
-                  <w:rFonts w:ascii="Cambria Math" w:hAnsi="Cambria Math" w:cs="Times New Roman"/>
-                  <w:sz w:val="26"/>
-                  <w:szCs w:val="26"/>
-                </w:rPr>
-                <m:t>Flow</m:t>
-              </m:r>
-            </m:sup>
-          </m:sSubSup>
-          <m:r>
-            <w:rPr>
-              <w:rFonts w:ascii="Cambria Math" w:hAnsi="Cambria Math" w:cs="Times New Roman"/>
-              <w:sz w:val="26"/>
-              <w:szCs w:val="26"/>
-            </w:rPr>
-            <m:t>+</m:t>
-          </m:r>
-          <m:sSubSup>
-            <m:sSubSupPr>
-              <m:ctrlPr>
-                <w:rPr>
-                  <w:rFonts w:ascii="Cambria Math" w:hAnsi="Cambria Math" w:cs="Times New Roman"/>
-                  <w:i/>
-                  <w:sz w:val="26"/>
-                  <w:szCs w:val="26"/>
-                </w:rPr>
-              </m:ctrlPr>
-            </m:sSubSupPr>
-            <m:e>
-              <m:r>
-                <w:rPr>
-                  <w:rFonts w:ascii="Cambria Math" w:hAnsi="Cambria Math" w:cs="Times New Roman"/>
-                  <w:sz w:val="26"/>
-                  <w:szCs w:val="26"/>
-                </w:rPr>
-                <m:t>y</m:t>
-              </m:r>
-            </m:e>
-            <m:sub>
-              <m:acc>
-                <m:accPr>
-                  <m:chr m:val="̃"/>
-                  <m:ctrlPr>
-                    <w:rPr>
-                      <w:rFonts w:ascii="Cambria Math" w:hAnsi="Cambria Math" w:cs="Times New Roman"/>
-                      <w:i/>
-                      <w:sz w:val="26"/>
-                      <w:szCs w:val="26"/>
-                    </w:rPr>
-                  </m:ctrlPr>
-                </m:accPr>
-                <m:e>
-                  <m:r>
-                    <w:rPr>
-                      <w:rFonts w:ascii="Cambria Math" w:hAnsi="Cambria Math" w:cs="Times New Roman"/>
-                      <w:sz w:val="26"/>
-                      <w:szCs w:val="26"/>
-                    </w:rPr>
-                    <m:t>l</m:t>
-                  </m:r>
-                </m:e>
-              </m:acc>
-              <m:r>
-                <w:rPr>
-                  <w:rFonts w:ascii="Cambria Math" w:hAnsi="Cambria Math" w:cs="Times New Roman"/>
-                  <w:sz w:val="26"/>
-                  <w:szCs w:val="26"/>
-                </w:rPr>
-                <m:t>,l,t</m:t>
-              </m:r>
-            </m:sub>
-            <m:sup>
-              <m:r>
-                <w:rPr>
-                  <w:rFonts w:ascii="Cambria Math" w:hAnsi="Cambria Math" w:cs="Times New Roman"/>
-                  <w:sz w:val="26"/>
-                  <w:szCs w:val="26"/>
-                </w:rPr>
-                <m:t>Flow</m:t>
-              </m:r>
-            </m:sup>
-          </m:sSubSup>
-          <m:r>
-            <w:rPr>
-              <w:rFonts w:ascii="Cambria Math" w:eastAsiaTheme="minorEastAsia" w:hAnsi="Cambria Math" w:cs="Times New Roman"/>
-              <w:sz w:val="26"/>
-              <w:szCs w:val="26"/>
-            </w:rPr>
-            <m:t>=1</m:t>
-          </m:r>
-        </m:oMath>
-      </m:oMathPara>
-    </w:p>
-    <w:p>
-      <w:pPr>
-        <w:ind w:left="2880" w:hanging="2880"/>
-        <w:rPr>
-          <w:rFonts w:ascii="Times New Roman" w:eastAsiaTheme="minorEastAsia" w:hAnsi="Times New Roman" w:cs="Times New Roman"/>
-          <w:sz w:val="26"/>
-          <w:szCs w:val="26"/>
-        </w:rPr>
-      </w:pPr>
-    </w:p>
-    <w:p>
-      <w:pPr>
-        <w:rPr>
-          <w:rFonts w:ascii="Times New Roman" w:eastAsiaTheme="minorEastAsia" w:hAnsi="Times New Roman" w:cs="Times New Roman"/>
-          <w:sz w:val="26"/>
-          <w:szCs w:val="26"/>
-        </w:rPr>
-      </w:pPr>
-      <m:oMathPara>
-        <m:oMath>
-          <m:r>
-            <w:rPr>
-              <w:rFonts w:ascii="Cambria Math" w:eastAsiaTheme="minorEastAsia" w:hAnsi="Cambria Math" w:cs="Times New Roman"/>
-              <w:sz w:val="26"/>
-              <w:szCs w:val="26"/>
-            </w:rPr>
-            <m:t>∀</m:t>
-          </m:r>
-          <m:d>
-            <m:dPr>
-              <m:ctrlPr>
-                <w:rPr>
-                  <w:rFonts w:ascii="Cambria Math" w:eastAsiaTheme="minorEastAsia" w:hAnsi="Cambria Math" w:cs="Times New Roman"/>
-                  <w:i/>
-                  <w:sz w:val="26"/>
-                  <w:szCs w:val="26"/>
-                </w:rPr>
-              </m:ctrlPr>
-            </m:dPr>
-            <m:e>
-              <m:r>
-                <w:rPr>
-                  <w:rFonts w:ascii="Cambria Math" w:eastAsiaTheme="minorEastAsia" w:hAnsi="Cambria Math" w:cs="Times New Roman"/>
-                  <w:sz w:val="26"/>
-                  <w:szCs w:val="26"/>
-                </w:rPr>
-                <m:t>l,l</m:t>
-              </m:r>
-            </m:e>
-          </m:d>
-          <m:r>
-            <w:rPr>
-              <w:rFonts w:ascii="Cambria Math" w:eastAsiaTheme="minorEastAsia" w:hAnsi="Cambria Math" w:cs="Times New Roman"/>
-              <w:sz w:val="26"/>
-              <w:szCs w:val="26"/>
-            </w:rPr>
-            <m:t xml:space="preserve">∈{PCA, PNA, PPA, CNA, NNA, NCA,NKA,NSA,NRA,…, SOA}, t∈T    </m:t>
-          </m:r>
-        </m:oMath>
-      </m:oMathPara>
-    </w:p>
-    <w:p>
-      <w:pPr>
-        <w:rPr>
-          <w:rFonts w:ascii="Times New Roman" w:eastAsiaTheme="minorEastAsia" w:hAnsi="Times New Roman" w:cs="Times New Roman"/>
-          <w:sz w:val="26"/>
-          <w:szCs w:val="26"/>
-        </w:rPr>
-      </w:pPr>
-      <w:r>
-        <w:rPr>
-          <w:rFonts w:ascii="Times New Roman" w:eastAsiaTheme="minorEastAsia" w:hAnsi="Times New Roman" w:cs="Times New Roman"/>
-          <w:sz w:val="26"/>
-          <w:szCs w:val="26"/>
-        </w:rPr>
-        <w:t>Note: Technically this constraint should only be enforced for truly reversible arcs (</w:t>
-      </w:r>
-      <w:proofErr w:type="gramStart"/>
-      <w:r>
-        <w:rPr>
-          <w:rFonts w:ascii="Times New Roman" w:eastAsiaTheme="minorEastAsia" w:hAnsi="Times New Roman" w:cs="Times New Roman"/>
-          <w:sz w:val="26"/>
-          <w:szCs w:val="26"/>
-        </w:rPr>
-        <w:t>e.g.</w:t>
-      </w:r>
-      <w:proofErr w:type="gramEnd"/>
-      <w:r>
-        <w:rPr>
-          <w:rFonts w:ascii="Times New Roman" w:eastAsiaTheme="minorEastAsia" w:hAnsi="Times New Roman" w:cs="Times New Roman"/>
-          <w:sz w:val="26"/>
-          <w:szCs w:val="26"/>
-        </w:rPr>
-        <w:t xml:space="preserve"> </w:t>
-      </w:r>
-      <w:r>
-        <w:rPr>
-          <w:rFonts w:ascii="Times New Roman" w:eastAsiaTheme="minorEastAsia" w:hAnsi="Times New Roman" w:cs="Times New Roman"/>
-          <w:i/>
-          <w:sz w:val="26"/>
-          <w:szCs w:val="26"/>
-        </w:rPr>
-        <w:t>NCA</w:t>
-      </w:r>
-      <w:r>
-        <w:rPr>
-          <w:rFonts w:ascii="Times New Roman" w:eastAsiaTheme="minorEastAsia" w:hAnsi="Times New Roman" w:cs="Times New Roman"/>
-          <w:sz w:val="26"/>
-          <w:szCs w:val="26"/>
-        </w:rPr>
-        <w:t xml:space="preserve"> and </w:t>
-      </w:r>
-      <w:r>
-        <w:rPr>
-          <w:rFonts w:ascii="Times New Roman" w:eastAsiaTheme="minorEastAsia" w:hAnsi="Times New Roman" w:cs="Times New Roman"/>
-          <w:i/>
-          <w:sz w:val="26"/>
-          <w:szCs w:val="26"/>
-        </w:rPr>
-        <w:t>CAN</w:t>
-      </w:r>
-      <w:r>
-        <w:rPr>
-          <w:rFonts w:ascii="Times New Roman" w:eastAsiaTheme="minorEastAsia" w:hAnsi="Times New Roman" w:cs="Times New Roman"/>
-          <w:sz w:val="26"/>
-          <w:szCs w:val="26"/>
-        </w:rPr>
-        <w:t xml:space="preserve">); and even then it only needs to be defined per one reversible arc (e.g. </w:t>
-      </w:r>
-      <w:r>
-        <w:rPr>
-          <w:rFonts w:ascii="Times New Roman" w:eastAsiaTheme="minorEastAsia" w:hAnsi="Times New Roman" w:cs="Times New Roman"/>
-          <w:i/>
-          <w:sz w:val="26"/>
-          <w:szCs w:val="26"/>
-        </w:rPr>
-        <w:t>NCA</w:t>
-      </w:r>
-      <w:r>
-        <w:rPr>
-          <w:rFonts w:ascii="Times New Roman" w:eastAsiaTheme="minorEastAsia" w:hAnsi="Times New Roman" w:cs="Times New Roman"/>
-          <w:sz w:val="26"/>
-          <w:szCs w:val="26"/>
-        </w:rPr>
-        <w:t xml:space="preserve"> only and </w:t>
-      </w:r>
-      <w:r>
-        <w:rPr>
-          <w:rFonts w:ascii="Times New Roman" w:eastAsiaTheme="minorEastAsia" w:hAnsi="Times New Roman" w:cs="Times New Roman"/>
-          <w:sz w:val="26"/>
-          <w:szCs w:val="26"/>
-          <w:u w:val="single"/>
-        </w:rPr>
-        <w:t>not</w:t>
-      </w:r>
-      <w:r>
-        <w:rPr>
-          <w:rFonts w:ascii="Times New Roman" w:eastAsiaTheme="minorEastAsia" w:hAnsi="Times New Roman" w:cs="Times New Roman"/>
-          <w:sz w:val="26"/>
-          <w:szCs w:val="26"/>
-        </w:rPr>
-        <w:t xml:space="preserve"> </w:t>
-      </w:r>
-      <w:r>
-        <w:rPr>
-          <w:rFonts w:ascii="Times New Roman" w:eastAsiaTheme="minorEastAsia" w:hAnsi="Times New Roman" w:cs="Times New Roman"/>
-          <w:i/>
-          <w:sz w:val="26"/>
-          <w:szCs w:val="26"/>
-        </w:rPr>
-        <w:t>NCA</w:t>
-      </w:r>
-      <w:r>
-        <w:rPr>
-          <w:rFonts w:ascii="Times New Roman" w:eastAsiaTheme="minorEastAsia" w:hAnsi="Times New Roman" w:cs="Times New Roman"/>
-          <w:sz w:val="26"/>
-          <w:szCs w:val="26"/>
-        </w:rPr>
-        <w:t xml:space="preserve"> and </w:t>
-      </w:r>
-      <w:r>
-        <w:rPr>
-          <w:rFonts w:ascii="Times New Roman" w:eastAsiaTheme="minorEastAsia" w:hAnsi="Times New Roman" w:cs="Times New Roman"/>
-          <w:i/>
-          <w:sz w:val="26"/>
-          <w:szCs w:val="26"/>
-        </w:rPr>
-        <w:t>CAN</w:t>
-      </w:r>
-      <w:r>
-        <w:rPr>
-          <w:rFonts w:ascii="Times New Roman" w:eastAsiaTheme="minorEastAsia" w:hAnsi="Times New Roman" w:cs="Times New Roman"/>
-          <w:sz w:val="26"/>
-          <w:szCs w:val="26"/>
-        </w:rPr>
-        <w:t>).</w:t>
-      </w:r>
-    </w:p>
-    <w:p>
-      <w:pPr>
-        <w:rPr>
-          <w:rFonts w:ascii="Times New Roman" w:eastAsiaTheme="minorEastAsia" w:hAnsi="Times New Roman" w:cs="Times New Roman"/>
-          <w:sz w:val="26"/>
-          <w:szCs w:val="26"/>
-        </w:rPr>
-      </w:pPr>
-      <m:oMathPara>
-        <m:oMathParaPr>
-          <m:jc m:val="center"/>
-        </m:oMathParaPr>
-        <m:oMath>
-          <m:r>
-            <w:rPr>
-              <w:rFonts w:ascii="Cambria Math" w:eastAsiaTheme="minorEastAsia" w:hAnsi="Cambria Math" w:cs="Times New Roman"/>
-              <w:sz w:val="26"/>
-              <w:szCs w:val="26"/>
-            </w:rPr>
-            <m:t xml:space="preserve">  </m:t>
-          </m:r>
-          <m:sSubSup>
-            <m:sSubSupPr>
-              <m:ctrlPr>
-                <w:rPr>
-                  <w:rFonts w:ascii="Cambria Math" w:hAnsi="Cambria Math" w:cs="Times New Roman"/>
-                  <w:i/>
-                  <w:sz w:val="26"/>
-                  <w:szCs w:val="26"/>
-                </w:rPr>
-              </m:ctrlPr>
-            </m:sSubSupPr>
-            <m:e>
-              <m:r>
-                <w:rPr>
-                  <w:rFonts w:ascii="Cambria Math" w:hAnsi="Cambria Math" w:cs="Times New Roman"/>
-                  <w:sz w:val="26"/>
-                  <w:szCs w:val="26"/>
-                </w:rPr>
-                <m:t>F</m:t>
-              </m:r>
-            </m:e>
-            <m:sub>
-              <m:r>
-                <w:rPr>
-                  <w:rFonts w:ascii="Cambria Math" w:hAnsi="Cambria Math" w:cs="Times New Roman"/>
-                  <w:sz w:val="26"/>
-                  <w:szCs w:val="26"/>
-                </w:rPr>
-                <m:t>l,l,t</m:t>
-              </m:r>
-            </m:sub>
-            <m:sup>
-              <m:r>
-                <w:rPr>
-                  <w:rFonts w:ascii="Cambria Math" w:hAnsi="Cambria Math" w:cs="Times New Roman"/>
-                  <w:sz w:val="26"/>
-                  <w:szCs w:val="26"/>
-                </w:rPr>
-                <m:t>Piped</m:t>
-              </m:r>
-            </m:sup>
-          </m:sSubSup>
-          <m:r>
-            <w:rPr>
-              <w:rFonts w:ascii="Cambria Math" w:hAnsi="Cambria Math" w:cs="Times New Roman"/>
-              <w:sz w:val="26"/>
-              <w:szCs w:val="26"/>
-            </w:rPr>
-            <m:t>≤</m:t>
-          </m:r>
-          <m:sSubSup>
-            <m:sSubSupPr>
-              <m:ctrlPr>
-                <w:rPr>
-                  <w:rFonts w:ascii="Cambria Math" w:hAnsi="Cambria Math" w:cs="Times New Roman"/>
-                  <w:i/>
-                  <w:sz w:val="26"/>
-                  <w:szCs w:val="26"/>
-                </w:rPr>
-              </m:ctrlPr>
-            </m:sSubSupPr>
-            <m:e>
-              <m:r>
-                <w:rPr>
-                  <w:rFonts w:ascii="Cambria Math" w:hAnsi="Cambria Math" w:cs="Times New Roman"/>
-                  <w:sz w:val="26"/>
-                  <w:szCs w:val="26"/>
-                </w:rPr>
-                <m:t>y</m:t>
-              </m:r>
-            </m:e>
-            <m:sub>
-              <m:r>
-                <w:rPr>
-                  <w:rFonts w:ascii="Cambria Math" w:hAnsi="Cambria Math" w:cs="Times New Roman"/>
-                  <w:sz w:val="26"/>
-                  <w:szCs w:val="26"/>
-                </w:rPr>
-                <m:t>l,l,t</m:t>
-              </m:r>
-            </m:sub>
-            <m:sup>
-              <m:r>
-                <w:rPr>
-                  <w:rFonts w:ascii="Cambria Math" w:hAnsi="Cambria Math" w:cs="Times New Roman"/>
-                  <w:sz w:val="26"/>
-                  <w:szCs w:val="26"/>
-                </w:rPr>
-                <m:t>Flow</m:t>
-              </m:r>
-            </m:sup>
-          </m:sSubSup>
-          <m:r>
-            <w:rPr>
-              <w:rFonts w:ascii="Cambria Math" w:hAnsi="Cambria Math" w:cs="Times New Roman"/>
-              <w:sz w:val="26"/>
-              <w:szCs w:val="26"/>
-            </w:rPr>
-            <m:t>⋅</m:t>
-          </m:r>
-          <m:sSup>
-            <m:sSupPr>
-              <m:ctrlPr>
-                <w:rPr>
-                  <w:rFonts w:ascii="Cambria Math" w:hAnsi="Cambria Math" w:cs="Times New Roman"/>
-                  <w:i/>
-                  <w:sz w:val="26"/>
-                  <w:szCs w:val="26"/>
-                </w:rPr>
-              </m:ctrlPr>
-            </m:sSupPr>
-            <m:e>
-              <m:r>
-                <w:rPr>
-                  <w:rFonts w:ascii="Cambria Math" w:hAnsi="Cambria Math" w:cs="Times New Roman"/>
-                  <w:sz w:val="26"/>
-                  <w:szCs w:val="26"/>
-                </w:rPr>
-                <m:t>M</m:t>
-              </m:r>
-            </m:e>
-            <m:sup>
-              <m:r>
-                <w:rPr>
-                  <w:rFonts w:ascii="Cambria Math" w:hAnsi="Cambria Math" w:cs="Times New Roman"/>
-                  <w:sz w:val="26"/>
-                  <w:szCs w:val="26"/>
-                </w:rPr>
-                <m:t>Flow</m:t>
-              </m:r>
-            </m:sup>
-          </m:sSup>
-        </m:oMath>
-      </m:oMathPara>
-    </w:p>
-    <w:p>
-      <w:pPr>
-        <w:ind w:left="2880" w:hanging="2880"/>
-        <w:rPr>
-          <w:rFonts w:ascii="Times New Roman" w:eastAsiaTheme="minorEastAsia" w:hAnsi="Times New Roman" w:cs="Times New Roman"/>
-          <w:sz w:val="26"/>
-          <w:szCs w:val="26"/>
-        </w:rPr>
-      </w:pPr>
-    </w:p>
-    <w:p>
-      <w:pPr>
-        <w:rPr>
-          <w:rFonts w:ascii="Times New Roman" w:eastAsiaTheme="minorEastAsia" w:hAnsi="Times New Roman" w:cs="Times New Roman"/>
-          <w:sz w:val="26"/>
-          <w:szCs w:val="26"/>
-        </w:rPr>
-      </w:pPr>
-      <m:oMathPara>
-        <m:oMath>
-          <m:r>
-            <w:rPr>
-              <w:rFonts w:ascii="Cambria Math" w:eastAsiaTheme="minorEastAsia" w:hAnsi="Cambria Math" w:cs="Times New Roman"/>
-              <w:sz w:val="26"/>
-              <w:szCs w:val="26"/>
-            </w:rPr>
-            <m:t>∀</m:t>
-          </m:r>
-          <m:d>
-            <m:dPr>
-              <m:ctrlPr>
-                <w:rPr>
-                  <w:rFonts w:ascii="Cambria Math" w:eastAsiaTheme="minorEastAsia" w:hAnsi="Cambria Math" w:cs="Times New Roman"/>
-                  <w:i/>
-                  <w:sz w:val="26"/>
-                  <w:szCs w:val="26"/>
-                </w:rPr>
-              </m:ctrlPr>
-            </m:dPr>
-            <m:e>
-              <m:r>
-                <w:rPr>
-                  <w:rFonts w:ascii="Cambria Math" w:eastAsiaTheme="minorEastAsia" w:hAnsi="Cambria Math" w:cs="Times New Roman"/>
-                  <w:sz w:val="26"/>
-                  <w:szCs w:val="26"/>
-                </w:rPr>
-                <m:t>l,l</m:t>
-              </m:r>
-            </m:e>
-          </m:d>
-          <m:r>
-            <w:rPr>
-              <w:rFonts w:ascii="Cambria Math" w:eastAsiaTheme="minorEastAsia" w:hAnsi="Cambria Math" w:cs="Times New Roman"/>
-              <w:sz w:val="26"/>
-              <w:szCs w:val="26"/>
-            </w:rPr>
-            <m:t xml:space="preserve">∈{PCA, PNA, PPA, CNA, NNA, NCA,NKA,NSA,NRA,…, SOA}, t∈T    </m:t>
-          </m:r>
-        </m:oMath>
-      </m:oMathPara>
-    </w:p>
-    <w:p>
-      <w:pPr>
-        <w:ind w:left="2880" w:hanging="2880"/>
-        <w:rPr>
-          <w:rFonts w:ascii="Times New Roman" w:eastAsiaTheme="minorEastAsia" w:hAnsi="Times New Roman" w:cs="Times New Roman"/>
-          <w:b/>
-          <w:bCs/>
-          <w:sz w:val="26"/>
-          <w:szCs w:val="26"/>
-        </w:rPr>
-      </w:pPr>
-    </w:p>
-    <w:p>
-      <w:pPr>
-        <w:ind w:left="2880" w:hanging="2880"/>
-        <w:rPr>
-          <w:rFonts w:ascii="Times New Roman" w:eastAsiaTheme="minorEastAsia" w:hAnsi="Times New Roman" w:cs="Times New Roman"/>
-          <w:bCs/>
-          <w:sz w:val="26"/>
-          <w:szCs w:val="26"/>
-        </w:rPr>
-      </w:pPr>
-      <w:r>
-        <w:rPr>
-          <w:rFonts w:ascii="Times New Roman" w:eastAsiaTheme="minorEastAsia" w:hAnsi="Times New Roman" w:cs="Times New Roman"/>
-          <w:b/>
-          <w:bCs/>
-          <w:sz w:val="26"/>
-          <w:szCs w:val="26"/>
-        </w:rPr>
-        <w:t>Storage Site Balance</w:t>
-      </w:r>
-    </w:p>
-    <w:p>
-      <w:pPr>
-        <w:rPr>
-          <w:rFonts w:ascii="Times New Roman" w:eastAsiaTheme="minorEastAsia" w:hAnsi="Times New Roman" w:cs="Times New Roman"/>
-          <w:sz w:val="26"/>
-          <w:szCs w:val="26"/>
-        </w:rPr>
-      </w:pPr>
-      <m:oMathPara>
-        <m:oMathParaPr>
-          <m:jc m:val="left"/>
-        </m:oMathParaPr>
-        <m:oMath>
-          <m:sSubSup>
-            <m:sSubSupPr>
-              <m:ctrlPr>
-                <w:rPr>
-                  <w:rFonts w:ascii="Cambria Math" w:hAnsi="Cambria Math" w:cs="Times New Roman"/>
-                  <w:i/>
-                  <w:sz w:val="26"/>
-                  <w:szCs w:val="26"/>
-                </w:rPr>
-              </m:ctrlPr>
-            </m:sSubSupPr>
-            <m:e>
-              <m:r>
-                <w:rPr>
-                  <w:rFonts w:ascii="Cambria Math" w:hAnsi="Cambria Math" w:cs="Times New Roman"/>
-                  <w:sz w:val="26"/>
-                  <w:szCs w:val="26"/>
-                </w:rPr>
-                <m:t>L</m:t>
-              </m:r>
-            </m:e>
-            <m:sub>
-              <m:r>
-                <w:rPr>
-                  <w:rFonts w:ascii="Cambria Math" w:hAnsi="Cambria Math" w:cs="Times New Roman"/>
-                  <w:sz w:val="26"/>
-                  <w:szCs w:val="26"/>
-                </w:rPr>
-                <m:t>s,t</m:t>
-              </m:r>
-            </m:sub>
-            <m:sup>
-              <m:r>
-                <w:rPr>
-                  <w:rFonts w:ascii="Cambria Math" w:hAnsi="Cambria Math" w:cs="Times New Roman"/>
-                  <w:sz w:val="26"/>
-                  <w:szCs w:val="26"/>
-                </w:rPr>
-                <m:t>Storage</m:t>
-              </m:r>
-            </m:sup>
-          </m:sSubSup>
-          <m:r>
-            <w:rPr>
-              <w:rFonts w:ascii="Cambria Math" w:eastAsiaTheme="minorEastAsia" w:hAnsi="Cambria Math" w:cs="Times New Roman"/>
-              <w:sz w:val="26"/>
-              <w:szCs w:val="26"/>
-            </w:rPr>
-            <m:t>=</m:t>
-          </m:r>
-          <m:sSubSup>
-            <m:sSubSupPr>
-              <m:ctrlPr>
-                <w:rPr>
-                  <w:rFonts w:ascii="Cambria Math" w:hAnsi="Cambria Math" w:cs="Times New Roman"/>
-                  <w:i/>
-                  <w:sz w:val="26"/>
-                  <w:szCs w:val="26"/>
-                </w:rPr>
-              </m:ctrlPr>
-            </m:sSubSupPr>
-            <m:e>
-              <m:r>
-                <w:rPr>
-                  <w:rFonts w:ascii="Cambria Math" w:hAnsi="Cambria Math" w:cs="Times New Roman"/>
-                  <w:sz w:val="26"/>
-                  <w:szCs w:val="26"/>
-                </w:rPr>
-                <m:t>λ</m:t>
-              </m:r>
-            </m:e>
-            <m:sub>
-              <m:r>
-                <w:rPr>
-                  <w:rFonts w:ascii="Cambria Math" w:hAnsi="Cambria Math" w:cs="Times New Roman"/>
-                  <w:sz w:val="26"/>
-                  <w:szCs w:val="26"/>
-                </w:rPr>
-                <m:t>s,t=1</m:t>
-              </m:r>
-            </m:sub>
-            <m:sup>
-              <m:r>
-                <w:rPr>
-                  <w:rFonts w:ascii="Cambria Math" w:hAnsi="Cambria Math" w:cs="Times New Roman"/>
-                  <w:sz w:val="26"/>
-                  <w:szCs w:val="26"/>
-                </w:rPr>
-                <m:t>Storage</m:t>
-              </m:r>
-            </m:sup>
-          </m:sSubSup>
-          <m:r>
-            <w:rPr>
-              <w:rFonts w:ascii="Cambria Math" w:hAnsi="Cambria Math" w:cs="Times New Roman"/>
-              <w:sz w:val="26"/>
-              <w:szCs w:val="26"/>
-            </w:rPr>
-            <m:t>+</m:t>
-          </m:r>
-          <m:sSubSup>
-            <m:sSubSupPr>
-              <m:ctrlPr>
-                <w:rPr>
-                  <w:rFonts w:ascii="Cambria Math" w:hAnsi="Cambria Math" w:cs="Times New Roman"/>
-                  <w:i/>
-                  <w:sz w:val="26"/>
-                  <w:szCs w:val="26"/>
-                </w:rPr>
-              </m:ctrlPr>
-            </m:sSubSupPr>
-            <m:e>
-              <m:r>
-                <w:rPr>
-                  <w:rFonts w:ascii="Cambria Math" w:hAnsi="Cambria Math" w:cs="Times New Roman"/>
-                  <w:sz w:val="26"/>
-                  <w:szCs w:val="26"/>
-                </w:rPr>
-                <m:t>L</m:t>
-              </m:r>
-            </m:e>
-            <m:sub>
-              <m:r>
-                <w:rPr>
-                  <w:rFonts w:ascii="Cambria Math" w:hAnsi="Cambria Math" w:cs="Times New Roman"/>
-                  <w:sz w:val="26"/>
-                  <w:szCs w:val="26"/>
-                </w:rPr>
-                <m:t>s,t-1</m:t>
-              </m:r>
-            </m:sub>
-            <m:sup>
-              <m:r>
-                <w:rPr>
-                  <w:rFonts w:ascii="Cambria Math" w:hAnsi="Cambria Math" w:cs="Times New Roman"/>
-                  <w:sz w:val="26"/>
-                  <w:szCs w:val="26"/>
-                </w:rPr>
-                <m:t>Storage</m:t>
-              </m:r>
-            </m:sup>
-          </m:sSubSup>
-          <m:r>
-            <w:rPr>
-              <w:rFonts w:ascii="Cambria Math" w:hAnsi="Cambria Math" w:cs="Times New Roman"/>
-              <w:sz w:val="26"/>
-              <w:szCs w:val="26"/>
-            </w:rPr>
-            <m:t>+</m:t>
-          </m:r>
-          <m:nary>
-            <m:naryPr>
-              <m:chr m:val="∑"/>
-              <m:limLoc m:val="undOvr"/>
-              <m:supHide m:val="1"/>
-              <m:ctrlPr>
-                <w:rPr>
-                  <w:rFonts w:ascii="Cambria Math" w:eastAsiaTheme="minorEastAsia" w:hAnsi="Cambria Math" w:cs="Times New Roman"/>
-                  <w:i/>
-                  <w:sz w:val="26"/>
-                  <w:szCs w:val="26"/>
-                </w:rPr>
-              </m:ctrlPr>
-            </m:naryPr>
-            <m:sub>
-              <m:d>
-                <m:dPr>
-                  <m:ctrlPr>
-                    <w:rPr>
-                      <w:rFonts w:ascii="Cambria Math" w:eastAsiaTheme="minorEastAsia" w:hAnsi="Cambria Math" w:cs="Times New Roman"/>
-                      <w:i/>
-                      <w:sz w:val="26"/>
-                      <w:szCs w:val="26"/>
-                    </w:rPr>
-                  </m:ctrlPr>
-                </m:dPr>
-                <m:e>
-                  <m:r>
-                    <w:rPr>
-                      <w:rFonts w:ascii="Cambria Math" w:eastAsiaTheme="minorEastAsia" w:hAnsi="Cambria Math" w:cs="Times New Roman"/>
-                      <w:sz w:val="26"/>
-                      <w:szCs w:val="26"/>
-                    </w:rPr>
-                    <m:t>n,s</m:t>
-                  </m:r>
-                </m:e>
-              </m:d>
-              <m:r>
-                <w:rPr>
-                  <w:rFonts w:ascii="Cambria Math" w:eastAsiaTheme="minorEastAsia" w:hAnsi="Cambria Math" w:cs="Times New Roman"/>
-                  <w:sz w:val="26"/>
-                  <w:szCs w:val="26"/>
-                </w:rPr>
-                <m:t>∈NSA</m:t>
-              </m:r>
-            </m:sub>
-            <m:sup/>
-            <m:e>
-              <m:sSubSup>
-                <m:sSubSupPr>
-                  <m:ctrlPr>
-                    <w:rPr>
-                      <w:rFonts w:ascii="Cambria Math" w:eastAsiaTheme="minorEastAsia" w:hAnsi="Cambria Math" w:cs="Times New Roman"/>
-                      <w:i/>
-                      <w:sz w:val="26"/>
-                      <w:szCs w:val="26"/>
-                    </w:rPr>
-                  </m:ctrlPr>
-                </m:sSubSupPr>
-                <m:e>
-                  <m:r>
-                    <w:rPr>
-                      <w:rFonts w:ascii="Cambria Math" w:eastAsiaTheme="minorEastAsia" w:hAnsi="Cambria Math" w:cs="Times New Roman"/>
-                      <w:sz w:val="26"/>
-                      <w:szCs w:val="26"/>
-                    </w:rPr>
-                    <m:t>F</m:t>
-                  </m:r>
-                </m:e>
-                <m:sub>
-                  <m:r>
-                    <w:rPr>
-                      <w:rFonts w:ascii="Cambria Math" w:eastAsiaTheme="minorEastAsia" w:hAnsi="Cambria Math" w:cs="Times New Roman"/>
-                      <w:sz w:val="26"/>
-                      <w:szCs w:val="26"/>
-                    </w:rPr>
-                    <m:t>l,l,t</m:t>
-                  </m:r>
-                </m:sub>
-                <m:sup>
-                  <m:r>
-                    <w:rPr>
-                      <w:rFonts w:ascii="Cambria Math" w:eastAsiaTheme="minorEastAsia" w:hAnsi="Cambria Math" w:cs="Times New Roman"/>
-                      <w:sz w:val="26"/>
-                      <w:szCs w:val="26"/>
-                    </w:rPr>
-                    <m:t>Piped</m:t>
-                  </m:r>
-                </m:sup>
-              </m:sSubSup>
-            </m:e>
-          </m:nary>
-          <m:r>
-            <w:rPr>
-              <w:rFonts w:ascii="Cambria Math" w:eastAsiaTheme="minorEastAsia" w:hAnsi="Cambria Math" w:cs="Times New Roman"/>
-              <w:sz w:val="26"/>
-              <w:szCs w:val="26"/>
-            </w:rPr>
-            <m:t>+</m:t>
-          </m:r>
-          <m:nary>
-            <m:naryPr>
-              <m:chr m:val="∑"/>
-              <m:limLoc m:val="undOvr"/>
-              <m:supHide m:val="1"/>
-              <m:ctrlPr>
-                <w:rPr>
-                  <w:rFonts w:ascii="Cambria Math" w:eastAsiaTheme="minorEastAsia" w:hAnsi="Cambria Math" w:cs="Times New Roman"/>
-                  <w:i/>
-                  <w:sz w:val="26"/>
-                  <w:szCs w:val="26"/>
-                </w:rPr>
-              </m:ctrlPr>
-            </m:naryPr>
-            <m:sub>
-              <m:d>
-                <m:dPr>
-                  <m:ctrlPr>
-                    <w:rPr>
-                      <w:rFonts w:ascii="Cambria Math" w:eastAsiaTheme="minorEastAsia" w:hAnsi="Cambria Math" w:cs="Times New Roman"/>
-                      <w:i/>
-                      <w:sz w:val="26"/>
-                      <w:szCs w:val="26"/>
-                    </w:rPr>
-                  </m:ctrlPr>
-                </m:dPr>
-                <m:e>
-                  <m:r>
-                    <w:rPr>
-                      <w:rFonts w:ascii="Cambria Math" w:eastAsiaTheme="minorEastAsia" w:hAnsi="Cambria Math" w:cs="Times New Roman"/>
-                      <w:sz w:val="26"/>
-                      <w:szCs w:val="26"/>
-                    </w:rPr>
-                    <m:t>p,s</m:t>
-                  </m:r>
-                </m:e>
-              </m:d>
-              <m:r>
-                <w:rPr>
-                  <w:rFonts w:ascii="Cambria Math" w:eastAsiaTheme="minorEastAsia" w:hAnsi="Cambria Math" w:cs="Times New Roman"/>
-                  <w:sz w:val="26"/>
-                  <w:szCs w:val="26"/>
-                </w:rPr>
-                <m:t>∈PST</m:t>
-              </m:r>
-            </m:sub>
-            <m:sup/>
-            <m:e>
-              <m:sSubSup>
-                <m:sSubSupPr>
-                  <m:ctrlPr>
-                    <w:rPr>
-                      <w:rFonts w:ascii="Cambria Math" w:eastAsiaTheme="minorEastAsia" w:hAnsi="Cambria Math" w:cs="Times New Roman"/>
-                      <w:i/>
-                      <w:sz w:val="26"/>
-                      <w:szCs w:val="26"/>
-                    </w:rPr>
-                  </m:ctrlPr>
-                </m:sSubSupPr>
-                <m:e>
-                  <m:r>
-                    <w:rPr>
-                      <w:rFonts w:ascii="Cambria Math" w:eastAsiaTheme="minorEastAsia" w:hAnsi="Cambria Math" w:cs="Times New Roman"/>
-                      <w:sz w:val="26"/>
-                      <w:szCs w:val="26"/>
-                    </w:rPr>
-                    <m:t>F</m:t>
-                  </m:r>
-                </m:e>
-                <m:sub>
-                  <m:r>
-                    <w:rPr>
-                      <w:rFonts w:ascii="Cambria Math" w:eastAsiaTheme="minorEastAsia" w:hAnsi="Cambria Math" w:cs="Times New Roman"/>
-                      <w:sz w:val="26"/>
-                      <w:szCs w:val="26"/>
-                    </w:rPr>
-                    <m:t>l,l,t</m:t>
-                  </m:r>
-                </m:sub>
-                <m:sup>
-                  <m:r>
-                    <w:rPr>
-                      <w:rFonts w:ascii="Cambria Math" w:eastAsiaTheme="minorEastAsia" w:hAnsi="Cambria Math" w:cs="Times New Roman"/>
-                      <w:sz w:val="26"/>
-                      <w:szCs w:val="26"/>
-                    </w:rPr>
-                    <m:t>Trucked</m:t>
-                  </m:r>
-                </m:sup>
-              </m:sSubSup>
-            </m:e>
-          </m:nary>
-          <m:r>
-            <w:rPr>
-              <w:rFonts w:ascii="Cambria Math" w:eastAsiaTheme="minorEastAsia" w:hAnsi="Cambria Math" w:cs="Times New Roman"/>
-              <w:sz w:val="26"/>
-              <w:szCs w:val="26"/>
-            </w:rPr>
-            <m:t>+</m:t>
-          </m:r>
-          <m:nary>
-            <m:naryPr>
-              <m:chr m:val="∑"/>
-              <m:limLoc m:val="undOvr"/>
-              <m:supHide m:val="1"/>
-              <m:ctrlPr>
-                <w:rPr>
-                  <w:rFonts w:ascii="Cambria Math" w:eastAsiaTheme="minorEastAsia" w:hAnsi="Cambria Math" w:cs="Times New Roman"/>
-                  <w:i/>
-                  <w:sz w:val="26"/>
-                  <w:szCs w:val="26"/>
-                </w:rPr>
-              </m:ctrlPr>
-            </m:naryPr>
-            <m:sub>
-              <m:d>
-                <m:dPr>
-                  <m:ctrlPr>
-                    <w:rPr>
-                      <w:rFonts w:ascii="Cambria Math" w:eastAsiaTheme="minorEastAsia" w:hAnsi="Cambria Math" w:cs="Times New Roman"/>
-                      <w:i/>
-                      <w:sz w:val="26"/>
-                      <w:szCs w:val="26"/>
-                    </w:rPr>
-                  </m:ctrlPr>
-                </m:dPr>
-                <m:e>
                   <m:r>
                     <w:rPr>
                       <w:rFonts w:ascii="Cambria Math" w:eastAsiaTheme="minorEastAsia" w:hAnsi="Cambria Math" w:cs="Times New Roman"/>
@@ -19143,16 +19347,7 @@
                   <w:szCs w:val="26"/>
                   <w:highlight w:val="magenta"/>
                 </w:rPr>
-                <m:t>s</m:t>
-              </m:r>
-              <m:r>
-                <w:rPr>
-                  <w:rFonts w:ascii="Cambria Math" w:hAnsi="Cambria Math" w:cs="Times New Roman"/>
-                  <w:sz w:val="26"/>
-                  <w:szCs w:val="26"/>
-                  <w:highlight w:val="magenta"/>
-                </w:rPr>
-                <m:t>,t=T</m:t>
+                <m:t>s,t=T</m:t>
               </m:r>
             </m:sub>
             <m:sup>
@@ -19253,43 +19448,7 @@
               <w:szCs w:val="26"/>
               <w:highlight w:val="magenta"/>
             </w:rPr>
-            <m:t>∀</m:t>
-          </m:r>
-          <m:r>
-            <w:rPr>
-              <w:rFonts w:ascii="Cambria Math" w:eastAsiaTheme="minorEastAsia" w:hAnsi="Cambria Math" w:cs="Times New Roman"/>
-              <w:sz w:val="26"/>
-              <w:szCs w:val="26"/>
-              <w:highlight w:val="magenta"/>
-            </w:rPr>
-            <m:t>s</m:t>
-          </m:r>
-          <m:r>
-            <w:rPr>
-              <w:rFonts w:ascii="Cambria Math" w:eastAsiaTheme="minorEastAsia" w:hAnsi="Cambria Math" w:cs="Times New Roman"/>
-              <w:sz w:val="26"/>
-              <w:szCs w:val="26"/>
-              <w:highlight w:val="magenta"/>
-            </w:rPr>
-            <m:t>∈</m:t>
-          </m:r>
-          <m:r>
-            <w:rPr>
-              <w:rFonts w:ascii="Cambria Math" w:eastAsiaTheme="minorEastAsia" w:hAnsi="Cambria Math" w:cs="Times New Roman"/>
-              <w:sz w:val="26"/>
-              <w:szCs w:val="26"/>
-              <w:highlight w:val="magenta"/>
-            </w:rPr>
-            <m:t>S</m:t>
-          </m:r>
-          <m:r>
-            <w:rPr>
-              <w:rFonts w:ascii="Cambria Math" w:eastAsiaTheme="minorEastAsia" w:hAnsi="Cambria Math" w:cs="Times New Roman"/>
-              <w:sz w:val="26"/>
-              <w:szCs w:val="26"/>
-              <w:highlight w:val="magenta"/>
-            </w:rPr>
-            <m:t>,t∈T</m:t>
+            <m:t>∀s∈S,t∈T</m:t>
           </m:r>
         </m:oMath>
       </m:oMathPara>
@@ -19389,7 +19548,37 @@
                   <w:sz w:val="26"/>
                   <w:szCs w:val="26"/>
                 </w:rPr>
-                <m:t>l,l,</m:t>
+                <m:t>l,</m:t>
+              </m:r>
+              <m:acc>
+                <m:accPr>
+                  <m:ctrlPr>
+                    <w:rPr>
+                      <w:rFonts w:ascii="Cambria Math" w:hAnsi="Cambria Math" w:cs="Times New Roman"/>
+                      <w:i/>
+                      <w:sz w:val="26"/>
+                      <w:szCs w:val="26"/>
+                    </w:rPr>
+                  </m:ctrlPr>
+                </m:accPr>
+                <m:e>
+                  <m:r>
+                    <w:rPr>
+                      <w:rFonts w:ascii="Cambria Math" w:hAnsi="Cambria Math" w:cs="Times New Roman"/>
+                      <w:sz w:val="26"/>
+                      <w:szCs w:val="26"/>
+                    </w:rPr>
+                    <m:t>l</m:t>
+                  </m:r>
+                </m:e>
+              </m:acc>
+              <m:r>
+                <w:rPr>
+                  <w:rFonts w:ascii="Cambria Math" w:hAnsi="Cambria Math" w:cs="Times New Roman"/>
+                  <w:sz w:val="26"/>
+                  <w:szCs w:val="26"/>
+                </w:rPr>
+                <m:t>,</m:t>
               </m:r>
               <m:d>
                 <m:dPr>
@@ -19463,8 +19652,30 @@
                   <w:sz w:val="26"/>
                   <w:szCs w:val="26"/>
                 </w:rPr>
-                <m:t>l,l</m:t>
-              </m:r>
+                <m:t>l,</m:t>
+              </m:r>
+              <m:acc>
+                <m:accPr>
+                  <m:ctrlPr>
+                    <w:rPr>
+                      <w:rFonts w:ascii="Cambria Math" w:hAnsi="Cambria Math" w:cs="Times New Roman"/>
+                      <w:i/>
+                      <w:sz w:val="26"/>
+                      <w:szCs w:val="26"/>
+                    </w:rPr>
+                  </m:ctrlPr>
+                </m:accPr>
+                <m:e>
+                  <m:r>
+                    <w:rPr>
+                      <w:rFonts w:ascii="Cambria Math" w:hAnsi="Cambria Math" w:cs="Times New Roman"/>
+                      <w:sz w:val="26"/>
+                      <w:szCs w:val="26"/>
+                    </w:rPr>
+                    <m:t>l</m:t>
+                  </m:r>
+                </m:e>
+              </m:acc>
             </m:sub>
             <m:sup>
               <m:r>
@@ -19563,8 +19774,8 @@
             </w:rPr>
             <m:t xml:space="preserve">⋅    </m:t>
           </m:r>
-          <m:sSubSup>
-            <m:sSubSupPr>
+          <m:d>
+            <m:dPr>
               <m:ctrlPr>
                 <w:rPr>
                   <w:rFonts w:ascii="Cambria Math" w:hAnsi="Cambria Math" w:cs="Times New Roman"/>
@@ -19573,38 +19784,179 @@
                   <w:szCs w:val="26"/>
                 </w:rPr>
               </m:ctrlPr>
-            </m:sSubSupPr>
+            </m:dPr>
             <m:e>
+              <m:sSubSup>
+                <m:sSubSupPr>
+                  <m:ctrlPr>
+                    <w:rPr>
+                      <w:rFonts w:ascii="Cambria Math" w:hAnsi="Cambria Math" w:cs="Times New Roman"/>
+                      <w:i/>
+                      <w:sz w:val="26"/>
+                      <w:szCs w:val="26"/>
+                    </w:rPr>
+                  </m:ctrlPr>
+                </m:sSubSupPr>
+                <m:e>
+                  <m:r>
+                    <w:rPr>
+                      <w:rFonts w:ascii="Cambria Math" w:hAnsi="Cambria Math" w:cs="Times New Roman"/>
+                      <w:sz w:val="26"/>
+                      <w:szCs w:val="26"/>
+                    </w:rPr>
+                    <m:t>y</m:t>
+                  </m:r>
+                </m:e>
+                <m:sub>
+                  <m:r>
+                    <w:rPr>
+                      <w:rFonts w:ascii="Cambria Math" w:hAnsi="Cambria Math" w:cs="Times New Roman"/>
+                      <w:sz w:val="26"/>
+                      <w:szCs w:val="26"/>
+                    </w:rPr>
+                    <m:t>l,</m:t>
+                  </m:r>
+                  <m:acc>
+                    <m:accPr>
+                      <m:ctrlPr>
+                        <w:rPr>
+                          <w:rFonts w:ascii="Cambria Math" w:hAnsi="Cambria Math" w:cs="Times New Roman"/>
+                          <w:i/>
+                          <w:sz w:val="26"/>
+                          <w:szCs w:val="26"/>
+                        </w:rPr>
+                      </m:ctrlPr>
+                    </m:accPr>
+                    <m:e>
+                      <m:r>
+                        <w:rPr>
+                          <w:rFonts w:ascii="Cambria Math" w:hAnsi="Cambria Math" w:cs="Times New Roman"/>
+                          <w:sz w:val="26"/>
+                          <w:szCs w:val="26"/>
+                        </w:rPr>
+                        <m:t>l</m:t>
+                      </m:r>
+                    </m:e>
+                  </m:acc>
+                  <m:r>
+                    <w:rPr>
+                      <w:rFonts w:ascii="Cambria Math" w:hAnsi="Cambria Math" w:cs="Times New Roman"/>
+                      <w:sz w:val="26"/>
+                      <w:szCs w:val="26"/>
+                    </w:rPr>
+                    <m:t>,d</m:t>
+                  </m:r>
+                </m:sub>
+                <m:sup>
+                  <m:r>
+                    <w:rPr>
+                      <w:rFonts w:ascii="Cambria Math" w:hAnsi="Cambria Math" w:cs="Times New Roman"/>
+                      <w:sz w:val="26"/>
+                      <w:szCs w:val="26"/>
+                    </w:rPr>
+                    <m:t>Pipeline</m:t>
+                  </m:r>
+                </m:sup>
+              </m:sSubSup>
               <m:r>
                 <w:rPr>
                   <w:rFonts w:ascii="Cambria Math" w:hAnsi="Cambria Math" w:cs="Times New Roman"/>
                   <w:sz w:val="26"/>
                   <w:szCs w:val="26"/>
-                </w:rPr>
-                <m:t>y</m:t>
-              </m:r>
+                  <w:highlight w:val="yellow"/>
+                </w:rPr>
+                <m:t>+</m:t>
+              </m:r>
+              <m:sSubSup>
+                <m:sSubSupPr>
+                  <m:ctrlPr>
+                    <w:rPr>
+                      <w:rFonts w:ascii="Cambria Math" w:hAnsi="Cambria Math" w:cs="Times New Roman"/>
+                      <w:i/>
+                      <w:sz w:val="26"/>
+                      <w:szCs w:val="26"/>
+                      <w:highlight w:val="yellow"/>
+                    </w:rPr>
+                  </m:ctrlPr>
+                </m:sSubSupPr>
+                <m:e>
+                  <m:r>
+                    <w:rPr>
+                      <w:rFonts w:ascii="Cambria Math" w:hAnsi="Cambria Math" w:cs="Times New Roman"/>
+                      <w:sz w:val="26"/>
+                      <w:szCs w:val="26"/>
+                      <w:highlight w:val="yellow"/>
+                    </w:rPr>
+                    <m:t>y</m:t>
+                  </m:r>
+                </m:e>
+                <m:sub>
+                  <m:acc>
+                    <m:accPr>
+                      <m:ctrlPr>
+                        <w:rPr>
+                          <w:rFonts w:ascii="Cambria Math" w:hAnsi="Cambria Math" w:cs="Times New Roman"/>
+                          <w:i/>
+                          <w:sz w:val="26"/>
+                          <w:szCs w:val="26"/>
+                          <w:highlight w:val="yellow"/>
+                        </w:rPr>
+                      </m:ctrlPr>
+                    </m:accPr>
+                    <m:e>
+                      <m:r>
+                        <w:rPr>
+                          <w:rFonts w:ascii="Cambria Math" w:hAnsi="Cambria Math" w:cs="Times New Roman"/>
+                          <w:sz w:val="26"/>
+                          <w:szCs w:val="26"/>
+                          <w:highlight w:val="yellow"/>
+                        </w:rPr>
+                        <m:t>l</m:t>
+                      </m:r>
+                    </m:e>
+                  </m:acc>
+                  <m:r>
+                    <w:rPr>
+                      <w:rFonts w:ascii="Cambria Math" w:hAnsi="Cambria Math" w:cs="Times New Roman"/>
+                      <w:sz w:val="26"/>
+                      <w:szCs w:val="26"/>
+                      <w:highlight w:val="yellow"/>
+                    </w:rPr>
+                    <m:t>,</m:t>
+                  </m:r>
+                  <m:r>
+                    <w:rPr>
+                      <w:rFonts w:ascii="Cambria Math" w:hAnsi="Cambria Math" w:cs="Times New Roman"/>
+                      <w:sz w:val="26"/>
+                      <w:szCs w:val="26"/>
+                      <w:highlight w:val="yellow"/>
+                    </w:rPr>
+                    <m:t>l,</m:t>
+                  </m:r>
+                  <m:r>
+                    <w:rPr>
+                      <w:rFonts w:ascii="Cambria Math" w:hAnsi="Cambria Math" w:cs="Times New Roman"/>
+                      <w:sz w:val="26"/>
+                      <w:szCs w:val="26"/>
+                      <w:highlight w:val="yellow"/>
+                    </w:rPr>
+                    <m:t>d</m:t>
+                  </m:r>
+                </m:sub>
+                <m:sup>
+                  <m:r>
+                    <w:rPr>
+                      <w:rFonts w:ascii="Cambria Math" w:hAnsi="Cambria Math" w:cs="Times New Roman"/>
+                      <w:sz w:val="26"/>
+                      <w:szCs w:val="26"/>
+                      <w:highlight w:val="yellow"/>
+                    </w:rPr>
+                    <m:t>Pipeline</m:t>
+                  </m:r>
+                </m:sup>
+              </m:sSubSup>
             </m:e>
-            <m:sub>
-              <m:r>
-                <w:rPr>
-                  <w:rFonts w:ascii="Cambria Math" w:hAnsi="Cambria Math" w:cs="Times New Roman"/>
-                  <w:sz w:val="26"/>
-                  <w:szCs w:val="26"/>
-                </w:rPr>
-                <m:t>l,l,d</m:t>
-              </m:r>
-            </m:sub>
-            <m:sup>
-              <m:r>
-                <w:rPr>
-                  <w:rFonts w:ascii="Cambria Math" w:hAnsi="Cambria Math" w:cs="Times New Roman"/>
-                  <w:sz w:val="26"/>
-                  <w:szCs w:val="26"/>
-                </w:rPr>
-                <m:t>Pipeline</m:t>
-              </m:r>
-            </m:sup>
-          </m:sSubSup>
+          </m:d>
           <m:r>
             <w:rPr>
               <w:rFonts w:ascii="Cambria Math" w:hAnsi="Cambria Math" w:cs="Times New Roman"/>
@@ -19641,8 +19993,30 @@
                   <w:sz w:val="26"/>
                   <w:szCs w:val="26"/>
                 </w:rPr>
-                <m:t>l,l</m:t>
-              </m:r>
+                <m:t>l,</m:t>
+              </m:r>
+              <m:acc>
+                <m:accPr>
+                  <m:ctrlPr>
+                    <w:rPr>
+                      <w:rFonts w:ascii="Cambria Math" w:hAnsi="Cambria Math" w:cs="Times New Roman"/>
+                      <w:i/>
+                      <w:sz w:val="26"/>
+                      <w:szCs w:val="26"/>
+                    </w:rPr>
+                  </m:ctrlPr>
+                </m:accPr>
+                <m:e>
+                  <m:r>
+                    <w:rPr>
+                      <w:rFonts w:ascii="Cambria Math" w:hAnsi="Cambria Math" w:cs="Times New Roman"/>
+                      <w:sz w:val="26"/>
+                      <w:szCs w:val="26"/>
+                    </w:rPr>
+                    <m:t>l</m:t>
+                  </m:r>
+                </m:e>
+              </m:acc>
             </m:sub>
             <m:sup>
               <m:r>
@@ -19783,6 +20157,297 @@
           <w:rFonts w:ascii="Times New Roman" w:eastAsiaTheme="minorEastAsia" w:hAnsi="Times New Roman" w:cs="Times New Roman"/>
           <w:sz w:val="26"/>
           <w:szCs w:val="26"/>
+          <w:highlight w:val="yellow"/>
+        </w:rPr>
+      </w:pPr>
+      <m:oMathPara>
+        <m:oMath>
+          <m:sSubSup>
+            <m:sSubSupPr>
+              <m:ctrlPr>
+                <w:rPr>
+                  <w:rFonts w:ascii="Cambria Math" w:hAnsi="Cambria Math" w:cs="Times New Roman"/>
+                  <w:i/>
+                  <w:sz w:val="26"/>
+                  <w:szCs w:val="26"/>
+                  <w:highlight w:val="yellow"/>
+                </w:rPr>
+              </m:ctrlPr>
+            </m:sSubSupPr>
+            <m:e>
+              <m:r>
+                <w:rPr>
+                  <w:rFonts w:ascii="Cambria Math" w:hAnsi="Cambria Math" w:cs="Times New Roman"/>
+                  <w:sz w:val="26"/>
+                  <w:szCs w:val="26"/>
+                  <w:highlight w:val="yellow"/>
+                </w:rPr>
+                <m:t>y</m:t>
+              </m:r>
+            </m:e>
+            <m:sub>
+              <m:r>
+                <w:rPr>
+                  <w:rFonts w:ascii="Cambria Math" w:hAnsi="Cambria Math" w:cs="Times New Roman"/>
+                  <w:sz w:val="26"/>
+                  <w:szCs w:val="26"/>
+                  <w:highlight w:val="yellow"/>
+                </w:rPr>
+                <m:t>l,</m:t>
+              </m:r>
+              <m:acc>
+                <m:accPr>
+                  <m:ctrlPr>
+                    <w:rPr>
+                      <w:rFonts w:ascii="Cambria Math" w:hAnsi="Cambria Math" w:cs="Times New Roman"/>
+                      <w:i/>
+                      <w:sz w:val="26"/>
+                      <w:szCs w:val="26"/>
+                      <w:highlight w:val="yellow"/>
+                    </w:rPr>
+                  </m:ctrlPr>
+                </m:accPr>
+                <m:e>
+                  <m:r>
+                    <w:rPr>
+                      <w:rFonts w:ascii="Cambria Math" w:hAnsi="Cambria Math" w:cs="Times New Roman"/>
+                      <w:sz w:val="26"/>
+                      <w:szCs w:val="26"/>
+                      <w:highlight w:val="yellow"/>
+                    </w:rPr>
+                    <m:t>l</m:t>
+                  </m:r>
+                </m:e>
+              </m:acc>
+              <m:r>
+                <w:rPr>
+                  <w:rFonts w:ascii="Cambria Math" w:hAnsi="Cambria Math" w:cs="Times New Roman"/>
+                  <w:sz w:val="26"/>
+                  <w:szCs w:val="26"/>
+                  <w:highlight w:val="yellow"/>
+                </w:rPr>
+                <m:t>,d</m:t>
+              </m:r>
+            </m:sub>
+            <m:sup>
+              <m:r>
+                <w:rPr>
+                  <w:rFonts w:ascii="Cambria Math" w:hAnsi="Cambria Math" w:cs="Times New Roman"/>
+                  <w:sz w:val="26"/>
+                  <w:szCs w:val="26"/>
+                  <w:highlight w:val="yellow"/>
+                </w:rPr>
+                <m:t>Pipeline</m:t>
+              </m:r>
+            </m:sup>
+          </m:sSubSup>
+          <m:r>
+            <w:rPr>
+              <w:rFonts w:ascii="Cambria Math" w:hAnsi="Cambria Math" w:cs="Times New Roman"/>
+              <w:sz w:val="26"/>
+              <w:szCs w:val="26"/>
+              <w:highlight w:val="yellow"/>
+            </w:rPr>
+            <m:t>+</m:t>
+          </m:r>
+          <m:sSubSup>
+            <m:sSubSupPr>
+              <m:ctrlPr>
+                <w:rPr>
+                  <w:rFonts w:ascii="Cambria Math" w:hAnsi="Cambria Math" w:cs="Times New Roman"/>
+                  <w:i/>
+                  <w:sz w:val="26"/>
+                  <w:szCs w:val="26"/>
+                  <w:highlight w:val="yellow"/>
+                </w:rPr>
+              </m:ctrlPr>
+            </m:sSubSupPr>
+            <m:e>
+              <m:r>
+                <w:rPr>
+                  <w:rFonts w:ascii="Cambria Math" w:hAnsi="Cambria Math" w:cs="Times New Roman"/>
+                  <w:sz w:val="26"/>
+                  <w:szCs w:val="26"/>
+                  <w:highlight w:val="yellow"/>
+                </w:rPr>
+                <m:t>y</m:t>
+              </m:r>
+            </m:e>
+            <m:sub>
+              <m:acc>
+                <m:accPr>
+                  <m:ctrlPr>
+                    <w:rPr>
+                      <w:rFonts w:ascii="Cambria Math" w:hAnsi="Cambria Math" w:cs="Times New Roman"/>
+                      <w:i/>
+                      <w:sz w:val="26"/>
+                      <w:szCs w:val="26"/>
+                      <w:highlight w:val="yellow"/>
+                    </w:rPr>
+                  </m:ctrlPr>
+                </m:accPr>
+                <m:e>
+                  <m:r>
+                    <w:rPr>
+                      <w:rFonts w:ascii="Cambria Math" w:hAnsi="Cambria Math" w:cs="Times New Roman"/>
+                      <w:sz w:val="26"/>
+                      <w:szCs w:val="26"/>
+                      <w:highlight w:val="yellow"/>
+                    </w:rPr>
+                    <m:t>l</m:t>
+                  </m:r>
+                </m:e>
+              </m:acc>
+              <m:r>
+                <w:rPr>
+                  <w:rFonts w:ascii="Cambria Math" w:hAnsi="Cambria Math" w:cs="Times New Roman"/>
+                  <w:sz w:val="26"/>
+                  <w:szCs w:val="26"/>
+                  <w:highlight w:val="yellow"/>
+                </w:rPr>
+                <m:t>,l,d</m:t>
+              </m:r>
+            </m:sub>
+            <m:sup>
+              <m:r>
+                <w:rPr>
+                  <w:rFonts w:ascii="Cambria Math" w:hAnsi="Cambria Math" w:cs="Times New Roman"/>
+                  <w:sz w:val="26"/>
+                  <w:szCs w:val="26"/>
+                  <w:highlight w:val="yellow"/>
+                </w:rPr>
+                <m:t>Pipeline</m:t>
+              </m:r>
+            </m:sup>
+          </m:sSubSup>
+          <m:r>
+            <w:rPr>
+              <w:rFonts w:ascii="Cambria Math" w:hAnsi="Cambria Math" w:cs="Times New Roman"/>
+              <w:sz w:val="26"/>
+              <w:szCs w:val="26"/>
+              <w:highlight w:val="yellow"/>
+            </w:rPr>
+            <m:t>≤1</m:t>
+          </m:r>
+        </m:oMath>
+      </m:oMathPara>
+    </w:p>
+    <w:p>
+      <w:pPr>
+        <w:rPr>
+          <w:rFonts w:ascii="Times New Roman" w:eastAsiaTheme="minorEastAsia" w:hAnsi="Times New Roman" w:cs="Times New Roman"/>
+          <w:sz w:val="26"/>
+          <w:szCs w:val="26"/>
+        </w:rPr>
+      </w:pPr>
+      <m:oMathPara>
+        <m:oMathParaPr>
+          <m:jc m:val="center"/>
+        </m:oMathParaPr>
+        <m:oMath>
+          <m:r>
+            <w:rPr>
+              <w:rFonts w:ascii="Cambria Math" w:eastAsiaTheme="minorEastAsia" w:hAnsi="Cambria Math" w:cs="Times New Roman"/>
+              <w:sz w:val="26"/>
+              <w:szCs w:val="26"/>
+              <w:highlight w:val="yellow"/>
+            </w:rPr>
+            <m:t>∀</m:t>
+          </m:r>
+          <m:d>
+            <m:dPr>
+              <m:ctrlPr>
+                <w:rPr>
+                  <w:rFonts w:ascii="Cambria Math" w:eastAsiaTheme="minorEastAsia" w:hAnsi="Cambria Math" w:cs="Times New Roman"/>
+                  <w:i/>
+                  <w:sz w:val="26"/>
+                  <w:szCs w:val="26"/>
+                  <w:highlight w:val="yellow"/>
+                </w:rPr>
+              </m:ctrlPr>
+            </m:dPr>
+            <m:e>
+              <m:r>
+                <w:rPr>
+                  <w:rFonts w:ascii="Cambria Math" w:eastAsiaTheme="minorEastAsia" w:hAnsi="Cambria Math" w:cs="Times New Roman"/>
+                  <w:sz w:val="26"/>
+                  <w:szCs w:val="26"/>
+                  <w:highlight w:val="yellow"/>
+                </w:rPr>
+                <m:t>l,l</m:t>
+              </m:r>
+            </m:e>
+          </m:d>
+          <m:r>
+            <w:rPr>
+              <w:rFonts w:ascii="Cambria Math" w:eastAsiaTheme="minorEastAsia" w:hAnsi="Cambria Math" w:cs="Times New Roman"/>
+              <w:sz w:val="26"/>
+              <w:szCs w:val="26"/>
+              <w:highlight w:val="yellow"/>
+            </w:rPr>
+            <m:t xml:space="preserve">∈{PCA, PNA, PPA, CNA, NNA, NCA,NKA,NSA,NRA,…, SOA}, </m:t>
+          </m:r>
+          <m:d>
+            <m:dPr>
+              <m:begChr m:val="["/>
+              <m:endChr m:val="]"/>
+              <m:ctrlPr>
+                <w:rPr>
+                  <w:rFonts w:ascii="Cambria Math" w:eastAsiaTheme="minorEastAsia" w:hAnsi="Cambria Math" w:cs="Times New Roman"/>
+                  <w:i/>
+                  <w:sz w:val="26"/>
+                  <w:szCs w:val="26"/>
+                  <w:highlight w:val="yellow"/>
+                </w:rPr>
+              </m:ctrlPr>
+            </m:dPr>
+            <m:e>
+              <m:r>
+                <w:rPr>
+                  <w:rFonts w:ascii="Cambria Math" w:eastAsiaTheme="minorEastAsia" w:hAnsi="Cambria Math" w:cs="Times New Roman"/>
+                  <w:sz w:val="26"/>
+                  <w:szCs w:val="26"/>
+                  <w:highlight w:val="yellow"/>
+                </w:rPr>
+                <m:t>t∈T</m:t>
+              </m:r>
+            </m:e>
+          </m:d>
+          <m:r>
+            <w:rPr>
+              <w:rFonts w:ascii="Cambria Math" w:eastAsiaTheme="minorEastAsia" w:hAnsi="Cambria Math" w:cs="Times New Roman"/>
+              <w:sz w:val="26"/>
+              <w:szCs w:val="26"/>
+            </w:rPr>
+            <m:t xml:space="preserve">    </m:t>
+          </m:r>
+        </m:oMath>
+      </m:oMathPara>
+    </w:p>
+    <w:p>
+      <w:pPr>
+        <w:rPr>
+          <w:rFonts w:ascii="Times New Roman" w:eastAsiaTheme="minorEastAsia" w:hAnsi="Times New Roman" w:cs="Times New Roman"/>
+          <w:sz w:val="26"/>
+          <w:szCs w:val="26"/>
+        </w:rPr>
+      </w:pPr>
+    </w:p>
+    <w:p>
+      <w:pPr>
+        <w:rPr>
+          <w:rFonts w:ascii="Times New Roman" w:eastAsiaTheme="minorEastAsia" w:hAnsi="Times New Roman" w:cs="Times New Roman"/>
+          <w:sz w:val="26"/>
+          <w:szCs w:val="26"/>
+        </w:rPr>
+      </w:pPr>
+    </w:p>
+    <w:p>
+      <w:pPr>
+        <w:rPr>
+          <w:rFonts w:ascii="Times New Roman" w:eastAsiaTheme="minorEastAsia" w:hAnsi="Times New Roman" w:cs="Times New Roman"/>
+          <w:sz w:val="26"/>
+          <w:szCs w:val="26"/>
         </w:rPr>
       </w:pPr>
       <w:r>
@@ -20130,6 +20795,16 @@
         </w:rPr>
         <w:t>.</w:t>
       </w:r>
+    </w:p>
+    <w:p>
+      <w:pPr>
+        <w:jc w:val="center"/>
+        <w:rPr>
+          <w:rFonts w:ascii="Times New Roman" w:eastAsiaTheme="minorEastAsia" w:hAnsi="Times New Roman" w:cs="Times New Roman"/>
+          <w:sz w:val="26"/>
+          <w:szCs w:val="26"/>
+        </w:rPr>
+      </w:pPr>
     </w:p>
     <w:p>
       <w:pPr>
@@ -23719,6 +24394,7 @@
           <w:sz w:val="26"/>
           <w:szCs w:val="26"/>
         </w:rPr>
+        <w:lastRenderedPageBreak/>
         <w:t>Disposal Cost</w:t>
       </w:r>
     </w:p>
@@ -31348,6 +32024,7 @@
           <w:sz w:val="26"/>
           <w:szCs w:val="26"/>
         </w:rPr>
+        <w:lastRenderedPageBreak/>
         <w:t xml:space="preserve">The optimization problem can be </w:t>
       </w:r>
       <w:r>
@@ -31474,7 +32151,6 @@
           <w:sz w:val="26"/>
           <w:szCs w:val="26"/>
         </w:rPr>
-        <w:lastRenderedPageBreak/>
         <w:t xml:space="preserve">At this time the framework is primarily geared towards the design and operation of a </w:t>
       </w:r>
       <w:r>

</xml_diff>

<commit_message>
Add annualization rate calculation and multiply CAPEX costs with annualization rate
</commit_message>
<xml_diff>
--- a/pareto/strategic_water_management/docs/strategic_produced_water_management_optimization.docx
+++ b/pareto/strategic_water_management/docs/strategic_produced_water_management_optimization.docx
@@ -6045,7 +6045,25 @@
           <w:szCs w:val="26"/>
         </w:rPr>
         <w:tab/>
-        <w:t>Disposal capacity in a given time period at disposal site</w:t>
+        <w:t>Disposal capacity in a given t</w:t>
+      </w:r>
+      <w:proofErr w:type="spellStart"/>
+      <w:r>
+        <w:rPr>
+          <w:rFonts w:ascii="Times New Roman" w:eastAsiaTheme="minorEastAsia" w:hAnsi="Times New Roman" w:cs="Times New Roman"/>
+          <w:sz w:val="26"/>
+          <w:szCs w:val="26"/>
+        </w:rPr>
+        <w:t>ime</w:t>
+      </w:r>
+      <w:proofErr w:type="spellEnd"/>
+      <w:r>
+        <w:rPr>
+          <w:rFonts w:ascii="Times New Roman" w:eastAsiaTheme="minorEastAsia" w:hAnsi="Times New Roman" w:cs="Times New Roman"/>
+          <w:sz w:val="26"/>
+          <w:szCs w:val="26"/>
+        </w:rPr>
+        <w:t xml:space="preserve"> period at disposal site</w:t>
       </w:r>
     </w:p>
     <w:p>
@@ -7915,7 +7933,25 @@
           <w:szCs w:val="26"/>
         </w:rPr>
         <w:tab/>
-        <w:t>Timing of storage facility installation at storage site with specific storage capacity</w:t>
+        <w:t>Timing of storage facility install</w:t>
+      </w:r>
+      <w:proofErr w:type="spellStart"/>
+      <w:r>
+        <w:rPr>
+          <w:rFonts w:ascii="Times New Roman" w:eastAsiaTheme="minorEastAsia" w:hAnsi="Times New Roman" w:cs="Times New Roman"/>
+          <w:sz w:val="26"/>
+          <w:szCs w:val="26"/>
+        </w:rPr>
+        <w:t>ation</w:t>
+      </w:r>
+      <w:proofErr w:type="spellEnd"/>
+      <w:r>
+        <w:rPr>
+          <w:rFonts w:ascii="Times New Roman" w:eastAsiaTheme="minorEastAsia" w:hAnsi="Times New Roman" w:cs="Times New Roman"/>
+          <w:sz w:val="26"/>
+          <w:szCs w:val="26"/>
+        </w:rPr>
+        <w:t xml:space="preserve"> at storage site with specific storage capacity</w:t>
       </w:r>
     </w:p>
     <w:p>
@@ -9291,6 +9327,7 @@
       <w:pPr>
         <w:ind w:left="2880" w:hanging="2880"/>
         <w:rPr>
+          <w:ins w:id="78" w:author="Nienke Wagenaar" w:date="2021-11-22T15:28:00Z"/>
           <w:rFonts w:ascii="Times New Roman" w:eastAsiaTheme="minorEastAsia" w:hAnsi="Times New Roman" w:cs="Times New Roman"/>
           <w:sz w:val="26"/>
           <w:szCs w:val="26"/>
@@ -9301,7 +9338,104 @@
       <w:pPr>
         <w:ind w:left="2880" w:hanging="2880"/>
         <w:rPr>
-          <w:ins w:id="78" w:author="Nienke Wagenaar" w:date="2021-11-11T17:44:00Z"/>
+          <w:ins w:id="79" w:author="Nienke Wagenaar" w:date="2021-11-22T15:30:00Z"/>
+          <w:rFonts w:ascii="Times New Roman" w:eastAsiaTheme="minorEastAsia" w:hAnsi="Times New Roman" w:cs="Times New Roman"/>
+          <w:sz w:val="26"/>
+          <w:szCs w:val="26"/>
+        </w:rPr>
+      </w:pPr>
+      <m:oMath>
+        <m:sSup>
+          <m:sSupPr>
+            <m:ctrlPr>
+              <w:ins w:id="80" w:author="Nienke Wagenaar" w:date="2021-11-22T15:30:00Z">
+                <w:rPr>
+                  <w:rFonts w:ascii="Cambria Math" w:eastAsiaTheme="minorEastAsia" w:hAnsi="Cambria Math"/>
+                  <w:i/>
+                  <w:color w:val="00B050"/>
+                  <w:kern w:val="24"/>
+                  <w:sz w:val="26"/>
+                  <w:szCs w:val="26"/>
+                </w:rPr>
+              </w:ins>
+            </m:ctrlPr>
+          </m:sSupPr>
+          <m:e>
+            <m:r>
+              <w:ins w:id="81" w:author="Nienke Wagenaar" w:date="2021-11-22T15:29:00Z">
+                <w:rPr>
+                  <w:rFonts w:ascii="Cambria Math" w:eastAsiaTheme="minorEastAsia" w:hAnsi="Cambria Math"/>
+                  <w:color w:val="00B050"/>
+                  <w:kern w:val="24"/>
+                  <w:sz w:val="26"/>
+                  <w:szCs w:val="26"/>
+                </w:rPr>
+                <m:t>α</m:t>
+              </w:ins>
+            </m:r>
+          </m:e>
+          <m:sup>
+            <m:r>
+              <w:ins w:id="82" w:author="Nienke Wagenaar" w:date="2021-11-22T15:30:00Z">
+                <w:rPr>
+                  <w:rFonts w:ascii="Cambria Math" w:eastAsiaTheme="minorEastAsia" w:hAnsi="Cambria Math"/>
+                  <w:color w:val="00B050"/>
+                  <w:kern w:val="24"/>
+                  <w:sz w:val="26"/>
+                  <w:szCs w:val="26"/>
+                </w:rPr>
+                <m:t>AnnualizationRate</m:t>
+              </w:ins>
+            </m:r>
+          </m:sup>
+        </m:sSup>
+      </m:oMath>
+      <w:ins w:id="83" w:author="Nienke Wagenaar" w:date="2021-11-22T15:28:00Z">
+        <w:r>
+          <w:rPr>
+            <w:rFonts w:ascii="Times New Roman" w:eastAsiaTheme="minorEastAsia" w:hAnsi="Times New Roman" w:cs="Times New Roman"/>
+            <w:sz w:val="26"/>
+            <w:szCs w:val="26"/>
+          </w:rPr>
+          <w:tab/>
+        </w:r>
+      </w:ins>
+      <w:ins w:id="84" w:author="Nienke Wagenaar" w:date="2021-11-22T15:30:00Z">
+        <w:r>
+          <w:rPr>
+            <w:rFonts w:ascii="Times New Roman" w:eastAsiaTheme="minorEastAsia" w:hAnsi="Times New Roman" w:cs="Times New Roman"/>
+            <w:sz w:val="26"/>
+            <w:szCs w:val="26"/>
+          </w:rPr>
+          <w:t>Annualization Rate</w:t>
+        </w:r>
+      </w:ins>
+      <w:ins w:id="85" w:author="Nienke Wagenaar" w:date="2021-11-22T15:31:00Z">
+        <w:r>
+          <w:rPr>
+            <w:rFonts w:ascii="Times New Roman" w:eastAsiaTheme="minorEastAsia" w:hAnsi="Times New Roman" w:cs="Times New Roman"/>
+            <w:sz w:val="26"/>
+            <w:szCs w:val="26"/>
+          </w:rPr>
+          <w:t xml:space="preserve"> [$]</w:t>
+        </w:r>
+      </w:ins>
+    </w:p>
+    <w:p>
+      <w:pPr>
+        <w:ind w:left="2880" w:hanging="2880"/>
+        <w:rPr>
+          <w:rFonts w:ascii="Times New Roman" w:eastAsiaTheme="minorEastAsia" w:hAnsi="Times New Roman" w:cs="Times New Roman"/>
+          <w:sz w:val="26"/>
+          <w:szCs w:val="26"/>
+        </w:rPr>
+      </w:pPr>
+    </w:p>
+    <w:p>
+      <w:pPr>
+        <w:ind w:left="2880" w:hanging="2880"/>
+        <w:rPr>
+          <w:ins w:id="86" w:author="Nienke Wagenaar" w:date="2021-11-11T17:44:00Z"/>
           <w:rFonts w:ascii="Times New Roman" w:eastAsiaTheme="minorEastAsia" w:hAnsi="Times New Roman" w:cs="Times New Roman"/>
           <w:sz w:val="26"/>
           <w:szCs w:val="26"/>
@@ -9311,7 +9445,7 @@
         <m:sSubSup>
           <m:sSubSupPr>
             <m:ctrlPr>
-              <w:ins w:id="79" w:author="Nienke Wagenaar" w:date="2021-11-11T17:44:00Z">
+              <w:ins w:id="87" w:author="Nienke Wagenaar" w:date="2021-11-11T17:44:00Z">
                 <w:rPr>
                   <w:rFonts w:ascii="Cambria Math" w:eastAsiaTheme="minorEastAsia" w:hAnsi="Cambria Math"/>
                   <w:i/>
@@ -9325,7 +9459,7 @@
           </m:sSubSupPr>
           <m:e>
             <m:r>
-              <w:ins w:id="80" w:author="Nienke Wagenaar" w:date="2021-11-16T14:17:00Z">
+              <w:ins w:id="88" w:author="Nienke Wagenaar" w:date="2021-11-16T14:17:00Z">
                 <w:rPr>
                   <w:rFonts w:ascii="Cambria Math" w:eastAsiaTheme="minorEastAsia" w:hAnsi="Cambria Math"/>
                   <w:color w:val="00B050"/>
@@ -9339,7 +9473,7 @@
           </m:e>
           <m:sub>
             <m:r>
-              <w:ins w:id="81" w:author="Nienke Wagenaar" w:date="2021-11-11T17:44:00Z">
+              <w:ins w:id="89" w:author="Nienke Wagenaar" w:date="2021-11-11T17:44:00Z">
                 <w:rPr>
                   <w:rFonts w:ascii="Cambria Math" w:eastAsiaTheme="minorEastAsia" w:hAnsi="Cambria Math"/>
                   <w:color w:val="00B050"/>
@@ -9353,7 +9487,7 @@
           </m:sub>
           <m:sup>
             <m:r>
-              <w:ins w:id="82" w:author="Nienke Wagenaar" w:date="2021-11-11T17:44:00Z">
+              <w:ins w:id="90" w:author="Nienke Wagenaar" w:date="2021-11-11T17:44:00Z">
                 <w:rPr>
                   <w:rFonts w:ascii="Cambria Math" w:eastAsiaTheme="minorEastAsia" w:hAnsi="Cambria Math"/>
                   <w:color w:val="00B050"/>
@@ -9367,7 +9501,7 @@
           </m:sup>
         </m:sSubSup>
       </m:oMath>
-      <w:ins w:id="83" w:author="Nienke Wagenaar" w:date="2021-11-11T17:44:00Z">
+      <w:ins w:id="91" w:author="Nienke Wagenaar" w:date="2021-11-11T17:44:00Z">
         <w:r>
           <w:rPr>
             <w:rFonts w:ascii="Times New Roman" w:eastAsiaTheme="minorEastAsia" w:hAnsi="Times New Roman" w:cs="Times New Roman"/>
@@ -9393,7 +9527,7 @@
           </w:rPr>
           <w:t xml:space="preserve"> installation or expansion </w:t>
         </w:r>
-        <w:commentRangeStart w:id="84"/>
+        <w:commentRangeStart w:id="92"/>
         <w:r>
           <w:rPr>
             <w:rFonts w:ascii="Times New Roman" w:eastAsiaTheme="minorEastAsia" w:hAnsi="Times New Roman" w:cs="Times New Roman"/>
@@ -9402,15 +9536,15 @@
           </w:rPr>
           <w:t>increments</w:t>
         </w:r>
-        <w:commentRangeEnd w:id="84"/>
+        <w:commentRangeEnd w:id="92"/>
         <w:r>
           <w:rPr>
             <w:rStyle w:val="CommentReference"/>
           </w:rPr>
-          <w:commentReference w:id="84"/>
+          <w:commentReference w:id="92"/>
         </w:r>
       </w:ins>
-      <w:ins w:id="85" w:author="Nienke Wagenaar" w:date="2021-11-11T17:49:00Z">
+      <w:ins w:id="93" w:author="Nienke Wagenaar" w:date="2021-11-11T17:49:00Z">
         <w:r>
           <w:rPr>
             <w:rFonts w:ascii="Times New Roman" w:eastAsiaTheme="minorEastAsia" w:hAnsi="Times New Roman" w:cs="Times New Roman"/>
@@ -9421,7 +9555,7 @@
         </w:r>
       </w:ins>
     </w:p>
-    <w:commentRangeStart w:id="86"/>
+    <w:commentRangeStart w:id="94"/>
     <w:p>
       <w:pPr>
         <w:ind w:left="2880" w:hanging="2880"/>
@@ -9492,21 +9626,39 @@
         <w:tab/>
         <w:t>Pipeline capacity installation or expansion increments</w:t>
       </w:r>
-      <w:commentRangeEnd w:id="86"/>
+      <w:commentRangeEnd w:id="94"/>
       <w:r>
         <w:rPr>
           <w:rStyle w:val="CommentReference"/>
         </w:rPr>
-        <w:commentReference w:id="86"/>
-      </w:r>
-      <w:ins w:id="87" w:author="Nienke Wagenaar" w:date="2021-11-16T14:17:00Z">
+        <w:commentReference w:id="94"/>
+      </w:r>
+      <w:ins w:id="95" w:author="Nienke Wagenaar" w:date="2021-11-16T14:17:00Z">
         <w:r>
           <w:rPr>
             <w:rFonts w:ascii="Times New Roman" w:eastAsiaTheme="minorEastAsia" w:hAnsi="Times New Roman" w:cs="Times New Roman"/>
             <w:sz w:val="26"/>
             <w:szCs w:val="26"/>
           </w:rPr>
-          <w:t xml:space="preserve"> [bbl/week]</w:t>
+          <w:t xml:space="preserve"> [</w:t>
+        </w:r>
+        <w:proofErr w:type="spellStart"/>
+        <w:r>
+          <w:rPr>
+            <w:rFonts w:ascii="Times New Roman" w:eastAsiaTheme="minorEastAsia" w:hAnsi="Times New Roman" w:cs="Times New Roman"/>
+            <w:sz w:val="26"/>
+            <w:szCs w:val="26"/>
+          </w:rPr>
+          <w:t>bbl</w:t>
+        </w:r>
+        <w:proofErr w:type="spellEnd"/>
+        <w:r>
+          <w:rPr>
+            <w:rFonts w:ascii="Times New Roman" w:eastAsiaTheme="minorEastAsia" w:hAnsi="Times New Roman" w:cs="Times New Roman"/>
+            <w:sz w:val="26"/>
+            <w:szCs w:val="26"/>
+          </w:rPr>
+          <w:t>/week]</w:t>
         </w:r>
       </w:ins>
     </w:p>
@@ -10420,7 +10572,7 @@
         <w:tab/>
         <w:t>Drive time from a storage site to a completion</w:t>
       </w:r>
-      <w:ins w:id="88" w:author="Melody Shellman" w:date="2021-11-05T14:11:00Z">
+      <w:ins w:id="96" w:author="Melody Shellman" w:date="2021-11-05T14:11:00Z">
         <w:r>
           <w:rPr>
             <w:rFonts w:ascii="Times New Roman" w:eastAsiaTheme="minorEastAsia" w:hAnsi="Times New Roman" w:cs="Times New Roman"/>
@@ -10935,7 +11087,7 @@
         <w:tab/>
         <w:t>Pipeline segment length</w:t>
       </w:r>
-      <w:ins w:id="89" w:author="Nienke Wagenaar" w:date="2021-11-16T14:17:00Z">
+      <w:ins w:id="97" w:author="Nienke Wagenaar" w:date="2021-11-16T14:17:00Z">
         <w:r>
           <w:rPr>
             <w:rFonts w:ascii="Times New Roman" w:eastAsiaTheme="minorEastAsia" w:hAnsi="Times New Roman" w:cs="Times New Roman"/>
@@ -11179,7 +11331,7 @@
         <m:sSup>
           <m:sSupPr>
             <m:ctrlPr>
-              <w:ins w:id="90" w:author="Nienke Wagenaar" w:date="2021-11-11T18:07:00Z">
+              <w:ins w:id="98" w:author="Nienke Wagenaar" w:date="2021-11-11T18:07:00Z">
                 <w:rPr>
                   <w:rFonts w:ascii="Cambria Math" w:eastAsiaTheme="minorEastAsia" w:hAnsi="Cambria Math"/>
                   <w:i/>
@@ -11193,7 +11345,7 @@
           </m:sSupPr>
           <m:e>
             <m:r>
-              <w:ins w:id="91" w:author="Nienke Wagenaar" w:date="2021-11-11T18:07:00Z">
+              <w:ins w:id="99" w:author="Nienke Wagenaar" w:date="2021-11-11T18:07:00Z">
                 <w:rPr>
                   <w:rFonts w:ascii="Cambria Math" w:eastAsiaTheme="minorEastAsia" w:hAnsi="Cambria Math"/>
                   <w:color w:val="00B050"/>
@@ -11205,7 +11357,7 @@
               </w:ins>
             </m:r>
             <m:ctrlPr>
-              <w:ins w:id="92" w:author="Nienke Wagenaar" w:date="2021-11-11T18:07:00Z">
+              <w:ins w:id="100" w:author="Nienke Wagenaar" w:date="2021-11-11T18:07:00Z">
                 <w:rPr>
                   <w:rFonts w:ascii="Cambria Math" w:hAnsi="Cambria Math" w:cs="Times New Roman"/>
                   <w:i/>
@@ -11218,7 +11370,7 @@
           </m:e>
           <m:sup>
             <m:r>
-              <w:ins w:id="93" w:author="Nienke Wagenaar" w:date="2021-11-11T18:07:00Z">
+              <w:ins w:id="101" w:author="Nienke Wagenaar" w:date="2021-11-11T18:07:00Z">
                 <w:rPr>
                   <w:rFonts w:ascii="Cambria Math" w:eastAsiaTheme="minorEastAsia" w:hAnsi="Cambria Math"/>
                   <w:color w:val="00B050"/>
@@ -11234,7 +11386,7 @@
         <m:sSubSup>
           <m:sSubSupPr>
             <m:ctrlPr>
-              <w:del w:id="94" w:author="Nienke Wagenaar" w:date="2021-11-11T18:07:00Z">
+              <w:del w:id="102" w:author="Nienke Wagenaar" w:date="2021-11-11T18:07:00Z">
                 <w:rPr>
                   <w:rFonts w:ascii="Cambria Math" w:eastAsiaTheme="minorEastAsia" w:hAnsi="Cambria Math"/>
                   <w:i/>
@@ -11248,7 +11400,7 @@
           </m:sSubSupPr>
           <m:e>
             <m:r>
-              <w:del w:id="95" w:author="Nienke Wagenaar" w:date="2021-11-11T18:07:00Z">
+              <w:del w:id="103" w:author="Nienke Wagenaar" w:date="2021-11-11T18:07:00Z">
                 <w:rPr>
                   <w:rFonts w:ascii="Cambria Math" w:eastAsiaTheme="minorEastAsia" w:hAnsi="Cambria Math"/>
                   <w:color w:val="00B050"/>
@@ -11262,7 +11414,7 @@
           </m:e>
           <m:sub>
             <m:r>
-              <w:del w:id="96" w:author="Nienke Wagenaar" w:date="2021-11-11T18:07:00Z">
+              <w:del w:id="104" w:author="Nienke Wagenaar" w:date="2021-11-11T18:07:00Z">
                 <w:rPr>
                   <w:rFonts w:ascii="Cambria Math" w:eastAsiaTheme="minorEastAsia" w:hAnsi="Cambria Math"/>
                   <w:color w:val="00B050"/>
@@ -11276,7 +11428,7 @@
           </m:sub>
           <m:sup>
             <m:r>
-              <w:del w:id="97" w:author="Nienke Wagenaar" w:date="2021-11-11T18:07:00Z">
+              <w:del w:id="105" w:author="Nienke Wagenaar" w:date="2021-11-11T18:07:00Z">
                 <w:rPr>
                   <w:rFonts w:ascii="Cambria Math" w:eastAsiaTheme="minorEastAsia" w:hAnsi="Cambria Math"/>
                   <w:color w:val="00B050"/>
@@ -11299,7 +11451,7 @@
         <w:tab/>
         <w:t>Pipeline construction or expansion capital cost for selected diameter</w:t>
       </w:r>
-      <w:ins w:id="98" w:author="Nienke Wagenaar" w:date="2021-11-11T18:07:00Z">
+      <w:ins w:id="106" w:author="Nienke Wagenaar" w:date="2021-11-11T18:07:00Z">
         <w:r>
           <w:rPr>
             <w:rFonts w:ascii="Times New Roman" w:eastAsiaTheme="minorEastAsia" w:hAnsi="Times New Roman" w:cs="Times New Roman"/>
@@ -11509,7 +11661,7 @@
           </m:sub>
           <m:sup>
             <m:r>
-              <w:ins w:id="99" w:author="Melody Shellman" w:date="2021-10-21T09:43:00Z">
+              <w:ins w:id="107" w:author="Melody Shellman" w:date="2021-10-21T09:43:00Z">
                 <w:rPr>
                   <w:rFonts w:ascii="Cambria Math" w:eastAsiaTheme="minorEastAsia" w:hAnsi="Cambria Math"/>
                   <w:color w:val="00B050"/>
@@ -11541,7 +11693,7 @@
         </w:rPr>
         <w:tab/>
       </w:r>
-      <w:ins w:id="100" w:author="Melody Shellman" w:date="2021-10-21T09:43:00Z">
+      <w:ins w:id="108" w:author="Melody Shellman" w:date="2021-10-21T09:43:00Z">
         <w:r>
           <w:rPr>
             <w:rFonts w:ascii="Times New Roman" w:eastAsiaTheme="minorEastAsia" w:hAnsi="Times New Roman" w:cs="Times New Roman"/>
@@ -11551,7 +11703,7 @@
           <w:t>Completions r</w:t>
         </w:r>
       </w:ins>
-      <w:del w:id="101" w:author="Melody Shellman" w:date="2021-10-21T09:43:00Z">
+      <w:del w:id="109" w:author="Melody Shellman" w:date="2021-10-21T09:43:00Z">
         <w:r>
           <w:rPr>
             <w:rFonts w:ascii="Times New Roman" w:eastAsiaTheme="minorEastAsia" w:hAnsi="Times New Roman" w:cs="Times New Roman"/>
@@ -12488,7 +12640,7 @@
           </m:e>
           <m:sup>
             <m:r>
-              <w:ins w:id="102" w:author="Melody Shellman" w:date="2021-10-21T09:44:00Z">
+              <w:ins w:id="110" w:author="Melody Shellman" w:date="2021-10-21T09:44:00Z">
                 <w:rPr>
                   <w:rFonts w:ascii="Cambria Math" w:eastAsiaTheme="minorEastAsia" w:hAnsi="Cambria Math"/>
                   <w:color w:val="00B050"/>
@@ -12559,7 +12711,7 @@
       <w:pPr>
         <w:ind w:left="2880" w:hanging="2880"/>
         <w:rPr>
-          <w:del w:id="103" w:author="Drouven, Markus G." w:date="2021-11-03T14:46:00Z"/>
+          <w:del w:id="111" w:author="Drouven, Markus G." w:date="2021-11-03T14:46:00Z"/>
           <w:rFonts w:ascii="Times New Roman" w:eastAsiaTheme="minorEastAsia" w:hAnsi="Times New Roman" w:cs="Times New Roman"/>
           <w:sz w:val="26"/>
           <w:szCs w:val="26"/>
@@ -12571,7 +12723,7 @@
       <w:pPr>
         <w:ind w:left="2880" w:hanging="2880"/>
         <w:rPr>
-          <w:del w:id="104" w:author="Drouven, Markus G." w:date="2021-11-03T14:46:00Z"/>
+          <w:del w:id="112" w:author="Drouven, Markus G." w:date="2021-11-03T14:46:00Z"/>
           <w:rFonts w:ascii="Times New Roman" w:eastAsiaTheme="minorEastAsia" w:hAnsi="Times New Roman" w:cs="Times New Roman"/>
           <w:sz w:val="26"/>
           <w:szCs w:val="26"/>
@@ -12621,7 +12773,7 @@
       <w:pPr>
         <w:ind w:left="2880" w:hanging="2880"/>
         <w:rPr>
-          <w:ins w:id="105" w:author="Andres Joaquin Calderon" w:date="2021-10-20T10:45:00Z"/>
+          <w:ins w:id="113" w:author="Andres Joaquin Calderon" w:date="2021-10-20T10:45:00Z"/>
           <w:rFonts w:ascii="Times New Roman" w:eastAsiaTheme="minorEastAsia" w:hAnsi="Times New Roman" w:cs="Times New Roman"/>
           <w:b/>
           <w:sz w:val="26"/>
@@ -12655,7 +12807,7 @@
           <w:bCs/>
           <w:sz w:val="26"/>
           <w:szCs w:val="26"/>
-          <w:rPrChange w:id="106" w:author="Andres Joaquin Calderon" w:date="2021-10-20T10:46:00Z">
+          <w:rPrChange w:id="114" w:author="Andres Joaquin Calderon" w:date="2021-10-20T10:46:00Z">
             <w:rPr>
               <w:rFonts w:ascii="Times New Roman" w:eastAsiaTheme="minorEastAsia" w:hAnsi="Times New Roman" w:cs="Times New Roman"/>
               <w:b/>
@@ -12664,13 +12816,13 @@
             </w:rPr>
           </w:rPrChange>
         </w:rPr>
-        <w:pPrChange w:id="107" w:author="Drouven, Markus G." w:date="2021-11-03T14:46:00Z">
+        <w:pPrChange w:id="115" w:author="Drouven, Markus G." w:date="2021-11-03T14:46:00Z">
           <w:pPr>
             <w:ind w:left="2880" w:hanging="2880"/>
           </w:pPr>
         </w:pPrChange>
       </w:pPr>
-      <w:ins w:id="108" w:author="Andres Joaquin Calderon" w:date="2021-10-20T10:45:00Z">
+      <w:ins w:id="116" w:author="Andres Joaquin Calderon" w:date="2021-10-20T10:45:00Z">
         <w:r>
           <w:rPr>
             <w:rFonts w:ascii="Times New Roman" w:hAnsi="Times New Roman" w:cs="Times New Roman"/>
@@ -12679,7 +12831,7 @@
           </w:rPr>
           <w:t xml:space="preserve">Two objective functions can be considered for the optimization of a produced water </w:t>
         </w:r>
-        <w:del w:id="109" w:author="Drouven, Markus G." w:date="2021-11-03T14:46:00Z">
+        <w:del w:id="117" w:author="Drouven, Markus G." w:date="2021-11-03T14:46:00Z">
           <w:r>
             <w:rPr>
               <w:rFonts w:ascii="Times New Roman" w:hAnsi="Times New Roman" w:cs="Times New Roman"/>
@@ -12690,7 +12842,7 @@
           </w:r>
         </w:del>
       </w:ins>
-      <w:ins w:id="110" w:author="Drouven, Markus G." w:date="2021-11-03T14:46:00Z">
+      <w:ins w:id="118" w:author="Drouven, Markus G." w:date="2021-11-03T14:46:00Z">
         <w:r>
           <w:rPr>
             <w:rFonts w:ascii="Times New Roman" w:hAnsi="Times New Roman" w:cs="Times New Roman"/>
@@ -12700,7 +12852,7 @@
           <w:t>system</w:t>
         </w:r>
       </w:ins>
-      <w:ins w:id="111" w:author="Andres Joaquin Calderon" w:date="2021-10-20T10:45:00Z">
+      <w:ins w:id="119" w:author="Andres Joaquin Calderon" w:date="2021-10-20T10:45:00Z">
         <w:r>
           <w:rPr>
             <w:rFonts w:ascii="Times New Roman" w:hAnsi="Times New Roman" w:cs="Times New Roman"/>
@@ -12709,7 +12861,7 @@
           </w:rPr>
           <w:t xml:space="preserve">: </w:t>
         </w:r>
-        <w:del w:id="112" w:author="Drouven, Markus G." w:date="2021-11-03T14:48:00Z">
+        <w:del w:id="120" w:author="Drouven, Markus G." w:date="2021-11-03T14:48:00Z">
           <w:r>
             <w:rPr>
               <w:rFonts w:ascii="Times New Roman" w:hAnsi="Times New Roman" w:cs="Times New Roman"/>
@@ -12720,7 +12872,7 @@
           </w:r>
         </w:del>
       </w:ins>
-      <w:ins w:id="113" w:author="Drouven, Markus G." w:date="2021-11-03T14:48:00Z">
+      <w:ins w:id="121" w:author="Drouven, Markus G." w:date="2021-11-03T14:48:00Z">
         <w:r>
           <w:rPr>
             <w:rFonts w:ascii="Times New Roman" w:hAnsi="Times New Roman" w:cs="Times New Roman"/>
@@ -12730,8 +12882,8 @@
           <w:t>first, the</w:t>
         </w:r>
       </w:ins>
-      <w:ins w:id="114" w:author="Andres Joaquin Calderon" w:date="2021-10-20T10:45:00Z">
-        <w:del w:id="115" w:author="Drouven, Markus G." w:date="2021-11-03T14:48:00Z">
+      <w:ins w:id="122" w:author="Andres Joaquin Calderon" w:date="2021-10-20T10:45:00Z">
+        <w:del w:id="123" w:author="Drouven, Markus G." w:date="2021-11-03T14:48:00Z">
           <w:r>
             <w:rPr>
               <w:rFonts w:ascii="Times New Roman" w:hAnsi="Times New Roman" w:cs="Times New Roman"/>
@@ -12742,7 +12894,7 @@
           </w:r>
         </w:del>
       </w:ins>
-      <w:ins w:id="116" w:author="Drouven, Markus G." w:date="2021-11-03T14:48:00Z">
+      <w:ins w:id="124" w:author="Drouven, Markus G." w:date="2021-11-03T14:48:00Z">
         <w:r>
           <w:rPr>
             <w:rFonts w:ascii="Times New Roman" w:hAnsi="Times New Roman" w:cs="Times New Roman"/>
@@ -12758,7 +12910,7 @@
             <w:bCs/>
             <w:sz w:val="26"/>
             <w:szCs w:val="26"/>
-            <w:rPrChange w:id="117" w:author="Drouven, Markus G." w:date="2021-11-03T14:48:00Z">
+            <w:rPrChange w:id="125" w:author="Drouven, Markus G." w:date="2021-11-03T14:48:00Z">
               <w:rPr>
                 <w:rFonts w:ascii="Times New Roman" w:hAnsi="Times New Roman" w:cs="Times New Roman"/>
                 <w:sz w:val="26"/>
@@ -12769,7 +12921,7 @@
           <w:t>m</w:t>
         </w:r>
       </w:ins>
-      <w:ins w:id="118" w:author="Andres Joaquin Calderon" w:date="2021-10-20T10:45:00Z">
+      <w:ins w:id="126" w:author="Andres Joaquin Calderon" w:date="2021-10-20T10:45:00Z">
         <w:r>
           <w:rPr>
             <w:rFonts w:ascii="Times New Roman" w:hAnsi="Times New Roman" w:cs="Times New Roman"/>
@@ -12777,7 +12929,7 @@
             <w:bCs/>
             <w:sz w:val="26"/>
             <w:szCs w:val="26"/>
-            <w:rPrChange w:id="119" w:author="Drouven, Markus G." w:date="2021-11-03T14:48:00Z">
+            <w:rPrChange w:id="127" w:author="Drouven, Markus G." w:date="2021-11-03T14:48:00Z">
               <w:rPr>
                 <w:rFonts w:ascii="Times New Roman" w:hAnsi="Times New Roman" w:cs="Times New Roman"/>
                 <w:sz w:val="26"/>
@@ -12796,7 +12948,7 @@
           <w:t xml:space="preserve">, which includes operational costs associated with procurement of fresh water, </w:t>
         </w:r>
       </w:ins>
-      <w:ins w:id="120" w:author="Drouven, Markus G." w:date="2021-11-03T14:47:00Z">
+      <w:ins w:id="128" w:author="Drouven, Markus G." w:date="2021-11-03T14:47:00Z">
         <w:r>
           <w:rPr>
             <w:rFonts w:ascii="Times New Roman" w:hAnsi="Times New Roman" w:cs="Times New Roman"/>
@@ -12806,7 +12958,7 @@
           <w:t xml:space="preserve">the </w:t>
         </w:r>
       </w:ins>
-      <w:ins w:id="121" w:author="Andres Joaquin Calderon" w:date="2021-10-20T10:45:00Z">
+      <w:ins w:id="129" w:author="Andres Joaquin Calderon" w:date="2021-10-20T10:45:00Z">
         <w:r>
           <w:rPr>
             <w:rFonts w:ascii="Times New Roman" w:hAnsi="Times New Roman" w:cs="Times New Roman"/>
@@ -12816,7 +12968,7 @@
           <w:t>cost of disposal, trucking and piping produced water between well</w:t>
         </w:r>
       </w:ins>
-      <w:ins w:id="122" w:author="Drouven, Markus G." w:date="2021-11-03T14:47:00Z">
+      <w:ins w:id="130" w:author="Drouven, Markus G." w:date="2021-11-03T14:47:00Z">
         <w:r>
           <w:rPr>
             <w:rFonts w:ascii="Times New Roman" w:hAnsi="Times New Roman" w:cs="Times New Roman"/>
@@ -12826,7 +12978,7 @@
           <w:t xml:space="preserve"> </w:t>
         </w:r>
       </w:ins>
-      <w:ins w:id="123" w:author="Andres Joaquin Calderon" w:date="2021-10-20T10:45:00Z">
+      <w:ins w:id="131" w:author="Andres Joaquin Calderon" w:date="2021-10-20T10:45:00Z">
         <w:r>
           <w:rPr>
             <w:rFonts w:ascii="Times New Roman" w:hAnsi="Times New Roman" w:cs="Times New Roman"/>
@@ -12836,7 +12988,7 @@
           <w:t xml:space="preserve">pads and treatment facilities, and </w:t>
         </w:r>
       </w:ins>
-      <w:ins w:id="124" w:author="Drouven, Markus G." w:date="2021-11-03T14:47:00Z">
+      <w:ins w:id="132" w:author="Drouven, Markus G." w:date="2021-11-03T14:47:00Z">
         <w:r>
           <w:rPr>
             <w:rFonts w:ascii="Times New Roman" w:hAnsi="Times New Roman" w:cs="Times New Roman"/>
@@ -12846,7 +12998,7 @@
           <w:t xml:space="preserve">the </w:t>
         </w:r>
       </w:ins>
-      <w:ins w:id="125" w:author="Andres Joaquin Calderon" w:date="2021-10-20T10:45:00Z">
+      <w:ins w:id="133" w:author="Andres Joaquin Calderon" w:date="2021-10-20T10:45:00Z">
         <w:r>
           <w:rPr>
             <w:rFonts w:ascii="Times New Roman" w:hAnsi="Times New Roman" w:cs="Times New Roman"/>
@@ -12856,7 +13008,7 @@
           <w:t xml:space="preserve">cost of storing, treating and reusing produced water. Capital costs are also considered due to infrastructure build out such as </w:t>
         </w:r>
       </w:ins>
-      <w:ins w:id="126" w:author="Drouven, Markus G." w:date="2021-11-03T14:47:00Z">
+      <w:ins w:id="134" w:author="Drouven, Markus G." w:date="2021-11-03T14:47:00Z">
         <w:r>
           <w:rPr>
             <w:rFonts w:ascii="Times New Roman" w:hAnsi="Times New Roman" w:cs="Times New Roman"/>
@@ -12866,7 +13018,7 @@
           <w:t xml:space="preserve">the </w:t>
         </w:r>
       </w:ins>
-      <w:ins w:id="127" w:author="Andres Joaquin Calderon" w:date="2021-10-20T10:45:00Z">
+      <w:ins w:id="135" w:author="Andres Joaquin Calderon" w:date="2021-10-20T10:45:00Z">
         <w:r>
           <w:rPr>
             <w:rFonts w:ascii="Times New Roman" w:hAnsi="Times New Roman" w:cs="Times New Roman"/>
@@ -12876,7 +13028,7 @@
           <w:t xml:space="preserve">installation of pipelines, treatment, and storage facilities. A credit for </w:t>
         </w:r>
       </w:ins>
-      <w:ins w:id="128" w:author="Drouven, Markus G." w:date="2021-11-03T14:47:00Z">
+      <w:ins w:id="136" w:author="Drouven, Markus G." w:date="2021-11-03T14:47:00Z">
         <w:r>
           <w:rPr>
             <w:rFonts w:ascii="Times New Roman" w:hAnsi="Times New Roman" w:cs="Times New Roman"/>
@@ -12886,7 +13038,7 @@
           <w:t>(re)</w:t>
         </w:r>
       </w:ins>
-      <w:ins w:id="129" w:author="Andres Joaquin Calderon" w:date="2021-10-20T10:45:00Z">
+      <w:ins w:id="137" w:author="Andres Joaquin Calderon" w:date="2021-10-20T10:45:00Z">
         <w:r>
           <w:rPr>
             <w:rFonts w:ascii="Times New Roman" w:hAnsi="Times New Roman" w:cs="Times New Roman"/>
@@ -12895,7 +13047,7 @@
           </w:rPr>
           <w:t xml:space="preserve">using treated water is also considered, and additional slack variables are included to facilitate </w:t>
         </w:r>
-        <w:del w:id="130" w:author="Drouven, Markus G." w:date="2021-11-03T14:48:00Z">
+        <w:del w:id="138" w:author="Drouven, Markus G." w:date="2021-11-03T14:48:00Z">
           <w:r>
             <w:rPr>
               <w:rFonts w:ascii="Times New Roman" w:hAnsi="Times New Roman" w:cs="Times New Roman"/>
@@ -12906,7 +13058,7 @@
           </w:r>
         </w:del>
       </w:ins>
-      <w:ins w:id="131" w:author="Drouven, Markus G." w:date="2021-11-03T14:48:00Z">
+      <w:ins w:id="139" w:author="Drouven, Markus G." w:date="2021-11-03T14:48:00Z">
         <w:r>
           <w:rPr>
             <w:rFonts w:ascii="Times New Roman" w:hAnsi="Times New Roman" w:cs="Times New Roman"/>
@@ -12916,7 +13068,7 @@
           <w:t>the identification of</w:t>
         </w:r>
       </w:ins>
-      <w:ins w:id="132" w:author="Andres Joaquin Calderon" w:date="2021-10-20T10:45:00Z">
+      <w:ins w:id="140" w:author="Andres Joaquin Calderon" w:date="2021-10-20T10:45:00Z">
         <w:r>
           <w:rPr>
             <w:rFonts w:ascii="Times New Roman" w:hAnsi="Times New Roman" w:cs="Times New Roman"/>
@@ -12934,7 +13086,7 @@
           <w:t>.</w:t>
         </w:r>
       </w:ins>
-      <w:ins w:id="133" w:author="Andres Joaquin Calderon" w:date="2021-10-20T10:46:00Z">
+      <w:ins w:id="141" w:author="Andres Joaquin Calderon" w:date="2021-10-20T10:46:00Z">
         <w:r>
           <w:rPr>
             <w:rFonts w:ascii="Times New Roman" w:eastAsiaTheme="minorEastAsia" w:hAnsi="Times New Roman" w:cs="Times New Roman"/>
@@ -12945,7 +13097,7 @@
           <w:t xml:space="preserve"> The second objective is </w:t>
         </w:r>
       </w:ins>
-      <w:ins w:id="134" w:author="Drouven, Markus G." w:date="2021-11-03T14:50:00Z">
+      <w:ins w:id="142" w:author="Drouven, Markus G." w:date="2021-11-03T14:50:00Z">
         <w:r>
           <w:rPr>
             <w:rFonts w:ascii="Times New Roman" w:eastAsiaTheme="minorEastAsia" w:hAnsi="Times New Roman" w:cs="Times New Roman"/>
@@ -12956,14 +13108,14 @@
           <w:t xml:space="preserve">the </w:t>
         </w:r>
       </w:ins>
-      <w:ins w:id="135" w:author="Andres Joaquin Calderon" w:date="2021-10-20T10:46:00Z">
+      <w:ins w:id="143" w:author="Andres Joaquin Calderon" w:date="2021-10-20T10:46:00Z">
         <w:r>
           <w:rPr>
             <w:rFonts w:ascii="Times New Roman" w:eastAsiaTheme="minorEastAsia" w:hAnsi="Times New Roman" w:cs="Times New Roman"/>
             <w:b/>
             <w:sz w:val="26"/>
             <w:szCs w:val="26"/>
-            <w:rPrChange w:id="136" w:author="Drouven, Markus G." w:date="2021-11-03T14:50:00Z">
+            <w:rPrChange w:id="144" w:author="Drouven, Markus G." w:date="2021-11-03T14:50:00Z">
               <w:rPr>
                 <w:rFonts w:ascii="Times New Roman" w:eastAsiaTheme="minorEastAsia" w:hAnsi="Times New Roman" w:cs="Times New Roman"/>
                 <w:bCs/>
@@ -12974,14 +13126,14 @@
           </w:rPr>
           <w:t xml:space="preserve">maximization of </w:t>
         </w:r>
-        <w:del w:id="137" w:author="Drouven, Markus G." w:date="2021-11-03T14:50:00Z">
+        <w:del w:id="145" w:author="Drouven, Markus G." w:date="2021-11-03T14:50:00Z">
           <w:r>
             <w:rPr>
               <w:rFonts w:ascii="Times New Roman" w:eastAsiaTheme="minorEastAsia" w:hAnsi="Times New Roman" w:cs="Times New Roman"/>
               <w:b/>
               <w:sz w:val="26"/>
               <w:szCs w:val="26"/>
-              <w:rPrChange w:id="138" w:author="Drouven, Markus G." w:date="2021-11-03T14:50:00Z">
+              <w:rPrChange w:id="146" w:author="Drouven, Markus G." w:date="2021-11-03T14:50:00Z">
                 <w:rPr>
                   <w:rFonts w:ascii="Times New Roman" w:eastAsiaTheme="minorEastAsia" w:hAnsi="Times New Roman" w:cs="Times New Roman"/>
                   <w:bCs/>
@@ -12999,7 +13151,7 @@
             <w:b/>
             <w:sz w:val="26"/>
             <w:szCs w:val="26"/>
-            <w:rPrChange w:id="139" w:author="Drouven, Markus G." w:date="2021-11-03T14:50:00Z">
+            <w:rPrChange w:id="147" w:author="Drouven, Markus G." w:date="2021-11-03T14:50:00Z">
               <w:rPr>
                 <w:rFonts w:ascii="Times New Roman" w:eastAsiaTheme="minorEastAsia" w:hAnsi="Times New Roman" w:cs="Times New Roman"/>
                 <w:bCs/>
@@ -13011,14 +13163,14 @@
           <w:t xml:space="preserve">water </w:t>
         </w:r>
       </w:ins>
-      <w:ins w:id="140" w:author="Drouven, Markus G." w:date="2021-11-03T14:50:00Z">
+      <w:ins w:id="148" w:author="Drouven, Markus G." w:date="2021-11-03T14:50:00Z">
         <w:r>
           <w:rPr>
             <w:rFonts w:ascii="Times New Roman" w:eastAsiaTheme="minorEastAsia" w:hAnsi="Times New Roman" w:cs="Times New Roman"/>
             <w:b/>
             <w:sz w:val="26"/>
             <w:szCs w:val="26"/>
-            <w:rPrChange w:id="141" w:author="Drouven, Markus G." w:date="2021-11-03T14:50:00Z">
+            <w:rPrChange w:id="149" w:author="Drouven, Markus G." w:date="2021-11-03T14:50:00Z">
               <w:rPr>
                 <w:rFonts w:ascii="Times New Roman" w:eastAsiaTheme="minorEastAsia" w:hAnsi="Times New Roman" w:cs="Times New Roman"/>
                 <w:bCs/>
@@ -13039,7 +13191,7 @@
           <w:t xml:space="preserve"> </w:t>
         </w:r>
       </w:ins>
-      <w:ins w:id="142" w:author="Andres Joaquin Calderon" w:date="2021-10-20T10:46:00Z">
+      <w:ins w:id="150" w:author="Andres Joaquin Calderon" w:date="2021-10-20T10:46:00Z">
         <w:r>
           <w:rPr>
             <w:rFonts w:ascii="Times New Roman" w:eastAsiaTheme="minorEastAsia" w:hAnsi="Times New Roman" w:cs="Times New Roman"/>
@@ -13050,7 +13202,7 @@
           <w:t>which is defined as the ratio between the treated produced water that is used in completion</w:t>
         </w:r>
       </w:ins>
-      <w:ins w:id="143" w:author="Drouven, Markus G." w:date="2021-11-03T14:50:00Z">
+      <w:ins w:id="151" w:author="Drouven, Markus G." w:date="2021-11-03T14:50:00Z">
         <w:r>
           <w:rPr>
             <w:rFonts w:ascii="Times New Roman" w:eastAsiaTheme="minorEastAsia" w:hAnsi="Times New Roman" w:cs="Times New Roman"/>
@@ -13061,7 +13213,7 @@
           <w:t>s</w:t>
         </w:r>
       </w:ins>
-      <w:ins w:id="144" w:author="Andres Joaquin Calderon" w:date="2021-10-20T10:46:00Z">
+      <w:ins w:id="152" w:author="Andres Joaquin Calderon" w:date="2021-10-20T10:46:00Z">
         <w:r>
           <w:rPr>
             <w:rFonts w:ascii="Times New Roman" w:eastAsiaTheme="minorEastAsia" w:hAnsi="Times New Roman" w:cs="Times New Roman"/>
@@ -13072,7 +13224,7 @@
           <w:t xml:space="preserve"> operat</w:t>
         </w:r>
       </w:ins>
-      <w:ins w:id="145" w:author="Andres Joaquin Calderon" w:date="2021-10-20T10:47:00Z">
+      <w:ins w:id="153" w:author="Andres Joaquin Calderon" w:date="2021-10-20T10:47:00Z">
         <w:r>
           <w:rPr>
             <w:rFonts w:ascii="Times New Roman" w:eastAsiaTheme="minorEastAsia" w:hAnsi="Times New Roman" w:cs="Times New Roman"/>
@@ -13083,7 +13235,7 @@
           <w:t>ions and the total produced water</w:t>
         </w:r>
       </w:ins>
-      <w:ins w:id="146" w:author="Drouven, Markus G." w:date="2021-11-03T14:50:00Z">
+      <w:ins w:id="154" w:author="Drouven, Markus G." w:date="2021-11-03T14:50:00Z">
         <w:r>
           <w:rPr>
             <w:rFonts w:ascii="Times New Roman" w:eastAsiaTheme="minorEastAsia" w:hAnsi="Times New Roman" w:cs="Times New Roman"/>
@@ -13094,7 +13246,7 @@
           <w:t xml:space="preserve"> coming to surface</w:t>
         </w:r>
       </w:ins>
-      <w:ins w:id="147" w:author="Andres Joaquin Calderon" w:date="2021-10-20T10:47:00Z">
+      <w:ins w:id="155" w:author="Andres Joaquin Calderon" w:date="2021-10-20T10:47:00Z">
         <w:r>
           <w:rPr>
             <w:rFonts w:ascii="Times New Roman" w:eastAsiaTheme="minorEastAsia" w:hAnsi="Times New Roman" w:cs="Times New Roman"/>
@@ -13351,7 +13503,7 @@
                     <m:t>Total</m:t>
                   </m:r>
                   <m:r>
-                    <w:ins w:id="148" w:author="Melody Shellman" w:date="2021-10-21T09:46:00Z">
+                    <w:ins w:id="156" w:author="Melody Shellman" w:date="2021-10-21T09:46:00Z">
                       <w:rPr>
                         <w:rFonts w:ascii="Cambria Math" w:eastAsiaTheme="minorEastAsia" w:hAnsi="Cambria Math"/>
                         <w:color w:val="C00000"/>
@@ -13523,6 +13675,62 @@
               <m:sSup>
                 <m:sSupPr>
                   <m:ctrlPr>
+                    <w:ins w:id="157" w:author="Nienke Wagenaar" w:date="2021-11-22T15:32:00Z">
+                      <w:rPr>
+                        <w:rFonts w:ascii="Cambria Math" w:eastAsiaTheme="minorEastAsia" w:hAnsi="Cambria Math"/>
+                        <w:i/>
+                        <w:color w:val="00B050"/>
+                        <w:kern w:val="24"/>
+                        <w:sz w:val="26"/>
+                        <w:szCs w:val="26"/>
+                      </w:rPr>
+                    </w:ins>
+                  </m:ctrlPr>
+                </m:sSupPr>
+                <m:e>
+                  <m:r>
+                    <w:ins w:id="158" w:author="Nienke Wagenaar" w:date="2021-11-22T15:32:00Z">
+                      <w:rPr>
+                        <w:rFonts w:ascii="Cambria Math" w:eastAsiaTheme="minorEastAsia" w:hAnsi="Cambria Math"/>
+                        <w:color w:val="00B050"/>
+                        <w:kern w:val="24"/>
+                        <w:sz w:val="26"/>
+                        <w:szCs w:val="26"/>
+                      </w:rPr>
+                      <m:t>α</m:t>
+                    </w:ins>
+                  </m:r>
+                </m:e>
+                <m:sup>
+                  <m:r>
+                    <w:ins w:id="159" w:author="Nienke Wagenaar" w:date="2021-11-22T15:32:00Z">
+                      <w:rPr>
+                        <w:rFonts w:ascii="Cambria Math" w:eastAsiaTheme="minorEastAsia" w:hAnsi="Cambria Math"/>
+                        <w:color w:val="00B050"/>
+                        <w:kern w:val="24"/>
+                        <w:sz w:val="26"/>
+                        <w:szCs w:val="26"/>
+                      </w:rPr>
+                      <m:t>AnnualizationRate</m:t>
+                    </w:ins>
+                  </m:r>
+                </m:sup>
+              </m:sSup>
+              <m:r>
+                <w:ins w:id="160" w:author="Nienke Wagenaar" w:date="2021-11-22T15:32:00Z">
+                  <w:rPr>
+                    <w:rFonts w:ascii="Cambria Math" w:eastAsiaTheme="minorEastAsia" w:hAnsi="Cambria Math"/>
+                    <w:color w:val="00B050"/>
+                    <w:kern w:val="24"/>
+                    <w:sz w:val="26"/>
+                    <w:szCs w:val="26"/>
+                  </w:rPr>
+                  <m:t>*(</m:t>
+                </w:ins>
+              </m:r>
+              <m:sSup>
+                <m:sSupPr>
+                  <m:ctrlPr>
                     <w:rPr>
                       <w:rFonts w:ascii="Cambria Math" w:eastAsiaTheme="minorEastAsia" w:hAnsi="Cambria Math"/>
                       <w:i/>
@@ -13696,6 +13904,16 @@
                   </m:r>
                 </m:sup>
               </m:sSup>
+              <m:r>
+                <w:ins w:id="161" w:author="Nienke Wagenaar" w:date="2021-11-22T15:32:00Z">
+                  <w:rPr>
+                    <w:rFonts w:ascii="Cambria Math" w:eastAsiaTheme="minorEastAsia" w:hAnsi="Cambria Math" w:cs="Times New Roman"/>
+                    <w:sz w:val="26"/>
+                    <w:szCs w:val="26"/>
+                  </w:rPr>
+                  <m:t>)</m:t>
+                </w:ins>
+              </m:r>
               <m:r>
                 <w:rPr>
                   <w:rFonts w:ascii="Cambria Math" w:eastAsiaTheme="minorEastAsia" w:hAnsi="Cambria Math" w:cs="Times New Roman"/>
@@ -13898,7 +14116,7 @@
                     <m:t>Total</m:t>
                   </m:r>
                   <m:r>
-                    <w:ins w:id="149" w:author="Melody Shellman" w:date="2021-10-21T14:36:00Z">
+                    <w:ins w:id="162" w:author="Melody Shellman" w:date="2021-10-21T14:36:00Z">
                       <w:rPr>
                         <w:rFonts w:ascii="Cambria Math" w:eastAsiaTheme="minorEastAsia" w:hAnsi="Cambria Math"/>
                         <w:color w:val="C00000"/>
@@ -13976,6 +14194,7 @@
       <w:pPr>
         <w:ind w:left="2880" w:hanging="2880"/>
         <w:rPr>
+          <w:ins w:id="163" w:author="Nienke Wagenaar" w:date="2021-11-22T15:31:00Z"/>
           <w:rFonts w:ascii="Times New Roman" w:eastAsiaTheme="minorEastAsia" w:hAnsi="Times New Roman" w:cs="Times New Roman"/>
           <w:sz w:val="26"/>
           <w:szCs w:val="26"/>
@@ -13986,19 +14205,424 @@
       <w:pPr>
         <w:ind w:left="2880" w:hanging="2880"/>
         <w:rPr>
+          <w:ins w:id="164" w:author="Nienke Wagenaar" w:date="2021-11-22T15:31:00Z"/>
           <w:rFonts w:ascii="Times New Roman" w:eastAsiaTheme="minorEastAsia" w:hAnsi="Times New Roman" w:cs="Times New Roman"/>
           <w:b/>
-          <w:sz w:val="26"/>
-          <w:szCs w:val="26"/>
-        </w:rPr>
-      </w:pPr>
-      <w:r>
+          <w:bCs/>
+          <w:sz w:val="26"/>
+          <w:szCs w:val="26"/>
+          <w:rPrChange w:id="165" w:author="Nienke Wagenaar" w:date="2021-11-22T15:31:00Z">
+            <w:rPr>
+              <w:ins w:id="166" w:author="Nienke Wagenaar" w:date="2021-11-22T15:31:00Z"/>
+              <w:rFonts w:ascii="Times New Roman" w:eastAsiaTheme="minorEastAsia" w:hAnsi="Times New Roman" w:cs="Times New Roman"/>
+              <w:sz w:val="26"/>
+              <w:szCs w:val="26"/>
+            </w:rPr>
+          </w:rPrChange>
+        </w:rPr>
+      </w:pPr>
+      <w:ins w:id="167" w:author="Nienke Wagenaar" w:date="2021-11-22T15:31:00Z">
+        <w:r>
+          <w:rPr>
+            <w:rFonts w:ascii="Times New Roman" w:eastAsiaTheme="minorEastAsia" w:hAnsi="Times New Roman" w:cs="Times New Roman"/>
+            <w:b/>
+            <w:bCs/>
+            <w:sz w:val="26"/>
+            <w:szCs w:val="26"/>
+          </w:rPr>
+          <w:t>Annualization Rate Calculation</w:t>
+        </w:r>
+      </w:ins>
+    </w:p>
+    <w:p>
+      <w:pPr>
+        <w:rPr>
+          <w:ins w:id="168" w:author="Nienke Wagenaar" w:date="2021-11-22T15:37:00Z"/>
+          <w:rFonts w:ascii="Times New Roman" w:eastAsiaTheme="minorEastAsia" w:hAnsi="Times New Roman" w:cs="Times New Roman"/>
+          <w:sz w:val="26"/>
+          <w:szCs w:val="26"/>
+        </w:rPr>
+        <w:pPrChange w:id="169" w:author="Nienke Wagenaar" w:date="2021-11-22T15:38:00Z">
+          <w:pPr>
+            <w:ind w:left="2880" w:hanging="2880"/>
+          </w:pPr>
+        </w:pPrChange>
+      </w:pPr>
+      <w:ins w:id="170" w:author="Nienke Wagenaar" w:date="2021-11-22T15:34:00Z">
+        <w:r>
+          <w:rPr>
+            <w:rFonts w:ascii="Times New Roman" w:eastAsiaTheme="minorEastAsia" w:hAnsi="Times New Roman" w:cs="Times New Roman"/>
+            <w:sz w:val="26"/>
+            <w:szCs w:val="26"/>
+          </w:rPr>
+          <w:t>The annualization rate is calculated using the formula described at this website:</w:t>
+        </w:r>
+      </w:ins>
+      <w:ins w:id="171" w:author="Nienke Wagenaar" w:date="2021-11-22T15:37:00Z">
+        <w:r>
+          <w:rPr>
+            <w:rFonts w:ascii="Times New Roman" w:eastAsiaTheme="minorEastAsia" w:hAnsi="Times New Roman" w:cs="Times New Roman"/>
+            <w:sz w:val="26"/>
+            <w:szCs w:val="26"/>
+          </w:rPr>
+          <w:t xml:space="preserve"> </w:t>
+        </w:r>
+      </w:ins>
+      <w:ins w:id="172" w:author="Nienke Wagenaar" w:date="2021-11-22T15:38:00Z">
+        <w:r>
+          <w:rPr>
+            <w:rFonts w:ascii="Times New Roman" w:eastAsiaTheme="minorEastAsia" w:hAnsi="Times New Roman" w:cs="Times New Roman"/>
+            <w:sz w:val="26"/>
+            <w:szCs w:val="26"/>
+          </w:rPr>
+          <w:t xml:space="preserve"> </w:t>
+        </w:r>
+      </w:ins>
+      <w:ins w:id="173" w:author="Nienke Wagenaar" w:date="2021-11-22T15:37:00Z">
+        <w:r>
+          <w:rPr>
+            <w:rFonts w:ascii="Times New Roman" w:eastAsiaTheme="minorEastAsia" w:hAnsi="Times New Roman" w:cs="Times New Roman"/>
+            <w:sz w:val="26"/>
+            <w:szCs w:val="26"/>
+          </w:rPr>
+          <w:t>http://www.energycommunity.org/webhelppro/Expressions/AnnualizedCost.htm</w:t>
+        </w:r>
+      </w:ins>
+    </w:p>
+    <w:p>
+      <w:pPr>
+        <w:rPr>
+          <w:ins w:id="174" w:author="Nienke Wagenaar" w:date="2021-11-22T15:34:00Z"/>
+          <w:rFonts w:ascii="Times New Roman" w:eastAsiaTheme="minorEastAsia" w:hAnsi="Times New Roman" w:cs="Times New Roman"/>
+          <w:sz w:val="26"/>
+          <w:szCs w:val="26"/>
+        </w:rPr>
+        <w:pPrChange w:id="175" w:author="Nienke Wagenaar" w:date="2021-11-22T15:37:00Z">
+          <w:pPr>
+            <w:ind w:left="2880" w:hanging="2880"/>
+          </w:pPr>
+        </w:pPrChange>
+      </w:pPr>
+      <w:ins w:id="176" w:author="Nienke Wagenaar" w:date="2021-11-22T15:37:00Z">
+        <w:r>
+          <w:rPr>
+            <w:rFonts w:ascii="Times New Roman" w:eastAsiaTheme="minorEastAsia" w:hAnsi="Times New Roman" w:cs="Times New Roman"/>
+            <w:sz w:val="26"/>
+            <w:szCs w:val="26"/>
+          </w:rPr>
+          <w:t>The annualization rate takes the discount rate (rate) and the number of years the CAPEX investment is expected to be used</w:t>
+        </w:r>
+      </w:ins>
+      <w:ins w:id="177" w:author="Nienke Wagenaar" w:date="2021-11-22T15:39:00Z">
+        <w:r>
+          <w:rPr>
+            <w:rFonts w:ascii="Times New Roman" w:eastAsiaTheme="minorEastAsia" w:hAnsi="Times New Roman" w:cs="Times New Roman"/>
+            <w:sz w:val="26"/>
+            <w:szCs w:val="26"/>
+          </w:rPr>
+          <w:t xml:space="preserve"> (Life) as input</w:t>
+        </w:r>
+      </w:ins>
+      <w:ins w:id="178" w:author="Nienke Wagenaar" w:date="2021-11-22T15:37:00Z">
+        <w:r>
+          <w:rPr>
+            <w:rFonts w:ascii="Times New Roman" w:eastAsiaTheme="minorEastAsia" w:hAnsi="Times New Roman" w:cs="Times New Roman"/>
+            <w:sz w:val="26"/>
+            <w:szCs w:val="26"/>
+          </w:rPr>
+          <w:t xml:space="preserve">. </w:t>
+        </w:r>
+      </w:ins>
+      <w:ins w:id="179" w:author="Nienke Wagenaar" w:date="2021-11-22T15:34:00Z">
+        <w:r>
+          <w:rPr>
+            <w:rFonts w:ascii="Times New Roman" w:eastAsiaTheme="minorEastAsia" w:hAnsi="Times New Roman" w:cs="Times New Roman"/>
+            <w:sz w:val="26"/>
+            <w:szCs w:val="26"/>
+          </w:rPr>
+          <w:t xml:space="preserve"> </w:t>
+        </w:r>
+      </w:ins>
+    </w:p>
+    <w:p>
+      <w:pPr>
+        <w:ind w:left="2880" w:hanging="2880"/>
+        <w:rPr>
+          <w:del w:id="180" w:author="Nienke Wagenaar" w:date="2021-11-22T15:38:00Z"/>
+          <w:rFonts w:ascii="Times New Roman" w:eastAsiaTheme="minorEastAsia" w:hAnsi="Times New Roman" w:cs="Times New Roman"/>
+          <w:sz w:val="26"/>
+          <w:szCs w:val="26"/>
+        </w:rPr>
+      </w:pPr>
+      <m:oMathPara>
+        <m:oMath>
+          <m:sSup>
+            <m:sSupPr>
+              <m:ctrlPr>
+                <w:ins w:id="181" w:author="Nienke Wagenaar" w:date="2021-11-22T15:38:00Z">
+                  <w:rPr>
+                    <w:rFonts w:ascii="Cambria Math" w:eastAsiaTheme="minorEastAsia" w:hAnsi="Cambria Math"/>
+                    <w:i/>
+                    <w:color w:val="00B050"/>
+                    <w:kern w:val="24"/>
+                    <w:sz w:val="26"/>
+                    <w:szCs w:val="26"/>
+                  </w:rPr>
+                </w:ins>
+              </m:ctrlPr>
+            </m:sSupPr>
+            <m:e>
+              <m:r>
+                <w:ins w:id="182" w:author="Nienke Wagenaar" w:date="2021-11-22T15:38:00Z">
+                  <w:rPr>
+                    <w:rFonts w:ascii="Cambria Math" w:eastAsiaTheme="minorEastAsia" w:hAnsi="Cambria Math"/>
+                    <w:color w:val="00B050"/>
+                    <w:kern w:val="24"/>
+                    <w:sz w:val="26"/>
+                    <w:szCs w:val="26"/>
+                  </w:rPr>
+                  <m:t>α</m:t>
+                </w:ins>
+              </m:r>
+            </m:e>
+            <m:sup>
+              <m:r>
+                <w:ins w:id="183" w:author="Nienke Wagenaar" w:date="2021-11-22T15:38:00Z">
+                  <w:rPr>
+                    <w:rFonts w:ascii="Cambria Math" w:eastAsiaTheme="minorEastAsia" w:hAnsi="Cambria Math"/>
+                    <w:color w:val="00B050"/>
+                    <w:kern w:val="24"/>
+                    <w:sz w:val="26"/>
+                    <w:szCs w:val="26"/>
+                  </w:rPr>
+                  <m:t>AnnualizationRate</m:t>
+                </w:ins>
+              </m:r>
+            </m:sup>
+          </m:sSup>
+          <m:r>
+            <w:ins w:id="184" w:author="Nienke Wagenaar" w:date="2021-11-22T15:38:00Z">
+              <w:rPr>
+                <w:rFonts w:ascii="Cambria Math" w:eastAsiaTheme="minorEastAsia" w:hAnsi="Cambria Math"/>
+                <w:kern w:val="24"/>
+                <w:sz w:val="26"/>
+                <w:szCs w:val="26"/>
+                <w:rPrChange w:id="185" w:author="Nienke Wagenaar" w:date="2021-11-22T15:39:00Z">
+                  <w:rPr>
+                    <w:rFonts w:ascii="Cambria Math" w:eastAsiaTheme="minorEastAsia" w:hAnsi="Cambria Math"/>
+                    <w:color w:val="00B050"/>
+                    <w:kern w:val="24"/>
+                    <w:sz w:val="26"/>
+                    <w:szCs w:val="26"/>
+                  </w:rPr>
+                </w:rPrChange>
+              </w:rPr>
+              <m:t>=</m:t>
+            </w:ins>
+          </m:r>
+          <m:f>
+            <m:fPr>
+              <m:ctrlPr>
+                <w:ins w:id="186" w:author="Nienke Wagenaar" w:date="2021-11-22T15:38:00Z">
+                  <w:rPr>
+                    <w:rFonts w:ascii="Cambria Math" w:eastAsiaTheme="minorEastAsia" w:hAnsi="Cambria Math"/>
+                    <w:i/>
+                    <w:color w:val="00B050"/>
+                    <w:kern w:val="24"/>
+                    <w:sz w:val="26"/>
+                    <w:szCs w:val="26"/>
+                  </w:rPr>
+                </w:ins>
+              </m:ctrlPr>
+            </m:fPr>
+            <m:num>
+              <m:r>
+                <w:ins w:id="187" w:author="Nienke Wagenaar" w:date="2021-11-22T15:38:00Z">
+                  <w:rPr>
+                    <w:rFonts w:ascii="Cambria Math" w:eastAsiaTheme="minorEastAsia" w:hAnsi="Cambria Math"/>
+                    <w:color w:val="00B050"/>
+                    <w:kern w:val="24"/>
+                    <w:sz w:val="26"/>
+                    <w:szCs w:val="26"/>
+                  </w:rPr>
+                  <m:t>rate</m:t>
+                </w:ins>
+              </m:r>
+            </m:num>
+            <m:den>
+              <m:r>
+                <w:ins w:id="188" w:author="Nienke Wagenaar" w:date="2021-11-22T15:38:00Z">
+                  <w:rPr>
+                    <w:rFonts w:ascii="Cambria Math" w:eastAsiaTheme="minorEastAsia" w:hAnsi="Cambria Math"/>
+                    <w:kern w:val="24"/>
+                    <w:sz w:val="26"/>
+                    <w:szCs w:val="26"/>
+                    <w:rPrChange w:id="189" w:author="Nienke Wagenaar" w:date="2021-11-22T15:39:00Z">
+                      <w:rPr>
+                        <w:rFonts w:ascii="Cambria Math" w:eastAsiaTheme="minorEastAsia" w:hAnsi="Cambria Math"/>
+                        <w:color w:val="00B050"/>
+                        <w:kern w:val="24"/>
+                        <w:sz w:val="26"/>
+                        <w:szCs w:val="26"/>
+                      </w:rPr>
+                    </w:rPrChange>
+                  </w:rPr>
+                  <m:t>(1-</m:t>
+                </w:ins>
+              </m:r>
+              <m:sSup>
+                <m:sSupPr>
+                  <m:ctrlPr>
+                    <w:ins w:id="190" w:author="Nienke Wagenaar" w:date="2021-11-22T15:38:00Z">
+                      <w:rPr>
+                        <w:rFonts w:ascii="Cambria Math" w:eastAsiaTheme="minorEastAsia" w:hAnsi="Cambria Math"/>
+                        <w:i/>
+                        <w:kern w:val="24"/>
+                        <w:sz w:val="26"/>
+                        <w:szCs w:val="26"/>
+                        <w:rPrChange w:id="191" w:author="Nienke Wagenaar" w:date="2021-11-22T15:39:00Z">
+                          <w:rPr>
+                            <w:rFonts w:ascii="Cambria Math" w:eastAsiaTheme="minorEastAsia" w:hAnsi="Cambria Math"/>
+                            <w:i/>
+                            <w:color w:val="00B050"/>
+                            <w:kern w:val="24"/>
+                            <w:sz w:val="26"/>
+                            <w:szCs w:val="26"/>
+                          </w:rPr>
+                        </w:rPrChange>
+                      </w:rPr>
+                    </w:ins>
+                  </m:ctrlPr>
+                </m:sSupPr>
+                <m:e>
+                  <m:d>
+                    <m:dPr>
+                      <m:ctrlPr>
+                        <w:ins w:id="192" w:author="Nienke Wagenaar" w:date="2021-11-22T15:38:00Z">
+                          <w:rPr>
+                            <w:rFonts w:ascii="Cambria Math" w:eastAsiaTheme="minorEastAsia" w:hAnsi="Cambria Math"/>
+                            <w:i/>
+                            <w:kern w:val="24"/>
+                            <w:sz w:val="26"/>
+                            <w:szCs w:val="26"/>
+                            <w:rPrChange w:id="193" w:author="Nienke Wagenaar" w:date="2021-11-22T15:39:00Z">
+                              <w:rPr>
+                                <w:rFonts w:ascii="Cambria Math" w:eastAsiaTheme="minorEastAsia" w:hAnsi="Cambria Math"/>
+                                <w:i/>
+                                <w:color w:val="00B050"/>
+                                <w:kern w:val="24"/>
+                                <w:sz w:val="26"/>
+                                <w:szCs w:val="26"/>
+                              </w:rPr>
+                            </w:rPrChange>
+                          </w:rPr>
+                        </w:ins>
+                      </m:ctrlPr>
+                    </m:dPr>
+                    <m:e>
+                      <m:r>
+                        <w:ins w:id="194" w:author="Nienke Wagenaar" w:date="2021-11-22T15:38:00Z">
+                          <w:rPr>
+                            <w:rFonts w:ascii="Cambria Math" w:eastAsiaTheme="minorEastAsia" w:hAnsi="Cambria Math"/>
+                            <w:kern w:val="24"/>
+                            <w:sz w:val="26"/>
+                            <w:szCs w:val="26"/>
+                            <w:rPrChange w:id="195" w:author="Nienke Wagenaar" w:date="2021-11-22T15:39:00Z">
+                              <w:rPr>
+                                <w:rFonts w:ascii="Cambria Math" w:eastAsiaTheme="minorEastAsia" w:hAnsi="Cambria Math"/>
+                                <w:color w:val="00B050"/>
+                                <w:kern w:val="24"/>
+                                <w:sz w:val="26"/>
+                                <w:szCs w:val="26"/>
+                              </w:rPr>
+                            </w:rPrChange>
+                          </w:rPr>
+                          <m:t>1+</m:t>
+                        </w:ins>
+                      </m:r>
+                      <m:r>
+                        <w:ins w:id="196" w:author="Nienke Wagenaar" w:date="2021-11-22T15:38:00Z">
+                          <w:rPr>
+                            <w:rFonts w:ascii="Cambria Math" w:eastAsiaTheme="minorEastAsia" w:hAnsi="Cambria Math"/>
+                            <w:color w:val="00B050"/>
+                            <w:kern w:val="24"/>
+                            <w:sz w:val="26"/>
+                            <w:szCs w:val="26"/>
+                          </w:rPr>
+                          <m:t>rate</m:t>
+                        </w:ins>
+                      </m:r>
+                    </m:e>
+                  </m:d>
+                </m:e>
+                <m:sup>
+                  <m:r>
+                    <w:ins w:id="197" w:author="Nienke Wagenaar" w:date="2021-11-22T15:38:00Z">
+                      <w:rPr>
+                        <w:rFonts w:ascii="Cambria Math" w:eastAsiaTheme="minorEastAsia" w:hAnsi="Cambria Math"/>
+                        <w:kern w:val="24"/>
+                        <w:sz w:val="26"/>
+                        <w:szCs w:val="26"/>
+                        <w:rPrChange w:id="198" w:author="Nienke Wagenaar" w:date="2021-11-22T15:39:00Z">
+                          <w:rPr>
+                            <w:rFonts w:ascii="Cambria Math" w:eastAsiaTheme="minorEastAsia" w:hAnsi="Cambria Math"/>
+                            <w:color w:val="00B050"/>
+                            <w:kern w:val="24"/>
+                            <w:sz w:val="26"/>
+                            <w:szCs w:val="26"/>
+                          </w:rPr>
+                        </w:rPrChange>
+                      </w:rPr>
+                      <m:t>-</m:t>
+                    </w:ins>
+                  </m:r>
+                  <m:r>
+                    <w:ins w:id="199" w:author="Nienke Wagenaar" w:date="2021-11-22T15:38:00Z">
+                      <w:rPr>
+                        <w:rFonts w:ascii="Cambria Math" w:eastAsiaTheme="minorEastAsia" w:hAnsi="Cambria Math"/>
+                        <w:color w:val="00B050"/>
+                        <w:kern w:val="24"/>
+                        <w:sz w:val="26"/>
+                        <w:szCs w:val="26"/>
+                      </w:rPr>
+                      <m:t>Life</m:t>
+                    </w:ins>
+                  </m:r>
+                </m:sup>
+              </m:sSup>
+            </m:den>
+          </m:f>
+        </m:oMath>
+      </m:oMathPara>
+    </w:p>
+    <w:p>
+      <w:pPr>
+        <w:ind w:left="2880" w:hanging="2880"/>
+        <w:rPr>
+          <w:ins w:id="200" w:author="Nienke Wagenaar" w:date="2021-11-22T15:38:00Z"/>
+          <w:rFonts w:ascii="Times New Roman" w:eastAsiaTheme="minorEastAsia" w:hAnsi="Times New Roman" w:cs="Times New Roman"/>
+          <w:sz w:val="26"/>
+          <w:szCs w:val="26"/>
+        </w:rPr>
+      </w:pPr>
+    </w:p>
+    <w:p>
+      <w:pPr>
+        <w:ind w:left="2880" w:hanging="2880"/>
         <w:rPr>
           <w:rFonts w:ascii="Times New Roman" w:eastAsiaTheme="minorEastAsia" w:hAnsi="Times New Roman" w:cs="Times New Roman"/>
           <w:b/>
           <w:sz w:val="26"/>
           <w:szCs w:val="26"/>
         </w:rPr>
+      </w:pPr>
+      <w:r>
+        <w:rPr>
+          <w:rFonts w:ascii="Times New Roman" w:eastAsiaTheme="minorEastAsia" w:hAnsi="Times New Roman" w:cs="Times New Roman"/>
+          <w:b/>
+          <w:sz w:val="26"/>
+          <w:szCs w:val="26"/>
+        </w:rPr>
         <w:t xml:space="preserve">Completions </w:t>
       </w:r>
       <w:r>
@@ -14028,7 +14652,7 @@
         </w:rPr>
         <w:t xml:space="preserve"> </w:t>
       </w:r>
-      <w:commentRangeStart w:id="150"/>
+      <w:commentRangeStart w:id="201"/>
       <w:r>
         <w:rPr>
           <w:rFonts w:ascii="Times New Roman" w:eastAsiaTheme="minorEastAsia" w:hAnsi="Times New Roman" w:cs="Times New Roman"/>
@@ -14038,12 +14662,12 @@
         </w:rPr>
         <w:t>Balance</w:t>
       </w:r>
-      <w:commentRangeEnd w:id="150"/>
+      <w:commentRangeEnd w:id="201"/>
       <w:r>
         <w:rPr>
           <w:rStyle w:val="CommentReference"/>
         </w:rPr>
-        <w:commentReference w:id="150"/>
+        <w:commentReference w:id="201"/>
       </w:r>
     </w:p>
     <w:p>
@@ -14055,13 +14679,13 @@
           <w:sz w:val="26"/>
           <w:szCs w:val="26"/>
         </w:rPr>
-        <w:pPrChange w:id="151" w:author="Drouven, Markus G." w:date="2021-11-03T14:50:00Z">
+        <w:pPrChange w:id="202" w:author="Drouven, Markus G." w:date="2021-11-03T14:50:00Z">
           <w:pPr>
             <w:pStyle w:val="CommentText"/>
           </w:pPr>
         </w:pPrChange>
       </w:pPr>
-      <w:bookmarkStart w:id="152" w:name="_Hlk85618511"/>
+      <w:bookmarkStart w:id="203" w:name="_Hlk85618511"/>
       <w:r>
         <w:rPr>
           <w:rFonts w:ascii="Times New Roman" w:hAnsi="Times New Roman" w:cs="Times New Roman"/>
@@ -14070,7 +14694,7 @@
         </w:rPr>
         <w:t>Completion</w:t>
       </w:r>
-      <w:ins w:id="153" w:author="Drouven, Markus G." w:date="2021-11-03T14:50:00Z">
+      <w:ins w:id="204" w:author="Drouven, Markus G." w:date="2021-11-03T14:50:00Z">
         <w:r>
           <w:rPr>
             <w:rFonts w:ascii="Times New Roman" w:hAnsi="Times New Roman" w:cs="Times New Roman"/>
@@ -14128,7 +14752,7 @@
         </w:rPr>
         <w:t>completion</w:t>
       </w:r>
-      <w:ins w:id="154" w:author="Drouven, Markus G." w:date="2021-11-03T14:50:00Z">
+      <w:ins w:id="205" w:author="Drouven, Markus G." w:date="2021-11-03T14:50:00Z">
         <w:r>
           <w:rPr>
             <w:rFonts w:ascii="Times New Roman" w:hAnsi="Times New Roman" w:cs="Times New Roman"/>
@@ -14162,7 +14786,7 @@
         </w:rPr>
         <w:t>For each completion</w:t>
       </w:r>
-      <w:ins w:id="155" w:author="Drouven, Markus G." w:date="2021-11-03T14:51:00Z">
+      <w:ins w:id="206" w:author="Drouven, Markus G." w:date="2021-11-03T14:51:00Z">
         <w:r>
           <w:rPr>
             <w:rFonts w:ascii="Times New Roman" w:hAnsi="Times New Roman" w:cs="Times New Roman"/>
@@ -14180,7 +14804,7 @@
         </w:rPr>
         <w:t xml:space="preserve"> pad and for each time period, completion</w:t>
       </w:r>
-      <w:ins w:id="156" w:author="Drouven, Markus G." w:date="2021-11-03T14:51:00Z">
+      <w:ins w:id="207" w:author="Drouven, Markus G." w:date="2021-11-03T14:51:00Z">
         <w:r>
           <w:rPr>
             <w:rFonts w:ascii="Times New Roman" w:hAnsi="Times New Roman" w:cs="Times New Roman"/>
@@ -14246,7 +14870,7 @@
         </w:rPr>
         <w:t xml:space="preserve"> completion</w:t>
       </w:r>
-      <w:ins w:id="157" w:author="Drouven, Markus G." w:date="2021-11-03T14:51:00Z">
+      <w:ins w:id="208" w:author="Drouven, Markus G." w:date="2021-11-03T14:51:00Z">
         <w:r>
           <w:rPr>
             <w:rFonts w:ascii="Times New Roman" w:hAnsi="Times New Roman" w:cs="Times New Roman"/>
@@ -14296,7 +14920,7 @@
         </w:rPr>
         <w:t xml:space="preserve">storage plus </w:t>
       </w:r>
-      <w:ins w:id="158" w:author="Drouven, Markus G." w:date="2021-11-03T14:51:00Z">
+      <w:ins w:id="209" w:author="Drouven, Markus G." w:date="2021-11-03T14:51:00Z">
         <w:r>
           <w:rPr>
             <w:rFonts w:ascii="Times New Roman" w:hAnsi="Times New Roman" w:cs="Times New Roman"/>
@@ -14314,7 +14938,7 @@
         </w:rPr>
         <w:t>slack.</w:t>
       </w:r>
-      <w:bookmarkEnd w:id="152"/>
+      <w:bookmarkEnd w:id="203"/>
       <w:r>
         <w:rPr>
           <w:rFonts w:ascii="Times New Roman" w:hAnsi="Times New Roman" w:cs="Times New Roman"/>
@@ -15740,7 +16364,7 @@
           <w:sz w:val="26"/>
           <w:szCs w:val="26"/>
         </w:rPr>
-        <w:pPrChange w:id="159" w:author="Drouven, Markus G." w:date="2021-11-03T14:53:00Z">
+        <w:pPrChange w:id="210" w:author="Drouven, Markus G." w:date="2021-11-03T14:53:00Z">
           <w:pPr>
             <w:pStyle w:val="CommentText"/>
           </w:pPr>
@@ -15752,9 +16376,10 @@
           <w:sz w:val="26"/>
           <w:szCs w:val="26"/>
         </w:rPr>
+        <w:lastRenderedPageBreak/>
         <w:t>Sets the storage level at the completion</w:t>
       </w:r>
-      <w:ins w:id="160" w:author="Melody Shellman" w:date="2021-11-05T14:11:00Z">
+      <w:ins w:id="211" w:author="Melody Shellman" w:date="2021-11-05T14:11:00Z">
         <w:r>
           <w:rPr>
             <w:rFonts w:ascii="Times New Roman" w:hAnsi="Times New Roman" w:cs="Times New Roman"/>
@@ -15780,7 +16405,7 @@
         </w:rPr>
         <w:t>For each completion</w:t>
       </w:r>
-      <w:ins w:id="161" w:author="Drouven, Markus G." w:date="2021-11-03T14:51:00Z">
+      <w:ins w:id="212" w:author="Drouven, Markus G." w:date="2021-11-03T14:51:00Z">
         <w:r>
           <w:rPr>
             <w:rFonts w:ascii="Times New Roman" w:hAnsi="Times New Roman" w:cs="Times New Roman"/>
@@ -15830,7 +16455,7 @@
         </w:rPr>
         <w:t>completion</w:t>
       </w:r>
-      <w:ins w:id="162" w:author="Drouven, Markus G." w:date="2021-11-03T14:51:00Z">
+      <w:ins w:id="213" w:author="Drouven, Markus G." w:date="2021-11-03T14:51:00Z">
         <w:r>
           <w:rPr>
             <w:rFonts w:ascii="Times New Roman" w:hAnsi="Times New Roman" w:cs="Times New Roman"/>
@@ -16260,7 +16885,7 @@
           <w:sz w:val="26"/>
           <w:szCs w:val="26"/>
         </w:rPr>
-        <w:pPrChange w:id="163" w:author="Drouven, Markus G." w:date="2021-11-03T14:53:00Z">
+        <w:pPrChange w:id="214" w:author="Drouven, Markus G." w:date="2021-11-03T14:53:00Z">
           <w:pPr/>
         </w:pPrChange>
       </w:pPr>
@@ -16272,7 +16897,7 @@
         </w:rPr>
         <w:t>The storage at each completion</w:t>
       </w:r>
-      <w:ins w:id="164" w:author="Drouven, Markus G." w:date="2021-11-03T14:51:00Z">
+      <w:ins w:id="215" w:author="Drouven, Markus G." w:date="2021-11-03T14:51:00Z">
         <w:r>
           <w:rPr>
             <w:rFonts w:ascii="Times New Roman" w:hAnsi="Times New Roman" w:cs="Times New Roman"/>
@@ -17050,6 +17675,7 @@
           <w:sz w:val="26"/>
           <w:szCs w:val="26"/>
         </w:rPr>
+        <w:lastRenderedPageBreak/>
         <w:t xml:space="preserve">Completions Pad </w:t>
       </w:r>
       <w:r>
@@ -17087,7 +17713,7 @@
         </w:rPr>
         <w:t>For each completion</w:t>
       </w:r>
-      <w:ins w:id="165" w:author="Drouven, Markus G." w:date="2021-11-03T14:51:00Z">
+      <w:ins w:id="216" w:author="Drouven, Markus G." w:date="2021-11-03T14:51:00Z">
         <w:r>
           <w:rPr>
             <w:rFonts w:ascii="Times New Roman" w:hAnsi="Times New Roman" w:cs="Times New Roman"/>
@@ -17121,7 +17747,7 @@
         </w:rPr>
         <w:t xml:space="preserve">he volume of water being trucked into the </w:t>
       </w:r>
-      <w:del w:id="166" w:author="Drouven, Markus G." w:date="2021-11-03T14:51:00Z">
+      <w:del w:id="217" w:author="Drouven, Markus G." w:date="2021-11-03T14:51:00Z">
         <w:r>
           <w:rPr>
             <w:rFonts w:ascii="Times New Roman" w:hAnsi="Times New Roman" w:cs="Times New Roman"/>
@@ -17131,7 +17757,7 @@
           <w:delText>completion</w:delText>
         </w:r>
       </w:del>
-      <w:ins w:id="167" w:author="Drouven, Markus G." w:date="2021-11-03T14:51:00Z">
+      <w:ins w:id="218" w:author="Drouven, Markus G." w:date="2021-11-03T14:51:00Z">
         <w:r>
           <w:rPr>
             <w:rFonts w:ascii="Times New Roman" w:hAnsi="Times New Roman" w:cs="Times New Roman"/>
@@ -17713,7 +18339,7 @@
         </w:rPr>
         <w:t xml:space="preserve">Completions Pad Processing </w:t>
       </w:r>
-      <w:commentRangeStart w:id="168"/>
+      <w:commentRangeStart w:id="219"/>
       <w:r>
         <w:rPr>
           <w:rFonts w:ascii="Times New Roman" w:eastAsiaTheme="minorEastAsia" w:hAnsi="Times New Roman" w:cs="Times New Roman"/>
@@ -17723,12 +18349,12 @@
         </w:rPr>
         <w:t>Capacity</w:t>
       </w:r>
-      <w:commentRangeEnd w:id="168"/>
+      <w:commentRangeEnd w:id="219"/>
       <w:r>
         <w:rPr>
           <w:rStyle w:val="CommentReference"/>
         </w:rPr>
-        <w:commentReference w:id="168"/>
+        <w:commentReference w:id="219"/>
       </w:r>
     </w:p>
     <w:p>
@@ -17745,10 +18371,9 @@
           <w:sz w:val="26"/>
           <w:szCs w:val="26"/>
         </w:rPr>
-        <w:lastRenderedPageBreak/>
         <w:t xml:space="preserve">For each </w:t>
       </w:r>
-      <w:del w:id="169" w:author="Drouven, Markus G." w:date="2021-11-03T14:51:00Z">
+      <w:del w:id="220" w:author="Drouven, Markus G." w:date="2021-11-03T14:51:00Z">
         <w:r>
           <w:rPr>
             <w:rFonts w:ascii="Times New Roman" w:hAnsi="Times New Roman" w:cs="Times New Roman"/>
@@ -17758,7 +18383,7 @@
           <w:delText>completion</w:delText>
         </w:r>
       </w:del>
-      <w:ins w:id="170" w:author="Drouven, Markus G." w:date="2021-11-03T14:51:00Z">
+      <w:ins w:id="221" w:author="Drouven, Markus G." w:date="2021-11-03T14:51:00Z">
         <w:r>
           <w:rPr>
             <w:rFonts w:ascii="Times New Roman" w:hAnsi="Times New Roman" w:cs="Times New Roman"/>
@@ -19173,7 +19798,7 @@
         </w:rPr>
         <w:t xml:space="preserve">Storage Site Processing </w:t>
       </w:r>
-      <w:commentRangeStart w:id="171"/>
+      <w:commentRangeStart w:id="222"/>
       <w:r>
         <w:rPr>
           <w:rFonts w:ascii="Times New Roman" w:eastAsiaTheme="minorEastAsia" w:hAnsi="Times New Roman" w:cs="Times New Roman"/>
@@ -19183,12 +19808,12 @@
         </w:rPr>
         <w:t>Capacity</w:t>
       </w:r>
-      <w:commentRangeEnd w:id="171"/>
+      <w:commentRangeEnd w:id="222"/>
       <w:r>
         <w:rPr>
           <w:rStyle w:val="CommentReference"/>
         </w:rPr>
-        <w:commentReference w:id="171"/>
+        <w:commentReference w:id="222"/>
       </w:r>
       <w:r>
         <w:rPr>
@@ -19214,6 +19839,7 @@
           <w:sz w:val="26"/>
           <w:szCs w:val="26"/>
         </w:rPr>
+        <w:lastRenderedPageBreak/>
         <w:t>For each storage s</w:t>
       </w:r>
       <w:r>
@@ -19374,7 +20000,7 @@
                 </m:sup>
               </m:sSubSup>
               <m:r>
-                <w:ins w:id="172" w:author="Melody Shellman" w:date="2021-11-12T15:30:00Z">
+                <w:ins w:id="223" w:author="Melody Shellman" w:date="2021-11-12T15:30:00Z">
                   <w:rPr>
                     <w:rFonts w:ascii="Cambria Math" w:eastAsiaTheme="minorEastAsia" w:hAnsi="Cambria Math"/>
                     <w:color w:val="C00000"/>
@@ -19391,7 +20017,7 @@
                   <m:limLoc m:val="undOvr"/>
                   <m:supHide m:val="1"/>
                   <m:ctrlPr>
-                    <w:ins w:id="173" w:author="Melody Shellman" w:date="2021-11-12T15:30:00Z">
+                    <w:ins w:id="224" w:author="Melody Shellman" w:date="2021-11-12T15:30:00Z">
                       <w:rPr>
                         <w:rFonts w:ascii="Cambria Math" w:eastAsiaTheme="minorEastAsia" w:hAnsi="Cambria Math" w:cs="Times New Roman"/>
                         <w:i/>
@@ -19405,7 +20031,7 @@
                   <m:d>
                     <m:dPr>
                       <m:ctrlPr>
-                        <w:ins w:id="174" w:author="Melody Shellman" w:date="2021-11-12T15:30:00Z">
+                        <w:ins w:id="225" w:author="Melody Shellman" w:date="2021-11-12T15:30:00Z">
                           <w:rPr>
                             <w:rFonts w:ascii="Cambria Math" w:eastAsiaTheme="minorEastAsia" w:hAnsi="Cambria Math" w:cs="Times New Roman"/>
                             <w:i/>
@@ -19417,7 +20043,7 @@
                     </m:dPr>
                     <m:e>
                       <m:r>
-                        <w:ins w:id="175" w:author="Melody Shellman" w:date="2021-11-12T15:30:00Z">
+                        <w:ins w:id="226" w:author="Melody Shellman" w:date="2021-11-12T15:30:00Z">
                           <w:rPr>
                             <w:rFonts w:ascii="Cambria Math" w:eastAsiaTheme="minorEastAsia" w:hAnsi="Cambria Math" w:cs="Times New Roman"/>
                             <w:sz w:val="26"/>
@@ -19429,7 +20055,7 @@
                     </m:e>
                   </m:d>
                   <m:r>
-                    <w:ins w:id="176" w:author="Melody Shellman" w:date="2021-11-12T15:30:00Z">
+                    <w:ins w:id="227" w:author="Melody Shellman" w:date="2021-11-12T15:30:00Z">
                       <w:rPr>
                         <w:rFonts w:ascii="Cambria Math" w:eastAsiaTheme="minorEastAsia" w:hAnsi="Cambria Math" w:cs="Times New Roman"/>
                         <w:sz w:val="26"/>
@@ -19444,7 +20070,7 @@
                   <m:sSubSup>
                     <m:sSubSupPr>
                       <m:ctrlPr>
-                        <w:ins w:id="177" w:author="Melody Shellman" w:date="2021-11-12T15:30:00Z">
+                        <w:ins w:id="228" w:author="Melody Shellman" w:date="2021-11-12T15:30:00Z">
                           <w:rPr>
                             <w:rFonts w:ascii="Cambria Math" w:eastAsiaTheme="minorEastAsia" w:hAnsi="Cambria Math"/>
                             <w:i/>
@@ -19458,7 +20084,7 @@
                     </m:sSubSupPr>
                     <m:e>
                       <m:r>
-                        <w:ins w:id="178" w:author="Melody Shellman" w:date="2021-11-12T15:30:00Z">
+                        <w:ins w:id="229" w:author="Melody Shellman" w:date="2021-11-12T15:30:00Z">
                           <w:rPr>
                             <w:rFonts w:ascii="Cambria Math" w:eastAsiaTheme="minorEastAsia" w:hAnsi="Cambria Math"/>
                             <w:color w:val="C00000"/>
@@ -19472,7 +20098,7 @@
                     </m:e>
                     <m:sub>
                       <m:r>
-                        <w:ins w:id="179" w:author="Melody Shellman" w:date="2021-11-12T15:30:00Z">
+                        <w:ins w:id="230" w:author="Melody Shellman" w:date="2021-11-12T15:30:00Z">
                           <w:rPr>
                             <w:rFonts w:ascii="Cambria Math" w:eastAsiaTheme="minorEastAsia" w:hAnsi="Cambria Math"/>
                             <w:color w:val="C00000"/>
@@ -19486,7 +20112,7 @@
                     </m:sub>
                     <m:sup>
                       <m:r>
-                        <w:ins w:id="180" w:author="Melody Shellman" w:date="2021-11-12T15:30:00Z">
+                        <w:ins w:id="231" w:author="Melody Shellman" w:date="2021-11-12T15:30:00Z">
                           <w:rPr>
                             <w:rFonts w:ascii="Cambria Math" w:eastAsiaTheme="minorEastAsia" w:hAnsi="Cambria Math"/>
                             <w:color w:val="C00000"/>
@@ -19888,7 +20514,6 @@
           <w:sz w:val="26"/>
           <w:szCs w:val="26"/>
         </w:rPr>
-        <w:lastRenderedPageBreak/>
         <w:t xml:space="preserve">All produced water must </w:t>
       </w:r>
       <w:r>
@@ -21037,7 +21662,7 @@
         </w:rPr>
         <w:t xml:space="preserve">All flowback water must </w:t>
       </w:r>
-      <w:del w:id="181" w:author="Andres Joaquin Calderon" w:date="2021-10-20T11:27:00Z">
+      <w:del w:id="232" w:author="Andres Joaquin Calderon" w:date="2021-10-20T11:27:00Z">
         <w:r>
           <w:rPr>
             <w:rFonts w:ascii="Times New Roman" w:eastAsiaTheme="minorEastAsia" w:hAnsi="Times New Roman" w:cs="Times New Roman"/>
@@ -21047,7 +21672,7 @@
           <w:delText xml:space="preserve">go </w:delText>
         </w:r>
       </w:del>
-      <w:ins w:id="182" w:author="Andres Joaquin Calderon" w:date="2021-10-20T11:27:00Z">
+      <w:ins w:id="233" w:author="Andres Joaquin Calderon" w:date="2021-10-20T11:27:00Z">
         <w:r>
           <w:rPr>
             <w:rFonts w:ascii="Times New Roman" w:eastAsiaTheme="minorEastAsia" w:hAnsi="Times New Roman" w:cs="Times New Roman"/>
@@ -21081,7 +21706,7 @@
         </w:rPr>
         <w:t xml:space="preserve"> For each </w:t>
       </w:r>
-      <w:del w:id="183" w:author="Drouven, Markus G." w:date="2021-11-03T14:51:00Z">
+      <w:del w:id="234" w:author="Drouven, Markus G." w:date="2021-11-03T14:51:00Z">
         <w:r>
           <w:rPr>
             <w:rFonts w:ascii="Times New Roman" w:eastAsiaTheme="minorEastAsia" w:hAnsi="Times New Roman" w:cs="Times New Roman"/>
@@ -21091,7 +21716,7 @@
           <w:delText>completion</w:delText>
         </w:r>
       </w:del>
-      <w:ins w:id="184" w:author="Drouven, Markus G." w:date="2021-11-03T14:51:00Z">
+      <w:ins w:id="235" w:author="Drouven, Markus G." w:date="2021-11-03T14:51:00Z">
         <w:r>
           <w:rPr>
             <w:rFonts w:ascii="Times New Roman" w:eastAsiaTheme="minorEastAsia" w:hAnsi="Times New Roman" w:cs="Times New Roman"/>
@@ -21109,7 +21734,7 @@
         </w:rPr>
         <w:t xml:space="preserve"> pad and for each time period, </w:t>
       </w:r>
-      <w:ins w:id="185" w:author="Andres Joaquin Calderon" w:date="2021-10-20T11:27:00Z">
+      <w:ins w:id="236" w:author="Andres Joaquin Calderon" w:date="2021-10-20T11:27:00Z">
         <w:r>
           <w:rPr>
             <w:rFonts w:ascii="Times New Roman" w:eastAsiaTheme="minorEastAsia" w:hAnsi="Times New Roman" w:cs="Times New Roman"/>
@@ -21119,7 +21744,7 @@
           <w:t>t</w:t>
         </w:r>
       </w:ins>
-      <w:del w:id="186" w:author="Andres Joaquin Calderon" w:date="2021-10-20T11:27:00Z">
+      <w:del w:id="237" w:author="Andres Joaquin Calderon" w:date="2021-10-20T11:27:00Z">
         <w:r>
           <w:rPr>
             <w:rFonts w:ascii="Times New Roman" w:eastAsiaTheme="minorEastAsia" w:hAnsi="Times New Roman" w:cs="Times New Roman"/>
@@ -21137,7 +21762,7 @@
         </w:rPr>
         <w:t xml:space="preserve">he volume of outgoing water must be equal to the forecasted flowback produced water for the </w:t>
       </w:r>
-      <w:del w:id="187" w:author="Drouven, Markus G." w:date="2021-11-03T14:51:00Z">
+      <w:del w:id="238" w:author="Drouven, Markus G." w:date="2021-11-03T14:51:00Z">
         <w:r>
           <w:rPr>
             <w:rFonts w:ascii="Times New Roman" w:eastAsiaTheme="minorEastAsia" w:hAnsi="Times New Roman" w:cs="Times New Roman"/>
@@ -21147,7 +21772,7 @@
           <w:delText>completion</w:delText>
         </w:r>
       </w:del>
-      <w:ins w:id="188" w:author="Drouven, Markus G." w:date="2021-11-03T14:51:00Z">
+      <w:ins w:id="239" w:author="Drouven, Markus G." w:date="2021-11-03T14:51:00Z">
         <w:r>
           <w:rPr>
             <w:rFonts w:ascii="Times New Roman" w:eastAsiaTheme="minorEastAsia" w:hAnsi="Times New Roman" w:cs="Times New Roman"/>
@@ -21989,6 +22614,7 @@
               <w:sz w:val="26"/>
               <w:szCs w:val="26"/>
             </w:rPr>
+            <w:lastRenderedPageBreak/>
             <m:t xml:space="preserve">∀p∈CP, t∈T    </m:t>
           </m:r>
         </m:oMath>
@@ -24018,9 +24644,10 @@
           <w:sz w:val="26"/>
           <w:szCs w:val="26"/>
         </w:rPr>
+        <w:lastRenderedPageBreak/>
         <w:t xml:space="preserve">Storage Site </w:t>
       </w:r>
-      <w:commentRangeStart w:id="189"/>
+      <w:commentRangeStart w:id="240"/>
       <w:r>
         <w:rPr>
           <w:rFonts w:ascii="Times New Roman" w:eastAsiaTheme="minorEastAsia" w:hAnsi="Times New Roman" w:cs="Times New Roman"/>
@@ -24031,12 +24658,12 @@
         </w:rPr>
         <w:t>Balance</w:t>
       </w:r>
-      <w:commentRangeEnd w:id="189"/>
+      <w:commentRangeEnd w:id="240"/>
       <w:r>
         <w:rPr>
           <w:rStyle w:val="CommentReference"/>
         </w:rPr>
-        <w:commentReference w:id="189"/>
+        <w:commentReference w:id="240"/>
       </w:r>
     </w:p>
     <w:p>
@@ -24145,7 +24772,7 @@
         </w:rPr>
         <w:t>. Otherwise</w:t>
       </w:r>
-      <w:ins w:id="190" w:author="Andres Joaquin Calderon" w:date="2021-10-20T11:29:00Z">
+      <w:ins w:id="241" w:author="Andres Joaquin Calderon" w:date="2021-10-20T11:29:00Z">
         <w:r>
           <w:rPr>
             <w:rFonts w:ascii="Times New Roman" w:eastAsiaTheme="minorEastAsia" w:hAnsi="Times New Roman" w:cs="Times New Roman"/>
@@ -24501,7 +25128,7 @@
                 </m:sup>
               </m:sSubSup>
               <m:r>
-                <w:ins w:id="191" w:author="Melody Shellman" w:date="2021-11-12T15:31:00Z">
+                <w:ins w:id="242" w:author="Melody Shellman" w:date="2021-11-12T15:31:00Z">
                   <w:rPr>
                     <w:rFonts w:ascii="Cambria Math" w:eastAsiaTheme="minorEastAsia" w:hAnsi="Cambria Math" w:cs="Times New Roman"/>
                     <w:sz w:val="26"/>
@@ -24516,7 +25143,7 @@
                   <m:limLoc m:val="undOvr"/>
                   <m:supHide m:val="1"/>
                   <m:ctrlPr>
-                    <w:ins w:id="192" w:author="Melody Shellman" w:date="2021-11-12T15:31:00Z">
+                    <w:ins w:id="243" w:author="Melody Shellman" w:date="2021-11-12T15:31:00Z">
                       <w:rPr>
                         <w:rFonts w:ascii="Cambria Math" w:eastAsiaTheme="minorEastAsia" w:hAnsi="Cambria Math" w:cs="Times New Roman"/>
                         <w:i/>
@@ -24530,7 +25157,7 @@
                   <m:d>
                     <m:dPr>
                       <m:ctrlPr>
-                        <w:ins w:id="193" w:author="Melody Shellman" w:date="2021-11-12T15:31:00Z">
+                        <w:ins w:id="244" w:author="Melody Shellman" w:date="2021-11-12T15:31:00Z">
                           <w:rPr>
                             <w:rFonts w:ascii="Cambria Math" w:eastAsiaTheme="minorEastAsia" w:hAnsi="Cambria Math" w:cs="Times New Roman"/>
                             <w:i/>
@@ -24542,7 +25169,7 @@
                     </m:dPr>
                     <m:e>
                       <m:r>
-                        <w:ins w:id="194" w:author="Melody Shellman" w:date="2021-11-12T15:31:00Z">
+                        <w:ins w:id="245" w:author="Melody Shellman" w:date="2021-11-12T15:31:00Z">
                           <w:rPr>
                             <w:rFonts w:ascii="Cambria Math" w:eastAsiaTheme="minorEastAsia" w:hAnsi="Cambria Math" w:cs="Times New Roman"/>
                             <w:sz w:val="26"/>
@@ -24554,7 +25181,7 @@
                     </m:e>
                   </m:d>
                   <m:r>
-                    <w:ins w:id="195" w:author="Melody Shellman" w:date="2021-11-12T15:31:00Z">
+                    <w:ins w:id="246" w:author="Melody Shellman" w:date="2021-11-12T15:31:00Z">
                       <w:rPr>
                         <w:rFonts w:ascii="Cambria Math" w:eastAsiaTheme="minorEastAsia" w:hAnsi="Cambria Math" w:cs="Times New Roman"/>
                         <w:sz w:val="26"/>
@@ -24569,7 +25196,7 @@
                   <m:sSubSup>
                     <m:sSubSupPr>
                       <m:ctrlPr>
-                        <w:ins w:id="196" w:author="Melody Shellman" w:date="2021-11-12T15:31:00Z">
+                        <w:ins w:id="247" w:author="Melody Shellman" w:date="2021-11-12T15:31:00Z">
                           <w:rPr>
                             <w:rFonts w:ascii="Cambria Math" w:eastAsiaTheme="minorEastAsia" w:hAnsi="Cambria Math"/>
                             <w:i/>
@@ -24583,7 +25210,7 @@
                     </m:sSubSupPr>
                     <m:e>
                       <m:r>
-                        <w:ins w:id="197" w:author="Melody Shellman" w:date="2021-11-12T15:31:00Z">
+                        <w:ins w:id="248" w:author="Melody Shellman" w:date="2021-11-12T15:31:00Z">
                           <w:rPr>
                             <w:rFonts w:ascii="Cambria Math" w:eastAsiaTheme="minorEastAsia" w:hAnsi="Cambria Math"/>
                             <w:color w:val="C00000"/>
@@ -24597,7 +25224,7 @@
                     </m:e>
                     <m:sub>
                       <m:r>
-                        <w:ins w:id="198" w:author="Melody Shellman" w:date="2021-11-12T15:31:00Z">
+                        <w:ins w:id="249" w:author="Melody Shellman" w:date="2021-11-12T15:31:00Z">
                           <w:rPr>
                             <w:rFonts w:ascii="Cambria Math" w:eastAsiaTheme="minorEastAsia" w:hAnsi="Cambria Math"/>
                             <w:color w:val="C00000"/>
@@ -24611,7 +25238,7 @@
                     </m:sub>
                     <m:sup>
                       <m:r>
-                        <w:ins w:id="199" w:author="Melody Shellman" w:date="2021-11-12T15:31:00Z">
+                        <w:ins w:id="250" w:author="Melody Shellman" w:date="2021-11-12T15:31:00Z">
                           <w:rPr>
                             <w:rFonts w:ascii="Cambria Math" w:eastAsiaTheme="minorEastAsia" w:hAnsi="Cambria Math"/>
                             <w:color w:val="C00000"/>
@@ -26551,6 +27178,7 @@
               <w:sz w:val="26"/>
               <w:szCs w:val="26"/>
             </w:rPr>
+            <w:lastRenderedPageBreak/>
             <m:t>∀</m:t>
           </m:r>
           <m:d>
@@ -26584,7 +27212,7 @@
             <m:t>∈{PCA, PNA, PPA,NKA,CNA, NCA,NSA,NOA,FCA,RCA,SKA, SOA</m:t>
           </m:r>
           <m:r>
-            <w:ins w:id="200" w:author="Melody Shellman" w:date="2021-11-15T10:42:00Z">
+            <w:ins w:id="251" w:author="Melody Shellman" w:date="2021-11-15T10:42:00Z">
               <w:rPr>
                 <w:rFonts w:ascii="Cambria Math" w:eastAsiaTheme="minorEastAsia" w:hAnsi="Cambria Math" w:cs="Times New Roman"/>
                 <w:sz w:val="26"/>
@@ -26633,8 +27261,8 @@
             </w:rPr>
             <m:t xml:space="preserve">   </m:t>
           </m:r>
-          <w:commentRangeStart w:id="201"/>
-          <w:commentRangeEnd w:id="201"/>
+          <w:commentRangeStart w:id="252"/>
+          <w:commentRangeEnd w:id="252"/>
           <m:r>
             <m:rPr>
               <m:sty m:val="p"/>
@@ -26642,7 +27270,7 @@
             <w:rPr>
               <w:rStyle w:val="CommentReference"/>
             </w:rPr>
-            <w:commentReference w:id="201"/>
+            <w:commentReference w:id="252"/>
           </m:r>
           <m:r>
             <w:rPr>
@@ -27335,7 +27963,7 @@
             <m:t>,NSA,NRA,RNA,RKA,SNA,SCA</m:t>
           </m:r>
           <m:r>
-            <w:del w:id="202" w:author="Melody Shellman" w:date="2021-11-15T10:42:00Z">
+            <w:del w:id="253" w:author="Melody Shellman" w:date="2021-11-15T10:42:00Z">
               <w:rPr>
                 <w:rFonts w:ascii="Cambria Math" w:eastAsiaTheme="minorEastAsia" w:hAnsi="Cambria Math" w:cs="Times New Roman"/>
                 <w:sz w:val="26"/>
@@ -28070,7 +28698,7 @@
         </w:rPr>
         <w:t xml:space="preserve">s of now, the model </w:t>
       </w:r>
-      <w:del w:id="203" w:author="Andres Joaquin Calderon" w:date="2021-10-20T11:32:00Z">
+      <w:del w:id="254" w:author="Andres Joaquin Calderon" w:date="2021-10-20T11:32:00Z">
         <w:r>
           <w:rPr>
             <w:rFonts w:ascii="Times New Roman" w:eastAsiaTheme="minorEastAsia" w:hAnsi="Times New Roman" w:cs="Times New Roman"/>
@@ -28088,7 +28716,7 @@
         </w:rPr>
         <w:t xml:space="preserve">considers </w:t>
       </w:r>
-      <w:ins w:id="204" w:author="Andres Joaquin Calderon" w:date="2021-10-20T11:32:00Z">
+      <w:ins w:id="255" w:author="Andres Joaquin Calderon" w:date="2021-10-20T11:32:00Z">
         <w:r>
           <w:rPr>
             <w:rFonts w:ascii="Times New Roman" w:eastAsiaTheme="minorEastAsia" w:hAnsi="Times New Roman" w:cs="Times New Roman"/>
@@ -28098,7 +28726,7 @@
           <w:t>that</w:t>
         </w:r>
       </w:ins>
-      <w:ins w:id="205" w:author="Andres Joaquin Calderon" w:date="2021-10-20T11:33:00Z">
+      <w:ins w:id="256" w:author="Andres Joaquin Calderon" w:date="2021-10-20T11:33:00Z">
         <w:r>
           <w:rPr>
             <w:rFonts w:ascii="Times New Roman" w:eastAsiaTheme="minorEastAsia" w:hAnsi="Times New Roman" w:cs="Times New Roman"/>
@@ -28108,7 +28736,7 @@
           <w:t xml:space="preserve"> a storage facility is expanded or built at the beginning of the planning horizon.</w:t>
         </w:r>
       </w:ins>
-      <w:del w:id="206" w:author="Andres Joaquin Calderon" w:date="2021-10-20T11:33:00Z">
+      <w:del w:id="257" w:author="Andres Joaquin Calderon" w:date="2021-10-20T11:33:00Z">
         <w:r>
           <w:rPr>
             <w:rFonts w:ascii="Times New Roman" w:eastAsiaTheme="minorEastAsia" w:hAnsi="Times New Roman" w:cs="Times New Roman"/>
@@ -28689,6 +29317,7 @@
               <w:sz w:val="26"/>
               <w:szCs w:val="26"/>
             </w:rPr>
+            <w:lastRenderedPageBreak/>
             <m:t>∀s∈S,</m:t>
           </m:r>
           <m:d>
@@ -30253,7 +30882,7 @@
       <w:pPr>
         <w:ind w:left="2880" w:hanging="2880"/>
         <w:rPr>
-          <w:ins w:id="207" w:author="Drouven, Markus G." w:date="2021-11-03T14:53:00Z"/>
+          <w:ins w:id="258" w:author="Drouven, Markus G." w:date="2021-11-03T14:53:00Z"/>
           <w:rFonts w:ascii="Times New Roman" w:eastAsiaTheme="minorEastAsia" w:hAnsi="Times New Roman" w:cs="Times New Roman"/>
           <w:b/>
           <w:bCs/>
@@ -30266,7 +30895,7 @@
       <w:pPr>
         <w:ind w:left="2880" w:hanging="2880"/>
         <w:rPr>
-          <w:ins w:id="208" w:author="Drouven, Markus G." w:date="2021-11-03T14:53:00Z"/>
+          <w:ins w:id="259" w:author="Drouven, Markus G." w:date="2021-11-03T14:53:00Z"/>
           <w:rFonts w:ascii="Times New Roman" w:eastAsiaTheme="minorEastAsia" w:hAnsi="Times New Roman" w:cs="Times New Roman"/>
           <w:b/>
           <w:bCs/>
@@ -30317,7 +30946,7 @@
           <w:szCs w:val="26"/>
         </w:rPr>
       </w:pPr>
-      <w:del w:id="209" w:author="Andres Joaquin Calderon" w:date="2021-10-20T11:36:00Z">
+      <w:del w:id="260" w:author="Andres Joaquin Calderon" w:date="2021-10-20T11:36:00Z">
         <w:r>
           <w:rPr>
             <w:rFonts w:ascii="Times New Roman" w:eastAsiaTheme="minorEastAsia" w:hAnsi="Times New Roman" w:cs="Times New Roman"/>
@@ -30335,7 +30964,7 @@
         </w:rPr>
         <w:t>Similar</w:t>
       </w:r>
-      <w:ins w:id="210" w:author="Andres Joaquin Calderon" w:date="2021-10-20T11:36:00Z">
+      <w:ins w:id="261" w:author="Andres Joaquin Calderon" w:date="2021-10-20T11:36:00Z">
         <w:r>
           <w:rPr>
             <w:rFonts w:ascii="Times New Roman" w:eastAsiaTheme="minorEastAsia" w:hAnsi="Times New Roman" w:cs="Times New Roman"/>
@@ -30353,7 +30982,7 @@
         </w:rPr>
         <w:t xml:space="preserve"> to Disposal and Storage Capacity Construction/Expansion constraints</w:t>
       </w:r>
-      <w:ins w:id="211" w:author="Andres Joaquin Calderon" w:date="2021-10-20T11:36:00Z">
+      <w:ins w:id="262" w:author="Andres Joaquin Calderon" w:date="2021-10-20T11:36:00Z">
         <w:r>
           <w:rPr>
             <w:rFonts w:ascii="Times New Roman" w:eastAsiaTheme="minorEastAsia" w:hAnsi="Times New Roman" w:cs="Times New Roman"/>
@@ -30363,7 +30992,7 @@
           <w:t>, the</w:t>
         </w:r>
       </w:ins>
-      <w:ins w:id="212" w:author="Andres Joaquin Calderon" w:date="2021-10-20T11:37:00Z">
+      <w:ins w:id="263" w:author="Andres Joaquin Calderon" w:date="2021-10-20T11:37:00Z">
         <w:r>
           <w:rPr>
             <w:rFonts w:ascii="Times New Roman" w:eastAsiaTheme="minorEastAsia" w:hAnsi="Times New Roman" w:cs="Times New Roman"/>
@@ -30373,7 +31002,7 @@
           <w:t xml:space="preserve"> current</w:t>
         </w:r>
       </w:ins>
-      <w:ins w:id="213" w:author="Andres Joaquin Calderon" w:date="2021-10-20T11:36:00Z">
+      <w:ins w:id="264" w:author="Andres Joaquin Calderon" w:date="2021-10-20T11:36:00Z">
         <w:r>
           <w:rPr>
             <w:rFonts w:ascii="Times New Roman" w:eastAsiaTheme="minorEastAsia" w:hAnsi="Times New Roman" w:cs="Times New Roman"/>
@@ -30383,7 +31012,7 @@
           <w:t xml:space="preserve"> tre</w:t>
         </w:r>
       </w:ins>
-      <w:ins w:id="214" w:author="Andres Joaquin Calderon" w:date="2021-10-20T11:37:00Z">
+      <w:ins w:id="265" w:author="Andres Joaquin Calderon" w:date="2021-10-20T11:37:00Z">
         <w:r>
           <w:rPr>
             <w:rFonts w:ascii="Times New Roman" w:eastAsiaTheme="minorEastAsia" w:hAnsi="Times New Roman" w:cs="Times New Roman"/>
@@ -30393,7 +31022,7 @@
           <w:t>atment capacity can be expanded as required or new facilities may be installed.</w:t>
         </w:r>
       </w:ins>
-      <w:del w:id="215" w:author="Andres Joaquin Calderon" w:date="2021-10-20T11:36:00Z">
+      <w:del w:id="266" w:author="Andres Joaquin Calderon" w:date="2021-10-20T11:36:00Z">
         <w:r>
           <w:rPr>
             <w:rFonts w:ascii="Times New Roman" w:eastAsiaTheme="minorEastAsia" w:hAnsi="Times New Roman" w:cs="Times New Roman"/>
@@ -31458,7 +32087,7 @@
         </w:rPr>
         <w:t xml:space="preserve">Treatment </w:t>
       </w:r>
-      <w:commentRangeStart w:id="216"/>
+      <w:commentRangeStart w:id="267"/>
       <w:r>
         <w:rPr>
           <w:rFonts w:ascii="Times New Roman" w:eastAsiaTheme="minorEastAsia" w:hAnsi="Times New Roman" w:cs="Times New Roman"/>
@@ -31469,12 +32098,12 @@
         </w:rPr>
         <w:t>Balance</w:t>
       </w:r>
-      <w:commentRangeEnd w:id="216"/>
+      <w:commentRangeEnd w:id="267"/>
       <w:r>
         <w:rPr>
           <w:rStyle w:val="CommentReference"/>
         </w:rPr>
-        <w:commentReference w:id="216"/>
+        <w:commentReference w:id="267"/>
       </w:r>
     </w:p>
     <w:p>
@@ -31557,7 +32186,7 @@
         </w:rPr>
         <w:t xml:space="preserve">reused at the </w:t>
       </w:r>
-      <w:del w:id="217" w:author="Drouven, Markus G." w:date="2021-11-03T14:51:00Z">
+      <w:del w:id="268" w:author="Drouven, Markus G." w:date="2021-11-03T14:51:00Z">
         <w:r>
           <w:rPr>
             <w:rFonts w:ascii="Times New Roman" w:eastAsiaTheme="minorEastAsia" w:hAnsi="Times New Roman" w:cs="Times New Roman"/>
@@ -31567,7 +32196,7 @@
           <w:delText>completion</w:delText>
         </w:r>
       </w:del>
-      <w:ins w:id="218" w:author="Drouven, Markus G." w:date="2021-11-03T14:51:00Z">
+      <w:ins w:id="269" w:author="Drouven, Markus G." w:date="2021-11-03T14:51:00Z">
         <w:r>
           <w:rPr>
             <w:rFonts w:ascii="Times New Roman" w:eastAsiaTheme="minorEastAsia" w:hAnsi="Times New Roman" w:cs="Times New Roman"/>
@@ -32189,7 +32818,7 @@
             </m:e>
           </m:nary>
           <m:r>
-            <w:ins w:id="219" w:author="Melody Shellman" w:date="2021-11-12T15:35:00Z">
+            <w:ins w:id="270" w:author="Melody Shellman" w:date="2021-11-12T15:35:00Z">
               <w:rPr>
                 <w:rFonts w:ascii="Cambria Math" w:eastAsiaTheme="minorEastAsia" w:hAnsi="Cambria Math"/>
                 <w:color w:val="C00000"/>
@@ -32206,7 +32835,7 @@
               <m:limLoc m:val="undOvr"/>
               <m:supHide m:val="1"/>
               <m:ctrlPr>
-                <w:ins w:id="220" w:author="Melody Shellman" w:date="2021-11-12T15:35:00Z">
+                <w:ins w:id="271" w:author="Melody Shellman" w:date="2021-11-12T15:35:00Z">
                   <w:rPr>
                     <w:rFonts w:ascii="Cambria Math" w:eastAsiaTheme="minorEastAsia" w:hAnsi="Cambria Math" w:cs="Times New Roman"/>
                     <w:i/>
@@ -32220,7 +32849,7 @@
               <m:d>
                 <m:dPr>
                   <m:ctrlPr>
-                    <w:ins w:id="221" w:author="Melody Shellman" w:date="2021-11-12T15:35:00Z">
+                    <w:ins w:id="272" w:author="Melody Shellman" w:date="2021-11-12T15:35:00Z">
                       <w:rPr>
                         <w:rFonts w:ascii="Cambria Math" w:eastAsiaTheme="minorEastAsia" w:hAnsi="Cambria Math" w:cs="Times New Roman"/>
                         <w:i/>
@@ -32232,7 +32861,7 @@
                 </m:dPr>
                 <m:e>
                   <m:r>
-                    <w:ins w:id="222" w:author="Melody Shellman" w:date="2021-11-12T15:35:00Z">
+                    <w:ins w:id="273" w:author="Melody Shellman" w:date="2021-11-12T15:35:00Z">
                       <w:rPr>
                         <w:rFonts w:ascii="Cambria Math" w:eastAsiaTheme="minorEastAsia" w:hAnsi="Cambria Math" w:cs="Times New Roman"/>
                         <w:sz w:val="26"/>
@@ -32244,7 +32873,7 @@
                 </m:e>
               </m:d>
               <m:r>
-                <w:ins w:id="223" w:author="Melody Shellman" w:date="2021-11-12T15:35:00Z">
+                <w:ins w:id="274" w:author="Melody Shellman" w:date="2021-11-12T15:35:00Z">
                   <w:rPr>
                     <w:rFonts w:ascii="Cambria Math" w:eastAsiaTheme="minorEastAsia" w:hAnsi="Cambria Math" w:cs="Times New Roman"/>
                     <w:sz w:val="26"/>
@@ -32259,7 +32888,7 @@
               <m:sSubSup>
                 <m:sSubSupPr>
                   <m:ctrlPr>
-                    <w:ins w:id="224" w:author="Melody Shellman" w:date="2021-11-12T15:35:00Z">
+                    <w:ins w:id="275" w:author="Melody Shellman" w:date="2021-11-12T15:35:00Z">
                       <w:rPr>
                         <w:rFonts w:ascii="Cambria Math" w:eastAsiaTheme="minorEastAsia" w:hAnsi="Cambria Math"/>
                         <w:i/>
@@ -32273,7 +32902,7 @@
                 </m:sSubSupPr>
                 <m:e>
                   <m:r>
-                    <w:ins w:id="225" w:author="Melody Shellman" w:date="2021-11-12T15:35:00Z">
+                    <w:ins w:id="276" w:author="Melody Shellman" w:date="2021-11-12T15:35:00Z">
                       <w:rPr>
                         <w:rFonts w:ascii="Cambria Math" w:eastAsiaTheme="minorEastAsia" w:hAnsi="Cambria Math"/>
                         <w:color w:val="C00000"/>
@@ -32287,7 +32916,7 @@
                 </m:e>
                 <m:sub>
                   <m:r>
-                    <w:ins w:id="226" w:author="Melody Shellman" w:date="2021-11-12T15:35:00Z">
+                    <w:ins w:id="277" w:author="Melody Shellman" w:date="2021-11-12T15:35:00Z">
                       <w:rPr>
                         <w:rFonts w:ascii="Cambria Math" w:eastAsiaTheme="minorEastAsia" w:hAnsi="Cambria Math"/>
                         <w:color w:val="C00000"/>
@@ -32301,7 +32930,7 @@
                 </m:sub>
                 <m:sup>
                   <m:r>
-                    <w:ins w:id="227" w:author="Melody Shellman" w:date="2021-11-12T15:35:00Z">
+                    <w:ins w:id="278" w:author="Melody Shellman" w:date="2021-11-12T15:35:00Z">
                       <w:rPr>
                         <w:rFonts w:ascii="Cambria Math" w:eastAsiaTheme="minorEastAsia" w:hAnsi="Cambria Math"/>
                         <w:color w:val="C00000"/>
@@ -32473,7 +33102,7 @@
         </w:rPr>
         <w:t xml:space="preserve">For each </w:t>
       </w:r>
-      <w:ins w:id="228" w:author="Melody Shellman" w:date="2021-10-21T14:54:00Z">
+      <w:ins w:id="279" w:author="Melody Shellman" w:date="2021-10-21T14:54:00Z">
         <w:r>
           <w:rPr>
             <w:rFonts w:ascii="Times New Roman" w:eastAsiaTheme="minorEastAsia" w:hAnsi="Times New Roman" w:cs="Times New Roman"/>
@@ -32531,7 +33160,7 @@
         </w:rPr>
         <w:t xml:space="preserve"> </w:t>
       </w:r>
-      <w:del w:id="229" w:author="Melody Shellman" w:date="2021-10-21T14:54:00Z">
+      <w:del w:id="280" w:author="Melody Shellman" w:date="2021-10-21T14:54:00Z">
         <w:r>
           <w:rPr>
             <w:rFonts w:ascii="Times New Roman" w:eastAsiaTheme="minorEastAsia" w:hAnsi="Times New Roman" w:cs="Times New Roman"/>
@@ -32549,7 +33178,7 @@
         </w:rPr>
         <w:t xml:space="preserve">site must be less than or equal to the </w:t>
       </w:r>
-      <w:del w:id="230" w:author="Melody Shellman" w:date="2021-10-21T14:54:00Z">
+      <w:del w:id="281" w:author="Melody Shellman" w:date="2021-10-21T14:54:00Z">
         <w:r>
           <w:rPr>
             <w:rFonts w:ascii="Times New Roman" w:eastAsiaTheme="minorEastAsia" w:hAnsi="Times New Roman" w:cs="Times New Roman"/>
@@ -32949,7 +33578,7 @@
             </m:sub>
             <m:sup>
               <m:r>
-                <w:ins w:id="231" w:author="Melody Shellman" w:date="2021-10-21T14:53:00Z">
+                <w:ins w:id="282" w:author="Melody Shellman" w:date="2021-10-21T14:53:00Z">
                   <w:rPr>
                     <w:rFonts w:ascii="Cambria Math" w:eastAsiaTheme="minorEastAsia" w:hAnsi="Cambria Math"/>
                     <w:color w:val="00B050"/>
@@ -33019,7 +33648,7 @@
             </m:sub>
             <m:sup>
               <m:r>
-                <w:ins w:id="232" w:author="Melody Shellman" w:date="2021-10-21T14:53:00Z">
+                <w:ins w:id="283" w:author="Melody Shellman" w:date="2021-10-21T14:53:00Z">
                   <w:rPr>
                     <w:rFonts w:ascii="Cambria Math" w:eastAsiaTheme="minorEastAsia" w:hAnsi="Cambria Math"/>
                     <w:color w:val="C00000"/>
@@ -33031,7 +33660,7 @@
                 </w:ins>
               </m:r>
               <m:r>
-                <w:ins w:id="233" w:author="Melody Shellman" w:date="2021-10-21T14:54:00Z">
+                <w:ins w:id="284" w:author="Melody Shellman" w:date="2021-10-21T14:54:00Z">
                   <w:rPr>
                     <w:rFonts w:ascii="Cambria Math" w:eastAsiaTheme="minorEastAsia" w:hAnsi="Cambria Math"/>
                     <w:color w:val="C00000"/>
@@ -33085,6 +33714,7 @@
               <w:sz w:val="26"/>
               <w:szCs w:val="26"/>
             </w:rPr>
+            <w:lastRenderedPageBreak/>
             <m:t xml:space="preserve">∀o∈O, t∈T    </m:t>
           </m:r>
         </m:oMath>
@@ -33136,10 +33766,9 @@
           <w:sz w:val="26"/>
           <w:szCs w:val="26"/>
         </w:rPr>
-        <w:lastRenderedPageBreak/>
         <w:t xml:space="preserve">For each freshwater source, for each </w:t>
       </w:r>
-      <w:del w:id="234" w:author="Drouven, Markus G." w:date="2021-11-03T14:51:00Z">
+      <w:del w:id="285" w:author="Drouven, Markus G." w:date="2021-11-03T14:51:00Z">
         <w:r>
           <w:rPr>
             <w:rFonts w:ascii="Times New Roman" w:eastAsiaTheme="minorEastAsia" w:hAnsi="Times New Roman" w:cs="Times New Roman"/>
@@ -33149,7 +33778,7 @@
           <w:delText>completion</w:delText>
         </w:r>
       </w:del>
-      <w:ins w:id="235" w:author="Drouven, Markus G." w:date="2021-11-03T14:51:00Z">
+      <w:ins w:id="286" w:author="Drouven, Markus G." w:date="2021-11-03T14:51:00Z">
         <w:r>
           <w:rPr>
             <w:rFonts w:ascii="Times New Roman" w:eastAsiaTheme="minorEastAsia" w:hAnsi="Times New Roman" w:cs="Times New Roman"/>
@@ -33875,7 +34504,7 @@
         </w:rPr>
         <w:t xml:space="preserve"> pipeline over all time periods, </w:t>
       </w:r>
-      <w:del w:id="236" w:author="Drouven, Markus G." w:date="2021-11-03T14:51:00Z">
+      <w:del w:id="287" w:author="Drouven, Markus G." w:date="2021-11-03T14:51:00Z">
         <w:r>
           <w:rPr>
             <w:rFonts w:ascii="Times New Roman" w:eastAsiaTheme="minorEastAsia" w:hAnsi="Times New Roman" w:cs="Times New Roman"/>
@@ -33885,7 +34514,7 @@
           <w:delText>completion</w:delText>
         </w:r>
       </w:del>
-      <w:ins w:id="237" w:author="Drouven, Markus G." w:date="2021-11-03T14:51:00Z">
+      <w:ins w:id="288" w:author="Drouven, Markus G." w:date="2021-11-03T14:51:00Z">
         <w:r>
           <w:rPr>
             <w:rFonts w:ascii="Times New Roman" w:eastAsiaTheme="minorEastAsia" w:hAnsi="Times New Roman" w:cs="Times New Roman"/>
@@ -34952,7 +35581,6 @@
           <w:sz w:val="26"/>
           <w:szCs w:val="26"/>
         </w:rPr>
-        <w:lastRenderedPageBreak/>
         <w:t>Total disposed volume over all time is the sum of all piped and trucked water to disposal summed over all time periods</w:t>
       </w:r>
       <w:r>
@@ -36012,7 +36640,7 @@
       <w:pPr>
         <w:ind w:left="2880" w:hanging="2880"/>
         <w:rPr>
-          <w:ins w:id="238" w:author="Drouven, Markus G." w:date="2021-11-03T14:53:00Z"/>
+          <w:ins w:id="289" w:author="Drouven, Markus G." w:date="2021-11-03T14:53:00Z"/>
           <w:rFonts w:ascii="Times New Roman" w:eastAsiaTheme="minorEastAsia" w:hAnsi="Times New Roman" w:cs="Times New Roman"/>
           <w:sz w:val="26"/>
           <w:szCs w:val="26"/>
@@ -36023,7 +36651,7 @@
       <w:pPr>
         <w:ind w:left="2880" w:hanging="2880"/>
         <w:rPr>
-          <w:ins w:id="239" w:author="Drouven, Markus G." w:date="2021-11-03T14:53:00Z"/>
+          <w:ins w:id="290" w:author="Drouven, Markus G." w:date="2021-11-03T14:53:00Z"/>
           <w:rFonts w:ascii="Times New Roman" w:eastAsiaTheme="minorEastAsia" w:hAnsi="Times New Roman" w:cs="Times New Roman"/>
           <w:sz w:val="26"/>
           <w:szCs w:val="26"/>
@@ -36058,7 +36686,7 @@
         </w:rPr>
         <w:t xml:space="preserve">Completions Reuse </w:t>
       </w:r>
-      <w:commentRangeStart w:id="240"/>
+      <w:commentRangeStart w:id="291"/>
       <w:r>
         <w:rPr>
           <w:rFonts w:ascii="Times New Roman" w:eastAsiaTheme="minorEastAsia" w:hAnsi="Times New Roman" w:cs="Times New Roman"/>
@@ -36068,12 +36696,12 @@
         </w:rPr>
         <w:t>Cost</w:t>
       </w:r>
-      <w:commentRangeEnd w:id="240"/>
+      <w:commentRangeEnd w:id="291"/>
       <w:r>
         <w:rPr>
           <w:rStyle w:val="CommentReference"/>
         </w:rPr>
-        <w:commentReference w:id="240"/>
+        <w:commentReference w:id="291"/>
       </w:r>
     </w:p>
     <w:p>
@@ -36085,7 +36713,7 @@
           <w:szCs w:val="26"/>
         </w:rPr>
       </w:pPr>
-      <w:ins w:id="241" w:author="Melody Shellman" w:date="2021-10-21T09:31:00Z">
+      <w:ins w:id="292" w:author="Melody Shellman" w:date="2021-10-21T09:31:00Z">
         <w:r>
           <w:rPr>
             <w:rFonts w:ascii="Times New Roman" w:eastAsiaTheme="minorEastAsia" w:hAnsi="Times New Roman" w:cs="Times New Roman"/>
@@ -36095,7 +36723,7 @@
           <w:t>Completions r</w:t>
         </w:r>
       </w:ins>
-      <w:del w:id="242" w:author="Melody Shellman" w:date="2021-10-21T09:31:00Z">
+      <w:del w:id="293" w:author="Melody Shellman" w:date="2021-10-21T09:31:00Z">
         <w:r>
           <w:rPr>
             <w:rFonts w:ascii="Times New Roman" w:eastAsiaTheme="minorEastAsia" w:hAnsi="Times New Roman" w:cs="Times New Roman"/>
@@ -36113,7 +36741,7 @@
         </w:rPr>
         <w:t>euse</w:t>
       </w:r>
-      <w:del w:id="243" w:author="Melody Shellman" w:date="2021-10-21T09:31:00Z">
+      <w:del w:id="294" w:author="Melody Shellman" w:date="2021-10-21T09:31:00Z">
         <w:r>
           <w:rPr>
             <w:rFonts w:ascii="Times New Roman" w:eastAsiaTheme="minorEastAsia" w:hAnsi="Times New Roman" w:cs="Times New Roman"/>
@@ -36147,7 +36775,7 @@
         </w:rPr>
         <w:t xml:space="preserve">water </w:t>
       </w:r>
-      <w:del w:id="244" w:author="Melody Shellman" w:date="2021-10-21T09:31:00Z">
+      <w:del w:id="295" w:author="Melody Shellman" w:date="2021-10-21T09:31:00Z">
         <w:r>
           <w:rPr>
             <w:rFonts w:ascii="Times New Roman" w:eastAsiaTheme="minorEastAsia" w:hAnsi="Times New Roman" w:cs="Times New Roman"/>
@@ -36157,7 +36785,7 @@
           <w:delText>input into</w:delText>
         </w:r>
       </w:del>
-      <w:ins w:id="245" w:author="Melody Shellman" w:date="2021-10-21T09:31:00Z">
+      <w:ins w:id="296" w:author="Melody Shellman" w:date="2021-10-21T09:31:00Z">
         <w:r>
           <w:rPr>
             <w:rFonts w:ascii="Times New Roman" w:eastAsiaTheme="minorEastAsia" w:hAnsi="Times New Roman" w:cs="Times New Roman"/>
@@ -36175,7 +36803,7 @@
         </w:rPr>
         <w:t xml:space="preserve"> </w:t>
       </w:r>
-      <w:del w:id="246" w:author="Drouven, Markus G." w:date="2021-11-03T14:52:00Z">
+      <w:del w:id="297" w:author="Drouven, Markus G." w:date="2021-11-03T14:52:00Z">
         <w:r>
           <w:rPr>
             <w:rFonts w:ascii="Times New Roman" w:eastAsiaTheme="minorEastAsia" w:hAnsi="Times New Roman" w:cs="Times New Roman"/>
@@ -36185,7 +36813,7 @@
           <w:delText>completion</w:delText>
         </w:r>
       </w:del>
-      <w:ins w:id="247" w:author="Drouven, Markus G." w:date="2021-11-03T14:52:00Z">
+      <w:ins w:id="298" w:author="Drouven, Markus G." w:date="2021-11-03T14:52:00Z">
         <w:r>
           <w:rPr>
             <w:rFonts w:ascii="Times New Roman" w:eastAsiaTheme="minorEastAsia" w:hAnsi="Times New Roman" w:cs="Times New Roman"/>
@@ -36203,7 +36831,7 @@
         </w:rPr>
         <w:t xml:space="preserve"> pad</w:t>
       </w:r>
-      <w:ins w:id="248" w:author="Melody Shellman" w:date="2021-10-21T09:31:00Z">
+      <w:ins w:id="299" w:author="Melody Shellman" w:date="2021-10-21T09:31:00Z">
         <w:r>
           <w:rPr>
             <w:rFonts w:ascii="Times New Roman" w:eastAsiaTheme="minorEastAsia" w:hAnsi="Times New Roman" w:cs="Times New Roman"/>
@@ -36213,7 +36841,7 @@
           <w:t xml:space="preserve"> demand</w:t>
         </w:r>
       </w:ins>
-      <w:del w:id="249" w:author="Melody Shellman" w:date="2021-10-21T09:31:00Z">
+      <w:del w:id="300" w:author="Melody Shellman" w:date="2021-10-21T09:31:00Z">
         <w:r>
           <w:rPr>
             <w:rFonts w:ascii="Times New Roman" w:eastAsiaTheme="minorEastAsia" w:hAnsi="Times New Roman" w:cs="Times New Roman"/>
@@ -36271,7 +36899,7 @@
         </w:rPr>
         <w:t xml:space="preserve">Completions reuse cost is the volume of </w:t>
       </w:r>
-      <w:ins w:id="250" w:author="Melody Shellman" w:date="2021-10-21T09:31:00Z">
+      <w:ins w:id="301" w:author="Melody Shellman" w:date="2021-10-21T09:31:00Z">
         <w:r>
           <w:rPr>
             <w:rFonts w:ascii="Times New Roman" w:eastAsiaTheme="minorEastAsia" w:hAnsi="Times New Roman" w:cs="Times New Roman"/>
@@ -36351,7 +36979,7 @@
             </m:sub>
             <m:sup>
               <m:r>
-                <w:ins w:id="251" w:author="Melody Shellman" w:date="2021-10-21T14:55:00Z">
+                <w:ins w:id="302" w:author="Melody Shellman" w:date="2021-10-21T14:55:00Z">
                   <w:rPr>
                     <w:rFonts w:ascii="Cambria Math" w:eastAsiaTheme="minorEastAsia" w:hAnsi="Cambria Math"/>
                     <w:color w:val="C00000"/>
@@ -37299,7 +37927,7 @@
             </m:sub>
             <m:sup>
               <m:r>
-                <w:ins w:id="252" w:author="Melody Shellman" w:date="2021-10-21T14:54:00Z">
+                <w:ins w:id="303" w:author="Melody Shellman" w:date="2021-10-21T14:54:00Z">
                   <w:rPr>
                     <w:rFonts w:ascii="Cambria Math" w:eastAsiaTheme="minorEastAsia" w:hAnsi="Cambria Math"/>
                     <w:color w:val="00B050"/>
@@ -37579,7 +38207,7 @@
         </w:rPr>
         <w:t xml:space="preserve">Total </w:t>
       </w:r>
-      <w:ins w:id="253" w:author="Melody Shellman" w:date="2021-10-21T09:26:00Z">
+      <w:ins w:id="304" w:author="Melody Shellman" w:date="2021-10-21T09:26:00Z">
         <w:r>
           <w:rPr>
             <w:rFonts w:ascii="Times New Roman" w:eastAsiaTheme="minorEastAsia" w:hAnsi="Times New Roman" w:cs="Times New Roman"/>
@@ -37601,7 +38229,7 @@
         </w:rPr>
         <w:t xml:space="preserve">Reuse </w:t>
       </w:r>
-      <w:commentRangeStart w:id="254"/>
+      <w:commentRangeStart w:id="305"/>
       <w:r>
         <w:rPr>
           <w:rFonts w:ascii="Times New Roman" w:eastAsiaTheme="minorEastAsia" w:hAnsi="Times New Roman" w:cs="Times New Roman"/>
@@ -37612,22 +38240,22 @@
         </w:rPr>
         <w:t>Volume</w:t>
       </w:r>
-      <w:commentRangeEnd w:id="254"/>
+      <w:commentRangeEnd w:id="305"/>
       <w:r>
         <w:rPr>
           <w:rStyle w:val="CommentReference"/>
         </w:rPr>
-        <w:commentReference w:id="254"/>
-      </w:r>
-    </w:p>
-    <w:p>
-      <w:pPr>
-        <w:rPr>
-          <w:rFonts w:ascii="Times New Roman" w:eastAsiaTheme="minorEastAsia" w:hAnsi="Times New Roman" w:cs="Times New Roman"/>
-          <w:sz w:val="26"/>
-          <w:szCs w:val="26"/>
-        </w:rPr>
-        <w:pPrChange w:id="255" w:author="Melody Shellman" w:date="2021-10-21T09:23:00Z">
+        <w:commentReference w:id="305"/>
+      </w:r>
+    </w:p>
+    <w:p>
+      <w:pPr>
+        <w:rPr>
+          <w:rFonts w:ascii="Times New Roman" w:eastAsiaTheme="minorEastAsia" w:hAnsi="Times New Roman" w:cs="Times New Roman"/>
+          <w:sz w:val="26"/>
+          <w:szCs w:val="26"/>
+        </w:rPr>
+        <w:pPrChange w:id="306" w:author="Melody Shellman" w:date="2021-10-21T09:23:00Z">
           <w:pPr>
             <w:pStyle w:val="CommentText"/>
           </w:pPr>
@@ -37647,7 +38275,7 @@
         </w:rPr>
         <w:t xml:space="preserve">The total reuse volume is the total </w:t>
       </w:r>
-      <w:ins w:id="256" w:author="Melody Shellman" w:date="2021-10-21T09:22:00Z">
+      <w:ins w:id="307" w:author="Melody Shellman" w:date="2021-10-21T09:22:00Z">
         <w:r>
           <w:rPr>
             <w:rFonts w:ascii="Times New Roman" w:eastAsiaTheme="minorEastAsia" w:hAnsi="Times New Roman" w:cs="Times New Roman"/>
@@ -37673,7 +38301,7 @@
           <w:t xml:space="preserve"> produced water reused</w:t>
         </w:r>
       </w:ins>
-      <w:ins w:id="257" w:author="Melody Shellman" w:date="2021-10-21T09:23:00Z">
+      <w:ins w:id="308" w:author="Melody Shellman" w:date="2021-10-21T09:23:00Z">
         <w:r>
           <w:rPr>
             <w:rFonts w:ascii="Times New Roman" w:eastAsiaTheme="minorEastAsia" w:hAnsi="Times New Roman" w:cs="Times New Roman"/>
@@ -37683,7 +38311,7 @@
           <w:t>, or the total</w:t>
         </w:r>
       </w:ins>
-      <w:ins w:id="258" w:author="Melody Shellman" w:date="2021-10-21T09:22:00Z">
+      <w:ins w:id="309" w:author="Melody Shellman" w:date="2021-10-21T09:22:00Z">
         <w:r>
           <w:rPr>
             <w:rFonts w:ascii="Times New Roman" w:eastAsiaTheme="minorEastAsia" w:hAnsi="Times New Roman" w:cs="Times New Roman"/>
@@ -37701,7 +38329,7 @@
         </w:rPr>
         <w:t xml:space="preserve">water </w:t>
       </w:r>
-      <w:del w:id="259" w:author="Melody Shellman" w:date="2021-10-21T09:24:00Z">
+      <w:del w:id="310" w:author="Melody Shellman" w:date="2021-10-21T09:24:00Z">
         <w:r>
           <w:rPr>
             <w:rFonts w:ascii="Times New Roman" w:eastAsiaTheme="minorEastAsia" w:hAnsi="Times New Roman" w:cs="Times New Roman"/>
@@ -37711,7 +38339,7 @@
           <w:delText>input into</w:delText>
         </w:r>
       </w:del>
-      <w:ins w:id="260" w:author="Melody Shellman" w:date="2021-10-21T09:24:00Z">
+      <w:ins w:id="311" w:author="Melody Shellman" w:date="2021-10-21T09:24:00Z">
         <w:r>
           <w:rPr>
             <w:rFonts w:ascii="Times New Roman" w:eastAsiaTheme="minorEastAsia" w:hAnsi="Times New Roman" w:cs="Times New Roman"/>
@@ -37729,7 +38357,7 @@
         </w:rPr>
         <w:t xml:space="preserve"> </w:t>
       </w:r>
-      <w:del w:id="261" w:author="Drouven, Markus G." w:date="2021-11-03T14:52:00Z">
+      <w:del w:id="312" w:author="Drouven, Markus G." w:date="2021-11-03T14:52:00Z">
         <w:r>
           <w:rPr>
             <w:rFonts w:ascii="Times New Roman" w:eastAsiaTheme="minorEastAsia" w:hAnsi="Times New Roman" w:cs="Times New Roman"/>
@@ -37739,7 +38367,7 @@
           <w:delText>completion</w:delText>
         </w:r>
       </w:del>
-      <w:ins w:id="262" w:author="Drouven, Markus G." w:date="2021-11-03T14:52:00Z">
+      <w:ins w:id="313" w:author="Drouven, Markus G." w:date="2021-11-03T14:52:00Z">
         <w:r>
           <w:rPr>
             <w:rFonts w:ascii="Times New Roman" w:eastAsiaTheme="minorEastAsia" w:hAnsi="Times New Roman" w:cs="Times New Roman"/>
@@ -37757,7 +38385,7 @@
         </w:rPr>
         <w:t xml:space="preserve"> pad</w:t>
       </w:r>
-      <w:ins w:id="263" w:author="Melody Shellman" w:date="2021-10-21T09:24:00Z">
+      <w:ins w:id="314" w:author="Melody Shellman" w:date="2021-10-21T09:24:00Z">
         <w:r>
           <w:rPr>
             <w:rFonts w:ascii="Times New Roman" w:eastAsiaTheme="minorEastAsia" w:hAnsi="Times New Roman" w:cs="Times New Roman"/>
@@ -37767,7 +38395,7 @@
           <w:t xml:space="preserve"> demand</w:t>
         </w:r>
       </w:ins>
-      <w:del w:id="264" w:author="Melody Shellman" w:date="2021-10-21T09:24:00Z">
+      <w:del w:id="315" w:author="Melody Shellman" w:date="2021-10-21T09:24:00Z">
         <w:r>
           <w:rPr>
             <w:rFonts w:ascii="Times New Roman" w:eastAsiaTheme="minorEastAsia" w:hAnsi="Times New Roman" w:cs="Times New Roman"/>
@@ -37796,7 +38424,7 @@
         </w:rPr>
       </w:pPr>
     </w:p>
-    <w:commentRangeStart w:id="265"/>
+    <w:commentRangeStart w:id="316"/>
     <w:p>
       <w:pPr>
         <w:rPr>
@@ -37847,7 +38475,7 @@
                 <m:t>Total</m:t>
               </m:r>
               <m:r>
-                <w:ins w:id="266" w:author="Melody Shellman" w:date="2021-10-21T14:55:00Z">
+                <w:ins w:id="317" w:author="Melody Shellman" w:date="2021-10-21T14:55:00Z">
                   <w:rPr>
                     <w:rFonts w:ascii="Cambria Math" w:eastAsiaTheme="minorEastAsia" w:hAnsi="Cambria Math"/>
                     <w:color w:val="C00000"/>
@@ -38776,7 +39404,7 @@
               </m:d>
             </m:e>
           </m:nary>
-          <w:commentRangeEnd w:id="265"/>
+          <w:commentRangeEnd w:id="316"/>
           <m:r>
             <m:rPr>
               <m:sty m:val="p"/>
@@ -38784,7 +39412,7 @@
             <w:rPr>
               <w:rStyle w:val="CommentReference"/>
             </w:rPr>
-            <w:commentReference w:id="265"/>
+            <w:commentReference w:id="316"/>
           </m:r>
         </m:oMath>
       </m:oMathPara>
@@ -38817,6 +39445,7 @@
           <w:sz w:val="26"/>
           <w:szCs w:val="26"/>
         </w:rPr>
+        <w:lastRenderedPageBreak/>
         <w:t>Piping Cost</w:t>
       </w:r>
     </w:p>
@@ -38833,7 +39462,6 @@
         <w:rPr>
           <w:rStyle w:val="CommentReference"/>
         </w:rPr>
-        <w:lastRenderedPageBreak/>
         <w:annotationRef/>
       </w:r>
       <w:r>
@@ -39495,7 +40123,7 @@
         </w:rPr>
         <w:t xml:space="preserve">Deposit </w:t>
       </w:r>
-      <w:commentRangeStart w:id="267"/>
+      <w:commentRangeStart w:id="318"/>
       <w:r>
         <w:rPr>
           <w:rFonts w:ascii="Times New Roman" w:eastAsiaTheme="minorEastAsia" w:hAnsi="Times New Roman" w:cs="Times New Roman"/>
@@ -39506,12 +40134,12 @@
         </w:rPr>
         <w:t>Cost</w:t>
       </w:r>
-      <w:commentRangeEnd w:id="267"/>
+      <w:commentRangeEnd w:id="318"/>
       <w:r>
         <w:rPr>
           <w:rStyle w:val="CommentReference"/>
         </w:rPr>
-        <w:commentReference w:id="267"/>
+        <w:commentReference w:id="318"/>
       </w:r>
     </w:p>
     <w:p>
@@ -39525,7 +40153,7 @@
           <w:szCs w:val="26"/>
         </w:rPr>
       </w:pPr>
-      <w:del w:id="268" w:author="Melody Shellman" w:date="2021-10-20T16:36:00Z">
+      <w:del w:id="319" w:author="Melody Shellman" w:date="2021-10-20T16:36:00Z">
         <w:r>
           <w:rPr>
             <w:rFonts w:ascii="Times New Roman" w:eastAsiaTheme="minorEastAsia" w:hAnsi="Times New Roman" w:cs="Times New Roman"/>
@@ -39535,7 +40163,7 @@
           <w:delText>Credits</w:delText>
         </w:r>
       </w:del>
-      <w:ins w:id="269" w:author="Melody Shellman" w:date="2021-10-20T16:36:00Z">
+      <w:ins w:id="320" w:author="Melody Shellman" w:date="2021-10-20T16:36:00Z">
         <w:r>
           <w:rPr>
             <w:rFonts w:ascii="Times New Roman" w:eastAsiaTheme="minorEastAsia" w:hAnsi="Times New Roman" w:cs="Times New Roman"/>
@@ -39553,7 +40181,7 @@
         </w:rPr>
         <w:t xml:space="preserve"> </w:t>
       </w:r>
-      <w:del w:id="270" w:author="Melody Shellman" w:date="2021-10-21T16:50:00Z">
+      <w:del w:id="321" w:author="Melody Shellman" w:date="2021-10-21T16:50:00Z">
         <w:r>
           <w:rPr>
             <w:rFonts w:ascii="Times New Roman" w:eastAsiaTheme="minorEastAsia" w:hAnsi="Times New Roman" w:cs="Times New Roman"/>
@@ -39563,7 +40191,7 @@
           <w:delText xml:space="preserve">from </w:delText>
         </w:r>
       </w:del>
-      <w:ins w:id="271" w:author="Melody Shellman" w:date="2021-10-21T16:50:00Z">
+      <w:ins w:id="322" w:author="Melody Shellman" w:date="2021-10-21T16:50:00Z">
         <w:r>
           <w:rPr>
             <w:rFonts w:ascii="Times New Roman" w:eastAsiaTheme="minorEastAsia" w:hAnsi="Times New Roman" w:cs="Times New Roman"/>
@@ -39782,7 +40410,7 @@
                         <m:t>l,</m:t>
                       </m:r>
                       <m:r>
-                        <w:ins w:id="272" w:author="Melody Shellman" w:date="2021-10-20T16:50:00Z">
+                        <w:ins w:id="323" w:author="Melody Shellman" w:date="2021-10-20T16:50:00Z">
                           <w:rPr>
                             <w:rFonts w:ascii="Cambria Math" w:eastAsiaTheme="minorEastAsia" w:hAnsi="Cambria Math"/>
                             <w:color w:val="C00000"/>
@@ -39794,7 +40422,7 @@
                         </w:ins>
                       </m:r>
                       <m:r>
-                        <w:del w:id="273" w:author="Melody Shellman" w:date="2021-10-20T16:50:00Z">
+                        <w:del w:id="324" w:author="Melody Shellman" w:date="2021-10-20T16:50:00Z">
                           <w:rPr>
                             <w:rFonts w:ascii="Cambria Math" w:eastAsiaTheme="minorEastAsia" w:hAnsi="Cambria Math"/>
                             <w:color w:val="C00000"/>
@@ -39832,7 +40460,7 @@
                 </m:e>
               </m:nary>
               <m:r>
-                <w:ins w:id="274" w:author="Melody Shellman" w:date="2021-11-17T10:54:00Z">
+                <w:ins w:id="325" w:author="Melody Shellman" w:date="2021-11-17T10:54:00Z">
                   <w:rPr>
                     <w:rFonts w:ascii="Cambria Math" w:eastAsiaTheme="minorEastAsia" w:hAnsi="Cambria Math" w:cs="Times New Roman"/>
                     <w:sz w:val="26"/>
@@ -39847,7 +40475,7 @@
                   <m:limLoc m:val="undOvr"/>
                   <m:supHide m:val="1"/>
                   <m:ctrlPr>
-                    <w:ins w:id="275" w:author="Melody Shellman" w:date="2021-11-17T10:54:00Z">
+                    <w:ins w:id="326" w:author="Melody Shellman" w:date="2021-11-17T10:54:00Z">
                       <w:rPr>
                         <w:rFonts w:ascii="Cambria Math" w:eastAsiaTheme="minorEastAsia" w:hAnsi="Cambria Math" w:cs="Times New Roman"/>
                         <w:i/>
@@ -39861,7 +40489,7 @@
                   <m:d>
                     <m:dPr>
                       <m:ctrlPr>
-                        <w:ins w:id="276" w:author="Melody Shellman" w:date="2021-11-17T10:54:00Z">
+                        <w:ins w:id="327" w:author="Melody Shellman" w:date="2021-11-17T10:54:00Z">
                           <w:rPr>
                             <w:rFonts w:ascii="Cambria Math" w:eastAsiaTheme="minorEastAsia" w:hAnsi="Cambria Math" w:cs="Times New Roman"/>
                             <w:i/>
@@ -39873,7 +40501,7 @@
                     </m:dPr>
                     <m:e>
                       <m:r>
-                        <w:ins w:id="277" w:author="Melody Shellman" w:date="2021-11-17T10:54:00Z">
+                        <w:ins w:id="328" w:author="Melody Shellman" w:date="2021-11-17T10:54:00Z">
                           <w:rPr>
                             <w:rFonts w:ascii="Cambria Math" w:eastAsiaTheme="minorEastAsia" w:hAnsi="Cambria Math" w:cs="Times New Roman"/>
                             <w:sz w:val="26"/>
@@ -39885,7 +40513,7 @@
                     </m:e>
                   </m:d>
                   <m:r>
-                    <w:ins w:id="278" w:author="Melody Shellman" w:date="2021-11-17T10:54:00Z">
+                    <w:ins w:id="329" w:author="Melody Shellman" w:date="2021-11-17T10:54:00Z">
                       <w:rPr>
                         <w:rFonts w:ascii="Cambria Math" w:eastAsiaTheme="minorEastAsia" w:hAnsi="Cambria Math" w:cs="Times New Roman"/>
                         <w:sz w:val="26"/>
@@ -39899,7 +40527,7 @@
                       <m:begChr m:val="{"/>
                       <m:endChr m:val="}"/>
                       <m:ctrlPr>
-                        <w:ins w:id="279" w:author="Melody Shellman" w:date="2021-11-17T10:54:00Z">
+                        <w:ins w:id="330" w:author="Melody Shellman" w:date="2021-11-17T10:54:00Z">
                           <w:rPr>
                             <w:rFonts w:ascii="Cambria Math" w:eastAsiaTheme="minorEastAsia" w:hAnsi="Cambria Math" w:cs="Times New Roman"/>
                             <w:i/>
@@ -39911,7 +40539,7 @@
                     </m:dPr>
                     <m:e>
                       <m:r>
-                        <w:ins w:id="280" w:author="Melody Shellman" w:date="2021-11-17T10:54:00Z">
+                        <w:ins w:id="331" w:author="Melody Shellman" w:date="2021-11-17T10:54:00Z">
                           <w:rPr>
                             <w:rFonts w:ascii="Cambria Math" w:eastAsiaTheme="minorEastAsia" w:hAnsi="Cambria Math" w:cs="Times New Roman"/>
                             <w:sz w:val="26"/>
@@ -39928,7 +40556,7 @@
                   <m:sSubSup>
                     <m:sSubSupPr>
                       <m:ctrlPr>
-                        <w:ins w:id="281" w:author="Melody Shellman" w:date="2021-11-17T10:54:00Z">
+                        <w:ins w:id="332" w:author="Melody Shellman" w:date="2021-11-17T10:54:00Z">
                           <w:rPr>
                             <w:rFonts w:ascii="Cambria Math" w:eastAsiaTheme="minorEastAsia" w:hAnsi="Cambria Math"/>
                             <w:i/>
@@ -39942,7 +40570,7 @@
                     </m:sSubSupPr>
                     <m:e>
                       <m:r>
-                        <w:ins w:id="282" w:author="Melody Shellman" w:date="2021-11-17T10:54:00Z">
+                        <w:ins w:id="333" w:author="Melody Shellman" w:date="2021-11-17T10:54:00Z">
                           <w:rPr>
                             <w:rFonts w:ascii="Cambria Math" w:eastAsiaTheme="minorEastAsia" w:hAnsi="Cambria Math"/>
                             <w:color w:val="C00000"/>
@@ -39956,7 +40584,7 @@
                     </m:e>
                     <m:sub>
                       <m:r>
-                        <w:ins w:id="283" w:author="Melody Shellman" w:date="2021-11-17T10:54:00Z">
+                        <w:ins w:id="334" w:author="Melody Shellman" w:date="2021-11-17T10:54:00Z">
                           <w:rPr>
                             <w:rFonts w:ascii="Cambria Math" w:eastAsiaTheme="minorEastAsia" w:hAnsi="Cambria Math"/>
                             <w:color w:val="C00000"/>
@@ -39970,7 +40598,7 @@
                     </m:sub>
                     <m:sup>
                       <m:r>
-                        <w:ins w:id="284" w:author="Melody Shellman" w:date="2021-11-17T10:55:00Z">
+                        <w:ins w:id="335" w:author="Melody Shellman" w:date="2021-11-17T10:55:00Z">
                           <w:rPr>
                             <w:rFonts w:ascii="Cambria Math" w:eastAsiaTheme="minorEastAsia" w:hAnsi="Cambria Math"/>
                             <w:color w:val="C00000"/>
@@ -40102,7 +40730,7 @@
                         <m:t>l,</m:t>
                       </m:r>
                       <m:r>
-                        <w:ins w:id="285" w:author="Melody Shellman" w:date="2021-10-20T16:50:00Z">
+                        <w:ins w:id="336" w:author="Melody Shellman" w:date="2021-10-20T16:50:00Z">
                           <w:rPr>
                             <w:rFonts w:ascii="Cambria Math" w:eastAsiaTheme="minorEastAsia" w:hAnsi="Cambria Math"/>
                             <w:color w:val="C00000"/>
@@ -40114,7 +40742,7 @@
                         </w:ins>
                       </m:r>
                       <m:r>
-                        <w:del w:id="286" w:author="Melody Shellman" w:date="2021-10-20T16:50:00Z">
+                        <w:del w:id="337" w:author="Melody Shellman" w:date="2021-10-20T16:50:00Z">
                           <w:rPr>
                             <w:rFonts w:ascii="Cambria Math" w:eastAsiaTheme="minorEastAsia" w:hAnsi="Cambria Math"/>
                             <w:color w:val="C00000"/>
@@ -40150,7 +40778,7 @@
                     </m:sup>
                   </m:sSubSup>
                   <m:r>
-                    <w:ins w:id="287" w:author="Melody Shellman" w:date="2021-10-20T16:50:00Z">
+                    <w:ins w:id="338" w:author="Melody Shellman" w:date="2021-10-20T16:50:00Z">
                       <w:rPr>
                         <w:rFonts w:ascii="Cambria Math" w:eastAsiaTheme="minorEastAsia" w:hAnsi="Cambria Math" w:cs="Times New Roman"/>
                         <w:sz w:val="26"/>
@@ -40165,7 +40793,7 @@
                       <m:limLoc m:val="undOvr"/>
                       <m:supHide m:val="1"/>
                       <m:ctrlPr>
-                        <w:ins w:id="288" w:author="Melody Shellman" w:date="2021-10-20T16:50:00Z">
+                        <w:ins w:id="339" w:author="Melody Shellman" w:date="2021-10-20T16:50:00Z">
                           <w:rPr>
                             <w:rFonts w:ascii="Cambria Math" w:eastAsiaTheme="minorEastAsia" w:hAnsi="Cambria Math" w:cs="Times New Roman"/>
                             <w:i/>
@@ -40179,7 +40807,7 @@
                       <m:d>
                         <m:dPr>
                           <m:ctrlPr>
-                            <w:ins w:id="289" w:author="Melody Shellman" w:date="2021-10-20T16:50:00Z">
+                            <w:ins w:id="340" w:author="Melody Shellman" w:date="2021-10-20T16:50:00Z">
                               <w:rPr>
                                 <w:rFonts w:ascii="Cambria Math" w:eastAsiaTheme="minorEastAsia" w:hAnsi="Cambria Math" w:cs="Times New Roman"/>
                                 <w:i/>
@@ -40191,7 +40819,7 @@
                         </m:dPr>
                         <m:e>
                           <m:r>
-                            <w:ins w:id="290" w:author="Melody Shellman" w:date="2021-10-20T16:50:00Z">
+                            <w:ins w:id="341" w:author="Melody Shellman" w:date="2021-10-20T16:50:00Z">
                               <w:rPr>
                                 <w:rFonts w:ascii="Cambria Math" w:eastAsiaTheme="minorEastAsia" w:hAnsi="Cambria Math" w:cs="Times New Roman"/>
                                 <w:sz w:val="26"/>
@@ -40203,7 +40831,7 @@
                         </m:e>
                       </m:d>
                       <m:r>
-                        <w:ins w:id="291" w:author="Melody Shellman" w:date="2021-10-20T16:50:00Z">
+                        <w:ins w:id="342" w:author="Melody Shellman" w:date="2021-10-20T16:50:00Z">
                           <w:rPr>
                             <w:rFonts w:ascii="Cambria Math" w:eastAsiaTheme="minorEastAsia" w:hAnsi="Cambria Math" w:cs="Times New Roman"/>
                             <w:sz w:val="26"/>
@@ -40217,7 +40845,7 @@
                           <m:begChr m:val="{"/>
                           <m:endChr m:val="}"/>
                           <m:ctrlPr>
-                            <w:ins w:id="292" w:author="Melody Shellman" w:date="2021-10-20T16:50:00Z">
+                            <w:ins w:id="343" w:author="Melody Shellman" w:date="2021-10-20T16:50:00Z">
                               <w:rPr>
                                 <w:rFonts w:ascii="Cambria Math" w:eastAsiaTheme="minorEastAsia" w:hAnsi="Cambria Math" w:cs="Times New Roman"/>
                                 <w:i/>
@@ -40229,7 +40857,7 @@
                         </m:dPr>
                         <m:e>
                           <m:r>
-                            <w:ins w:id="293" w:author="Melody Shellman" w:date="2021-10-20T16:50:00Z">
+                            <w:ins w:id="344" w:author="Melody Shellman" w:date="2021-10-20T16:50:00Z">
                               <w:rPr>
                                 <w:rFonts w:ascii="Cambria Math" w:eastAsiaTheme="minorEastAsia" w:hAnsi="Cambria Math" w:cs="Times New Roman"/>
                                 <w:sz w:val="26"/>
@@ -40246,7 +40874,7 @@
                       <m:sSubSup>
                         <m:sSubSupPr>
                           <m:ctrlPr>
-                            <w:ins w:id="294" w:author="Melody Shellman" w:date="2021-10-20T16:50:00Z">
+                            <w:ins w:id="345" w:author="Melody Shellman" w:date="2021-10-20T16:50:00Z">
                               <w:rPr>
                                 <w:rFonts w:ascii="Cambria Math" w:eastAsiaTheme="minorEastAsia" w:hAnsi="Cambria Math"/>
                                 <w:i/>
@@ -40260,7 +40888,7 @@
                         </m:sSubSupPr>
                         <m:e>
                           <m:r>
-                            <w:ins w:id="295" w:author="Melody Shellman" w:date="2021-10-20T16:50:00Z">
+                            <w:ins w:id="346" w:author="Melody Shellman" w:date="2021-10-20T16:50:00Z">
                               <w:rPr>
                                 <w:rFonts w:ascii="Cambria Math" w:eastAsiaTheme="minorEastAsia" w:hAnsi="Cambria Math"/>
                                 <w:color w:val="C00000"/>
@@ -40274,7 +40902,7 @@
                         </m:e>
                         <m:sub>
                           <m:r>
-                            <w:ins w:id="296" w:author="Melody Shellman" w:date="2021-10-20T16:50:00Z">
+                            <w:ins w:id="347" w:author="Melody Shellman" w:date="2021-10-20T16:50:00Z">
                               <w:rPr>
                                 <w:rFonts w:ascii="Cambria Math" w:eastAsiaTheme="minorEastAsia" w:hAnsi="Cambria Math"/>
                                 <w:color w:val="C00000"/>
@@ -40288,7 +40916,7 @@
                         </m:sub>
                         <m:sup>
                           <m:r>
-                            <w:ins w:id="297" w:author="Melody Shellman" w:date="2021-10-20T16:50:00Z">
+                            <w:ins w:id="348" w:author="Melody Shellman" w:date="2021-10-20T16:50:00Z">
                               <w:rPr>
                                 <w:rFonts w:ascii="Cambria Math" w:eastAsiaTheme="minorEastAsia" w:hAnsi="Cambria Math"/>
                                 <w:color w:val="C00000"/>
@@ -40363,8 +40991,8 @@
                 </w:rPr>
                 <m:t>Storage</m:t>
               </m:r>
-              <w:commentRangeStart w:id="298"/>
-              <w:commentRangeEnd w:id="298"/>
+              <w:commentRangeStart w:id="349"/>
+              <w:commentRangeEnd w:id="349"/>
               <m:r>
                 <m:rPr>
                   <m:sty m:val="p"/>
@@ -40372,7 +41000,7 @@
                 <w:rPr>
                   <w:rStyle w:val="CommentReference"/>
                 </w:rPr>
-                <w:commentReference w:id="298"/>
+                <w:commentReference w:id="349"/>
               </m:r>
             </m:sup>
           </m:sSubSup>
@@ -40772,7 +41400,7 @@
                     </m:dPr>
                     <m:e>
                       <m:r>
-                        <w:ins w:id="299" w:author="Melody Shellman" w:date="2021-10-20T16:51:00Z">
+                        <w:ins w:id="350" w:author="Melody Shellman" w:date="2021-10-20T16:51:00Z">
                           <w:rPr>
                             <w:rFonts w:ascii="Cambria Math" w:eastAsiaTheme="minorEastAsia" w:hAnsi="Cambria Math" w:cs="Times New Roman"/>
                             <w:sz w:val="26"/>
@@ -40782,7 +41410,7 @@
                         </w:ins>
                       </m:r>
                       <m:r>
-                        <w:del w:id="300" w:author="Melody Shellman" w:date="2021-10-20T16:51:00Z">
+                        <w:del w:id="351" w:author="Melody Shellman" w:date="2021-10-20T16:51:00Z">
                           <w:rPr>
                             <w:rFonts w:ascii="Cambria Math" w:eastAsiaTheme="minorEastAsia" w:hAnsi="Cambria Math" w:cs="Times New Roman"/>
                             <w:sz w:val="26"/>
@@ -40800,7 +41428,7 @@
                         <m:t>,</m:t>
                       </m:r>
                       <m:r>
-                        <w:ins w:id="301" w:author="Melody Shellman" w:date="2021-10-20T16:51:00Z">
+                        <w:ins w:id="352" w:author="Melody Shellman" w:date="2021-10-20T16:51:00Z">
                           <w:rPr>
                             <w:rFonts w:ascii="Cambria Math" w:eastAsiaTheme="minorEastAsia" w:hAnsi="Cambria Math" w:cs="Times New Roman"/>
                             <w:sz w:val="26"/>
@@ -40810,7 +41438,7 @@
                         </w:ins>
                       </m:r>
                       <m:r>
-                        <w:del w:id="302" w:author="Melody Shellman" w:date="2021-10-20T16:51:00Z">
+                        <w:del w:id="353" w:author="Melody Shellman" w:date="2021-10-20T16:51:00Z">
                           <w:rPr>
                             <w:rFonts w:ascii="Cambria Math" w:eastAsiaTheme="minorEastAsia" w:hAnsi="Cambria Math" w:cs="Times New Roman"/>
                             <w:sz w:val="26"/>
@@ -40883,7 +41511,7 @@
                     </m:e>
                     <m:sub>
                       <m:r>
-                        <w:ins w:id="303" w:author="Melody Shellman" w:date="2021-10-20T16:51:00Z">
+                        <w:ins w:id="354" w:author="Melody Shellman" w:date="2021-10-20T16:51:00Z">
                           <w:rPr>
                             <w:rFonts w:ascii="Cambria Math" w:eastAsiaTheme="minorEastAsia" w:hAnsi="Cambria Math"/>
                             <w:color w:val="C00000"/>
@@ -40895,7 +41523,7 @@
                         </w:ins>
                       </m:r>
                       <m:r>
-                        <w:del w:id="304" w:author="Melody Shellman" w:date="2021-10-20T16:51:00Z">
+                        <w:del w:id="355" w:author="Melody Shellman" w:date="2021-10-20T16:51:00Z">
                           <w:rPr>
                             <w:rFonts w:ascii="Cambria Math" w:eastAsiaTheme="minorEastAsia" w:hAnsi="Cambria Math"/>
                             <w:color w:val="C00000"/>
@@ -40968,7 +41596,7 @@
                     </m:dPr>
                     <m:e>
                       <m:r>
-                        <w:ins w:id="305" w:author="Melody Shellman" w:date="2021-10-20T16:51:00Z">
+                        <w:ins w:id="356" w:author="Melody Shellman" w:date="2021-10-20T16:51:00Z">
                           <w:rPr>
                             <w:rFonts w:ascii="Cambria Math" w:eastAsiaTheme="minorEastAsia" w:hAnsi="Cambria Math" w:cs="Times New Roman"/>
                             <w:sz w:val="26"/>
@@ -40978,7 +41606,7 @@
                         </w:ins>
                       </m:r>
                       <m:r>
-                        <w:del w:id="306" w:author="Melody Shellman" w:date="2021-10-20T16:51:00Z">
+                        <w:del w:id="357" w:author="Melody Shellman" w:date="2021-10-20T16:51:00Z">
                           <w:rPr>
                             <w:rFonts w:ascii="Cambria Math" w:eastAsiaTheme="minorEastAsia" w:hAnsi="Cambria Math" w:cs="Times New Roman"/>
                             <w:sz w:val="26"/>
@@ -40996,7 +41624,7 @@
                         <m:t>,</m:t>
                       </m:r>
                       <m:r>
-                        <w:ins w:id="307" w:author="Melody Shellman" w:date="2021-10-20T16:51:00Z">
+                        <w:ins w:id="358" w:author="Melody Shellman" w:date="2021-10-20T16:51:00Z">
                           <w:rPr>
                             <w:rFonts w:ascii="Cambria Math" w:eastAsiaTheme="minorEastAsia" w:hAnsi="Cambria Math" w:cs="Times New Roman"/>
                             <w:sz w:val="26"/>
@@ -41006,7 +41634,7 @@
                         </w:ins>
                       </m:r>
                       <m:r>
-                        <w:del w:id="308" w:author="Melody Shellman" w:date="2021-10-20T16:51:00Z">
+                        <w:del w:id="359" w:author="Melody Shellman" w:date="2021-10-20T16:51:00Z">
                           <w:rPr>
                             <w:rFonts w:ascii="Cambria Math" w:eastAsiaTheme="minorEastAsia" w:hAnsi="Cambria Math" w:cs="Times New Roman"/>
                             <w:sz w:val="26"/>
@@ -41079,7 +41707,7 @@
                     </m:e>
                     <m:sub>
                       <m:r>
-                        <w:ins w:id="309" w:author="Melody Shellman" w:date="2021-10-20T16:51:00Z">
+                        <w:ins w:id="360" w:author="Melody Shellman" w:date="2021-10-20T16:51:00Z">
                           <w:rPr>
                             <w:rFonts w:ascii="Cambria Math" w:eastAsiaTheme="minorEastAsia" w:hAnsi="Cambria Math"/>
                             <w:color w:val="C00000"/>
@@ -41091,7 +41719,7 @@
                         </w:ins>
                       </m:r>
                       <m:r>
-                        <w:del w:id="310" w:author="Melody Shellman" w:date="2021-10-20T16:51:00Z">
+                        <w:del w:id="361" w:author="Melody Shellman" w:date="2021-10-20T16:51:00Z">
                           <w:rPr>
                             <w:rFonts w:ascii="Cambria Math" w:eastAsiaTheme="minorEastAsia" w:hAnsi="Cambria Math"/>
                             <w:color w:val="C00000"/>
@@ -41497,8 +42125,18 @@
           <w:sz w:val="26"/>
           <w:szCs w:val="26"/>
         </w:rPr>
-        <w:t>rucking volume between locations in time t</w:t>
-      </w:r>
+        <w:t xml:space="preserve">rucking volume between locations in time </w:t>
+      </w:r>
+      <w:proofErr w:type="spellStart"/>
+      <w:r>
+        <w:rPr>
+          <w:rFonts w:ascii="Times New Roman" w:eastAsiaTheme="minorEastAsia" w:hAnsi="Times New Roman" w:cs="Times New Roman"/>
+          <w:sz w:val="26"/>
+          <w:szCs w:val="26"/>
+        </w:rPr>
+        <w:t>t</w:t>
+      </w:r>
+      <w:proofErr w:type="spellEnd"/>
       <w:r>
         <w:rPr>
           <w:rFonts w:ascii="Times New Roman" w:eastAsiaTheme="minorEastAsia" w:hAnsi="Times New Roman" w:cs="Times New Roman"/>
@@ -42730,6 +43368,7 @@
           <w:sz w:val="26"/>
           <w:szCs w:val="26"/>
         </w:rPr>
+        <w:lastRenderedPageBreak/>
         <w:t>Disposal Construction or Capacity Expansion Cost</w:t>
       </w:r>
     </w:p>
@@ -42747,7 +43386,6 @@
           <w:sz w:val="26"/>
           <w:szCs w:val="26"/>
         </w:rPr>
-        <w:lastRenderedPageBreak/>
         <w:t xml:space="preserve">Cost related to expanding or constructing new disposal capacity. </w:t>
       </w:r>
       <w:r>
@@ -44275,6 +44913,7 @@
           <w:sz w:val="26"/>
           <w:szCs w:val="26"/>
         </w:rPr>
+        <w:lastRenderedPageBreak/>
         <w:t>Pipeline Construction or Capacity Expansion Cost</w:t>
       </w:r>
     </w:p>
@@ -44292,7 +44931,6 @@
           <w:sz w:val="26"/>
           <w:szCs w:val="26"/>
         </w:rPr>
-        <w:lastRenderedPageBreak/>
         <w:t xml:space="preserve">Cost related to expanding or constructing new </w:t>
       </w:r>
       <w:r>
@@ -44350,7 +44988,7 @@
       <w:pPr>
         <w:jc w:val="center"/>
         <w:rPr>
-          <w:del w:id="311" w:author="Nienke Wagenaar" w:date="2021-11-16T14:19:00Z"/>
+          <w:del w:id="362" w:author="Nienke Wagenaar" w:date="2021-11-16T14:19:00Z"/>
           <w:rFonts w:ascii="Times New Roman" w:eastAsiaTheme="minorEastAsia" w:hAnsi="Times New Roman" w:cs="Times New Roman"/>
           <w:sz w:val="26"/>
           <w:szCs w:val="26"/>
@@ -44361,7 +44999,7 @@
           <m:sSubSup>
             <m:sSubSupPr>
               <m:ctrlPr>
-                <w:del w:id="312" w:author="Nienke Wagenaar" w:date="2021-11-16T14:19:00Z">
+                <w:del w:id="363" w:author="Nienke Wagenaar" w:date="2021-11-16T14:19:00Z">
                   <w:rPr>
                     <w:rFonts w:ascii="Cambria Math" w:eastAsiaTheme="minorEastAsia" w:hAnsi="Cambria Math"/>
                     <w:i/>
@@ -44375,7 +45013,7 @@
             </m:sSubSupPr>
             <m:e>
               <m:r>
-                <w:del w:id="313" w:author="Nienke Wagenaar" w:date="2021-11-16T14:19:00Z">
+                <w:del w:id="364" w:author="Nienke Wagenaar" w:date="2021-11-16T14:19:00Z">
                   <w:rPr>
                     <w:rFonts w:ascii="Cambria Math" w:eastAsiaTheme="minorEastAsia" w:hAnsi="Cambria Math"/>
                     <w:color w:val="C00000"/>
@@ -44393,7 +45031,7 @@
                   <m:begChr m:val="["/>
                   <m:endChr m:val="]"/>
                   <m:ctrlPr>
-                    <w:del w:id="314" w:author="Nienke Wagenaar" w:date="2021-11-16T14:19:00Z">
+                    <w:del w:id="365" w:author="Nienke Wagenaar" w:date="2021-11-16T14:19:00Z">
                       <w:rPr>
                         <w:rFonts w:ascii="Cambria Math" w:eastAsiaTheme="minorEastAsia" w:hAnsi="Cambria Math"/>
                         <w:i/>
@@ -44407,7 +45045,7 @@
                 </m:dPr>
                 <m:e>
                   <m:r>
-                    <w:del w:id="315" w:author="Nienke Wagenaar" w:date="2021-11-16T14:19:00Z">
+                    <w:del w:id="366" w:author="Nienke Wagenaar" w:date="2021-11-16T14:19:00Z">
                       <w:rPr>
                         <w:rFonts w:ascii="Cambria Math" w:eastAsiaTheme="minorEastAsia" w:hAnsi="Cambria Math"/>
                         <w:color w:val="C00000"/>
@@ -44423,7 +45061,7 @@
             </m:sub>
             <m:sup>
               <m:r>
-                <w:del w:id="316" w:author="Nienke Wagenaar" w:date="2021-11-16T14:19:00Z">
+                <w:del w:id="367" w:author="Nienke Wagenaar" w:date="2021-11-16T14:19:00Z">
                   <w:rPr>
                     <w:rFonts w:ascii="Cambria Math" w:eastAsiaTheme="minorEastAsia" w:hAnsi="Cambria Math"/>
                     <w:color w:val="C00000"/>
@@ -44437,7 +45075,7 @@
             </m:sup>
           </m:sSubSup>
           <m:r>
-            <w:del w:id="317" w:author="Nienke Wagenaar" w:date="2021-11-16T14:19:00Z">
+            <w:del w:id="368" w:author="Nienke Wagenaar" w:date="2021-11-16T14:19:00Z">
               <w:rPr>
                 <w:rFonts w:ascii="Cambria Math" w:hAnsi="Cambria Math" w:cs="Times New Roman"/>
                 <w:sz w:val="26"/>
@@ -44452,7 +45090,7 @@
               <m:limLoc m:val="undOvr"/>
               <m:supHide m:val="1"/>
               <m:ctrlPr>
-                <w:del w:id="318" w:author="Nienke Wagenaar" w:date="2021-11-16T14:19:00Z">
+                <w:del w:id="369" w:author="Nienke Wagenaar" w:date="2021-11-16T14:19:00Z">
                   <w:rPr>
                     <w:rFonts w:ascii="Cambria Math" w:eastAsiaTheme="minorEastAsia" w:hAnsi="Cambria Math" w:cs="Times New Roman"/>
                     <w:i/>
@@ -44464,7 +45102,7 @@
             </m:naryPr>
             <m:sub>
               <m:r>
-                <w:del w:id="319" w:author="Nienke Wagenaar" w:date="2021-11-16T14:19:00Z">
+                <w:del w:id="370" w:author="Nienke Wagenaar" w:date="2021-11-16T14:19:00Z">
                   <w:rPr>
                     <w:rFonts w:ascii="Cambria Math" w:eastAsiaTheme="minorEastAsia" w:hAnsi="Cambria Math" w:cs="Times New Roman"/>
                     <w:sz w:val="26"/>
@@ -44477,7 +45115,7 @@
             <m:sup/>
             <m:e>
               <m:r>
-                <w:del w:id="320" w:author="Nienke Wagenaar" w:date="2021-11-16T14:19:00Z">
+                <w:del w:id="371" w:author="Nienke Wagenaar" w:date="2021-11-16T14:19:00Z">
                   <w:rPr>
                     <w:rFonts w:ascii="Cambria Math" w:hAnsi="Cambria Math" w:cs="Times New Roman"/>
                     <w:sz w:val="26"/>
@@ -44492,7 +45130,7 @@
                   <m:limLoc m:val="undOvr"/>
                   <m:supHide m:val="1"/>
                   <m:ctrlPr>
-                    <w:del w:id="321" w:author="Nienke Wagenaar" w:date="2021-11-16T14:19:00Z">
+                    <w:del w:id="372" w:author="Nienke Wagenaar" w:date="2021-11-16T14:19:00Z">
                       <w:rPr>
                         <w:rFonts w:ascii="Cambria Math" w:eastAsiaTheme="minorEastAsia" w:hAnsi="Cambria Math" w:cs="Times New Roman"/>
                         <w:i/>
@@ -44504,7 +45142,7 @@
                 </m:naryPr>
                 <m:sub>
                   <m:r>
-                    <w:del w:id="322" w:author="Nienke Wagenaar" w:date="2021-11-16T14:19:00Z">
+                    <w:del w:id="373" w:author="Nienke Wagenaar" w:date="2021-11-16T14:19:00Z">
                       <w:rPr>
                         <w:rFonts w:ascii="Cambria Math" w:eastAsiaTheme="minorEastAsia" w:hAnsi="Cambria Math" w:cs="Times New Roman"/>
                         <w:sz w:val="26"/>
@@ -44517,7 +45155,7 @@
                 <m:sup/>
                 <m:e>
                   <m:r>
-                    <w:del w:id="323" w:author="Nienke Wagenaar" w:date="2021-11-16T14:19:00Z">
+                    <w:del w:id="374" w:author="Nienke Wagenaar" w:date="2021-11-16T14:19:00Z">
                       <w:rPr>
                         <w:rFonts w:ascii="Cambria Math" w:hAnsi="Cambria Math" w:cs="Times New Roman"/>
                         <w:sz w:val="26"/>
@@ -44532,7 +45170,7 @@
                       <m:limLoc m:val="undOvr"/>
                       <m:supHide m:val="1"/>
                       <m:ctrlPr>
-                        <w:del w:id="324" w:author="Nienke Wagenaar" w:date="2021-11-16T14:19:00Z">
+                        <w:del w:id="375" w:author="Nienke Wagenaar" w:date="2021-11-16T14:19:00Z">
                           <w:rPr>
                             <w:rFonts w:ascii="Cambria Math" w:eastAsiaTheme="minorEastAsia" w:hAnsi="Cambria Math" w:cs="Times New Roman"/>
                             <w:i/>
@@ -44544,7 +45182,7 @@
                     </m:naryPr>
                     <m:sub>
                       <m:r>
-                        <w:del w:id="325" w:author="Nienke Wagenaar" w:date="2021-11-16T14:19:00Z">
+                        <w:del w:id="376" w:author="Nienke Wagenaar" w:date="2021-11-16T14:19:00Z">
                           <w:rPr>
                             <w:rFonts w:ascii="Cambria Math" w:eastAsiaTheme="minorEastAsia" w:hAnsi="Cambria Math" w:cs="Times New Roman"/>
                             <w:sz w:val="26"/>
@@ -44556,7 +45194,7 @@
                       <m:sSub>
                         <m:sSubPr>
                           <m:ctrlPr>
-                            <w:del w:id="326" w:author="Nienke Wagenaar" w:date="2021-11-16T14:19:00Z">
+                            <w:del w:id="377" w:author="Nienke Wagenaar" w:date="2021-11-16T14:19:00Z">
                               <w:rPr>
                                 <w:rFonts w:ascii="Cambria Math" w:eastAsiaTheme="minorEastAsia" w:hAnsi="Cambria Math" w:cs="Times New Roman"/>
                                 <w:i/>
@@ -44568,7 +45206,7 @@
                         </m:sSubPr>
                         <m:e>
                           <m:r>
-                            <w:del w:id="327" w:author="Nienke Wagenaar" w:date="2021-11-16T14:19:00Z">
+                            <w:del w:id="378" w:author="Nienke Wagenaar" w:date="2021-11-16T14:19:00Z">
                               <w:rPr>
                                 <w:rFonts w:ascii="Cambria Math" w:eastAsiaTheme="minorEastAsia" w:hAnsi="Cambria Math" w:cs="Times New Roman"/>
                                 <w:sz w:val="26"/>
@@ -44580,7 +45218,7 @@
                         </m:e>
                         <m:sub>
                           <m:r>
-                            <w:del w:id="328" w:author="Nienke Wagenaar" w:date="2021-11-16T14:19:00Z">
+                            <w:del w:id="379" w:author="Nienke Wagenaar" w:date="2021-11-16T14:19:00Z">
                               <w:rPr>
                                 <w:rFonts w:ascii="Cambria Math" w:eastAsiaTheme="minorEastAsia" w:hAnsi="Cambria Math" w:cs="Times New Roman"/>
                                 <w:sz w:val="26"/>
@@ -44595,7 +45233,7 @@
                     <m:sup/>
                     <m:e>
                       <m:r>
-                        <w:del w:id="329" w:author="Nienke Wagenaar" w:date="2021-11-16T14:19:00Z">
+                        <w:del w:id="380" w:author="Nienke Wagenaar" w:date="2021-11-16T14:19:00Z">
                           <w:rPr>
                             <w:rFonts w:ascii="Cambria Math" w:hAnsi="Cambria Math" w:cs="Times New Roman"/>
                             <w:sz w:val="26"/>
@@ -44607,7 +45245,7 @@
                       <m:sSubSup>
                         <m:sSubSupPr>
                           <m:ctrlPr>
-                            <w:del w:id="330" w:author="Nienke Wagenaar" w:date="2021-11-16T14:19:00Z">
+                            <w:del w:id="381" w:author="Nienke Wagenaar" w:date="2021-11-16T14:19:00Z">
                               <w:rPr>
                                 <w:rFonts w:ascii="Cambria Math" w:eastAsiaTheme="minorEastAsia" w:hAnsi="Cambria Math"/>
                                 <w:i/>
@@ -44621,7 +45259,7 @@
                         </m:sSubSupPr>
                         <m:e>
                           <m:r>
-                            <w:del w:id="331" w:author="Nienke Wagenaar" w:date="2021-11-16T14:19:00Z">
+                            <w:del w:id="382" w:author="Nienke Wagenaar" w:date="2021-11-16T14:19:00Z">
                               <w:rPr>
                                 <w:rFonts w:ascii="Cambria Math" w:eastAsiaTheme="minorEastAsia" w:hAnsi="Cambria Math"/>
                                 <w:color w:val="00B050"/>
@@ -44635,7 +45273,7 @@
                         </m:e>
                         <m:sub>
                           <m:r>
-                            <w:del w:id="332" w:author="Nienke Wagenaar" w:date="2021-11-16T14:19:00Z">
+                            <w:del w:id="383" w:author="Nienke Wagenaar" w:date="2021-11-16T14:19:00Z">
                               <w:rPr>
                                 <w:rFonts w:ascii="Cambria Math" w:eastAsiaTheme="minorEastAsia" w:hAnsi="Cambria Math"/>
                                 <w:color w:val="00B050"/>
@@ -44649,7 +45287,7 @@
                         </m:sub>
                         <m:sup>
                           <m:r>
-                            <w:del w:id="333" w:author="Nienke Wagenaar" w:date="2021-11-16T14:19:00Z">
+                            <w:del w:id="384" w:author="Nienke Wagenaar" w:date="2021-11-16T14:19:00Z">
                               <w:rPr>
                                 <w:rFonts w:ascii="Cambria Math" w:eastAsiaTheme="minorEastAsia" w:hAnsi="Cambria Math"/>
                                 <w:color w:val="00B050"/>
@@ -44663,7 +45301,7 @@
                         </m:sup>
                       </m:sSubSup>
                       <m:r>
-                        <w:del w:id="334" w:author="Nienke Wagenaar" w:date="2021-11-16T14:19:00Z">
+                        <w:del w:id="385" w:author="Nienke Wagenaar" w:date="2021-11-16T14:19:00Z">
                           <w:rPr>
                             <w:rFonts w:ascii="Cambria Math" w:hAnsi="Cambria Math" w:cs="Times New Roman"/>
                             <w:sz w:val="26"/>
@@ -44675,7 +45313,7 @@
                       <m:sSubSup>
                         <m:sSubSupPr>
                           <m:ctrlPr>
-                            <w:del w:id="335" w:author="Nienke Wagenaar" w:date="2021-11-16T14:19:00Z">
+                            <w:del w:id="386" w:author="Nienke Wagenaar" w:date="2021-11-16T14:19:00Z">
                               <w:rPr>
                                 <w:rFonts w:ascii="Cambria Math" w:eastAsiaTheme="minorEastAsia" w:hAnsi="Cambria Math"/>
                                 <w:i/>
@@ -44689,7 +45327,7 @@
                         </m:sSubSupPr>
                         <m:e>
                           <m:r>
-                            <w:del w:id="336" w:author="Nienke Wagenaar" w:date="2021-11-16T14:19:00Z">
+                            <w:del w:id="387" w:author="Nienke Wagenaar" w:date="2021-11-16T14:19:00Z">
                               <w:rPr>
                                 <w:rFonts w:ascii="Cambria Math" w:eastAsiaTheme="minorEastAsia" w:hAnsi="Cambria Math"/>
                                 <w:color w:val="00B050"/>
@@ -44703,7 +45341,7 @@
                         </m:e>
                         <m:sub>
                           <m:r>
-                            <w:del w:id="337" w:author="Nienke Wagenaar" w:date="2021-11-16T14:19:00Z">
+                            <w:del w:id="388" w:author="Nienke Wagenaar" w:date="2021-11-16T14:19:00Z">
                               <w:rPr>
                                 <w:rFonts w:ascii="Cambria Math" w:eastAsiaTheme="minorEastAsia" w:hAnsi="Cambria Math"/>
                                 <w:color w:val="00B050"/>
@@ -44717,7 +45355,7 @@
                         </m:sub>
                         <m:sup>
                           <m:r>
-                            <w:del w:id="338" w:author="Nienke Wagenaar" w:date="2021-11-16T14:19:00Z">
+                            <w:del w:id="389" w:author="Nienke Wagenaar" w:date="2021-11-16T14:19:00Z">
                               <w:rPr>
                                 <w:rFonts w:ascii="Cambria Math" w:eastAsiaTheme="minorEastAsia" w:hAnsi="Cambria Math"/>
                                 <w:color w:val="00B050"/>
@@ -44731,7 +45369,7 @@
                         </m:sup>
                       </m:sSubSup>
                       <m:r>
-                        <w:del w:id="339" w:author="Nienke Wagenaar" w:date="2021-11-16T14:19:00Z">
+                        <w:del w:id="390" w:author="Nienke Wagenaar" w:date="2021-11-16T14:19:00Z">
                           <w:rPr>
                             <w:rFonts w:ascii="Cambria Math" w:hAnsi="Cambria Math" w:cs="Times New Roman"/>
                             <w:sz w:val="26"/>
@@ -44743,7 +45381,7 @@
                       <m:sSubSup>
                         <m:sSubSupPr>
                           <m:ctrlPr>
-                            <w:del w:id="340" w:author="Nienke Wagenaar" w:date="2021-11-16T14:19:00Z">
+                            <w:del w:id="391" w:author="Nienke Wagenaar" w:date="2021-11-16T14:19:00Z">
                               <w:rPr>
                                 <w:rFonts w:ascii="Cambria Math" w:eastAsiaTheme="minorEastAsia" w:hAnsi="Cambria Math"/>
                                 <w:i/>
@@ -44757,7 +45395,7 @@
                         </m:sSubSupPr>
                         <m:e>
                           <m:r>
-                            <w:del w:id="341" w:author="Nienke Wagenaar" w:date="2021-11-16T14:19:00Z">
+                            <w:del w:id="392" w:author="Nienke Wagenaar" w:date="2021-11-16T14:19:00Z">
                               <w:rPr>
                                 <w:rFonts w:ascii="Cambria Math" w:eastAsiaTheme="minorEastAsia" w:hAnsi="Cambria Math"/>
                                 <w:color w:val="C00000"/>
@@ -44771,7 +45409,7 @@
                         </m:e>
                         <m:sub>
                           <m:r>
-                            <w:del w:id="342" w:author="Nienke Wagenaar" w:date="2021-11-16T14:19:00Z">
+                            <w:del w:id="393" w:author="Nienke Wagenaar" w:date="2021-11-16T14:19:00Z">
                               <w:rPr>
                                 <w:rFonts w:ascii="Cambria Math" w:eastAsiaTheme="minorEastAsia" w:hAnsi="Cambria Math"/>
                                 <w:color w:val="C00000"/>
@@ -44785,7 +45423,7 @@
                         </m:sub>
                         <m:sup>
                           <m:r>
-                            <w:del w:id="343" w:author="Nienke Wagenaar" w:date="2021-11-16T14:19:00Z">
+                            <w:del w:id="394" w:author="Nienke Wagenaar" w:date="2021-11-16T14:19:00Z">
                               <w:rPr>
                                 <w:rFonts w:ascii="Cambria Math" w:eastAsiaTheme="minorEastAsia" w:hAnsi="Cambria Math"/>
                                 <w:color w:val="C00000"/>
@@ -44811,7 +45449,7 @@
       <w:pPr>
         <w:jc w:val="center"/>
         <w:rPr>
-          <w:ins w:id="344" w:author="Nienke Wagenaar" w:date="2021-11-11T17:49:00Z"/>
+          <w:ins w:id="395" w:author="Nienke Wagenaar" w:date="2021-11-11T17:49:00Z"/>
           <w:rFonts w:ascii="Times New Roman" w:eastAsiaTheme="minorEastAsia" w:hAnsi="Times New Roman" w:cs="Times New Roman"/>
           <w:sz w:val="26"/>
           <w:szCs w:val="26"/>
@@ -44822,7 +45460,7 @@
           <m:sSubSup>
             <m:sSubSupPr>
               <m:ctrlPr>
-                <w:ins w:id="345" w:author="Nienke Wagenaar" w:date="2021-11-11T17:49:00Z">
+                <w:ins w:id="396" w:author="Nienke Wagenaar" w:date="2021-11-11T17:49:00Z">
                   <w:rPr>
                     <w:rFonts w:ascii="Cambria Math" w:eastAsiaTheme="minorEastAsia" w:hAnsi="Cambria Math"/>
                     <w:i/>
@@ -44836,7 +45474,7 @@
             </m:sSubSupPr>
             <m:e>
               <m:r>
-                <w:ins w:id="346" w:author="Nienke Wagenaar" w:date="2021-11-11T17:49:00Z">
+                <w:ins w:id="397" w:author="Nienke Wagenaar" w:date="2021-11-11T17:49:00Z">
                   <w:rPr>
                     <w:rFonts w:ascii="Cambria Math" w:eastAsiaTheme="minorEastAsia" w:hAnsi="Cambria Math"/>
                     <w:color w:val="C00000"/>
@@ -44854,7 +45492,7 @@
                   <m:begChr m:val="["/>
                   <m:endChr m:val="]"/>
                   <m:ctrlPr>
-                    <w:ins w:id="347" w:author="Nienke Wagenaar" w:date="2021-11-11T17:49:00Z">
+                    <w:ins w:id="398" w:author="Nienke Wagenaar" w:date="2021-11-11T17:49:00Z">
                       <w:rPr>
                         <w:rFonts w:ascii="Cambria Math" w:eastAsiaTheme="minorEastAsia" w:hAnsi="Cambria Math"/>
                         <w:i/>
@@ -44868,7 +45506,7 @@
                 </m:dPr>
                 <m:e>
                   <m:r>
-                    <w:ins w:id="348" w:author="Nienke Wagenaar" w:date="2021-11-11T17:49:00Z">
+                    <w:ins w:id="399" w:author="Nienke Wagenaar" w:date="2021-11-11T17:49:00Z">
                       <w:rPr>
                         <w:rFonts w:ascii="Cambria Math" w:eastAsiaTheme="minorEastAsia" w:hAnsi="Cambria Math"/>
                         <w:color w:val="C00000"/>
@@ -44884,7 +45522,7 @@
             </m:sub>
             <m:sup>
               <m:r>
-                <w:ins w:id="349" w:author="Nienke Wagenaar" w:date="2021-11-11T17:49:00Z">
+                <w:ins w:id="400" w:author="Nienke Wagenaar" w:date="2021-11-11T17:49:00Z">
                   <w:rPr>
                     <w:rFonts w:ascii="Cambria Math" w:eastAsiaTheme="minorEastAsia" w:hAnsi="Cambria Math"/>
                     <w:color w:val="C00000"/>
@@ -44898,7 +45536,7 @@
             </m:sup>
           </m:sSubSup>
           <m:r>
-            <w:ins w:id="350" w:author="Nienke Wagenaar" w:date="2021-11-11T17:49:00Z">
+            <w:ins w:id="401" w:author="Nienke Wagenaar" w:date="2021-11-11T17:49:00Z">
               <w:rPr>
                 <w:rFonts w:ascii="Cambria Math" w:hAnsi="Cambria Math" w:cs="Times New Roman"/>
                 <w:sz w:val="26"/>
@@ -44913,7 +45551,7 @@
               <m:limLoc m:val="undOvr"/>
               <m:supHide m:val="1"/>
               <m:ctrlPr>
-                <w:ins w:id="351" w:author="Nienke Wagenaar" w:date="2021-11-11T17:49:00Z">
+                <w:ins w:id="402" w:author="Nienke Wagenaar" w:date="2021-11-11T17:49:00Z">
                   <w:rPr>
                     <w:rFonts w:ascii="Cambria Math" w:eastAsiaTheme="minorEastAsia" w:hAnsi="Cambria Math" w:cs="Times New Roman"/>
                     <w:i/>
@@ -44925,7 +45563,7 @@
             </m:naryPr>
             <m:sub>
               <m:r>
-                <w:ins w:id="352" w:author="Nienke Wagenaar" w:date="2021-11-11T17:49:00Z">
+                <w:ins w:id="403" w:author="Nienke Wagenaar" w:date="2021-11-11T17:49:00Z">
                   <w:rPr>
                     <w:rFonts w:ascii="Cambria Math" w:eastAsiaTheme="minorEastAsia" w:hAnsi="Cambria Math" w:cs="Times New Roman"/>
                     <w:sz w:val="26"/>
@@ -44938,7 +45576,7 @@
             <m:sup/>
             <m:e>
               <m:r>
-                <w:ins w:id="353" w:author="Nienke Wagenaar" w:date="2021-11-11T17:49:00Z">
+                <w:ins w:id="404" w:author="Nienke Wagenaar" w:date="2021-11-11T17:49:00Z">
                   <w:rPr>
                     <w:rFonts w:ascii="Cambria Math" w:hAnsi="Cambria Math" w:cs="Times New Roman"/>
                     <w:sz w:val="26"/>
@@ -44953,7 +45591,7 @@
                   <m:limLoc m:val="undOvr"/>
                   <m:supHide m:val="1"/>
                   <m:ctrlPr>
-                    <w:ins w:id="354" w:author="Nienke Wagenaar" w:date="2021-11-11T17:49:00Z">
+                    <w:ins w:id="405" w:author="Nienke Wagenaar" w:date="2021-11-11T17:49:00Z">
                       <w:rPr>
                         <w:rFonts w:ascii="Cambria Math" w:eastAsiaTheme="minorEastAsia" w:hAnsi="Cambria Math" w:cs="Times New Roman"/>
                         <w:i/>
@@ -44965,7 +45603,7 @@
                 </m:naryPr>
                 <m:sub>
                   <m:r>
-                    <w:ins w:id="355" w:author="Nienke Wagenaar" w:date="2021-11-11T17:49:00Z">
+                    <w:ins w:id="406" w:author="Nienke Wagenaar" w:date="2021-11-11T17:49:00Z">
                       <w:rPr>
                         <w:rFonts w:ascii="Cambria Math" w:eastAsiaTheme="minorEastAsia" w:hAnsi="Cambria Math" w:cs="Times New Roman"/>
                         <w:sz w:val="26"/>
@@ -44978,7 +45616,7 @@
                 <m:sup/>
                 <m:e>
                   <m:r>
-                    <w:ins w:id="356" w:author="Nienke Wagenaar" w:date="2021-11-11T17:49:00Z">
+                    <w:ins w:id="407" w:author="Nienke Wagenaar" w:date="2021-11-11T17:49:00Z">
                       <w:rPr>
                         <w:rFonts w:ascii="Cambria Math" w:hAnsi="Cambria Math" w:cs="Times New Roman"/>
                         <w:sz w:val="26"/>
@@ -44993,7 +45631,7 @@
                       <m:limLoc m:val="undOvr"/>
                       <m:supHide m:val="1"/>
                       <m:ctrlPr>
-                        <w:ins w:id="357" w:author="Nienke Wagenaar" w:date="2021-11-11T17:49:00Z">
+                        <w:ins w:id="408" w:author="Nienke Wagenaar" w:date="2021-11-11T17:49:00Z">
                           <w:rPr>
                             <w:rFonts w:ascii="Cambria Math" w:eastAsiaTheme="minorEastAsia" w:hAnsi="Cambria Math" w:cs="Times New Roman"/>
                             <w:i/>
@@ -45005,7 +45643,7 @@
                     </m:naryPr>
                     <m:sub>
                       <m:r>
-                        <w:ins w:id="358" w:author="Nienke Wagenaar" w:date="2021-11-11T17:49:00Z">
+                        <w:ins w:id="409" w:author="Nienke Wagenaar" w:date="2021-11-11T17:49:00Z">
                           <w:rPr>
                             <w:rFonts w:ascii="Cambria Math" w:eastAsiaTheme="minorEastAsia" w:hAnsi="Cambria Math" w:cs="Times New Roman"/>
                             <w:sz w:val="26"/>
@@ -45017,7 +45655,7 @@
                       <m:sSub>
                         <m:sSubPr>
                           <m:ctrlPr>
-                            <w:ins w:id="359" w:author="Nienke Wagenaar" w:date="2021-11-11T17:49:00Z">
+                            <w:ins w:id="410" w:author="Nienke Wagenaar" w:date="2021-11-11T17:49:00Z">
                               <w:rPr>
                                 <w:rFonts w:ascii="Cambria Math" w:eastAsiaTheme="minorEastAsia" w:hAnsi="Cambria Math" w:cs="Times New Roman"/>
                                 <w:i/>
@@ -45029,7 +45667,7 @@
                         </m:sSubPr>
                         <m:e>
                           <m:r>
-                            <w:ins w:id="360" w:author="Nienke Wagenaar" w:date="2021-11-11T17:49:00Z">
+                            <w:ins w:id="411" w:author="Nienke Wagenaar" w:date="2021-11-11T17:49:00Z">
                               <w:rPr>
                                 <w:rFonts w:ascii="Cambria Math" w:eastAsiaTheme="minorEastAsia" w:hAnsi="Cambria Math" w:cs="Times New Roman"/>
                                 <w:sz w:val="26"/>
@@ -45041,7 +45679,7 @@
                         </m:e>
                         <m:sub>
                           <m:r>
-                            <w:ins w:id="361" w:author="Nienke Wagenaar" w:date="2021-11-11T17:49:00Z">
+                            <w:ins w:id="412" w:author="Nienke Wagenaar" w:date="2021-11-11T17:49:00Z">
                               <w:rPr>
                                 <w:rFonts w:ascii="Cambria Math" w:eastAsiaTheme="minorEastAsia" w:hAnsi="Cambria Math" w:cs="Times New Roman"/>
                                 <w:sz w:val="26"/>
@@ -45056,7 +45694,7 @@
                     <m:sup/>
                     <m:e>
                       <m:r>
-                        <w:ins w:id="362" w:author="Nienke Wagenaar" w:date="2021-11-11T17:49:00Z">
+                        <w:ins w:id="413" w:author="Nienke Wagenaar" w:date="2021-11-11T17:49:00Z">
                           <w:rPr>
                             <w:rFonts w:ascii="Cambria Math" w:hAnsi="Cambria Math" w:cs="Times New Roman"/>
                             <w:sz w:val="26"/>
@@ -45068,7 +45706,7 @@
                       <m:sSup>
                         <m:sSupPr>
                           <m:ctrlPr>
-                            <w:ins w:id="363" w:author="Nienke Wagenaar" w:date="2021-11-11T17:53:00Z">
+                            <w:ins w:id="414" w:author="Nienke Wagenaar" w:date="2021-11-11T17:53:00Z">
                               <w:rPr>
                                 <w:rFonts w:ascii="Cambria Math" w:eastAsiaTheme="minorEastAsia" w:hAnsi="Cambria Math"/>
                                 <w:i/>
@@ -45082,7 +45720,7 @@
                         </m:sSupPr>
                         <m:e>
                           <m:r>
-                            <w:ins w:id="364" w:author="Nienke Wagenaar" w:date="2021-11-11T17:52:00Z">
+                            <w:ins w:id="415" w:author="Nienke Wagenaar" w:date="2021-11-11T17:52:00Z">
                               <w:rPr>
                                 <w:rFonts w:ascii="Cambria Math" w:eastAsiaTheme="minorEastAsia" w:hAnsi="Cambria Math"/>
                                 <w:color w:val="00B050"/>
@@ -45094,7 +45732,7 @@
                             </w:ins>
                           </m:r>
                           <m:ctrlPr>
-                            <w:ins w:id="365" w:author="Nienke Wagenaar" w:date="2021-11-11T17:53:00Z">
+                            <w:ins w:id="416" w:author="Nienke Wagenaar" w:date="2021-11-11T17:53:00Z">
                               <w:rPr>
                                 <w:rFonts w:ascii="Cambria Math" w:hAnsi="Cambria Math" w:cs="Times New Roman"/>
                                 <w:i/>
@@ -45107,7 +45745,7 @@
                         </m:e>
                         <m:sup>
                           <m:r>
-                            <w:ins w:id="366" w:author="Nienke Wagenaar" w:date="2021-11-11T17:53:00Z">
+                            <w:ins w:id="417" w:author="Nienke Wagenaar" w:date="2021-11-11T17:53:00Z">
                               <w:rPr>
                                 <w:rFonts w:ascii="Cambria Math" w:eastAsiaTheme="minorEastAsia" w:hAnsi="Cambria Math"/>
                                 <w:color w:val="00B050"/>
@@ -45121,13 +45759,13 @@
                         </m:sup>
                       </m:sSup>
                       <m:r>
-                        <w:ins w:id="367" w:author="Nienke Wagenaar" w:date="2021-11-11T17:49:00Z">
+                        <w:ins w:id="418" w:author="Nienke Wagenaar" w:date="2021-11-11T17:49:00Z">
                           <w:rPr>
                             <w:rFonts w:ascii="Cambria Math" w:hAnsi="Cambria Math" w:cs="Times New Roman"/>
                             <w:color w:val="00B050"/>
                             <w:sz w:val="26"/>
                             <w:szCs w:val="26"/>
-                            <w:rPrChange w:id="368" w:author="Nienke Wagenaar" w:date="2021-11-11T17:54:00Z">
+                            <w:rPrChange w:id="419" w:author="Nienke Wagenaar" w:date="2021-11-11T17:54:00Z">
                               <w:rPr>
                                 <w:rFonts w:ascii="Cambria Math" w:hAnsi="Cambria Math" w:cs="Times New Roman"/>
                                 <w:sz w:val="26"/>
@@ -45141,7 +45779,7 @@
                       <m:sSubSup>
                         <m:sSubSupPr>
                           <m:ctrlPr>
-                            <w:ins w:id="369" w:author="Nienke Wagenaar" w:date="2021-11-11T17:49:00Z">
+                            <w:ins w:id="420" w:author="Nienke Wagenaar" w:date="2021-11-11T17:49:00Z">
                               <w:rPr>
                                 <w:rFonts w:ascii="Cambria Math" w:eastAsiaTheme="minorEastAsia" w:hAnsi="Cambria Math"/>
                                 <w:i/>
@@ -45155,7 +45793,7 @@
                         </m:sSubSupPr>
                         <m:e>
                           <m:r>
-                            <w:ins w:id="370" w:author="Nienke Wagenaar" w:date="2021-11-16T14:19:00Z">
+                            <w:ins w:id="421" w:author="Nienke Wagenaar" w:date="2021-11-16T14:19:00Z">
                               <w:rPr>
                                 <w:rFonts w:ascii="Cambria Math" w:eastAsiaTheme="minorEastAsia" w:hAnsi="Cambria Math"/>
                                 <w:color w:val="00B050"/>
@@ -45169,7 +45807,7 @@
                         </m:e>
                         <m:sub>
                           <m:r>
-                            <w:ins w:id="371" w:author="Nienke Wagenaar" w:date="2021-11-11T17:49:00Z">
+                            <w:ins w:id="422" w:author="Nienke Wagenaar" w:date="2021-11-11T17:49:00Z">
                               <w:rPr>
                                 <w:rFonts w:ascii="Cambria Math" w:eastAsiaTheme="minorEastAsia" w:hAnsi="Cambria Math"/>
                                 <w:color w:val="00B050"/>
@@ -45183,7 +45821,7 @@
                         </m:sub>
                         <m:sup>
                           <m:r>
-                            <w:ins w:id="372" w:author="Nienke Wagenaar" w:date="2021-11-11T17:49:00Z">
+                            <w:ins w:id="423" w:author="Nienke Wagenaar" w:date="2021-11-11T17:49:00Z">
                               <w:rPr>
                                 <w:rFonts w:ascii="Cambria Math" w:eastAsiaTheme="minorEastAsia" w:hAnsi="Cambria Math"/>
                                 <w:color w:val="00B050"/>
@@ -45197,13 +45835,13 @@
                         </m:sup>
                       </m:sSubSup>
                       <m:r>
-                        <w:ins w:id="373" w:author="Nienke Wagenaar" w:date="2021-11-11T17:49:00Z">
+                        <w:ins w:id="424" w:author="Nienke Wagenaar" w:date="2021-11-11T17:49:00Z">
                           <w:rPr>
                             <w:rFonts w:ascii="Cambria Math" w:hAnsi="Cambria Math" w:cs="Times New Roman"/>
                             <w:color w:val="00B050"/>
                             <w:sz w:val="26"/>
                             <w:szCs w:val="26"/>
-                            <w:rPrChange w:id="374" w:author="Nienke Wagenaar" w:date="2021-11-11T17:54:00Z">
+                            <w:rPrChange w:id="425" w:author="Nienke Wagenaar" w:date="2021-11-11T17:54:00Z">
                               <w:rPr>
                                 <w:rFonts w:ascii="Cambria Math" w:hAnsi="Cambria Math" w:cs="Times New Roman"/>
                                 <w:sz w:val="26"/>
@@ -45217,7 +45855,7 @@
                       <m:sSubSup>
                         <m:sSubSupPr>
                           <m:ctrlPr>
-                            <w:ins w:id="375" w:author="Nienke Wagenaar" w:date="2021-11-11T17:54:00Z">
+                            <w:ins w:id="426" w:author="Nienke Wagenaar" w:date="2021-11-11T17:54:00Z">
                               <w:rPr>
                                 <w:rFonts w:ascii="Cambria Math" w:eastAsiaTheme="minorEastAsia" w:hAnsi="Cambria Math"/>
                                 <w:i/>
@@ -45231,7 +45869,7 @@
                         </m:sSubSupPr>
                         <m:e>
                           <m:r>
-                            <w:ins w:id="376" w:author="Nienke Wagenaar" w:date="2021-11-11T17:54:00Z">
+                            <w:ins w:id="427" w:author="Nienke Wagenaar" w:date="2021-11-11T17:54:00Z">
                               <w:rPr>
                                 <w:rFonts w:ascii="Cambria Math" w:eastAsiaTheme="minorEastAsia" w:hAnsi="Cambria Math"/>
                                 <w:color w:val="00B050"/>
@@ -45245,7 +45883,7 @@
                         </m:e>
                         <m:sub>
                           <m:r>
-                            <w:ins w:id="377" w:author="Nienke Wagenaar" w:date="2021-11-11T17:54:00Z">
+                            <w:ins w:id="428" w:author="Nienke Wagenaar" w:date="2021-11-11T17:54:00Z">
                               <w:rPr>
                                 <w:rFonts w:ascii="Cambria Math" w:eastAsiaTheme="minorEastAsia" w:hAnsi="Cambria Math"/>
                                 <w:color w:val="00B050"/>
@@ -45259,7 +45897,7 @@
                         </m:sub>
                         <m:sup>
                           <m:r>
-                            <w:ins w:id="378" w:author="Nienke Wagenaar" w:date="2021-11-11T17:54:00Z">
+                            <w:ins w:id="429" w:author="Nienke Wagenaar" w:date="2021-11-11T17:54:00Z">
                               <w:rPr>
                                 <w:rFonts w:ascii="Cambria Math" w:eastAsiaTheme="minorEastAsia" w:hAnsi="Cambria Math"/>
                                 <w:color w:val="00B050"/>
@@ -45273,7 +45911,7 @@
                         </m:sup>
                       </m:sSubSup>
                       <m:r>
-                        <w:ins w:id="379" w:author="Nienke Wagenaar" w:date="2021-11-11T17:49:00Z">
+                        <w:ins w:id="430" w:author="Nienke Wagenaar" w:date="2021-11-11T17:49:00Z">
                           <w:rPr>
                             <w:rFonts w:ascii="Cambria Math" w:hAnsi="Cambria Math" w:cs="Times New Roman"/>
                             <w:sz w:val="26"/>
@@ -45283,7 +45921,7 @@
                         </w:ins>
                       </m:r>
                       <m:r>
-                        <w:ins w:id="380" w:author="Nienke Wagenaar" w:date="2021-11-11T17:54:00Z">
+                        <w:ins w:id="431" w:author="Nienke Wagenaar" w:date="2021-11-11T17:54:00Z">
                           <w:rPr>
                             <w:rFonts w:ascii="Cambria Math" w:hAnsi="Cambria Math" w:cs="Times New Roman"/>
                             <w:sz w:val="26"/>
@@ -45295,7 +45933,7 @@
                       <m:sSubSup>
                         <m:sSubSupPr>
                           <m:ctrlPr>
-                            <w:ins w:id="381" w:author="Nienke Wagenaar" w:date="2021-11-11T17:49:00Z">
+                            <w:ins w:id="432" w:author="Nienke Wagenaar" w:date="2021-11-11T17:49:00Z">
                               <w:rPr>
                                 <w:rFonts w:ascii="Cambria Math" w:eastAsiaTheme="minorEastAsia" w:hAnsi="Cambria Math"/>
                                 <w:i/>
@@ -45309,7 +45947,7 @@
                         </m:sSubSupPr>
                         <m:e>
                           <m:r>
-                            <w:ins w:id="382" w:author="Nienke Wagenaar" w:date="2021-11-11T17:49:00Z">
+                            <w:ins w:id="433" w:author="Nienke Wagenaar" w:date="2021-11-11T17:49:00Z">
                               <w:rPr>
                                 <w:rFonts w:ascii="Cambria Math" w:eastAsiaTheme="minorEastAsia" w:hAnsi="Cambria Math"/>
                                 <w:color w:val="C00000"/>
@@ -45323,7 +45961,7 @@
                         </m:e>
                         <m:sub>
                           <m:r>
-                            <w:ins w:id="383" w:author="Nienke Wagenaar" w:date="2021-11-11T17:49:00Z">
+                            <w:ins w:id="434" w:author="Nienke Wagenaar" w:date="2021-11-11T17:49:00Z">
                               <w:rPr>
                                 <w:rFonts w:ascii="Cambria Math" w:eastAsiaTheme="minorEastAsia" w:hAnsi="Cambria Math"/>
                                 <w:color w:val="C00000"/>
@@ -45337,7 +45975,7 @@
                         </m:sub>
                         <m:sup>
                           <m:r>
-                            <w:ins w:id="384" w:author="Nienke Wagenaar" w:date="2021-11-11T17:49:00Z">
+                            <w:ins w:id="435" w:author="Nienke Wagenaar" w:date="2021-11-11T17:49:00Z">
                               <w:rPr>
                                 <w:rFonts w:ascii="Cambria Math" w:eastAsiaTheme="minorEastAsia" w:hAnsi="Cambria Math"/>
                                 <w:color w:val="C00000"/>
@@ -46628,7 +47266,7 @@
                 </m:sub>
                 <m:sup>
                   <m:r>
-                    <w:ins w:id="385" w:author="Melody Shellman" w:date="2021-10-21T14:56:00Z">
+                    <w:ins w:id="436" w:author="Melody Shellman" w:date="2021-10-21T14:56:00Z">
                       <w:rPr>
                         <w:rFonts w:ascii="Cambria Math" w:eastAsiaTheme="minorEastAsia" w:hAnsi="Cambria Math"/>
                         <w:color w:val="C00000"/>
@@ -46688,7 +47326,7 @@
             </m:e>
             <m:sup>
               <m:r>
-                <w:ins w:id="386" w:author="Melody Shellman" w:date="2021-10-21T14:56:00Z">
+                <w:ins w:id="437" w:author="Melody Shellman" w:date="2021-10-21T14:56:00Z">
                   <w:rPr>
                     <w:rFonts w:ascii="Cambria Math" w:eastAsiaTheme="minorEastAsia" w:hAnsi="Cambria Math"/>
                     <w:color w:val="00B050"/>
@@ -47435,7 +48073,7 @@
       <w:pPr>
         <w:jc w:val="center"/>
         <w:rPr>
-          <w:ins w:id="387" w:author="Drouven, Markus G." w:date="2021-11-03T14:54:00Z"/>
+          <w:ins w:id="438" w:author="Drouven, Markus G." w:date="2021-11-03T14:54:00Z"/>
           <w:rFonts w:ascii="Times New Roman" w:eastAsiaTheme="minorEastAsia" w:hAnsi="Times New Roman" w:cs="Times New Roman"/>
           <w:sz w:val="26"/>
           <w:szCs w:val="26"/>
@@ -47461,7 +48099,7 @@
           <w:szCs w:val="26"/>
         </w:rPr>
       </w:pPr>
-      <w:commentRangeStart w:id="388"/>
+      <w:commentRangeStart w:id="439"/>
       <w:r>
         <w:rPr>
           <w:rFonts w:ascii="Times New Roman" w:eastAsiaTheme="minorEastAsia" w:hAnsi="Times New Roman" w:cs="Times New Roman"/>
@@ -47471,23 +48109,23 @@
         </w:rPr>
         <w:t>Deliveries Constraints</w:t>
       </w:r>
-      <w:commentRangeEnd w:id="388"/>
+      <w:commentRangeEnd w:id="439"/>
       <w:r>
         <w:rPr>
           <w:rStyle w:val="CommentReference"/>
         </w:rPr>
-        <w:commentReference w:id="388"/>
-      </w:r>
-    </w:p>
-    <w:p>
-      <w:pPr>
-        <w:rPr>
-          <w:rFonts w:ascii="Times New Roman" w:eastAsiaTheme="minorEastAsia" w:hAnsi="Times New Roman" w:cs="Times New Roman"/>
-          <w:sz w:val="26"/>
-          <w:szCs w:val="26"/>
-        </w:rPr>
-      </w:pPr>
-      <w:ins w:id="389" w:author="Melody Shellman" w:date="2021-10-21T14:56:00Z">
+        <w:commentReference w:id="439"/>
+      </w:r>
+    </w:p>
+    <w:p>
+      <w:pPr>
+        <w:rPr>
+          <w:rFonts w:ascii="Times New Roman" w:eastAsiaTheme="minorEastAsia" w:hAnsi="Times New Roman" w:cs="Times New Roman"/>
+          <w:sz w:val="26"/>
+          <w:szCs w:val="26"/>
+        </w:rPr>
+      </w:pPr>
+      <w:ins w:id="440" w:author="Melody Shellman" w:date="2021-10-21T14:56:00Z">
         <w:r>
           <w:rPr>
             <w:rFonts w:ascii="Times New Roman" w:eastAsiaTheme="minorEastAsia" w:hAnsi="Times New Roman" w:cs="Times New Roman"/>
@@ -47497,7 +48135,7 @@
           <w:t>Co</w:t>
         </w:r>
       </w:ins>
-      <w:ins w:id="390" w:author="Melody Shellman" w:date="2021-10-21T14:57:00Z">
+      <w:ins w:id="441" w:author="Melody Shellman" w:date="2021-10-21T14:57:00Z">
         <w:r>
           <w:rPr>
             <w:rFonts w:ascii="Times New Roman" w:eastAsiaTheme="minorEastAsia" w:hAnsi="Times New Roman" w:cs="Times New Roman"/>
@@ -47507,7 +48145,7 @@
           <w:t>mpletions r</w:t>
         </w:r>
       </w:ins>
-      <w:del w:id="391" w:author="Melody Shellman" w:date="2021-10-21T14:57:00Z">
+      <w:del w:id="442" w:author="Melody Shellman" w:date="2021-10-21T14:57:00Z">
         <w:r>
           <w:rPr>
             <w:rFonts w:ascii="Times New Roman" w:eastAsiaTheme="minorEastAsia" w:hAnsi="Times New Roman" w:cs="Times New Roman"/>
@@ -47525,7 +48163,7 @@
         </w:rPr>
         <w:t xml:space="preserve">euse deliveries at a </w:t>
       </w:r>
-      <w:del w:id="392" w:author="Drouven, Markus G." w:date="2021-11-03T14:52:00Z">
+      <w:del w:id="443" w:author="Drouven, Markus G." w:date="2021-11-03T14:52:00Z">
         <w:r>
           <w:rPr>
             <w:rFonts w:ascii="Times New Roman" w:eastAsiaTheme="minorEastAsia" w:hAnsi="Times New Roman" w:cs="Times New Roman"/>
@@ -47535,7 +48173,7 @@
           <w:delText>completion</w:delText>
         </w:r>
       </w:del>
-      <w:ins w:id="393" w:author="Drouven, Markus G." w:date="2021-11-03T14:52:00Z">
+      <w:ins w:id="444" w:author="Drouven, Markus G." w:date="2021-11-03T14:52:00Z">
         <w:r>
           <w:rPr>
             <w:rFonts w:ascii="Times New Roman" w:eastAsiaTheme="minorEastAsia" w:hAnsi="Times New Roman" w:cs="Times New Roman"/>
@@ -47553,7 +48191,7 @@
         </w:rPr>
         <w:t xml:space="preserve"> pad in time period t is equal to all piped and trucked water moved into the </w:t>
       </w:r>
-      <w:del w:id="394" w:author="Drouven, Markus G." w:date="2021-11-03T14:52:00Z">
+      <w:del w:id="445" w:author="Drouven, Markus G." w:date="2021-11-03T14:52:00Z">
         <w:r>
           <w:rPr>
             <w:rFonts w:ascii="Times New Roman" w:eastAsiaTheme="minorEastAsia" w:hAnsi="Times New Roman" w:cs="Times New Roman"/>
@@ -47563,7 +48201,7 @@
           <w:delText>completion</w:delText>
         </w:r>
       </w:del>
-      <w:ins w:id="395" w:author="Drouven, Markus G." w:date="2021-11-03T14:52:00Z">
+      <w:ins w:id="446" w:author="Drouven, Markus G." w:date="2021-11-03T14:52:00Z">
         <w:r>
           <w:rPr>
             <w:rFonts w:ascii="Times New Roman" w:eastAsiaTheme="minorEastAsia" w:hAnsi="Times New Roman" w:cs="Times New Roman"/>
@@ -47581,7 +48219,7 @@
         </w:rPr>
         <w:t xml:space="preserve"> pad</w:t>
       </w:r>
-      <w:ins w:id="396" w:author="Melody Shellman" w:date="2021-10-21T14:57:00Z">
+      <w:ins w:id="447" w:author="Melody Shellman" w:date="2021-10-21T14:57:00Z">
         <w:r>
           <w:rPr>
             <w:rFonts w:ascii="Times New Roman" w:eastAsiaTheme="minorEastAsia" w:hAnsi="Times New Roman" w:cs="Times New Roman"/>
@@ -47658,7 +48296,7 @@
             </m:sub>
             <m:sup>
               <m:r>
-                <w:ins w:id="397" w:author="Melody Shellman" w:date="2021-10-21T14:56:00Z">
+                <w:ins w:id="448" w:author="Melody Shellman" w:date="2021-10-21T14:56:00Z">
                   <w:rPr>
                     <w:rFonts w:ascii="Cambria Math" w:eastAsiaTheme="minorEastAsia" w:hAnsi="Cambria Math"/>
                     <w:color w:val="C00000"/>
@@ -47713,7 +48351,7 @@
                 <m:t>l∈</m:t>
               </m:r>
               <m:r>
-                <w:ins w:id="398" w:author="Melody Shellman" w:date="2021-10-20T16:52:00Z">
+                <w:ins w:id="449" w:author="Melody Shellman" w:date="2021-10-20T16:52:00Z">
                   <w:rPr>
                     <w:rFonts w:ascii="Cambria Math" w:eastAsiaTheme="minorEastAsia" w:hAnsi="Cambria Math" w:cs="Times New Roman"/>
                     <w:sz w:val="26"/>
@@ -47723,7 +48361,7 @@
                 </w:ins>
               </m:r>
               <m:r>
-                <w:del w:id="399" w:author="Melody Shellman" w:date="2021-10-20T16:52:00Z">
+                <w:del w:id="450" w:author="Melody Shellman" w:date="2021-10-20T16:52:00Z">
                   <w:rPr>
                     <w:rFonts w:ascii="Cambria Math" w:eastAsiaTheme="minorEastAsia" w:hAnsi="Cambria Math" w:cs="Times New Roman"/>
                     <w:sz w:val="26"/>
@@ -48148,14 +48786,14 @@
     <w:p>
       <w:pPr>
         <w:rPr>
-          <w:del w:id="400" w:author="Drouven, Markus G." w:date="2021-11-03T14:54:00Z"/>
+          <w:del w:id="451" w:author="Drouven, Markus G." w:date="2021-11-03T14:54:00Z"/>
           <w:rFonts w:ascii="Times New Roman" w:eastAsiaTheme="minorEastAsia" w:hAnsi="Times New Roman" w:cs="Times New Roman"/>
           <w:sz w:val="26"/>
           <w:szCs w:val="26"/>
           <w:u w:val="single"/>
         </w:rPr>
       </w:pPr>
-      <w:del w:id="401" w:author="Drouven, Markus G." w:date="2021-11-03T14:54:00Z">
+      <w:del w:id="452" w:author="Drouven, Markus G." w:date="2021-11-03T14:54:00Z">
         <w:r>
           <w:rPr>
             <w:rFonts w:ascii="Times New Roman" w:eastAsiaTheme="minorEastAsia" w:hAnsi="Times New Roman" w:cs="Times New Roman"/>
@@ -48175,13 +48813,13 @@
           <w:numId w:val="1"/>
         </w:numPr>
         <w:rPr>
-          <w:del w:id="402" w:author="Drouven, Markus G." w:date="2021-11-03T14:54:00Z"/>
-          <w:rFonts w:ascii="Times New Roman" w:eastAsiaTheme="minorEastAsia" w:hAnsi="Times New Roman" w:cs="Times New Roman"/>
-          <w:sz w:val="26"/>
-          <w:szCs w:val="26"/>
-        </w:rPr>
-      </w:pPr>
-      <w:del w:id="403" w:author="Drouven, Markus G." w:date="2021-11-03T14:54:00Z">
+          <w:del w:id="453" w:author="Drouven, Markus G." w:date="2021-11-03T14:54:00Z"/>
+          <w:rFonts w:ascii="Times New Roman" w:eastAsiaTheme="minorEastAsia" w:hAnsi="Times New Roman" w:cs="Times New Roman"/>
+          <w:sz w:val="26"/>
+          <w:szCs w:val="26"/>
+        </w:rPr>
+      </w:pPr>
+      <w:del w:id="454" w:author="Drouven, Markus G." w:date="2021-11-03T14:54:00Z">
         <w:r>
           <w:rPr>
             <w:rFonts w:ascii="Times New Roman" w:eastAsiaTheme="minorEastAsia" w:hAnsi="Times New Roman" w:cs="Times New Roman"/>
@@ -48304,13 +48942,13 @@
           <w:numId w:val="1"/>
         </w:numPr>
         <w:rPr>
-          <w:del w:id="404" w:author="Drouven, Markus G." w:date="2021-11-03T14:54:00Z"/>
-          <w:rFonts w:ascii="Times New Roman" w:eastAsiaTheme="minorEastAsia" w:hAnsi="Times New Roman" w:cs="Times New Roman"/>
-          <w:sz w:val="26"/>
-          <w:szCs w:val="26"/>
-        </w:rPr>
-      </w:pPr>
-      <w:del w:id="405" w:author="Drouven, Markus G." w:date="2021-11-03T14:54:00Z">
+          <w:del w:id="455" w:author="Drouven, Markus G." w:date="2021-11-03T14:54:00Z"/>
+          <w:rFonts w:ascii="Times New Roman" w:eastAsiaTheme="minorEastAsia" w:hAnsi="Times New Roman" w:cs="Times New Roman"/>
+          <w:sz w:val="26"/>
+          <w:szCs w:val="26"/>
+        </w:rPr>
+      </w:pPr>
+      <w:del w:id="456" w:author="Drouven, Markus G." w:date="2021-11-03T14:54:00Z">
         <w:r>
           <w:rPr>
             <w:rFonts w:ascii="Times New Roman" w:eastAsiaTheme="minorEastAsia" w:hAnsi="Times New Roman" w:cs="Times New Roman"/>
@@ -48363,13 +49001,13 @@
           <w:numId w:val="1"/>
         </w:numPr>
         <w:rPr>
-          <w:del w:id="406" w:author="Drouven, Markus G." w:date="2021-11-03T14:54:00Z"/>
-          <w:rFonts w:ascii="Times New Roman" w:eastAsiaTheme="minorEastAsia" w:hAnsi="Times New Roman" w:cs="Times New Roman"/>
-          <w:sz w:val="26"/>
-          <w:szCs w:val="26"/>
-        </w:rPr>
-      </w:pPr>
-      <w:del w:id="407" w:author="Drouven, Markus G." w:date="2021-11-03T14:54:00Z">
+          <w:del w:id="457" w:author="Drouven, Markus G." w:date="2021-11-03T14:54:00Z"/>
+          <w:rFonts w:ascii="Times New Roman" w:eastAsiaTheme="minorEastAsia" w:hAnsi="Times New Roman" w:cs="Times New Roman"/>
+          <w:sz w:val="26"/>
+          <w:szCs w:val="26"/>
+        </w:rPr>
+      </w:pPr>
+      <w:del w:id="458" w:author="Drouven, Markus G." w:date="2021-11-03T14:54:00Z">
         <w:r>
           <w:rPr>
             <w:rFonts w:ascii="Times New Roman" w:eastAsiaTheme="minorEastAsia" w:hAnsi="Times New Roman" w:cs="Times New Roman"/>
@@ -48383,23 +49021,23 @@
     <w:p>
       <w:pPr>
         <w:rPr>
-          <w:del w:id="408" w:author="Drouven, Markus G." w:date="2021-11-03T14:54:00Z"/>
-          <w:rFonts w:ascii="Times New Roman" w:eastAsiaTheme="minorEastAsia" w:hAnsi="Times New Roman" w:cs="Times New Roman"/>
-          <w:sz w:val="26"/>
-          <w:szCs w:val="26"/>
-        </w:rPr>
-      </w:pPr>
-    </w:p>
-    <w:p>
-      <w:pPr>
-        <w:rPr>
-          <w:del w:id="409" w:author="Drouven, Markus G." w:date="2021-11-03T14:54:00Z"/>
-          <w:rFonts w:ascii="Times New Roman" w:eastAsiaTheme="minorEastAsia" w:hAnsi="Times New Roman" w:cs="Times New Roman"/>
-          <w:sz w:val="26"/>
-          <w:szCs w:val="26"/>
-        </w:rPr>
-      </w:pPr>
-      <w:del w:id="410" w:author="Drouven, Markus G." w:date="2021-11-03T14:54:00Z">
+          <w:del w:id="459" w:author="Drouven, Markus G." w:date="2021-11-03T14:54:00Z"/>
+          <w:rFonts w:ascii="Times New Roman" w:eastAsiaTheme="minorEastAsia" w:hAnsi="Times New Roman" w:cs="Times New Roman"/>
+          <w:sz w:val="26"/>
+          <w:szCs w:val="26"/>
+        </w:rPr>
+      </w:pPr>
+    </w:p>
+    <w:p>
+      <w:pPr>
+        <w:rPr>
+          <w:del w:id="460" w:author="Drouven, Markus G." w:date="2021-11-03T14:54:00Z"/>
+          <w:rFonts w:ascii="Times New Roman" w:eastAsiaTheme="minorEastAsia" w:hAnsi="Times New Roman" w:cs="Times New Roman"/>
+          <w:sz w:val="26"/>
+          <w:szCs w:val="26"/>
+        </w:rPr>
+      </w:pPr>
+      <w:del w:id="461" w:author="Drouven, Markus G." w:date="2021-11-03T14:54:00Z">
         <w:r>
           <w:rPr>
             <w:rFonts w:ascii="Times New Roman" w:eastAsiaTheme="minorEastAsia" w:hAnsi="Times New Roman" w:cs="Times New Roman"/>
@@ -48419,13 +49057,13 @@
           <w:numId w:val="2"/>
         </w:numPr>
         <w:rPr>
-          <w:del w:id="411" w:author="Drouven, Markus G." w:date="2021-11-03T14:54:00Z"/>
-          <w:rFonts w:ascii="Times New Roman" w:eastAsiaTheme="minorEastAsia" w:hAnsi="Times New Roman" w:cs="Times New Roman"/>
-          <w:sz w:val="26"/>
-          <w:szCs w:val="26"/>
-        </w:rPr>
-      </w:pPr>
-      <w:del w:id="412" w:author="Drouven, Markus G." w:date="2021-11-03T14:54:00Z">
+          <w:del w:id="462" w:author="Drouven, Markus G." w:date="2021-11-03T14:54:00Z"/>
+          <w:rFonts w:ascii="Times New Roman" w:eastAsiaTheme="minorEastAsia" w:hAnsi="Times New Roman" w:cs="Times New Roman"/>
+          <w:sz w:val="26"/>
+          <w:szCs w:val="26"/>
+        </w:rPr>
+      </w:pPr>
+      <w:del w:id="463" w:author="Drouven, Markus G." w:date="2021-11-03T14:54:00Z">
         <w:r>
           <w:rPr>
             <w:rFonts w:ascii="Times New Roman" w:eastAsiaTheme="minorEastAsia" w:hAnsi="Times New Roman" w:cs="Times New Roman"/>
@@ -48444,13 +49082,13 @@
           <w:numId w:val="2"/>
         </w:numPr>
         <w:rPr>
-          <w:del w:id="413" w:author="Drouven, Markus G." w:date="2021-11-03T14:54:00Z"/>
-          <w:rFonts w:ascii="Times New Roman" w:eastAsiaTheme="minorEastAsia" w:hAnsi="Times New Roman" w:cs="Times New Roman"/>
-          <w:sz w:val="26"/>
-          <w:szCs w:val="26"/>
-        </w:rPr>
-      </w:pPr>
-      <w:del w:id="414" w:author="Drouven, Markus G." w:date="2021-11-03T14:54:00Z">
+          <w:del w:id="464" w:author="Drouven, Markus G." w:date="2021-11-03T14:54:00Z"/>
+          <w:rFonts w:ascii="Times New Roman" w:eastAsiaTheme="minorEastAsia" w:hAnsi="Times New Roman" w:cs="Times New Roman"/>
+          <w:sz w:val="26"/>
+          <w:szCs w:val="26"/>
+        </w:rPr>
+      </w:pPr>
+      <w:del w:id="465" w:author="Drouven, Markus G." w:date="2021-11-03T14:54:00Z">
         <w:r>
           <w:rPr>
             <w:rFonts w:ascii="Times New Roman" w:eastAsiaTheme="minorEastAsia" w:hAnsi="Times New Roman" w:cs="Times New Roman"/>
@@ -48469,13 +49107,13 @@
           <w:numId w:val="2"/>
         </w:numPr>
         <w:rPr>
-          <w:del w:id="415" w:author="Drouven, Markus G." w:date="2021-11-03T14:54:00Z"/>
-          <w:rFonts w:ascii="Times New Roman" w:eastAsiaTheme="minorEastAsia" w:hAnsi="Times New Roman" w:cs="Times New Roman"/>
-          <w:sz w:val="26"/>
-          <w:szCs w:val="26"/>
-        </w:rPr>
-      </w:pPr>
-      <w:del w:id="416" w:author="Drouven, Markus G." w:date="2021-11-03T14:54:00Z">
+          <w:del w:id="466" w:author="Drouven, Markus G." w:date="2021-11-03T14:54:00Z"/>
+          <w:rFonts w:ascii="Times New Roman" w:eastAsiaTheme="minorEastAsia" w:hAnsi="Times New Roman" w:cs="Times New Roman"/>
+          <w:sz w:val="26"/>
+          <w:szCs w:val="26"/>
+        </w:rPr>
+      </w:pPr>
+      <w:del w:id="467" w:author="Drouven, Markus G." w:date="2021-11-03T14:54:00Z">
         <w:r>
           <w:rPr>
             <w:rFonts w:ascii="Times New Roman" w:eastAsiaTheme="minorEastAsia" w:hAnsi="Times New Roman" w:cs="Times New Roman"/>
@@ -48494,13 +49132,13 @@
           <w:numId w:val="2"/>
         </w:numPr>
         <w:rPr>
-          <w:del w:id="417" w:author="Drouven, Markus G." w:date="2021-11-03T14:54:00Z"/>
-          <w:rFonts w:ascii="Times New Roman" w:eastAsiaTheme="minorEastAsia" w:hAnsi="Times New Roman" w:cs="Times New Roman"/>
-          <w:sz w:val="26"/>
-          <w:szCs w:val="26"/>
-        </w:rPr>
-      </w:pPr>
-      <w:del w:id="418" w:author="Drouven, Markus G." w:date="2021-11-03T14:54:00Z">
+          <w:del w:id="468" w:author="Drouven, Markus G." w:date="2021-11-03T14:54:00Z"/>
+          <w:rFonts w:ascii="Times New Roman" w:eastAsiaTheme="minorEastAsia" w:hAnsi="Times New Roman" w:cs="Times New Roman"/>
+          <w:sz w:val="26"/>
+          <w:szCs w:val="26"/>
+        </w:rPr>
+      </w:pPr>
+      <w:del w:id="469" w:author="Drouven, Markus G." w:date="2021-11-03T14:54:00Z">
         <w:r>
           <w:rPr>
             <w:rFonts w:ascii="Times New Roman" w:eastAsiaTheme="minorEastAsia" w:hAnsi="Times New Roman" w:cs="Times New Roman"/>
@@ -48514,7 +49152,7 @@
     <w:p>
       <w:pPr>
         <w:rPr>
-          <w:del w:id="419" w:author="Drouven, Markus G." w:date="2021-11-03T14:54:00Z"/>
+          <w:del w:id="470" w:author="Drouven, Markus G." w:date="2021-11-03T14:54:00Z"/>
           <w:rFonts w:ascii="Times New Roman" w:eastAsiaTheme="minorEastAsia" w:hAnsi="Times New Roman" w:cs="Times New Roman"/>
           <w:sz w:val="26"/>
           <w:szCs w:val="26"/>
@@ -48525,13 +49163,13 @@
     <w:p>
       <w:pPr>
         <w:rPr>
-          <w:del w:id="420" w:author="Drouven, Markus G." w:date="2021-11-03T14:54:00Z"/>
-          <w:rFonts w:ascii="Times New Roman" w:eastAsiaTheme="minorEastAsia" w:hAnsi="Times New Roman" w:cs="Times New Roman"/>
-          <w:sz w:val="26"/>
-          <w:szCs w:val="26"/>
-        </w:rPr>
-      </w:pPr>
-      <w:del w:id="421" w:author="Drouven, Markus G." w:date="2021-11-03T14:54:00Z">
+          <w:del w:id="471" w:author="Drouven, Markus G." w:date="2021-11-03T14:54:00Z"/>
+          <w:rFonts w:ascii="Times New Roman" w:eastAsiaTheme="minorEastAsia" w:hAnsi="Times New Roman" w:cs="Times New Roman"/>
+          <w:sz w:val="26"/>
+          <w:szCs w:val="26"/>
+        </w:rPr>
+      </w:pPr>
+      <w:del w:id="472" w:author="Drouven, Markus G." w:date="2021-11-03T14:54:00Z">
         <w:r>
           <w:rPr>
             <w:rFonts w:ascii="Times New Roman" w:eastAsiaTheme="minorEastAsia" w:hAnsi="Times New Roman" w:cs="Times New Roman"/>
@@ -48551,14 +49189,14 @@
           <w:numId w:val="3"/>
         </w:numPr>
         <w:rPr>
-          <w:del w:id="422" w:author="Drouven, Markus G." w:date="2021-11-03T14:54:00Z"/>
+          <w:del w:id="473" w:author="Drouven, Markus G." w:date="2021-11-03T14:54:00Z"/>
           <w:rFonts w:ascii="Times New Roman" w:eastAsiaTheme="minorEastAsia" w:hAnsi="Times New Roman" w:cs="Times New Roman"/>
           <w:strike/>
           <w:sz w:val="26"/>
           <w:szCs w:val="26"/>
         </w:rPr>
       </w:pPr>
-      <w:del w:id="423" w:author="Drouven, Markus G." w:date="2021-11-03T14:54:00Z">
+      <w:del w:id="474" w:author="Drouven, Markus G." w:date="2021-11-03T14:54:00Z">
         <w:r>
           <w:rPr>
             <w:rFonts w:ascii="Times New Roman" w:eastAsiaTheme="minorEastAsia" w:hAnsi="Times New Roman" w:cs="Times New Roman"/>
@@ -48582,7 +49220,7 @@
     <w:p>
       <w:pPr>
         <w:rPr>
-          <w:del w:id="424" w:author="Drouven, Markus G." w:date="2021-11-03T14:54:00Z"/>
+          <w:del w:id="475" w:author="Drouven, Markus G." w:date="2021-11-03T14:54:00Z"/>
           <w:rFonts w:ascii="Times New Roman" w:eastAsiaTheme="minorEastAsia" w:hAnsi="Times New Roman" w:cs="Times New Roman"/>
           <w:strike/>
           <w:sz w:val="26"/>
@@ -48615,20 +49253,20 @@
     <w:p>
       <w:pPr>
         <w:rPr>
-          <w:ins w:id="425" w:author="Melody Shellman" w:date="2021-10-21T09:32:00Z"/>
+          <w:ins w:id="476" w:author="Melody Shellman" w:date="2021-10-21T09:32:00Z"/>
           <w:rFonts w:ascii="Times New Roman" w:hAnsi="Times New Roman" w:cs="Times New Roman"/>
           <w:b/>
           <w:bCs/>
           <w:sz w:val="26"/>
           <w:szCs w:val="26"/>
         </w:rPr>
-        <w:pPrChange w:id="426" w:author="Melody Shellman" w:date="2021-10-21T09:32:00Z">
+        <w:pPrChange w:id="477" w:author="Melody Shellman" w:date="2021-10-21T09:32:00Z">
           <w:pPr>
             <w:pStyle w:val="CommentText"/>
           </w:pPr>
         </w:pPrChange>
       </w:pPr>
-      <w:ins w:id="427" w:author="Melody Shellman" w:date="2021-10-21T09:32:00Z">
+      <w:ins w:id="478" w:author="Melody Shellman" w:date="2021-10-21T09:32:00Z">
         <w:r>
           <w:rPr>
             <w:rFonts w:ascii="Times New Roman" w:hAnsi="Times New Roman" w:cs="Times New Roman"/>
@@ -48684,7 +49322,7 @@
           <w:t xml:space="preserve"> </w:t>
         </w:r>
       </w:ins>
-      <w:ins w:id="428" w:author="Melody Shellman" w:date="2021-10-21T09:33:00Z">
+      <w:ins w:id="479" w:author="Melody Shellman" w:date="2021-10-21T09:33:00Z">
         <w:r>
           <w:rPr>
             <w:rFonts w:ascii="Times New Roman" w:hAnsi="Times New Roman" w:cs="Times New Roman"/>
@@ -48695,7 +49333,7 @@
           <w:t xml:space="preserve">the reuse of water at </w:t>
         </w:r>
       </w:ins>
-      <w:ins w:id="429" w:author="Melody Shellman" w:date="2021-10-21T09:32:00Z">
+      <w:ins w:id="480" w:author="Melody Shellman" w:date="2021-10-21T09:32:00Z">
         <w:r>
           <w:rPr>
             <w:rFonts w:ascii="Times New Roman" w:hAnsi="Times New Roman" w:cs="Times New Roman"/>
@@ -48721,7 +49359,7 @@
       <w:pPr>
         <w:pStyle w:val="CommentText"/>
         <w:rPr>
-          <w:ins w:id="430" w:author="Melody Shellman" w:date="2021-10-21T09:32:00Z"/>
+          <w:ins w:id="481" w:author="Melody Shellman" w:date="2021-10-21T09:32:00Z"/>
           <w:rFonts w:ascii="Times New Roman" w:hAnsi="Times New Roman" w:cs="Times New Roman"/>
           <w:bCs/>
           <w:sz w:val="26"/>
@@ -48764,7 +49402,7 @@
         </w:rPr>
         <w:t xml:space="preserve"> </w:t>
       </w:r>
-      <w:ins w:id="431" w:author="Melody Shellman" w:date="2021-10-21T09:35:00Z">
+      <w:ins w:id="482" w:author="Melody Shellman" w:date="2021-10-21T09:35:00Z">
         <w:r>
           <w:rPr>
             <w:rFonts w:ascii="Times New Roman" w:hAnsi="Times New Roman" w:cs="Times New Roman"/>
@@ -48775,7 +49413,7 @@
           <w:t>D</w:t>
         </w:r>
       </w:ins>
-      <w:del w:id="432" w:author="Melody Shellman" w:date="2021-10-21T09:35:00Z">
+      <w:del w:id="483" w:author="Melody Shellman" w:date="2021-10-21T09:35:00Z">
         <w:r>
           <w:rPr>
             <w:rFonts w:ascii="Times New Roman" w:hAnsi="Times New Roman" w:cs="Times New Roman"/>
@@ -48804,7 +49442,7 @@
         </w:rPr>
         <w:t xml:space="preserve">emand set by </w:t>
       </w:r>
-      <w:del w:id="433" w:author="Drouven, Markus G." w:date="2021-11-03T14:52:00Z">
+      <w:del w:id="484" w:author="Drouven, Markus G." w:date="2021-11-03T14:52:00Z">
         <w:r>
           <w:rPr>
             <w:rFonts w:ascii="Times New Roman" w:hAnsi="Times New Roman" w:cs="Times New Roman"/>
@@ -48815,7 +49453,7 @@
           <w:delText>completion</w:delText>
         </w:r>
       </w:del>
-      <w:ins w:id="434" w:author="Drouven, Markus G." w:date="2021-11-03T14:52:00Z">
+      <w:ins w:id="485" w:author="Drouven, Markus G." w:date="2021-11-03T14:52:00Z">
         <w:r>
           <w:rPr>
             <w:rFonts w:ascii="Times New Roman" w:hAnsi="Times New Roman" w:cs="Times New Roman"/>
@@ -48866,14 +49504,14 @@
     <w:p>
       <w:pPr>
         <w:rPr>
-          <w:ins w:id="435" w:author="Melody Shellman" w:date="2021-10-21T09:32:00Z"/>
+          <w:ins w:id="486" w:author="Melody Shellman" w:date="2021-10-21T09:32:00Z"/>
           <w:rFonts w:ascii="Times New Roman" w:hAnsi="Times New Roman" w:cs="Times New Roman"/>
           <w:bCs/>
           <w:sz w:val="26"/>
           <w:szCs w:val="26"/>
         </w:rPr>
       </w:pPr>
-      <w:ins w:id="436" w:author="Melody Shellman" w:date="2021-10-21T09:32:00Z">
+      <w:ins w:id="487" w:author="Melody Shellman" w:date="2021-10-21T09:32:00Z">
         <w:r>
           <w:rPr>
             <w:rFonts w:ascii="Times New Roman" w:hAnsi="Times New Roman" w:cs="Times New Roman"/>
@@ -48885,7 +49523,7 @@
           <w:t xml:space="preserve">Completions Reuse Water: </w:t>
         </w:r>
       </w:ins>
-      <w:ins w:id="437" w:author="Melody Shellman" w:date="2021-10-21T09:35:00Z">
+      <w:ins w:id="488" w:author="Melody Shellman" w:date="2021-10-21T09:35:00Z">
         <w:r>
           <w:rPr>
             <w:rFonts w:ascii="Times New Roman" w:hAnsi="Times New Roman" w:cs="Times New Roman"/>
@@ -48895,7 +49533,7 @@
           <w:t>W</w:t>
         </w:r>
       </w:ins>
-      <w:ins w:id="438" w:author="Melody Shellman" w:date="2021-10-21T09:32:00Z">
+      <w:ins w:id="489" w:author="Melody Shellman" w:date="2021-10-21T09:32:00Z">
         <w:r>
           <w:rPr>
             <w:rFonts w:ascii="Times New Roman" w:hAnsi="Times New Roman" w:cs="Times New Roman"/>
@@ -48936,7 +49574,7 @@
           </w:rPr>
           <w:t xml:space="preserve"> </w:t>
         </w:r>
-        <w:del w:id="439" w:author="Drouven, Markus G." w:date="2021-11-03T14:52:00Z">
+        <w:del w:id="490" w:author="Drouven, Markus G." w:date="2021-11-03T14:52:00Z">
           <w:r>
             <w:rPr>
               <w:rFonts w:ascii="Times New Roman" w:hAnsi="Times New Roman" w:cs="Times New Roman"/>
@@ -48947,7 +49585,7 @@
           </w:r>
         </w:del>
       </w:ins>
-      <w:ins w:id="440" w:author="Drouven, Markus G." w:date="2021-11-03T14:52:00Z">
+      <w:ins w:id="491" w:author="Drouven, Markus G." w:date="2021-11-03T14:52:00Z">
         <w:r>
           <w:rPr>
             <w:rFonts w:ascii="Times New Roman" w:hAnsi="Times New Roman" w:cs="Times New Roman"/>
@@ -48957,7 +49595,7 @@
           <w:t>completions</w:t>
         </w:r>
       </w:ins>
-      <w:ins w:id="441" w:author="Melody Shellman" w:date="2021-10-21T09:32:00Z">
+      <w:ins w:id="492" w:author="Melody Shellman" w:date="2021-10-21T09:32:00Z">
         <w:r>
           <w:rPr>
             <w:rFonts w:ascii="Times New Roman" w:hAnsi="Times New Roman" w:cs="Times New Roman"/>
@@ -48967,7 +49605,7 @@
           <w:t xml:space="preserve"> site</w:t>
         </w:r>
       </w:ins>
-      <w:ins w:id="442" w:author="Melody Shellman" w:date="2021-10-21T09:34:00Z">
+      <w:ins w:id="493" w:author="Melody Shellman" w:date="2021-10-21T09:34:00Z">
         <w:r>
           <w:rPr>
             <w:rFonts w:ascii="Times New Roman" w:hAnsi="Times New Roman" w:cs="Times New Roman"/>
@@ -48977,7 +49615,7 @@
           <w:t>. This does not include</w:t>
         </w:r>
       </w:ins>
-      <w:ins w:id="443" w:author="Melody Shellman" w:date="2021-10-21T09:32:00Z">
+      <w:ins w:id="494" w:author="Melody Shellman" w:date="2021-10-21T09:32:00Z">
         <w:r>
           <w:rPr>
             <w:rFonts w:ascii="Times New Roman" w:hAnsi="Times New Roman" w:cs="Times New Roman"/>
@@ -48987,7 +49625,7 @@
           <w:t xml:space="preserve"> freshwater</w:t>
         </w:r>
       </w:ins>
-      <w:ins w:id="444" w:author="Melody Shellman" w:date="2021-10-21T09:34:00Z">
+      <w:ins w:id="495" w:author="Melody Shellman" w:date="2021-10-21T09:34:00Z">
         <w:r>
           <w:rPr>
             <w:rFonts w:ascii="Times New Roman" w:hAnsi="Times New Roman" w:cs="Times New Roman"/>
@@ -48997,7 +49635,7 @@
           <w:t xml:space="preserve"> or </w:t>
         </w:r>
       </w:ins>
-      <w:ins w:id="445" w:author="Melody Shellman" w:date="2021-10-21T09:32:00Z">
+      <w:ins w:id="496" w:author="Melody Shellman" w:date="2021-10-21T09:32:00Z">
         <w:r>
           <w:rPr>
             <w:rFonts w:ascii="Times New Roman" w:hAnsi="Times New Roman" w:cs="Times New Roman"/>
@@ -49012,7 +49650,7 @@
       <w:pPr>
         <w:pStyle w:val="CommentText"/>
         <w:rPr>
-          <w:del w:id="446" w:author="Drouven, Markus G." w:date="2021-11-03T14:54:00Z"/>
+          <w:del w:id="497" w:author="Drouven, Markus G." w:date="2021-11-03T14:54:00Z"/>
           <w:rFonts w:ascii="Times New Roman" w:hAnsi="Times New Roman" w:cs="Times New Roman"/>
           <w:bCs/>
           <w:sz w:val="26"/>
@@ -49132,7 +49770,7 @@
     <w:p>
       <w:pPr>
         <w:rPr>
-          <w:del w:id="447" w:author="Melody Shellman" w:date="2021-10-21T09:32:00Z"/>
+          <w:del w:id="498" w:author="Melody Shellman" w:date="2021-10-21T09:32:00Z"/>
           <w:rFonts w:ascii="Times New Roman" w:hAnsi="Times New Roman" w:cs="Times New Roman"/>
           <w:b/>
           <w:bCs/>
@@ -49140,7 +49778,7 @@
           <w:szCs w:val="26"/>
         </w:rPr>
       </w:pPr>
-      <w:del w:id="448" w:author="Melody Shellman" w:date="2021-10-21T09:32:00Z">
+      <w:del w:id="499" w:author="Melody Shellman" w:date="2021-10-21T09:32:00Z">
         <w:r>
           <w:rPr>
             <w:rFonts w:ascii="Times New Roman" w:hAnsi="Times New Roman" w:cs="Times New Roman"/>
@@ -49210,14 +49848,14 @@
     <w:p>
       <w:pPr>
         <w:rPr>
-          <w:del w:id="449" w:author="Melody Shellman" w:date="2021-10-21T09:32:00Z"/>
+          <w:del w:id="500" w:author="Melody Shellman" w:date="2021-10-21T09:32:00Z"/>
           <w:rFonts w:ascii="Times New Roman" w:hAnsi="Times New Roman" w:cs="Times New Roman"/>
           <w:bCs/>
           <w:sz w:val="26"/>
           <w:szCs w:val="26"/>
         </w:rPr>
       </w:pPr>
-      <w:del w:id="450" w:author="Melody Shellman" w:date="2021-10-21T09:32:00Z">
+      <w:del w:id="501" w:author="Melody Shellman" w:date="2021-10-21T09:32:00Z">
         <w:r>
           <w:rPr>
             <w:rFonts w:ascii="Times New Roman" w:hAnsi="Times New Roman" w:cs="Times New Roman"/>
@@ -49439,7 +50077,7 @@
         </w:rPr>
         <w:t xml:space="preserve"> </w:t>
       </w:r>
-      <w:ins w:id="451" w:author="Melody Shellman" w:date="2021-10-21T09:37:00Z">
+      <w:ins w:id="502" w:author="Melody Shellman" w:date="2021-10-21T09:37:00Z">
         <w:r>
           <w:rPr>
             <w:rFonts w:ascii="Times New Roman" w:hAnsi="Times New Roman" w:cs="Times New Roman"/>
@@ -49450,7 +50088,7 @@
           <w:t xml:space="preserve">likely </w:t>
         </w:r>
       </w:ins>
-      <w:del w:id="452" w:author="Melody Shellman" w:date="2021-10-21T09:37:00Z">
+      <w:del w:id="503" w:author="Melody Shellman" w:date="2021-10-21T09:37:00Z">
         <w:r>
           <w:rPr>
             <w:rFonts w:ascii="Times New Roman" w:hAnsi="Times New Roman" w:cs="Times New Roman"/>
@@ -49530,7 +50168,7 @@
 
 <file path=word/comments.xml><?xml version="1.0" encoding="utf-8"?>
 <w:comments xmlns:wpc="http://schemas.microsoft.com/office/word/2010/wordprocessingCanvas" xmlns:cx="http://schemas.microsoft.com/office/drawing/2014/chartex" xmlns:cx1="http://schemas.microsoft.com/office/drawing/2015/9/8/chartex" xmlns:cx2="http://schemas.microsoft.com/office/drawing/2015/10/21/chartex" xmlns:cx3="http://schemas.microsoft.com/office/drawing/2016/5/9/chartex" xmlns:cx4="http://schemas.microsoft.com/office/drawing/2016/5/10/chartex" xmlns:cx5="http://schemas.microsoft.com/office/drawing/2016/5/11/chartex" xmlns:cx6="http://schemas.microsoft.com/office/drawing/2016/5/12/chartex" xmlns:cx7="http://schemas.microsoft.com/office/drawing/2016/5/13/chartex" xmlns:cx8="http://schemas.microsoft.com/office/drawing/2016/5/14/chartex" xmlns:mc="http://schemas.openxmlformats.org/markup-compatibility/2006" xmlns:aink="http://schemas.microsoft.com/office/drawing/2016/ink" xmlns:am3d="http://schemas.microsoft.com/office/drawing/2017/model3d" xmlns:o="urn:schemas-microsoft-com:office:office" xmlns:r="http://schemas.openxmlformats.org/officeDocument/2006/relationships" xmlns:m="http://schemas.openxmlformats.org/officeDocument/2006/math" xmlns:v="urn:schemas-microsoft-com:vml" xmlns:wp14="http://schemas.microsoft.com/office/word/2010/wordprocessingDrawing" xmlns:wp="http://schemas.openxmlformats.org/drawingml/2006/wordprocessingDrawing" xmlns:w10="urn:schemas-microsoft-com:office:word" xmlns:w="http://schemas.openxmlformats.org/wordprocessingml/2006/main" xmlns:w14="http://schemas.microsoft.com/office/word/2010/wordml" xmlns:w15="http://schemas.microsoft.com/office/word/2012/wordml" xmlns:w16cex="http://schemas.microsoft.com/office/word/2018/wordml/cex" xmlns:w16cid="http://schemas.microsoft.com/office/word/2016/wordml/cid" xmlns:w16="http://schemas.microsoft.com/office/word/2018/wordml" xmlns:w16sdtdh="http://schemas.microsoft.com/office/word/2020/wordml/sdtdatahash" xmlns:w16se="http://schemas.microsoft.com/office/word/2015/wordml/symex" xmlns:wpg="http://schemas.microsoft.com/office/word/2010/wordprocessingGroup" xmlns:wpi="http://schemas.microsoft.com/office/word/2010/wordprocessingInk" xmlns:wne="http://schemas.microsoft.com/office/word/2006/wordml" xmlns:wps="http://schemas.microsoft.com/office/word/2010/wordprocessingShape" mc:Ignorable="w14 w15 w16se w16cid w16 w16cex w16sdtdh wp14">
-  <w:comment w:id="33" w:author="Melody Shellman" w:date="2021-11-12T15:29:00Z" w:initials="MS">
+  <w:comment w:id="33" w:author="Melody Shellman" w:date="2021-11-12T14:29:00Z" w:initials="MS">
     <w:p>
       <w:pPr>
         <w:pStyle w:val="CommentText"/>
@@ -49549,7 +50187,7 @@
       </w:r>
     </w:p>
   </w:comment>
-  <w:comment w:id="84" w:author="Nienke Wagenaar" w:date="2021-11-11T18:44:00Z" w:initials="NW">
+  <w:comment w:id="92" w:author="Nienke Wagenaar" w:date="2021-11-11T17:44:00Z" w:initials="NW">
     <w:p>
       <w:pPr>
         <w:pStyle w:val="CommentText"/>
@@ -49565,7 +50203,7 @@
       </w:r>
     </w:p>
   </w:comment>
-  <w:comment w:id="86" w:author="Nienke Wagenaar" w:date="2021-11-11T19:09:00Z" w:initials="NW">
+  <w:comment w:id="94" w:author="Nienke Wagenaar" w:date="2021-11-11T18:09:00Z" w:initials="NW">
     <w:p>
       <w:pPr>
         <w:pStyle w:val="CommentText"/>
@@ -49617,7 +50255,7 @@
       </w:r>
     </w:p>
   </w:comment>
-  <w:comment w:id="150" w:author="Melody Shellman" w:date="2021-11-12T15:30:00Z" w:initials="MS">
+  <w:comment w:id="201" w:author="Melody Shellman" w:date="2021-11-12T14:30:00Z" w:initials="MS">
     <w:p>
       <w:pPr>
         <w:pStyle w:val="CommentText"/>
@@ -49636,7 +50274,7 @@
       </w:r>
     </w:p>
   </w:comment>
-  <w:comment w:id="168" w:author="Melody Shellman" w:date="2021-11-12T15:30:00Z" w:initials="MS">
+  <w:comment w:id="219" w:author="Melody Shellman" w:date="2021-11-12T14:30:00Z" w:initials="MS">
     <w:p>
       <w:pPr>
         <w:pStyle w:val="CommentText"/>
@@ -49655,7 +50293,7 @@
       </w:r>
     </w:p>
   </w:comment>
-  <w:comment w:id="171" w:author="Melody Shellman" w:date="2021-11-12T15:30:00Z" w:initials="MS">
+  <w:comment w:id="222" w:author="Melody Shellman" w:date="2021-11-12T14:30:00Z" w:initials="MS">
     <w:p>
       <w:pPr>
         <w:pStyle w:val="CommentText"/>
@@ -49674,7 +50312,7 @@
       </w:r>
     </w:p>
   </w:comment>
-  <w:comment w:id="189" w:author="Melody Shellman" w:date="2021-11-12T15:31:00Z" w:initials="MS">
+  <w:comment w:id="240" w:author="Melody Shellman" w:date="2021-11-12T14:31:00Z" w:initials="MS">
     <w:p>
       <w:pPr>
         <w:pStyle w:val="CommentText"/>
@@ -49693,7 +50331,7 @@
       </w:r>
     </w:p>
   </w:comment>
-  <w:comment w:id="201" w:author="Melody Shellman" w:date="2021-11-15T10:42:00Z" w:initials="MS">
+  <w:comment w:id="252" w:author="Melody Shellman" w:date="2021-11-15T09:42:00Z" w:initials="MS">
     <w:p>
       <w:pPr>
         <w:pStyle w:val="CommentText"/>
@@ -49716,7 +50354,7 @@
       </w:r>
     </w:p>
   </w:comment>
-  <w:comment w:id="216" w:author="Melody Shellman" w:date="2021-11-12T15:35:00Z" w:initials="MS">
+  <w:comment w:id="267" w:author="Melody Shellman" w:date="2021-11-12T14:35:00Z" w:initials="MS">
     <w:p>
       <w:pPr>
         <w:pStyle w:val="CommentText"/>
@@ -49735,7 +50373,7 @@
       </w:r>
     </w:p>
   </w:comment>
-  <w:comment w:id="240" w:author="Melody Shellman" w:date="2021-11-15T10:52:00Z" w:initials="MS">
+  <w:comment w:id="291" w:author="Melody Shellman" w:date="2021-11-15T09:52:00Z" w:initials="MS">
     <w:p>
       <w:pPr>
         <w:pStyle w:val="CommentText"/>
@@ -49754,7 +50392,7 @@
       </w:r>
     </w:p>
   </w:comment>
-  <w:comment w:id="254" w:author="Melody Shellman" w:date="2021-11-15T10:53:00Z" w:initials="MS">
+  <w:comment w:id="305" w:author="Melody Shellman" w:date="2021-11-15T09:53:00Z" w:initials="MS">
     <w:p>
       <w:pPr>
         <w:pStyle w:val="CommentText"/>
@@ -49770,7 +50408,7 @@
       </w:r>
     </w:p>
   </w:comment>
-  <w:comment w:id="265" w:author="Andres Joaquin Calderon" w:date="2021-10-20T11:42:00Z" w:initials="AJC">
+  <w:comment w:id="316" w:author="Andres Joaquin Calderon" w:date="2021-10-20T10:42:00Z" w:initials="AJC">
     <w:p>
       <w:pPr>
         <w:pStyle w:val="CommentText"/>
@@ -49786,7 +50424,7 @@
       </w:r>
     </w:p>
   </w:comment>
-  <w:comment w:id="267" w:author="Melody Shellman" w:date="2021-11-15T10:53:00Z" w:initials="MS">
+  <w:comment w:id="318" w:author="Melody Shellman" w:date="2021-11-15T09:53:00Z" w:initials="MS">
     <w:p>
       <w:pPr>
         <w:pStyle w:val="CommentText"/>
@@ -49805,7 +50443,7 @@
       </w:r>
     </w:p>
   </w:comment>
-  <w:comment w:id="298" w:author="Melody Shellman" w:date="2021-09-22T14:24:00Z" w:initials="MS">
+  <w:comment w:id="349" w:author="Melody Shellman" w:date="2021-09-22T13:24:00Z" w:initials="MS">
     <w:p>
       <w:pPr>
         <w:pStyle w:val="CommentText"/>
@@ -49925,7 +50563,7 @@
       </w:pPr>
     </w:p>
   </w:comment>
-  <w:comment w:id="388" w:author="Melody Shellman" w:date="2021-09-22T11:30:00Z" w:initials="MS">
+  <w:comment w:id="439" w:author="Melody Shellman" w:date="2021-09-22T10:30:00Z" w:initials="MS">
     <w:p>
       <w:pPr>
         <w:pStyle w:val="CommentText"/>
@@ -51630,10 +52268,21 @@
 </file>
 
 <file path=customXml/item1.xml><?xml version="1.0" encoding="utf-8"?>
-<b:Sources xmlns:b="http://schemas.openxmlformats.org/officeDocument/2006/bibliography" xmlns="http://schemas.openxmlformats.org/officeDocument/2006/bibliography" SelectedStyle="\APASixthEditionOfficeOnline.xsl" StyleName="APA" Version="6"/>
+<p:properties xmlns:p="http://schemas.microsoft.com/office/2006/metadata/properties" xmlns:xsi="http://www.w3.org/2001/XMLSchema-instance" xmlns:pc="http://schemas.microsoft.com/office/infopath/2007/PartnerControls">
+  <documentManagement/>
+</p:properties>
 </file>
 
 <file path=customXml/item2.xml><?xml version="1.0" encoding="utf-8"?>
+<?mso-contentType ?>
+<FormTemplates xmlns="http://schemas.microsoft.com/sharepoint/v3/contenttype/forms">
+  <Display>DocumentLibraryForm</Display>
+  <Edit>DocumentLibraryForm</Edit>
+  <New>DocumentLibraryForm</New>
+</FormTemplates>
+</file>
+
+<file path=customXml/item3.xml><?xml version="1.0" encoding="utf-8"?>
 <ct:contentTypeSchema xmlns:ct="http://schemas.microsoft.com/office/2006/metadata/contentType" xmlns:ma="http://schemas.microsoft.com/office/2006/metadata/properties/metaAttributes" ct:_="" ma:_="" ma:contentTypeName="Document" ma:contentTypeID="0x0101000684B3D095290A47905F03A35FCA2F28" ma:contentTypeVersion="4" ma:contentTypeDescription="Een nieuw document maken." ma:contentTypeScope="" ma:versionID="24d8d4a4752fa055fcaddf8c890999b6">
   <xsd:schema xmlns:xsd="http://www.w3.org/2001/XMLSchema" xmlns:xs="http://www.w3.org/2001/XMLSchema" xmlns:p="http://schemas.microsoft.com/office/2006/metadata/properties" xmlns:ns2="4fa129be-08a5-4b55-9781-dd140828063d" targetNamespace="http://schemas.microsoft.com/office/2006/metadata/properties" ma:root="true" ma:fieldsID="b26af070d71437016dc7f34cd8023fef" ns2:_="">
     <xsd:import namespace="4fa129be-08a5-4b55-9781-dd140828063d"/>
@@ -51779,30 +52428,28 @@
 </ct:contentTypeSchema>
 </file>
 
-<file path=customXml/item3.xml><?xml version="1.0" encoding="utf-8"?>
-<?mso-contentType ?>
-<FormTemplates xmlns="http://schemas.microsoft.com/sharepoint/v3/contenttype/forms">
-  <Display>DocumentLibraryForm</Display>
-  <Edit>DocumentLibraryForm</Edit>
-  <New>DocumentLibraryForm</New>
-</FormTemplates>
-</file>
-
 <file path=customXml/item4.xml><?xml version="1.0" encoding="utf-8"?>
-<p:properties xmlns:p="http://schemas.microsoft.com/office/2006/metadata/properties" xmlns:xsi="http://www.w3.org/2001/XMLSchema-instance" xmlns:pc="http://schemas.microsoft.com/office/infopath/2007/PartnerControls">
-  <documentManagement/>
-</p:properties>
+<b:Sources xmlns:b="http://schemas.openxmlformats.org/officeDocument/2006/bibliography" xmlns="http://schemas.openxmlformats.org/officeDocument/2006/bibliography" SelectedStyle="\APASixthEditionOfficeOnline.xsl" StyleName="APA" Version="6"/>
 </file>
 
 <file path=customXml/itemProps1.xml><?xml version="1.0" encoding="utf-8"?>
-<ds:datastoreItem xmlns:ds="http://schemas.openxmlformats.org/officeDocument/2006/customXml" ds:itemID="{35293055-19AA-4CD8-8D87-1CC8B09D7E3E}">
+<ds:datastoreItem xmlns:ds="http://schemas.openxmlformats.org/officeDocument/2006/customXml" ds:itemID="{AEAD679A-A655-4020-B0C8-51E637A9F239}">
   <ds:schemaRefs>
-    <ds:schemaRef ds:uri="http://schemas.openxmlformats.org/officeDocument/2006/bibliography"/>
+    <ds:schemaRef ds:uri="http://schemas.microsoft.com/office/2006/metadata/properties"/>
+    <ds:schemaRef ds:uri="http://schemas.microsoft.com/office/infopath/2007/PartnerControls"/>
   </ds:schemaRefs>
 </ds:datastoreItem>
 </file>
 
 <file path=customXml/itemProps2.xml><?xml version="1.0" encoding="utf-8"?>
+<ds:datastoreItem xmlns:ds="http://schemas.openxmlformats.org/officeDocument/2006/customXml" ds:itemID="{36FAA5B7-0D18-462C-8EA1-5826ACD44804}">
+  <ds:schemaRefs>
+    <ds:schemaRef ds:uri="http://schemas.microsoft.com/sharepoint/v3/contenttype/forms"/>
+  </ds:schemaRefs>
+</ds:datastoreItem>
+</file>
+
+<file path=customXml/itemProps3.xml><?xml version="1.0" encoding="utf-8"?>
 <ds:datastoreItem xmlns:ds="http://schemas.openxmlformats.org/officeDocument/2006/customXml" ds:itemID="{BC5E5E9C-465F-4940-A901-B67D3ACFCDE7}">
   <ds:schemaRefs>
     <ds:schemaRef ds:uri="http://schemas.microsoft.com/office/2006/metadata/contentType"/>
@@ -51820,19 +52467,10 @@
 </ds:datastoreItem>
 </file>
 
-<file path=customXml/itemProps3.xml><?xml version="1.0" encoding="utf-8"?>
-<ds:datastoreItem xmlns:ds="http://schemas.openxmlformats.org/officeDocument/2006/customXml" ds:itemID="{36FAA5B7-0D18-462C-8EA1-5826ACD44804}">
+<file path=customXml/itemProps4.xml><?xml version="1.0" encoding="utf-8"?>
+<ds:datastoreItem xmlns:ds="http://schemas.openxmlformats.org/officeDocument/2006/customXml" ds:itemID="{35293055-19AA-4CD8-8D87-1CC8B09D7E3E}">
   <ds:schemaRefs>
-    <ds:schemaRef ds:uri="http://schemas.microsoft.com/sharepoint/v3/contenttype/forms"/>
-  </ds:schemaRefs>
-</ds:datastoreItem>
-</file>
-
-<file path=customXml/itemProps4.xml><?xml version="1.0" encoding="utf-8"?>
-<ds:datastoreItem xmlns:ds="http://schemas.openxmlformats.org/officeDocument/2006/customXml" ds:itemID="{AEAD679A-A655-4020-B0C8-51E637A9F239}">
-  <ds:schemaRefs>
-    <ds:schemaRef ds:uri="http://schemas.microsoft.com/office/2006/metadata/properties"/>
-    <ds:schemaRef ds:uri="http://schemas.microsoft.com/office/infopath/2007/PartnerControls"/>
+    <ds:schemaRef ds:uri="http://schemas.openxmlformats.org/officeDocument/2006/bibliography"/>
   </ds:schemaRefs>
 </ds:datastoreItem>
 </file>
</xml_diff>